<commit_message>
plan updated to include story outline
</commit_message>
<xml_diff>
--- a/plan.docx
+++ b/plan.docx
@@ -640,6 +640,1004 @@
         </w:rPr>
         <w:t>Start by making a scrolling menu class with box size, and data.</w:t>
       </w:r>
+      <w:r>
+        <w:rPr>
+          <w:lang w:val="en-US"/>
+        </w:rPr>
+        <w:t xml:space="preserve"> Make it work with an arbitrary amount of player characters and enemy characters.</w:t>
+      </w:r>
+    </w:p>
+    <w:p>
+      <w:pPr>
+        <w:rPr>
+          <w:lang w:val="en-US"/>
+        </w:rPr>
+      </w:pPr>
+      <w:r>
+        <w:rPr>
+          <w:lang w:val="en-US"/>
+        </w:rPr>
+        <w:t>Have a list of players and list of enemies and loop through each until combat ends.</w:t>
+      </w:r>
+    </w:p>
+    <w:p>
+      <w:pPr>
+        <w:rPr>
+          <w:lang w:val="en-US"/>
+        </w:rPr>
+      </w:pPr>
+    </w:p>
+    <w:p>
+      <w:pPr>
+        <w:rPr>
+          <w:lang w:val="en-US"/>
+        </w:rPr>
+      </w:pPr>
+      <w:r>
+        <w:rPr>
+          <w:lang w:val="en-US"/>
+        </w:rPr>
+        <w:t>Some abilities can only be used once each combat</w:t>
+      </w:r>
+    </w:p>
+    <w:p>
+      <w:pPr>
+        <w:rPr>
+          <w:lang w:val="en-US"/>
+        </w:rPr>
+      </w:pPr>
+      <w:r>
+        <w:rPr>
+          <w:lang w:val="en-US"/>
+        </w:rPr>
+        <w:lastRenderedPageBreak/>
+        <w:t>How to add a new player ability:</w:t>
+      </w:r>
+    </w:p>
+    <w:p>
+      <w:pPr>
+        <w:pStyle w:val="ListParagraph"/>
+        <w:numPr>
+          <w:ilvl w:val="0"/>
+          <w:numId w:val="4"/>
+        </w:numPr>
+        <w:rPr>
+          <w:lang w:val="en-US"/>
+        </w:rPr>
+      </w:pPr>
+      <w:r>
+        <w:rPr>
+          <w:lang w:val="en-US"/>
+        </w:rPr>
+        <w:t>Add function in the player class</w:t>
+      </w:r>
+    </w:p>
+    <w:p>
+      <w:pPr>
+        <w:pStyle w:val="ListParagraph"/>
+        <w:numPr>
+          <w:ilvl w:val="0"/>
+          <w:numId w:val="4"/>
+        </w:numPr>
+        <w:rPr>
+          <w:lang w:val="en-US"/>
+        </w:rPr>
+      </w:pPr>
+      <w:r>
+        <w:rPr>
+          <w:lang w:val="en-US"/>
+        </w:rPr>
+        <w:t>In combatcontroller, add it to the target selector</w:t>
+      </w:r>
+    </w:p>
+    <w:p>
+      <w:pPr>
+        <w:pStyle w:val="ListParagraph"/>
+        <w:numPr>
+          <w:ilvl w:val="0"/>
+          <w:numId w:val="4"/>
+        </w:numPr>
+        <w:rPr>
+          <w:lang w:val="en-US"/>
+        </w:rPr>
+      </w:pPr>
+      <w:r>
+        <w:rPr>
+          <w:lang w:val="en-US"/>
+        </w:rPr>
+        <w:t>Put it in playerdata when obtainable</w:t>
+      </w:r>
+    </w:p>
+    <w:p>
+      <w:pPr>
+        <w:rPr>
+          <w:lang w:val="en-US"/>
+        </w:rPr>
+      </w:pPr>
+    </w:p>
+    <w:p>
+      <w:pPr>
+        <w:rPr>
+          <w:lang w:val="en-US"/>
+        </w:rPr>
+      </w:pPr>
+    </w:p>
+    <w:p>
+      <w:pPr>
+        <w:rPr>
+          <w:lang w:val="en-US"/>
+        </w:rPr>
+      </w:pPr>
+    </w:p>
+    <w:p>
+      <w:pPr>
+        <w:rPr>
+          <w:lang w:val="en-US"/>
+        </w:rPr>
+      </w:pPr>
+      <w:r>
+        <w:rPr>
+          <w:lang w:val="en-US"/>
+        </w:rPr>
+        <w:t>Backend things to do:</w:t>
+      </w:r>
+    </w:p>
+    <w:p>
+      <w:pPr>
+        <w:pStyle w:val="ListParagraph"/>
+        <w:numPr>
+          <w:ilvl w:val="0"/>
+          <w:numId w:val="3"/>
+        </w:numPr>
+        <w:rPr>
+          <w:lang w:val="en-US"/>
+        </w:rPr>
+      </w:pPr>
+      <w:r>
+        <w:rPr>
+          <w:lang w:val="en-US"/>
+        </w:rPr>
+        <w:t xml:space="preserve">Combat system </w:t>
+      </w:r>
+      <w:r>
+        <w:rPr>
+          <w:lang w:val="en-US"/>
+        </w:rPr>
+        <w:t>extras – status effects, attack bonuses, effect / buff / debuff indicators</w:t>
+      </w:r>
+    </w:p>
+    <w:p>
+      <w:pPr>
+        <w:pStyle w:val="ListParagraph"/>
+        <w:numPr>
+          <w:ilvl w:val="0"/>
+          <w:numId w:val="3"/>
+        </w:numPr>
+        <w:rPr>
+          <w:lang w:val="en-US"/>
+        </w:rPr>
+      </w:pPr>
+      <w:r>
+        <w:rPr>
+          <w:lang w:val="en-US"/>
+        </w:rPr>
+        <w:t>Single MC combat.</w:t>
+      </w:r>
+    </w:p>
+    <w:p>
+      <w:pPr>
+        <w:pStyle w:val="ListParagraph"/>
+        <w:numPr>
+          <w:ilvl w:val="0"/>
+          <w:numId w:val="3"/>
+        </w:numPr>
+        <w:rPr>
+          <w:lang w:val="en-US"/>
+        </w:rPr>
+      </w:pPr>
+      <w:r>
+        <w:rPr>
+          <w:lang w:val="en-US"/>
+        </w:rPr>
+        <w:t>Combat (bosses)</w:t>
+      </w:r>
+    </w:p>
+    <w:p>
+      <w:pPr>
+        <w:pStyle w:val="ListParagraph"/>
+        <w:numPr>
+          <w:ilvl w:val="0"/>
+          <w:numId w:val="3"/>
+        </w:numPr>
+        <w:rPr>
+          <w:lang w:val="en-US"/>
+        </w:rPr>
+      </w:pPr>
+      <w:r>
+        <w:rPr>
+          <w:lang w:val="en-US"/>
+        </w:rPr>
+        <w:t>Combat fleeing, based on enemy toughness basically.</w:t>
+      </w:r>
+    </w:p>
+    <w:p>
+      <w:pPr>
+        <w:pStyle w:val="ListParagraph"/>
+        <w:numPr>
+          <w:ilvl w:val="0"/>
+          <w:numId w:val="3"/>
+        </w:numPr>
+        <w:rPr>
+          <w:lang w:val="en-US"/>
+        </w:rPr>
+      </w:pPr>
+      <w:r>
+        <w:rPr>
+          <w:lang w:val="en-US"/>
+        </w:rPr>
+        <w:t>Combat defendin</w:t>
+      </w:r>
+      <w:r>
+        <w:rPr>
+          <w:lang w:val="en-US"/>
+        </w:rPr>
+        <w:t>g</w:t>
+      </w:r>
+    </w:p>
+    <w:p>
+      <w:pPr>
+        <w:pStyle w:val="ListParagraph"/>
+        <w:numPr>
+          <w:ilvl w:val="0"/>
+          <w:numId w:val="3"/>
+        </w:numPr>
+        <w:rPr>
+          <w:lang w:val="en-US"/>
+        </w:rPr>
+      </w:pPr>
+      <w:r>
+        <w:rPr>
+          <w:lang w:val="en-US"/>
+        </w:rPr>
+        <w:t>Once combat abilities</w:t>
+      </w:r>
+    </w:p>
+    <w:p>
+      <w:pPr>
+        <w:pStyle w:val="ListParagraph"/>
+        <w:numPr>
+          <w:ilvl w:val="0"/>
+          <w:numId w:val="3"/>
+        </w:numPr>
+        <w:rPr>
+          <w:lang w:val="en-US"/>
+        </w:rPr>
+      </w:pPr>
+      <w:r>
+        <w:rPr>
+          <w:lang w:val="en-US"/>
+        </w:rPr>
+        <w:t>Shop</w:t>
+      </w:r>
+    </w:p>
+    <w:p>
+      <w:pPr>
+        <w:pStyle w:val="ListParagraph"/>
+        <w:numPr>
+          <w:ilvl w:val="0"/>
+          <w:numId w:val="3"/>
+        </w:numPr>
+        <w:rPr>
+          <w:lang w:val="en-US"/>
+        </w:rPr>
+      </w:pPr>
+      <w:r>
+        <w:rPr>
+          <w:lang w:val="en-US"/>
+        </w:rPr>
+        <w:t>Inventory / equipment menu</w:t>
+      </w:r>
+    </w:p>
+    <w:p>
+      <w:pPr>
+        <w:pStyle w:val="ListParagraph"/>
+        <w:numPr>
+          <w:ilvl w:val="0"/>
+          <w:numId w:val="3"/>
+        </w:numPr>
+        <w:rPr>
+          <w:lang w:val="en-US"/>
+        </w:rPr>
+      </w:pPr>
+      <w:r>
+        <w:rPr>
+          <w:lang w:val="en-US"/>
+        </w:rPr>
+        <w:t>Movement and interaction</w:t>
+      </w:r>
+    </w:p>
+    <w:p>
+      <w:pPr>
+        <w:pStyle w:val="ListParagraph"/>
+        <w:numPr>
+          <w:ilvl w:val="0"/>
+          <w:numId w:val="3"/>
+        </w:numPr>
+        <w:rPr>
+          <w:lang w:val="en-US"/>
+        </w:rPr>
+      </w:pPr>
+      <w:r>
+        <w:rPr>
+          <w:lang w:val="en-US"/>
+        </w:rPr>
+        <w:t>Title screen / saving</w:t>
+      </w:r>
+    </w:p>
+    <w:p>
+      <w:pPr>
+        <w:pStyle w:val="ListParagraph"/>
+        <w:numPr>
+          <w:ilvl w:val="0"/>
+          <w:numId w:val="3"/>
+        </w:numPr>
+        <w:rPr>
+          <w:lang w:val="en-US"/>
+        </w:rPr>
+      </w:pPr>
+      <w:r>
+        <w:rPr>
+          <w:lang w:val="en-US"/>
+        </w:rPr>
+        <w:t>Dialogue and decision making</w:t>
+      </w:r>
+    </w:p>
+    <w:p>
+      <w:pPr>
+        <w:rPr>
+          <w:lang w:val="en-US"/>
+        </w:rPr>
+      </w:pPr>
+      <w:r>
+        <w:rPr>
+          <w:lang w:val="en-US"/>
+        </w:rPr>
+        <w:t>Design things to do:</w:t>
+      </w:r>
+    </w:p>
+    <w:p>
+      <w:pPr>
+        <w:pStyle w:val="ListParagraph"/>
+        <w:numPr>
+          <w:ilvl w:val="0"/>
+          <w:numId w:val="5"/>
+        </w:numPr>
+        <w:rPr>
+          <w:lang w:val="en-US"/>
+        </w:rPr>
+      </w:pPr>
+      <w:r>
+        <w:rPr>
+          <w:lang w:val="en-US"/>
+        </w:rPr>
+        <w:t>Enemy design</w:t>
+      </w:r>
+    </w:p>
+    <w:p>
+      <w:pPr>
+        <w:pStyle w:val="ListParagraph"/>
+        <w:numPr>
+          <w:ilvl w:val="0"/>
+          <w:numId w:val="5"/>
+        </w:numPr>
+        <w:rPr>
+          <w:lang w:val="en-US"/>
+        </w:rPr>
+      </w:pPr>
+      <w:r>
+        <w:rPr>
+          <w:lang w:val="en-US"/>
+        </w:rPr>
+        <w:t>Ability design</w:t>
+      </w:r>
+    </w:p>
+    <w:p>
+      <w:pPr>
+        <w:pStyle w:val="ListParagraph"/>
+        <w:numPr>
+          <w:ilvl w:val="0"/>
+          <w:numId w:val="5"/>
+        </w:numPr>
+        <w:rPr>
+          <w:lang w:val="en-US"/>
+        </w:rPr>
+      </w:pPr>
+      <w:r>
+        <w:rPr>
+          <w:lang w:val="en-US"/>
+        </w:rPr>
+        <w:t>Intended builds</w:t>
+      </w:r>
+    </w:p>
+    <w:p>
+      <w:pPr>
+        <w:pStyle w:val="ListParagraph"/>
+        <w:numPr>
+          <w:ilvl w:val="0"/>
+          <w:numId w:val="5"/>
+        </w:numPr>
+        <w:rPr>
+          <w:lang w:val="en-US"/>
+        </w:rPr>
+      </w:pPr>
+      <w:r>
+        <w:rPr>
+          <w:lang w:val="en-US"/>
+        </w:rPr>
+        <w:t>B</w:t>
+      </w:r>
+      <w:r>
+        <w:rPr>
+          <w:lang w:val="en-US"/>
+        </w:rPr>
+        <w:t>osses</w:t>
+      </w:r>
+    </w:p>
+    <w:p>
+      <w:pPr>
+        <w:rPr>
+          <w:lang w:val="en-US"/>
+        </w:rPr>
+      </w:pPr>
+    </w:p>
+    <w:p>
+      <w:pPr>
+        <w:rPr>
+          <w:lang w:val="en-US"/>
+        </w:rPr>
+      </w:pPr>
+    </w:p>
+    <w:p>
+      <w:pPr>
+        <w:rPr>
+          <w:lang w:val="en-US"/>
+        </w:rPr>
+      </w:pPr>
+    </w:p>
+    <w:p>
+      <w:pPr>
+        <w:rPr>
+          <w:lang w:val="en-US"/>
+        </w:rPr>
+      </w:pPr>
+    </w:p>
+    <w:p>
+      <w:pPr>
+        <w:rPr>
+          <w:lang w:val="en-US"/>
+        </w:rPr>
+      </w:pPr>
+    </w:p>
+    <w:p>
+      <w:pPr>
+        <w:rPr>
+          <w:lang w:val="en-US"/>
+        </w:rPr>
+      </w:pPr>
+    </w:p>
+    <w:p>
+      <w:pPr>
+        <w:rPr>
+          <w:lang w:val="en-US"/>
+        </w:rPr>
+      </w:pPr>
+    </w:p>
+    <w:p>
+      <w:pPr>
+        <w:rPr>
+          <w:lang w:val="en-US"/>
+        </w:rPr>
+      </w:pPr>
+    </w:p>
+    <w:p>
+      <w:pPr>
+        <w:rPr>
+          <w:lang w:val="en-US"/>
+        </w:rPr>
+      </w:pPr>
+    </w:p>
+    <w:p>
+      <w:pPr>
+        <w:rPr>
+          <w:lang w:val="en-US"/>
+        </w:rPr>
+      </w:pPr>
+    </w:p>
+    <w:p>
+      <w:pPr>
+        <w:rPr>
+          <w:lang w:val="en-US"/>
+        </w:rPr>
+      </w:pPr>
+    </w:p>
+    <w:p>
+      <w:pPr>
+        <w:rPr>
+          <w:lang w:val="en-US"/>
+        </w:rPr>
+      </w:pPr>
+    </w:p>
+    <w:p>
+      <w:pPr>
+        <w:rPr>
+          <w:lang w:val="en-US"/>
+        </w:rPr>
+      </w:pPr>
+      <w:r>
+        <w:rPr>
+          <w:lang w:val="en-US"/>
+        </w:rPr>
+        <w:lastRenderedPageBreak/>
+        <w:t>I haven’t thought of names yet D:</w:t>
+      </w:r>
+    </w:p>
+    <w:p>
+      <w:pPr>
+        <w:rPr>
+          <w:lang w:val="en-US"/>
+        </w:rPr>
+      </w:pPr>
+      <w:r>
+        <w:rPr>
+          <w:lang w:val="en-US"/>
+        </w:rPr>
+        <w:t>Story Premise</w:t>
+      </w:r>
+      <w:r>
+        <w:rPr>
+          <w:lang w:val="en-US"/>
+        </w:rPr>
+        <w:t xml:space="preserve"> / backstory</w:t>
+      </w:r>
+      <w:r>
+        <w:rPr>
+          <w:lang w:val="en-US"/>
+        </w:rPr>
+        <w:t xml:space="preserve">: </w:t>
+      </w:r>
+    </w:p>
+    <w:p>
+      <w:pPr>
+        <w:rPr>
+          <w:lang w:val="en-US"/>
+        </w:rPr>
+      </w:pPr>
+      <w:r>
+        <w:rPr>
+          <w:lang w:val="en-US"/>
+        </w:rPr>
+        <w:t>Humans have recently discovered a method of transferring genes and parts between each other, but over time this process has become too easy to do, and almost everyone has some sort of change from their original selves. In the beginning, the doctor who invented the technique tested it on his wife, who eventually died from her body being overloaded from replacing almost every part of it.</w:t>
+      </w:r>
+      <w:r>
+        <w:rPr>
+          <w:lang w:val="en-US"/>
+        </w:rPr>
+        <w:t xml:space="preserve"> After further research, the doctor found out that the body has limits to how much changes it can handle, small changes having less effect to larger changes such as replacing limbs. A few years later, the doctor created synthetic genes in a laboratory, not coming from a person and not requiring a donor, giving people genes is now looking like a promising technique for healthcare. This is not how it continued. Soon the gene transfer techniques become quicker, easier and less intrusive, making them more widespread in </w:t>
+      </w:r>
+      <w:r>
+        <w:rPr>
+          <w:lang w:val="en-US"/>
+        </w:rPr>
+        <w:t>public</w:t>
+      </w:r>
+      <w:r>
+        <w:rPr>
+          <w:lang w:val="en-US"/>
+        </w:rPr>
+        <w:t xml:space="preserve">. This created a “black market” of genes, small groups of people would dig graves and even murder to gain access to desirable genes. Now, a few decades later, this has escalated so </w:t>
+      </w:r>
+      <w:r>
+        <w:rPr>
+          <w:lang w:val="en-US"/>
+        </w:rPr>
+        <w:t>much</w:t>
+      </w:r>
+      <w:r>
+        <w:rPr>
+          <w:lang w:val="en-US"/>
+        </w:rPr>
+        <w:t xml:space="preserve"> as to create the undercity, a </w:t>
+      </w:r>
+      <w:r>
+        <w:rPr>
+          <w:lang w:val="en-US"/>
+        </w:rPr>
+        <w:t>run-down</w:t>
+      </w:r>
+      <w:r>
+        <w:rPr>
+          <w:lang w:val="en-US"/>
+        </w:rPr>
+        <w:t xml:space="preserve"> part of the city run by gene trafficking overlords</w:t>
+      </w:r>
+      <w:r>
+        <w:rPr>
+          <w:lang w:val="en-US"/>
+        </w:rPr>
+        <w:t xml:space="preserve">. Opposed to the undercity, the rich live lavishly taking their pick in the best genes from around the </w:t>
+      </w:r>
+      <w:r>
+        <w:rPr>
+          <w:lang w:val="en-US"/>
+        </w:rPr>
+        <w:t>city and</w:t>
+      </w:r>
+      <w:r>
+        <w:rPr>
+          <w:lang w:val="en-US"/>
+        </w:rPr>
+        <w:t xml:space="preserve"> are the only people who can afford the still expensive.</w:t>
+      </w:r>
+    </w:p>
+    <w:p>
+      <w:pPr>
+        <w:rPr>
+          <w:lang w:val="en-US"/>
+        </w:rPr>
+      </w:pPr>
+    </w:p>
+    <w:p>
+      <w:pPr>
+        <w:rPr>
+          <w:lang w:val="en-US"/>
+        </w:rPr>
+      </w:pPr>
+      <w:r>
+        <w:rPr>
+          <w:lang w:val="en-US"/>
+        </w:rPr>
+        <w:t>Story overview:</w:t>
+      </w:r>
+    </w:p>
+    <w:p>
+      <w:pPr>
+        <w:rPr>
+          <w:lang w:val="en-US"/>
+        </w:rPr>
+      </w:pPr>
+      <w:r>
+        <w:rPr>
+          <w:lang w:val="en-US"/>
+        </w:rPr>
+        <w:t xml:space="preserve">Introduction: Starts with a news broadcast stating that </w:t>
+      </w:r>
+      <w:r>
+        <w:rPr>
+          <w:lang w:val="en-US"/>
+        </w:rPr>
+        <w:t>the doctor is dead</w:t>
+      </w:r>
+      <w:r>
+        <w:rPr>
+          <w:lang w:val="en-US"/>
+        </w:rPr>
+        <w:t xml:space="preserve"> at the old age of 73 due to unknown causes. The broadcast states that he was one of the most influential figures in modern healthcare and society </w:t>
+      </w:r>
+      <w:r>
+        <w:rPr>
+          <w:lang w:val="en-US"/>
+        </w:rPr>
+        <w:t>as</w:t>
+      </w:r>
+      <w:r>
+        <w:rPr>
+          <w:lang w:val="en-US"/>
+        </w:rPr>
+        <w:t xml:space="preserve"> a whole and gives a brief overview of his life [yayy organic way to introduce backstory]. The broadcast then cuts to a speech from the minister of health</w:t>
+      </w:r>
+      <w:r>
+        <w:rPr>
+          <w:lang w:val="en-US"/>
+        </w:rPr>
+        <w:t>, starts sounding all generic. The tv switches off. Your sibling (the minister of health) says something like “not my best work” and there’s a little conversation between you and your sibling to introduce you both as characters</w:t>
+      </w:r>
+      <w:r>
+        <w:rPr>
+          <w:lang w:val="en-US"/>
+        </w:rPr>
+        <w:t>. Your sibling then asks you to deliver a letter, saying it’s very important it gets delivered properly.</w:t>
+      </w:r>
+    </w:p>
+    <w:p>
+      <w:pPr>
+        <w:rPr>
+          <w:lang w:val="en-US"/>
+        </w:rPr>
+      </w:pPr>
+      <w:r>
+        <w:rPr>
+          <w:lang w:val="en-US"/>
+        </w:rPr>
+        <w:t xml:space="preserve">You then walk down the streets and get a little look at the world, something doesn’t quite seem right, some of the people don’t seem quite right. You then get confronted by a scary man who blocks the path in front of you, so you decide to go down the alleyway path. You then run into another large man who knocks you to the ground and laughs. The man from before comes from behind you </w:t>
+      </w:r>
+      <w:r>
+        <w:rPr>
+          <w:lang w:val="en-US"/>
+        </w:rPr>
+        <w:t>and says “seems it was easier than we thought”, they then discuss the fact you aren’t the minister themselves, and what they should do with you, they decide to take a “souvenir”, your eye. The last thing you know is they pick you up and you pass out.</w:t>
+      </w:r>
+    </w:p>
+    <w:p>
+      <w:pPr>
+        <w:rPr>
+          <w:lang w:val="en-US"/>
+        </w:rPr>
+      </w:pPr>
+      <w:r>
+        <w:rPr>
+          <w:lang w:val="en-US"/>
+        </w:rPr>
+        <w:t>You wake up in an unknown dark place to a boy poking at you asking if you’re ok. You, being confused ask what happened, apparently the two men just dumped you here, without an eye. You then panic and realize your eye is gone. The boy asks you to help you out, and you agree.</w:t>
+      </w:r>
+    </w:p>
+    <w:p>
+      <w:pPr>
+        <w:rPr>
+          <w:lang w:val="en-US"/>
+        </w:rPr>
+      </w:pPr>
+      <w:r>
+        <w:rPr>
+          <w:lang w:val="en-US"/>
+        </w:rPr>
+        <w:t>You then continue off int the streets of the undercity with the boy showing you around the small area he lives in, you discuss how you got here and that you want to leave. He agrees to help you leave and try to find your eye.</w:t>
+      </w:r>
+      <w:r>
+        <w:rPr>
+          <w:lang w:val="en-US"/>
+        </w:rPr>
+        <w:t xml:space="preserve"> The boy suggests it could’ve been the current overlord who took your eye, and you start trying to find information about him.</w:t>
+      </w:r>
+    </w:p>
+    <w:p>
+      <w:pPr>
+        <w:rPr>
+          <w:lang w:val="en-US"/>
+        </w:rPr>
+      </w:pPr>
+      <w:r>
+        <w:rPr>
+          <w:lang w:val="en-US"/>
+        </w:rPr>
+        <w:t xml:space="preserve">After a little digging you find the location of his hideout and take a visit, the “receptionist” dismisses you for not having an appointment and you can’t get to see him without being known </w:t>
+      </w:r>
+      <w:r>
+        <w:rPr>
+          <w:lang w:val="en-US"/>
+        </w:rPr>
+        <w:lastRenderedPageBreak/>
+        <w:t>by one of the other overlords. There are 3 other overlords which you can visit in any order. After the first one the “receptionist” says “maybe if you knew the others”.</w:t>
+      </w:r>
+    </w:p>
+    <w:p>
+      <w:pPr>
+        <w:rPr>
+          <w:lang w:val="en-US"/>
+        </w:rPr>
+      </w:pPr>
+      <w:r>
+        <w:rPr>
+          <w:lang w:val="en-US"/>
+        </w:rPr>
+        <w:t>Overlord 1: a swamp type area, water flow puzzles, and some other npcs giving lore.</w:t>
+      </w:r>
+    </w:p>
+    <w:p>
+      <w:pPr>
+        <w:rPr>
+          <w:lang w:val="en-US"/>
+        </w:rPr>
+      </w:pPr>
+      <w:r>
+        <w:rPr>
+          <w:lang w:val="en-US"/>
+        </w:rPr>
+        <w:t>Overlord 2: a volcanic cave, mostly combat encounters.</w:t>
+      </w:r>
+    </w:p>
+    <w:p>
+      <w:pPr>
+        <w:rPr>
+          <w:lang w:val="en-US"/>
+        </w:rPr>
+      </w:pPr>
+      <w:r>
+        <w:rPr>
+          <w:lang w:val="en-US"/>
+        </w:rPr>
+        <w:t>Overlord 3: brutalist architecture, maze type puzzles and a shop/trader.</w:t>
+      </w:r>
+    </w:p>
+    <w:p>
+      <w:pPr>
+        <w:rPr>
+          <w:lang w:val="en-US"/>
+        </w:rPr>
+      </w:pPr>
+      <w:r>
+        <w:rPr>
+          <w:lang w:val="en-US"/>
+        </w:rPr>
+        <w:t>After talking to each of the overlords you get brought out the back to talk to the real overlord, you ask him if he can let you out of the undercity, obviously he says no. After a bit of convincing, he says if you can prove your strength in the undercity, he’ll let you pass, if you aren’t strong enough, you become his “workers”. Then begins a scripted boss fight for you to lose, he just keeps increasing his status over time and decreasing yours until you lose. You then pass out and are moved deeper into his compound.</w:t>
+      </w:r>
+    </w:p>
+    <w:p>
+      <w:pPr>
+        <w:rPr>
+          <w:lang w:val="en-US"/>
+        </w:rPr>
+      </w:pPr>
+      <w:r>
+        <w:rPr>
+          <w:lang w:val="en-US"/>
+        </w:rPr>
+        <w:t xml:space="preserve">Once you wake up the guards escort you to a dormitory with many other people. From discussing with then you find that the overlord is quite sensitive to insults and challenges, </w:t>
+      </w:r>
+      <w:r>
+        <w:rPr>
+          <w:lang w:val="en-US"/>
+        </w:rPr>
+        <w:t>and feels he has to prove himself. So, challenging him and beating him in something simple could prove effective at wearing him down. After working at chopping trees, listening to the guards, it seems like they don’t enjoy working under the overlord, so you manage to convince them to let you back as an audience to the overlord.</w:t>
+      </w:r>
+    </w:p>
+    <w:p>
+      <w:pPr>
+        <w:rPr>
+          <w:lang w:val="en-US"/>
+        </w:rPr>
+      </w:pPr>
+      <w:r>
+        <w:rPr>
+          <w:lang w:val="en-US"/>
+        </w:rPr>
+        <w:t>The next day you challenge the overlord to a fight and boast that he won’t hit you at all this time. Another non-scripted boss fight happens</w:t>
+      </w:r>
+      <w:r>
+        <w:rPr>
+          <w:lang w:val="en-US"/>
+        </w:rPr>
+        <w:t xml:space="preserve">, where you keep getting opportunities to boast that his next attack will not hit you, for each successful boast, his def drops dramatically, and you get an extra opportunity to attack him. When you defeat him, he lets you pass, after divulging that it was not his men who stole your eye, and it could’ve been the prince </w:t>
+      </w:r>
+      <w:r>
+        <w:rPr>
+          <w:lang w:val="en-US"/>
+        </w:rPr>
+        <w:t>- the</w:t>
+      </w:r>
+      <w:r>
+        <w:rPr>
+          <w:lang w:val="en-US"/>
+        </w:rPr>
+        <w:t xml:space="preserve"> only other person above him in the city.</w:t>
+      </w:r>
+    </w:p>
+    <w:p>
+      <w:pPr>
+        <w:rPr>
+          <w:lang w:val="en-US"/>
+        </w:rPr>
+      </w:pPr>
+      <w:r>
+        <w:rPr>
+          <w:lang w:val="en-US"/>
+        </w:rPr>
+        <w:t>On return to your house, you and the boy find that your sibling is missing… and you remember back to the guys who attacked you earlier. The journey into the royal palace begins.</w:t>
+      </w:r>
+    </w:p>
+    <w:p>
+      <w:pPr>
+        <w:rPr>
+          <w:lang w:val="en-US"/>
+        </w:rPr>
+      </w:pPr>
+      <w:r>
+        <w:rPr>
+          <w:lang w:val="en-US"/>
+        </w:rPr>
+        <w:t>At the entrance you realize you can’t get in, and the boy suggests entering through the chemical plant. You two then sneak in through the ventilation ducts in the chemical plant</w:t>
+      </w:r>
+      <w:r>
+        <w:rPr>
+          <w:lang w:val="en-US"/>
+        </w:rPr>
+        <w:t>. This place has some mechanical puzzles, and some physics puzzles. In the middle of the area a scripted encounter with guards who escape happens. The area continues until walking across a high catwalk above a vat of acid, when the head guard comes along, and a boss fight occurs. The headguard is strong and can’t be damaged initially. But reaching the end of the catwalk reveals a button that drops the catwalk and the head guard into the acid, he then climbs up and can be fought normally. When you beat him, you gain access to the royal palace.</w:t>
+      </w:r>
+    </w:p>
+    <w:p>
+      <w:pPr>
+        <w:rPr>
+          <w:lang w:val="en-US"/>
+        </w:rPr>
+      </w:pPr>
+      <w:r>
+        <w:rPr>
+          <w:lang w:val="en-US"/>
+        </w:rPr>
+        <w:t>The royal place is strange, all the populated areas have no encounter, but the non-populated areas have many. The populated areas have puzzles involving moving people around to clear a path. In this area, there is a guard post, where you overhear that your eye is in the treasury. The second area is the prince’s living area, this is a stealthy area, having to stay out of the prince’s LOS and reach the treasury room. Upon looking for your eye he prince enters the room holding your eye, rolls it along the floor towards you and before you can put it in, a boss fight begins</w:t>
+      </w:r>
+      <w:r>
+        <w:rPr>
+          <w:lang w:val="en-US"/>
+        </w:rPr>
+        <w:t>. Upon reaching half health he gets bored and leaves, stating “well, I guess you’ll never find them then, ill be in the throne room.” In reference to your kidnapped sibling.</w:t>
+      </w:r>
+    </w:p>
+    <w:p>
+      <w:pPr>
+        <w:rPr>
+          <w:lang w:val="en-US"/>
+        </w:rPr>
+      </w:pPr>
+      <w:r>
+        <w:rPr>
+          <w:lang w:val="en-US"/>
+        </w:rPr>
+        <w:lastRenderedPageBreak/>
+        <w:t xml:space="preserve">You now have to find the prince in the throne room where the real boss fight begins. The prince has a few phases where he keeps switching out genes and changing attacks. During his final phase, he breaks the floor and you fall back into the main area of the palace, where you finally beat him and take his key. With this you can access where your sibling is held. </w:t>
+      </w:r>
+    </w:p>
+    <w:p>
+      <w:pPr>
+        <w:rPr>
+          <w:lang w:val="en-US"/>
+        </w:rPr>
+      </w:pPr>
+    </w:p>
+    <w:p>
+      <w:pPr>
+        <w:rPr>
+          <w:lang w:val="en-US"/>
+        </w:rPr>
+      </w:pPr>
+      <w:r>
+        <w:rPr>
+          <w:lang w:val="en-US"/>
+        </w:rPr>
+        <w:t>(WIP – I think this this is bad)</w:t>
+      </w:r>
+    </w:p>
+    <w:p>
+      <w:pPr>
+        <w:rPr>
+          <w:lang w:val="en-US"/>
+        </w:rPr>
+      </w:pPr>
+      <w:r>
+        <w:rPr>
+          <w:lang w:val="en-US"/>
+        </w:rPr>
+        <w:t>The next day, the prince makes an announcement about being attacked in his own home, and orders your arrest. When police arrive at your house, the overlord brings you back to his compound, and commends you for taking the prince down a notch, and tells you to leave town, which ends the game.</w:t>
+      </w:r>
+    </w:p>
+    <w:p>
+      <w:pPr>
+        <w:rPr>
+          <w:lang w:val="en-US"/>
+        </w:rPr>
+      </w:pPr>
+    </w:p>
+    <w:p>
+      <w:pPr>
+        <w:rPr>
+          <w:lang w:val="en-US"/>
+        </w:rPr>
+      </w:pPr>
+      <w:r>
+        <w:rPr>
+          <w:lang w:val="en-US"/>
+        </w:rPr>
+        <w:t xml:space="preserve">END </w:t>
+      </w:r>
     </w:p>
     <w:sectPr>
       <w:pgSz w:w="11906" w:h="16838"/>
@@ -654,6 +1652,119 @@
 <file path=word/numbering.xml><?xml version="1.0" encoding="utf-8"?>
 <w:numbering xmlns:wpc="http://schemas.microsoft.com/office/word/2010/wordprocessingCanvas" xmlns:cx="http://schemas.microsoft.com/office/drawing/2014/chartex" xmlns:cx1="http://schemas.microsoft.com/office/drawing/2015/9/8/chartex" xmlns:cx2="http://schemas.microsoft.com/office/drawing/2015/10/21/chartex" xmlns:cx3="http://schemas.microsoft.com/office/drawing/2016/5/9/chartex" xmlns:cx4="http://schemas.microsoft.com/office/drawing/2016/5/10/chartex" xmlns:cx5="http://schemas.microsoft.com/office/drawing/2016/5/11/chartex" xmlns:cx6="http://schemas.microsoft.com/office/drawing/2016/5/12/chartex" xmlns:cx7="http://schemas.microsoft.com/office/drawing/2016/5/13/chartex" xmlns:cx8="http://schemas.microsoft.com/office/drawing/2016/5/14/chartex" xmlns:mc="http://schemas.openxmlformats.org/markup-compatibility/2006" xmlns:aink="http://schemas.microsoft.com/office/drawing/2016/ink" xmlns:am3d="http://schemas.microsoft.com/office/drawing/2017/model3d" xmlns:o="urn:schemas-microsoft-com:office:office" xmlns:oel="http://schemas.microsoft.com/office/2019/extlst" xmlns:r="http://schemas.openxmlformats.org/officeDocument/2006/relationships" xmlns:m="http://schemas.openxmlformats.org/officeDocument/2006/math" xmlns:v="urn:schemas-microsoft-com:vml" xmlns:wp14="http://schemas.microsoft.com/office/word/2010/wordprocessingDrawing" xmlns:wp="http://schemas.openxmlformats.org/drawingml/2006/wordprocessingDrawing" xmlns:w10="urn:schemas-microsoft-com:office:word" xmlns:w="http://schemas.openxmlformats.org/wordprocessingml/2006/main" xmlns:w14="http://schemas.microsoft.com/office/word/2010/wordml" xmlns:w15="http://schemas.microsoft.com/office/word/2012/wordml" xmlns:w16cex="http://schemas.microsoft.com/office/word/2018/wordml/cex" xmlns:w16cid="http://schemas.microsoft.com/office/word/2016/wordml/cid" xmlns:w16="http://schemas.microsoft.com/office/word/2018/wordml" xmlns:w16du="http://schemas.microsoft.com/office/word/2023/wordml/word16du" xmlns:w16sdtdh="http://schemas.microsoft.com/office/word/2020/wordml/sdtdatahash" xmlns:w16se="http://schemas.microsoft.com/office/word/2015/wordml/symex" xmlns:wpg="http://schemas.microsoft.com/office/word/2010/wordprocessingGroup" xmlns:wpi="http://schemas.microsoft.com/office/word/2010/wordprocessingInk" xmlns:wne="http://schemas.microsoft.com/office/word/2006/wordml" xmlns:wps="http://schemas.microsoft.com/office/word/2010/wordprocessingShape" mc:Ignorable="w14 w15 w16se w16cid w16 w16cex w16sdtdh w16du wp14">
   <w:abstractNum w:abstractNumId="0" w15:restartNumberingAfterBreak="0">
+    <w:nsid w:val="1D713031"/>
+    <w:multiLevelType w:val="hybridMultilevel"/>
+    <w:tmpl w:val="29285434"/>
+    <w:lvl w:ilvl="0" w:tplc="14090001">
+      <w:start w:val="1"/>
+      <w:numFmt w:val="bullet"/>
+      <w:lvlText w:val=""/>
+      <w:lvlJc w:val="left"/>
+      <w:pPr>
+        <w:ind w:left="720" w:hanging="360"/>
+      </w:pPr>
+      <w:rPr>
+        <w:rFonts w:ascii="Symbol" w:hAnsi="Symbol" w:hint="default"/>
+      </w:rPr>
+    </w:lvl>
+    <w:lvl w:ilvl="1" w:tplc="14090003" w:tentative="1">
+      <w:start w:val="1"/>
+      <w:numFmt w:val="bullet"/>
+      <w:lvlText w:val="o"/>
+      <w:lvlJc w:val="left"/>
+      <w:pPr>
+        <w:ind w:left="1440" w:hanging="360"/>
+      </w:pPr>
+      <w:rPr>
+        <w:rFonts w:ascii="Courier New" w:hAnsi="Courier New" w:cs="Courier New" w:hint="default"/>
+      </w:rPr>
+    </w:lvl>
+    <w:lvl w:ilvl="2" w:tplc="14090005" w:tentative="1">
+      <w:start w:val="1"/>
+      <w:numFmt w:val="bullet"/>
+      <w:lvlText w:val=""/>
+      <w:lvlJc w:val="left"/>
+      <w:pPr>
+        <w:ind w:left="2160" w:hanging="360"/>
+      </w:pPr>
+      <w:rPr>
+        <w:rFonts w:ascii="Wingdings" w:hAnsi="Wingdings" w:hint="default"/>
+      </w:rPr>
+    </w:lvl>
+    <w:lvl w:ilvl="3" w:tplc="14090001" w:tentative="1">
+      <w:start w:val="1"/>
+      <w:numFmt w:val="bullet"/>
+      <w:lvlText w:val=""/>
+      <w:lvlJc w:val="left"/>
+      <w:pPr>
+        <w:ind w:left="2880" w:hanging="360"/>
+      </w:pPr>
+      <w:rPr>
+        <w:rFonts w:ascii="Symbol" w:hAnsi="Symbol" w:hint="default"/>
+      </w:rPr>
+    </w:lvl>
+    <w:lvl w:ilvl="4" w:tplc="14090003" w:tentative="1">
+      <w:start w:val="1"/>
+      <w:numFmt w:val="bullet"/>
+      <w:lvlText w:val="o"/>
+      <w:lvlJc w:val="left"/>
+      <w:pPr>
+        <w:ind w:left="3600" w:hanging="360"/>
+      </w:pPr>
+      <w:rPr>
+        <w:rFonts w:ascii="Courier New" w:hAnsi="Courier New" w:cs="Courier New" w:hint="default"/>
+      </w:rPr>
+    </w:lvl>
+    <w:lvl w:ilvl="5" w:tplc="14090005" w:tentative="1">
+      <w:start w:val="1"/>
+      <w:numFmt w:val="bullet"/>
+      <w:lvlText w:val=""/>
+      <w:lvlJc w:val="left"/>
+      <w:pPr>
+        <w:ind w:left="4320" w:hanging="360"/>
+      </w:pPr>
+      <w:rPr>
+        <w:rFonts w:ascii="Wingdings" w:hAnsi="Wingdings" w:hint="default"/>
+      </w:rPr>
+    </w:lvl>
+    <w:lvl w:ilvl="6" w:tplc="14090001" w:tentative="1">
+      <w:start w:val="1"/>
+      <w:numFmt w:val="bullet"/>
+      <w:lvlText w:val=""/>
+      <w:lvlJc w:val="left"/>
+      <w:pPr>
+        <w:ind w:left="5040" w:hanging="360"/>
+      </w:pPr>
+      <w:rPr>
+        <w:rFonts w:ascii="Symbol" w:hAnsi="Symbol" w:hint="default"/>
+      </w:rPr>
+    </w:lvl>
+    <w:lvl w:ilvl="7" w:tplc="14090003" w:tentative="1">
+      <w:start w:val="1"/>
+      <w:numFmt w:val="bullet"/>
+      <w:lvlText w:val="o"/>
+      <w:lvlJc w:val="left"/>
+      <w:pPr>
+        <w:ind w:left="5760" w:hanging="360"/>
+      </w:pPr>
+      <w:rPr>
+        <w:rFonts w:ascii="Courier New" w:hAnsi="Courier New" w:cs="Courier New" w:hint="default"/>
+      </w:rPr>
+    </w:lvl>
+    <w:lvl w:ilvl="8" w:tplc="14090005" w:tentative="1">
+      <w:start w:val="1"/>
+      <w:numFmt w:val="bullet"/>
+      <w:lvlText w:val=""/>
+      <w:lvlJc w:val="left"/>
+      <w:pPr>
+        <w:ind w:left="6480" w:hanging="360"/>
+      </w:pPr>
+      <w:rPr>
+        <w:rFonts w:ascii="Wingdings" w:hAnsi="Wingdings" w:hint="default"/>
+      </w:rPr>
+    </w:lvl>
+  </w:abstractNum>
+  <w:abstractNum w:abstractNumId="1" w15:restartNumberingAfterBreak="0">
     <w:nsid w:val="22DE5621"/>
     <w:multiLevelType w:val="hybridMultilevel"/>
     <w:tmpl w:val="09E4DCAC"/>
@@ -766,7 +1877,233 @@
       </w:rPr>
     </w:lvl>
   </w:abstractNum>
-  <w:abstractNum w:abstractNumId="1" w15:restartNumberingAfterBreak="0">
+  <w:abstractNum w:abstractNumId="2" w15:restartNumberingAfterBreak="0">
+    <w:nsid w:val="2BA33E45"/>
+    <w:multiLevelType w:val="hybridMultilevel"/>
+    <w:tmpl w:val="283E3600"/>
+    <w:lvl w:ilvl="0" w:tplc="14090001">
+      <w:start w:val="1"/>
+      <w:numFmt w:val="bullet"/>
+      <w:lvlText w:val=""/>
+      <w:lvlJc w:val="left"/>
+      <w:pPr>
+        <w:ind w:left="720" w:hanging="360"/>
+      </w:pPr>
+      <w:rPr>
+        <w:rFonts w:ascii="Symbol" w:hAnsi="Symbol" w:hint="default"/>
+      </w:rPr>
+    </w:lvl>
+    <w:lvl w:ilvl="1" w:tplc="14090003" w:tentative="1">
+      <w:start w:val="1"/>
+      <w:numFmt w:val="bullet"/>
+      <w:lvlText w:val="o"/>
+      <w:lvlJc w:val="left"/>
+      <w:pPr>
+        <w:ind w:left="1440" w:hanging="360"/>
+      </w:pPr>
+      <w:rPr>
+        <w:rFonts w:ascii="Courier New" w:hAnsi="Courier New" w:cs="Courier New" w:hint="default"/>
+      </w:rPr>
+    </w:lvl>
+    <w:lvl w:ilvl="2" w:tplc="14090005" w:tentative="1">
+      <w:start w:val="1"/>
+      <w:numFmt w:val="bullet"/>
+      <w:lvlText w:val=""/>
+      <w:lvlJc w:val="left"/>
+      <w:pPr>
+        <w:ind w:left="2160" w:hanging="360"/>
+      </w:pPr>
+      <w:rPr>
+        <w:rFonts w:ascii="Wingdings" w:hAnsi="Wingdings" w:hint="default"/>
+      </w:rPr>
+    </w:lvl>
+    <w:lvl w:ilvl="3" w:tplc="14090001" w:tentative="1">
+      <w:start w:val="1"/>
+      <w:numFmt w:val="bullet"/>
+      <w:lvlText w:val=""/>
+      <w:lvlJc w:val="left"/>
+      <w:pPr>
+        <w:ind w:left="2880" w:hanging="360"/>
+      </w:pPr>
+      <w:rPr>
+        <w:rFonts w:ascii="Symbol" w:hAnsi="Symbol" w:hint="default"/>
+      </w:rPr>
+    </w:lvl>
+    <w:lvl w:ilvl="4" w:tplc="14090003" w:tentative="1">
+      <w:start w:val="1"/>
+      <w:numFmt w:val="bullet"/>
+      <w:lvlText w:val="o"/>
+      <w:lvlJc w:val="left"/>
+      <w:pPr>
+        <w:ind w:left="3600" w:hanging="360"/>
+      </w:pPr>
+      <w:rPr>
+        <w:rFonts w:ascii="Courier New" w:hAnsi="Courier New" w:cs="Courier New" w:hint="default"/>
+      </w:rPr>
+    </w:lvl>
+    <w:lvl w:ilvl="5" w:tplc="14090005" w:tentative="1">
+      <w:start w:val="1"/>
+      <w:numFmt w:val="bullet"/>
+      <w:lvlText w:val=""/>
+      <w:lvlJc w:val="left"/>
+      <w:pPr>
+        <w:ind w:left="4320" w:hanging="360"/>
+      </w:pPr>
+      <w:rPr>
+        <w:rFonts w:ascii="Wingdings" w:hAnsi="Wingdings" w:hint="default"/>
+      </w:rPr>
+    </w:lvl>
+    <w:lvl w:ilvl="6" w:tplc="14090001" w:tentative="1">
+      <w:start w:val="1"/>
+      <w:numFmt w:val="bullet"/>
+      <w:lvlText w:val=""/>
+      <w:lvlJc w:val="left"/>
+      <w:pPr>
+        <w:ind w:left="5040" w:hanging="360"/>
+      </w:pPr>
+      <w:rPr>
+        <w:rFonts w:ascii="Symbol" w:hAnsi="Symbol" w:hint="default"/>
+      </w:rPr>
+    </w:lvl>
+    <w:lvl w:ilvl="7" w:tplc="14090003" w:tentative="1">
+      <w:start w:val="1"/>
+      <w:numFmt w:val="bullet"/>
+      <w:lvlText w:val="o"/>
+      <w:lvlJc w:val="left"/>
+      <w:pPr>
+        <w:ind w:left="5760" w:hanging="360"/>
+      </w:pPr>
+      <w:rPr>
+        <w:rFonts w:ascii="Courier New" w:hAnsi="Courier New" w:cs="Courier New" w:hint="default"/>
+      </w:rPr>
+    </w:lvl>
+    <w:lvl w:ilvl="8" w:tplc="14090005" w:tentative="1">
+      <w:start w:val="1"/>
+      <w:numFmt w:val="bullet"/>
+      <w:lvlText w:val=""/>
+      <w:lvlJc w:val="left"/>
+      <w:pPr>
+        <w:ind w:left="6480" w:hanging="360"/>
+      </w:pPr>
+      <w:rPr>
+        <w:rFonts w:ascii="Wingdings" w:hAnsi="Wingdings" w:hint="default"/>
+      </w:rPr>
+    </w:lvl>
+  </w:abstractNum>
+  <w:abstractNum w:abstractNumId="3" w15:restartNumberingAfterBreak="0">
+    <w:nsid w:val="40D904F0"/>
+    <w:multiLevelType w:val="hybridMultilevel"/>
+    <w:tmpl w:val="27AAF486"/>
+    <w:lvl w:ilvl="0" w:tplc="14090001">
+      <w:start w:val="1"/>
+      <w:numFmt w:val="bullet"/>
+      <w:lvlText w:val=""/>
+      <w:lvlJc w:val="left"/>
+      <w:pPr>
+        <w:ind w:left="720" w:hanging="360"/>
+      </w:pPr>
+      <w:rPr>
+        <w:rFonts w:ascii="Symbol" w:hAnsi="Symbol" w:hint="default"/>
+      </w:rPr>
+    </w:lvl>
+    <w:lvl w:ilvl="1" w:tplc="14090003" w:tentative="1">
+      <w:start w:val="1"/>
+      <w:numFmt w:val="bullet"/>
+      <w:lvlText w:val="o"/>
+      <w:lvlJc w:val="left"/>
+      <w:pPr>
+        <w:ind w:left="1440" w:hanging="360"/>
+      </w:pPr>
+      <w:rPr>
+        <w:rFonts w:ascii="Courier New" w:hAnsi="Courier New" w:cs="Courier New" w:hint="default"/>
+      </w:rPr>
+    </w:lvl>
+    <w:lvl w:ilvl="2" w:tplc="14090005" w:tentative="1">
+      <w:start w:val="1"/>
+      <w:numFmt w:val="bullet"/>
+      <w:lvlText w:val=""/>
+      <w:lvlJc w:val="left"/>
+      <w:pPr>
+        <w:ind w:left="2160" w:hanging="360"/>
+      </w:pPr>
+      <w:rPr>
+        <w:rFonts w:ascii="Wingdings" w:hAnsi="Wingdings" w:hint="default"/>
+      </w:rPr>
+    </w:lvl>
+    <w:lvl w:ilvl="3" w:tplc="14090001" w:tentative="1">
+      <w:start w:val="1"/>
+      <w:numFmt w:val="bullet"/>
+      <w:lvlText w:val=""/>
+      <w:lvlJc w:val="left"/>
+      <w:pPr>
+        <w:ind w:left="2880" w:hanging="360"/>
+      </w:pPr>
+      <w:rPr>
+        <w:rFonts w:ascii="Symbol" w:hAnsi="Symbol" w:hint="default"/>
+      </w:rPr>
+    </w:lvl>
+    <w:lvl w:ilvl="4" w:tplc="14090003" w:tentative="1">
+      <w:start w:val="1"/>
+      <w:numFmt w:val="bullet"/>
+      <w:lvlText w:val="o"/>
+      <w:lvlJc w:val="left"/>
+      <w:pPr>
+        <w:ind w:left="3600" w:hanging="360"/>
+      </w:pPr>
+      <w:rPr>
+        <w:rFonts w:ascii="Courier New" w:hAnsi="Courier New" w:cs="Courier New" w:hint="default"/>
+      </w:rPr>
+    </w:lvl>
+    <w:lvl w:ilvl="5" w:tplc="14090005" w:tentative="1">
+      <w:start w:val="1"/>
+      <w:numFmt w:val="bullet"/>
+      <w:lvlText w:val=""/>
+      <w:lvlJc w:val="left"/>
+      <w:pPr>
+        <w:ind w:left="4320" w:hanging="360"/>
+      </w:pPr>
+      <w:rPr>
+        <w:rFonts w:ascii="Wingdings" w:hAnsi="Wingdings" w:hint="default"/>
+      </w:rPr>
+    </w:lvl>
+    <w:lvl w:ilvl="6" w:tplc="14090001" w:tentative="1">
+      <w:start w:val="1"/>
+      <w:numFmt w:val="bullet"/>
+      <w:lvlText w:val=""/>
+      <w:lvlJc w:val="left"/>
+      <w:pPr>
+        <w:ind w:left="5040" w:hanging="360"/>
+      </w:pPr>
+      <w:rPr>
+        <w:rFonts w:ascii="Symbol" w:hAnsi="Symbol" w:hint="default"/>
+      </w:rPr>
+    </w:lvl>
+    <w:lvl w:ilvl="7" w:tplc="14090003" w:tentative="1">
+      <w:start w:val="1"/>
+      <w:numFmt w:val="bullet"/>
+      <w:lvlText w:val="o"/>
+      <w:lvlJc w:val="left"/>
+      <w:pPr>
+        <w:ind w:left="5760" w:hanging="360"/>
+      </w:pPr>
+      <w:rPr>
+        <w:rFonts w:ascii="Courier New" w:hAnsi="Courier New" w:cs="Courier New" w:hint="default"/>
+      </w:rPr>
+    </w:lvl>
+    <w:lvl w:ilvl="8" w:tplc="14090005" w:tentative="1">
+      <w:start w:val="1"/>
+      <w:numFmt w:val="bullet"/>
+      <w:lvlText w:val=""/>
+      <w:lvlJc w:val="left"/>
+      <w:pPr>
+        <w:ind w:left="6480" w:hanging="360"/>
+      </w:pPr>
+      <w:rPr>
+        <w:rFonts w:ascii="Wingdings" w:hAnsi="Wingdings" w:hint="default"/>
+      </w:rPr>
+    </w:lvl>
+  </w:abstractNum>
+  <w:abstractNum w:abstractNumId="4" w15:restartNumberingAfterBreak="0">
     <w:nsid w:val="685671EA"/>
     <w:multiLevelType w:val="hybridMultilevel"/>
     <w:tmpl w:val="D9C28E16"/>
@@ -880,10 +2217,19 @@
     </w:lvl>
   </w:abstractNum>
   <w:num w:numId="1" w16cid:durableId="907807678">
+    <w:abstractNumId w:val="1"/>
+  </w:num>
+  <w:num w:numId="2" w16cid:durableId="1882937252">
+    <w:abstractNumId w:val="4"/>
+  </w:num>
+  <w:num w:numId="3" w16cid:durableId="2130927339">
     <w:abstractNumId w:val="0"/>
   </w:num>
-  <w:num w:numId="2" w16cid:durableId="1882937252">
-    <w:abstractNumId w:val="1"/>
+  <w:num w:numId="4" w16cid:durableId="1831364492">
+    <w:abstractNumId w:val="3"/>
+  </w:num>
+  <w:num w:numId="5" w16cid:durableId="1829319804">
+    <w:abstractNumId w:val="2"/>
   </w:num>
 </w:numbering>
 </file>

</xml_diff>

<commit_message>
a beginning on dialogue
</commit_message>
<xml_diff>
--- a/plan.docx
+++ b/plan.docx
@@ -953,7 +953,7 @@
         <w:rPr>
           <w:lang w:val="en-US"/>
         </w:rPr>
-        <w:t>Movement and interaction</w:t>
+        <w:t>interaction</w:t>
       </w:r>
     </w:p>
     <w:p>
@@ -1637,6 +1637,225 @@
           <w:lang w:val="en-US"/>
         </w:rPr>
         <w:t xml:space="preserve">END </w:t>
+      </w:r>
+    </w:p>
+    <w:p>
+      <w:pPr>
+        <w:rPr>
+          <w:lang w:val="en-US"/>
+        </w:rPr>
+      </w:pPr>
+    </w:p>
+    <w:p>
+      <w:pPr>
+        <w:rPr>
+          <w:lang w:val="en-US"/>
+        </w:rPr>
+      </w:pPr>
+    </w:p>
+    <w:p>
+      <w:pPr>
+        <w:rPr>
+          <w:lang w:val="en-US"/>
+        </w:rPr>
+      </w:pPr>
+      <w:r>
+        <w:rPr>
+          <w:lang w:val="en-US"/>
+        </w:rPr>
+        <w:t>Dialogue System</w:t>
+      </w:r>
+      <w:r>
+        <w:rPr>
+          <w:lang w:val="en-US"/>
+        </w:rPr>
+        <w:t>:</w:t>
+      </w:r>
+    </w:p>
+    <w:p>
+      <w:pPr>
+        <w:rPr>
+          <w:lang w:val="en-US"/>
+        </w:rPr>
+      </w:pPr>
+      <w:r>
+        <w:rPr>
+          <w:noProof/>
+        </w:rPr>
+        <w:drawing>
+          <wp:inline distT="0" distB="0" distL="0" distR="0" wp14:anchorId="460E5924" wp14:editId="3834A618">
+            <wp:extent cx="5731510" cy="2657475"/>
+            <wp:effectExtent l="0" t="0" r="2540" b="9525"/>
+            <wp:docPr id="723880381" name="Picture 1" descr="A screenshot of a computer screen&#10;&#10;Description automatically generated"/>
+            <wp:cNvGraphicFramePr>
+              <a:graphicFrameLocks xmlns:a="http://schemas.openxmlformats.org/drawingml/2006/main" noChangeAspect="1"/>
+            </wp:cNvGraphicFramePr>
+            <a:graphic xmlns:a="http://schemas.openxmlformats.org/drawingml/2006/main">
+              <a:graphicData uri="http://schemas.openxmlformats.org/drawingml/2006/picture">
+                <pic:pic xmlns:pic="http://schemas.openxmlformats.org/drawingml/2006/picture">
+                  <pic:nvPicPr>
+                    <pic:cNvPr id="723880381" name="Picture 1" descr="A screenshot of a computer screen&#10;&#10;Description automatically generated"/>
+                    <pic:cNvPicPr/>
+                  </pic:nvPicPr>
+                  <pic:blipFill>
+                    <a:blip r:embed="rId9"/>
+                    <a:stretch>
+                      <a:fillRect/>
+                    </a:stretch>
+                  </pic:blipFill>
+                  <pic:spPr>
+                    <a:xfrm>
+                      <a:off x="0" y="0"/>
+                      <a:ext cx="5731510" cy="2657475"/>
+                    </a:xfrm>
+                    <a:prstGeom prst="rect">
+                      <a:avLst/>
+                    </a:prstGeom>
+                  </pic:spPr>
+                </pic:pic>
+              </a:graphicData>
+            </a:graphic>
+          </wp:inline>
+        </w:drawing>
+      </w:r>
+    </w:p>
+    <w:p>
+      <w:pPr>
+        <w:rPr>
+          <w:lang w:val="en-US"/>
+        </w:rPr>
+      </w:pPr>
+      <w:r>
+        <w:rPr>
+          <w:lang w:val="en-US"/>
+        </w:rPr>
+        <w:t>Use a similar structure to the previous system</w:t>
+      </w:r>
+    </w:p>
+    <w:p>
+      <w:pPr>
+        <w:pStyle w:val="ListParagraph"/>
+        <w:numPr>
+          <w:ilvl w:val="0"/>
+          <w:numId w:val="6"/>
+        </w:numPr>
+        <w:rPr>
+          <w:lang w:val="en-US"/>
+        </w:rPr>
+      </w:pPr>
+      <w:r>
+        <w:rPr>
+          <w:lang w:val="en-US"/>
+        </w:rPr>
+        <w:t>Msg class with – Name, text (string), body, face (sprite), speaker (gameobject)</w:t>
+      </w:r>
+    </w:p>
+    <w:p>
+      <w:pPr>
+        <w:pStyle w:val="ListParagraph"/>
+        <w:numPr>
+          <w:ilvl w:val="0"/>
+          <w:numId w:val="6"/>
+        </w:numPr>
+        <w:rPr>
+          <w:lang w:val="en-US"/>
+        </w:rPr>
+      </w:pPr>
+      <w:r>
+        <w:rPr>
+          <w:lang w:val="en-US"/>
+        </w:rPr>
+        <w:t>Text is a delegate</w:t>
+      </w:r>
+    </w:p>
+    <w:p>
+      <w:pPr>
+        <w:pStyle w:val="ListParagraph"/>
+        <w:numPr>
+          <w:ilvl w:val="0"/>
+          <w:numId w:val="6"/>
+        </w:numPr>
+        <w:rPr>
+          <w:lang w:val="en-US"/>
+        </w:rPr>
+      </w:pPr>
+      <w:r>
+        <w:rPr>
+          <w:lang w:val="en-US"/>
+        </w:rPr>
+        <w:t>Queue of msg when press z go to next msg if there is one</w:t>
+      </w:r>
+    </w:p>
+    <w:p>
+      <w:pPr>
+        <w:pStyle w:val="ListParagraph"/>
+        <w:numPr>
+          <w:ilvl w:val="0"/>
+          <w:numId w:val="6"/>
+        </w:numPr>
+        <w:rPr>
+          <w:lang w:val="en-US"/>
+        </w:rPr>
+      </w:pPr>
+      <w:r>
+        <w:rPr>
+          <w:lang w:val="en-US"/>
+        </w:rPr>
+        <w:t>Flag to say when in dialogue, when msg added this is set, when none left its reset.</w:t>
+      </w:r>
+    </w:p>
+    <w:p>
+      <w:pPr>
+        <w:pStyle w:val="ListParagraph"/>
+        <w:numPr>
+          <w:ilvl w:val="0"/>
+          <w:numId w:val="6"/>
+        </w:numPr>
+        <w:rPr>
+          <w:lang w:val="en-US"/>
+        </w:rPr>
+      </w:pPr>
+      <w:r>
+        <w:rPr>
+          <w:lang w:val="en-US"/>
+        </w:rPr>
+        <w:t>When speaking, the speaker gets slightly larger.</w:t>
+      </w:r>
+    </w:p>
+    <w:p>
+      <w:pPr>
+        <w:pStyle w:val="ListParagraph"/>
+        <w:numPr>
+          <w:ilvl w:val="0"/>
+          <w:numId w:val="6"/>
+        </w:numPr>
+        <w:rPr>
+          <w:lang w:val="en-US"/>
+        </w:rPr>
+      </w:pPr>
+      <w:r>
+        <w:rPr>
+          <w:lang w:val="en-US"/>
+        </w:rPr>
+        <w:t>When displaying next msg, make new textbox, which first decides its direction and height, and then moves all other boxes up.</w:t>
+      </w:r>
+    </w:p>
+    <w:p>
+      <w:pPr>
+        <w:pStyle w:val="ListParagraph"/>
+        <w:numPr>
+          <w:ilvl w:val="0"/>
+          <w:numId w:val="6"/>
+        </w:numPr>
+        <w:rPr>
+          <w:lang w:val="en-US"/>
+        </w:rPr>
+      </w:pPr>
+      <w:r>
+        <w:rPr>
+          <w:lang w:val="en-US"/>
+        </w:rPr>
+        <w:t>When leaving dialogue (trying to go to next text without having any in the queue), destroy all the textboxes</w:t>
       </w:r>
     </w:p>
     <w:sectPr>
@@ -2216,6 +2435,119 @@
       </w:rPr>
     </w:lvl>
   </w:abstractNum>
+  <w:abstractNum w:abstractNumId="5" w15:restartNumberingAfterBreak="0">
+    <w:nsid w:val="73CD5896"/>
+    <w:multiLevelType w:val="hybridMultilevel"/>
+    <w:tmpl w:val="537AE71A"/>
+    <w:lvl w:ilvl="0" w:tplc="14090001">
+      <w:start w:val="1"/>
+      <w:numFmt w:val="bullet"/>
+      <w:lvlText w:val=""/>
+      <w:lvlJc w:val="left"/>
+      <w:pPr>
+        <w:ind w:left="720" w:hanging="360"/>
+      </w:pPr>
+      <w:rPr>
+        <w:rFonts w:ascii="Symbol" w:hAnsi="Symbol" w:hint="default"/>
+      </w:rPr>
+    </w:lvl>
+    <w:lvl w:ilvl="1" w:tplc="14090003" w:tentative="1">
+      <w:start w:val="1"/>
+      <w:numFmt w:val="bullet"/>
+      <w:lvlText w:val="o"/>
+      <w:lvlJc w:val="left"/>
+      <w:pPr>
+        <w:ind w:left="1440" w:hanging="360"/>
+      </w:pPr>
+      <w:rPr>
+        <w:rFonts w:ascii="Courier New" w:hAnsi="Courier New" w:cs="Courier New" w:hint="default"/>
+      </w:rPr>
+    </w:lvl>
+    <w:lvl w:ilvl="2" w:tplc="14090005" w:tentative="1">
+      <w:start w:val="1"/>
+      <w:numFmt w:val="bullet"/>
+      <w:lvlText w:val=""/>
+      <w:lvlJc w:val="left"/>
+      <w:pPr>
+        <w:ind w:left="2160" w:hanging="360"/>
+      </w:pPr>
+      <w:rPr>
+        <w:rFonts w:ascii="Wingdings" w:hAnsi="Wingdings" w:hint="default"/>
+      </w:rPr>
+    </w:lvl>
+    <w:lvl w:ilvl="3" w:tplc="14090001" w:tentative="1">
+      <w:start w:val="1"/>
+      <w:numFmt w:val="bullet"/>
+      <w:lvlText w:val=""/>
+      <w:lvlJc w:val="left"/>
+      <w:pPr>
+        <w:ind w:left="2880" w:hanging="360"/>
+      </w:pPr>
+      <w:rPr>
+        <w:rFonts w:ascii="Symbol" w:hAnsi="Symbol" w:hint="default"/>
+      </w:rPr>
+    </w:lvl>
+    <w:lvl w:ilvl="4" w:tplc="14090003" w:tentative="1">
+      <w:start w:val="1"/>
+      <w:numFmt w:val="bullet"/>
+      <w:lvlText w:val="o"/>
+      <w:lvlJc w:val="left"/>
+      <w:pPr>
+        <w:ind w:left="3600" w:hanging="360"/>
+      </w:pPr>
+      <w:rPr>
+        <w:rFonts w:ascii="Courier New" w:hAnsi="Courier New" w:cs="Courier New" w:hint="default"/>
+      </w:rPr>
+    </w:lvl>
+    <w:lvl w:ilvl="5" w:tplc="14090005" w:tentative="1">
+      <w:start w:val="1"/>
+      <w:numFmt w:val="bullet"/>
+      <w:lvlText w:val=""/>
+      <w:lvlJc w:val="left"/>
+      <w:pPr>
+        <w:ind w:left="4320" w:hanging="360"/>
+      </w:pPr>
+      <w:rPr>
+        <w:rFonts w:ascii="Wingdings" w:hAnsi="Wingdings" w:hint="default"/>
+      </w:rPr>
+    </w:lvl>
+    <w:lvl w:ilvl="6" w:tplc="14090001" w:tentative="1">
+      <w:start w:val="1"/>
+      <w:numFmt w:val="bullet"/>
+      <w:lvlText w:val=""/>
+      <w:lvlJc w:val="left"/>
+      <w:pPr>
+        <w:ind w:left="5040" w:hanging="360"/>
+      </w:pPr>
+      <w:rPr>
+        <w:rFonts w:ascii="Symbol" w:hAnsi="Symbol" w:hint="default"/>
+      </w:rPr>
+    </w:lvl>
+    <w:lvl w:ilvl="7" w:tplc="14090003" w:tentative="1">
+      <w:start w:val="1"/>
+      <w:numFmt w:val="bullet"/>
+      <w:lvlText w:val="o"/>
+      <w:lvlJc w:val="left"/>
+      <w:pPr>
+        <w:ind w:left="5760" w:hanging="360"/>
+      </w:pPr>
+      <w:rPr>
+        <w:rFonts w:ascii="Courier New" w:hAnsi="Courier New" w:cs="Courier New" w:hint="default"/>
+      </w:rPr>
+    </w:lvl>
+    <w:lvl w:ilvl="8" w:tplc="14090005" w:tentative="1">
+      <w:start w:val="1"/>
+      <w:numFmt w:val="bullet"/>
+      <w:lvlText w:val=""/>
+      <w:lvlJc w:val="left"/>
+      <w:pPr>
+        <w:ind w:left="6480" w:hanging="360"/>
+      </w:pPr>
+      <w:rPr>
+        <w:rFonts w:ascii="Wingdings" w:hAnsi="Wingdings" w:hint="default"/>
+      </w:rPr>
+    </w:lvl>
+  </w:abstractNum>
   <w:num w:numId="1" w16cid:durableId="907807678">
     <w:abstractNumId w:val="1"/>
   </w:num>
@@ -2230,6 +2562,9 @@
   </w:num>
   <w:num w:numId="5" w16cid:durableId="1829319804">
     <w:abstractNumId w:val="2"/>
+  </w:num>
+  <w:num w:numId="6" w16cid:durableId="631447306">
+    <w:abstractNumId w:val="5"/>
   </w:num>
 </w:numbering>
 </file>

</xml_diff>

<commit_message>
tweaks for the dialogue system and bugfixes
</commit_message>
<xml_diff>
--- a/plan.docx
+++ b/plan.docx
@@ -953,7 +953,7 @@
         <w:rPr>
           <w:lang w:val="en-US"/>
         </w:rPr>
-        <w:t>interaction</w:t>
+        <w:t>Title screen / saving</w:t>
       </w:r>
     </w:p>
     <w:p>
@@ -971,25 +971,7 @@
         <w:rPr>
           <w:lang w:val="en-US"/>
         </w:rPr>
-        <w:t>Title screen / saving</w:t>
-      </w:r>
-    </w:p>
-    <w:p>
-      <w:pPr>
-        <w:pStyle w:val="ListParagraph"/>
-        <w:numPr>
-          <w:ilvl w:val="0"/>
-          <w:numId w:val="3"/>
-        </w:numPr>
-        <w:rPr>
-          <w:lang w:val="en-US"/>
-        </w:rPr>
-      </w:pPr>
-      <w:r>
-        <w:rPr>
-          <w:lang w:val="en-US"/>
-        </w:rPr>
-        <w:t>Dialogue and decision making</w:t>
+        <w:t>decision making</w:t>
       </w:r>
     </w:p>
     <w:p>
@@ -1873,7 +1855,7 @@
   <w:abstractNum w:abstractNumId="0" w15:restartNumberingAfterBreak="0">
     <w:nsid w:val="1D713031"/>
     <w:multiLevelType w:val="hybridMultilevel"/>
-    <w:tmpl w:val="29285434"/>
+    <w:tmpl w:val="E24AAC8E"/>
     <w:lvl w:ilvl="0" w:tplc="14090001">
       <w:start w:val="1"/>
       <w:numFmt w:val="bullet"/>

</xml_diff>

<commit_message>
stone tilemap & items in the inventory & general inventory bugfixes
</commit_message>
<xml_diff>
--- a/plan.docx
+++ b/plan.docx
@@ -38,19 +38,11 @@
         </w:rPr>
         <w:t xml:space="preserve">General aesthetics: </w:t>
       </w:r>
-      <w:proofErr w:type="spellStart"/>
-      <w:r>
-        <w:rPr>
-          <w:lang w:val="en-US"/>
-        </w:rPr>
-        <w:t>Pixelart</w:t>
-      </w:r>
-      <w:proofErr w:type="spellEnd"/>
-      <w:r>
-        <w:rPr>
-          <w:lang w:val="en-US"/>
-        </w:rPr>
-        <w:t xml:space="preserve"> – as typical for RPGs, </w:t>
+      <w:r>
+        <w:rPr>
+          <w:lang w:val="en-US"/>
+        </w:rPr>
+        <w:t xml:space="preserve">Pixelart – as typical for RPGs, </w:t>
       </w:r>
       <w:r>
         <w:rPr>
@@ -62,21 +54,7 @@
         <w:rPr>
           <w:lang w:val="en-US"/>
         </w:rPr>
-        <w:t xml:space="preserve"> disco Elysium and fear and hunger. Definitely have character portraits like disco Elysium has, and use the </w:t>
-      </w:r>
-      <w:proofErr w:type="spellStart"/>
-      <w:r>
-        <w:rPr>
-          <w:lang w:val="en-US"/>
-        </w:rPr>
-        <w:t>crosscode</w:t>
-      </w:r>
-      <w:proofErr w:type="spellEnd"/>
-      <w:r>
-        <w:rPr>
-          <w:lang w:val="en-US"/>
-        </w:rPr>
-        <w:t xml:space="preserve"> dialogue system.</w:t>
+        <w:t xml:space="preserve"> disco Elysium and fear and hunger. Definitely have character portraits like disco Elysium has, and use the crosscode dialogue system.</w:t>
       </w:r>
     </w:p>
     <w:p>
@@ -587,21 +565,7 @@
         <w:rPr>
           <w:lang w:val="en-US"/>
         </w:rPr>
-        <w:t xml:space="preserve">ombat </w:t>
-      </w:r>
-      <w:proofErr w:type="spellStart"/>
-      <w:r>
-        <w:rPr>
-          <w:lang w:val="en-US"/>
-        </w:rPr>
-        <w:t>ui</w:t>
-      </w:r>
-      <w:proofErr w:type="spellEnd"/>
-      <w:r>
-        <w:rPr>
-          <w:lang w:val="en-US"/>
-        </w:rPr>
-        <w:t xml:space="preserve"> general idea:</w:t>
+        <w:t>ombat ui general idea:</w:t>
       </w:r>
     </w:p>
     <w:p>
@@ -657,19 +621,11 @@
           <w:lang w:val="en-US"/>
         </w:rPr>
       </w:pPr>
-      <w:proofErr w:type="spellStart"/>
-      <w:r>
-        <w:rPr>
-          <w:lang w:val="en-US"/>
-        </w:rPr>
-        <w:t>Obv</w:t>
-      </w:r>
-      <w:proofErr w:type="spellEnd"/>
-      <w:r>
-        <w:rPr>
-          <w:lang w:val="en-US"/>
-        </w:rPr>
-        <w:t xml:space="preserve"> not actual sprites yet :/.</w:t>
+      <w:r>
+        <w:rPr>
+          <w:lang w:val="en-US"/>
+        </w:rPr>
+        <w:t>Obv not actual sprites yet :/.</w:t>
       </w:r>
     </w:p>
     <w:p>
@@ -771,21 +727,7 @@
         <w:rPr>
           <w:lang w:val="en-US"/>
         </w:rPr>
-        <w:t xml:space="preserve">In </w:t>
-      </w:r>
-      <w:proofErr w:type="spellStart"/>
-      <w:r>
-        <w:rPr>
-          <w:lang w:val="en-US"/>
-        </w:rPr>
-        <w:t>combatcontroller</w:t>
-      </w:r>
-      <w:proofErr w:type="spellEnd"/>
-      <w:r>
-        <w:rPr>
-          <w:lang w:val="en-US"/>
-        </w:rPr>
-        <w:t>, add it to the target selector</w:t>
+        <w:t>In combatcontroller, add it to the target selector</w:t>
       </w:r>
     </w:p>
     <w:p>
@@ -803,21 +745,7 @@
         <w:rPr>
           <w:lang w:val="en-US"/>
         </w:rPr>
-        <w:t xml:space="preserve">Put it in </w:t>
-      </w:r>
-      <w:proofErr w:type="spellStart"/>
-      <w:r>
-        <w:rPr>
-          <w:lang w:val="en-US"/>
-        </w:rPr>
-        <w:t>playerdata</w:t>
-      </w:r>
-      <w:proofErr w:type="spellEnd"/>
-      <w:r>
-        <w:rPr>
-          <w:lang w:val="en-US"/>
-        </w:rPr>
-        <w:t xml:space="preserve"> when obtainable</w:t>
+        <w:t>Put it in playerdata when obtainable</w:t>
       </w:r>
     </w:p>
     <w:p>
@@ -1007,7 +935,7 @@
         <w:rPr>
           <w:lang w:val="en-US"/>
         </w:rPr>
-        <w:t>Inventory / equipment menu</w:t>
+        <w:t>Title screen / saving</w:t>
       </w:r>
     </w:p>
     <w:p>
@@ -1025,7 +953,25 @@
         <w:rPr>
           <w:lang w:val="en-US"/>
         </w:rPr>
-        <w:t>Title screen / saving</w:t>
+        <w:t>Settings</w:t>
+      </w:r>
+    </w:p>
+    <w:p>
+      <w:pPr>
+        <w:pStyle w:val="ListParagraph"/>
+        <w:numPr>
+          <w:ilvl w:val="0"/>
+          <w:numId w:val="3"/>
+        </w:numPr>
+        <w:rPr>
+          <w:lang w:val="en-US"/>
+        </w:rPr>
+      </w:pPr>
+      <w:r>
+        <w:rPr>
+          <w:lang w:val="en-US"/>
+        </w:rPr>
+        <w:t>sound</w:t>
       </w:r>
     </w:p>
     <w:p>
@@ -1121,6 +1067,42 @@
     </w:p>
     <w:p>
       <w:pPr>
+        <w:pStyle w:val="ListParagraph"/>
+        <w:numPr>
+          <w:ilvl w:val="0"/>
+          <w:numId w:val="5"/>
+        </w:numPr>
+        <w:rPr>
+          <w:lang w:val="en-US"/>
+        </w:rPr>
+      </w:pPr>
+      <w:r>
+        <w:rPr>
+          <w:lang w:val="en-US"/>
+        </w:rPr>
+        <w:t>The game…</w:t>
+      </w:r>
+    </w:p>
+    <w:p>
+      <w:pPr>
+        <w:pStyle w:val="ListParagraph"/>
+        <w:numPr>
+          <w:ilvl w:val="0"/>
+          <w:numId w:val="5"/>
+        </w:numPr>
+        <w:rPr>
+          <w:lang w:val="en-US"/>
+        </w:rPr>
+      </w:pPr>
+      <w:r>
+        <w:rPr>
+          <w:lang w:val="en-US"/>
+        </w:rPr>
+        <w:t>puzzles</w:t>
+      </w:r>
+    </w:p>
+    <w:p>
+      <w:pPr>
         <w:rPr>
           <w:lang w:val="en-US"/>
         </w:rPr>
@@ -1226,274 +1208,239 @@
         <w:rPr>
           <w:lang w:val="en-US"/>
         </w:rPr>
+        <w:t>Story Premise</w:t>
+      </w:r>
+      <w:r>
+        <w:rPr>
+          <w:lang w:val="en-US"/>
+        </w:rPr>
+        <w:t xml:space="preserve"> / backstory</w:t>
+      </w:r>
+      <w:r>
+        <w:rPr>
+          <w:lang w:val="en-US"/>
+        </w:rPr>
+        <w:t xml:space="preserve">: </w:t>
+      </w:r>
+    </w:p>
+    <w:p>
+      <w:pPr>
+        <w:rPr>
+          <w:lang w:val="en-US"/>
+        </w:rPr>
+      </w:pPr>
+      <w:r>
+        <w:rPr>
+          <w:lang w:val="en-US"/>
+        </w:rPr>
+        <w:t>Humans have recently discovered a method of transferring genes and parts between each other, but over time this process has become too easy to do, and almost everyone has some sort of change from their original selves. In the beginning, the doctor who invented the technique tested it on his wife, who eventually died from her body being overloaded from replacing almost every part of it.</w:t>
+      </w:r>
+      <w:r>
+        <w:rPr>
+          <w:lang w:val="en-US"/>
+        </w:rPr>
+        <w:t xml:space="preserve"> After further research, the doctor found out that the body has limits to how much changes it can handle, small changes having less effect to larger changes such as replacing limbs. A few years later, the doctor created synthetic genes in a laboratory, not coming from a person and not requiring a donor, giving people genes is now looking like a promising technique for healthcare. This is not how it continued. Soon the gene transfer techniques become quicker, easier and less intrusive, making them more widespread in </w:t>
+      </w:r>
+      <w:r>
+        <w:rPr>
+          <w:lang w:val="en-US"/>
+        </w:rPr>
+        <w:t>public</w:t>
+      </w:r>
+      <w:r>
+        <w:rPr>
+          <w:lang w:val="en-US"/>
+        </w:rPr>
+        <w:t xml:space="preserve">. This created a “black market” of genes, small groups of people would dig graves and even murder to gain access to desirable genes. Now, a few decades later, this has escalated so </w:t>
+      </w:r>
+      <w:r>
+        <w:rPr>
+          <w:lang w:val="en-US"/>
+        </w:rPr>
+        <w:t>much</w:t>
+      </w:r>
+      <w:r>
+        <w:rPr>
+          <w:lang w:val="en-US"/>
+        </w:rPr>
+        <w:t xml:space="preserve"> as to create the undercity, a </w:t>
+      </w:r>
+      <w:r>
+        <w:rPr>
+          <w:lang w:val="en-US"/>
+        </w:rPr>
+        <w:t>run-down</w:t>
+      </w:r>
+      <w:r>
+        <w:rPr>
+          <w:lang w:val="en-US"/>
+        </w:rPr>
+        <w:t xml:space="preserve"> part of the city run by gene trafficking overlords</w:t>
+      </w:r>
+      <w:r>
+        <w:rPr>
+          <w:lang w:val="en-US"/>
+        </w:rPr>
+        <w:t xml:space="preserve">. Opposed to the undercity, the rich live lavishly taking their pick in the best genes from around the </w:t>
+      </w:r>
+      <w:r>
+        <w:rPr>
+          <w:lang w:val="en-US"/>
+        </w:rPr>
+        <w:t>city and</w:t>
+      </w:r>
+      <w:r>
+        <w:rPr>
+          <w:lang w:val="en-US"/>
+        </w:rPr>
+        <w:t xml:space="preserve"> are the only people who can afford the still expensive.</w:t>
+      </w:r>
+    </w:p>
+    <w:p>
+      <w:pPr>
+        <w:rPr>
+          <w:lang w:val="en-US"/>
+        </w:rPr>
+      </w:pPr>
+    </w:p>
+    <w:p>
+      <w:pPr>
+        <w:rPr>
+          <w:lang w:val="en-US"/>
+        </w:rPr>
+      </w:pPr>
+      <w:r>
+        <w:rPr>
+          <w:lang w:val="en-US"/>
+        </w:rPr>
+        <w:t>Story overview:</w:t>
+      </w:r>
+    </w:p>
+    <w:p>
+      <w:pPr>
+        <w:rPr>
+          <w:lang w:val="en-US"/>
+        </w:rPr>
+      </w:pPr>
+      <w:r>
+        <w:rPr>
+          <w:lang w:val="en-US"/>
+        </w:rPr>
+        <w:t xml:space="preserve">Introduction: Starts with a news broadcast stating that </w:t>
+      </w:r>
+      <w:r>
+        <w:rPr>
+          <w:lang w:val="en-US"/>
+        </w:rPr>
+        <w:t>the doctor is dead</w:t>
+      </w:r>
+      <w:r>
+        <w:rPr>
+          <w:lang w:val="en-US"/>
+        </w:rPr>
+        <w:t xml:space="preserve"> at the old age of 73 due to unknown causes. The broadcast states that he was one of the most influential figures in modern healthcare and society </w:t>
+      </w:r>
+      <w:r>
+        <w:rPr>
+          <w:lang w:val="en-US"/>
+        </w:rPr>
+        <w:t>as</w:t>
+      </w:r>
+      <w:r>
+        <w:rPr>
+          <w:lang w:val="en-US"/>
+        </w:rPr>
+        <w:t xml:space="preserve"> a whole and gives a brief overview of his life [yayy organic way to introduce backstory]. The broadcast then cuts to a speech from the minister of health</w:t>
+      </w:r>
+      <w:r>
+        <w:rPr>
+          <w:lang w:val="en-US"/>
+        </w:rPr>
+        <w:t>, starts sounding all generic. The tv switches off. Your sibling (the minister of health) says something like “not my best work” and there’s a little conversation between you and your sibling to introduce you both as characters</w:t>
+      </w:r>
+      <w:r>
+        <w:rPr>
+          <w:lang w:val="en-US"/>
+        </w:rPr>
+        <w:t>. Your sibling then asks you to deliver a letter, saying it’s very important it gets delivered properly.</w:t>
+      </w:r>
+    </w:p>
+    <w:p>
+      <w:pPr>
+        <w:rPr>
+          <w:lang w:val="en-US"/>
+        </w:rPr>
+      </w:pPr>
+      <w:r>
+        <w:rPr>
+          <w:lang w:val="en-US"/>
+        </w:rPr>
+        <w:t xml:space="preserve">You then walk down the streets and get a little look at the world, something doesn’t quite seem right, some of the people don’t seem quite right. You then get confronted by a scary man who blocks the path in front of you, so you decide to go down the alleyway path. You then run into another large man who knocks you to the ground and laughs. The man from before comes from behind you </w:t>
+      </w:r>
+      <w:r>
+        <w:rPr>
+          <w:lang w:val="en-US"/>
+        </w:rPr>
+        <w:t>and says “seems it was easier than we thought”, they then discuss the fact you aren’t the minister themselves, and what they should do with you, they decide to take a “souvenir”, your eye. The last thing you know is they pick you up and you pass out.</w:t>
+      </w:r>
+    </w:p>
+    <w:p>
+      <w:pPr>
+        <w:rPr>
+          <w:lang w:val="en-US"/>
+        </w:rPr>
+      </w:pPr>
+      <w:r>
+        <w:rPr>
+          <w:lang w:val="en-US"/>
+        </w:rPr>
+        <w:t>You wake up in an unknown dark place to a boy poking at you asking if you’re ok. You, being confused ask what happened, apparently the two men just dumped you here, without an eye. You then panic and realize your eye is gone. The boy asks you to help you out, and you agree.</w:t>
+      </w:r>
+    </w:p>
+    <w:p>
+      <w:pPr>
+        <w:rPr>
+          <w:lang w:val="en-US"/>
+        </w:rPr>
+      </w:pPr>
+      <w:r>
+        <w:rPr>
+          <w:lang w:val="en-US"/>
+        </w:rPr>
+        <w:t>You then continue off int the streets of the undercity with the boy showing you around the small area he lives in, you discuss how you got here and that you want to leave. He agrees to help you leave and try to find your eye.</w:t>
+      </w:r>
+      <w:r>
+        <w:rPr>
+          <w:lang w:val="en-US"/>
+        </w:rPr>
+        <w:t xml:space="preserve"> The boy suggests it could’ve been the current overlord who took your eye, and you start trying to find information about him.</w:t>
+      </w:r>
+    </w:p>
+    <w:p>
+      <w:pPr>
+        <w:rPr>
+          <w:lang w:val="en-US"/>
+        </w:rPr>
+      </w:pPr>
+      <w:r>
+        <w:rPr>
+          <w:lang w:val="en-US"/>
+        </w:rPr>
         <w:lastRenderedPageBreak/>
-        <w:t>Story Premise</w:t>
-      </w:r>
-      <w:r>
-        <w:rPr>
-          <w:lang w:val="en-US"/>
-        </w:rPr>
-        <w:t xml:space="preserve"> / backstory</w:t>
-      </w:r>
-      <w:r>
-        <w:rPr>
-          <w:lang w:val="en-US"/>
-        </w:rPr>
-        <w:t xml:space="preserve">: </w:t>
-      </w:r>
-    </w:p>
-    <w:p>
-      <w:pPr>
-        <w:rPr>
-          <w:lang w:val="en-US"/>
-        </w:rPr>
-      </w:pPr>
-      <w:r>
-        <w:rPr>
-          <w:lang w:val="en-US"/>
-        </w:rPr>
-        <w:t>Humans have recently discovered a method of transferring genes and parts between each other, but over time this process has become too easy to do, and almost everyone has some sort of change from their original selves. In the beginning, the doctor who invented the technique tested it on his wife, who eventually died from her body being overloaded from replacing almost every part of it.</w:t>
-      </w:r>
-      <w:r>
-        <w:rPr>
-          <w:lang w:val="en-US"/>
-        </w:rPr>
-        <w:t xml:space="preserve"> After further research, the doctor found out that the body has limits to how much changes it can handle, small changes having less effect to larger changes such as replacing limbs. A few years later, the doctor created synthetic genes in a laboratory, not coming from a person and not requiring a donor, giving people genes is now looking like a promising technique for healthcare. This is not how it continued. Soon the gene transfer techniques become quicker, easier and less intrusive, making them more widespread in </w:t>
-      </w:r>
-      <w:r>
-        <w:rPr>
-          <w:lang w:val="en-US"/>
-        </w:rPr>
-        <w:t>public</w:t>
-      </w:r>
-      <w:r>
-        <w:rPr>
-          <w:lang w:val="en-US"/>
-        </w:rPr>
-        <w:t xml:space="preserve">. This created a “black market” of genes, small groups of people would dig graves and even murder to gain access to desirable genes. Now, a few decades later, this has escalated so </w:t>
-      </w:r>
-      <w:r>
-        <w:rPr>
-          <w:lang w:val="en-US"/>
-        </w:rPr>
-        <w:t>much</w:t>
-      </w:r>
-      <w:r>
-        <w:rPr>
-          <w:lang w:val="en-US"/>
-        </w:rPr>
-        <w:t xml:space="preserve"> as to create the undercity, a </w:t>
-      </w:r>
-      <w:r>
-        <w:rPr>
-          <w:lang w:val="en-US"/>
-        </w:rPr>
-        <w:t>run-down</w:t>
-      </w:r>
-      <w:r>
-        <w:rPr>
-          <w:lang w:val="en-US"/>
-        </w:rPr>
-        <w:t xml:space="preserve"> part of the city run by gene trafficking overlords</w:t>
-      </w:r>
-      <w:r>
-        <w:rPr>
-          <w:lang w:val="en-US"/>
-        </w:rPr>
-        <w:t xml:space="preserve">. Opposed to the undercity, the rich live lavishly taking their pick in the best genes from around the </w:t>
-      </w:r>
-      <w:r>
-        <w:rPr>
-          <w:lang w:val="en-US"/>
-        </w:rPr>
-        <w:t>city and</w:t>
-      </w:r>
-      <w:r>
-        <w:rPr>
-          <w:lang w:val="en-US"/>
-        </w:rPr>
-        <w:t xml:space="preserve"> are the only people who can afford the still expensive.</w:t>
-      </w:r>
-    </w:p>
-    <w:p>
-      <w:pPr>
-        <w:rPr>
-          <w:lang w:val="en-US"/>
-        </w:rPr>
-      </w:pPr>
-    </w:p>
-    <w:p>
-      <w:pPr>
-        <w:rPr>
-          <w:lang w:val="en-US"/>
-        </w:rPr>
-      </w:pPr>
-      <w:r>
-        <w:rPr>
-          <w:lang w:val="en-US"/>
-        </w:rPr>
-        <w:t>Story overview:</w:t>
-      </w:r>
-    </w:p>
-    <w:p>
-      <w:pPr>
-        <w:rPr>
-          <w:lang w:val="en-US"/>
-        </w:rPr>
-      </w:pPr>
-      <w:r>
-        <w:rPr>
-          <w:lang w:val="en-US"/>
-        </w:rPr>
-        <w:t xml:space="preserve">Introduction: Starts with a news broadcast stating that </w:t>
-      </w:r>
-      <w:r>
-        <w:rPr>
-          <w:lang w:val="en-US"/>
-        </w:rPr>
-        <w:t>the doctor is dead</w:t>
-      </w:r>
-      <w:r>
-        <w:rPr>
-          <w:lang w:val="en-US"/>
-        </w:rPr>
-        <w:t xml:space="preserve"> at the old age of 73 due to unknown causes. The broadcast states that he was one of the most influential figures in modern healthcare and society </w:t>
-      </w:r>
-      <w:r>
-        <w:rPr>
-          <w:lang w:val="en-US"/>
-        </w:rPr>
-        <w:t>as</w:t>
-      </w:r>
-      <w:r>
-        <w:rPr>
-          <w:lang w:val="en-US"/>
-        </w:rPr>
-        <w:t xml:space="preserve"> a whole and gives a brief overview of his life [</w:t>
-      </w:r>
-      <w:proofErr w:type="spellStart"/>
-      <w:r>
-        <w:rPr>
-          <w:lang w:val="en-US"/>
-        </w:rPr>
-        <w:t>yayy</w:t>
-      </w:r>
-      <w:proofErr w:type="spellEnd"/>
-      <w:r>
-        <w:rPr>
-          <w:lang w:val="en-US"/>
-        </w:rPr>
-        <w:t xml:space="preserve"> organic way to introduce backstory]. The broadcast then cuts to a speech from the minister of health</w:t>
-      </w:r>
-      <w:r>
-        <w:rPr>
-          <w:lang w:val="en-US"/>
-        </w:rPr>
-        <w:t>, starts sounding all generic. The tv switches off. Your sibling (the minister of health) says something like “not my best work” and there’s a little conversation between you and your sibling to introduce you both as characters</w:t>
-      </w:r>
-      <w:r>
-        <w:rPr>
-          <w:lang w:val="en-US"/>
-        </w:rPr>
-        <w:t>. Your sibling then asks you to deliver a letter, saying it’s very important it gets delivered properly.</w:t>
-      </w:r>
-    </w:p>
-    <w:p>
-      <w:pPr>
-        <w:rPr>
-          <w:lang w:val="en-US"/>
-        </w:rPr>
-      </w:pPr>
-      <w:r>
-        <w:rPr>
-          <w:lang w:val="en-US"/>
-        </w:rPr>
-        <w:t xml:space="preserve">You then walk down the streets and get a little look at the world, something doesn’t quite seem right, some of the people don’t seem quite right. You then get confronted by a scary man who blocks the path in front of you, so you decide to go down the alleyway path. You then run into another large man who knocks you to the ground and laughs. The man from before comes from behind you </w:t>
-      </w:r>
-      <w:r>
-        <w:rPr>
-          <w:lang w:val="en-US"/>
-        </w:rPr>
-        <w:t>and says “seems it was easier than we thought”, they then discuss the fact you aren’t the minister themselves, and what they should do with you, they decide to take a “souvenir”, your eye. The last thing you know is they pick you up and you pass out.</w:t>
-      </w:r>
-    </w:p>
-    <w:p>
-      <w:pPr>
-        <w:rPr>
-          <w:lang w:val="en-US"/>
-        </w:rPr>
-      </w:pPr>
-      <w:r>
-        <w:rPr>
-          <w:lang w:val="en-US"/>
-        </w:rPr>
-        <w:t>You wake up in an unknown dark place to a boy poking at you asking if you’re ok. You, being confused ask what happened, apparently the two men just dumped you here, without an eye. You then panic and realize your eye is gone. The boy asks you to help you out, and you agree.</w:t>
-      </w:r>
-    </w:p>
-    <w:p>
-      <w:pPr>
-        <w:rPr>
-          <w:lang w:val="en-US"/>
-        </w:rPr>
-      </w:pPr>
-      <w:r>
-        <w:rPr>
-          <w:lang w:val="en-US"/>
-        </w:rPr>
-        <w:t>You then continue off int the streets of the undercity with the boy showing you around the small area he lives in, you discuss how you got here and that you want to leave. He agrees to help you leave and try to find your eye.</w:t>
-      </w:r>
-      <w:r>
-        <w:rPr>
-          <w:lang w:val="en-US"/>
-        </w:rPr>
-        <w:t xml:space="preserve"> The boy suggests it could’ve been the current overlord who took your eye, and you start trying to find information about him.</w:t>
-      </w:r>
-    </w:p>
-    <w:p>
-      <w:pPr>
-        <w:rPr>
-          <w:lang w:val="en-US"/>
-        </w:rPr>
-      </w:pPr>
-      <w:r>
-        <w:rPr>
-          <w:lang w:val="en-US"/>
-        </w:rPr>
-        <w:t xml:space="preserve">After a little digging you find the location of his hideout and take a visit, the “receptionist” dismisses you for not having an appointment and you can’t get to see him without being known </w:t>
-      </w:r>
-      <w:r>
-        <w:rPr>
-          <w:lang w:val="en-US"/>
-        </w:rPr>
-        <w:lastRenderedPageBreak/>
-        <w:t>by one of the other overlords. There are 3 other overlords which you can visit in any order. After the first one the “receptionist” says “maybe if you knew the others”.</w:t>
-      </w:r>
-    </w:p>
-    <w:p>
-      <w:pPr>
-        <w:rPr>
-          <w:lang w:val="en-US"/>
-        </w:rPr>
-      </w:pPr>
-      <w:r>
-        <w:rPr>
-          <w:lang w:val="en-US"/>
-        </w:rPr>
-        <w:t xml:space="preserve">Overlord 1: a swamp type area, water flow puzzles, and some other </w:t>
-      </w:r>
-      <w:proofErr w:type="spellStart"/>
-      <w:r>
-        <w:rPr>
-          <w:lang w:val="en-US"/>
-        </w:rPr>
-        <w:t>npcs</w:t>
-      </w:r>
-      <w:proofErr w:type="spellEnd"/>
-      <w:r>
-        <w:rPr>
-          <w:lang w:val="en-US"/>
-        </w:rPr>
-        <w:t xml:space="preserve"> giving lore.</w:t>
+        <w:t>After a little digging you find the location of his hideout and take a visit, the “receptionist” dismisses you for not having an appointment and you can’t get to see him without being known by one of the other overlords. There are 3 other overlords which you can visit in any order. After the first one the “receptionist” says “maybe if you knew the others”.</w:t>
+      </w:r>
+    </w:p>
+    <w:p>
+      <w:pPr>
+        <w:rPr>
+          <w:lang w:val="en-US"/>
+        </w:rPr>
+      </w:pPr>
+      <w:r>
+        <w:rPr>
+          <w:lang w:val="en-US"/>
+        </w:rPr>
+        <w:t>Overlord 1: a swamp type area, water flow puzzles, and some other npcs giving lore.</w:t>
       </w:r>
     </w:p>
     <w:p>
@@ -1633,21 +1580,7 @@
         <w:rPr>
           <w:lang w:val="en-US"/>
         </w:rPr>
-        <w:t xml:space="preserve">. Upon reaching half health he gets bored and leaves, stating “well, I guess you’ll never find them then, </w:t>
-      </w:r>
-      <w:proofErr w:type="spellStart"/>
-      <w:r>
-        <w:rPr>
-          <w:lang w:val="en-US"/>
-        </w:rPr>
-        <w:t>ill</w:t>
-      </w:r>
-      <w:proofErr w:type="spellEnd"/>
-      <w:r>
-        <w:rPr>
-          <w:lang w:val="en-US"/>
-        </w:rPr>
-        <w:t xml:space="preserve"> be in the throne room.” In reference to your kidnapped sibling.</w:t>
+        <w:t>. Upon reaching half health he gets bored and leaves, stating “well, I guess you’ll never find them then, ill be in the throne room.” In reference to your kidnapped sibling.</w:t>
       </w:r>
     </w:p>
     <w:p>
@@ -1825,21 +1758,7 @@
         <w:rPr>
           <w:lang w:val="en-US"/>
         </w:rPr>
-        <w:t>Msg class with – Name, text (string), body, face (sprite), speaker (</w:t>
-      </w:r>
-      <w:proofErr w:type="spellStart"/>
-      <w:r>
-        <w:rPr>
-          <w:lang w:val="en-US"/>
-        </w:rPr>
-        <w:t>gameobject</w:t>
-      </w:r>
-      <w:proofErr w:type="spellEnd"/>
-      <w:r>
-        <w:rPr>
-          <w:lang w:val="en-US"/>
-        </w:rPr>
-        <w:t>)</w:t>
+        <w:t>Msg class with – Name, text (string), body, face (sprite), speaker (gameobject)</w:t>
       </w:r>
     </w:p>
     <w:p>
@@ -2065,7 +1984,7 @@
   <w:abstractNum w:abstractNumId="0" w15:restartNumberingAfterBreak="0">
     <w:nsid w:val="1D713031"/>
     <w:multiLevelType w:val="hybridMultilevel"/>
-    <w:tmpl w:val="E24AAC8E"/>
+    <w:tmpl w:val="09B6C954"/>
     <w:lvl w:ilvl="0" w:tplc="14090001">
       <w:start w:val="1"/>
       <w:numFmt w:val="bullet"/>

</xml_diff>

<commit_message>
improvements on the visuals of the inventory and a beginning oon some of the puzzle mechanics, as well as implementing all the sprites i made so far
</commit_message>
<xml_diff>
--- a/plan.docx
+++ b/plan.docx
@@ -1381,39 +1381,99 @@
         <w:rPr>
           <w:lang w:val="en-US"/>
         </w:rPr>
-        <w:t>and says “seems it was easier than we thought”, they then discuss the fact you aren’t the minister themselves, and what they should do with you, they decide to take a “souvenir”, your eye. The last thing you know is they pick you up and you pass out.</w:t>
-      </w:r>
-    </w:p>
-    <w:p>
-      <w:pPr>
-        <w:rPr>
-          <w:lang w:val="en-US"/>
-        </w:rPr>
-      </w:pPr>
-      <w:r>
-        <w:rPr>
-          <w:lang w:val="en-US"/>
-        </w:rPr>
-        <w:t>You wake up in an unknown dark place to a boy poking at you asking if you’re ok. You, being confused ask what happened, apparently the two men just dumped you here, without an eye. You then panic and realize your eye is gone. The boy asks you to help you out, and you agree.</w:t>
-      </w:r>
-    </w:p>
-    <w:p>
-      <w:pPr>
-        <w:rPr>
-          <w:lang w:val="en-US"/>
-        </w:rPr>
-      </w:pPr>
-      <w:r>
-        <w:rPr>
-          <w:lang w:val="en-US"/>
-        </w:rPr>
-        <w:t>You then continue off int the streets of the undercity with the boy showing you around the small area he lives in, you discuss how you got here and that you want to leave. He agrees to help you leave and try to find your eye.</w:t>
-      </w:r>
-      <w:r>
-        <w:rPr>
-          <w:lang w:val="en-US"/>
-        </w:rPr>
-        <w:t xml:space="preserve"> The boy suggests it could’ve been the current overlord who took your eye, and you start trying to find information about him.</w:t>
+        <w:t xml:space="preserve">and </w:t>
+      </w:r>
+      <w:r>
+        <w:rPr>
+          <w:lang w:val="en-US"/>
+        </w:rPr>
+        <w:t>says,</w:t>
+      </w:r>
+      <w:r>
+        <w:rPr>
+          <w:lang w:val="en-US"/>
+        </w:rPr>
+        <w:t xml:space="preserve"> “seems it was easier than we thought”, they then discuss the fact you aren’t the minister themselves, and what they should do with you, they decide to take a “souvenir”, your eye. The last thing you know is they pick you up and you pass out.</w:t>
+      </w:r>
+    </w:p>
+    <w:p>
+      <w:pPr>
+        <w:rPr>
+          <w:lang w:val="en-US"/>
+        </w:rPr>
+      </w:pPr>
+      <w:r>
+        <w:rPr>
+          <w:lang w:val="en-US"/>
+        </w:rPr>
+        <w:t xml:space="preserve">You wake up in an unknown dark place to a </w:t>
+      </w:r>
+      <w:r>
+        <w:rPr>
+          <w:lang w:val="en-US"/>
+        </w:rPr>
+        <w:t>kid</w:t>
+      </w:r>
+      <w:r>
+        <w:rPr>
+          <w:lang w:val="en-US"/>
+        </w:rPr>
+        <w:t xml:space="preserve"> poking at you asking if you’re ok. You, being confused ask what happened, apparently the two men just dumped you here, without an eye. You then panic and realize your eye is gone. The </w:t>
+      </w:r>
+      <w:r>
+        <w:rPr>
+          <w:lang w:val="en-US"/>
+        </w:rPr>
+        <w:t>kid</w:t>
+      </w:r>
+      <w:r>
+        <w:rPr>
+          <w:lang w:val="en-US"/>
+        </w:rPr>
+        <w:t xml:space="preserve"> asks you to help you out, and you agree.</w:t>
+      </w:r>
+    </w:p>
+    <w:p>
+      <w:pPr>
+        <w:rPr>
+          <w:lang w:val="en-US"/>
+        </w:rPr>
+      </w:pPr>
+      <w:r>
+        <w:rPr>
+          <w:lang w:val="en-US"/>
+        </w:rPr>
+        <w:t xml:space="preserve">You then continue off int the streets of the undercity with the </w:t>
+      </w:r>
+      <w:r>
+        <w:rPr>
+          <w:lang w:val="en-US"/>
+        </w:rPr>
+        <w:t>kid</w:t>
+      </w:r>
+      <w:r>
+        <w:rPr>
+          <w:lang w:val="en-US"/>
+        </w:rPr>
+        <w:t xml:space="preserve"> showing you around the small area he lives in, you discuss how you got here and that you want to leave. He agrees to help you leave and try to find your eye.</w:t>
+      </w:r>
+      <w:r>
+        <w:rPr>
+          <w:lang w:val="en-US"/>
+        </w:rPr>
+        <w:t xml:space="preserve"> The </w:t>
+      </w:r>
+      <w:r>
+        <w:rPr>
+          <w:lang w:val="en-US"/>
+        </w:rPr>
+        <w:t>kid</w:t>
+      </w:r>
+      <w:r>
+        <w:rPr>
+          <w:lang w:val="en-US"/>
+        </w:rPr>
+        <w:t xml:space="preserve"> suggests it could’ve been the current overlord who took your eye, and you start trying to find information about him.</w:t>
       </w:r>
     </w:p>
     <w:p>
@@ -1466,7 +1526,19 @@
         <w:rPr>
           <w:lang w:val="en-US"/>
         </w:rPr>
-        <w:t>Overlord 3: brutalist architecture, maze type puzzles and a shop/trader.</w:t>
+        <w:t xml:space="preserve">Overlord 3: brutalist architecture, </w:t>
+      </w:r>
+      <w:r>
+        <w:rPr>
+          <w:lang w:val="en-US"/>
+        </w:rPr>
+        <w:t>laser puzzles</w:t>
+      </w:r>
+      <w:r>
+        <w:rPr>
+          <w:lang w:val="en-US"/>
+        </w:rPr>
+        <w:t xml:space="preserve"> puzzles and a shop/trader.</w:t>
       </w:r>
     </w:p>
     <w:p>
@@ -1542,20 +1614,44 @@
         <w:rPr>
           <w:lang w:val="en-US"/>
         </w:rPr>
-        <w:t>On return to your house, you and the boy find that your sibling is missing… and you remember back to the guys who attacked you earlier. The journey into the royal palace begins.</w:t>
-      </w:r>
-    </w:p>
-    <w:p>
-      <w:pPr>
-        <w:rPr>
-          <w:lang w:val="en-US"/>
-        </w:rPr>
-      </w:pPr>
-      <w:r>
-        <w:rPr>
-          <w:lang w:val="en-US"/>
-        </w:rPr>
-        <w:t>At the entrance you realize you can’t get in, and the boy suggests entering through the chemical plant. You two then sneak in through the ventilation ducts in the chemical plant</w:t>
+        <w:t xml:space="preserve">On return to your house, you and the </w:t>
+      </w:r>
+      <w:r>
+        <w:rPr>
+          <w:lang w:val="en-US"/>
+        </w:rPr>
+        <w:t>kid</w:t>
+      </w:r>
+      <w:r>
+        <w:rPr>
+          <w:lang w:val="en-US"/>
+        </w:rPr>
+        <w:t xml:space="preserve"> find that your sibling is missing… and you remember back to the guys who attacked you earlier. The journey into the royal palace begins.</w:t>
+      </w:r>
+    </w:p>
+    <w:p>
+      <w:pPr>
+        <w:rPr>
+          <w:lang w:val="en-US"/>
+        </w:rPr>
+      </w:pPr>
+      <w:r>
+        <w:rPr>
+          <w:lang w:val="en-US"/>
+        </w:rPr>
+        <w:t xml:space="preserve">At the entrance you realize you can’t get in, and the </w:t>
+      </w:r>
+      <w:r>
+        <w:rPr>
+          <w:lang w:val="en-US"/>
+        </w:rPr>
+        <w:t>kid</w:t>
+      </w:r>
+      <w:r>
+        <w:rPr>
+          <w:lang w:val="en-US"/>
+        </w:rPr>
+        <w:t xml:space="preserve"> suggests entering through the chemical plant. You two then sneak in through the ventilation ducts in the chemical plant</w:t>
       </w:r>
       <w:r>
         <w:rPr>

</xml_diff>

<commit_message>
most changes related to implemetning features for the hot/cold puzzle
</commit_message>
<xml_diff>
--- a/plan.docx
+++ b/plan.docx
@@ -2064,6 +2064,543 @@
         </w:rPr>
         <w:t xml:space="preserve">Inventory is just inventory menu. Genes is an equipment menu, </w:t>
       </w:r>
+    </w:p>
+    <w:p>
+      <w:pPr>
+        <w:rPr>
+          <w:lang w:val="en-US"/>
+        </w:rPr>
+      </w:pPr>
+    </w:p>
+    <w:p>
+      <w:pPr>
+        <w:rPr>
+          <w:lang w:val="en-US"/>
+        </w:rPr>
+      </w:pPr>
+    </w:p>
+    <w:p>
+      <w:pPr>
+        <w:rPr>
+          <w:lang w:val="en-US"/>
+        </w:rPr>
+      </w:pPr>
+    </w:p>
+    <w:p>
+      <w:pPr>
+        <w:rPr>
+          <w:b/>
+          <w:bCs/>
+          <w:sz w:val="28"/>
+          <w:szCs w:val="28"/>
+          <w:lang w:val="en-US"/>
+        </w:rPr>
+      </w:pPr>
+      <w:r>
+        <w:rPr>
+          <w:b/>
+          <w:bCs/>
+          <w:sz w:val="28"/>
+          <w:szCs w:val="28"/>
+          <w:lang w:val="en-US"/>
+        </w:rPr>
+        <w:t>Heat puzzle</w:t>
+      </w:r>
+    </w:p>
+    <w:p>
+      <w:pPr>
+        <w:rPr>
+          <w:lang w:val="en-US"/>
+        </w:rPr>
+      </w:pPr>
+      <w:r>
+        <w:rPr>
+          <w:lang w:val="en-US"/>
+        </w:rPr>
+        <w:t>Buttons that either increase or decrease the heat, this puts a visual effect on the screen.</w:t>
+      </w:r>
+    </w:p>
+    <w:p>
+      <w:pPr>
+        <w:rPr>
+          <w:lang w:val="en-US"/>
+        </w:rPr>
+      </w:pPr>
+      <w:r>
+        <w:rPr>
+          <w:lang w:val="en-US"/>
+        </w:rPr>
+        <w:t>When cold water freezes which makes it walkable</w:t>
+      </w:r>
+      <w:r>
+        <w:rPr>
+          <w:lang w:val="en-US"/>
+        </w:rPr>
+        <w:t xml:space="preserve"> and has certain effects on items placed on it.</w:t>
+      </w:r>
+    </w:p>
+    <w:p>
+      <w:pPr>
+        <w:rPr>
+          <w:lang w:val="en-US"/>
+        </w:rPr>
+      </w:pPr>
+      <w:r>
+        <w:rPr>
+          <w:lang w:val="en-US"/>
+        </w:rPr>
+        <w:t>When hot, water turns to steam which isn’t walkable, but effects items placed on it</w:t>
+      </w:r>
+      <w:r>
+        <w:rPr>
+          <w:lang w:val="en-US"/>
+        </w:rPr>
+        <w:t>.</w:t>
+      </w:r>
+    </w:p>
+    <w:p>
+      <w:pPr>
+        <w:rPr>
+          <w:lang w:val="en-US"/>
+        </w:rPr>
+      </w:pPr>
+      <w:r>
+        <w:rPr>
+          <w:lang w:val="en-US"/>
+        </w:rPr>
+        <w:t>Box on the water – can be pushed 1 square from the edge in water, slides to the end on ice, and make the steam walkable.</w:t>
+      </w:r>
+    </w:p>
+    <w:p>
+      <w:pPr>
+        <w:rPr>
+          <w:lang w:val="en-US"/>
+        </w:rPr>
+      </w:pPr>
+      <w:r>
+        <w:rPr>
+          <w:lang w:val="en-US"/>
+        </w:rPr>
+        <w:t>If there are 2 boxes in a row, it acts how you would expect on ice, but in water it flings the 2</w:t>
+      </w:r>
+      <w:r>
+        <w:rPr>
+          <w:vertAlign w:val="superscript"/>
+          <w:lang w:val="en-US"/>
+        </w:rPr>
+        <w:t>nd</w:t>
+      </w:r>
+      <w:r>
+        <w:rPr>
+          <w:lang w:val="en-US"/>
+        </w:rPr>
+        <w:t xml:space="preserve"> box to the other side.</w:t>
+      </w:r>
+    </w:p>
+    <w:p>
+      <w:pPr>
+        <w:rPr>
+          <w:lang w:val="en-US"/>
+        </w:rPr>
+      </w:pPr>
+    </w:p>
+    <w:p>
+      <w:pPr>
+        <w:rPr>
+          <w:lang w:val="en-US"/>
+        </w:rPr>
+      </w:pPr>
+    </w:p>
+    <w:p>
+      <w:pPr>
+        <w:rPr>
+          <w:lang w:val="en-US"/>
+        </w:rPr>
+      </w:pPr>
+    </w:p>
+    <w:p>
+      <w:pPr>
+        <w:rPr>
+          <w:lang w:val="en-US"/>
+        </w:rPr>
+      </w:pPr>
+    </w:p>
+    <w:p>
+      <w:pPr>
+        <w:rPr>
+          <w:lang w:val="en-US"/>
+        </w:rPr>
+      </w:pPr>
+    </w:p>
+    <w:p>
+      <w:pPr>
+        <w:rPr>
+          <w:lang w:val="en-US"/>
+        </w:rPr>
+      </w:pPr>
+    </w:p>
+    <w:p>
+      <w:pPr>
+        <w:rPr>
+          <w:lang w:val="en-US"/>
+        </w:rPr>
+      </w:pPr>
+      <w:r>
+        <w:rPr>
+          <w:lang w:val="en-US"/>
+        </w:rPr>
+        <w:lastRenderedPageBreak/>
+        <w:t>Puzzles:</w:t>
+      </w:r>
+    </w:p>
+    <w:p>
+      <w:pPr>
+        <w:rPr>
+          <w:lang w:val="en-US"/>
+        </w:rPr>
+      </w:pPr>
+      <w:r>
+        <w:rPr>
+          <w:noProof/>
+        </w:rPr>
+        <w:drawing>
+          <wp:inline distT="0" distB="0" distL="0" distR="0" wp14:anchorId="6F1CCACD" wp14:editId="2783356E">
+            <wp:extent cx="1581150" cy="1485900"/>
+            <wp:effectExtent l="0" t="0" r="0" b="0"/>
+            <wp:docPr id="1289985642" name="Picture 1" descr="A blue and yellow square with black squares&#10;&#10;Description automatically generated"/>
+            <wp:cNvGraphicFramePr>
+              <a:graphicFrameLocks xmlns:a="http://schemas.openxmlformats.org/drawingml/2006/main" noChangeAspect="1"/>
+            </wp:cNvGraphicFramePr>
+            <a:graphic xmlns:a="http://schemas.openxmlformats.org/drawingml/2006/main">
+              <a:graphicData uri="http://schemas.openxmlformats.org/drawingml/2006/picture">
+                <pic:pic xmlns:pic="http://schemas.openxmlformats.org/drawingml/2006/picture">
+                  <pic:nvPicPr>
+                    <pic:cNvPr id="1289985642" name="Picture 1" descr="A blue and yellow square with black squares&#10;&#10;Description automatically generated"/>
+                    <pic:cNvPicPr/>
+                  </pic:nvPicPr>
+                  <pic:blipFill>
+                    <a:blip r:embed="rId11"/>
+                    <a:stretch>
+                      <a:fillRect/>
+                    </a:stretch>
+                  </pic:blipFill>
+                  <pic:spPr>
+                    <a:xfrm>
+                      <a:off x="0" y="0"/>
+                      <a:ext cx="1581150" cy="1485900"/>
+                    </a:xfrm>
+                    <a:prstGeom prst="rect">
+                      <a:avLst/>
+                    </a:prstGeom>
+                  </pic:spPr>
+                </pic:pic>
+              </a:graphicData>
+            </a:graphic>
+          </wp:inline>
+        </w:drawing>
+      </w:r>
+      <w:r>
+        <w:rPr>
+          <w:lang w:val="en-US"/>
+        </w:rPr>
+        <w:t>Tutorial of how to push the boxes.</w:t>
+      </w:r>
+    </w:p>
+    <w:p>
+      <w:pPr>
+        <w:rPr>
+          <w:lang w:val="en-US"/>
+        </w:rPr>
+      </w:pPr>
+      <w:r>
+        <w:rPr>
+          <w:noProof/>
+        </w:rPr>
+        <w:drawing>
+          <wp:inline distT="0" distB="0" distL="0" distR="0" wp14:anchorId="0B16C526" wp14:editId="1B8C63D5">
+            <wp:extent cx="4629150" cy="3314700"/>
+            <wp:effectExtent l="0" t="0" r="0" b="0"/>
+            <wp:docPr id="1978586974" name="Picture 1" descr="A blue and black pixelated building&#10;&#10;Description automatically generated"/>
+            <wp:cNvGraphicFramePr>
+              <a:graphicFrameLocks xmlns:a="http://schemas.openxmlformats.org/drawingml/2006/main" noChangeAspect="1"/>
+            </wp:cNvGraphicFramePr>
+            <a:graphic xmlns:a="http://schemas.openxmlformats.org/drawingml/2006/main">
+              <a:graphicData uri="http://schemas.openxmlformats.org/drawingml/2006/picture">
+                <pic:pic xmlns:pic="http://schemas.openxmlformats.org/drawingml/2006/picture">
+                  <pic:nvPicPr>
+                    <pic:cNvPr id="1978586974" name="Picture 1" descr="A blue and black pixelated building&#10;&#10;Description automatically generated"/>
+                    <pic:cNvPicPr/>
+                  </pic:nvPicPr>
+                  <pic:blipFill>
+                    <a:blip r:embed="rId12"/>
+                    <a:stretch>
+                      <a:fillRect/>
+                    </a:stretch>
+                  </pic:blipFill>
+                  <pic:spPr>
+                    <a:xfrm>
+                      <a:off x="0" y="0"/>
+                      <a:ext cx="4629150" cy="3314700"/>
+                    </a:xfrm>
+                    <a:prstGeom prst="rect">
+                      <a:avLst/>
+                    </a:prstGeom>
+                  </pic:spPr>
+                </pic:pic>
+              </a:graphicData>
+            </a:graphic>
+          </wp:inline>
+        </w:drawing>
+      </w:r>
+    </w:p>
+    <w:p>
+      <w:pPr>
+        <w:rPr>
+          <w:lang w:val="en-US"/>
+        </w:rPr>
+      </w:pPr>
+      <w:r>
+        <w:rPr>
+          <w:noProof/>
+        </w:rPr>
+        <w:drawing>
+          <wp:inline distT="0" distB="0" distL="0" distR="0" wp14:anchorId="09868CE8" wp14:editId="2878E502">
+            <wp:extent cx="4105275" cy="3009900"/>
+            <wp:effectExtent l="0" t="0" r="9525" b="0"/>
+            <wp:docPr id="82114899" name="Picture 1" descr="A screenshot of a video game&#10;&#10;Description automatically generated"/>
+            <wp:cNvGraphicFramePr>
+              <a:graphicFrameLocks xmlns:a="http://schemas.openxmlformats.org/drawingml/2006/main" noChangeAspect="1"/>
+            </wp:cNvGraphicFramePr>
+            <a:graphic xmlns:a="http://schemas.openxmlformats.org/drawingml/2006/main">
+              <a:graphicData uri="http://schemas.openxmlformats.org/drawingml/2006/picture">
+                <pic:pic xmlns:pic="http://schemas.openxmlformats.org/drawingml/2006/picture">
+                  <pic:nvPicPr>
+                    <pic:cNvPr id="82114899" name="Picture 1" descr="A screenshot of a video game&#10;&#10;Description automatically generated"/>
+                    <pic:cNvPicPr/>
+                  </pic:nvPicPr>
+                  <pic:blipFill>
+                    <a:blip r:embed="rId13"/>
+                    <a:stretch>
+                      <a:fillRect/>
+                    </a:stretch>
+                  </pic:blipFill>
+                  <pic:spPr>
+                    <a:xfrm>
+                      <a:off x="0" y="0"/>
+                      <a:ext cx="4105275" cy="3009900"/>
+                    </a:xfrm>
+                    <a:prstGeom prst="rect">
+                      <a:avLst/>
+                    </a:prstGeom>
+                  </pic:spPr>
+                </pic:pic>
+              </a:graphicData>
+            </a:graphic>
+          </wp:inline>
+        </w:drawing>
+      </w:r>
+    </w:p>
+    <w:p>
+      <w:pPr>
+        <w:rPr>
+          <w:lang w:val="en-US"/>
+        </w:rPr>
+      </w:pPr>
+      <w:r>
+        <w:rPr>
+          <w:lang w:val="en-US"/>
+        </w:rPr>
+        <w:t>Easy puzzles to get the player used to changing the modes to get the boxes places.</w:t>
+      </w:r>
+    </w:p>
+    <w:p>
+      <w:pPr>
+        <w:rPr>
+          <w:lang w:val="en-US"/>
+        </w:rPr>
+      </w:pPr>
+      <w:r>
+        <w:rPr>
+          <w:noProof/>
+        </w:rPr>
+        <w:lastRenderedPageBreak/>
+        <w:drawing>
+          <wp:inline distT="0" distB="0" distL="0" distR="0" wp14:anchorId="5A533B4F" wp14:editId="4F4D46B9">
+            <wp:extent cx="4524375" cy="3971925"/>
+            <wp:effectExtent l="0" t="0" r="9525" b="9525"/>
+            <wp:docPr id="80822953" name="Picture 1" descr="A blue square with yellow and green squares&#10;&#10;Description automatically generated"/>
+            <wp:cNvGraphicFramePr>
+              <a:graphicFrameLocks xmlns:a="http://schemas.openxmlformats.org/drawingml/2006/main" noChangeAspect="1"/>
+            </wp:cNvGraphicFramePr>
+            <a:graphic xmlns:a="http://schemas.openxmlformats.org/drawingml/2006/main">
+              <a:graphicData uri="http://schemas.openxmlformats.org/drawingml/2006/picture">
+                <pic:pic xmlns:pic="http://schemas.openxmlformats.org/drawingml/2006/picture">
+                  <pic:nvPicPr>
+                    <pic:cNvPr id="80822953" name="Picture 1" descr="A blue square with yellow and green squares&#10;&#10;Description automatically generated"/>
+                    <pic:cNvPicPr/>
+                  </pic:nvPicPr>
+                  <pic:blipFill>
+                    <a:blip r:embed="rId14"/>
+                    <a:stretch>
+                      <a:fillRect/>
+                    </a:stretch>
+                  </pic:blipFill>
+                  <pic:spPr>
+                    <a:xfrm>
+                      <a:off x="0" y="0"/>
+                      <a:ext cx="4524375" cy="3971925"/>
+                    </a:xfrm>
+                    <a:prstGeom prst="rect">
+                      <a:avLst/>
+                    </a:prstGeom>
+                  </pic:spPr>
+                </pic:pic>
+              </a:graphicData>
+            </a:graphic>
+          </wp:inline>
+        </w:drawing>
+      </w:r>
+    </w:p>
+    <w:p>
+      <w:pPr>
+        <w:rPr>
+          <w:lang w:val="en-US"/>
+        </w:rPr>
+      </w:pPr>
+      <w:r>
+        <w:rPr>
+          <w:lang w:val="en-US"/>
+        </w:rPr>
+        <w:t>Medium difficulty puzzle where you are locked in ice mode.</w:t>
+      </w:r>
+    </w:p>
+    <w:p>
+      <w:pPr>
+        <w:rPr>
+          <w:lang w:val="en-US"/>
+        </w:rPr>
+      </w:pPr>
+      <w:r>
+        <w:rPr>
+          <w:noProof/>
+        </w:rPr>
+        <w:drawing>
+          <wp:inline distT="0" distB="0" distL="0" distR="0" wp14:anchorId="34E35BB3" wp14:editId="5C6DDDBA">
+            <wp:extent cx="5731510" cy="3380105"/>
+            <wp:effectExtent l="0" t="0" r="2540" b="0"/>
+            <wp:docPr id="886501984" name="Picture 1" descr="A pixelated blue and yellow square with black squares&#10;&#10;Description automatically generated"/>
+            <wp:cNvGraphicFramePr>
+              <a:graphicFrameLocks xmlns:a="http://schemas.openxmlformats.org/drawingml/2006/main" noChangeAspect="1"/>
+            </wp:cNvGraphicFramePr>
+            <a:graphic xmlns:a="http://schemas.openxmlformats.org/drawingml/2006/main">
+              <a:graphicData uri="http://schemas.openxmlformats.org/drawingml/2006/picture">
+                <pic:pic xmlns:pic="http://schemas.openxmlformats.org/drawingml/2006/picture">
+                  <pic:nvPicPr>
+                    <pic:cNvPr id="886501984" name="Picture 1" descr="A pixelated blue and yellow square with black squares&#10;&#10;Description automatically generated"/>
+                    <pic:cNvPicPr/>
+                  </pic:nvPicPr>
+                  <pic:blipFill>
+                    <a:blip r:embed="rId15"/>
+                    <a:stretch>
+                      <a:fillRect/>
+                    </a:stretch>
+                  </pic:blipFill>
+                  <pic:spPr>
+                    <a:xfrm>
+                      <a:off x="0" y="0"/>
+                      <a:ext cx="5731510" cy="3380105"/>
+                    </a:xfrm>
+                    <a:prstGeom prst="rect">
+                      <a:avLst/>
+                    </a:prstGeom>
+                  </pic:spPr>
+                </pic:pic>
+              </a:graphicData>
+            </a:graphic>
+          </wp:inline>
+        </w:drawing>
+      </w:r>
+    </w:p>
+    <w:p>
+      <w:pPr>
+        <w:rPr>
+          <w:lang w:val="en-US"/>
+        </w:rPr>
+      </w:pPr>
+      <w:r>
+        <w:rPr>
+          <w:lang w:val="en-US"/>
+        </w:rPr>
+        <w:t>Another medium difficulty puzzle</w:t>
+      </w:r>
+    </w:p>
+    <w:p>
+      <w:pPr>
+        <w:rPr>
+          <w:lang w:val="en-US"/>
+        </w:rPr>
+      </w:pPr>
+      <w:r>
+        <w:rPr>
+          <w:noProof/>
+        </w:rPr>
+        <w:lastRenderedPageBreak/>
+        <w:drawing>
+          <wp:inline distT="0" distB="0" distL="0" distR="0" wp14:anchorId="70078A11" wp14:editId="2E439967">
+            <wp:extent cx="5731510" cy="2962910"/>
+            <wp:effectExtent l="0" t="0" r="2540" b="8890"/>
+            <wp:docPr id="1298107217" name="Picture 1" descr="A screenshot of a video game&#10;&#10;Description automatically generated"/>
+            <wp:cNvGraphicFramePr>
+              <a:graphicFrameLocks xmlns:a="http://schemas.openxmlformats.org/drawingml/2006/main" noChangeAspect="1"/>
+            </wp:cNvGraphicFramePr>
+            <a:graphic xmlns:a="http://schemas.openxmlformats.org/drawingml/2006/main">
+              <a:graphicData uri="http://schemas.openxmlformats.org/drawingml/2006/picture">
+                <pic:pic xmlns:pic="http://schemas.openxmlformats.org/drawingml/2006/picture">
+                  <pic:nvPicPr>
+                    <pic:cNvPr id="1298107217" name="Picture 1" descr="A screenshot of a video game&#10;&#10;Description automatically generated"/>
+                    <pic:cNvPicPr/>
+                  </pic:nvPicPr>
+                  <pic:blipFill>
+                    <a:blip r:embed="rId16"/>
+                    <a:stretch>
+                      <a:fillRect/>
+                    </a:stretch>
+                  </pic:blipFill>
+                  <pic:spPr>
+                    <a:xfrm>
+                      <a:off x="0" y="0"/>
+                      <a:ext cx="5731510" cy="2962910"/>
+                    </a:xfrm>
+                    <a:prstGeom prst="rect">
+                      <a:avLst/>
+                    </a:prstGeom>
+                  </pic:spPr>
+                </pic:pic>
+              </a:graphicData>
+            </a:graphic>
+          </wp:inline>
+        </w:drawing>
+      </w:r>
+    </w:p>
+    <w:p>
+      <w:pPr>
+        <w:rPr>
+          <w:lang w:val="en-US"/>
+        </w:rPr>
+      </w:pPr>
+      <w:r>
+        <w:rPr>
+          <w:lang w:val="en-US"/>
+        </w:rPr>
+        <w:t>The first two basic heat puzzles where you have to relocate the block</w:t>
+      </w:r>
+    </w:p>
+    <w:p>
+      <w:pPr>
+        <w:rPr>
+          <w:lang w:val="en-US"/>
+        </w:rPr>
+      </w:pPr>
     </w:p>
     <w:sectPr>
       <w:pgSz w:w="11906" w:h="16838"/>

</xml_diff>

<commit_message>
a bunch of sprites for the hot/cold puzzle and a start on the overworld combat and the boss ai
</commit_message>
<xml_diff>
--- a/plan.docx
+++ b/plan.docx
@@ -2602,6 +2602,281 @@
         </w:rPr>
       </w:pPr>
     </w:p>
+    <w:p>
+      <w:pPr>
+        <w:rPr>
+          <w:lang w:val="en-US"/>
+        </w:rPr>
+      </w:pPr>
+    </w:p>
+    <w:p>
+      <w:pPr>
+        <w:rPr>
+          <w:lang w:val="en-US"/>
+        </w:rPr>
+      </w:pPr>
+    </w:p>
+    <w:p>
+      <w:pPr>
+        <w:rPr>
+          <w:lang w:val="en-US"/>
+        </w:rPr>
+      </w:pPr>
+    </w:p>
+    <w:p>
+      <w:pPr>
+        <w:rPr>
+          <w:lang w:val="en-US"/>
+        </w:rPr>
+      </w:pPr>
+    </w:p>
+    <w:p>
+      <w:pPr>
+        <w:rPr>
+          <w:lang w:val="en-US"/>
+        </w:rPr>
+      </w:pPr>
+    </w:p>
+    <w:p>
+      <w:pPr>
+        <w:rPr>
+          <w:lang w:val="en-US"/>
+        </w:rPr>
+      </w:pPr>
+    </w:p>
+    <w:p>
+      <w:pPr>
+        <w:rPr>
+          <w:lang w:val="en-US"/>
+        </w:rPr>
+      </w:pPr>
+    </w:p>
+    <w:p>
+      <w:pPr>
+        <w:rPr>
+          <w:lang w:val="en-US"/>
+        </w:rPr>
+      </w:pPr>
+    </w:p>
+    <w:p>
+      <w:pPr>
+        <w:rPr>
+          <w:lang w:val="en-US"/>
+        </w:rPr>
+      </w:pPr>
+    </w:p>
+    <w:p>
+      <w:pPr>
+        <w:rPr>
+          <w:lang w:val="en-US"/>
+        </w:rPr>
+      </w:pPr>
+    </w:p>
+    <w:p>
+      <w:pPr>
+        <w:rPr>
+          <w:lang w:val="en-US"/>
+        </w:rPr>
+      </w:pPr>
+    </w:p>
+    <w:p>
+      <w:pPr>
+        <w:rPr>
+          <w:lang w:val="en-US"/>
+        </w:rPr>
+      </w:pPr>
+    </w:p>
+    <w:p>
+      <w:pPr>
+        <w:rPr>
+          <w:lang w:val="en-US"/>
+        </w:rPr>
+      </w:pPr>
+    </w:p>
+    <w:p>
+      <w:pPr>
+        <w:rPr>
+          <w:lang w:val="en-US"/>
+        </w:rPr>
+      </w:pPr>
+    </w:p>
+    <w:p>
+      <w:pPr>
+        <w:rPr>
+          <w:lang w:val="en-US"/>
+        </w:rPr>
+      </w:pPr>
+    </w:p>
+    <w:p>
+      <w:pPr>
+        <w:rPr>
+          <w:lang w:val="en-US"/>
+        </w:rPr>
+      </w:pPr>
+    </w:p>
+    <w:p>
+      <w:pPr>
+        <w:rPr>
+          <w:lang w:val="en-US"/>
+        </w:rPr>
+      </w:pPr>
+    </w:p>
+    <w:p>
+      <w:pPr>
+        <w:rPr>
+          <w:lang w:val="en-US"/>
+        </w:rPr>
+      </w:pPr>
+    </w:p>
+    <w:p>
+      <w:pPr>
+        <w:rPr>
+          <w:lang w:val="en-US"/>
+        </w:rPr>
+      </w:pPr>
+      <w:r>
+        <w:rPr>
+          <w:lang w:val="en-US"/>
+        </w:rPr>
+        <w:lastRenderedPageBreak/>
+        <w:t>SAMPLE BOSS:</w:t>
+      </w:r>
+    </w:p>
+    <w:p>
+      <w:pPr>
+        <w:rPr>
+          <w:lang w:val="en-US"/>
+        </w:rPr>
+      </w:pPr>
+      <w:r>
+        <w:rPr>
+          <w:lang w:val="en-US"/>
+        </w:rPr>
+        <w:t>If close he will charge up and dash towards the player twice.</w:t>
+      </w:r>
+    </w:p>
+    <w:p>
+      <w:pPr>
+        <w:rPr>
+          <w:lang w:val="en-US"/>
+        </w:rPr>
+      </w:pPr>
+      <w:r>
+        <w:rPr>
+          <w:lang w:val="en-US"/>
+        </w:rPr>
+        <w:t>If far away he will charge up and dash until hitting a wall causing an explosion of projectiles OR cause projectile to come up from the ground tiles. If he would hit close to the heat button, he will use the projectile attack, if he will end up close to the player he will use the dash, otherwise its random.</w:t>
+      </w:r>
+    </w:p>
+    <w:p>
+      <w:pPr>
+        <w:rPr>
+          <w:lang w:val="en-US"/>
+        </w:rPr>
+      </w:pPr>
+      <w:r>
+        <w:rPr>
+          <w:lang w:val="en-US"/>
+        </w:rPr>
+        <w:t>If within a normal distance from the player cycles between these at random</w:t>
+      </w:r>
+      <w:r>
+        <w:rPr>
+          <w:lang w:val="en-US"/>
+        </w:rPr>
+        <w:br/>
+      </w:r>
+    </w:p>
+    <w:p>
+      <w:pPr>
+        <w:pStyle w:val="ListParagraph"/>
+        <w:numPr>
+          <w:ilvl w:val="0"/>
+          <w:numId w:val="7"/>
+        </w:numPr>
+        <w:rPr>
+          <w:lang w:val="en-US"/>
+        </w:rPr>
+      </w:pPr>
+      <w:r>
+        <w:rPr>
+          <w:lang w:val="en-US"/>
+        </w:rPr>
+        <w:t>Runs half way around the player shooting projectiles then enters dash twice mode</w:t>
+      </w:r>
+    </w:p>
+    <w:p>
+      <w:pPr>
+        <w:pStyle w:val="ListParagraph"/>
+        <w:numPr>
+          <w:ilvl w:val="0"/>
+          <w:numId w:val="7"/>
+        </w:numPr>
+        <w:rPr>
+          <w:lang w:val="en-US"/>
+        </w:rPr>
+      </w:pPr>
+      <w:r>
+        <w:rPr>
+          <w:lang w:val="en-US"/>
+        </w:rPr>
+        <w:t>Goes to above or below the player (whichever is closer) and shoots a spread of shots</w:t>
+      </w:r>
+    </w:p>
+    <w:p>
+      <w:pPr>
+        <w:pStyle w:val="ListParagraph"/>
+        <w:numPr>
+          <w:ilvl w:val="0"/>
+          <w:numId w:val="7"/>
+        </w:numPr>
+        <w:rPr>
+          <w:lang w:val="en-US"/>
+        </w:rPr>
+      </w:pPr>
+      <w:r>
+        <w:rPr>
+          <w:lang w:val="en-US"/>
+        </w:rPr>
+        <w:t>Goes to the sides of the player further away and shoots fast single shots then enters big dash mode, unless would end up close to the heat button.</w:t>
+      </w:r>
+    </w:p>
+    <w:p>
+      <w:pPr>
+        <w:pStyle w:val="ListParagraph"/>
+        <w:numPr>
+          <w:ilvl w:val="0"/>
+          <w:numId w:val="7"/>
+        </w:numPr>
+        <w:rPr>
+          <w:lang w:val="en-US"/>
+        </w:rPr>
+      </w:pPr>
+      <w:r>
+        <w:rPr>
+          <w:lang w:val="en-US"/>
+        </w:rPr>
+        <w:t>Dashes once through the player to the sniper point on the other side, can only use when similar y to the player</w:t>
+      </w:r>
+    </w:p>
+    <w:p>
+      <w:pPr>
+        <w:pStyle w:val="ListParagraph"/>
+        <w:numPr>
+          <w:ilvl w:val="0"/>
+          <w:numId w:val="7"/>
+        </w:numPr>
+        <w:rPr>
+          <w:lang w:val="en-US"/>
+        </w:rPr>
+      </w:pPr>
+      <w:r>
+        <w:rPr>
+          <w:lang w:val="en-US"/>
+        </w:rPr>
+        <w:t>Every so often he phases out and does a bullet hell section</w:t>
+      </w:r>
+    </w:p>
     <w:sectPr>
       <w:pgSz w:w="11906" w:h="16838"/>
       <w:pgMar w:top="1440" w:right="1440" w:bottom="1440" w:left="1440" w:header="708" w:footer="708" w:gutter="0"/>
@@ -3067,6 +3342,119 @@
     </w:lvl>
   </w:abstractNum>
   <w:abstractNum w:abstractNumId="4" w15:restartNumberingAfterBreak="0">
+    <w:nsid w:val="57F057BD"/>
+    <w:multiLevelType w:val="hybridMultilevel"/>
+    <w:tmpl w:val="4FD2A4E8"/>
+    <w:lvl w:ilvl="0" w:tplc="14090001">
+      <w:start w:val="1"/>
+      <w:numFmt w:val="bullet"/>
+      <w:lvlText w:val=""/>
+      <w:lvlJc w:val="left"/>
+      <w:pPr>
+        <w:ind w:left="720" w:hanging="360"/>
+      </w:pPr>
+      <w:rPr>
+        <w:rFonts w:ascii="Symbol" w:hAnsi="Symbol" w:hint="default"/>
+      </w:rPr>
+    </w:lvl>
+    <w:lvl w:ilvl="1" w:tplc="14090003" w:tentative="1">
+      <w:start w:val="1"/>
+      <w:numFmt w:val="bullet"/>
+      <w:lvlText w:val="o"/>
+      <w:lvlJc w:val="left"/>
+      <w:pPr>
+        <w:ind w:left="1440" w:hanging="360"/>
+      </w:pPr>
+      <w:rPr>
+        <w:rFonts w:ascii="Courier New" w:hAnsi="Courier New" w:cs="Courier New" w:hint="default"/>
+      </w:rPr>
+    </w:lvl>
+    <w:lvl w:ilvl="2" w:tplc="14090005" w:tentative="1">
+      <w:start w:val="1"/>
+      <w:numFmt w:val="bullet"/>
+      <w:lvlText w:val=""/>
+      <w:lvlJc w:val="left"/>
+      <w:pPr>
+        <w:ind w:left="2160" w:hanging="360"/>
+      </w:pPr>
+      <w:rPr>
+        <w:rFonts w:ascii="Wingdings" w:hAnsi="Wingdings" w:hint="default"/>
+      </w:rPr>
+    </w:lvl>
+    <w:lvl w:ilvl="3" w:tplc="14090001" w:tentative="1">
+      <w:start w:val="1"/>
+      <w:numFmt w:val="bullet"/>
+      <w:lvlText w:val=""/>
+      <w:lvlJc w:val="left"/>
+      <w:pPr>
+        <w:ind w:left="2880" w:hanging="360"/>
+      </w:pPr>
+      <w:rPr>
+        <w:rFonts w:ascii="Symbol" w:hAnsi="Symbol" w:hint="default"/>
+      </w:rPr>
+    </w:lvl>
+    <w:lvl w:ilvl="4" w:tplc="14090003" w:tentative="1">
+      <w:start w:val="1"/>
+      <w:numFmt w:val="bullet"/>
+      <w:lvlText w:val="o"/>
+      <w:lvlJc w:val="left"/>
+      <w:pPr>
+        <w:ind w:left="3600" w:hanging="360"/>
+      </w:pPr>
+      <w:rPr>
+        <w:rFonts w:ascii="Courier New" w:hAnsi="Courier New" w:cs="Courier New" w:hint="default"/>
+      </w:rPr>
+    </w:lvl>
+    <w:lvl w:ilvl="5" w:tplc="14090005" w:tentative="1">
+      <w:start w:val="1"/>
+      <w:numFmt w:val="bullet"/>
+      <w:lvlText w:val=""/>
+      <w:lvlJc w:val="left"/>
+      <w:pPr>
+        <w:ind w:left="4320" w:hanging="360"/>
+      </w:pPr>
+      <w:rPr>
+        <w:rFonts w:ascii="Wingdings" w:hAnsi="Wingdings" w:hint="default"/>
+      </w:rPr>
+    </w:lvl>
+    <w:lvl w:ilvl="6" w:tplc="14090001" w:tentative="1">
+      <w:start w:val="1"/>
+      <w:numFmt w:val="bullet"/>
+      <w:lvlText w:val=""/>
+      <w:lvlJc w:val="left"/>
+      <w:pPr>
+        <w:ind w:left="5040" w:hanging="360"/>
+      </w:pPr>
+      <w:rPr>
+        <w:rFonts w:ascii="Symbol" w:hAnsi="Symbol" w:hint="default"/>
+      </w:rPr>
+    </w:lvl>
+    <w:lvl w:ilvl="7" w:tplc="14090003" w:tentative="1">
+      <w:start w:val="1"/>
+      <w:numFmt w:val="bullet"/>
+      <w:lvlText w:val="o"/>
+      <w:lvlJc w:val="left"/>
+      <w:pPr>
+        <w:ind w:left="5760" w:hanging="360"/>
+      </w:pPr>
+      <w:rPr>
+        <w:rFonts w:ascii="Courier New" w:hAnsi="Courier New" w:cs="Courier New" w:hint="default"/>
+      </w:rPr>
+    </w:lvl>
+    <w:lvl w:ilvl="8" w:tplc="14090005" w:tentative="1">
+      <w:start w:val="1"/>
+      <w:numFmt w:val="bullet"/>
+      <w:lvlText w:val=""/>
+      <w:lvlJc w:val="left"/>
+      <w:pPr>
+        <w:ind w:left="6480" w:hanging="360"/>
+      </w:pPr>
+      <w:rPr>
+        <w:rFonts w:ascii="Wingdings" w:hAnsi="Wingdings" w:hint="default"/>
+      </w:rPr>
+    </w:lvl>
+  </w:abstractNum>
+  <w:abstractNum w:abstractNumId="5" w15:restartNumberingAfterBreak="0">
     <w:nsid w:val="685671EA"/>
     <w:multiLevelType w:val="hybridMultilevel"/>
     <w:tmpl w:val="D9C28E16"/>
@@ -3179,7 +3567,7 @@
       </w:rPr>
     </w:lvl>
   </w:abstractNum>
-  <w:abstractNum w:abstractNumId="5" w15:restartNumberingAfterBreak="0">
+  <w:abstractNum w:abstractNumId="6" w15:restartNumberingAfterBreak="0">
     <w:nsid w:val="73CD5896"/>
     <w:multiLevelType w:val="hybridMultilevel"/>
     <w:tmpl w:val="537AE71A"/>
@@ -3296,7 +3684,7 @@
     <w:abstractNumId w:val="1"/>
   </w:num>
   <w:num w:numId="2" w16cid:durableId="1882937252">
-    <w:abstractNumId w:val="4"/>
+    <w:abstractNumId w:val="5"/>
   </w:num>
   <w:num w:numId="3" w16cid:durableId="2130927339">
     <w:abstractNumId w:val="0"/>
@@ -3308,7 +3696,10 @@
     <w:abstractNumId w:val="2"/>
   </w:num>
   <w:num w:numId="6" w16cid:durableId="631447306">
-    <w:abstractNumId w:val="5"/>
+    <w:abstractNumId w:val="6"/>
+  </w:num>
+  <w:num w:numId="7" w16cid:durableId="821655905">
+    <w:abstractNumId w:val="4"/>
   </w:num>
 </w:numbering>
 </file>

</xml_diff>

<commit_message>
finished first phase of boss and did some of the sprtes and animation for it
</commit_message>
<xml_diff>
--- a/plan.docx
+++ b/plan.docx
@@ -38,19 +38,11 @@
         </w:rPr>
         <w:t xml:space="preserve">General aesthetics: </w:t>
       </w:r>
-      <w:proofErr w:type="spellStart"/>
-      <w:r>
-        <w:rPr>
-          <w:lang w:val="en-US"/>
-        </w:rPr>
-        <w:t>Pixelart</w:t>
-      </w:r>
-      <w:proofErr w:type="spellEnd"/>
-      <w:r>
-        <w:rPr>
-          <w:lang w:val="en-US"/>
-        </w:rPr>
-        <w:t xml:space="preserve"> – as typical for RPGs, </w:t>
+      <w:r>
+        <w:rPr>
+          <w:lang w:val="en-US"/>
+        </w:rPr>
+        <w:t xml:space="preserve">Pixelart – as typical for RPGs, </w:t>
       </w:r>
       <w:r>
         <w:rPr>
@@ -62,21 +54,7 @@
         <w:rPr>
           <w:lang w:val="en-US"/>
         </w:rPr>
-        <w:t xml:space="preserve"> disco Elysium and fear and hunger. Definitely have character portraits like disco Elysium has, and use the </w:t>
-      </w:r>
-      <w:proofErr w:type="spellStart"/>
-      <w:r>
-        <w:rPr>
-          <w:lang w:val="en-US"/>
-        </w:rPr>
-        <w:t>crosscode</w:t>
-      </w:r>
-      <w:proofErr w:type="spellEnd"/>
-      <w:r>
-        <w:rPr>
-          <w:lang w:val="en-US"/>
-        </w:rPr>
-        <w:t xml:space="preserve"> dialogue system.</w:t>
+        <w:t xml:space="preserve"> disco Elysium and fear and hunger. Definitely have character portraits like disco Elysium has, and use the crosscode dialogue system.</w:t>
       </w:r>
     </w:p>
     <w:p>
@@ -528,6 +506,24 @@
     </w:p>
     <w:p>
       <w:pPr>
+        <w:pStyle w:val="ListParagraph"/>
+        <w:numPr>
+          <w:ilvl w:val="0"/>
+          <w:numId w:val="2"/>
+        </w:numPr>
+        <w:rPr>
+          <w:lang w:val="en-US"/>
+        </w:rPr>
+      </w:pPr>
+      <w:r>
+        <w:rPr>
+          <w:lang w:val="en-US"/>
+        </w:rPr>
+        <w:t>Boss fights will happen in the overworld, and you have to figure out how to get them into an actualy combat system.</w:t>
+      </w:r>
+    </w:p>
+    <w:p>
+      <w:pPr>
         <w:rPr>
           <w:lang w:val="en-US"/>
         </w:rPr>
@@ -587,21 +583,7 @@
         <w:rPr>
           <w:lang w:val="en-US"/>
         </w:rPr>
-        <w:t xml:space="preserve">ombat </w:t>
-      </w:r>
-      <w:proofErr w:type="spellStart"/>
-      <w:r>
-        <w:rPr>
-          <w:lang w:val="en-US"/>
-        </w:rPr>
-        <w:t>ui</w:t>
-      </w:r>
-      <w:proofErr w:type="spellEnd"/>
-      <w:r>
-        <w:rPr>
-          <w:lang w:val="en-US"/>
-        </w:rPr>
-        <w:t xml:space="preserve"> general idea:</w:t>
+        <w:t>ombat ui general idea:</w:t>
       </w:r>
     </w:p>
     <w:p>
@@ -657,19 +639,11 @@
           <w:lang w:val="en-US"/>
         </w:rPr>
       </w:pPr>
-      <w:proofErr w:type="spellStart"/>
-      <w:r>
-        <w:rPr>
-          <w:lang w:val="en-US"/>
-        </w:rPr>
-        <w:t>Obv</w:t>
-      </w:r>
-      <w:proofErr w:type="spellEnd"/>
-      <w:r>
-        <w:rPr>
-          <w:lang w:val="en-US"/>
-        </w:rPr>
-        <w:t xml:space="preserve"> not actual sprites yet :/.</w:t>
+      <w:r>
+        <w:rPr>
+          <w:lang w:val="en-US"/>
+        </w:rPr>
+        <w:t>Obv not actual sprites yet :/.</w:t>
       </w:r>
     </w:p>
     <w:p>
@@ -734,7 +708,6 @@
         <w:rPr>
           <w:lang w:val="en-US"/>
         </w:rPr>
-        <w:lastRenderedPageBreak/>
         <w:t>How to add a new player ability:</w:t>
       </w:r>
     </w:p>
@@ -771,21 +744,7 @@
         <w:rPr>
           <w:lang w:val="en-US"/>
         </w:rPr>
-        <w:t xml:space="preserve">In </w:t>
-      </w:r>
-      <w:proofErr w:type="spellStart"/>
-      <w:r>
-        <w:rPr>
-          <w:lang w:val="en-US"/>
-        </w:rPr>
-        <w:t>combatcontroller</w:t>
-      </w:r>
-      <w:proofErr w:type="spellEnd"/>
-      <w:r>
-        <w:rPr>
-          <w:lang w:val="en-US"/>
-        </w:rPr>
-        <w:t>, add it to the target selector</w:t>
+        <w:t>In combatcontroller, add it to the target selector</w:t>
       </w:r>
     </w:p>
     <w:p>
@@ -803,21 +762,7 @@
         <w:rPr>
           <w:lang w:val="en-US"/>
         </w:rPr>
-        <w:t xml:space="preserve">Put it in </w:t>
-      </w:r>
-      <w:proofErr w:type="spellStart"/>
-      <w:r>
-        <w:rPr>
-          <w:lang w:val="en-US"/>
-        </w:rPr>
-        <w:t>playerdata</w:t>
-      </w:r>
-      <w:proofErr w:type="spellEnd"/>
-      <w:r>
-        <w:rPr>
-          <w:lang w:val="en-US"/>
-        </w:rPr>
-        <w:t xml:space="preserve"> when obtainable</w:t>
+        <w:t>Put it in playerdata when obtainable</w:t>
       </w:r>
     </w:p>
     <w:p>
@@ -1422,21 +1367,7 @@
         <w:rPr>
           <w:lang w:val="en-US"/>
         </w:rPr>
-        <w:t xml:space="preserve"> a whole and gives a brief overview of his life [</w:t>
-      </w:r>
-      <w:proofErr w:type="spellStart"/>
-      <w:r>
-        <w:rPr>
-          <w:lang w:val="en-US"/>
-        </w:rPr>
-        <w:t>yayy</w:t>
-      </w:r>
-      <w:proofErr w:type="spellEnd"/>
-      <w:r>
-        <w:rPr>
-          <w:lang w:val="en-US"/>
-        </w:rPr>
-        <w:t xml:space="preserve"> organic way to introduce backstory]. The broadcast then cuts to a speech from the minister of health</w:t>
+        <w:t xml:space="preserve"> a whole and gives a brief overview of his life [yayy organic way to introduce backstory]. The broadcast then cuts to a speech from the minister of health</w:t>
       </w:r>
       <w:r>
         <w:rPr>
@@ -1541,7 +1472,14 @@
         <w:rPr>
           <w:lang w:val="en-US"/>
         </w:rPr>
-        <w:t xml:space="preserve"> showing you around the small area he lives in, you discuss how you got here and that you want to leave. He agrees to help you leave and try to find your eye.</w:t>
+        <w:t xml:space="preserve"> showing you around the small area he lives in, you discuss how you got here and that you want to leave. He agrees to help you </w:t>
+      </w:r>
+      <w:r>
+        <w:rPr>
+          <w:lang w:val="en-US"/>
+        </w:rPr>
+        <w:lastRenderedPageBreak/>
+        <w:t>leave and try to find your eye.</w:t>
       </w:r>
       <w:r>
         <w:rPr>
@@ -1572,113 +1510,100 @@
         <w:rPr>
           <w:lang w:val="en-US"/>
         </w:rPr>
-        <w:lastRenderedPageBreak/>
-        <w:t>After a little digging you find the location of his hideout and take a visit, the “receptionist” dismisses you for not having an appointment and you can’t get to see him without being known by one of the other overlords. There are 3 other overlords which you can visit in any order. After the first one the “receptionist” says “maybe if you knew the others”.</w:t>
-      </w:r>
-    </w:p>
-    <w:p>
-      <w:pPr>
-        <w:rPr>
-          <w:lang w:val="en-US"/>
-        </w:rPr>
-      </w:pPr>
-      <w:r>
-        <w:rPr>
-          <w:lang w:val="en-US"/>
-        </w:rPr>
-        <w:t xml:space="preserve">Overlord 1: a swamp type area, water flow puzzles, and some other </w:t>
-      </w:r>
-      <w:proofErr w:type="spellStart"/>
-      <w:r>
-        <w:rPr>
-          <w:lang w:val="en-US"/>
-        </w:rPr>
-        <w:t>npcs</w:t>
-      </w:r>
-      <w:proofErr w:type="spellEnd"/>
-      <w:r>
-        <w:rPr>
-          <w:lang w:val="en-US"/>
-        </w:rPr>
-        <w:t xml:space="preserve"> giving lore.</w:t>
-      </w:r>
-    </w:p>
-    <w:p>
-      <w:pPr>
-        <w:rPr>
-          <w:lang w:val="en-US"/>
-        </w:rPr>
-      </w:pPr>
-      <w:r>
-        <w:rPr>
-          <w:lang w:val="en-US"/>
-        </w:rPr>
-        <w:t>Overlord 2: a volcanic cave, mostly combat encounters.</w:t>
-      </w:r>
-    </w:p>
-    <w:p>
-      <w:pPr>
-        <w:rPr>
-          <w:lang w:val="en-US"/>
-        </w:rPr>
-      </w:pPr>
-      <w:r>
-        <w:rPr>
-          <w:lang w:val="en-US"/>
-        </w:rPr>
-        <w:t xml:space="preserve">Overlord 3: brutalist architecture, </w:t>
-      </w:r>
-      <w:r>
-        <w:rPr>
-          <w:lang w:val="en-US"/>
-        </w:rPr>
-        <w:t>laser puzzles</w:t>
-      </w:r>
-      <w:r>
-        <w:rPr>
-          <w:lang w:val="en-US"/>
-        </w:rPr>
-        <w:t xml:space="preserve"> </w:t>
-      </w:r>
-      <w:proofErr w:type="spellStart"/>
-      <w:r>
-        <w:rPr>
-          <w:lang w:val="en-US"/>
-        </w:rPr>
-        <w:t>puzzles</w:t>
-      </w:r>
-      <w:proofErr w:type="spellEnd"/>
-      <w:r>
-        <w:rPr>
-          <w:lang w:val="en-US"/>
-        </w:rPr>
-        <w:t xml:space="preserve"> and a shop/trader.</w:t>
-      </w:r>
-    </w:p>
-    <w:p>
-      <w:pPr>
-        <w:rPr>
-          <w:lang w:val="en-US"/>
-        </w:rPr>
-      </w:pPr>
-      <w:r>
-        <w:rPr>
-          <w:lang w:val="en-US"/>
-        </w:rPr>
-        <w:t>After talking to each of the overlords you get brought out the back to talk to the real overlord, you ask him if he can let you out of the undercity, obviously he says no. After a bit of convincing, he says if you can prove your strength in the undercity, he’ll let you pass, if you aren’t strong enough, you become his “workers”. Then begins a scripted boss fight for you to lose, he just keeps increasing his status over time and decreasing yours until you lose. You then pass out and are moved deeper into his compound.</w:t>
-      </w:r>
-    </w:p>
-    <w:p>
-      <w:pPr>
-        <w:rPr>
-          <w:lang w:val="en-US"/>
-        </w:rPr>
-      </w:pPr>
-      <w:r>
-        <w:rPr>
-          <w:lang w:val="en-US"/>
-        </w:rPr>
-        <w:t xml:space="preserve">Once you wake up the guards escort you to a dormitory with many other people. From discussing with then you find that the overlord is quite sensitive to insults and challenges, </w:t>
+        <w:t xml:space="preserve">At this point you </w:t>
+      </w:r>
+      <w:r>
+        <w:rPr>
+          <w:lang w:val="en-US"/>
+        </w:rPr>
+        <w:t>realize</w:t>
+      </w:r>
+      <w:r>
+        <w:rPr>
+          <w:lang w:val="en-US"/>
+        </w:rPr>
+        <w:t xml:space="preserve"> you are across the other side of the giant crater that the city sits on.</w:t>
+      </w:r>
+    </w:p>
+    <w:p>
+      <w:pPr>
+        <w:rPr>
+          <w:lang w:val="en-US"/>
+        </w:rPr>
+      </w:pPr>
+      <w:r>
+        <w:rPr>
+          <w:lang w:val="en-US"/>
+        </w:rPr>
+        <w:t>After a little digging you find the location of his hideout and take a visit, the “receptionist” dismisses you for not having an appointment and you can’t get to see him</w:t>
+      </w:r>
+      <w:r>
+        <w:rPr>
+          <w:lang w:val="en-US"/>
+        </w:rPr>
+        <w:t xml:space="preserve"> without “proving yourself”, this involved seeking and killing a sea monster in a random lake and this takes you to the ice puzzles and sea monster boss fight.</w:t>
+      </w:r>
+    </w:p>
+    <w:p>
+      <w:pPr>
+        <w:rPr>
+          <w:lang w:val="en-US"/>
+        </w:rPr>
+      </w:pPr>
+      <w:r>
+        <w:rPr>
+          <w:lang w:val="en-US"/>
+        </w:rPr>
+        <w:t xml:space="preserve">Now </w:t>
+      </w:r>
+      <w:r>
+        <w:rPr>
+          <w:lang w:val="en-US"/>
+        </w:rPr>
+        <w:t xml:space="preserve">talk to the real overlord, </w:t>
+      </w:r>
+      <w:r>
+        <w:rPr>
+          <w:lang w:val="en-US"/>
+        </w:rPr>
+        <w:t xml:space="preserve">he isn’t one for conversation, and attacks you saying something all dramatic like “you’ve proven your prowess against nature, but people haven’t worried about that for decades, people are the real enemy” and attacks you. </w:t>
+      </w:r>
+      <w:r>
+        <w:rPr>
+          <w:lang w:val="en-US"/>
+        </w:rPr>
+        <w:t>Then begins a scripted boss fight for you to lose, he just keeps increasing his status over time and decreasing yours until you lose. You then pass out and are moved deeper into his compound</w:t>
+      </w:r>
+      <w:r>
+        <w:rPr>
+          <w:lang w:val="en-US"/>
+        </w:rPr>
+        <w:t xml:space="preserve"> saying your weak.</w:t>
+      </w:r>
+    </w:p>
+    <w:p>
+      <w:pPr>
+        <w:rPr>
+          <w:lang w:val="en-US"/>
+        </w:rPr>
+      </w:pPr>
+      <w:r>
+        <w:rPr>
+          <w:lang w:val="en-US"/>
+        </w:rPr>
+        <w:t xml:space="preserve">Once you wake up the guards escort you to a dormitory with many other people. From discussing with then you find that the overlord </w:t>
+      </w:r>
+      <w:r>
+        <w:rPr>
+          <w:lang w:val="en-US"/>
+        </w:rPr>
+        <w:t>will always accept a challenge</w:t>
+      </w:r>
+      <w:r>
+        <w:rPr>
+          <w:lang w:val="en-US"/>
+        </w:rPr>
+        <w:t xml:space="preserve">, </w:t>
       </w:r>
       <w:r>
         <w:rPr>
@@ -1697,7 +1622,25 @@
         <w:rPr>
           <w:lang w:val="en-US"/>
         </w:rPr>
-        <w:t>The next day you challenge the overlord to a fight and boast that he won’t hit you at all this time. Another non-scripted boss fight happens</w:t>
+        <w:t xml:space="preserve">The next day you challenge the overlord to a fight and boast that he </w:t>
+      </w:r>
+      <w:r>
+        <w:rPr>
+          <w:lang w:val="en-US"/>
+        </w:rPr>
+        <w:t>cant hit you in close combat, then you get into regular combat for a turn and you can attack him</w:t>
+      </w:r>
+      <w:r>
+        <w:rPr>
+          <w:lang w:val="en-US"/>
+        </w:rPr>
+        <w:t xml:space="preserve"> (or something like that)</w:t>
+      </w:r>
+      <w:r>
+        <w:rPr>
+          <w:lang w:val="en-US"/>
+        </w:rPr>
+        <w:t>. Another non-scripted boss fight happens</w:t>
       </w:r>
       <w:r>
         <w:rPr>
@@ -1790,21 +1733,7 @@
         <w:rPr>
           <w:lang w:val="en-US"/>
         </w:rPr>
-        <w:t xml:space="preserve">. Upon reaching half health he gets bored and leaves, stating “well, I guess you’ll never find them then, </w:t>
-      </w:r>
-      <w:proofErr w:type="spellStart"/>
-      <w:r>
-        <w:rPr>
-          <w:lang w:val="en-US"/>
-        </w:rPr>
-        <w:t>ill</w:t>
-      </w:r>
-      <w:proofErr w:type="spellEnd"/>
-      <w:r>
-        <w:rPr>
-          <w:lang w:val="en-US"/>
-        </w:rPr>
-        <w:t xml:space="preserve"> be in the throne room.” In reference to your kidnapped sibling.</w:t>
+        <w:t>. Upon reaching half health he gets bored and leaves, stating “well, I guess you’ll never find them then, ill be in the throne room.” In reference to your kidnapped sibling.</w:t>
       </w:r>
     </w:p>
     <w:p>
@@ -1982,21 +1911,7 @@
         <w:rPr>
           <w:lang w:val="en-US"/>
         </w:rPr>
-        <w:t>Msg class with – Name, text (string), body, face (sprite), speaker (</w:t>
-      </w:r>
-      <w:proofErr w:type="spellStart"/>
-      <w:r>
-        <w:rPr>
-          <w:lang w:val="en-US"/>
-        </w:rPr>
-        <w:t>gameobject</w:t>
-      </w:r>
-      <w:proofErr w:type="spellEnd"/>
-      <w:r>
-        <w:rPr>
-          <w:lang w:val="en-US"/>
-        </w:rPr>
-        <w:t>)</w:t>
+        <w:t>Msg class with – Name, text (string), body, face (sprite), speaker (gameobject)</w:t>
       </w:r>
     </w:p>
     <w:p>
@@ -3046,7 +2961,547 @@
         <w:rPr>
           <w:lang w:val="en-US"/>
         </w:rPr>
-        <w:t xml:space="preserve"> ; </w:t>
+        <w:t xml:space="preserve"> ;</w:t>
+      </w:r>
+    </w:p>
+    <w:p>
+      <w:pPr>
+        <w:rPr>
+          <w:lang w:val="en-US"/>
+        </w:rPr>
+      </w:pPr>
+    </w:p>
+    <w:p>
+      <w:pPr>
+        <w:rPr>
+          <w:lang w:val="en-US"/>
+        </w:rPr>
+      </w:pPr>
+    </w:p>
+    <w:p>
+      <w:pPr>
+        <w:rPr>
+          <w:lang w:val="en-US"/>
+        </w:rPr>
+      </w:pPr>
+      <w:r>
+        <w:rPr>
+          <w:lang w:val="en-US"/>
+        </w:rPr>
+        <w:t>SEA MONSTER BOSS:</w:t>
+      </w:r>
+    </w:p>
+    <w:p>
+      <w:pPr>
+        <w:rPr>
+          <w:lang w:val="en-US"/>
+        </w:rPr>
+      </w:pPr>
+      <w:r>
+        <w:rPr>
+          <w:lang w:val="en-US"/>
+        </w:rPr>
+        <w:t>You never see the main body of the monster (TBC) but it attacks you with tentacles from the water. The water also has geysers which can hit both you and the boss.</w:t>
+      </w:r>
+    </w:p>
+    <w:p>
+      <w:pPr>
+        <w:rPr>
+          <w:lang w:val="en-US"/>
+        </w:rPr>
+      </w:pPr>
+      <w:r>
+        <w:rPr>
+          <w:lang w:val="en-US"/>
+        </w:rPr>
+        <w:t xml:space="preserve">The fight starts with only 1 tentacle attacking you, </w:t>
+      </w:r>
+      <w:r>
+        <w:rPr>
+          <w:lang w:val="en-US"/>
+        </w:rPr>
+        <w:t>and after a couple attacks it will charge up and get hit by a geyser turn red and fall on the ground so you can attack it.</w:t>
+      </w:r>
+    </w:p>
+    <w:p>
+      <w:pPr>
+        <w:rPr>
+          <w:lang w:val="en-US"/>
+        </w:rPr>
+      </w:pPr>
+      <w:r>
+        <w:rPr>
+          <w:lang w:val="en-US"/>
+        </w:rPr>
+        <w:t>Once defeated, the real fight starts, the boss starts attacking you with 3 tentacles and each one defeated spawns 2 more until all 7 remaining are defeated.</w:t>
+      </w:r>
+    </w:p>
+    <w:p>
+      <w:pPr>
+        <w:rPr>
+          <w:lang w:val="en-US"/>
+        </w:rPr>
+      </w:pPr>
+      <w:r>
+        <w:rPr>
+          <w:lang w:val="en-US"/>
+        </w:rPr>
+        <w:t>When only 2 remain they do special attacks in overworld and you fight those both at once.</w:t>
+      </w:r>
+    </w:p>
+    <w:p>
+      <w:pPr>
+        <w:rPr>
+          <w:lang w:val="en-US"/>
+        </w:rPr>
+      </w:pPr>
+    </w:p>
+    <w:p>
+      <w:pPr>
+        <w:rPr>
+          <w:lang w:val="en-US"/>
+        </w:rPr>
+      </w:pPr>
+      <w:r>
+        <w:rPr>
+          <w:lang w:val="en-US"/>
+        </w:rPr>
+        <w:t>Tentacle overworld attacks:</w:t>
+      </w:r>
+    </w:p>
+    <w:p>
+      <w:pPr>
+        <w:pStyle w:val="ListParagraph"/>
+        <w:numPr>
+          <w:ilvl w:val="0"/>
+          <w:numId w:val="8"/>
+        </w:numPr>
+        <w:rPr>
+          <w:lang w:val="en-US"/>
+        </w:rPr>
+      </w:pPr>
+      <w:r>
+        <w:rPr>
+          <w:lang w:val="en-US"/>
+        </w:rPr>
+        <w:t>Short attack, does a short slash at the player</w:t>
+      </w:r>
+      <w:r>
+        <w:rPr>
+          <w:lang w:val="en-US"/>
+        </w:rPr>
+        <w:t xml:space="preserve"> with a range of half the length of the platform.</w:t>
+      </w:r>
+    </w:p>
+    <w:p>
+      <w:pPr>
+        <w:pStyle w:val="ListParagraph"/>
+        <w:numPr>
+          <w:ilvl w:val="0"/>
+          <w:numId w:val="8"/>
+        </w:numPr>
+        <w:rPr>
+          <w:lang w:val="en-US"/>
+        </w:rPr>
+      </w:pPr>
+      <w:r>
+        <w:rPr>
+          <w:lang w:val="en-US"/>
+        </w:rPr>
+        <w:t>Splash, if the player is close to the edge it can splash down doing aoe.</w:t>
+      </w:r>
+    </w:p>
+    <w:p>
+      <w:pPr>
+        <w:pStyle w:val="ListParagraph"/>
+        <w:numPr>
+          <w:ilvl w:val="0"/>
+          <w:numId w:val="8"/>
+        </w:numPr>
+        <w:rPr>
+          <w:lang w:val="en-US"/>
+        </w:rPr>
+      </w:pPr>
+      <w:r>
+        <w:rPr>
+          <w:lang w:val="en-US"/>
+        </w:rPr>
+        <w:t>Slam, it charges up and slams down, here it can be hit by geysers, and it can be stunned to go into combat with it.</w:t>
+      </w:r>
+    </w:p>
+    <w:p>
+      <w:pPr>
+        <w:rPr>
+          <w:lang w:val="en-US"/>
+        </w:rPr>
+      </w:pPr>
+    </w:p>
+    <w:p>
+      <w:pPr>
+        <w:rPr>
+          <w:lang w:val="en-US"/>
+        </w:rPr>
+      </w:pPr>
+      <w:r>
+        <w:rPr>
+          <w:lang w:val="en-US"/>
+        </w:rPr>
+        <w:t>Geyser attack:</w:t>
+      </w:r>
+    </w:p>
+    <w:p>
+      <w:pPr>
+        <w:pStyle w:val="ListParagraph"/>
+        <w:numPr>
+          <w:ilvl w:val="0"/>
+          <w:numId w:val="9"/>
+        </w:numPr>
+        <w:rPr>
+          <w:lang w:val="en-US"/>
+        </w:rPr>
+      </w:pPr>
+      <w:r>
+        <w:rPr>
+          <w:lang w:val="en-US"/>
+        </w:rPr>
+        <w:t>Charges, and explodes damaging any nearby down tentacles spreading some water projectiles around.</w:t>
+      </w:r>
+    </w:p>
+    <w:p>
+      <w:pPr>
+        <w:rPr>
+          <w:lang w:val="en-US"/>
+        </w:rPr>
+      </w:pPr>
+    </w:p>
+    <w:p>
+      <w:pPr>
+        <w:rPr>
+          <w:lang w:val="en-US"/>
+        </w:rPr>
+      </w:pPr>
+      <w:r>
+        <w:rPr>
+          <w:lang w:val="en-US"/>
+        </w:rPr>
+        <w:lastRenderedPageBreak/>
+        <w:t>Tentacle combat:</w:t>
+      </w:r>
+    </w:p>
+    <w:p>
+      <w:pPr>
+        <w:pStyle w:val="ListParagraph"/>
+        <w:numPr>
+          <w:ilvl w:val="0"/>
+          <w:numId w:val="9"/>
+        </w:numPr>
+        <w:rPr>
+          <w:lang w:val="en-US"/>
+        </w:rPr>
+      </w:pPr>
+      <w:r>
+        <w:rPr>
+          <w:lang w:val="en-US"/>
+        </w:rPr>
+        <w:t>Has a small amount of health, such that the player kills it in 3ish turns</w:t>
+      </w:r>
+    </w:p>
+    <w:p>
+      <w:pPr>
+        <w:pStyle w:val="ListParagraph"/>
+        <w:numPr>
+          <w:ilvl w:val="0"/>
+          <w:numId w:val="9"/>
+        </w:numPr>
+        <w:rPr>
+          <w:lang w:val="en-US"/>
+        </w:rPr>
+      </w:pPr>
+      <w:r>
+        <w:rPr>
+          <w:lang w:val="en-US"/>
+        </w:rPr>
+        <w:t>Slash hit both of you for small damage</w:t>
+      </w:r>
+    </w:p>
+    <w:p>
+      <w:pPr>
+        <w:pStyle w:val="ListParagraph"/>
+        <w:numPr>
+          <w:ilvl w:val="0"/>
+          <w:numId w:val="9"/>
+        </w:numPr>
+        <w:rPr>
+          <w:lang w:val="en-US"/>
+        </w:rPr>
+      </w:pPr>
+      <w:r>
+        <w:rPr>
+          <w:lang w:val="en-US"/>
+        </w:rPr>
+        <w:t>Slam hits one for a lot of damage</w:t>
+      </w:r>
+    </w:p>
+    <w:p>
+      <w:pPr>
+        <w:pStyle w:val="ListParagraph"/>
+        <w:numPr>
+          <w:ilvl w:val="0"/>
+          <w:numId w:val="9"/>
+        </w:numPr>
+        <w:rPr>
+          <w:lang w:val="en-US"/>
+        </w:rPr>
+      </w:pPr>
+      <w:r>
+        <w:rPr>
+          <w:lang w:val="en-US"/>
+        </w:rPr>
+        <w:t>Splash hits both for  a lot of damage rarely</w:t>
+      </w:r>
+    </w:p>
+    <w:p>
+      <w:pPr>
+        <w:pStyle w:val="ListParagraph"/>
+        <w:numPr>
+          <w:ilvl w:val="0"/>
+          <w:numId w:val="9"/>
+        </w:numPr>
+        <w:rPr>
+          <w:lang w:val="en-US"/>
+        </w:rPr>
+      </w:pPr>
+      <w:r>
+        <w:rPr>
+          <w:lang w:val="en-US"/>
+        </w:rPr>
+        <w:t>If theres more than 3 tentacles alive then they start dong other thigns</w:t>
+      </w:r>
+    </w:p>
+    <w:p>
+      <w:pPr>
+        <w:rPr>
+          <w:lang w:val="en-US"/>
+        </w:rPr>
+      </w:pPr>
+    </w:p>
+    <w:p>
+      <w:pPr>
+        <w:rPr>
+          <w:lang w:val="en-US"/>
+        </w:rPr>
+      </w:pPr>
+      <w:r>
+        <w:rPr>
+          <w:lang w:val="en-US"/>
+        </w:rPr>
+        <w:t xml:space="preserve">Final phase: </w:t>
+      </w:r>
+    </w:p>
+    <w:p>
+      <w:pPr>
+        <w:pStyle w:val="ListParagraph"/>
+        <w:numPr>
+          <w:ilvl w:val="0"/>
+          <w:numId w:val="10"/>
+        </w:numPr>
+        <w:rPr>
+          <w:lang w:val="en-US"/>
+        </w:rPr>
+      </w:pPr>
+      <w:r>
+        <w:rPr>
+          <w:lang w:val="en-US"/>
+        </w:rPr>
+        <w:t>Hits a geyser and a lot of water projectiles</w:t>
+      </w:r>
+    </w:p>
+    <w:p>
+      <w:pPr>
+        <w:pStyle w:val="ListParagraph"/>
+        <w:numPr>
+          <w:ilvl w:val="0"/>
+          <w:numId w:val="10"/>
+        </w:numPr>
+        <w:rPr>
+          <w:lang w:val="en-US"/>
+        </w:rPr>
+      </w:pPr>
+      <w:r>
+        <w:rPr>
+          <w:lang w:val="en-US"/>
+        </w:rPr>
+        <w:t>A safe spot flashes close to the player and it sweeps round the rest of the arena</w:t>
+      </w:r>
+    </w:p>
+    <w:p>
+      <w:pPr>
+        <w:pStyle w:val="ListParagraph"/>
+        <w:numPr>
+          <w:ilvl w:val="0"/>
+          <w:numId w:val="10"/>
+        </w:numPr>
+        <w:rPr>
+          <w:lang w:val="en-US"/>
+        </w:rPr>
+      </w:pPr>
+      <w:r>
+        <w:rPr>
+          <w:lang w:val="en-US"/>
+        </w:rPr>
+        <w:t>Quicker slams.</w:t>
+      </w:r>
+    </w:p>
+    <w:p>
+      <w:pPr>
+        <w:pStyle w:val="ListParagraph"/>
+        <w:numPr>
+          <w:ilvl w:val="0"/>
+          <w:numId w:val="10"/>
+        </w:numPr>
+        <w:rPr>
+          <w:lang w:val="en-US"/>
+        </w:rPr>
+      </w:pPr>
+      <w:r>
+        <w:rPr>
+          <w:lang w:val="en-US"/>
+        </w:rPr>
+        <w:t>Double slash, slashes from both sides</w:t>
+      </w:r>
+    </w:p>
+    <w:p>
+      <w:pPr>
+        <w:rPr>
+          <w:lang w:val="en-US"/>
+        </w:rPr>
+      </w:pPr>
+    </w:p>
+    <w:p>
+      <w:pPr>
+        <w:rPr>
+          <w:lang w:val="en-US"/>
+        </w:rPr>
+      </w:pPr>
+      <w:r>
+        <w:rPr>
+          <w:lang w:val="en-US"/>
+        </w:rPr>
+        <w:t>Final phase combat:</w:t>
+      </w:r>
+    </w:p>
+    <w:p>
+      <w:pPr>
+        <w:pStyle w:val="ListParagraph"/>
+        <w:numPr>
+          <w:ilvl w:val="0"/>
+          <w:numId w:val="11"/>
+        </w:numPr>
+        <w:rPr>
+          <w:lang w:val="en-US"/>
+        </w:rPr>
+      </w:pPr>
+      <w:r>
+        <w:rPr>
+          <w:lang w:val="en-US"/>
+        </w:rPr>
+        <w:t>Has a lot more health.</w:t>
+      </w:r>
+    </w:p>
+    <w:p>
+      <w:pPr>
+        <w:pStyle w:val="ListParagraph"/>
+        <w:numPr>
+          <w:ilvl w:val="0"/>
+          <w:numId w:val="11"/>
+        </w:numPr>
+        <w:rPr>
+          <w:lang w:val="en-US"/>
+        </w:rPr>
+      </w:pPr>
+      <w:r>
+        <w:rPr>
+          <w:lang w:val="en-US"/>
+        </w:rPr>
+        <w:t>Debuffs the players attack by being slippery</w:t>
+      </w:r>
+    </w:p>
+    <w:p>
+      <w:pPr>
+        <w:pStyle w:val="ListParagraph"/>
+        <w:numPr>
+          <w:ilvl w:val="0"/>
+          <w:numId w:val="11"/>
+        </w:numPr>
+        <w:rPr>
+          <w:lang w:val="en-US"/>
+        </w:rPr>
+      </w:pPr>
+      <w:r>
+        <w:rPr>
+          <w:lang w:val="en-US"/>
+        </w:rPr>
+        <w:t>Increasing def by coiling</w:t>
+      </w:r>
+    </w:p>
+    <w:p>
+      <w:pPr>
+        <w:pStyle w:val="ListParagraph"/>
+        <w:numPr>
+          <w:ilvl w:val="0"/>
+          <w:numId w:val="11"/>
+        </w:numPr>
+        <w:rPr>
+          <w:lang w:val="en-US"/>
+        </w:rPr>
+      </w:pPr>
+      <w:r>
+        <w:rPr>
+          <w:lang w:val="en-US"/>
+        </w:rPr>
+        <w:t>Slams one person for damage</w:t>
+      </w:r>
+    </w:p>
+    <w:p>
+      <w:pPr>
+        <w:pStyle w:val="ListParagraph"/>
+        <w:numPr>
+          <w:ilvl w:val="0"/>
+          <w:numId w:val="11"/>
+        </w:numPr>
+        <w:rPr>
+          <w:lang w:val="en-US"/>
+        </w:rPr>
+      </w:pPr>
+      <w:r>
+        <w:rPr>
+          <w:lang w:val="en-US"/>
+        </w:rPr>
+        <w:t>It hits</w:t>
+      </w:r>
+      <w:r>
+        <w:rPr>
+          <w:lang w:val="en-US"/>
+        </w:rPr>
+        <w:t xml:space="preserve"> many times randomly with water.</w:t>
+      </w:r>
+    </w:p>
+    <w:p>
+      <w:pPr>
+        <w:pStyle w:val="ListParagraph"/>
+        <w:numPr>
+          <w:ilvl w:val="0"/>
+          <w:numId w:val="11"/>
+        </w:numPr>
+        <w:rPr>
+          <w:lang w:val="en-US"/>
+        </w:rPr>
+      </w:pPr>
+      <w:r>
+        <w:rPr>
+          <w:lang w:val="en-US"/>
+        </w:rPr>
+        <w:t>Slash damaging both.</w:t>
       </w:r>
     </w:p>
     <w:sectPr>
@@ -3062,6 +3517,232 @@
 <file path=word/numbering.xml><?xml version="1.0" encoding="utf-8"?>
 <w:numbering xmlns:wpc="http://schemas.microsoft.com/office/word/2010/wordprocessingCanvas" xmlns:cx="http://schemas.microsoft.com/office/drawing/2014/chartex" xmlns:cx1="http://schemas.microsoft.com/office/drawing/2015/9/8/chartex" xmlns:cx2="http://schemas.microsoft.com/office/drawing/2015/10/21/chartex" xmlns:cx3="http://schemas.microsoft.com/office/drawing/2016/5/9/chartex" xmlns:cx4="http://schemas.microsoft.com/office/drawing/2016/5/10/chartex" xmlns:cx5="http://schemas.microsoft.com/office/drawing/2016/5/11/chartex" xmlns:cx6="http://schemas.microsoft.com/office/drawing/2016/5/12/chartex" xmlns:cx7="http://schemas.microsoft.com/office/drawing/2016/5/13/chartex" xmlns:cx8="http://schemas.microsoft.com/office/drawing/2016/5/14/chartex" xmlns:mc="http://schemas.openxmlformats.org/markup-compatibility/2006" xmlns:aink="http://schemas.microsoft.com/office/drawing/2016/ink" xmlns:am3d="http://schemas.microsoft.com/office/drawing/2017/model3d" xmlns:o="urn:schemas-microsoft-com:office:office" xmlns:oel="http://schemas.microsoft.com/office/2019/extlst" xmlns:r="http://schemas.openxmlformats.org/officeDocument/2006/relationships" xmlns:m="http://schemas.openxmlformats.org/officeDocument/2006/math" xmlns:v="urn:schemas-microsoft-com:vml" xmlns:wp14="http://schemas.microsoft.com/office/word/2010/wordprocessingDrawing" xmlns:wp="http://schemas.openxmlformats.org/drawingml/2006/wordprocessingDrawing" xmlns:w10="urn:schemas-microsoft-com:office:word" xmlns:w="http://schemas.openxmlformats.org/wordprocessingml/2006/main" xmlns:w14="http://schemas.microsoft.com/office/word/2010/wordml" xmlns:w15="http://schemas.microsoft.com/office/word/2012/wordml" xmlns:w16cex="http://schemas.microsoft.com/office/word/2018/wordml/cex" xmlns:w16cid="http://schemas.microsoft.com/office/word/2016/wordml/cid" xmlns:w16="http://schemas.microsoft.com/office/word/2018/wordml" xmlns:w16du="http://schemas.microsoft.com/office/word/2023/wordml/word16du" xmlns:w16sdtdh="http://schemas.microsoft.com/office/word/2020/wordml/sdtdatahash" xmlns:w16se="http://schemas.microsoft.com/office/word/2015/wordml/symex" xmlns:wpg="http://schemas.microsoft.com/office/word/2010/wordprocessingGroup" xmlns:wpi="http://schemas.microsoft.com/office/word/2010/wordprocessingInk" xmlns:wne="http://schemas.microsoft.com/office/word/2006/wordml" xmlns:wps="http://schemas.microsoft.com/office/word/2010/wordprocessingShape" mc:Ignorable="w14 w15 w16se w16cid w16 w16cex w16sdtdh w16du wp14">
   <w:abstractNum w:abstractNumId="0" w15:restartNumberingAfterBreak="0">
+    <w:nsid w:val="0F2949E2"/>
+    <w:multiLevelType w:val="hybridMultilevel"/>
+    <w:tmpl w:val="4F9A3254"/>
+    <w:lvl w:ilvl="0" w:tplc="14090001">
+      <w:start w:val="1"/>
+      <w:numFmt w:val="bullet"/>
+      <w:lvlText w:val=""/>
+      <w:lvlJc w:val="left"/>
+      <w:pPr>
+        <w:ind w:left="720" w:hanging="360"/>
+      </w:pPr>
+      <w:rPr>
+        <w:rFonts w:ascii="Symbol" w:hAnsi="Symbol" w:hint="default"/>
+      </w:rPr>
+    </w:lvl>
+    <w:lvl w:ilvl="1" w:tplc="14090003" w:tentative="1">
+      <w:start w:val="1"/>
+      <w:numFmt w:val="bullet"/>
+      <w:lvlText w:val="o"/>
+      <w:lvlJc w:val="left"/>
+      <w:pPr>
+        <w:ind w:left="1440" w:hanging="360"/>
+      </w:pPr>
+      <w:rPr>
+        <w:rFonts w:ascii="Courier New" w:hAnsi="Courier New" w:cs="Courier New" w:hint="default"/>
+      </w:rPr>
+    </w:lvl>
+    <w:lvl w:ilvl="2" w:tplc="14090005" w:tentative="1">
+      <w:start w:val="1"/>
+      <w:numFmt w:val="bullet"/>
+      <w:lvlText w:val=""/>
+      <w:lvlJc w:val="left"/>
+      <w:pPr>
+        <w:ind w:left="2160" w:hanging="360"/>
+      </w:pPr>
+      <w:rPr>
+        <w:rFonts w:ascii="Wingdings" w:hAnsi="Wingdings" w:hint="default"/>
+      </w:rPr>
+    </w:lvl>
+    <w:lvl w:ilvl="3" w:tplc="14090001" w:tentative="1">
+      <w:start w:val="1"/>
+      <w:numFmt w:val="bullet"/>
+      <w:lvlText w:val=""/>
+      <w:lvlJc w:val="left"/>
+      <w:pPr>
+        <w:ind w:left="2880" w:hanging="360"/>
+      </w:pPr>
+      <w:rPr>
+        <w:rFonts w:ascii="Symbol" w:hAnsi="Symbol" w:hint="default"/>
+      </w:rPr>
+    </w:lvl>
+    <w:lvl w:ilvl="4" w:tplc="14090003" w:tentative="1">
+      <w:start w:val="1"/>
+      <w:numFmt w:val="bullet"/>
+      <w:lvlText w:val="o"/>
+      <w:lvlJc w:val="left"/>
+      <w:pPr>
+        <w:ind w:left="3600" w:hanging="360"/>
+      </w:pPr>
+      <w:rPr>
+        <w:rFonts w:ascii="Courier New" w:hAnsi="Courier New" w:cs="Courier New" w:hint="default"/>
+      </w:rPr>
+    </w:lvl>
+    <w:lvl w:ilvl="5" w:tplc="14090005" w:tentative="1">
+      <w:start w:val="1"/>
+      <w:numFmt w:val="bullet"/>
+      <w:lvlText w:val=""/>
+      <w:lvlJc w:val="left"/>
+      <w:pPr>
+        <w:ind w:left="4320" w:hanging="360"/>
+      </w:pPr>
+      <w:rPr>
+        <w:rFonts w:ascii="Wingdings" w:hAnsi="Wingdings" w:hint="default"/>
+      </w:rPr>
+    </w:lvl>
+    <w:lvl w:ilvl="6" w:tplc="14090001" w:tentative="1">
+      <w:start w:val="1"/>
+      <w:numFmt w:val="bullet"/>
+      <w:lvlText w:val=""/>
+      <w:lvlJc w:val="left"/>
+      <w:pPr>
+        <w:ind w:left="5040" w:hanging="360"/>
+      </w:pPr>
+      <w:rPr>
+        <w:rFonts w:ascii="Symbol" w:hAnsi="Symbol" w:hint="default"/>
+      </w:rPr>
+    </w:lvl>
+    <w:lvl w:ilvl="7" w:tplc="14090003" w:tentative="1">
+      <w:start w:val="1"/>
+      <w:numFmt w:val="bullet"/>
+      <w:lvlText w:val="o"/>
+      <w:lvlJc w:val="left"/>
+      <w:pPr>
+        <w:ind w:left="5760" w:hanging="360"/>
+      </w:pPr>
+      <w:rPr>
+        <w:rFonts w:ascii="Courier New" w:hAnsi="Courier New" w:cs="Courier New" w:hint="default"/>
+      </w:rPr>
+    </w:lvl>
+    <w:lvl w:ilvl="8" w:tplc="14090005" w:tentative="1">
+      <w:start w:val="1"/>
+      <w:numFmt w:val="bullet"/>
+      <w:lvlText w:val=""/>
+      <w:lvlJc w:val="left"/>
+      <w:pPr>
+        <w:ind w:left="6480" w:hanging="360"/>
+      </w:pPr>
+      <w:rPr>
+        <w:rFonts w:ascii="Wingdings" w:hAnsi="Wingdings" w:hint="default"/>
+      </w:rPr>
+    </w:lvl>
+  </w:abstractNum>
+  <w:abstractNum w:abstractNumId="1" w15:restartNumberingAfterBreak="0">
+    <w:nsid w:val="16D6516F"/>
+    <w:multiLevelType w:val="hybridMultilevel"/>
+    <w:tmpl w:val="C6D20F8C"/>
+    <w:lvl w:ilvl="0" w:tplc="14090001">
+      <w:start w:val="1"/>
+      <w:numFmt w:val="bullet"/>
+      <w:lvlText w:val=""/>
+      <w:lvlJc w:val="left"/>
+      <w:pPr>
+        <w:ind w:left="720" w:hanging="360"/>
+      </w:pPr>
+      <w:rPr>
+        <w:rFonts w:ascii="Symbol" w:hAnsi="Symbol" w:hint="default"/>
+      </w:rPr>
+    </w:lvl>
+    <w:lvl w:ilvl="1" w:tplc="14090003" w:tentative="1">
+      <w:start w:val="1"/>
+      <w:numFmt w:val="bullet"/>
+      <w:lvlText w:val="o"/>
+      <w:lvlJc w:val="left"/>
+      <w:pPr>
+        <w:ind w:left="1440" w:hanging="360"/>
+      </w:pPr>
+      <w:rPr>
+        <w:rFonts w:ascii="Courier New" w:hAnsi="Courier New" w:cs="Courier New" w:hint="default"/>
+      </w:rPr>
+    </w:lvl>
+    <w:lvl w:ilvl="2" w:tplc="14090005" w:tentative="1">
+      <w:start w:val="1"/>
+      <w:numFmt w:val="bullet"/>
+      <w:lvlText w:val=""/>
+      <w:lvlJc w:val="left"/>
+      <w:pPr>
+        <w:ind w:left="2160" w:hanging="360"/>
+      </w:pPr>
+      <w:rPr>
+        <w:rFonts w:ascii="Wingdings" w:hAnsi="Wingdings" w:hint="default"/>
+      </w:rPr>
+    </w:lvl>
+    <w:lvl w:ilvl="3" w:tplc="14090001" w:tentative="1">
+      <w:start w:val="1"/>
+      <w:numFmt w:val="bullet"/>
+      <w:lvlText w:val=""/>
+      <w:lvlJc w:val="left"/>
+      <w:pPr>
+        <w:ind w:left="2880" w:hanging="360"/>
+      </w:pPr>
+      <w:rPr>
+        <w:rFonts w:ascii="Symbol" w:hAnsi="Symbol" w:hint="default"/>
+      </w:rPr>
+    </w:lvl>
+    <w:lvl w:ilvl="4" w:tplc="14090003" w:tentative="1">
+      <w:start w:val="1"/>
+      <w:numFmt w:val="bullet"/>
+      <w:lvlText w:val="o"/>
+      <w:lvlJc w:val="left"/>
+      <w:pPr>
+        <w:ind w:left="3600" w:hanging="360"/>
+      </w:pPr>
+      <w:rPr>
+        <w:rFonts w:ascii="Courier New" w:hAnsi="Courier New" w:cs="Courier New" w:hint="default"/>
+      </w:rPr>
+    </w:lvl>
+    <w:lvl w:ilvl="5" w:tplc="14090005" w:tentative="1">
+      <w:start w:val="1"/>
+      <w:numFmt w:val="bullet"/>
+      <w:lvlText w:val=""/>
+      <w:lvlJc w:val="left"/>
+      <w:pPr>
+        <w:ind w:left="4320" w:hanging="360"/>
+      </w:pPr>
+      <w:rPr>
+        <w:rFonts w:ascii="Wingdings" w:hAnsi="Wingdings" w:hint="default"/>
+      </w:rPr>
+    </w:lvl>
+    <w:lvl w:ilvl="6" w:tplc="14090001" w:tentative="1">
+      <w:start w:val="1"/>
+      <w:numFmt w:val="bullet"/>
+      <w:lvlText w:val=""/>
+      <w:lvlJc w:val="left"/>
+      <w:pPr>
+        <w:ind w:left="5040" w:hanging="360"/>
+      </w:pPr>
+      <w:rPr>
+        <w:rFonts w:ascii="Symbol" w:hAnsi="Symbol" w:hint="default"/>
+      </w:rPr>
+    </w:lvl>
+    <w:lvl w:ilvl="7" w:tplc="14090003" w:tentative="1">
+      <w:start w:val="1"/>
+      <w:numFmt w:val="bullet"/>
+      <w:lvlText w:val="o"/>
+      <w:lvlJc w:val="left"/>
+      <w:pPr>
+        <w:ind w:left="5760" w:hanging="360"/>
+      </w:pPr>
+      <w:rPr>
+        <w:rFonts w:ascii="Courier New" w:hAnsi="Courier New" w:cs="Courier New" w:hint="default"/>
+      </w:rPr>
+    </w:lvl>
+    <w:lvl w:ilvl="8" w:tplc="14090005" w:tentative="1">
+      <w:start w:val="1"/>
+      <w:numFmt w:val="bullet"/>
+      <w:lvlText w:val=""/>
+      <w:lvlJc w:val="left"/>
+      <w:pPr>
+        <w:ind w:left="6480" w:hanging="360"/>
+      </w:pPr>
+      <w:rPr>
+        <w:rFonts w:ascii="Wingdings" w:hAnsi="Wingdings" w:hint="default"/>
+      </w:rPr>
+    </w:lvl>
+  </w:abstractNum>
+  <w:abstractNum w:abstractNumId="2" w15:restartNumberingAfterBreak="0">
     <w:nsid w:val="1D713031"/>
     <w:multiLevelType w:val="hybridMultilevel"/>
     <w:tmpl w:val="09B6C954"/>
@@ -3174,7 +3855,7 @@
       </w:rPr>
     </w:lvl>
   </w:abstractNum>
-  <w:abstractNum w:abstractNumId="1" w15:restartNumberingAfterBreak="0">
+  <w:abstractNum w:abstractNumId="3" w15:restartNumberingAfterBreak="0">
     <w:nsid w:val="22DE5621"/>
     <w:multiLevelType w:val="hybridMultilevel"/>
     <w:tmpl w:val="09E4DCAC"/>
@@ -3287,7 +3968,7 @@
       </w:rPr>
     </w:lvl>
   </w:abstractNum>
-  <w:abstractNum w:abstractNumId="2" w15:restartNumberingAfterBreak="0">
+  <w:abstractNum w:abstractNumId="4" w15:restartNumberingAfterBreak="0">
     <w:nsid w:val="2BA33E45"/>
     <w:multiLevelType w:val="hybridMultilevel"/>
     <w:tmpl w:val="283E3600"/>
@@ -3400,7 +4081,120 @@
       </w:rPr>
     </w:lvl>
   </w:abstractNum>
-  <w:abstractNum w:abstractNumId="3" w15:restartNumberingAfterBreak="0">
+  <w:abstractNum w:abstractNumId="5" w15:restartNumberingAfterBreak="0">
+    <w:nsid w:val="3B4C20B3"/>
+    <w:multiLevelType w:val="hybridMultilevel"/>
+    <w:tmpl w:val="AB1E4F4E"/>
+    <w:lvl w:ilvl="0" w:tplc="14090001">
+      <w:start w:val="1"/>
+      <w:numFmt w:val="bullet"/>
+      <w:lvlText w:val=""/>
+      <w:lvlJc w:val="left"/>
+      <w:pPr>
+        <w:ind w:left="720" w:hanging="360"/>
+      </w:pPr>
+      <w:rPr>
+        <w:rFonts w:ascii="Symbol" w:hAnsi="Symbol" w:hint="default"/>
+      </w:rPr>
+    </w:lvl>
+    <w:lvl w:ilvl="1" w:tplc="14090003" w:tentative="1">
+      <w:start w:val="1"/>
+      <w:numFmt w:val="bullet"/>
+      <w:lvlText w:val="o"/>
+      <w:lvlJc w:val="left"/>
+      <w:pPr>
+        <w:ind w:left="1440" w:hanging="360"/>
+      </w:pPr>
+      <w:rPr>
+        <w:rFonts w:ascii="Courier New" w:hAnsi="Courier New" w:cs="Courier New" w:hint="default"/>
+      </w:rPr>
+    </w:lvl>
+    <w:lvl w:ilvl="2" w:tplc="14090005" w:tentative="1">
+      <w:start w:val="1"/>
+      <w:numFmt w:val="bullet"/>
+      <w:lvlText w:val=""/>
+      <w:lvlJc w:val="left"/>
+      <w:pPr>
+        <w:ind w:left="2160" w:hanging="360"/>
+      </w:pPr>
+      <w:rPr>
+        <w:rFonts w:ascii="Wingdings" w:hAnsi="Wingdings" w:hint="default"/>
+      </w:rPr>
+    </w:lvl>
+    <w:lvl w:ilvl="3" w:tplc="14090001" w:tentative="1">
+      <w:start w:val="1"/>
+      <w:numFmt w:val="bullet"/>
+      <w:lvlText w:val=""/>
+      <w:lvlJc w:val="left"/>
+      <w:pPr>
+        <w:ind w:left="2880" w:hanging="360"/>
+      </w:pPr>
+      <w:rPr>
+        <w:rFonts w:ascii="Symbol" w:hAnsi="Symbol" w:hint="default"/>
+      </w:rPr>
+    </w:lvl>
+    <w:lvl w:ilvl="4" w:tplc="14090003" w:tentative="1">
+      <w:start w:val="1"/>
+      <w:numFmt w:val="bullet"/>
+      <w:lvlText w:val="o"/>
+      <w:lvlJc w:val="left"/>
+      <w:pPr>
+        <w:ind w:left="3600" w:hanging="360"/>
+      </w:pPr>
+      <w:rPr>
+        <w:rFonts w:ascii="Courier New" w:hAnsi="Courier New" w:cs="Courier New" w:hint="default"/>
+      </w:rPr>
+    </w:lvl>
+    <w:lvl w:ilvl="5" w:tplc="14090005" w:tentative="1">
+      <w:start w:val="1"/>
+      <w:numFmt w:val="bullet"/>
+      <w:lvlText w:val=""/>
+      <w:lvlJc w:val="left"/>
+      <w:pPr>
+        <w:ind w:left="4320" w:hanging="360"/>
+      </w:pPr>
+      <w:rPr>
+        <w:rFonts w:ascii="Wingdings" w:hAnsi="Wingdings" w:hint="default"/>
+      </w:rPr>
+    </w:lvl>
+    <w:lvl w:ilvl="6" w:tplc="14090001" w:tentative="1">
+      <w:start w:val="1"/>
+      <w:numFmt w:val="bullet"/>
+      <w:lvlText w:val=""/>
+      <w:lvlJc w:val="left"/>
+      <w:pPr>
+        <w:ind w:left="5040" w:hanging="360"/>
+      </w:pPr>
+      <w:rPr>
+        <w:rFonts w:ascii="Symbol" w:hAnsi="Symbol" w:hint="default"/>
+      </w:rPr>
+    </w:lvl>
+    <w:lvl w:ilvl="7" w:tplc="14090003" w:tentative="1">
+      <w:start w:val="1"/>
+      <w:numFmt w:val="bullet"/>
+      <w:lvlText w:val="o"/>
+      <w:lvlJc w:val="left"/>
+      <w:pPr>
+        <w:ind w:left="5760" w:hanging="360"/>
+      </w:pPr>
+      <w:rPr>
+        <w:rFonts w:ascii="Courier New" w:hAnsi="Courier New" w:cs="Courier New" w:hint="default"/>
+      </w:rPr>
+    </w:lvl>
+    <w:lvl w:ilvl="8" w:tplc="14090005" w:tentative="1">
+      <w:start w:val="1"/>
+      <w:numFmt w:val="bullet"/>
+      <w:lvlText w:val=""/>
+      <w:lvlJc w:val="left"/>
+      <w:pPr>
+        <w:ind w:left="6480" w:hanging="360"/>
+      </w:pPr>
+      <w:rPr>
+        <w:rFonts w:ascii="Wingdings" w:hAnsi="Wingdings" w:hint="default"/>
+      </w:rPr>
+    </w:lvl>
+  </w:abstractNum>
+  <w:abstractNum w:abstractNumId="6" w15:restartNumberingAfterBreak="0">
     <w:nsid w:val="40D904F0"/>
     <w:multiLevelType w:val="hybridMultilevel"/>
     <w:tmpl w:val="27AAF486"/>
@@ -3513,7 +4307,7 @@
       </w:rPr>
     </w:lvl>
   </w:abstractNum>
-  <w:abstractNum w:abstractNumId="4" w15:restartNumberingAfterBreak="0">
+  <w:abstractNum w:abstractNumId="7" w15:restartNumberingAfterBreak="0">
     <w:nsid w:val="57F057BD"/>
     <w:multiLevelType w:val="hybridMultilevel"/>
     <w:tmpl w:val="4FD2A4E8"/>
@@ -3626,7 +4420,7 @@
       </w:rPr>
     </w:lvl>
   </w:abstractNum>
-  <w:abstractNum w:abstractNumId="5" w15:restartNumberingAfterBreak="0">
+  <w:abstractNum w:abstractNumId="8" w15:restartNumberingAfterBreak="0">
     <w:nsid w:val="685671EA"/>
     <w:multiLevelType w:val="hybridMultilevel"/>
     <w:tmpl w:val="D9C28E16"/>
@@ -3739,7 +4533,7 @@
       </w:rPr>
     </w:lvl>
   </w:abstractNum>
-  <w:abstractNum w:abstractNumId="6" w15:restartNumberingAfterBreak="0">
+  <w:abstractNum w:abstractNumId="9" w15:restartNumberingAfterBreak="0">
     <w:nsid w:val="73CD5896"/>
     <w:multiLevelType w:val="hybridMultilevel"/>
     <w:tmpl w:val="537AE71A"/>
@@ -3852,26 +4646,151 @@
       </w:rPr>
     </w:lvl>
   </w:abstractNum>
+  <w:abstractNum w:abstractNumId="10" w15:restartNumberingAfterBreak="0">
+    <w:nsid w:val="761C6A6D"/>
+    <w:multiLevelType w:val="hybridMultilevel"/>
+    <w:tmpl w:val="4C3C0EB2"/>
+    <w:lvl w:ilvl="0" w:tplc="14090001">
+      <w:start w:val="1"/>
+      <w:numFmt w:val="bullet"/>
+      <w:lvlText w:val=""/>
+      <w:lvlJc w:val="left"/>
+      <w:pPr>
+        <w:ind w:left="720" w:hanging="360"/>
+      </w:pPr>
+      <w:rPr>
+        <w:rFonts w:ascii="Symbol" w:hAnsi="Symbol" w:hint="default"/>
+      </w:rPr>
+    </w:lvl>
+    <w:lvl w:ilvl="1" w:tplc="14090003" w:tentative="1">
+      <w:start w:val="1"/>
+      <w:numFmt w:val="bullet"/>
+      <w:lvlText w:val="o"/>
+      <w:lvlJc w:val="left"/>
+      <w:pPr>
+        <w:ind w:left="1440" w:hanging="360"/>
+      </w:pPr>
+      <w:rPr>
+        <w:rFonts w:ascii="Courier New" w:hAnsi="Courier New" w:cs="Courier New" w:hint="default"/>
+      </w:rPr>
+    </w:lvl>
+    <w:lvl w:ilvl="2" w:tplc="14090005" w:tentative="1">
+      <w:start w:val="1"/>
+      <w:numFmt w:val="bullet"/>
+      <w:lvlText w:val=""/>
+      <w:lvlJc w:val="left"/>
+      <w:pPr>
+        <w:ind w:left="2160" w:hanging="360"/>
+      </w:pPr>
+      <w:rPr>
+        <w:rFonts w:ascii="Wingdings" w:hAnsi="Wingdings" w:hint="default"/>
+      </w:rPr>
+    </w:lvl>
+    <w:lvl w:ilvl="3" w:tplc="14090001" w:tentative="1">
+      <w:start w:val="1"/>
+      <w:numFmt w:val="bullet"/>
+      <w:lvlText w:val=""/>
+      <w:lvlJc w:val="left"/>
+      <w:pPr>
+        <w:ind w:left="2880" w:hanging="360"/>
+      </w:pPr>
+      <w:rPr>
+        <w:rFonts w:ascii="Symbol" w:hAnsi="Symbol" w:hint="default"/>
+      </w:rPr>
+    </w:lvl>
+    <w:lvl w:ilvl="4" w:tplc="14090003" w:tentative="1">
+      <w:start w:val="1"/>
+      <w:numFmt w:val="bullet"/>
+      <w:lvlText w:val="o"/>
+      <w:lvlJc w:val="left"/>
+      <w:pPr>
+        <w:ind w:left="3600" w:hanging="360"/>
+      </w:pPr>
+      <w:rPr>
+        <w:rFonts w:ascii="Courier New" w:hAnsi="Courier New" w:cs="Courier New" w:hint="default"/>
+      </w:rPr>
+    </w:lvl>
+    <w:lvl w:ilvl="5" w:tplc="14090005" w:tentative="1">
+      <w:start w:val="1"/>
+      <w:numFmt w:val="bullet"/>
+      <w:lvlText w:val=""/>
+      <w:lvlJc w:val="left"/>
+      <w:pPr>
+        <w:ind w:left="4320" w:hanging="360"/>
+      </w:pPr>
+      <w:rPr>
+        <w:rFonts w:ascii="Wingdings" w:hAnsi="Wingdings" w:hint="default"/>
+      </w:rPr>
+    </w:lvl>
+    <w:lvl w:ilvl="6" w:tplc="14090001" w:tentative="1">
+      <w:start w:val="1"/>
+      <w:numFmt w:val="bullet"/>
+      <w:lvlText w:val=""/>
+      <w:lvlJc w:val="left"/>
+      <w:pPr>
+        <w:ind w:left="5040" w:hanging="360"/>
+      </w:pPr>
+      <w:rPr>
+        <w:rFonts w:ascii="Symbol" w:hAnsi="Symbol" w:hint="default"/>
+      </w:rPr>
+    </w:lvl>
+    <w:lvl w:ilvl="7" w:tplc="14090003" w:tentative="1">
+      <w:start w:val="1"/>
+      <w:numFmt w:val="bullet"/>
+      <w:lvlText w:val="o"/>
+      <w:lvlJc w:val="left"/>
+      <w:pPr>
+        <w:ind w:left="5760" w:hanging="360"/>
+      </w:pPr>
+      <w:rPr>
+        <w:rFonts w:ascii="Courier New" w:hAnsi="Courier New" w:cs="Courier New" w:hint="default"/>
+      </w:rPr>
+    </w:lvl>
+    <w:lvl w:ilvl="8" w:tplc="14090005" w:tentative="1">
+      <w:start w:val="1"/>
+      <w:numFmt w:val="bullet"/>
+      <w:lvlText w:val=""/>
+      <w:lvlJc w:val="left"/>
+      <w:pPr>
+        <w:ind w:left="6480" w:hanging="360"/>
+      </w:pPr>
+      <w:rPr>
+        <w:rFonts w:ascii="Wingdings" w:hAnsi="Wingdings" w:hint="default"/>
+      </w:rPr>
+    </w:lvl>
+  </w:abstractNum>
   <w:num w:numId="1" w16cid:durableId="907807678">
-    <w:abstractNumId w:val="1"/>
+    <w:abstractNumId w:val="3"/>
   </w:num>
   <w:num w:numId="2" w16cid:durableId="1882937252">
+    <w:abstractNumId w:val="8"/>
+  </w:num>
+  <w:num w:numId="3" w16cid:durableId="2130927339">
+    <w:abstractNumId w:val="2"/>
+  </w:num>
+  <w:num w:numId="4" w16cid:durableId="1831364492">
+    <w:abstractNumId w:val="6"/>
+  </w:num>
+  <w:num w:numId="5" w16cid:durableId="1829319804">
+    <w:abstractNumId w:val="4"/>
+  </w:num>
+  <w:num w:numId="6" w16cid:durableId="631447306">
+    <w:abstractNumId w:val="9"/>
+  </w:num>
+  <w:num w:numId="7" w16cid:durableId="821655905">
+    <w:abstractNumId w:val="7"/>
+  </w:num>
+  <w:num w:numId="8" w16cid:durableId="1902135903">
+    <w:abstractNumId w:val="10"/>
+  </w:num>
+  <w:num w:numId="9" w16cid:durableId="56634632">
     <w:abstractNumId w:val="5"/>
   </w:num>
-  <w:num w:numId="3" w16cid:durableId="2130927339">
+  <w:num w:numId="10" w16cid:durableId="1427534862">
     <w:abstractNumId w:val="0"/>
   </w:num>
-  <w:num w:numId="4" w16cid:durableId="1831364492">
-    <w:abstractNumId w:val="3"/>
-  </w:num>
-  <w:num w:numId="5" w16cid:durableId="1829319804">
-    <w:abstractNumId w:val="2"/>
-  </w:num>
-  <w:num w:numId="6" w16cid:durableId="631447306">
-    <w:abstractNumId w:val="6"/>
-  </w:num>
-  <w:num w:numId="7" w16cid:durableId="821655905">
-    <w:abstractNumId w:val="4"/>
+  <w:num w:numId="11" w16cid:durableId="213275470">
+    <w:abstractNumId w:val="1"/>
   </w:num>
 </w:numbering>
 </file>

</xml_diff>

<commit_message>
more puzzle stuff and some testing things i wont use (probably)
</commit_message>
<xml_diff>
--- a/plan.docx
+++ b/plan.docx
@@ -38,11 +38,19 @@
         </w:rPr>
         <w:t xml:space="preserve">General aesthetics: </w:t>
       </w:r>
-      <w:r>
-        <w:rPr>
-          <w:lang w:val="en-US"/>
-        </w:rPr>
-        <w:t xml:space="preserve">Pixelart – as typical for RPGs, </w:t>
+      <w:proofErr w:type="spellStart"/>
+      <w:r>
+        <w:rPr>
+          <w:lang w:val="en-US"/>
+        </w:rPr>
+        <w:t>Pixelart</w:t>
+      </w:r>
+      <w:proofErr w:type="spellEnd"/>
+      <w:r>
+        <w:rPr>
+          <w:lang w:val="en-US"/>
+        </w:rPr>
+        <w:t xml:space="preserve"> – as typical for RPGs, </w:t>
       </w:r>
       <w:r>
         <w:rPr>
@@ -54,7 +62,21 @@
         <w:rPr>
           <w:lang w:val="en-US"/>
         </w:rPr>
-        <w:t xml:space="preserve"> disco Elysium and fear and hunger. Definitely have character portraits like disco Elysium has, and use the crosscode dialogue system.</w:t>
+        <w:t xml:space="preserve"> disco Elysium and fear and hunger. Definitely have character portraits like disco Elysium has, and use the </w:t>
+      </w:r>
+      <w:proofErr w:type="spellStart"/>
+      <w:r>
+        <w:rPr>
+          <w:lang w:val="en-US"/>
+        </w:rPr>
+        <w:t>crosscode</w:t>
+      </w:r>
+      <w:proofErr w:type="spellEnd"/>
+      <w:r>
+        <w:rPr>
+          <w:lang w:val="en-US"/>
+        </w:rPr>
+        <w:t xml:space="preserve"> dialogue system.</w:t>
       </w:r>
     </w:p>
     <w:p>
@@ -519,7 +541,21 @@
         <w:rPr>
           <w:lang w:val="en-US"/>
         </w:rPr>
-        <w:t>Boss fights will happen in the overworld, and you have to figure out how to get them into an actualy combat system.</w:t>
+        <w:t xml:space="preserve">Boss fights will happen in the overworld, and you have to figure out how to get them into an </w:t>
+      </w:r>
+      <w:proofErr w:type="spellStart"/>
+      <w:r>
+        <w:rPr>
+          <w:lang w:val="en-US"/>
+        </w:rPr>
+        <w:t>actualy</w:t>
+      </w:r>
+      <w:proofErr w:type="spellEnd"/>
+      <w:r>
+        <w:rPr>
+          <w:lang w:val="en-US"/>
+        </w:rPr>
+        <w:t xml:space="preserve"> combat system.</w:t>
       </w:r>
     </w:p>
     <w:p>
@@ -564,6 +600,33 @@
         <w:rPr>
           <w:lang w:val="en-US"/>
         </w:rPr>
+        <w:t xml:space="preserve">Potentially have “lookout points” for saving, where it will cut toa different perspective, and allow saving, this takes a lot of art </w:t>
+      </w:r>
+      <w:proofErr w:type="spellStart"/>
+      <w:r>
+        <w:rPr>
+          <w:lang w:val="en-US"/>
+        </w:rPr>
+        <w:t>tho</w:t>
+      </w:r>
+      <w:proofErr w:type="spellEnd"/>
+      <w:r>
+        <w:rPr>
+          <w:lang w:val="en-US"/>
+        </w:rPr>
+        <w:t>.</w:t>
+      </w:r>
+    </w:p>
+    <w:p>
+      <w:pPr>
+        <w:rPr>
+          <w:lang w:val="en-US"/>
+        </w:rPr>
+      </w:pPr>
+      <w:r>
+        <w:rPr>
+          <w:lang w:val="en-US"/>
+        </w:rPr>
         <w:t>Combat mechanics: Most of the regular encounters will be typical RPG combat, inspired by fear and hunger as in most enemies will relatively complicated and won’t be a pushover. The only benefit for fighting an enemy will be getting its DNA, so the player should fight each enemy only once, to keep combat interesting. Boss encounters will have the same mechanics for the person attacking (roughly), but I want to add that one idea I had of moving around and dodging the enemy’s attacks in the overworld to reach the buttons – this will be reserved for important moments for effect.</w:t>
       </w:r>
     </w:p>
@@ -583,7 +646,21 @@
         <w:rPr>
           <w:lang w:val="en-US"/>
         </w:rPr>
-        <w:t>ombat ui general idea:</w:t>
+        <w:t xml:space="preserve">ombat </w:t>
+      </w:r>
+      <w:proofErr w:type="spellStart"/>
+      <w:r>
+        <w:rPr>
+          <w:lang w:val="en-US"/>
+        </w:rPr>
+        <w:t>ui</w:t>
+      </w:r>
+      <w:proofErr w:type="spellEnd"/>
+      <w:r>
+        <w:rPr>
+          <w:lang w:val="en-US"/>
+        </w:rPr>
+        <w:t xml:space="preserve"> general idea:</w:t>
       </w:r>
     </w:p>
     <w:p>
@@ -639,11 +716,19 @@
           <w:lang w:val="en-US"/>
         </w:rPr>
       </w:pPr>
-      <w:r>
-        <w:rPr>
-          <w:lang w:val="en-US"/>
-        </w:rPr>
-        <w:t>Obv not actual sprites yet :/.</w:t>
+      <w:proofErr w:type="spellStart"/>
+      <w:r>
+        <w:rPr>
+          <w:lang w:val="en-US"/>
+        </w:rPr>
+        <w:t>Obv</w:t>
+      </w:r>
+      <w:proofErr w:type="spellEnd"/>
+      <w:r>
+        <w:rPr>
+          <w:lang w:val="en-US"/>
+        </w:rPr>
+        <w:t xml:space="preserve"> not actual sprites yet :/.</w:t>
       </w:r>
     </w:p>
     <w:p>
@@ -675,6 +760,7 @@
         <w:rPr>
           <w:lang w:val="en-US"/>
         </w:rPr>
+        <w:lastRenderedPageBreak/>
         <w:t>Have a list of players and list of enemies and loop through each until combat ends.</w:t>
       </w:r>
     </w:p>
@@ -744,7 +830,21 @@
         <w:rPr>
           <w:lang w:val="en-US"/>
         </w:rPr>
-        <w:t>In combatcontroller, add it to the target selector</w:t>
+        <w:t xml:space="preserve">In </w:t>
+      </w:r>
+      <w:proofErr w:type="spellStart"/>
+      <w:r>
+        <w:rPr>
+          <w:lang w:val="en-US"/>
+        </w:rPr>
+        <w:t>combatcontroller</w:t>
+      </w:r>
+      <w:proofErr w:type="spellEnd"/>
+      <w:r>
+        <w:rPr>
+          <w:lang w:val="en-US"/>
+        </w:rPr>
+        <w:t>, add it to the target selector</w:t>
       </w:r>
     </w:p>
     <w:p>
@@ -762,7 +862,21 @@
         <w:rPr>
           <w:lang w:val="en-US"/>
         </w:rPr>
-        <w:t>Put it in playerdata when obtainable</w:t>
+        <w:t xml:space="preserve">Put it in </w:t>
+      </w:r>
+      <w:proofErr w:type="spellStart"/>
+      <w:r>
+        <w:rPr>
+          <w:lang w:val="en-US"/>
+        </w:rPr>
+        <w:t>playerdata</w:t>
+      </w:r>
+      <w:proofErr w:type="spellEnd"/>
+      <w:r>
+        <w:rPr>
+          <w:lang w:val="en-US"/>
+        </w:rPr>
+        <w:t xml:space="preserve"> when obtainable</w:t>
       </w:r>
     </w:p>
     <w:p>
@@ -1367,7 +1481,21 @@
         <w:rPr>
           <w:lang w:val="en-US"/>
         </w:rPr>
-        <w:t xml:space="preserve"> a whole and gives a brief overview of his life [yayy organic way to introduce backstory]. The broadcast then cuts to a speech from the minister of health</w:t>
+        <w:t xml:space="preserve"> a whole and gives a brief overview of his life [</w:t>
+      </w:r>
+      <w:proofErr w:type="spellStart"/>
+      <w:r>
+        <w:rPr>
+          <w:lang w:val="en-US"/>
+        </w:rPr>
+        <w:t>yayy</w:t>
+      </w:r>
+      <w:proofErr w:type="spellEnd"/>
+      <w:r>
+        <w:rPr>
+          <w:lang w:val="en-US"/>
+        </w:rPr>
+        <w:t xml:space="preserve"> organic way to introduce backstory]. The broadcast then cuts to a speech from the minister of health</w:t>
       </w:r>
       <w:r>
         <w:rPr>
@@ -1460,6 +1588,7 @@
         <w:rPr>
           <w:lang w:val="en-US"/>
         </w:rPr>
+        <w:lastRenderedPageBreak/>
         <w:t xml:space="preserve">You then continue off int the streets of the undercity with the </w:t>
       </w:r>
       <w:r>
@@ -1472,281 +1601,302 @@
         <w:rPr>
           <w:lang w:val="en-US"/>
         </w:rPr>
-        <w:t xml:space="preserve"> showing you around the small area he lives in, you discuss how you got here and that you want to leave. He agrees to help you </w:t>
+        <w:t xml:space="preserve"> showing you around the small area he lives in, you discuss how you got here and that you want to leave. He agrees to help you leave and try to find your eye.</w:t>
+      </w:r>
+      <w:r>
+        <w:rPr>
+          <w:lang w:val="en-US"/>
+        </w:rPr>
+        <w:t xml:space="preserve"> The </w:t>
+      </w:r>
+      <w:r>
+        <w:rPr>
+          <w:lang w:val="en-US"/>
+        </w:rPr>
+        <w:t>kid</w:t>
+      </w:r>
+      <w:r>
+        <w:rPr>
+          <w:lang w:val="en-US"/>
+        </w:rPr>
+        <w:t xml:space="preserve"> suggests it could’ve been the current overlord who took your eye, and you start trying to find information about him.</w:t>
+      </w:r>
+    </w:p>
+    <w:p>
+      <w:pPr>
+        <w:rPr>
+          <w:lang w:val="en-US"/>
+        </w:rPr>
+      </w:pPr>
+      <w:r>
+        <w:rPr>
+          <w:lang w:val="en-US"/>
+        </w:rPr>
+        <w:t xml:space="preserve">At this point you </w:t>
+      </w:r>
+      <w:r>
+        <w:rPr>
+          <w:lang w:val="en-US"/>
+        </w:rPr>
+        <w:t>realize</w:t>
+      </w:r>
+      <w:r>
+        <w:rPr>
+          <w:lang w:val="en-US"/>
+        </w:rPr>
+        <w:t xml:space="preserve"> you are across the other side of the giant crater that the city sits on.</w:t>
+      </w:r>
+    </w:p>
+    <w:p>
+      <w:pPr>
+        <w:rPr>
+          <w:lang w:val="en-US"/>
+        </w:rPr>
+      </w:pPr>
+      <w:r>
+        <w:rPr>
+          <w:lang w:val="en-US"/>
+        </w:rPr>
+        <w:t>After a little digging you find the location of his hideout and take a visit, the “receptionist” dismisses you for not having an appointment and you can’t get to see him</w:t>
+      </w:r>
+      <w:r>
+        <w:rPr>
+          <w:lang w:val="en-US"/>
+        </w:rPr>
+        <w:t xml:space="preserve"> without “proving yourself”, this involved seeking and killing a sea monster in a random lake and this takes you to the ice puzzles and sea monster boss fight.</w:t>
+      </w:r>
+    </w:p>
+    <w:p>
+      <w:pPr>
+        <w:rPr>
+          <w:lang w:val="en-US"/>
+        </w:rPr>
+      </w:pPr>
+      <w:r>
+        <w:rPr>
+          <w:lang w:val="en-US"/>
+        </w:rPr>
+        <w:t xml:space="preserve">Now </w:t>
+      </w:r>
+      <w:r>
+        <w:rPr>
+          <w:lang w:val="en-US"/>
+        </w:rPr>
+        <w:t xml:space="preserve">talk to the real overlord, </w:t>
+      </w:r>
+      <w:r>
+        <w:rPr>
+          <w:lang w:val="en-US"/>
+        </w:rPr>
+        <w:t xml:space="preserve">he isn’t one for conversation, and attacks you saying something all dramatic like “you’ve proven your prowess against nature, but people haven’t worried about that for decades, people are the real enemy” and attacks you. </w:t>
+      </w:r>
+      <w:r>
+        <w:rPr>
+          <w:lang w:val="en-US"/>
+        </w:rPr>
+        <w:t>Then begins a scripted boss fight for you to lose, he just keeps increasing his status over time and decreasing yours until you lose. You then pass out and are moved deeper into his compound</w:t>
+      </w:r>
+      <w:r>
+        <w:rPr>
+          <w:lang w:val="en-US"/>
+        </w:rPr>
+        <w:t xml:space="preserve"> saying your weak.</w:t>
+      </w:r>
+    </w:p>
+    <w:p>
+      <w:pPr>
+        <w:rPr>
+          <w:lang w:val="en-US"/>
+        </w:rPr>
+      </w:pPr>
+      <w:r>
+        <w:rPr>
+          <w:lang w:val="en-US"/>
+        </w:rPr>
+        <w:t xml:space="preserve">Once you wake up the guards escort you to a dormitory with many other people. From discussing with then you find that the overlord </w:t>
+      </w:r>
+      <w:r>
+        <w:rPr>
+          <w:lang w:val="en-US"/>
+        </w:rPr>
+        <w:t>will always accept a challenge</w:t>
+      </w:r>
+      <w:r>
+        <w:rPr>
+          <w:lang w:val="en-US"/>
+        </w:rPr>
+        <w:t xml:space="preserve">, </w:t>
+      </w:r>
+      <w:r>
+        <w:rPr>
+          <w:lang w:val="en-US"/>
+        </w:rPr>
+        <w:t>and feels he has to prove himself. So, challenging him and beating him in something simple could prove effective at wearing him down. After working at chopping trees, listening to the guards, it seems like they don’t enjoy working under the overlord, so you manage to convince them to let you back as an audience to the overlord.</w:t>
+      </w:r>
+    </w:p>
+    <w:p>
+      <w:pPr>
+        <w:rPr>
+          <w:lang w:val="en-US"/>
+        </w:rPr>
+      </w:pPr>
+      <w:r>
+        <w:rPr>
+          <w:lang w:val="en-US"/>
+        </w:rPr>
+        <w:t xml:space="preserve">The next day you challenge the overlord to a fight and boast that he </w:t>
+      </w:r>
+      <w:proofErr w:type="spellStart"/>
+      <w:r>
+        <w:rPr>
+          <w:lang w:val="en-US"/>
+        </w:rPr>
+        <w:t>cant</w:t>
+      </w:r>
+      <w:proofErr w:type="spellEnd"/>
+      <w:r>
+        <w:rPr>
+          <w:lang w:val="en-US"/>
+        </w:rPr>
+        <w:t xml:space="preserve"> hit you in close combat, then you get into regular combat for a turn and you can attack him</w:t>
+      </w:r>
+      <w:r>
+        <w:rPr>
+          <w:lang w:val="en-US"/>
+        </w:rPr>
+        <w:t xml:space="preserve"> (or something like that)</w:t>
+      </w:r>
+      <w:r>
+        <w:rPr>
+          <w:lang w:val="en-US"/>
+        </w:rPr>
+        <w:t>. Another non-scripted boss fight happens</w:t>
+      </w:r>
+      <w:r>
+        <w:rPr>
+          <w:lang w:val="en-US"/>
+        </w:rPr>
+        <w:t xml:space="preserve">, where you keep getting opportunities to boast that his next attack will not hit you, for each successful boast, his def drops dramatically, and you get an extra opportunity to attack him. When you defeat him, he lets you pass, after divulging that it was not his men who stole your eye, and it could’ve been the prince </w:t>
+      </w:r>
+      <w:r>
+        <w:rPr>
+          <w:lang w:val="en-US"/>
+        </w:rPr>
+        <w:t>- the</w:t>
+      </w:r>
+      <w:r>
+        <w:rPr>
+          <w:lang w:val="en-US"/>
+        </w:rPr>
+        <w:t xml:space="preserve"> only other person above him in the city.</w:t>
+      </w:r>
+    </w:p>
+    <w:p>
+      <w:pPr>
+        <w:rPr>
+          <w:lang w:val="en-US"/>
+        </w:rPr>
+      </w:pPr>
+      <w:r>
+        <w:rPr>
+          <w:lang w:val="en-US"/>
+        </w:rPr>
+        <w:t xml:space="preserve">On return to your house, you and the </w:t>
+      </w:r>
+      <w:r>
+        <w:rPr>
+          <w:lang w:val="en-US"/>
+        </w:rPr>
+        <w:t>kid</w:t>
+      </w:r>
+      <w:r>
+        <w:rPr>
+          <w:lang w:val="en-US"/>
+        </w:rPr>
+        <w:t xml:space="preserve"> find that your sibling is missing… and you remember back to the guys who attacked you earlier. The journey into the royal palace begins.</w:t>
+      </w:r>
+    </w:p>
+    <w:p>
+      <w:pPr>
+        <w:rPr>
+          <w:lang w:val="en-US"/>
+        </w:rPr>
+      </w:pPr>
+      <w:r>
+        <w:rPr>
+          <w:lang w:val="en-US"/>
+        </w:rPr>
+        <w:t xml:space="preserve">At the entrance you realize you can’t get in, and the </w:t>
+      </w:r>
+      <w:r>
+        <w:rPr>
+          <w:lang w:val="en-US"/>
+        </w:rPr>
+        <w:t>kid</w:t>
+      </w:r>
+      <w:r>
+        <w:rPr>
+          <w:lang w:val="en-US"/>
+        </w:rPr>
+        <w:t xml:space="preserve"> suggests entering through the chemical plant. You two then sneak in through the ventilation ducts in the chemical plant</w:t>
+      </w:r>
+      <w:r>
+        <w:rPr>
+          <w:lang w:val="en-US"/>
+        </w:rPr>
+        <w:t>. This place has some mechanical puzzles, and some physics puzzles. In the middle of the area a scripted encounter with guards who escape happens. The area continues until walking across a high catwalk above a vat of acid, when the head guard comes along, and a boss fight occurs. The headguard is strong and can’t be damaged initially. But reaching the end of the catwalk reveals a button that drops the catwalk and the head guard into the acid, he then climbs up and can be fought normally. When you beat him, you gain access to the royal palace.</w:t>
+      </w:r>
+    </w:p>
+    <w:p>
+      <w:pPr>
+        <w:rPr>
+          <w:lang w:val="en-US"/>
+        </w:rPr>
+      </w:pPr>
+      <w:r>
+        <w:rPr>
+          <w:lang w:val="en-US"/>
+        </w:rPr>
+        <w:t>The royal place is strange, all the populated areas have no encounter, but the non-populated areas have many. The populated areas have puzzles involving moving people around to clear a path. In this area, there is a guard post, where you overhear that your eye is in the treasury. The second area is the prince’s living area, this is a stealthy area, having to stay out of the prince’s LOS and reach the treasury room. Upon looking for your eye he prince enters the room holding your eye, rolls it along the floor towards you and before you can put it in, a boss fight begins</w:t>
+      </w:r>
+      <w:r>
+        <w:rPr>
+          <w:lang w:val="en-US"/>
+        </w:rPr>
+        <w:t xml:space="preserve">. </w:t>
       </w:r>
       <w:r>
         <w:rPr>
           <w:lang w:val="en-US"/>
         </w:rPr>
         <w:lastRenderedPageBreak/>
-        <w:t>leave and try to find your eye.</w:t>
-      </w:r>
-      <w:r>
-        <w:rPr>
-          <w:lang w:val="en-US"/>
-        </w:rPr>
-        <w:t xml:space="preserve"> The </w:t>
-      </w:r>
-      <w:r>
-        <w:rPr>
-          <w:lang w:val="en-US"/>
-        </w:rPr>
-        <w:t>kid</w:t>
-      </w:r>
-      <w:r>
-        <w:rPr>
-          <w:lang w:val="en-US"/>
-        </w:rPr>
-        <w:t xml:space="preserve"> suggests it could’ve been the current overlord who took your eye, and you start trying to find information about him.</w:t>
-      </w:r>
-    </w:p>
-    <w:p>
-      <w:pPr>
-        <w:rPr>
-          <w:lang w:val="en-US"/>
-        </w:rPr>
-      </w:pPr>
-      <w:r>
-        <w:rPr>
-          <w:lang w:val="en-US"/>
-        </w:rPr>
-        <w:t xml:space="preserve">At this point you </w:t>
-      </w:r>
-      <w:r>
-        <w:rPr>
-          <w:lang w:val="en-US"/>
-        </w:rPr>
-        <w:t>realize</w:t>
-      </w:r>
-      <w:r>
-        <w:rPr>
-          <w:lang w:val="en-US"/>
-        </w:rPr>
-        <w:t xml:space="preserve"> you are across the other side of the giant crater that the city sits on.</w:t>
-      </w:r>
-    </w:p>
-    <w:p>
-      <w:pPr>
-        <w:rPr>
-          <w:lang w:val="en-US"/>
-        </w:rPr>
-      </w:pPr>
-      <w:r>
-        <w:rPr>
-          <w:lang w:val="en-US"/>
-        </w:rPr>
-        <w:t>After a little digging you find the location of his hideout and take a visit, the “receptionist” dismisses you for not having an appointment and you can’t get to see him</w:t>
-      </w:r>
-      <w:r>
-        <w:rPr>
-          <w:lang w:val="en-US"/>
-        </w:rPr>
-        <w:t xml:space="preserve"> without “proving yourself”, this involved seeking and killing a sea monster in a random lake and this takes you to the ice puzzles and sea monster boss fight.</w:t>
-      </w:r>
-    </w:p>
-    <w:p>
-      <w:pPr>
-        <w:rPr>
-          <w:lang w:val="en-US"/>
-        </w:rPr>
-      </w:pPr>
-      <w:r>
-        <w:rPr>
-          <w:lang w:val="en-US"/>
-        </w:rPr>
-        <w:t xml:space="preserve">Now </w:t>
-      </w:r>
-      <w:r>
-        <w:rPr>
-          <w:lang w:val="en-US"/>
-        </w:rPr>
-        <w:t xml:space="preserve">talk to the real overlord, </w:t>
-      </w:r>
-      <w:r>
-        <w:rPr>
-          <w:lang w:val="en-US"/>
-        </w:rPr>
-        <w:t xml:space="preserve">he isn’t one for conversation, and attacks you saying something all dramatic like “you’ve proven your prowess against nature, but people haven’t worried about that for decades, people are the real enemy” and attacks you. </w:t>
-      </w:r>
-      <w:r>
-        <w:rPr>
-          <w:lang w:val="en-US"/>
-        </w:rPr>
-        <w:t>Then begins a scripted boss fight for you to lose, he just keeps increasing his status over time and decreasing yours until you lose. You then pass out and are moved deeper into his compound</w:t>
-      </w:r>
-      <w:r>
-        <w:rPr>
-          <w:lang w:val="en-US"/>
-        </w:rPr>
-        <w:t xml:space="preserve"> saying your weak.</w:t>
-      </w:r>
-    </w:p>
-    <w:p>
-      <w:pPr>
-        <w:rPr>
-          <w:lang w:val="en-US"/>
-        </w:rPr>
-      </w:pPr>
-      <w:r>
-        <w:rPr>
-          <w:lang w:val="en-US"/>
-        </w:rPr>
-        <w:t xml:space="preserve">Once you wake up the guards escort you to a dormitory with many other people. From discussing with then you find that the overlord </w:t>
-      </w:r>
-      <w:r>
-        <w:rPr>
-          <w:lang w:val="en-US"/>
-        </w:rPr>
-        <w:t>will always accept a challenge</w:t>
-      </w:r>
-      <w:r>
-        <w:rPr>
-          <w:lang w:val="en-US"/>
-        </w:rPr>
-        <w:t xml:space="preserve">, </w:t>
-      </w:r>
-      <w:r>
-        <w:rPr>
-          <w:lang w:val="en-US"/>
-        </w:rPr>
-        <w:t>and feels he has to prove himself. So, challenging him and beating him in something simple could prove effective at wearing him down. After working at chopping trees, listening to the guards, it seems like they don’t enjoy working under the overlord, so you manage to convince them to let you back as an audience to the overlord.</w:t>
-      </w:r>
-    </w:p>
-    <w:p>
-      <w:pPr>
-        <w:rPr>
-          <w:lang w:val="en-US"/>
-        </w:rPr>
-      </w:pPr>
-      <w:r>
-        <w:rPr>
-          <w:lang w:val="en-US"/>
-        </w:rPr>
-        <w:t xml:space="preserve">The next day you challenge the overlord to a fight and boast that he </w:t>
-      </w:r>
-      <w:r>
-        <w:rPr>
-          <w:lang w:val="en-US"/>
-        </w:rPr>
-        <w:t>cant hit you in close combat, then you get into regular combat for a turn and you can attack him</w:t>
-      </w:r>
-      <w:r>
-        <w:rPr>
-          <w:lang w:val="en-US"/>
-        </w:rPr>
-        <w:t xml:space="preserve"> (or something like that)</w:t>
-      </w:r>
-      <w:r>
-        <w:rPr>
-          <w:lang w:val="en-US"/>
-        </w:rPr>
-        <w:t>. Another non-scripted boss fight happens</w:t>
-      </w:r>
-      <w:r>
-        <w:rPr>
-          <w:lang w:val="en-US"/>
-        </w:rPr>
-        <w:t xml:space="preserve">, where you keep getting opportunities to boast that his next attack will not hit you, for each successful boast, his def drops dramatically, and you get an extra opportunity to attack him. When you defeat him, he lets you pass, after divulging that it was not his men who stole your eye, and it could’ve been the prince </w:t>
-      </w:r>
-      <w:r>
-        <w:rPr>
-          <w:lang w:val="en-US"/>
-        </w:rPr>
-        <w:t>- the</w:t>
-      </w:r>
-      <w:r>
-        <w:rPr>
-          <w:lang w:val="en-US"/>
-        </w:rPr>
-        <w:t xml:space="preserve"> only other person above him in the city.</w:t>
-      </w:r>
-    </w:p>
-    <w:p>
-      <w:pPr>
-        <w:rPr>
-          <w:lang w:val="en-US"/>
-        </w:rPr>
-      </w:pPr>
-      <w:r>
-        <w:rPr>
-          <w:lang w:val="en-US"/>
-        </w:rPr>
-        <w:t xml:space="preserve">On return to your house, you and the </w:t>
-      </w:r>
-      <w:r>
-        <w:rPr>
-          <w:lang w:val="en-US"/>
-        </w:rPr>
-        <w:t>kid</w:t>
-      </w:r>
-      <w:r>
-        <w:rPr>
-          <w:lang w:val="en-US"/>
-        </w:rPr>
-        <w:t xml:space="preserve"> find that your sibling is missing… and you remember back to the guys who attacked you earlier. The journey into the royal palace begins.</w:t>
-      </w:r>
-    </w:p>
-    <w:p>
-      <w:pPr>
-        <w:rPr>
-          <w:lang w:val="en-US"/>
-        </w:rPr>
-      </w:pPr>
-      <w:r>
-        <w:rPr>
-          <w:lang w:val="en-US"/>
-        </w:rPr>
-        <w:t xml:space="preserve">At the entrance you realize you can’t get in, and the </w:t>
-      </w:r>
-      <w:r>
-        <w:rPr>
-          <w:lang w:val="en-US"/>
-        </w:rPr>
-        <w:t>kid</w:t>
-      </w:r>
-      <w:r>
-        <w:rPr>
-          <w:lang w:val="en-US"/>
-        </w:rPr>
-        <w:t xml:space="preserve"> suggests entering through the chemical plant. You two then sneak in through the ventilation ducts in the chemical plant</w:t>
-      </w:r>
-      <w:r>
-        <w:rPr>
-          <w:lang w:val="en-US"/>
-        </w:rPr>
-        <w:t>. This place has some mechanical puzzles, and some physics puzzles. In the middle of the area a scripted encounter with guards who escape happens. The area continues until walking across a high catwalk above a vat of acid, when the head guard comes along, and a boss fight occurs. The headguard is strong and can’t be damaged initially. But reaching the end of the catwalk reveals a button that drops the catwalk and the head guard into the acid, he then climbs up and can be fought normally. When you beat him, you gain access to the royal palace.</w:t>
-      </w:r>
-    </w:p>
-    <w:p>
-      <w:pPr>
-        <w:rPr>
-          <w:lang w:val="en-US"/>
-        </w:rPr>
-      </w:pPr>
-      <w:r>
-        <w:rPr>
-          <w:lang w:val="en-US"/>
-        </w:rPr>
-        <w:t>The royal place is strange, all the populated areas have no encounter, but the non-populated areas have many. The populated areas have puzzles involving moving people around to clear a path. In this area, there is a guard post, where you overhear that your eye is in the treasury. The second area is the prince’s living area, this is a stealthy area, having to stay out of the prince’s LOS and reach the treasury room. Upon looking for your eye he prince enters the room holding your eye, rolls it along the floor towards you and before you can put it in, a boss fight begins</w:t>
-      </w:r>
-      <w:r>
-        <w:rPr>
-          <w:lang w:val="en-US"/>
-        </w:rPr>
-        <w:t>. Upon reaching half health he gets bored and leaves, stating “well, I guess you’ll never find them then, ill be in the throne room.” In reference to your kidnapped sibling.</w:t>
-      </w:r>
-    </w:p>
-    <w:p>
-      <w:pPr>
-        <w:rPr>
-          <w:lang w:val="en-US"/>
-        </w:rPr>
-      </w:pPr>
-      <w:r>
-        <w:rPr>
-          <w:lang w:val="en-US"/>
-        </w:rPr>
-        <w:lastRenderedPageBreak/>
+        <w:t xml:space="preserve">Upon reaching half health he gets bored and leaves, stating “well, I guess you’ll never find them then, </w:t>
+      </w:r>
+      <w:proofErr w:type="spellStart"/>
+      <w:r>
+        <w:rPr>
+          <w:lang w:val="en-US"/>
+        </w:rPr>
+        <w:t>ill</w:t>
+      </w:r>
+      <w:proofErr w:type="spellEnd"/>
+      <w:r>
+        <w:rPr>
+          <w:lang w:val="en-US"/>
+        </w:rPr>
+        <w:t xml:space="preserve"> be in the throne room.” In reference to your kidnapped sibling.</w:t>
+      </w:r>
+    </w:p>
+    <w:p>
+      <w:pPr>
+        <w:rPr>
+          <w:lang w:val="en-US"/>
+        </w:rPr>
+      </w:pPr>
+      <w:r>
+        <w:rPr>
+          <w:lang w:val="en-US"/>
+        </w:rPr>
         <w:t xml:space="preserve">You now have to find the prince in the throne room where the real boss fight begins. The prince has a few phases where he keeps switching out genes and changing attacks. During his final phase, he breaks the floor and you fall back into the main area of the palace, where you finally beat him and take his key. With this you can access where your sibling is held. </w:t>
       </w:r>
     </w:p>
@@ -1911,7 +2061,21 @@
         <w:rPr>
           <w:lang w:val="en-US"/>
         </w:rPr>
-        <w:t>Msg class with – Name, text (string), body, face (sprite), speaker (gameobject)</w:t>
+        <w:t>Msg class with – Name, text (string), body, face (sprite), speaker (</w:t>
+      </w:r>
+      <w:proofErr w:type="spellStart"/>
+      <w:r>
+        <w:rPr>
+          <w:lang w:val="en-US"/>
+        </w:rPr>
+        <w:t>gameobject</w:t>
+      </w:r>
+      <w:proofErr w:type="spellEnd"/>
+      <w:r>
+        <w:rPr>
+          <w:lang w:val="en-US"/>
+        </w:rPr>
+        <w:t>)</w:t>
       </w:r>
     </w:p>
     <w:p>
@@ -2019,6 +2183,7 @@
         <w:rPr>
           <w:lang w:val="en-US"/>
         </w:rPr>
+        <w:lastRenderedPageBreak/>
         <w:t>When leaving dialogue (trying to go to next text without having any in the queue), destroy all the textboxes</w:t>
       </w:r>
     </w:p>
@@ -2306,7 +2471,6 @@
         <w:rPr>
           <w:lang w:val="en-US"/>
         </w:rPr>
-        <w:lastRenderedPageBreak/>
         <w:t>Puzzles:</w:t>
       </w:r>
     </w:p>
@@ -2420,6 +2584,7 @@
         <w:rPr>
           <w:noProof/>
         </w:rPr>
+        <w:lastRenderedPageBreak/>
         <w:drawing>
           <wp:inline distT="0" distB="0" distL="0" distR="0" wp14:anchorId="09868CE8" wp14:editId="2878E502">
             <wp:extent cx="4105275" cy="3009900"/>
@@ -2480,7 +2645,6 @@
         <w:rPr>
           <w:noProof/>
         </w:rPr>
-        <w:lastRenderedPageBreak/>
         <w:drawing>
           <wp:inline distT="0" distB="0" distL="0" distR="0" wp14:anchorId="5A533B4F" wp14:editId="4F4D46B9">
             <wp:extent cx="4524375" cy="3971925"/>
@@ -2541,6 +2705,7 @@
         <w:rPr>
           <w:noProof/>
         </w:rPr>
+        <w:lastRenderedPageBreak/>
         <w:drawing>
           <wp:inline distT="0" distB="0" distL="0" distR="0" wp14:anchorId="34E35BB3" wp14:editId="5C6DDDBA">
             <wp:extent cx="5731510" cy="3380105"/>
@@ -2601,7 +2766,6 @@
         <w:rPr>
           <w:noProof/>
         </w:rPr>
-        <w:lastRenderedPageBreak/>
         <w:drawing>
           <wp:inline distT="0" distB="0" distL="0" distR="0" wp14:anchorId="70078A11" wp14:editId="2E439967">
             <wp:extent cx="5731510" cy="2962910"/>
@@ -2679,123 +2843,478 @@
           <w:lang w:val="en-US"/>
         </w:rPr>
       </w:pPr>
-    </w:p>
-    <w:p>
-      <w:pPr>
-        <w:rPr>
-          <w:lang w:val="en-US"/>
-        </w:rPr>
-      </w:pPr>
-    </w:p>
-    <w:p>
-      <w:pPr>
-        <w:rPr>
-          <w:lang w:val="en-US"/>
-        </w:rPr>
-      </w:pPr>
-    </w:p>
-    <w:p>
-      <w:pPr>
-        <w:rPr>
-          <w:lang w:val="en-US"/>
-        </w:rPr>
-      </w:pPr>
-    </w:p>
-    <w:p>
-      <w:pPr>
-        <w:rPr>
-          <w:lang w:val="en-US"/>
-        </w:rPr>
-      </w:pPr>
-    </w:p>
-    <w:p>
-      <w:pPr>
-        <w:rPr>
-          <w:lang w:val="en-US"/>
-        </w:rPr>
-      </w:pPr>
-    </w:p>
-    <w:p>
-      <w:pPr>
-        <w:rPr>
-          <w:lang w:val="en-US"/>
-        </w:rPr>
-      </w:pPr>
-    </w:p>
-    <w:p>
-      <w:pPr>
-        <w:rPr>
-          <w:lang w:val="en-US"/>
-        </w:rPr>
-      </w:pPr>
-    </w:p>
-    <w:p>
-      <w:pPr>
-        <w:rPr>
-          <w:lang w:val="en-US"/>
-        </w:rPr>
-      </w:pPr>
-    </w:p>
-    <w:p>
-      <w:pPr>
-        <w:rPr>
-          <w:lang w:val="en-US"/>
-        </w:rPr>
-      </w:pPr>
-    </w:p>
-    <w:p>
-      <w:pPr>
-        <w:rPr>
-          <w:lang w:val="en-US"/>
-        </w:rPr>
-      </w:pPr>
-    </w:p>
-    <w:p>
-      <w:pPr>
-        <w:rPr>
-          <w:lang w:val="en-US"/>
-        </w:rPr>
-      </w:pPr>
-    </w:p>
-    <w:p>
-      <w:pPr>
-        <w:rPr>
-          <w:lang w:val="en-US"/>
-        </w:rPr>
-      </w:pPr>
-    </w:p>
-    <w:p>
-      <w:pPr>
-        <w:rPr>
-          <w:lang w:val="en-US"/>
-        </w:rPr>
-      </w:pPr>
-    </w:p>
-    <w:p>
-      <w:pPr>
-        <w:rPr>
-          <w:lang w:val="en-US"/>
-        </w:rPr>
-      </w:pPr>
-    </w:p>
-    <w:p>
-      <w:pPr>
-        <w:rPr>
-          <w:lang w:val="en-US"/>
-        </w:rPr>
-      </w:pPr>
-    </w:p>
-    <w:p>
-      <w:pPr>
-        <w:rPr>
-          <w:lang w:val="en-US"/>
-        </w:rPr>
-      </w:pPr>
       <w:r>
         <w:rPr>
           <w:lang w:val="en-US"/>
         </w:rPr>
         <w:lastRenderedPageBreak/>
+        <w:t xml:space="preserve">In this area </w:t>
+      </w:r>
+      <w:r>
+        <w:rPr>
+          <w:noProof/>
+        </w:rPr>
+        <w:drawing>
+          <wp:inline distT="0" distB="0" distL="0" distR="0" wp14:anchorId="66E389F7" wp14:editId="62324CE9">
+            <wp:extent cx="5731510" cy="2654935"/>
+            <wp:effectExtent l="0" t="0" r="2540" b="0"/>
+            <wp:docPr id="387163228" name="Picture 1" descr="A video game graphics of a square with arrows pointing to the center&#10;&#10;Description automatically generated"/>
+            <wp:cNvGraphicFramePr>
+              <a:graphicFrameLocks xmlns:a="http://schemas.openxmlformats.org/drawingml/2006/main" noChangeAspect="1"/>
+            </wp:cNvGraphicFramePr>
+            <a:graphic xmlns:a="http://schemas.openxmlformats.org/drawingml/2006/main">
+              <a:graphicData uri="http://schemas.openxmlformats.org/drawingml/2006/picture">
+                <pic:pic xmlns:pic="http://schemas.openxmlformats.org/drawingml/2006/picture">
+                  <pic:nvPicPr>
+                    <pic:cNvPr id="387163228" name="Picture 1" descr="A video game graphics of a square with arrows pointing to the center&#10;&#10;Description automatically generated"/>
+                    <pic:cNvPicPr/>
+                  </pic:nvPicPr>
+                  <pic:blipFill>
+                    <a:blip r:embed="rId17"/>
+                    <a:stretch>
+                      <a:fillRect/>
+                    </a:stretch>
+                  </pic:blipFill>
+                  <pic:spPr>
+                    <a:xfrm>
+                      <a:off x="0" y="0"/>
+                      <a:ext cx="5731510" cy="2654935"/>
+                    </a:xfrm>
+                    <a:prstGeom prst="rect">
+                      <a:avLst/>
+                    </a:prstGeom>
+                  </pic:spPr>
+                </pic:pic>
+              </a:graphicData>
+            </a:graphic>
+          </wp:inline>
+        </w:drawing>
+      </w:r>
+    </w:p>
+    <w:p>
+      <w:pPr>
+        <w:rPr>
+          <w:lang w:val="en-US"/>
+        </w:rPr>
+      </w:pPr>
+    </w:p>
+    <w:p>
+      <w:pPr>
+        <w:rPr>
+          <w:lang w:val="en-US"/>
+        </w:rPr>
+      </w:pPr>
+      <w:r>
+        <w:rPr>
+          <w:lang w:val="en-US"/>
+        </w:rPr>
+        <w:t>Exiting requires you don’t have the giant rock.</w:t>
+      </w:r>
+    </w:p>
+    <w:p>
+      <w:pPr>
+        <w:rPr>
+          <w:lang w:val="en-US"/>
+        </w:rPr>
+      </w:pPr>
+      <w:r>
+        <w:rPr>
+          <w:lang w:val="en-US"/>
+        </w:rPr>
+        <w:t>To the left is an potentially an outlook for saving – if not – it can just have some dialogue between the characters.</w:t>
+      </w:r>
+    </w:p>
+    <w:p>
+      <w:pPr>
+        <w:rPr>
+          <w:lang w:val="en-US"/>
+        </w:rPr>
+      </w:pPr>
+      <w:r>
+        <w:rPr>
+          <w:lang w:val="en-US"/>
+        </w:rPr>
+        <w:t>To the right is a fisherman’s hut, which you can talk to him to play a fishing minigame, and he has books in his house too, which give more info on why there is random ice and stuff.</w:t>
+      </w:r>
+    </w:p>
+    <w:p>
+      <w:pPr>
+        <w:rPr>
+          <w:lang w:val="en-US"/>
+        </w:rPr>
+      </w:pPr>
+      <w:r>
+        <w:rPr>
+          <w:lang w:val="en-US"/>
+        </w:rPr>
+        <w:t xml:space="preserve">A book titled “Thermal reservoirs and the lack thereof” this book </w:t>
+      </w:r>
+      <w:r>
+        <w:rPr>
+          <w:lang w:val="en-US"/>
+        </w:rPr>
+        <w:t>seems to be</w:t>
+      </w:r>
+      <w:r>
+        <w:rPr>
+          <w:lang w:val="en-US"/>
+        </w:rPr>
+        <w:t xml:space="preserve"> authored by the fisherman, but he doesn’t remember it. It starts off with a log “I have found a naturally occurring oil with similar properties to refrigerant, perhaps it could be useful.” Time skip “When this oil falls down the waterfall, it solidifies under the pressure, and floats back to the top through underground rivers, it then remelts, freezing the water at the top of the river – a natural refrigerator.”</w:t>
+      </w:r>
+    </w:p>
+    <w:p>
+      <w:pPr>
+        <w:rPr>
+          <w:lang w:val="en-US"/>
+        </w:rPr>
+      </w:pPr>
+      <w:r>
+        <w:rPr>
+          <w:lang w:val="en-US"/>
+        </w:rPr>
+        <w:t>A book titled “Fish almanac”, a passage from the book “</w:t>
+      </w:r>
+      <w:r>
+        <w:rPr>
+          <w:lang w:val="en-US"/>
+        </w:rPr>
+        <w:t>once every ten to fifteen years the local sturgeon population dips significantly, the reason for this is still unknown</w:t>
+      </w:r>
+      <w:r>
+        <w:rPr>
+          <w:lang w:val="en-US"/>
+        </w:rPr>
+        <w:t>”</w:t>
+      </w:r>
+      <w:r>
+        <w:rPr>
+          <w:lang w:val="en-US"/>
+        </w:rPr>
+        <w:t>, another passage reads “Some residents report sightings of a ‘kraken’ in these waters, which is strange, since most of the water isn’t more than a couple meters deep.”</w:t>
+      </w:r>
+    </w:p>
+    <w:p>
+      <w:pPr>
+        <w:rPr>
+          <w:lang w:val="en-US"/>
+        </w:rPr>
+      </w:pPr>
+      <w:r>
+        <w:rPr>
+          <w:lang w:val="en-US"/>
+        </w:rPr>
+        <w:t>A book titled “Geological reports part 17” from around 30 years ago. “The lake supports more life under its bed than in the waters – having a bed made of soft mud, many creatures burrow and live in the slurry, including a few species of fish. It is suspected this mud extends for up to a hundred meters down.”</w:t>
+      </w:r>
+    </w:p>
+    <w:p>
+      <w:pPr>
+        <w:rPr>
+          <w:lang w:val="en-US"/>
+        </w:rPr>
+      </w:pPr>
+    </w:p>
+    <w:p>
+      <w:pPr>
+        <w:rPr>
+          <w:lang w:val="en-US"/>
+        </w:rPr>
+      </w:pPr>
+    </w:p>
+    <w:p>
+      <w:pPr>
+        <w:rPr>
+          <w:lang w:val="en-US"/>
+        </w:rPr>
+      </w:pPr>
+      <w:r>
+        <w:rPr>
+          <w:lang w:val="en-US"/>
+        </w:rPr>
+        <w:t>Fishing minigame</w:t>
+      </w:r>
+    </w:p>
+    <w:p>
+      <w:pPr>
+        <w:rPr>
+          <w:lang w:val="en-US"/>
+        </w:rPr>
+      </w:pPr>
+      <w:r>
+        <w:rPr>
+          <w:lang w:val="en-US"/>
+        </w:rPr>
+        <w:t xml:space="preserve">Like the Stardew valley fishing minigame, but instead of holding up to go up and letting go to go down, you </w:t>
+      </w:r>
+      <w:r>
+        <w:rPr>
+          <w:lang w:val="en-US"/>
+        </w:rPr>
+        <w:t>must</w:t>
+      </w:r>
+      <w:r>
+        <w:rPr>
+          <w:lang w:val="en-US"/>
+        </w:rPr>
+        <w:t xml:space="preserve"> alternate all the arrow keys to reel in and out, there are only 3 types of fish – trout, eel, and sturgeon with difficulty in that order. You must catch each fish before catching </w:t>
+      </w:r>
+      <w:r>
+        <w:rPr>
+          <w:lang w:val="en-US"/>
+        </w:rPr>
+        <w:lastRenderedPageBreak/>
+        <w:t xml:space="preserve">the next one. Once caught all three fish, the fisherman will congratulate you and show you his special fishing area, </w:t>
+      </w:r>
+      <w:r>
+        <w:rPr>
+          <w:lang w:val="en-US"/>
+        </w:rPr>
+        <w:t>where you can fish for fun, this doesn’t really do anything except get you food to heal with. In the special fishing area, there is the Giant Rock, which you can get and continue the puzzles.</w:t>
+      </w:r>
+    </w:p>
+    <w:p>
+      <w:pPr>
+        <w:rPr>
+          <w:lang w:val="en-US"/>
+        </w:rPr>
+      </w:pPr>
+    </w:p>
+    <w:p>
+      <w:pPr>
+        <w:rPr>
+          <w:lang w:val="en-US"/>
+        </w:rPr>
+      </w:pPr>
+    </w:p>
+    <w:p>
+      <w:pPr>
+        <w:rPr>
+          <w:b/>
+          <w:bCs/>
+          <w:u w:val="single"/>
+          <w:lang w:val="en-US"/>
+        </w:rPr>
+      </w:pPr>
+      <w:r>
+        <w:rPr>
+          <w:b/>
+          <w:bCs/>
+          <w:u w:val="single"/>
+          <w:lang w:val="en-US"/>
+        </w:rPr>
+        <w:t>MAINLAND LIBRARY</w:t>
+      </w:r>
+    </w:p>
+    <w:p>
+      <w:pPr>
+        <w:rPr>
+          <w:lang w:val="en-US"/>
+        </w:rPr>
+      </w:pPr>
+      <w:r>
+        <w:rPr>
+          <w:lang w:val="en-US"/>
+        </w:rPr>
+        <w:t>A book titled “The rise and fall of regia aqua”</w:t>
+      </w:r>
+      <w:r>
+        <w:rPr>
+          <w:lang w:val="en-US"/>
+        </w:rPr>
+        <w:t xml:space="preserve"> published fifteen years ago</w:t>
+      </w:r>
+      <w:r>
+        <w:rPr>
+          <w:lang w:val="en-US"/>
+        </w:rPr>
+        <w:t xml:space="preserve">, it starts “Regia aqua was a small fishing village stationed in the middle of lake [insert name], it sat upon man-made islands, floating due to </w:t>
+      </w:r>
+      <w:r>
+        <w:rPr>
+          <w:lang w:val="en-US"/>
+        </w:rPr>
+        <w:t>large deposits of a</w:t>
+      </w:r>
+      <w:r>
+        <w:rPr>
+          <w:lang w:val="en-US"/>
+        </w:rPr>
+        <w:t xml:space="preserve"> natural oil</w:t>
+      </w:r>
+      <w:r>
+        <w:rPr>
+          <w:lang w:val="en-US"/>
+        </w:rPr>
+        <w:t>, which is significantly less dense than water. It was the main source of food for this side of the divide for many years, until twenty years ago overfishing upset the ecosystem, driving the predators to tear the village apart, leaving little remaining.”</w:t>
+      </w:r>
+    </w:p>
+    <w:p>
+      <w:pPr>
+        <w:rPr>
+          <w:lang w:val="en-US"/>
+        </w:rPr>
+      </w:pPr>
+    </w:p>
+    <w:p>
+      <w:pPr>
+        <w:rPr>
+          <w:lang w:val="en-US"/>
+        </w:rPr>
+      </w:pPr>
+      <w:r>
+        <w:rPr>
+          <w:lang w:val="en-US"/>
+        </w:rPr>
+        <w:t>An old book titled “The great divide”. It starts “For hundreds of years, people have living in this area, and the area’s natural geography has always been an issue for the occupants, dubbed ‘the great divide’ by the original settlers, this ravine has been the cause of great conflict over the years.” – quite a few pages are missing – “In the modern day, the town has split into two across the ravine, causing quite a class divide, however a promising new technology – gene editing – seeks to remedy this.”</w:t>
+      </w:r>
+    </w:p>
+    <w:p>
+      <w:pPr>
+        <w:rPr>
+          <w:lang w:val="en-US"/>
+        </w:rPr>
+      </w:pPr>
+    </w:p>
+    <w:p>
+      <w:pPr>
+        <w:rPr>
+          <w:lang w:val="en-US"/>
+        </w:rPr>
+      </w:pPr>
+      <w:r>
+        <w:rPr>
+          <w:lang w:val="en-US"/>
+        </w:rPr>
+        <w:t>A book titled “The history of local coins” – its so boring I don’t even want to open it.</w:t>
+      </w:r>
+      <w:r>
+        <w:rPr>
+          <w:lang w:val="en-US"/>
+        </w:rPr>
+        <w:br/>
+      </w:r>
+    </w:p>
+    <w:p>
+      <w:pPr>
+        <w:rPr>
+          <w:lang w:val="en-US"/>
+        </w:rPr>
+      </w:pPr>
+    </w:p>
+    <w:p>
+      <w:pPr>
+        <w:rPr>
+          <w:lang w:val="en-US"/>
+        </w:rPr>
+      </w:pPr>
+    </w:p>
+    <w:p>
+      <w:pPr>
+        <w:rPr>
+          <w:lang w:val="en-US"/>
+        </w:rPr>
+      </w:pPr>
+    </w:p>
+    <w:p>
+      <w:pPr>
+        <w:rPr>
+          <w:lang w:val="en-US"/>
+        </w:rPr>
+      </w:pPr>
+    </w:p>
+    <w:p>
+      <w:pPr>
+        <w:rPr>
+          <w:lang w:val="en-US"/>
+        </w:rPr>
+      </w:pPr>
+    </w:p>
+    <w:p>
+      <w:pPr>
+        <w:rPr>
+          <w:lang w:val="en-US"/>
+        </w:rPr>
+      </w:pPr>
+    </w:p>
+    <w:p>
+      <w:pPr>
+        <w:rPr>
+          <w:lang w:val="en-US"/>
+        </w:rPr>
+      </w:pPr>
+    </w:p>
+    <w:p>
+      <w:pPr>
+        <w:rPr>
+          <w:lang w:val="en-US"/>
+        </w:rPr>
+      </w:pPr>
+    </w:p>
+    <w:p>
+      <w:pPr>
+        <w:rPr>
+          <w:lang w:val="en-US"/>
+        </w:rPr>
+      </w:pPr>
+    </w:p>
+    <w:p>
+      <w:pPr>
+        <w:rPr>
+          <w:lang w:val="en-US"/>
+        </w:rPr>
+      </w:pPr>
+    </w:p>
+    <w:p>
+      <w:pPr>
+        <w:rPr>
+          <w:lang w:val="en-US"/>
+        </w:rPr>
+      </w:pPr>
+    </w:p>
+    <w:p>
+      <w:pPr>
+        <w:rPr>
+          <w:lang w:val="en-US"/>
+        </w:rPr>
+      </w:pPr>
+    </w:p>
+    <w:p>
+      <w:pPr>
+        <w:rPr>
+          <w:lang w:val="en-US"/>
+        </w:rPr>
+      </w:pPr>
+    </w:p>
+    <w:p>
+      <w:pPr>
+        <w:rPr>
+          <w:lang w:val="en-US"/>
+        </w:rPr>
+      </w:pPr>
+    </w:p>
+    <w:p>
+      <w:pPr>
+        <w:rPr>
+          <w:lang w:val="en-US"/>
+        </w:rPr>
+      </w:pPr>
+    </w:p>
+    <w:p>
+      <w:pPr>
+        <w:rPr>
+          <w:lang w:val="en-US"/>
+        </w:rPr>
+      </w:pPr>
+    </w:p>
+    <w:p>
+      <w:pPr>
+        <w:rPr>
+          <w:lang w:val="en-US"/>
+        </w:rPr>
+      </w:pPr>
+      <w:r>
+        <w:rPr>
+          <w:lang w:val="en-US"/>
+        </w:rPr>
         <w:t>SAMPLE BOSS:</w:t>
       </w:r>
     </w:p>
@@ -3014,13 +3533,7 @@
         <w:rPr>
           <w:lang w:val="en-US"/>
         </w:rPr>
-        <w:t xml:space="preserve">The fight starts with only 1 tentacle attacking you, </w:t>
-      </w:r>
-      <w:r>
-        <w:rPr>
-          <w:lang w:val="en-US"/>
-        </w:rPr>
-        <w:t>and after a couple attacks it will charge up and get hit by a geyser turn red and fall on the ground so you can attack it.</w:t>
+        <w:t>The fight starts with only 1 tentacle attacking you, and after a couple attacks it will charge up and get hit by a geyser turn red and fall on the ground so you can attack it.</w:t>
       </w:r>
     </w:p>
     <w:p>
@@ -3108,7 +3621,21 @@
         <w:rPr>
           <w:lang w:val="en-US"/>
         </w:rPr>
-        <w:t>Splash, if the player is close to the edge it can splash down doing aoe.</w:t>
+        <w:t xml:space="preserve">Splash, if the player is close to the edge it can splash down doing </w:t>
+      </w:r>
+      <w:proofErr w:type="spellStart"/>
+      <w:r>
+        <w:rPr>
+          <w:lang w:val="en-US"/>
+        </w:rPr>
+        <w:t>aoe</w:t>
+      </w:r>
+      <w:proofErr w:type="spellEnd"/>
+      <w:r>
+        <w:rPr>
+          <w:lang w:val="en-US"/>
+        </w:rPr>
+        <w:t>.</w:t>
       </w:r>
     </w:p>
     <w:p>
@@ -3164,6 +3691,7 @@
         <w:rPr>
           <w:lang w:val="en-US"/>
         </w:rPr>
+        <w:lastRenderedPageBreak/>
         <w:t>Charges, and explodes damaging any nearby down tentacles spreading some water projectiles around.</w:t>
       </w:r>
     </w:p>
@@ -3184,7 +3712,6 @@
         <w:rPr>
           <w:lang w:val="en-US"/>
         </w:rPr>
-        <w:lastRenderedPageBreak/>
         <w:t>Tentacle combat:</w:t>
       </w:r>
     </w:p>
@@ -3275,8 +3802,30 @@
         <w:rPr>
           <w:lang w:val="en-US"/>
         </w:rPr>
-        <w:t>If theres more than 3 tentacles alive then they start dong other thigns</w:t>
-      </w:r>
+        <w:t xml:space="preserve">If </w:t>
+      </w:r>
+      <w:proofErr w:type="spellStart"/>
+      <w:r>
+        <w:rPr>
+          <w:lang w:val="en-US"/>
+        </w:rPr>
+        <w:t>theres</w:t>
+      </w:r>
+      <w:proofErr w:type="spellEnd"/>
+      <w:r>
+        <w:rPr>
+          <w:lang w:val="en-US"/>
+        </w:rPr>
+        <w:t xml:space="preserve"> more than 3 tentacles alive then they start dong other </w:t>
+      </w:r>
+      <w:proofErr w:type="spellStart"/>
+      <w:r>
+        <w:rPr>
+          <w:lang w:val="en-US"/>
+        </w:rPr>
+        <w:t>thigns</w:t>
+      </w:r>
+      <w:proofErr w:type="spellEnd"/>
     </w:p>
     <w:p>
       <w:pPr>

</xml_diff>

<commit_message>
some more puzzle design and area design
</commit_message>
<xml_diff>
--- a/plan.docx
+++ b/plan.docx
@@ -38,19 +38,11 @@
         </w:rPr>
         <w:t xml:space="preserve">General aesthetics: </w:t>
       </w:r>
-      <w:proofErr w:type="spellStart"/>
-      <w:r>
-        <w:rPr>
-          <w:lang w:val="en-US"/>
-        </w:rPr>
-        <w:t>Pixelart</w:t>
-      </w:r>
-      <w:proofErr w:type="spellEnd"/>
-      <w:r>
-        <w:rPr>
-          <w:lang w:val="en-US"/>
-        </w:rPr>
-        <w:t xml:space="preserve"> – as typical for RPGs, </w:t>
+      <w:r>
+        <w:rPr>
+          <w:lang w:val="en-US"/>
+        </w:rPr>
+        <w:t xml:space="preserve">Pixelart – as typical for RPGs, </w:t>
       </w:r>
       <w:r>
         <w:rPr>
@@ -62,21 +54,7 @@
         <w:rPr>
           <w:lang w:val="en-US"/>
         </w:rPr>
-        <w:t xml:space="preserve"> disco Elysium and fear and hunger. Definitely have character portraits like disco Elysium has, and use the </w:t>
-      </w:r>
-      <w:proofErr w:type="spellStart"/>
-      <w:r>
-        <w:rPr>
-          <w:lang w:val="en-US"/>
-        </w:rPr>
-        <w:t>crosscode</w:t>
-      </w:r>
-      <w:proofErr w:type="spellEnd"/>
-      <w:r>
-        <w:rPr>
-          <w:lang w:val="en-US"/>
-        </w:rPr>
-        <w:t xml:space="preserve"> dialogue system.</w:t>
+        <w:t xml:space="preserve"> disco Elysium and fear and hunger. Definitely have character portraits like disco Elysium has, and use the crosscode dialogue system.</w:t>
       </w:r>
     </w:p>
     <w:p>
@@ -541,21 +519,7 @@
         <w:rPr>
           <w:lang w:val="en-US"/>
         </w:rPr>
-        <w:t xml:space="preserve">Boss fights will happen in the overworld, and you have to figure out how to get them into an </w:t>
-      </w:r>
-      <w:proofErr w:type="spellStart"/>
-      <w:r>
-        <w:rPr>
-          <w:lang w:val="en-US"/>
-        </w:rPr>
-        <w:t>actualy</w:t>
-      </w:r>
-      <w:proofErr w:type="spellEnd"/>
-      <w:r>
-        <w:rPr>
-          <w:lang w:val="en-US"/>
-        </w:rPr>
-        <w:t xml:space="preserve"> combat system.</w:t>
+        <w:t>Boss fights will happen in the overworld, and you have to figure out how to get them into an actualy combat system.</w:t>
       </w:r>
     </w:p>
     <w:p>
@@ -600,21 +564,7 @@
         <w:rPr>
           <w:lang w:val="en-US"/>
         </w:rPr>
-        <w:t xml:space="preserve">Potentially have “lookout points” for saving, where it will cut toa different perspective, and allow saving, this takes a lot of art </w:t>
-      </w:r>
-      <w:proofErr w:type="spellStart"/>
-      <w:r>
-        <w:rPr>
-          <w:lang w:val="en-US"/>
-        </w:rPr>
-        <w:t>tho</w:t>
-      </w:r>
-      <w:proofErr w:type="spellEnd"/>
-      <w:r>
-        <w:rPr>
-          <w:lang w:val="en-US"/>
-        </w:rPr>
-        <w:t>.</w:t>
+        <w:t>Potentially have “lookout points” for saving, where it will cut toa different perspective, and allow saving, this takes a lot of art tho.</w:t>
       </w:r>
     </w:p>
     <w:p>
@@ -646,21 +596,7 @@
         <w:rPr>
           <w:lang w:val="en-US"/>
         </w:rPr>
-        <w:t xml:space="preserve">ombat </w:t>
-      </w:r>
-      <w:proofErr w:type="spellStart"/>
-      <w:r>
-        <w:rPr>
-          <w:lang w:val="en-US"/>
-        </w:rPr>
-        <w:t>ui</w:t>
-      </w:r>
-      <w:proofErr w:type="spellEnd"/>
-      <w:r>
-        <w:rPr>
-          <w:lang w:val="en-US"/>
-        </w:rPr>
-        <w:t xml:space="preserve"> general idea:</w:t>
+        <w:t>ombat ui general idea:</w:t>
       </w:r>
     </w:p>
     <w:p>
@@ -716,19 +652,11 @@
           <w:lang w:val="en-US"/>
         </w:rPr>
       </w:pPr>
-      <w:proofErr w:type="spellStart"/>
-      <w:r>
-        <w:rPr>
-          <w:lang w:val="en-US"/>
-        </w:rPr>
-        <w:t>Obv</w:t>
-      </w:r>
-      <w:proofErr w:type="spellEnd"/>
-      <w:r>
-        <w:rPr>
-          <w:lang w:val="en-US"/>
-        </w:rPr>
-        <w:t xml:space="preserve"> not actual sprites yet :/.</w:t>
+      <w:r>
+        <w:rPr>
+          <w:lang w:val="en-US"/>
+        </w:rPr>
+        <w:t>Obv not actual sprites yet :/.</w:t>
       </w:r>
     </w:p>
     <w:p>
@@ -830,21 +758,7 @@
         <w:rPr>
           <w:lang w:val="en-US"/>
         </w:rPr>
-        <w:t xml:space="preserve">In </w:t>
-      </w:r>
-      <w:proofErr w:type="spellStart"/>
-      <w:r>
-        <w:rPr>
-          <w:lang w:val="en-US"/>
-        </w:rPr>
-        <w:t>combatcontroller</w:t>
-      </w:r>
-      <w:proofErr w:type="spellEnd"/>
-      <w:r>
-        <w:rPr>
-          <w:lang w:val="en-US"/>
-        </w:rPr>
-        <w:t>, add it to the target selector</w:t>
+        <w:t>In combatcontroller, add it to the target selector</w:t>
       </w:r>
     </w:p>
     <w:p>
@@ -862,21 +776,7 @@
         <w:rPr>
           <w:lang w:val="en-US"/>
         </w:rPr>
-        <w:t xml:space="preserve">Put it in </w:t>
-      </w:r>
-      <w:proofErr w:type="spellStart"/>
-      <w:r>
-        <w:rPr>
-          <w:lang w:val="en-US"/>
-        </w:rPr>
-        <w:t>playerdata</w:t>
-      </w:r>
-      <w:proofErr w:type="spellEnd"/>
-      <w:r>
-        <w:rPr>
-          <w:lang w:val="en-US"/>
-        </w:rPr>
-        <w:t xml:space="preserve"> when obtainable</w:t>
+        <w:t>Put it in playerdata when obtainable</w:t>
       </w:r>
     </w:p>
     <w:p>
@@ -1481,21 +1381,7 @@
         <w:rPr>
           <w:lang w:val="en-US"/>
         </w:rPr>
-        <w:t xml:space="preserve"> a whole and gives a brief overview of his life [</w:t>
-      </w:r>
-      <w:proofErr w:type="spellStart"/>
-      <w:r>
-        <w:rPr>
-          <w:lang w:val="en-US"/>
-        </w:rPr>
-        <w:t>yayy</w:t>
-      </w:r>
-      <w:proofErr w:type="spellEnd"/>
-      <w:r>
-        <w:rPr>
-          <w:lang w:val="en-US"/>
-        </w:rPr>
-        <w:t xml:space="preserve"> organic way to introduce backstory]. The broadcast then cuts to a speech from the minister of health</w:t>
+        <w:t xml:space="preserve"> a whole and gives a brief overview of his life [yayy organic way to introduce backstory]. The broadcast then cuts to a speech from the minister of health</w:t>
       </w:r>
       <w:r>
         <w:rPr>
@@ -1746,19 +1632,11 @@
         </w:rPr>
         <w:t xml:space="preserve">The next day you challenge the overlord to a fight and boast that he </w:t>
       </w:r>
-      <w:proofErr w:type="spellStart"/>
-      <w:r>
-        <w:rPr>
-          <w:lang w:val="en-US"/>
-        </w:rPr>
-        <w:t>cant</w:t>
-      </w:r>
-      <w:proofErr w:type="spellEnd"/>
-      <w:r>
-        <w:rPr>
-          <w:lang w:val="en-US"/>
-        </w:rPr>
-        <w:t xml:space="preserve"> hit you in close combat, then you get into regular combat for a turn and you can attack him</w:t>
+      <w:r>
+        <w:rPr>
+          <w:lang w:val="en-US"/>
+        </w:rPr>
+        <w:t>cant hit you in close combat, then you get into regular combat for a turn and you can attack him</w:t>
       </w:r>
       <w:r>
         <w:rPr>
@@ -1870,21 +1748,7 @@
           <w:lang w:val="en-US"/>
         </w:rPr>
         <w:lastRenderedPageBreak/>
-        <w:t xml:space="preserve">Upon reaching half health he gets bored and leaves, stating “well, I guess you’ll never find them then, </w:t>
-      </w:r>
-      <w:proofErr w:type="spellStart"/>
-      <w:r>
-        <w:rPr>
-          <w:lang w:val="en-US"/>
-        </w:rPr>
-        <w:t>ill</w:t>
-      </w:r>
-      <w:proofErr w:type="spellEnd"/>
-      <w:r>
-        <w:rPr>
-          <w:lang w:val="en-US"/>
-        </w:rPr>
-        <w:t xml:space="preserve"> be in the throne room.” In reference to your kidnapped sibling.</w:t>
+        <w:t>Upon reaching half health he gets bored and leaves, stating “well, I guess you’ll never find them then, ill be in the throne room.” In reference to your kidnapped sibling.</w:t>
       </w:r>
     </w:p>
     <w:p>
@@ -2061,21 +1925,7 @@
         <w:rPr>
           <w:lang w:val="en-US"/>
         </w:rPr>
-        <w:t>Msg class with – Name, text (string), body, face (sprite), speaker (</w:t>
-      </w:r>
-      <w:proofErr w:type="spellStart"/>
-      <w:r>
-        <w:rPr>
-          <w:lang w:val="en-US"/>
-        </w:rPr>
-        <w:t>gameobject</w:t>
-      </w:r>
-      <w:proofErr w:type="spellEnd"/>
-      <w:r>
-        <w:rPr>
-          <w:lang w:val="en-US"/>
-        </w:rPr>
-        <w:t>)</w:t>
+        <w:t>Msg class with – Name, text (string), body, face (sprite), speaker (gameobject)</w:t>
       </w:r>
     </w:p>
     <w:p>
@@ -3084,6 +2934,39 @@
           <w:lang w:val="en-US"/>
         </w:rPr>
       </w:pPr>
+      <w:r>
+        <w:rPr>
+          <w:lang w:val="en-US"/>
+        </w:rPr>
+        <w:t>The second ice puzzle room will have a lot more evidence of this village, like ruins of buildings and pieces of wood and things like that.</w:t>
+      </w:r>
+    </w:p>
+    <w:p>
+      <w:pPr>
+        <w:rPr>
+          <w:lang w:val="en-US"/>
+        </w:rPr>
+      </w:pPr>
+      <w:r>
+        <w:rPr>
+          <w:lang w:val="en-US"/>
+        </w:rPr>
+        <w:t>To reach the real ruins the player must both solve the ice puzzle, and find the rusty key in one of the ruined houses.</w:t>
+      </w:r>
+    </w:p>
+    <w:p>
+      <w:pPr>
+        <w:rPr>
+          <w:lang w:val="en-US"/>
+        </w:rPr>
+      </w:pPr>
+    </w:p>
+    <w:p>
+      <w:pPr>
+        <w:rPr>
+          <w:lang w:val="en-US"/>
+        </w:rPr>
+      </w:pPr>
     </w:p>
     <w:p>
       <w:pPr>
@@ -3621,21 +3504,8 @@
         <w:rPr>
           <w:lang w:val="en-US"/>
         </w:rPr>
-        <w:t xml:space="preserve">Splash, if the player is close to the edge it can splash down doing </w:t>
-      </w:r>
-      <w:proofErr w:type="spellStart"/>
-      <w:r>
-        <w:rPr>
-          <w:lang w:val="en-US"/>
-        </w:rPr>
-        <w:t>aoe</w:t>
-      </w:r>
-      <w:proofErr w:type="spellEnd"/>
-      <w:r>
-        <w:rPr>
-          <w:lang w:val="en-US"/>
-        </w:rPr>
-        <w:t>.</w:t>
+        <w:lastRenderedPageBreak/>
+        <w:t>Splash, if the player is close to the edge it can splash down doing aoe.</w:t>
       </w:r>
     </w:p>
     <w:p>
@@ -3691,7 +3561,6 @@
         <w:rPr>
           <w:lang w:val="en-US"/>
         </w:rPr>
-        <w:lastRenderedPageBreak/>
         <w:t>Charges, and explodes damaging any nearby down tentacles spreading some water projectiles around.</w:t>
       </w:r>
     </w:p>
@@ -3802,30 +3671,8 @@
         <w:rPr>
           <w:lang w:val="en-US"/>
         </w:rPr>
-        <w:t xml:space="preserve">If </w:t>
-      </w:r>
-      <w:proofErr w:type="spellStart"/>
-      <w:r>
-        <w:rPr>
-          <w:lang w:val="en-US"/>
-        </w:rPr>
-        <w:t>theres</w:t>
-      </w:r>
-      <w:proofErr w:type="spellEnd"/>
-      <w:r>
-        <w:rPr>
-          <w:lang w:val="en-US"/>
-        </w:rPr>
-        <w:t xml:space="preserve"> more than 3 tentacles alive then they start dong other </w:t>
-      </w:r>
-      <w:proofErr w:type="spellStart"/>
-      <w:r>
-        <w:rPr>
-          <w:lang w:val="en-US"/>
-        </w:rPr>
-        <w:t>thigns</w:t>
-      </w:r>
-      <w:proofErr w:type="spellEnd"/>
+        <w:t>If theres more than 3 tentacles alive then they start dong other thigns</w:t>
+      </w:r>
     </w:p>
     <w:p>
       <w:pPr>

</xml_diff>

<commit_message>
some more making of the first area, + design
</commit_message>
<xml_diff>
--- a/plan.docx
+++ b/plan.docx
@@ -38,11 +38,19 @@
         </w:rPr>
         <w:t xml:space="preserve">General aesthetics: </w:t>
       </w:r>
-      <w:r>
-        <w:rPr>
-          <w:lang w:val="en-US"/>
-        </w:rPr>
-        <w:t xml:space="preserve">Pixelart – as typical for RPGs, </w:t>
+      <w:proofErr w:type="spellStart"/>
+      <w:r>
+        <w:rPr>
+          <w:lang w:val="en-US"/>
+        </w:rPr>
+        <w:t>Pixelart</w:t>
+      </w:r>
+      <w:proofErr w:type="spellEnd"/>
+      <w:r>
+        <w:rPr>
+          <w:lang w:val="en-US"/>
+        </w:rPr>
+        <w:t xml:space="preserve"> – as typical for RPGs, </w:t>
       </w:r>
       <w:r>
         <w:rPr>
@@ -54,7 +62,21 @@
         <w:rPr>
           <w:lang w:val="en-US"/>
         </w:rPr>
-        <w:t xml:space="preserve"> disco Elysium and fear and hunger. Definitely have character portraits like disco Elysium has, and use the crosscode dialogue system.</w:t>
+        <w:t xml:space="preserve"> disco Elysium and fear and hunger. Definitely have character portraits like disco Elysium has, and use the </w:t>
+      </w:r>
+      <w:proofErr w:type="spellStart"/>
+      <w:r>
+        <w:rPr>
+          <w:lang w:val="en-US"/>
+        </w:rPr>
+        <w:t>crosscode</w:t>
+      </w:r>
+      <w:proofErr w:type="spellEnd"/>
+      <w:r>
+        <w:rPr>
+          <w:lang w:val="en-US"/>
+        </w:rPr>
+        <w:t xml:space="preserve"> dialogue system.</w:t>
       </w:r>
     </w:p>
     <w:p>
@@ -519,7 +541,21 @@
         <w:rPr>
           <w:lang w:val="en-US"/>
         </w:rPr>
-        <w:t>Boss fights will happen in the overworld, and you have to figure out how to get them into an actualy combat system.</w:t>
+        <w:t xml:space="preserve">Boss fights will happen in the overworld, and you have to figure out how to get them into an </w:t>
+      </w:r>
+      <w:proofErr w:type="spellStart"/>
+      <w:r>
+        <w:rPr>
+          <w:lang w:val="en-US"/>
+        </w:rPr>
+        <w:t>actualy</w:t>
+      </w:r>
+      <w:proofErr w:type="spellEnd"/>
+      <w:r>
+        <w:rPr>
+          <w:lang w:val="en-US"/>
+        </w:rPr>
+        <w:t xml:space="preserve"> combat system.</w:t>
       </w:r>
     </w:p>
     <w:p>
@@ -564,7 +600,21 @@
         <w:rPr>
           <w:lang w:val="en-US"/>
         </w:rPr>
-        <w:t>Potentially have “lookout points” for saving, where it will cut toa different perspective, and allow saving, this takes a lot of art tho.</w:t>
+        <w:t xml:space="preserve">Potentially have “lookout points” for saving, where it will cut toa different perspective, and allow saving, this takes a lot of art </w:t>
+      </w:r>
+      <w:proofErr w:type="spellStart"/>
+      <w:r>
+        <w:rPr>
+          <w:lang w:val="en-US"/>
+        </w:rPr>
+        <w:t>tho</w:t>
+      </w:r>
+      <w:proofErr w:type="spellEnd"/>
+      <w:r>
+        <w:rPr>
+          <w:lang w:val="en-US"/>
+        </w:rPr>
+        <w:t>.</w:t>
       </w:r>
     </w:p>
     <w:p>
@@ -596,7 +646,21 @@
         <w:rPr>
           <w:lang w:val="en-US"/>
         </w:rPr>
-        <w:t>ombat ui general idea:</w:t>
+        <w:t xml:space="preserve">ombat </w:t>
+      </w:r>
+      <w:proofErr w:type="spellStart"/>
+      <w:r>
+        <w:rPr>
+          <w:lang w:val="en-US"/>
+        </w:rPr>
+        <w:t>ui</w:t>
+      </w:r>
+      <w:proofErr w:type="spellEnd"/>
+      <w:r>
+        <w:rPr>
+          <w:lang w:val="en-US"/>
+        </w:rPr>
+        <w:t xml:space="preserve"> general idea:</w:t>
       </w:r>
     </w:p>
     <w:p>
@@ -652,11 +716,19 @@
           <w:lang w:val="en-US"/>
         </w:rPr>
       </w:pPr>
-      <w:r>
-        <w:rPr>
-          <w:lang w:val="en-US"/>
-        </w:rPr>
-        <w:t>Obv not actual sprites yet :/.</w:t>
+      <w:proofErr w:type="spellStart"/>
+      <w:r>
+        <w:rPr>
+          <w:lang w:val="en-US"/>
+        </w:rPr>
+        <w:t>Obv</w:t>
+      </w:r>
+      <w:proofErr w:type="spellEnd"/>
+      <w:r>
+        <w:rPr>
+          <w:lang w:val="en-US"/>
+        </w:rPr>
+        <w:t xml:space="preserve"> not actual sprites yet :/.</w:t>
       </w:r>
     </w:p>
     <w:p>
@@ -758,7 +830,21 @@
         <w:rPr>
           <w:lang w:val="en-US"/>
         </w:rPr>
-        <w:t>In combatcontroller, add it to the target selector</w:t>
+        <w:t xml:space="preserve">In </w:t>
+      </w:r>
+      <w:proofErr w:type="spellStart"/>
+      <w:r>
+        <w:rPr>
+          <w:lang w:val="en-US"/>
+        </w:rPr>
+        <w:t>combatcontroller</w:t>
+      </w:r>
+      <w:proofErr w:type="spellEnd"/>
+      <w:r>
+        <w:rPr>
+          <w:lang w:val="en-US"/>
+        </w:rPr>
+        <w:t>, add it to the target selector</w:t>
       </w:r>
     </w:p>
     <w:p>
@@ -776,7 +862,21 @@
         <w:rPr>
           <w:lang w:val="en-US"/>
         </w:rPr>
-        <w:t>Put it in playerdata when obtainable</w:t>
+        <w:t xml:space="preserve">Put it in </w:t>
+      </w:r>
+      <w:proofErr w:type="spellStart"/>
+      <w:r>
+        <w:rPr>
+          <w:lang w:val="en-US"/>
+        </w:rPr>
+        <w:t>playerdata</w:t>
+      </w:r>
+      <w:proofErr w:type="spellEnd"/>
+      <w:r>
+        <w:rPr>
+          <w:lang w:val="en-US"/>
+        </w:rPr>
+        <w:t xml:space="preserve"> when obtainable</w:t>
       </w:r>
     </w:p>
     <w:p>
@@ -1381,7 +1481,21 @@
         <w:rPr>
           <w:lang w:val="en-US"/>
         </w:rPr>
-        <w:t xml:space="preserve"> a whole and gives a brief overview of his life [yayy organic way to introduce backstory]. The broadcast then cuts to a speech from the minister of health</w:t>
+        <w:t xml:space="preserve"> a whole and gives a brief overview of his life [</w:t>
+      </w:r>
+      <w:proofErr w:type="spellStart"/>
+      <w:r>
+        <w:rPr>
+          <w:lang w:val="en-US"/>
+        </w:rPr>
+        <w:t>yayy</w:t>
+      </w:r>
+      <w:proofErr w:type="spellEnd"/>
+      <w:r>
+        <w:rPr>
+          <w:lang w:val="en-US"/>
+        </w:rPr>
+        <w:t xml:space="preserve"> organic way to introduce backstory]. The broadcast then cuts to a speech from the minister of health</w:t>
       </w:r>
       <w:r>
         <w:rPr>
@@ -1632,11 +1746,19 @@
         </w:rPr>
         <w:t xml:space="preserve">The next day you challenge the overlord to a fight and boast that he </w:t>
       </w:r>
-      <w:r>
-        <w:rPr>
-          <w:lang w:val="en-US"/>
-        </w:rPr>
-        <w:t>cant hit you in close combat, then you get into regular combat for a turn and you can attack him</w:t>
+      <w:proofErr w:type="spellStart"/>
+      <w:r>
+        <w:rPr>
+          <w:lang w:val="en-US"/>
+        </w:rPr>
+        <w:t>cant</w:t>
+      </w:r>
+      <w:proofErr w:type="spellEnd"/>
+      <w:r>
+        <w:rPr>
+          <w:lang w:val="en-US"/>
+        </w:rPr>
+        <w:t xml:space="preserve"> hit you in close combat, then you get into regular combat for a turn and you can attack him</w:t>
       </w:r>
       <w:r>
         <w:rPr>
@@ -1748,7 +1870,21 @@
           <w:lang w:val="en-US"/>
         </w:rPr>
         <w:lastRenderedPageBreak/>
-        <w:t>Upon reaching half health he gets bored and leaves, stating “well, I guess you’ll never find them then, ill be in the throne room.” In reference to your kidnapped sibling.</w:t>
+        <w:t xml:space="preserve">Upon reaching half health he gets bored and leaves, stating “well, I guess you’ll never find them then, </w:t>
+      </w:r>
+      <w:proofErr w:type="spellStart"/>
+      <w:r>
+        <w:rPr>
+          <w:lang w:val="en-US"/>
+        </w:rPr>
+        <w:t>ill</w:t>
+      </w:r>
+      <w:proofErr w:type="spellEnd"/>
+      <w:r>
+        <w:rPr>
+          <w:lang w:val="en-US"/>
+        </w:rPr>
+        <w:t xml:space="preserve"> be in the throne room.” In reference to your kidnapped sibling.</w:t>
       </w:r>
     </w:p>
     <w:p>
@@ -1925,7 +2061,21 @@
         <w:rPr>
           <w:lang w:val="en-US"/>
         </w:rPr>
-        <w:t>Msg class with – Name, text (string), body, face (sprite), speaker (gameobject)</w:t>
+        <w:t>Msg class with – Name, text (string), body, face (sprite), speaker (</w:t>
+      </w:r>
+      <w:proofErr w:type="spellStart"/>
+      <w:r>
+        <w:rPr>
+          <w:lang w:val="en-US"/>
+        </w:rPr>
+        <w:t>gameobject</w:t>
+      </w:r>
+      <w:proofErr w:type="spellEnd"/>
+      <w:r>
+        <w:rPr>
+          <w:lang w:val="en-US"/>
+        </w:rPr>
+        <w:t>)</w:t>
       </w:r>
     </w:p>
     <w:p>
@@ -2873,11 +3023,13 @@
     <w:p>
       <w:pPr>
         <w:rPr>
-          <w:lang w:val="en-US"/>
-        </w:rPr>
-      </w:pPr>
-      <w:r>
-        <w:rPr>
+          <w:color w:val="A6A6A6" w:themeColor="background1" w:themeShade="A6"/>
+          <w:lang w:val="en-US"/>
+        </w:rPr>
+      </w:pPr>
+      <w:r>
+        <w:rPr>
+          <w:color w:val="A6A6A6" w:themeColor="background1" w:themeShade="A6"/>
           <w:lang w:val="en-US"/>
         </w:rPr>
         <w:t>Fishing minigame</w:t>
@@ -2886,29 +3038,34 @@
     <w:p>
       <w:pPr>
         <w:rPr>
-          <w:lang w:val="en-US"/>
-        </w:rPr>
-      </w:pPr>
-      <w:r>
-        <w:rPr>
+          <w:color w:val="A6A6A6" w:themeColor="background1" w:themeShade="A6"/>
+          <w:lang w:val="en-US"/>
+        </w:rPr>
+      </w:pPr>
+      <w:r>
+        <w:rPr>
+          <w:color w:val="A6A6A6" w:themeColor="background1" w:themeShade="A6"/>
           <w:lang w:val="en-US"/>
         </w:rPr>
         <w:t xml:space="preserve">Like the Stardew valley fishing minigame, but instead of holding up to go up and letting go to go down, you </w:t>
       </w:r>
       <w:r>
         <w:rPr>
+          <w:color w:val="A6A6A6" w:themeColor="background1" w:themeShade="A6"/>
           <w:lang w:val="en-US"/>
         </w:rPr>
         <w:t>must</w:t>
       </w:r>
       <w:r>
         <w:rPr>
+          <w:color w:val="A6A6A6" w:themeColor="background1" w:themeShade="A6"/>
           <w:lang w:val="en-US"/>
         </w:rPr>
         <w:t xml:space="preserve"> alternate all the arrow keys to reel in and out, there are only 3 types of fish – trout, eel, and sturgeon with difficulty in that order. You must catch each fish before catching </w:t>
       </w:r>
       <w:r>
         <w:rPr>
+          <w:color w:val="A6A6A6" w:themeColor="background1" w:themeShade="A6"/>
           <w:lang w:val="en-US"/>
         </w:rPr>
         <w:lastRenderedPageBreak/>
@@ -2916,6 +3073,7 @@
       </w:r>
       <w:r>
         <w:rPr>
+          <w:color w:val="A6A6A6" w:themeColor="background1" w:themeShade="A6"/>
           <w:lang w:val="en-US"/>
         </w:rPr>
         <w:t>where you can fish for fun, this doesn’t really do anything except get you food to heal with. In the special fishing area, there is the Giant Rock, which you can get and continue the puzzles.</w:t>
@@ -2924,18 +3082,21 @@
     <w:p>
       <w:pPr>
         <w:rPr>
-          <w:lang w:val="en-US"/>
-        </w:rPr>
-      </w:pPr>
-    </w:p>
-    <w:p>
-      <w:pPr>
-        <w:rPr>
-          <w:lang w:val="en-US"/>
-        </w:rPr>
-      </w:pPr>
-      <w:r>
-        <w:rPr>
+          <w:color w:val="A6A6A6" w:themeColor="background1" w:themeShade="A6"/>
+          <w:lang w:val="en-US"/>
+        </w:rPr>
+      </w:pPr>
+    </w:p>
+    <w:p>
+      <w:pPr>
+        <w:rPr>
+          <w:color w:val="A6A6A6" w:themeColor="background1" w:themeShade="A6"/>
+          <w:lang w:val="en-US"/>
+        </w:rPr>
+      </w:pPr>
+      <w:r>
+        <w:rPr>
+          <w:color w:val="A6A6A6" w:themeColor="background1" w:themeShade="A6"/>
           <w:lang w:val="en-US"/>
         </w:rPr>
         <w:t>The second ice puzzle room will have a lot more evidence of this village, like ruins of buildings and pieces of wood and things like that.</w:t>
@@ -2944,14 +3105,63 @@
     <w:p>
       <w:pPr>
         <w:rPr>
-          <w:lang w:val="en-US"/>
-        </w:rPr>
-      </w:pPr>
-      <w:r>
-        <w:rPr>
+          <w:color w:val="A6A6A6" w:themeColor="background1" w:themeShade="A6"/>
+          <w:lang w:val="en-US"/>
+        </w:rPr>
+      </w:pPr>
+      <w:r>
+        <w:rPr>
+          <w:color w:val="A6A6A6" w:themeColor="background1" w:themeShade="A6"/>
           <w:lang w:val="en-US"/>
         </w:rPr>
         <w:t>To reach the real ruins the player must both solve the ice puzzle, and find the rusty key in one of the ruined houses.</w:t>
+      </w:r>
+    </w:p>
+    <w:p>
+      <w:pPr>
+        <w:rPr>
+          <w:color w:val="A6A6A6" w:themeColor="background1" w:themeShade="A6"/>
+          <w:lang w:val="en-US"/>
+        </w:rPr>
+      </w:pPr>
+    </w:p>
+    <w:p>
+      <w:pPr>
+        <w:rPr>
+          <w:lang w:val="en-US"/>
+        </w:rPr>
+      </w:pPr>
+      <w:r>
+        <w:rPr>
+          <w:lang w:val="en-US"/>
+        </w:rPr>
+        <w:t>In the next room, there are a few more abandoned houses containing random items, one house contains a key required to continue, and another house has a combat encounter with a giant rat, which gives the “rat tail” gene, which make the player slightly faster in the overworld.</w:t>
+      </w:r>
+    </w:p>
+    <w:p>
+      <w:pPr>
+        <w:rPr>
+          <w:lang w:val="en-US"/>
+        </w:rPr>
+      </w:pPr>
+      <w:r>
+        <w:rPr>
+          <w:lang w:val="en-US"/>
+        </w:rPr>
+        <w:t>After solving the puzzle in the area, you can make your way forward up some stairs into into a larger house, which after some inspection is the old town hall of the village, there are some random items and combat encounters in the house.</w:t>
+      </w:r>
+    </w:p>
+    <w:p>
+      <w:pPr>
+        <w:rPr>
+          <w:lang w:val="en-US"/>
+        </w:rPr>
+      </w:pPr>
+      <w:r>
+        <w:rPr>
+          <w:lang w:val="en-US"/>
+        </w:rPr>
+        <w:t>In the basement of the house is where you need to use the Desk Key, and there is another key/keycode puzzle, and you get to a wharf, where you take a boat across the rest of the lake.</w:t>
       </w:r>
     </w:p>
     <w:p>
@@ -3067,7 +3277,21 @@
         <w:rPr>
           <w:lang w:val="en-US"/>
         </w:rPr>
-        <w:t>A book titled “The history of local coins” – its so boring I don’t even want to open it.</w:t>
+        <w:t xml:space="preserve">A book titled “The history of local coins” – </w:t>
+      </w:r>
+      <w:proofErr w:type="spellStart"/>
+      <w:r>
+        <w:rPr>
+          <w:lang w:val="en-US"/>
+        </w:rPr>
+        <w:t>its</w:t>
+      </w:r>
+      <w:proofErr w:type="spellEnd"/>
+      <w:r>
+        <w:rPr>
+          <w:lang w:val="en-US"/>
+        </w:rPr>
+        <w:t xml:space="preserve"> so boring I don’t even want to open it.</w:t>
       </w:r>
       <w:r>
         <w:rPr>
@@ -3416,6 +3640,7 @@
         <w:rPr>
           <w:lang w:val="en-US"/>
         </w:rPr>
+        <w:lastRenderedPageBreak/>
         <w:t>The fight starts with only 1 tentacle attacking you, and after a couple attacks it will charge up and get hit by a geyser turn red and fall on the ground so you can attack it.</w:t>
       </w:r>
     </w:p>
@@ -3504,8 +3729,21 @@
         <w:rPr>
           <w:lang w:val="en-US"/>
         </w:rPr>
-        <w:lastRenderedPageBreak/>
-        <w:t>Splash, if the player is close to the edge it can splash down doing aoe.</w:t>
+        <w:t xml:space="preserve">Splash, if the player is close to the edge it can splash down doing </w:t>
+      </w:r>
+      <w:proofErr w:type="spellStart"/>
+      <w:r>
+        <w:rPr>
+          <w:lang w:val="en-US"/>
+        </w:rPr>
+        <w:t>aoe</w:t>
+      </w:r>
+      <w:proofErr w:type="spellEnd"/>
+      <w:r>
+        <w:rPr>
+          <w:lang w:val="en-US"/>
+        </w:rPr>
+        <w:t>.</w:t>
       </w:r>
     </w:p>
     <w:p>
@@ -3671,8 +3909,30 @@
         <w:rPr>
           <w:lang w:val="en-US"/>
         </w:rPr>
-        <w:t>If theres more than 3 tentacles alive then they start dong other thigns</w:t>
-      </w:r>
+        <w:t xml:space="preserve">If </w:t>
+      </w:r>
+      <w:proofErr w:type="spellStart"/>
+      <w:r>
+        <w:rPr>
+          <w:lang w:val="en-US"/>
+        </w:rPr>
+        <w:t>theres</w:t>
+      </w:r>
+      <w:proofErr w:type="spellEnd"/>
+      <w:r>
+        <w:rPr>
+          <w:lang w:val="en-US"/>
+        </w:rPr>
+        <w:t xml:space="preserve"> more than 3 tentacles alive then they start dong other </w:t>
+      </w:r>
+      <w:proofErr w:type="spellStart"/>
+      <w:r>
+        <w:rPr>
+          <w:lang w:val="en-US"/>
+        </w:rPr>
+        <w:t>thigns</w:t>
+      </w:r>
+      <w:proofErr w:type="spellEnd"/>
     </w:p>
     <w:p>
       <w:pPr>

</xml_diff>

<commit_message>
a bunch of sprites for the 2nd character"
</commit_message>
<xml_diff>
--- a/plan.docx
+++ b/plan.docx
@@ -38,19 +38,11 @@
         </w:rPr>
         <w:t xml:space="preserve">General aesthetics: </w:t>
       </w:r>
-      <w:proofErr w:type="spellStart"/>
-      <w:r>
-        <w:rPr>
-          <w:lang w:val="en-US"/>
-        </w:rPr>
-        <w:t>Pixelart</w:t>
-      </w:r>
-      <w:proofErr w:type="spellEnd"/>
-      <w:r>
-        <w:rPr>
-          <w:lang w:val="en-US"/>
-        </w:rPr>
-        <w:t xml:space="preserve"> – as typical for RPGs, </w:t>
+      <w:r>
+        <w:rPr>
+          <w:lang w:val="en-US"/>
+        </w:rPr>
+        <w:t xml:space="preserve">Pixelart – as typical for RPGs, </w:t>
       </w:r>
       <w:r>
         <w:rPr>
@@ -62,21 +54,7 @@
         <w:rPr>
           <w:lang w:val="en-US"/>
         </w:rPr>
-        <w:t xml:space="preserve"> disco Elysium and fear and hunger. Definitely have character portraits like disco Elysium has, and use the </w:t>
-      </w:r>
-      <w:proofErr w:type="spellStart"/>
-      <w:r>
-        <w:rPr>
-          <w:lang w:val="en-US"/>
-        </w:rPr>
-        <w:t>crosscode</w:t>
-      </w:r>
-      <w:proofErr w:type="spellEnd"/>
-      <w:r>
-        <w:rPr>
-          <w:lang w:val="en-US"/>
-        </w:rPr>
-        <w:t xml:space="preserve"> dialogue system.</w:t>
+        <w:t xml:space="preserve"> disco Elysium and fear and hunger. Definitely have character portraits like disco Elysium has, and use the crosscode dialogue system.</w:t>
       </w:r>
     </w:p>
     <w:p>
@@ -541,21 +519,7 @@
         <w:rPr>
           <w:lang w:val="en-US"/>
         </w:rPr>
-        <w:t xml:space="preserve">Boss fights will happen in the overworld, and you have to figure out how to get them into an </w:t>
-      </w:r>
-      <w:proofErr w:type="spellStart"/>
-      <w:r>
-        <w:rPr>
-          <w:lang w:val="en-US"/>
-        </w:rPr>
-        <w:t>actualy</w:t>
-      </w:r>
-      <w:proofErr w:type="spellEnd"/>
-      <w:r>
-        <w:rPr>
-          <w:lang w:val="en-US"/>
-        </w:rPr>
-        <w:t xml:space="preserve"> combat system.</w:t>
+        <w:t>Boss fights will happen in the overworld, and you have to figure out how to get them into an actualy combat system.</w:t>
       </w:r>
     </w:p>
     <w:p>
@@ -600,21 +564,7 @@
         <w:rPr>
           <w:lang w:val="en-US"/>
         </w:rPr>
-        <w:t xml:space="preserve">Potentially have “lookout points” for saving, where it will cut toa different perspective, and allow saving, this takes a lot of art </w:t>
-      </w:r>
-      <w:proofErr w:type="spellStart"/>
-      <w:r>
-        <w:rPr>
-          <w:lang w:val="en-US"/>
-        </w:rPr>
-        <w:t>tho</w:t>
-      </w:r>
-      <w:proofErr w:type="spellEnd"/>
-      <w:r>
-        <w:rPr>
-          <w:lang w:val="en-US"/>
-        </w:rPr>
-        <w:t>.</w:t>
+        <w:t>Potentially have “lookout points” for saving, where it will cut toa different perspective, and allow saving, this takes a lot of art tho.</w:t>
       </w:r>
     </w:p>
     <w:p>
@@ -646,21 +596,7 @@
         <w:rPr>
           <w:lang w:val="en-US"/>
         </w:rPr>
-        <w:t xml:space="preserve">ombat </w:t>
-      </w:r>
-      <w:proofErr w:type="spellStart"/>
-      <w:r>
-        <w:rPr>
-          <w:lang w:val="en-US"/>
-        </w:rPr>
-        <w:t>ui</w:t>
-      </w:r>
-      <w:proofErr w:type="spellEnd"/>
-      <w:r>
-        <w:rPr>
-          <w:lang w:val="en-US"/>
-        </w:rPr>
-        <w:t xml:space="preserve"> general idea:</w:t>
+        <w:t>ombat ui general idea:</w:t>
       </w:r>
     </w:p>
     <w:p>
@@ -716,19 +652,11 @@
           <w:lang w:val="en-US"/>
         </w:rPr>
       </w:pPr>
-      <w:proofErr w:type="spellStart"/>
-      <w:r>
-        <w:rPr>
-          <w:lang w:val="en-US"/>
-        </w:rPr>
-        <w:t>Obv</w:t>
-      </w:r>
-      <w:proofErr w:type="spellEnd"/>
-      <w:r>
-        <w:rPr>
-          <w:lang w:val="en-US"/>
-        </w:rPr>
-        <w:t xml:space="preserve"> not actual sprites yet :/.</w:t>
+      <w:r>
+        <w:rPr>
+          <w:lang w:val="en-US"/>
+        </w:rPr>
+        <w:t>Obv not actual sprites yet :/.</w:t>
       </w:r>
     </w:p>
     <w:p>
@@ -830,21 +758,7 @@
         <w:rPr>
           <w:lang w:val="en-US"/>
         </w:rPr>
-        <w:t xml:space="preserve">In </w:t>
-      </w:r>
-      <w:proofErr w:type="spellStart"/>
-      <w:r>
-        <w:rPr>
-          <w:lang w:val="en-US"/>
-        </w:rPr>
-        <w:t>combatcontroller</w:t>
-      </w:r>
-      <w:proofErr w:type="spellEnd"/>
-      <w:r>
-        <w:rPr>
-          <w:lang w:val="en-US"/>
-        </w:rPr>
-        <w:t>, add it to the target selector</w:t>
+        <w:t>In combatcontroller, add it to the target selector</w:t>
       </w:r>
     </w:p>
     <w:p>
@@ -862,21 +776,7 @@
         <w:rPr>
           <w:lang w:val="en-US"/>
         </w:rPr>
-        <w:t xml:space="preserve">Put it in </w:t>
-      </w:r>
-      <w:proofErr w:type="spellStart"/>
-      <w:r>
-        <w:rPr>
-          <w:lang w:val="en-US"/>
-        </w:rPr>
-        <w:t>playerdata</w:t>
-      </w:r>
-      <w:proofErr w:type="spellEnd"/>
-      <w:r>
-        <w:rPr>
-          <w:lang w:val="en-US"/>
-        </w:rPr>
-        <w:t xml:space="preserve"> when obtainable</w:t>
+        <w:t>Put it in playerdata when obtainable</w:t>
       </w:r>
     </w:p>
     <w:p>
@@ -1481,21 +1381,7 @@
         <w:rPr>
           <w:lang w:val="en-US"/>
         </w:rPr>
-        <w:t xml:space="preserve"> a whole and gives a brief overview of his life [</w:t>
-      </w:r>
-      <w:proofErr w:type="spellStart"/>
-      <w:r>
-        <w:rPr>
-          <w:lang w:val="en-US"/>
-        </w:rPr>
-        <w:t>yayy</w:t>
-      </w:r>
-      <w:proofErr w:type="spellEnd"/>
-      <w:r>
-        <w:rPr>
-          <w:lang w:val="en-US"/>
-        </w:rPr>
-        <w:t xml:space="preserve"> organic way to introduce backstory]. The broadcast then cuts to a speech from the minister of health</w:t>
+        <w:t xml:space="preserve"> a whole and gives a brief overview of his life [yayy organic way to introduce backstory]. The broadcast then cuts to a speech from the minister of health</w:t>
       </w:r>
       <w:r>
         <w:rPr>
@@ -1746,19 +1632,11 @@
         </w:rPr>
         <w:t xml:space="preserve">The next day you challenge the overlord to a fight and boast that he </w:t>
       </w:r>
-      <w:proofErr w:type="spellStart"/>
-      <w:r>
-        <w:rPr>
-          <w:lang w:val="en-US"/>
-        </w:rPr>
-        <w:t>cant</w:t>
-      </w:r>
-      <w:proofErr w:type="spellEnd"/>
-      <w:r>
-        <w:rPr>
-          <w:lang w:val="en-US"/>
-        </w:rPr>
-        <w:t xml:space="preserve"> hit you in close combat, then you get into regular combat for a turn and you can attack him</w:t>
+      <w:r>
+        <w:rPr>
+          <w:lang w:val="en-US"/>
+        </w:rPr>
+        <w:t>cant hit you in close combat, then you get into regular combat for a turn and you can attack him</w:t>
       </w:r>
       <w:r>
         <w:rPr>
@@ -1870,21 +1748,7 @@
           <w:lang w:val="en-US"/>
         </w:rPr>
         <w:lastRenderedPageBreak/>
-        <w:t xml:space="preserve">Upon reaching half health he gets bored and leaves, stating “well, I guess you’ll never find them then, </w:t>
-      </w:r>
-      <w:proofErr w:type="spellStart"/>
-      <w:r>
-        <w:rPr>
-          <w:lang w:val="en-US"/>
-        </w:rPr>
-        <w:t>ill</w:t>
-      </w:r>
-      <w:proofErr w:type="spellEnd"/>
-      <w:r>
-        <w:rPr>
-          <w:lang w:val="en-US"/>
-        </w:rPr>
-        <w:t xml:space="preserve"> be in the throne room.” In reference to your kidnapped sibling.</w:t>
+        <w:t>Upon reaching half health he gets bored and leaves, stating “well, I guess you’ll never find them then, ill be in the throne room.” In reference to your kidnapped sibling.</w:t>
       </w:r>
     </w:p>
     <w:p>
@@ -2061,21 +1925,7 @@
         <w:rPr>
           <w:lang w:val="en-US"/>
         </w:rPr>
-        <w:t>Msg class with – Name, text (string), body, face (sprite), speaker (</w:t>
-      </w:r>
-      <w:proofErr w:type="spellStart"/>
-      <w:r>
-        <w:rPr>
-          <w:lang w:val="en-US"/>
-        </w:rPr>
-        <w:t>gameobject</w:t>
-      </w:r>
-      <w:proofErr w:type="spellEnd"/>
-      <w:r>
-        <w:rPr>
-          <w:lang w:val="en-US"/>
-        </w:rPr>
-        <w:t>)</w:t>
+        <w:t>Msg class with – Name, text (string), body, face (sprite), speaker (gameobject)</w:t>
       </w:r>
     </w:p>
     <w:p>
@@ -3157,12 +3007,109 @@
           <w:lang w:val="en-US"/>
         </w:rPr>
       </w:pPr>
-      <w:r>
-        <w:rPr>
-          <w:lang w:val="en-US"/>
-        </w:rPr>
-        <w:t>In the basement of the house is where you need to use the Desk Key, and there is another key/keycode puzzle, and you get to a wharf, where you take a boat across the rest of the lake.</w:t>
-      </w:r>
+    </w:p>
+    <w:p>
+      <w:pPr>
+        <w:rPr>
+          <w:lang w:val="en-US"/>
+        </w:rPr>
+      </w:pPr>
+      <w:r>
+        <w:rPr>
+          <w:noProof/>
+          <w:lang w:val="en-US"/>
+        </w:rPr>
+        <w:drawing>
+          <wp:inline distT="0" distB="0" distL="0" distR="0" wp14:anchorId="15DED09E" wp14:editId="11D36221">
+            <wp:extent cx="5724525" cy="2619375"/>
+            <wp:effectExtent l="0" t="0" r="9525" b="9525"/>
+            <wp:docPr id="1373626359" name="Picture 1"/>
+            <wp:cNvGraphicFramePr>
+              <a:graphicFrameLocks xmlns:a="http://schemas.openxmlformats.org/drawingml/2006/main" noChangeAspect="1"/>
+            </wp:cNvGraphicFramePr>
+            <a:graphic xmlns:a="http://schemas.openxmlformats.org/drawingml/2006/main">
+              <a:graphicData uri="http://schemas.openxmlformats.org/drawingml/2006/picture">
+                <pic:pic xmlns:pic="http://schemas.openxmlformats.org/drawingml/2006/picture">
+                  <pic:nvPicPr>
+                    <pic:cNvPr id="0" name="Picture 1"/>
+                    <pic:cNvPicPr>
+                      <a:picLocks noChangeAspect="1" noChangeArrowheads="1"/>
+                    </pic:cNvPicPr>
+                  </pic:nvPicPr>
+                  <pic:blipFill>
+                    <a:blip r:embed="rId18">
+                      <a:extLst>
+                        <a:ext uri="{28A0092B-C50C-407E-A947-70E740481C1C}">
+                          <a14:useLocalDpi xmlns:a14="http://schemas.microsoft.com/office/drawing/2010/main" val="0"/>
+                        </a:ext>
+                      </a:extLst>
+                    </a:blip>
+                    <a:srcRect/>
+                    <a:stretch>
+                      <a:fillRect/>
+                    </a:stretch>
+                  </pic:blipFill>
+                  <pic:spPr bwMode="auto">
+                    <a:xfrm>
+                      <a:off x="0" y="0"/>
+                      <a:ext cx="5724525" cy="2619375"/>
+                    </a:xfrm>
+                    <a:prstGeom prst="rect">
+                      <a:avLst/>
+                    </a:prstGeom>
+                    <a:noFill/>
+                    <a:ln>
+                      <a:noFill/>
+                    </a:ln>
+                  </pic:spPr>
+                </pic:pic>
+              </a:graphicData>
+            </a:graphic>
+          </wp:inline>
+        </w:drawing>
+      </w:r>
+    </w:p>
+    <w:p>
+      <w:pPr>
+        <w:rPr>
+          <w:lang w:val="en-US"/>
+        </w:rPr>
+      </w:pPr>
+    </w:p>
+    <w:p>
+      <w:pPr>
+        <w:rPr>
+          <w:lang w:val="en-US"/>
+        </w:rPr>
+      </w:pPr>
+    </w:p>
+    <w:p>
+      <w:pPr>
+        <w:rPr>
+          <w:lang w:val="en-US"/>
+        </w:rPr>
+      </w:pPr>
+    </w:p>
+    <w:p>
+      <w:pPr>
+        <w:rPr>
+          <w:lang w:val="en-US"/>
+        </w:rPr>
+      </w:pPr>
+      <w:r>
+        <w:rPr>
+          <w:lang w:val="en-US"/>
+        </w:rPr>
+        <w:br/>
+        <w:t>Common area: This area contains tables and chairs set up in rows, a couple of the tables have papers or</w:t>
+      </w:r>
+    </w:p>
+    <w:p>
+      <w:pPr>
+        <w:rPr>
+          <w:lang w:val="en-US"/>
+        </w:rPr>
+      </w:pPr>
     </w:p>
     <w:p>
       <w:pPr>
@@ -3277,21 +3224,7 @@
         <w:rPr>
           <w:lang w:val="en-US"/>
         </w:rPr>
-        <w:t xml:space="preserve">A book titled “The history of local coins” – </w:t>
-      </w:r>
-      <w:proofErr w:type="spellStart"/>
-      <w:r>
-        <w:rPr>
-          <w:lang w:val="en-US"/>
-        </w:rPr>
-        <w:t>its</w:t>
-      </w:r>
-      <w:proofErr w:type="spellEnd"/>
-      <w:r>
-        <w:rPr>
-          <w:lang w:val="en-US"/>
-        </w:rPr>
-        <w:t xml:space="preserve"> so boring I don’t even want to open it.</w:t>
+        <w:t>A book titled “The history of local coins” – its so boring I don’t even want to open it.</w:t>
       </w:r>
       <w:r>
         <w:rPr>
@@ -3435,6 +3368,7 @@
         <w:rPr>
           <w:lang w:val="en-US"/>
         </w:rPr>
+        <w:lastRenderedPageBreak/>
         <w:t>If close he will charge up and dash towards the player twice.</w:t>
       </w:r>
     </w:p>
@@ -3640,7 +3574,6 @@
         <w:rPr>
           <w:lang w:val="en-US"/>
         </w:rPr>
-        <w:lastRenderedPageBreak/>
         <w:t>The fight starts with only 1 tentacle attacking you, and after a couple attacks it will charge up and get hit by a geyser turn red and fall on the ground so you can attack it.</w:t>
       </w:r>
     </w:p>
@@ -3729,21 +3662,7 @@
         <w:rPr>
           <w:lang w:val="en-US"/>
         </w:rPr>
-        <w:t xml:space="preserve">Splash, if the player is close to the edge it can splash down doing </w:t>
-      </w:r>
-      <w:proofErr w:type="spellStart"/>
-      <w:r>
-        <w:rPr>
-          <w:lang w:val="en-US"/>
-        </w:rPr>
-        <w:t>aoe</w:t>
-      </w:r>
-      <w:proofErr w:type="spellEnd"/>
-      <w:r>
-        <w:rPr>
-          <w:lang w:val="en-US"/>
-        </w:rPr>
-        <w:t>.</w:t>
+        <w:t>Splash, if the player is close to the edge it can splash down doing aoe.</w:t>
       </w:r>
     </w:p>
     <w:p>
@@ -3837,6 +3756,7 @@
         <w:rPr>
           <w:lang w:val="en-US"/>
         </w:rPr>
+        <w:lastRenderedPageBreak/>
         <w:t>Has a small amount of health, such that the player kills it in 3ish turns</w:t>
       </w:r>
     </w:p>
@@ -3909,30 +3829,8 @@
         <w:rPr>
           <w:lang w:val="en-US"/>
         </w:rPr>
-        <w:t xml:space="preserve">If </w:t>
-      </w:r>
-      <w:proofErr w:type="spellStart"/>
-      <w:r>
-        <w:rPr>
-          <w:lang w:val="en-US"/>
-        </w:rPr>
-        <w:t>theres</w:t>
-      </w:r>
-      <w:proofErr w:type="spellEnd"/>
-      <w:r>
-        <w:rPr>
-          <w:lang w:val="en-US"/>
-        </w:rPr>
-        <w:t xml:space="preserve"> more than 3 tentacles alive then they start dong other </w:t>
-      </w:r>
-      <w:proofErr w:type="spellStart"/>
-      <w:r>
-        <w:rPr>
-          <w:lang w:val="en-US"/>
-        </w:rPr>
-        <w:t>thigns</w:t>
-      </w:r>
-      <w:proofErr w:type="spellEnd"/>
+        <w:t>If theres more than 3 tentacles alive then they start dong other thigns</w:t>
+      </w:r>
     </w:p>
     <w:p>
       <w:pPr>

</xml_diff>

<commit_message>
mostly reworking the story
</commit_message>
<xml_diff>
--- a/plan.docx
+++ b/plan.docx
@@ -38,11 +38,19 @@
         </w:rPr>
         <w:t xml:space="preserve">General aesthetics: </w:t>
       </w:r>
-      <w:r>
-        <w:rPr>
-          <w:lang w:val="en-US"/>
-        </w:rPr>
-        <w:t xml:space="preserve">Pixelart – as typical for RPGs, </w:t>
+      <w:proofErr w:type="spellStart"/>
+      <w:r>
+        <w:rPr>
+          <w:lang w:val="en-US"/>
+        </w:rPr>
+        <w:t>Pixelart</w:t>
+      </w:r>
+      <w:proofErr w:type="spellEnd"/>
+      <w:r>
+        <w:rPr>
+          <w:lang w:val="en-US"/>
+        </w:rPr>
+        <w:t xml:space="preserve"> – as typical for RPGs, </w:t>
       </w:r>
       <w:r>
         <w:rPr>
@@ -54,7 +62,21 @@
         <w:rPr>
           <w:lang w:val="en-US"/>
         </w:rPr>
-        <w:t xml:space="preserve"> disco Elysium and fear and hunger. Definitely have character portraits like disco Elysium has, and use the crosscode dialogue system.</w:t>
+        <w:t xml:space="preserve"> disco Elysium and fear and hunger. Definitely have character portraits like disco Elysium has, and use the </w:t>
+      </w:r>
+      <w:proofErr w:type="spellStart"/>
+      <w:r>
+        <w:rPr>
+          <w:lang w:val="en-US"/>
+        </w:rPr>
+        <w:t>crosscode</w:t>
+      </w:r>
+      <w:proofErr w:type="spellEnd"/>
+      <w:r>
+        <w:rPr>
+          <w:lang w:val="en-US"/>
+        </w:rPr>
+        <w:t xml:space="preserve"> dialogue system.</w:t>
       </w:r>
     </w:p>
     <w:p>
@@ -519,7 +541,21 @@
         <w:rPr>
           <w:lang w:val="en-US"/>
         </w:rPr>
-        <w:t>Boss fights will happen in the overworld, and you have to figure out how to get them into an actualy combat system.</w:t>
+        <w:t xml:space="preserve">Boss fights will happen in the overworld, and you have to figure out how to get them into an </w:t>
+      </w:r>
+      <w:proofErr w:type="spellStart"/>
+      <w:r>
+        <w:rPr>
+          <w:lang w:val="en-US"/>
+        </w:rPr>
+        <w:t>actualy</w:t>
+      </w:r>
+      <w:proofErr w:type="spellEnd"/>
+      <w:r>
+        <w:rPr>
+          <w:lang w:val="en-US"/>
+        </w:rPr>
+        <w:t xml:space="preserve"> combat system.</w:t>
       </w:r>
     </w:p>
     <w:p>
@@ -564,7 +600,21 @@
         <w:rPr>
           <w:lang w:val="en-US"/>
         </w:rPr>
-        <w:t>Potentially have “lookout points” for saving, where it will cut toa different perspective, and allow saving, this takes a lot of art tho.</w:t>
+        <w:t xml:space="preserve">Potentially have “lookout points” for saving, where it will cut toa different perspective, and allow saving, this takes a lot of art </w:t>
+      </w:r>
+      <w:proofErr w:type="spellStart"/>
+      <w:r>
+        <w:rPr>
+          <w:lang w:val="en-US"/>
+        </w:rPr>
+        <w:t>tho</w:t>
+      </w:r>
+      <w:proofErr w:type="spellEnd"/>
+      <w:r>
+        <w:rPr>
+          <w:lang w:val="en-US"/>
+        </w:rPr>
+        <w:t>.</w:t>
       </w:r>
     </w:p>
     <w:p>
@@ -596,7 +646,21 @@
         <w:rPr>
           <w:lang w:val="en-US"/>
         </w:rPr>
-        <w:t>ombat ui general idea:</w:t>
+        <w:t xml:space="preserve">ombat </w:t>
+      </w:r>
+      <w:proofErr w:type="spellStart"/>
+      <w:r>
+        <w:rPr>
+          <w:lang w:val="en-US"/>
+        </w:rPr>
+        <w:t>ui</w:t>
+      </w:r>
+      <w:proofErr w:type="spellEnd"/>
+      <w:r>
+        <w:rPr>
+          <w:lang w:val="en-US"/>
+        </w:rPr>
+        <w:t xml:space="preserve"> general idea:</w:t>
       </w:r>
     </w:p>
     <w:p>
@@ -652,11 +716,19 @@
           <w:lang w:val="en-US"/>
         </w:rPr>
       </w:pPr>
-      <w:r>
-        <w:rPr>
-          <w:lang w:val="en-US"/>
-        </w:rPr>
-        <w:t>Obv not actual sprites yet :/.</w:t>
+      <w:proofErr w:type="spellStart"/>
+      <w:r>
+        <w:rPr>
+          <w:lang w:val="en-US"/>
+        </w:rPr>
+        <w:t>Obv</w:t>
+      </w:r>
+      <w:proofErr w:type="spellEnd"/>
+      <w:r>
+        <w:rPr>
+          <w:lang w:val="en-US"/>
+        </w:rPr>
+        <w:t xml:space="preserve"> not actual sprites yet :/.</w:t>
       </w:r>
     </w:p>
     <w:p>
@@ -758,7 +830,21 @@
         <w:rPr>
           <w:lang w:val="en-US"/>
         </w:rPr>
-        <w:t>In combatcontroller, add it to the target selector</w:t>
+        <w:t xml:space="preserve">In </w:t>
+      </w:r>
+      <w:proofErr w:type="spellStart"/>
+      <w:r>
+        <w:rPr>
+          <w:lang w:val="en-US"/>
+        </w:rPr>
+        <w:t>combatcontroller</w:t>
+      </w:r>
+      <w:proofErr w:type="spellEnd"/>
+      <w:r>
+        <w:rPr>
+          <w:lang w:val="en-US"/>
+        </w:rPr>
+        <w:t>, add it to the target selector</w:t>
       </w:r>
     </w:p>
     <w:p>
@@ -776,7 +862,21 @@
         <w:rPr>
           <w:lang w:val="en-US"/>
         </w:rPr>
-        <w:t>Put it in playerdata when obtainable</w:t>
+        <w:t xml:space="preserve">Put it in </w:t>
+      </w:r>
+      <w:proofErr w:type="spellStart"/>
+      <w:r>
+        <w:rPr>
+          <w:lang w:val="en-US"/>
+        </w:rPr>
+        <w:t>playerdata</w:t>
+      </w:r>
+      <w:proofErr w:type="spellEnd"/>
+      <w:r>
+        <w:rPr>
+          <w:lang w:val="en-US"/>
+        </w:rPr>
+        <w:t xml:space="preserve"> when obtainable</w:t>
       </w:r>
     </w:p>
     <w:p>
@@ -1381,7 +1481,21 @@
         <w:rPr>
           <w:lang w:val="en-US"/>
         </w:rPr>
-        <w:t xml:space="preserve"> a whole and gives a brief overview of his life [yayy organic way to introduce backstory]. The broadcast then cuts to a speech from the minister of health</w:t>
+        <w:t xml:space="preserve"> a whole and gives a brief overview of his life [</w:t>
+      </w:r>
+      <w:proofErr w:type="spellStart"/>
+      <w:r>
+        <w:rPr>
+          <w:lang w:val="en-US"/>
+        </w:rPr>
+        <w:t>yayy</w:t>
+      </w:r>
+      <w:proofErr w:type="spellEnd"/>
+      <w:r>
+        <w:rPr>
+          <w:lang w:val="en-US"/>
+        </w:rPr>
+        <w:t xml:space="preserve"> organic way to introduce backstory]. The broadcast then cuts to a speech from the minister of health</w:t>
       </w:r>
       <w:r>
         <w:rPr>
@@ -1393,69 +1507,121 @@
         <w:rPr>
           <w:lang w:val="en-US"/>
         </w:rPr>
-        <w:t>. Your sibling then asks you to deliver a letter, saying it’s very important it gets delivered properly.</w:t>
-      </w:r>
-    </w:p>
-    <w:p>
-      <w:pPr>
-        <w:rPr>
-          <w:lang w:val="en-US"/>
-        </w:rPr>
-      </w:pPr>
-      <w:r>
-        <w:rPr>
-          <w:lang w:val="en-US"/>
-        </w:rPr>
-        <w:t xml:space="preserve">You then walk down the streets and get a little look at the world, something doesn’t quite seem right, some of the people don’t seem quite right. You then get confronted by a scary man who blocks the path in front of you, so you decide to go down the alleyway path. You then run into another large man who knocks you to the ground and laughs. The man from before comes from behind you </w:t>
-      </w:r>
-      <w:r>
-        <w:rPr>
-          <w:lang w:val="en-US"/>
-        </w:rPr>
-        <w:t xml:space="preserve">and </w:t>
-      </w:r>
-      <w:r>
-        <w:rPr>
-          <w:lang w:val="en-US"/>
-        </w:rPr>
-        <w:t>says,</w:t>
-      </w:r>
-      <w:r>
-        <w:rPr>
-          <w:lang w:val="en-US"/>
-        </w:rPr>
-        <w:t xml:space="preserve"> “seems it was easier than we thought”, they then discuss the fact you aren’t the minister themselves, and what they should do with you, they decide to take a “souvenir”, your eye. The last thing you know is they pick you up and you pass out.</w:t>
-      </w:r>
-    </w:p>
-    <w:p>
-      <w:pPr>
-        <w:rPr>
-          <w:lang w:val="en-US"/>
-        </w:rPr>
-      </w:pPr>
-      <w:r>
-        <w:rPr>
-          <w:lang w:val="en-US"/>
-        </w:rPr>
-        <w:t xml:space="preserve">You wake up in an unknown dark place to a </w:t>
-      </w:r>
-      <w:r>
-        <w:rPr>
-          <w:lang w:val="en-US"/>
-        </w:rPr>
-        <w:t>kid</w:t>
-      </w:r>
-      <w:r>
-        <w:rPr>
-          <w:lang w:val="en-US"/>
-        </w:rPr>
-        <w:t xml:space="preserve"> poking at you asking if you’re ok. You, being confused ask what happened, apparently the two men just dumped you here, without an eye. You then panic and realize your eye is gone. The </w:t>
-      </w:r>
-      <w:r>
-        <w:rPr>
-          <w:lang w:val="en-US"/>
-        </w:rPr>
-        <w:t>kid</w:t>
+        <w:t xml:space="preserve">. Your then </w:t>
+      </w:r>
+      <w:r>
+        <w:rPr>
+          <w:lang w:val="en-US"/>
+        </w:rPr>
+        <w:t xml:space="preserve">get </w:t>
+      </w:r>
+      <w:r>
+        <w:rPr>
+          <w:lang w:val="en-US"/>
+        </w:rPr>
+        <w:t>ask</w:t>
+      </w:r>
+      <w:r>
+        <w:rPr>
+          <w:lang w:val="en-US"/>
+        </w:rPr>
+        <w:t>ed</w:t>
+      </w:r>
+      <w:r>
+        <w:rPr>
+          <w:lang w:val="en-US"/>
+        </w:rPr>
+        <w:t xml:space="preserve"> to deliver a letter, saying it’s very important it gets delivered properly.</w:t>
+      </w:r>
+    </w:p>
+    <w:p>
+      <w:pPr>
+        <w:rPr>
+          <w:lang w:val="en-US"/>
+        </w:rPr>
+      </w:pPr>
+      <w:r>
+        <w:rPr>
+          <w:lang w:val="en-US"/>
+        </w:rPr>
+        <w:t xml:space="preserve">You then walk down the streets and get a little look at the world, something doesn’t quite seem right, some of the people don’t seem quite right. </w:t>
+      </w:r>
+      <w:r>
+        <w:rPr>
+          <w:lang w:val="en-US"/>
+        </w:rPr>
+        <w:t>At the post office you are greeted by a very serious man who take your letter into the back, realizing the gravity of the delivery (or is he always like that), once he leaves 2 large men enter the room and mutter</w:t>
+      </w:r>
+      <w:r>
+        <w:rPr>
+          <w:lang w:val="en-US"/>
+        </w:rPr>
+        <w:t xml:space="preserve"> over there, they approach you and knock you to the ground, one says “this isn’t the one”, the other  “</w:t>
+      </w:r>
+      <w:proofErr w:type="spellStart"/>
+      <w:r>
+        <w:rPr>
+          <w:lang w:val="en-US"/>
+        </w:rPr>
+        <w:t>Lets</w:t>
+      </w:r>
+      <w:proofErr w:type="spellEnd"/>
+      <w:r>
+        <w:rPr>
+          <w:lang w:val="en-US"/>
+        </w:rPr>
+        <w:t xml:space="preserve"> take her anyways, we </w:t>
+      </w:r>
+      <w:proofErr w:type="spellStart"/>
+      <w:r>
+        <w:rPr>
+          <w:lang w:val="en-US"/>
+        </w:rPr>
+        <w:t>cant</w:t>
+      </w:r>
+      <w:proofErr w:type="spellEnd"/>
+      <w:r>
+        <w:rPr>
+          <w:lang w:val="en-US"/>
+        </w:rPr>
+        <w:t xml:space="preserve"> leave her here”</w:t>
+      </w:r>
+      <w:r>
+        <w:rPr>
+          <w:lang w:val="en-US"/>
+        </w:rPr>
+        <w:t>. The last thing you know is they pick you up and you pass out.</w:t>
+      </w:r>
+    </w:p>
+    <w:p>
+      <w:pPr>
+        <w:rPr>
+          <w:lang w:val="en-US"/>
+        </w:rPr>
+      </w:pPr>
+      <w:r>
+        <w:rPr>
+          <w:lang w:val="en-US"/>
+        </w:rPr>
+        <w:t xml:space="preserve">You wake up in an unknown dark place to </w:t>
+      </w:r>
+      <w:r>
+        <w:rPr>
+          <w:lang w:val="en-US"/>
+        </w:rPr>
+        <w:t xml:space="preserve">the main guy </w:t>
+      </w:r>
+      <w:r>
+        <w:rPr>
+          <w:lang w:val="en-US"/>
+        </w:rPr>
+        <w:t xml:space="preserve">poking at you asking if you’re ok. You, being confused ask what happened, apparently the two men just dumped you here, without an eye. You then panic and realize your eye is gone. The </w:t>
+      </w:r>
+      <w:r>
+        <w:rPr>
+          <w:lang w:val="en-US"/>
+        </w:rPr>
+        <w:t>man</w:t>
       </w:r>
       <w:r>
         <w:rPr>
@@ -1481,19 +1647,281 @@
         <w:rPr>
           <w:lang w:val="en-US"/>
         </w:rPr>
+        <w:t>man</w:t>
+      </w:r>
+      <w:r>
+        <w:rPr>
+          <w:lang w:val="en-US"/>
+        </w:rPr>
+        <w:t xml:space="preserve"> showing you around the small area he live</w:t>
+      </w:r>
+      <w:r>
+        <w:rPr>
+          <w:lang w:val="en-US"/>
+        </w:rPr>
+        <w:t>d</w:t>
+      </w:r>
+      <w:r>
+        <w:rPr>
+          <w:lang w:val="en-US"/>
+        </w:rPr>
+        <w:t xml:space="preserve"> in</w:t>
+      </w:r>
+      <w:r>
+        <w:rPr>
+          <w:lang w:val="en-US"/>
+        </w:rPr>
+        <w:t>, he says this is where he grew up, but you don’t even recognize this area</w:t>
+      </w:r>
+      <w:r>
+        <w:rPr>
+          <w:lang w:val="en-US"/>
+        </w:rPr>
+        <w:t>, you discuss how you got here and that you want to leave. He agrees to help you leave and try to find your eye.</w:t>
+      </w:r>
+      <w:r>
+        <w:rPr>
+          <w:lang w:val="en-US"/>
+        </w:rPr>
+        <w:t xml:space="preserve"> The </w:t>
+      </w:r>
+      <w:r>
+        <w:rPr>
+          <w:lang w:val="en-US"/>
+        </w:rPr>
+        <w:t>man</w:t>
+      </w:r>
+      <w:r>
+        <w:rPr>
+          <w:lang w:val="en-US"/>
+        </w:rPr>
+        <w:t xml:space="preserve"> suggests it could’ve been the current overlord who took your eye, and you start trying to find information about him.</w:t>
+      </w:r>
+    </w:p>
+    <w:p>
+      <w:pPr>
+        <w:rPr>
+          <w:lang w:val="en-US"/>
+        </w:rPr>
+      </w:pPr>
+      <w:r>
+        <w:rPr>
+          <w:lang w:val="en-US"/>
+        </w:rPr>
+        <w:t xml:space="preserve">At this point you </w:t>
+      </w:r>
+      <w:r>
+        <w:rPr>
+          <w:lang w:val="en-US"/>
+        </w:rPr>
+        <w:t>realize</w:t>
+      </w:r>
+      <w:r>
+        <w:rPr>
+          <w:lang w:val="en-US"/>
+        </w:rPr>
+        <w:t xml:space="preserve"> you are across the other side of the giant crater that the city sits on.</w:t>
+      </w:r>
+    </w:p>
+    <w:p>
+      <w:pPr>
+        <w:rPr>
+          <w:lang w:val="en-US"/>
+        </w:rPr>
+      </w:pPr>
+      <w:r>
+        <w:rPr>
+          <w:lang w:val="en-US"/>
+        </w:rPr>
+        <w:t>After a little digging you find the location of his hideout and take a visit, the “receptionist” dismisses you for not having an appointment and you can’t get to see him</w:t>
+      </w:r>
+      <w:r>
+        <w:rPr>
+          <w:lang w:val="en-US"/>
+        </w:rPr>
+        <w:t xml:space="preserve"> without “proving yourself”, </w:t>
+      </w:r>
+      <w:r>
+        <w:rPr>
+          <w:lang w:val="en-US"/>
+        </w:rPr>
+        <w:t>by fetching an item from the abandoned town nearby.</w:t>
+      </w:r>
+    </w:p>
+    <w:p>
+      <w:pPr>
+        <w:rPr>
+          <w:lang w:val="en-US"/>
+        </w:rPr>
+      </w:pPr>
+      <w:r>
+        <w:rPr>
+          <w:lang w:val="en-US"/>
+        </w:rPr>
+        <w:t>Now do the ice area with puzzles and whatnot.</w:t>
+      </w:r>
+    </w:p>
+    <w:p>
+      <w:pPr>
+        <w:rPr>
+          <w:lang w:val="en-US"/>
+        </w:rPr>
+      </w:pPr>
+      <w:r>
+        <w:rPr>
+          <w:lang w:val="en-US"/>
+        </w:rPr>
+        <w:t xml:space="preserve">Now </w:t>
+      </w:r>
+      <w:r>
+        <w:rPr>
+          <w:lang w:val="en-US"/>
+        </w:rPr>
+        <w:t xml:space="preserve">talk to the real overlord, </w:t>
+      </w:r>
+      <w:r>
+        <w:rPr>
+          <w:lang w:val="en-US"/>
+        </w:rPr>
+        <w:t xml:space="preserve">he isn’t one for conversation, and attacks you saying something all dramatic like “you’ve proven your prowess against nature, but people haven’t worried about that for decades, people are the real enemy” and attacks you. </w:t>
+      </w:r>
+      <w:r>
+        <w:rPr>
+          <w:lang w:val="en-US"/>
+        </w:rPr>
+        <w:t>Then begins a scripted boss fight for you to lose, he just keeps increasing his status over time and decreasing yours until you lose. You then pass out and are moved deeper into his compound</w:t>
+      </w:r>
+      <w:r>
+        <w:rPr>
+          <w:lang w:val="en-US"/>
+        </w:rPr>
+        <w:t xml:space="preserve"> saying your weak.</w:t>
+      </w:r>
+    </w:p>
+    <w:p>
+      <w:pPr>
+        <w:rPr>
+          <w:lang w:val="en-US"/>
+        </w:rPr>
+      </w:pPr>
+      <w:r>
+        <w:rPr>
+          <w:lang w:val="en-US"/>
+        </w:rPr>
+        <w:t xml:space="preserve">Once you wake up the guards escort you to a dormitory with many other people. From discussing with then you find that the overlord </w:t>
+      </w:r>
+      <w:r>
+        <w:rPr>
+          <w:lang w:val="en-US"/>
+        </w:rPr>
+        <w:t>will always accept a challenge</w:t>
+      </w:r>
+      <w:r>
+        <w:rPr>
+          <w:lang w:val="en-US"/>
+        </w:rPr>
+        <w:t xml:space="preserve">, </w:t>
+      </w:r>
+      <w:r>
+        <w:rPr>
+          <w:lang w:val="en-US"/>
+        </w:rPr>
+        <w:t>and feels he has to prove himself. So, challenging him and beating him in something simple could prove effective at wearing him down. After working at chopping trees, listening to the guards, it seems like they don’t enjoy working under the overlord, so you manage to convince them to let you back as an audience to the overlord.</w:t>
+      </w:r>
+    </w:p>
+    <w:p>
+      <w:pPr>
+        <w:rPr>
+          <w:lang w:val="en-US"/>
+        </w:rPr>
+      </w:pPr>
+      <w:r>
+        <w:rPr>
+          <w:lang w:val="en-US"/>
+        </w:rPr>
+        <w:t xml:space="preserve">The next day you challenge the overlord to a fight and boast that he </w:t>
+      </w:r>
+      <w:proofErr w:type="spellStart"/>
+      <w:r>
+        <w:rPr>
+          <w:lang w:val="en-US"/>
+        </w:rPr>
+        <w:t>cant</w:t>
+      </w:r>
+      <w:proofErr w:type="spellEnd"/>
+      <w:r>
+        <w:rPr>
+          <w:lang w:val="en-US"/>
+        </w:rPr>
+        <w:t xml:space="preserve"> hit you in close combat, then you get into regular combat for a turn and you can attack him</w:t>
+      </w:r>
+      <w:r>
+        <w:rPr>
+          <w:lang w:val="en-US"/>
+        </w:rPr>
+        <w:t xml:space="preserve"> (or something like that)</w:t>
+      </w:r>
+      <w:r>
+        <w:rPr>
+          <w:lang w:val="en-US"/>
+        </w:rPr>
+        <w:t>. Another non-scripted boss fight happens</w:t>
+      </w:r>
+      <w:r>
+        <w:rPr>
+          <w:lang w:val="en-US"/>
+        </w:rPr>
+        <w:t xml:space="preserve">, where you keep getting opportunities to boast that his next attack will not hit you, for each successful boast, his def drops dramatically, and you get an extra opportunity to attack him. When you defeat him, he lets you pass, after divulging that it was not his men who stole your eye, and it could’ve been the prince </w:t>
+      </w:r>
+      <w:r>
+        <w:rPr>
+          <w:lang w:val="en-US"/>
+        </w:rPr>
+        <w:t>- the</w:t>
+      </w:r>
+      <w:r>
+        <w:rPr>
+          <w:lang w:val="en-US"/>
+        </w:rPr>
+        <w:t xml:space="preserve"> only other person above him in the city.</w:t>
+      </w:r>
+    </w:p>
+    <w:p>
+      <w:pPr>
+        <w:rPr>
+          <w:lang w:val="en-US"/>
+        </w:rPr>
+      </w:pPr>
+      <w:r>
+        <w:rPr>
+          <w:lang w:val="en-US"/>
+        </w:rPr>
+        <w:t xml:space="preserve">On return to your house, you and the </w:t>
+      </w:r>
+      <w:r>
+        <w:rPr>
+          <w:lang w:val="en-US"/>
+        </w:rPr>
         <w:t>kid</w:t>
       </w:r>
       <w:r>
         <w:rPr>
           <w:lang w:val="en-US"/>
         </w:rPr>
-        <w:t xml:space="preserve"> showing you around the small area he lives in, you discuss how you got here and that you want to leave. He agrees to help you leave and try to find your eye.</w:t>
-      </w:r>
-      <w:r>
-        <w:rPr>
-          <w:lang w:val="en-US"/>
-        </w:rPr>
-        <w:t xml:space="preserve"> The </w:t>
+        <w:t xml:space="preserve"> find that your sibling is missing… and you remember back to the guys who attacked you earlier. The journey into the royal palace begins.</w:t>
+      </w:r>
+    </w:p>
+    <w:p>
+      <w:pPr>
+        <w:rPr>
+          <w:lang w:val="en-US"/>
+        </w:rPr>
+      </w:pPr>
+      <w:r>
+        <w:rPr>
+          <w:lang w:val="en-US"/>
+        </w:rPr>
+        <w:t xml:space="preserve">At the entrance you realize you can’t get in, and the </w:t>
       </w:r>
       <w:r>
         <w:rPr>
@@ -1505,217 +1933,6 @@
         <w:rPr>
           <w:lang w:val="en-US"/>
         </w:rPr>
-        <w:t xml:space="preserve"> suggests it could’ve been the current overlord who took your eye, and you start trying to find information about him.</w:t>
-      </w:r>
-    </w:p>
-    <w:p>
-      <w:pPr>
-        <w:rPr>
-          <w:lang w:val="en-US"/>
-        </w:rPr>
-      </w:pPr>
-      <w:r>
-        <w:rPr>
-          <w:lang w:val="en-US"/>
-        </w:rPr>
-        <w:t xml:space="preserve">At this point you </w:t>
-      </w:r>
-      <w:r>
-        <w:rPr>
-          <w:lang w:val="en-US"/>
-        </w:rPr>
-        <w:t>realize</w:t>
-      </w:r>
-      <w:r>
-        <w:rPr>
-          <w:lang w:val="en-US"/>
-        </w:rPr>
-        <w:t xml:space="preserve"> you are across the other side of the giant crater that the city sits on.</w:t>
-      </w:r>
-    </w:p>
-    <w:p>
-      <w:pPr>
-        <w:rPr>
-          <w:lang w:val="en-US"/>
-        </w:rPr>
-      </w:pPr>
-      <w:r>
-        <w:rPr>
-          <w:lang w:val="en-US"/>
-        </w:rPr>
-        <w:t>After a little digging you find the location of his hideout and take a visit, the “receptionist” dismisses you for not having an appointment and you can’t get to see him</w:t>
-      </w:r>
-      <w:r>
-        <w:rPr>
-          <w:lang w:val="en-US"/>
-        </w:rPr>
-        <w:t xml:space="preserve"> without “proving yourself”, this involved seeking and killing a sea monster in a random lake and this takes you to the ice puzzles and sea monster boss fight.</w:t>
-      </w:r>
-    </w:p>
-    <w:p>
-      <w:pPr>
-        <w:rPr>
-          <w:lang w:val="en-US"/>
-        </w:rPr>
-      </w:pPr>
-      <w:r>
-        <w:rPr>
-          <w:lang w:val="en-US"/>
-        </w:rPr>
-        <w:t xml:space="preserve">Now </w:t>
-      </w:r>
-      <w:r>
-        <w:rPr>
-          <w:lang w:val="en-US"/>
-        </w:rPr>
-        <w:t xml:space="preserve">talk to the real overlord, </w:t>
-      </w:r>
-      <w:r>
-        <w:rPr>
-          <w:lang w:val="en-US"/>
-        </w:rPr>
-        <w:t xml:space="preserve">he isn’t one for conversation, and attacks you saying something all dramatic like “you’ve proven your prowess against nature, but people haven’t worried about that for decades, people are the real enemy” and attacks you. </w:t>
-      </w:r>
-      <w:r>
-        <w:rPr>
-          <w:lang w:val="en-US"/>
-        </w:rPr>
-        <w:t>Then begins a scripted boss fight for you to lose, he just keeps increasing his status over time and decreasing yours until you lose. You then pass out and are moved deeper into his compound</w:t>
-      </w:r>
-      <w:r>
-        <w:rPr>
-          <w:lang w:val="en-US"/>
-        </w:rPr>
-        <w:t xml:space="preserve"> saying your weak.</w:t>
-      </w:r>
-    </w:p>
-    <w:p>
-      <w:pPr>
-        <w:rPr>
-          <w:lang w:val="en-US"/>
-        </w:rPr>
-      </w:pPr>
-      <w:r>
-        <w:rPr>
-          <w:lang w:val="en-US"/>
-        </w:rPr>
-        <w:t xml:space="preserve">Once you wake up the guards escort you to a dormitory with many other people. From discussing with then you find that the overlord </w:t>
-      </w:r>
-      <w:r>
-        <w:rPr>
-          <w:lang w:val="en-US"/>
-        </w:rPr>
-        <w:t>will always accept a challenge</w:t>
-      </w:r>
-      <w:r>
-        <w:rPr>
-          <w:lang w:val="en-US"/>
-        </w:rPr>
-        <w:t xml:space="preserve">, </w:t>
-      </w:r>
-      <w:r>
-        <w:rPr>
-          <w:lang w:val="en-US"/>
-        </w:rPr>
-        <w:t>and feels he has to prove himself. So, challenging him and beating him in something simple could prove effective at wearing him down. After working at chopping trees, listening to the guards, it seems like they don’t enjoy working under the overlord, so you manage to convince them to let you back as an audience to the overlord.</w:t>
-      </w:r>
-    </w:p>
-    <w:p>
-      <w:pPr>
-        <w:rPr>
-          <w:lang w:val="en-US"/>
-        </w:rPr>
-      </w:pPr>
-      <w:r>
-        <w:rPr>
-          <w:lang w:val="en-US"/>
-        </w:rPr>
-        <w:t xml:space="preserve">The next day you challenge the overlord to a fight and boast that he </w:t>
-      </w:r>
-      <w:r>
-        <w:rPr>
-          <w:lang w:val="en-US"/>
-        </w:rPr>
-        <w:t>cant hit you in close combat, then you get into regular combat for a turn and you can attack him</w:t>
-      </w:r>
-      <w:r>
-        <w:rPr>
-          <w:lang w:val="en-US"/>
-        </w:rPr>
-        <w:t xml:space="preserve"> (or something like that)</w:t>
-      </w:r>
-      <w:r>
-        <w:rPr>
-          <w:lang w:val="en-US"/>
-        </w:rPr>
-        <w:t>. Another non-scripted boss fight happens</w:t>
-      </w:r>
-      <w:r>
-        <w:rPr>
-          <w:lang w:val="en-US"/>
-        </w:rPr>
-        <w:t xml:space="preserve">, where you keep getting opportunities to boast that his next attack will not hit you, for each successful boast, his def drops dramatically, and you get an extra opportunity to attack him. When you defeat him, he lets you pass, after divulging that it was not his men who stole your eye, and it could’ve been the prince </w:t>
-      </w:r>
-      <w:r>
-        <w:rPr>
-          <w:lang w:val="en-US"/>
-        </w:rPr>
-        <w:t>- the</w:t>
-      </w:r>
-      <w:r>
-        <w:rPr>
-          <w:lang w:val="en-US"/>
-        </w:rPr>
-        <w:t xml:space="preserve"> only other person above him in the city.</w:t>
-      </w:r>
-    </w:p>
-    <w:p>
-      <w:pPr>
-        <w:rPr>
-          <w:lang w:val="en-US"/>
-        </w:rPr>
-      </w:pPr>
-      <w:r>
-        <w:rPr>
-          <w:lang w:val="en-US"/>
-        </w:rPr>
-        <w:t xml:space="preserve">On return to your house, you and the </w:t>
-      </w:r>
-      <w:r>
-        <w:rPr>
-          <w:lang w:val="en-US"/>
-        </w:rPr>
-        <w:t>kid</w:t>
-      </w:r>
-      <w:r>
-        <w:rPr>
-          <w:lang w:val="en-US"/>
-        </w:rPr>
-        <w:t xml:space="preserve"> find that your sibling is missing… and you remember back to the guys who attacked you earlier. The journey into the royal palace begins.</w:t>
-      </w:r>
-    </w:p>
-    <w:p>
-      <w:pPr>
-        <w:rPr>
-          <w:lang w:val="en-US"/>
-        </w:rPr>
-      </w:pPr>
-      <w:r>
-        <w:rPr>
-          <w:lang w:val="en-US"/>
-        </w:rPr>
-        <w:t xml:space="preserve">At the entrance you realize you can’t get in, and the </w:t>
-      </w:r>
-      <w:r>
-        <w:rPr>
-          <w:lang w:val="en-US"/>
-        </w:rPr>
-        <w:t>kid</w:t>
-      </w:r>
-      <w:r>
-        <w:rPr>
-          <w:lang w:val="en-US"/>
-        </w:rPr>
         <w:t xml:space="preserve"> suggests entering through the chemical plant. You two then sneak in through the ventilation ducts in the chemical plant</w:t>
       </w:r>
       <w:r>
@@ -1735,20 +1952,34 @@
         <w:rPr>
           <w:lang w:val="en-US"/>
         </w:rPr>
-        <w:t>The royal place is strange, all the populated areas have no encounter, but the non-populated areas have many. The populated areas have puzzles involving moving people around to clear a path. In this area, there is a guard post, where you overhear that your eye is in the treasury. The second area is the prince’s living area, this is a stealthy area, having to stay out of the prince’s LOS and reach the treasury room. Upon looking for your eye he prince enters the room holding your eye, rolls it along the floor towards you and before you can put it in, a boss fight begins</w:t>
-      </w:r>
-      <w:r>
-        <w:rPr>
-          <w:lang w:val="en-US"/>
-        </w:rPr>
-        <w:t xml:space="preserve">. </w:t>
+        <w:t xml:space="preserve">The royal place is strange, all the populated areas have no encounter, but the non-populated areas have many. The populated areas have puzzles involving moving people around to clear a path. In this area, there is a guard post, where you overhear that your eye is in the treasury. The second area is the prince’s living area, this is a stealthy area, having to stay out of the prince’s LOS and reach the treasury room. Upon looking for your eye he prince enters the room holding </w:t>
       </w:r>
       <w:r>
         <w:rPr>
           <w:lang w:val="en-US"/>
         </w:rPr>
         <w:lastRenderedPageBreak/>
-        <w:t>Upon reaching half health he gets bored and leaves, stating “well, I guess you’ll never find them then, ill be in the throne room.” In reference to your kidnapped sibling.</w:t>
+        <w:t>your eye, rolls it along the floor towards you and before you can put it in, a boss fight begins</w:t>
+      </w:r>
+      <w:r>
+        <w:rPr>
+          <w:lang w:val="en-US"/>
+        </w:rPr>
+        <w:t xml:space="preserve">. Upon reaching half health he gets bored and leaves, stating “well, I guess you’ll never find them then, </w:t>
+      </w:r>
+      <w:proofErr w:type="spellStart"/>
+      <w:r>
+        <w:rPr>
+          <w:lang w:val="en-US"/>
+        </w:rPr>
+        <w:t>ill</w:t>
+      </w:r>
+      <w:proofErr w:type="spellEnd"/>
+      <w:r>
+        <w:rPr>
+          <w:lang w:val="en-US"/>
+        </w:rPr>
+        <w:t xml:space="preserve"> be in the throne room.” In reference to your kidnapped sibling.</w:t>
       </w:r>
     </w:p>
     <w:p>
@@ -1925,7 +2156,21 @@
         <w:rPr>
           <w:lang w:val="en-US"/>
         </w:rPr>
-        <w:t>Msg class with – Name, text (string), body, face (sprite), speaker (gameobject)</w:t>
+        <w:t>Msg class with – Name, text (string), body, face (sprite), speaker (</w:t>
+      </w:r>
+      <w:proofErr w:type="spellStart"/>
+      <w:r>
+        <w:rPr>
+          <w:lang w:val="en-US"/>
+        </w:rPr>
+        <w:t>gameobject</w:t>
+      </w:r>
+      <w:proofErr w:type="spellEnd"/>
+      <w:r>
+        <w:rPr>
+          <w:lang w:val="en-US"/>
+        </w:rPr>
+        <w:t>)</w:t>
       </w:r>
     </w:p>
     <w:p>
@@ -2998,7 +3243,21 @@
         <w:rPr>
           <w:lang w:val="en-US"/>
         </w:rPr>
-        <w:t>After solving the puzzle in the area, you can make your way forward up some stairs into into a larger house, which after some inspection is the old town hall of the village, there are some random items and combat encounters in the house.</w:t>
+        <w:t xml:space="preserve">After solving the puzzle in the area, you can make your way forward up some stairs into </w:t>
+      </w:r>
+      <w:proofErr w:type="spellStart"/>
+      <w:r>
+        <w:rPr>
+          <w:lang w:val="en-US"/>
+        </w:rPr>
+        <w:t>into</w:t>
+      </w:r>
+      <w:proofErr w:type="spellEnd"/>
+      <w:r>
+        <w:rPr>
+          <w:lang w:val="en-US"/>
+        </w:rPr>
+        <w:t xml:space="preserve"> a larger house, which after some inspection is the old town hall of the village, there are some random items and combat encounters in the house.</w:t>
       </w:r>
     </w:p>
     <w:p>
@@ -3101,8 +3360,314 @@
           <w:lang w:val="en-US"/>
         </w:rPr>
         <w:br/>
-        <w:t>Common area: This area contains tables and chairs set up in rows, a couple of the tables have papers or</w:t>
-      </w:r>
+        <w:t>Common area: This area contains tables and chairs set up in rows</w:t>
+      </w:r>
+      <w:r>
+        <w:rPr>
+          <w:lang w:val="en-US"/>
+        </w:rPr>
+        <w:t xml:space="preserve"> and a bar/kitchen (this the saloon in stardew)</w:t>
+      </w:r>
+      <w:r>
+        <w:rPr>
+          <w:lang w:val="en-US"/>
+        </w:rPr>
+        <w:t>, a couple of the tables have papers o</w:t>
+      </w:r>
+      <w:r>
+        <w:rPr>
+          <w:lang w:val="en-US"/>
+        </w:rPr>
+        <w:t>n them detail some random official documents stating an evacuation of the town and a declaration of martial law.</w:t>
+      </w:r>
+    </w:p>
+    <w:p>
+      <w:pPr>
+        <w:rPr>
+          <w:lang w:val="en-US"/>
+        </w:rPr>
+      </w:pPr>
+    </w:p>
+    <w:p>
+      <w:pPr>
+        <w:rPr>
+          <w:lang w:val="en-US"/>
+        </w:rPr>
+      </w:pPr>
+      <w:r>
+        <w:rPr>
+          <w:lang w:val="en-US"/>
+        </w:rPr>
+        <w:lastRenderedPageBreak/>
+        <w:t xml:space="preserve">Storage room: This area is filled with boxes and crates containing canned food from at least 20 years ago, mostly still edible so you take some. The room is filled with dust, and you start sneezing. The room has a few rows and </w:t>
+      </w:r>
+      <w:r>
+        <w:rPr>
+          <w:lang w:val="en-US"/>
+        </w:rPr>
+        <w:t>hidden</w:t>
+      </w:r>
+      <w:r>
+        <w:rPr>
+          <w:lang w:val="en-US"/>
+        </w:rPr>
+        <w:t xml:space="preserve"> behind a shelf out of view is the antihistamine gene, giving immunity to all DOT effects in combat (and the sneezing).</w:t>
+      </w:r>
+    </w:p>
+    <w:p>
+      <w:pPr>
+        <w:rPr>
+          <w:lang w:val="en-US"/>
+        </w:rPr>
+      </w:pPr>
+    </w:p>
+    <w:p>
+      <w:pPr>
+        <w:rPr>
+          <w:lang w:val="en-US"/>
+        </w:rPr>
+      </w:pPr>
+      <w:r>
+        <w:rPr>
+          <w:lang w:val="en-US"/>
+        </w:rPr>
+        <w:t xml:space="preserve">Room to the right: There isn’t much in here, </w:t>
+      </w:r>
+      <w:r>
+        <w:rPr>
+          <w:lang w:val="en-US"/>
+        </w:rPr>
+        <w:t>just one desk with a sealed letter on it, if opened it’s a letter to the mayor of the town from the mainland, giving approval to evacuate the town, it seems it arrived too late, as it was never opened.</w:t>
+      </w:r>
+    </w:p>
+    <w:p>
+      <w:pPr>
+        <w:rPr>
+          <w:lang w:val="en-US"/>
+        </w:rPr>
+      </w:pPr>
+    </w:p>
+    <w:p>
+      <w:pPr>
+        <w:rPr>
+          <w:lang w:val="en-US"/>
+        </w:rPr>
+      </w:pPr>
+      <w:r>
+        <w:rPr>
+          <w:lang w:val="en-US"/>
+        </w:rPr>
+        <w:t>Official business room: In it there is one large desk with a set of stamps of papers on it, as well as space to line up. On the desk you can take the stamps, and the papers don’t seem to have a singular purpose, boat licenses, fishing licenses, building permits, normal bureaucratic stuff.</w:t>
+      </w:r>
+    </w:p>
+    <w:p>
+      <w:pPr>
+        <w:rPr>
+          <w:lang w:val="en-US"/>
+        </w:rPr>
+      </w:pPr>
+    </w:p>
+    <w:p>
+      <w:pPr>
+        <w:rPr>
+          <w:lang w:val="en-US"/>
+        </w:rPr>
+      </w:pPr>
+      <w:r>
+        <w:rPr>
+          <w:lang w:val="en-US"/>
+        </w:rPr>
+        <w:t>Library:</w:t>
+      </w:r>
+      <w:r>
+        <w:rPr>
+          <w:lang w:val="en-US"/>
+        </w:rPr>
+        <w:t xml:space="preserve"> There are hundreds of shelves containing books, but almost all of them are water damaged, or just crumble when you try to pick them up, after a while of looking around and inspecting books, there are two salvageable ones, a book about the local marine life – “A diverse ecosystem of wildlife exists under our feet, with biodiversity the like we haven’t seen before. Even though there exist many predators to prey on the smaller herbivorous fish, there is an abundance of freshwater trout, which flock to the shallower waters to breed, safe from the predators. Local fish school movements suggest the existence of an apex predator in the waters, the existence of is yet to be confirmed.”</w:t>
+      </w:r>
+      <w:r>
+        <w:rPr>
+          <w:lang w:val="en-US"/>
+        </w:rPr>
+        <w:t xml:space="preserve"> The second book details the construction process of the town – this book doesn’t contain any particularly useful information to the character, but perhaps someone else could use this land survey and drilling information. Both books can be taken and donated back to the mainland library. Here you can also find a library card (ONESHOT REFERNCE!?!?) this allows you to take books from the mainland library, maybe used for a quest later.</w:t>
+      </w:r>
+    </w:p>
+    <w:p>
+      <w:pPr>
+        <w:rPr>
+          <w:lang w:val="en-US"/>
+        </w:rPr>
+      </w:pPr>
+    </w:p>
+    <w:p>
+      <w:pPr>
+        <w:rPr>
+          <w:lang w:val="en-US"/>
+        </w:rPr>
+      </w:pPr>
+      <w:r>
+        <w:rPr>
+          <w:lang w:val="en-US"/>
+        </w:rPr>
+        <w:t>IDEA: SECRET BOSS</w:t>
+      </w:r>
+    </w:p>
+    <w:p>
+      <w:pPr>
+        <w:rPr>
+          <w:lang w:val="en-US"/>
+        </w:rPr>
+      </w:pPr>
+      <w:r>
+        <w:rPr>
+          <w:lang w:val="en-US"/>
+        </w:rPr>
+        <w:t>A long questline leads to a secret boss at the end of the game.</w:t>
+      </w:r>
+    </w:p>
+    <w:p>
+      <w:pPr>
+        <w:rPr>
+          <w:lang w:val="en-US"/>
+        </w:rPr>
+      </w:pPr>
+      <w:r>
+        <w:rPr>
+          <w:lang w:val="en-US"/>
+        </w:rPr>
+        <w:t xml:space="preserve">Potential Leads: find the library card to get a book to give to someone, the </w:t>
+      </w:r>
+      <w:r>
+        <w:rPr>
+          <w:lang w:val="en-US"/>
+        </w:rPr>
+        <w:t>mayor’s</w:t>
+      </w:r>
+      <w:r>
+        <w:rPr>
+          <w:lang w:val="en-US"/>
+        </w:rPr>
+        <w:t xml:space="preserve"> seal found in their office with the desk key.</w:t>
+      </w:r>
+    </w:p>
+    <w:p>
+      <w:pPr>
+        <w:rPr>
+          <w:lang w:val="en-US"/>
+        </w:rPr>
+      </w:pPr>
+    </w:p>
+    <w:p>
+      <w:pPr>
+        <w:rPr>
+          <w:lang w:val="en-US"/>
+        </w:rPr>
+      </w:pPr>
+      <w:r>
+        <w:rPr>
+          <w:lang w:val="en-US"/>
+        </w:rPr>
+        <w:t>Upstairs: This leads to a small corridor with two rooms, the mayors office, and a meeting room.</w:t>
+      </w:r>
+      <w:r>
+        <w:rPr>
+          <w:lang w:val="en-US"/>
+        </w:rPr>
+        <w:t xml:space="preserve"> To access the mayor’s office, the desk key is needed, and the fish key is needed to access the meeting room.</w:t>
+      </w:r>
+    </w:p>
+    <w:p>
+      <w:pPr>
+        <w:rPr>
+          <w:lang w:val="en-US"/>
+        </w:rPr>
+      </w:pPr>
+    </w:p>
+    <w:p>
+      <w:pPr>
+        <w:rPr>
+          <w:lang w:val="en-US"/>
+        </w:rPr>
+      </w:pPr>
+      <w:r>
+        <w:rPr>
+          <w:lang w:val="en-US"/>
+        </w:rPr>
+        <w:t>Mayor’s office: In this room is a desk and set of drawers. You can take the mayor’s seal from their desk as well as read a bunch of documents detailing the evacuation of the town.</w:t>
+      </w:r>
+    </w:p>
+    <w:p>
+      <w:pPr>
+        <w:rPr>
+          <w:lang w:val="en-US"/>
+        </w:rPr>
+      </w:pPr>
+    </w:p>
+    <w:p>
+      <w:pPr>
+        <w:rPr>
+          <w:lang w:val="en-US"/>
+        </w:rPr>
+      </w:pPr>
+      <w:r>
+        <w:rPr>
+          <w:lang w:val="en-US"/>
+        </w:rPr>
+        <w:lastRenderedPageBreak/>
+        <w:t>Meeting room: This room has a combat encounter with the business skeleton, which when defeated</w:t>
+      </w:r>
+      <w:r>
+        <w:rPr>
+          <w:lang w:val="en-US"/>
+        </w:rPr>
+        <w:t xml:space="preserve"> drops the calcium gene, reducing damage taken.</w:t>
+      </w:r>
+    </w:p>
+    <w:p>
+      <w:pPr>
+        <w:rPr>
+          <w:lang w:val="en-US"/>
+        </w:rPr>
+      </w:pPr>
+    </w:p>
+    <w:p>
+      <w:pPr>
+        <w:rPr>
+          <w:lang w:val="en-US"/>
+        </w:rPr>
+      </w:pPr>
+      <w:r>
+        <w:rPr>
+          <w:lang w:val="en-US"/>
+        </w:rPr>
+        <w:t>Basement: This contains a couple code based puzzles which need to be solved in order to continue to the dock</w:t>
+      </w:r>
+      <w:r>
+        <w:rPr>
+          <w:lang w:val="en-US"/>
+        </w:rPr>
+        <w:t xml:space="preserve"> area.</w:t>
+      </w:r>
+    </w:p>
+    <w:p>
+      <w:pPr>
+        <w:rPr>
+          <w:lang w:val="en-US"/>
+        </w:rPr>
+      </w:pPr>
+      <w:r>
+        <w:rPr>
+          <w:lang w:val="en-US"/>
+        </w:rPr>
+        <w:t>First code puzzle shows a bunch of colored stars which need to be replaced with numbers, each color corresponds to a number which is shown by the book of that color in the library.</w:t>
+      </w:r>
+    </w:p>
+    <w:p>
+      <w:pPr>
+        <w:rPr>
+          <w:lang w:val="en-US"/>
+        </w:rPr>
+      </w:pPr>
     </w:p>
     <w:p>
       <w:pPr>
@@ -3189,6 +3754,24 @@
     </w:p>
     <w:p>
       <w:pPr>
+        <w:pStyle w:val="ListParagraph"/>
+        <w:numPr>
+          <w:ilvl w:val="0"/>
+          <w:numId w:val="12"/>
+        </w:numPr>
+        <w:rPr>
+          <w:lang w:val="en-US"/>
+        </w:rPr>
+      </w:pPr>
+      <w:r>
+        <w:rPr>
+          <w:lang w:val="en-US"/>
+        </w:rPr>
+        <w:t>This is only findable after returning from regia aqua</w:t>
+      </w:r>
+    </w:p>
+    <w:p>
+      <w:pPr>
         <w:rPr>
           <w:lang w:val="en-US"/>
         </w:rPr>
@@ -3224,7 +3807,21 @@
         <w:rPr>
           <w:lang w:val="en-US"/>
         </w:rPr>
-        <w:t>A book titled “The history of local coins” – its so boring I don’t even want to open it.</w:t>
+        <w:t xml:space="preserve">A book titled “The history of local coins” – </w:t>
+      </w:r>
+      <w:proofErr w:type="spellStart"/>
+      <w:r>
+        <w:rPr>
+          <w:lang w:val="en-US"/>
+        </w:rPr>
+        <w:t>its</w:t>
+      </w:r>
+      <w:proofErr w:type="spellEnd"/>
+      <w:r>
+        <w:rPr>
+          <w:lang w:val="en-US"/>
+        </w:rPr>
+        <w:t xml:space="preserve"> so boring I don’t even want to open it.</w:t>
       </w:r>
       <w:r>
         <w:rPr>
@@ -3368,7 +3965,6 @@
         <w:rPr>
           <w:lang w:val="en-US"/>
         </w:rPr>
-        <w:lastRenderedPageBreak/>
         <w:t>If close he will charge up and dash towards the player twice.</w:t>
       </w:r>
     </w:p>
@@ -3620,6 +4216,7 @@
         <w:rPr>
           <w:lang w:val="en-US"/>
         </w:rPr>
+        <w:lastRenderedPageBreak/>
         <w:t>Tentacle overworld attacks:</w:t>
       </w:r>
     </w:p>
@@ -3662,7 +4259,21 @@
         <w:rPr>
           <w:lang w:val="en-US"/>
         </w:rPr>
-        <w:t>Splash, if the player is close to the edge it can splash down doing aoe.</w:t>
+        <w:t xml:space="preserve">Splash, if the player is close to the edge it can splash down doing </w:t>
+      </w:r>
+      <w:proofErr w:type="spellStart"/>
+      <w:r>
+        <w:rPr>
+          <w:lang w:val="en-US"/>
+        </w:rPr>
+        <w:t>aoe</w:t>
+      </w:r>
+      <w:proofErr w:type="spellEnd"/>
+      <w:r>
+        <w:rPr>
+          <w:lang w:val="en-US"/>
+        </w:rPr>
+        <w:t>.</w:t>
       </w:r>
     </w:p>
     <w:p>
@@ -3756,7 +4367,6 @@
         <w:rPr>
           <w:lang w:val="en-US"/>
         </w:rPr>
-        <w:lastRenderedPageBreak/>
         <w:t>Has a small amount of health, such that the player kills it in 3ish turns</w:t>
       </w:r>
     </w:p>
@@ -3829,8 +4439,30 @@
         <w:rPr>
           <w:lang w:val="en-US"/>
         </w:rPr>
-        <w:t>If theres more than 3 tentacles alive then they start dong other thigns</w:t>
-      </w:r>
+        <w:t xml:space="preserve">If </w:t>
+      </w:r>
+      <w:proofErr w:type="spellStart"/>
+      <w:r>
+        <w:rPr>
+          <w:lang w:val="en-US"/>
+        </w:rPr>
+        <w:t>theres</w:t>
+      </w:r>
+      <w:proofErr w:type="spellEnd"/>
+      <w:r>
+        <w:rPr>
+          <w:lang w:val="en-US"/>
+        </w:rPr>
+        <w:t xml:space="preserve"> more than 3 tentacles alive then they start dong other </w:t>
+      </w:r>
+      <w:proofErr w:type="spellStart"/>
+      <w:r>
+        <w:rPr>
+          <w:lang w:val="en-US"/>
+        </w:rPr>
+        <w:t>thigns</w:t>
+      </w:r>
+      <w:proofErr w:type="spellEnd"/>
     </w:p>
     <w:p>
       <w:pPr>
@@ -4862,6 +5494,118 @@
     </w:lvl>
   </w:abstractNum>
   <w:abstractNum w:abstractNumId="7" w15:restartNumberingAfterBreak="0">
+    <w:nsid w:val="4F83212F"/>
+    <w:multiLevelType w:val="hybridMultilevel"/>
+    <w:tmpl w:val="C6DA43FA"/>
+    <w:lvl w:ilvl="0" w:tplc="1F86DCA8">
+      <w:numFmt w:val="bullet"/>
+      <w:lvlText w:val="-"/>
+      <w:lvlJc w:val="left"/>
+      <w:pPr>
+        <w:ind w:left="720" w:hanging="360"/>
+      </w:pPr>
+      <w:rPr>
+        <w:rFonts w:ascii="Aptos" w:eastAsiaTheme="minorHAnsi" w:hAnsi="Aptos" w:cstheme="minorBidi" w:hint="default"/>
+      </w:rPr>
+    </w:lvl>
+    <w:lvl w:ilvl="1" w:tplc="14090003" w:tentative="1">
+      <w:start w:val="1"/>
+      <w:numFmt w:val="bullet"/>
+      <w:lvlText w:val="o"/>
+      <w:lvlJc w:val="left"/>
+      <w:pPr>
+        <w:ind w:left="1440" w:hanging="360"/>
+      </w:pPr>
+      <w:rPr>
+        <w:rFonts w:ascii="Courier New" w:hAnsi="Courier New" w:cs="Courier New" w:hint="default"/>
+      </w:rPr>
+    </w:lvl>
+    <w:lvl w:ilvl="2" w:tplc="14090005" w:tentative="1">
+      <w:start w:val="1"/>
+      <w:numFmt w:val="bullet"/>
+      <w:lvlText w:val=""/>
+      <w:lvlJc w:val="left"/>
+      <w:pPr>
+        <w:ind w:left="2160" w:hanging="360"/>
+      </w:pPr>
+      <w:rPr>
+        <w:rFonts w:ascii="Wingdings" w:hAnsi="Wingdings" w:hint="default"/>
+      </w:rPr>
+    </w:lvl>
+    <w:lvl w:ilvl="3" w:tplc="14090001" w:tentative="1">
+      <w:start w:val="1"/>
+      <w:numFmt w:val="bullet"/>
+      <w:lvlText w:val=""/>
+      <w:lvlJc w:val="left"/>
+      <w:pPr>
+        <w:ind w:left="2880" w:hanging="360"/>
+      </w:pPr>
+      <w:rPr>
+        <w:rFonts w:ascii="Symbol" w:hAnsi="Symbol" w:hint="default"/>
+      </w:rPr>
+    </w:lvl>
+    <w:lvl w:ilvl="4" w:tplc="14090003" w:tentative="1">
+      <w:start w:val="1"/>
+      <w:numFmt w:val="bullet"/>
+      <w:lvlText w:val="o"/>
+      <w:lvlJc w:val="left"/>
+      <w:pPr>
+        <w:ind w:left="3600" w:hanging="360"/>
+      </w:pPr>
+      <w:rPr>
+        <w:rFonts w:ascii="Courier New" w:hAnsi="Courier New" w:cs="Courier New" w:hint="default"/>
+      </w:rPr>
+    </w:lvl>
+    <w:lvl w:ilvl="5" w:tplc="14090005" w:tentative="1">
+      <w:start w:val="1"/>
+      <w:numFmt w:val="bullet"/>
+      <w:lvlText w:val=""/>
+      <w:lvlJc w:val="left"/>
+      <w:pPr>
+        <w:ind w:left="4320" w:hanging="360"/>
+      </w:pPr>
+      <w:rPr>
+        <w:rFonts w:ascii="Wingdings" w:hAnsi="Wingdings" w:hint="default"/>
+      </w:rPr>
+    </w:lvl>
+    <w:lvl w:ilvl="6" w:tplc="14090001" w:tentative="1">
+      <w:start w:val="1"/>
+      <w:numFmt w:val="bullet"/>
+      <w:lvlText w:val=""/>
+      <w:lvlJc w:val="left"/>
+      <w:pPr>
+        <w:ind w:left="5040" w:hanging="360"/>
+      </w:pPr>
+      <w:rPr>
+        <w:rFonts w:ascii="Symbol" w:hAnsi="Symbol" w:hint="default"/>
+      </w:rPr>
+    </w:lvl>
+    <w:lvl w:ilvl="7" w:tplc="14090003" w:tentative="1">
+      <w:start w:val="1"/>
+      <w:numFmt w:val="bullet"/>
+      <w:lvlText w:val="o"/>
+      <w:lvlJc w:val="left"/>
+      <w:pPr>
+        <w:ind w:left="5760" w:hanging="360"/>
+      </w:pPr>
+      <w:rPr>
+        <w:rFonts w:ascii="Courier New" w:hAnsi="Courier New" w:cs="Courier New" w:hint="default"/>
+      </w:rPr>
+    </w:lvl>
+    <w:lvl w:ilvl="8" w:tplc="14090005" w:tentative="1">
+      <w:start w:val="1"/>
+      <w:numFmt w:val="bullet"/>
+      <w:lvlText w:val=""/>
+      <w:lvlJc w:val="left"/>
+      <w:pPr>
+        <w:ind w:left="6480" w:hanging="360"/>
+      </w:pPr>
+      <w:rPr>
+        <w:rFonts w:ascii="Wingdings" w:hAnsi="Wingdings" w:hint="default"/>
+      </w:rPr>
+    </w:lvl>
+  </w:abstractNum>
+  <w:abstractNum w:abstractNumId="8" w15:restartNumberingAfterBreak="0">
     <w:nsid w:val="57F057BD"/>
     <w:multiLevelType w:val="hybridMultilevel"/>
     <w:tmpl w:val="4FD2A4E8"/>
@@ -4974,7 +5718,7 @@
       </w:rPr>
     </w:lvl>
   </w:abstractNum>
-  <w:abstractNum w:abstractNumId="8" w15:restartNumberingAfterBreak="0">
+  <w:abstractNum w:abstractNumId="9" w15:restartNumberingAfterBreak="0">
     <w:nsid w:val="685671EA"/>
     <w:multiLevelType w:val="hybridMultilevel"/>
     <w:tmpl w:val="D9C28E16"/>
@@ -5087,7 +5831,7 @@
       </w:rPr>
     </w:lvl>
   </w:abstractNum>
-  <w:abstractNum w:abstractNumId="9" w15:restartNumberingAfterBreak="0">
+  <w:abstractNum w:abstractNumId="10" w15:restartNumberingAfterBreak="0">
     <w:nsid w:val="73CD5896"/>
     <w:multiLevelType w:val="hybridMultilevel"/>
     <w:tmpl w:val="537AE71A"/>
@@ -5200,7 +5944,7 @@
       </w:rPr>
     </w:lvl>
   </w:abstractNum>
-  <w:abstractNum w:abstractNumId="10" w15:restartNumberingAfterBreak="0">
+  <w:abstractNum w:abstractNumId="11" w15:restartNumberingAfterBreak="0">
     <w:nsid w:val="761C6A6D"/>
     <w:multiLevelType w:val="hybridMultilevel"/>
     <w:tmpl w:val="4C3C0EB2"/>
@@ -5317,7 +6061,7 @@
     <w:abstractNumId w:val="3"/>
   </w:num>
   <w:num w:numId="2" w16cid:durableId="1882937252">
-    <w:abstractNumId w:val="8"/>
+    <w:abstractNumId w:val="9"/>
   </w:num>
   <w:num w:numId="3" w16cid:durableId="2130927339">
     <w:abstractNumId w:val="2"/>
@@ -5329,13 +6073,13 @@
     <w:abstractNumId w:val="4"/>
   </w:num>
   <w:num w:numId="6" w16cid:durableId="631447306">
-    <w:abstractNumId w:val="9"/>
+    <w:abstractNumId w:val="10"/>
   </w:num>
   <w:num w:numId="7" w16cid:durableId="821655905">
-    <w:abstractNumId w:val="7"/>
+    <w:abstractNumId w:val="8"/>
   </w:num>
   <w:num w:numId="8" w16cid:durableId="1902135903">
-    <w:abstractNumId w:val="10"/>
+    <w:abstractNumId w:val="11"/>
   </w:num>
   <w:num w:numId="9" w16cid:durableId="56634632">
     <w:abstractNumId w:val="5"/>
@@ -5345,6 +6089,9 @@
   </w:num>
   <w:num w:numId="11" w16cid:durableId="213275470">
     <w:abstractNumId w:val="1"/>
+  </w:num>
+  <w:num w:numId="12" w16cid:durableId="1690328944">
+    <w:abstractNumId w:val="7"/>
   </w:num>
 </w:numbering>
 </file>

</xml_diff>

<commit_message>
working on the mansiona rea
</commit_message>
<xml_diff>
--- a/plan.docx
+++ b/plan.docx
@@ -62,7 +62,21 @@
         <w:rPr>
           <w:lang w:val="en-US"/>
         </w:rPr>
-        <w:t xml:space="preserve"> disco Elysium and fear and hunger. Definitely have character portraits like disco Elysium has, and use the </w:t>
+        <w:t xml:space="preserve"> disco Elysium and fear and hunger. Definitely have character portraits like disco Elysium </w:t>
+      </w:r>
+      <w:proofErr w:type="gramStart"/>
+      <w:r>
+        <w:rPr>
+          <w:lang w:val="en-US"/>
+        </w:rPr>
+        <w:t>has, and</w:t>
+      </w:r>
+      <w:proofErr w:type="gramEnd"/>
+      <w:r>
+        <w:rPr>
+          <w:lang w:val="en-US"/>
+        </w:rPr>
+        <w:t xml:space="preserve"> use the </w:t>
       </w:r>
       <w:proofErr w:type="spellStart"/>
       <w:r>
@@ -454,7 +468,21 @@
         <w:rPr>
           <w:lang w:val="en-US"/>
         </w:rPr>
-        <w:t>Hopefully the game ends out a little more lighthearted than these lmao, I want the aesthetic to be kind of dark, but have moments that show the humanity of the characters, as the darkness is supposed to reflect the world itself.</w:t>
+        <w:t xml:space="preserve">Hopefully the game ends out a little more lighthearted than these lmao, I want the aesthetic to be kind of </w:t>
+      </w:r>
+      <w:proofErr w:type="gramStart"/>
+      <w:r>
+        <w:rPr>
+          <w:lang w:val="en-US"/>
+        </w:rPr>
+        <w:t>dark, but</w:t>
+      </w:r>
+      <w:proofErr w:type="gramEnd"/>
+      <w:r>
+        <w:rPr>
+          <w:lang w:val="en-US"/>
+        </w:rPr>
+        <w:t xml:space="preserve"> have moments that show the humanity of the characters, as the darkness is supposed to reflect the world itself.</w:t>
       </w:r>
     </w:p>
     <w:p>
@@ -480,7 +508,21 @@
         <w:rPr>
           <w:lang w:val="en-US"/>
         </w:rPr>
-        <w:t>Basically, use peoples’ preconceptions about typical RPG tropes and ideas to trick people into making particular decisions.</w:t>
+        <w:t xml:space="preserve">Basically, </w:t>
+      </w:r>
+      <w:proofErr w:type="gramStart"/>
+      <w:r>
+        <w:rPr>
+          <w:lang w:val="en-US"/>
+        </w:rPr>
+        <w:t>use</w:t>
+      </w:r>
+      <w:proofErr w:type="gramEnd"/>
+      <w:r>
+        <w:rPr>
+          <w:lang w:val="en-US"/>
+        </w:rPr>
+        <w:t xml:space="preserve"> peoples’ preconceptions about typical RPG tropes and ideas to trick people into making particular decisions.</w:t>
       </w:r>
     </w:p>
     <w:p>
@@ -541,7 +583,21 @@
         <w:rPr>
           <w:lang w:val="en-US"/>
         </w:rPr>
-        <w:t xml:space="preserve">Boss fights will happen in the overworld, and you have to figure out how to get them into an </w:t>
+        <w:t xml:space="preserve">Boss fights will happen in the overworld, and you </w:t>
+      </w:r>
+      <w:proofErr w:type="gramStart"/>
+      <w:r>
+        <w:rPr>
+          <w:lang w:val="en-US"/>
+        </w:rPr>
+        <w:t>have to</w:t>
+      </w:r>
+      <w:proofErr w:type="gramEnd"/>
+      <w:r>
+        <w:rPr>
+          <w:lang w:val="en-US"/>
+        </w:rPr>
+        <w:t xml:space="preserve"> figure out how to get them into an </w:t>
       </w:r>
       <w:proofErr w:type="spellStart"/>
       <w:r>
@@ -833,6 +889,7 @@
         <w:t xml:space="preserve">In </w:t>
       </w:r>
       <w:proofErr w:type="spellStart"/>
+      <w:proofErr w:type="gramStart"/>
       <w:r>
         <w:rPr>
           <w:lang w:val="en-US"/>
@@ -840,6 +897,7 @@
         <w:t>combatcontroller</w:t>
       </w:r>
       <w:proofErr w:type="spellEnd"/>
+      <w:proofErr w:type="gramEnd"/>
       <w:r>
         <w:rPr>
           <w:lang w:val="en-US"/>
@@ -865,6 +923,7 @@
         <w:t xml:space="preserve">Put it in </w:t>
       </w:r>
       <w:proofErr w:type="spellStart"/>
+      <w:proofErr w:type="gramStart"/>
       <w:r>
         <w:rPr>
           <w:lang w:val="en-US"/>
@@ -872,6 +931,7 @@
         <w:t>playerdata</w:t>
       </w:r>
       <w:proofErr w:type="spellEnd"/>
+      <w:proofErr w:type="gramEnd"/>
       <w:r>
         <w:rPr>
           <w:lang w:val="en-US"/>
@@ -1507,7 +1567,21 @@
         <w:rPr>
           <w:lang w:val="en-US"/>
         </w:rPr>
-        <w:t xml:space="preserve">. Your then </w:t>
+        <w:t xml:space="preserve">. </w:t>
+      </w:r>
+      <w:proofErr w:type="gramStart"/>
+      <w:r>
+        <w:rPr>
+          <w:lang w:val="en-US"/>
+        </w:rPr>
+        <w:t>Your</w:t>
+      </w:r>
+      <w:proofErr w:type="gramEnd"/>
+      <w:r>
+        <w:rPr>
+          <w:lang w:val="en-US"/>
+        </w:rPr>
+        <w:t xml:space="preserve"> then </w:t>
       </w:r>
       <w:r>
         <w:rPr>
@@ -1783,7 +1857,21 @@
         <w:rPr>
           <w:lang w:val="en-US"/>
         </w:rPr>
-        <w:t xml:space="preserve">he isn’t one for conversation, and attacks you saying something all dramatic like “you’ve proven your prowess against nature, but people haven’t worried about that for decades, people are the real enemy” and attacks you. </w:t>
+        <w:t xml:space="preserve">he isn’t one for </w:t>
+      </w:r>
+      <w:proofErr w:type="gramStart"/>
+      <w:r>
+        <w:rPr>
+          <w:lang w:val="en-US"/>
+        </w:rPr>
+        <w:t>conversation, and</w:t>
+      </w:r>
+      <w:proofErr w:type="gramEnd"/>
+      <w:r>
+        <w:rPr>
+          <w:lang w:val="en-US"/>
+        </w:rPr>
+        <w:t xml:space="preserve"> attacks you saying something all dramatic like “you’ve proven your prowess against nature, but people haven’t worried about that for decades, people are the real enemy” and attacks you. </w:t>
       </w:r>
       <w:r>
         <w:rPr>
@@ -1795,20 +1883,48 @@
         <w:rPr>
           <w:lang w:val="en-US"/>
         </w:rPr>
-        <w:t xml:space="preserve"> saying your weak.</w:t>
-      </w:r>
-    </w:p>
-    <w:p>
-      <w:pPr>
-        <w:rPr>
-          <w:lang w:val="en-US"/>
-        </w:rPr>
-      </w:pPr>
-      <w:r>
-        <w:rPr>
-          <w:lang w:val="en-US"/>
-        </w:rPr>
-        <w:t xml:space="preserve">Once you wake up the guards escort you to a dormitory with many other people. From discussing with then you find that the overlord </w:t>
+        <w:t xml:space="preserve"> saying your </w:t>
+      </w:r>
+      <w:proofErr w:type="gramStart"/>
+      <w:r>
+        <w:rPr>
+          <w:lang w:val="en-US"/>
+        </w:rPr>
+        <w:t>weak</w:t>
+      </w:r>
+      <w:proofErr w:type="gramEnd"/>
+      <w:r>
+        <w:rPr>
+          <w:lang w:val="en-US"/>
+        </w:rPr>
+        <w:t>.</w:t>
+      </w:r>
+    </w:p>
+    <w:p>
+      <w:pPr>
+        <w:rPr>
+          <w:lang w:val="en-US"/>
+        </w:rPr>
+      </w:pPr>
+      <w:r>
+        <w:rPr>
+          <w:lang w:val="en-US"/>
+        </w:rPr>
+        <w:t xml:space="preserve">Once you wake up the guards escort you to a dormitory with many other people. From discussing with </w:t>
+      </w:r>
+      <w:proofErr w:type="gramStart"/>
+      <w:r>
+        <w:rPr>
+          <w:lang w:val="en-US"/>
+        </w:rPr>
+        <w:t>then</w:t>
+      </w:r>
+      <w:proofErr w:type="gramEnd"/>
+      <w:r>
+        <w:rPr>
+          <w:lang w:val="en-US"/>
+        </w:rPr>
+        <w:t xml:space="preserve"> you find that the overlord </w:t>
       </w:r>
       <w:r>
         <w:rPr>
@@ -1826,22 +1942,51 @@
         <w:rPr>
           <w:lang w:val="en-US"/>
         </w:rPr>
-        <w:t>and feels he has to prove himself. So, challenging him and beating him in something simple could prove effective at wearing him down. After working at chopping trees, listening to the guards, it seems like they don’t enjoy working under the overlord, so you manage to convince them to let you back as an audience to the overlord.</w:t>
-      </w:r>
-    </w:p>
-    <w:p>
-      <w:pPr>
-        <w:rPr>
-          <w:lang w:val="en-US"/>
-        </w:rPr>
-      </w:pPr>
-      <w:r>
-        <w:rPr>
-          <w:lang w:val="en-US"/>
-        </w:rPr>
-        <w:t xml:space="preserve">The next day you challenge the overlord to a fight and boast that he </w:t>
+        <w:t xml:space="preserve">and feels he </w:t>
+      </w:r>
+      <w:proofErr w:type="gramStart"/>
+      <w:r>
+        <w:rPr>
+          <w:lang w:val="en-US"/>
+        </w:rPr>
+        <w:t>has to</w:t>
+      </w:r>
+      <w:proofErr w:type="gramEnd"/>
+      <w:r>
+        <w:rPr>
+          <w:lang w:val="en-US"/>
+        </w:rPr>
+        <w:t xml:space="preserve"> prove himself. So, challenging him and beating him in something simple could prove effective at wearing him down. After working at chopping trees, listening to the guards, it seems like they don’t enjoy working under the overlord, so you manage to convince them to let you back as an audience to the overlord.</w:t>
+      </w:r>
+    </w:p>
+    <w:p>
+      <w:pPr>
+        <w:rPr>
+          <w:lang w:val="en-US"/>
+        </w:rPr>
+      </w:pPr>
+      <w:r>
+        <w:rPr>
+          <w:lang w:val="en-US"/>
+        </w:rPr>
+        <w:t xml:space="preserve">The next day you challenge the overlord to a fight and boast that </w:t>
+      </w:r>
+      <w:proofErr w:type="gramStart"/>
+      <w:r>
+        <w:rPr>
+          <w:lang w:val="en-US"/>
+        </w:rPr>
+        <w:t>he</w:t>
+      </w:r>
+      <w:proofErr w:type="gramEnd"/>
+      <w:r>
+        <w:rPr>
+          <w:lang w:val="en-US"/>
+        </w:rPr>
+        <w:t xml:space="preserve"> </w:t>
       </w:r>
       <w:proofErr w:type="spellStart"/>
+      <w:proofErr w:type="gramStart"/>
       <w:r>
         <w:rPr>
           <w:lang w:val="en-US"/>
@@ -1849,6 +1994,7 @@
         <w:t>cant</w:t>
       </w:r>
       <w:proofErr w:type="spellEnd"/>
+      <w:proofErr w:type="gramEnd"/>
       <w:r>
         <w:rPr>
           <w:lang w:val="en-US"/>
@@ -1952,7 +2098,35 @@
         <w:rPr>
           <w:lang w:val="en-US"/>
         </w:rPr>
-        <w:t xml:space="preserve">The royal place is strange, all the populated areas have no encounter, but the non-populated areas have many. The populated areas have puzzles involving moving people around to clear a path. In this area, there is a guard post, where you overhear that your eye is in the treasury. The second area is the prince’s living area, this is a stealthy area, having to stay out of the prince’s LOS and reach the treasury room. Upon looking for your eye he prince enters the room holding </w:t>
+        <w:t xml:space="preserve">The royal place is strange, all the populated areas have no encounter, but the non-populated areas have many. The populated areas have puzzles involving moving people around to clear a path. In this area, there is a guard post, where you overhear that your eye is in the treasury. The second area is the prince’s living area, this is a stealthy area, having to stay out of the prince’s LOS and reach the treasury room. Upon looking for your </w:t>
+      </w:r>
+      <w:proofErr w:type="gramStart"/>
+      <w:r>
+        <w:rPr>
+          <w:lang w:val="en-US"/>
+        </w:rPr>
+        <w:t>eye</w:t>
+      </w:r>
+      <w:proofErr w:type="gramEnd"/>
+      <w:r>
+        <w:rPr>
+          <w:lang w:val="en-US"/>
+        </w:rPr>
+        <w:t xml:space="preserve"> </w:t>
+      </w:r>
+      <w:proofErr w:type="gramStart"/>
+      <w:r>
+        <w:rPr>
+          <w:lang w:val="en-US"/>
+        </w:rPr>
+        <w:t>he</w:t>
+      </w:r>
+      <w:proofErr w:type="gramEnd"/>
+      <w:r>
+        <w:rPr>
+          <w:lang w:val="en-US"/>
+        </w:rPr>
+        <w:t xml:space="preserve"> prince enters the room holding </w:t>
       </w:r>
       <w:r>
         <w:rPr>
@@ -1992,7 +2166,35 @@
         <w:rPr>
           <w:lang w:val="en-US"/>
         </w:rPr>
-        <w:t xml:space="preserve">You now have to find the prince in the throne room where the real boss fight begins. The prince has a few phases where he keeps switching out genes and changing attacks. During his final phase, he breaks the floor and you fall back into the main area of the palace, where you finally beat him and take his key. With this you can access where your sibling is held. </w:t>
+        <w:t xml:space="preserve">You now </w:t>
+      </w:r>
+      <w:proofErr w:type="gramStart"/>
+      <w:r>
+        <w:rPr>
+          <w:lang w:val="en-US"/>
+        </w:rPr>
+        <w:t>have to</w:t>
+      </w:r>
+      <w:proofErr w:type="gramEnd"/>
+      <w:r>
+        <w:rPr>
+          <w:lang w:val="en-US"/>
+        </w:rPr>
+        <w:t xml:space="preserve"> find the prince in the throne room where the real boss fight begins. The prince has a few phases where he keeps switching out genes and changing attacks. During his final phase, he breaks the </w:t>
+      </w:r>
+      <w:proofErr w:type="gramStart"/>
+      <w:r>
+        <w:rPr>
+          <w:lang w:val="en-US"/>
+        </w:rPr>
+        <w:t>floor</w:t>
+      </w:r>
+      <w:proofErr w:type="gramEnd"/>
+      <w:r>
+        <w:rPr>
+          <w:lang w:val="en-US"/>
+        </w:rPr>
+        <w:t xml:space="preserve"> and you fall back into the main area of the palace, where you finally beat him and take his key. With this you can access where your sibling is held. </w:t>
       </w:r>
     </w:p>
     <w:p>
@@ -2025,7 +2227,49 @@
         <w:rPr>
           <w:lang w:val="en-US"/>
         </w:rPr>
-        <w:t>The next day, the prince makes an announcement about being attacked in his own home, and orders your arrest. When police arrive at your house, the overlord brings you back to his compound, and commends you for taking the prince down a notch, and tells you to leave town, which ends the game.</w:t>
+        <w:t xml:space="preserve">The next day, the prince makes an announcement about being attacked in his own </w:t>
+      </w:r>
+      <w:proofErr w:type="gramStart"/>
+      <w:r>
+        <w:rPr>
+          <w:lang w:val="en-US"/>
+        </w:rPr>
+        <w:t>home, and</w:t>
+      </w:r>
+      <w:proofErr w:type="gramEnd"/>
+      <w:r>
+        <w:rPr>
+          <w:lang w:val="en-US"/>
+        </w:rPr>
+        <w:t xml:space="preserve"> orders your arrest. When </w:t>
+      </w:r>
+      <w:proofErr w:type="gramStart"/>
+      <w:r>
+        <w:rPr>
+          <w:lang w:val="en-US"/>
+        </w:rPr>
+        <w:t>police</w:t>
+      </w:r>
+      <w:proofErr w:type="gramEnd"/>
+      <w:r>
+        <w:rPr>
+          <w:lang w:val="en-US"/>
+        </w:rPr>
+        <w:t xml:space="preserve"> arrive at your house, the overlord brings you back to his </w:t>
+      </w:r>
+      <w:proofErr w:type="gramStart"/>
+      <w:r>
+        <w:rPr>
+          <w:lang w:val="en-US"/>
+        </w:rPr>
+        <w:t>compound, and</w:t>
+      </w:r>
+      <w:proofErr w:type="gramEnd"/>
+      <w:r>
+        <w:rPr>
+          <w:lang w:val="en-US"/>
+        </w:rPr>
+        <w:t xml:space="preserve"> commends you for taking the prince down a notch, and tells you to leave town, which ends the game.</w:t>
       </w:r>
     </w:p>
     <w:p>
@@ -2260,7 +2504,21 @@
         <w:rPr>
           <w:lang w:val="en-US"/>
         </w:rPr>
-        <w:t>When displaying next msg, make new textbox, which first decides its direction and height, and then moves all other boxes up.</w:t>
+        <w:t xml:space="preserve">When displaying next msg, make </w:t>
+      </w:r>
+      <w:proofErr w:type="gramStart"/>
+      <w:r>
+        <w:rPr>
+          <w:lang w:val="en-US"/>
+        </w:rPr>
+        <w:t>new</w:t>
+      </w:r>
+      <w:proofErr w:type="gramEnd"/>
+      <w:r>
+        <w:rPr>
+          <w:lang w:val="en-US"/>
+        </w:rPr>
+        <w:t xml:space="preserve"> textbox, which first decides its direction and height, and then moves all other boxes up.</w:t>
       </w:r>
     </w:p>
     <w:p>
@@ -2619,7 +2877,21 @@
         <w:rPr>
           <w:lang w:val="en-US"/>
         </w:rPr>
-        <w:t>Tutorial of how to push the boxes.</w:t>
+        <w:t xml:space="preserve">Tutorial of how to push </w:t>
+      </w:r>
+      <w:proofErr w:type="gramStart"/>
+      <w:r>
+        <w:rPr>
+          <w:lang w:val="en-US"/>
+        </w:rPr>
+        <w:t>the boxes</w:t>
+      </w:r>
+      <w:proofErr w:type="gramEnd"/>
+      <w:r>
+        <w:rPr>
+          <w:lang w:val="en-US"/>
+        </w:rPr>
+        <w:t>.</w:t>
       </w:r>
     </w:p>
     <w:p>
@@ -2908,7 +3180,21 @@
         <w:rPr>
           <w:lang w:val="en-US"/>
         </w:rPr>
-        <w:t>The first two basic heat puzzles where you have to relocate the block</w:t>
+        <w:t xml:space="preserve">The first two basic heat puzzles where you </w:t>
+      </w:r>
+      <w:proofErr w:type="gramStart"/>
+      <w:r>
+        <w:rPr>
+          <w:lang w:val="en-US"/>
+        </w:rPr>
+        <w:t>have to</w:t>
+      </w:r>
+      <w:proofErr w:type="gramEnd"/>
+      <w:r>
+        <w:rPr>
+          <w:lang w:val="en-US"/>
+        </w:rPr>
+        <w:t xml:space="preserve"> relocate the block</w:t>
       </w:r>
     </w:p>
     <w:p>
@@ -3016,7 +3302,21 @@
         <w:rPr>
           <w:lang w:val="en-US"/>
         </w:rPr>
-        <w:t>To the left is an potentially an outlook for saving – if not – it can just have some dialogue between the characters.</w:t>
+        <w:t xml:space="preserve">To the left is </w:t>
+      </w:r>
+      <w:proofErr w:type="gramStart"/>
+      <w:r>
+        <w:rPr>
+          <w:lang w:val="en-US"/>
+        </w:rPr>
+        <w:t>an</w:t>
+      </w:r>
+      <w:proofErr w:type="gramEnd"/>
+      <w:r>
+        <w:rPr>
+          <w:lang w:val="en-US"/>
+        </w:rPr>
+        <w:t xml:space="preserve"> potentially an outlook for saving – if not – it can just have some dialogue between the characters.</w:t>
       </w:r>
     </w:p>
     <w:p>
@@ -3209,7 +3509,23 @@
           <w:color w:val="A6A6A6" w:themeColor="background1" w:themeShade="A6"/>
           <w:lang w:val="en-US"/>
         </w:rPr>
-        <w:t>To reach the real ruins the player must both solve the ice puzzle, and find the rusty key in one of the ruined houses.</w:t>
+        <w:t xml:space="preserve">To reach the real ruins the player must both solve the ice </w:t>
+      </w:r>
+      <w:proofErr w:type="gramStart"/>
+      <w:r>
+        <w:rPr>
+          <w:color w:val="A6A6A6" w:themeColor="background1" w:themeShade="A6"/>
+          <w:lang w:val="en-US"/>
+        </w:rPr>
+        <w:t>puzzle, and</w:t>
+      </w:r>
+      <w:proofErr w:type="gramEnd"/>
+      <w:r>
+        <w:rPr>
+          <w:color w:val="A6A6A6" w:themeColor="background1" w:themeShade="A6"/>
+          <w:lang w:val="en-US"/>
+        </w:rPr>
+        <w:t xml:space="preserve"> find the rusty key in one of the ruined houses.</w:t>
       </w:r>
     </w:p>
     <w:p>
@@ -3360,22 +3676,31 @@
           <w:lang w:val="en-US"/>
         </w:rPr>
         <w:br/>
+      </w:r>
+      <w:r>
+        <w:rPr>
+          <w:highlight w:val="yellow"/>
+          <w:lang w:val="en-US"/>
+        </w:rPr>
         <w:t>Common area: This area contains tables and chairs set up in rows</w:t>
       </w:r>
       <w:r>
         <w:rPr>
+          <w:highlight w:val="yellow"/>
           <w:lang w:val="en-US"/>
         </w:rPr>
         <w:t xml:space="preserve"> and a bar/kitchen (this the saloon in stardew)</w:t>
       </w:r>
       <w:r>
         <w:rPr>
+          <w:highlight w:val="yellow"/>
           <w:lang w:val="en-US"/>
         </w:rPr>
         <w:t>, a couple of the tables have papers o</w:t>
       </w:r>
       <w:r>
         <w:rPr>
+          <w:highlight w:val="yellow"/>
           <w:lang w:val="en-US"/>
         </w:rPr>
         <w:t>n them detail some random official documents stating an evacuation of the town and a declaration of martial law.</w:t>
@@ -3401,12 +3726,14 @@
         <w:lastRenderedPageBreak/>
         <w:t xml:space="preserve">Storage room: This area is filled with boxes and crates containing canned food from at least 20 years ago, mostly still edible so you take some. The room is filled with dust, and you start sneezing. The room has a few rows and </w:t>
       </w:r>
+      <w:proofErr w:type="gramStart"/>
       <w:r>
         <w:rPr>
           <w:lang w:val="en-US"/>
         </w:rPr>
         <w:t>hidden</w:t>
       </w:r>
+      <w:proofErr w:type="gramEnd"/>
       <w:r>
         <w:rPr>
           <w:lang w:val="en-US"/>
@@ -3429,15 +3756,33 @@
       </w:pPr>
       <w:r>
         <w:rPr>
+          <w:highlight w:val="yellow"/>
           <w:lang w:val="en-US"/>
         </w:rPr>
         <w:t xml:space="preserve">Room to the right: There isn’t much in here, </w:t>
       </w:r>
       <w:r>
         <w:rPr>
-          <w:lang w:val="en-US"/>
-        </w:rPr>
-        <w:t>just one desk with a sealed letter on it, if opened it’s a letter to the mayor of the town from the mainland, giving approval to evacuate the town, it seems it arrived too late, as it was never opened.</w:t>
+          <w:highlight w:val="yellow"/>
+          <w:lang w:val="en-US"/>
+        </w:rPr>
+        <w:t xml:space="preserve">just one desk with a sealed letter on it, </w:t>
+      </w:r>
+      <w:proofErr w:type="gramStart"/>
+      <w:r>
+        <w:rPr>
+          <w:highlight w:val="yellow"/>
+          <w:lang w:val="en-US"/>
+        </w:rPr>
+        <w:t>if opened</w:t>
+      </w:r>
+      <w:proofErr w:type="gramEnd"/>
+      <w:r>
+        <w:rPr>
+          <w:highlight w:val="yellow"/>
+          <w:lang w:val="en-US"/>
+        </w:rPr>
+        <w:t xml:space="preserve"> it’s a letter to the mayor of the town from the mainland, giving approval to evacuate the town, it seems it arrived too late, as it was never opened.</w:t>
       </w:r>
     </w:p>
     <w:p>
@@ -3475,18 +3820,44 @@
       </w:pPr>
       <w:r>
         <w:rPr>
+          <w:highlight w:val="yellow"/>
           <w:lang w:val="en-US"/>
         </w:rPr>
         <w:t>Library:</w:t>
       </w:r>
       <w:r>
         <w:rPr>
-          <w:lang w:val="en-US"/>
-        </w:rPr>
-        <w:t xml:space="preserve"> There are hundreds of shelves containing books, but almost all of them are water damaged, or just crumble when you try to pick them up, after a while of looking around and inspecting books, there are two salvageable ones, a book about the local marine life – “A diverse ecosystem of wildlife exists under our feet, with biodiversity the like we haven’t seen before. Even though there exist many predators to prey on the smaller herbivorous fish, there is an abundance of freshwater trout, which flock to the shallower waters to breed, safe from the predators. Local fish school movements suggest the existence of an apex predator in the waters, the existence of is yet to be confirmed.”</w:t>
-      </w:r>
-      <w:r>
-        <w:rPr>
+          <w:highlight w:val="yellow"/>
+          <w:lang w:val="en-US"/>
+        </w:rPr>
+        <w:t xml:space="preserve"> There are hundreds of shelves containing books, but almost all of them are water damaged, or just crumble when you try to pick them up, after a while of looking around and inspecting books, there are two salvageable ones, a book about the local marine life – “</w:t>
+      </w:r>
+      <w:commentRangeStart w:id="0"/>
+      <w:r>
+        <w:rPr>
+          <w:highlight w:val="yellow"/>
+          <w:lang w:val="en-US"/>
+        </w:rPr>
+        <w:t>A diverse ecosystem of wildlife exists under our feet, with biodiversity the like we haven’t seen before. Even though there exist many predators to prey on the smaller herbivorous fish, there is an abundance of freshwater trout, which flock to the shallower waters to breed, safe from the predators. Local fish school movements suggest the existence of an apex predator in the waters, the existence of is yet to be confirmed</w:t>
+      </w:r>
+      <w:commentRangeEnd w:id="0"/>
+      <w:r>
+        <w:rPr>
+          <w:rStyle w:val="CommentReference"/>
+          <w:highlight w:val="yellow"/>
+        </w:rPr>
+        <w:commentReference w:id="0"/>
+      </w:r>
+      <w:r>
+        <w:rPr>
+          <w:highlight w:val="yellow"/>
+          <w:lang w:val="en-US"/>
+        </w:rPr>
+        <w:t>.”</w:t>
+      </w:r>
+      <w:r>
+        <w:rPr>
+          <w:highlight w:val="yellow"/>
           <w:lang w:val="en-US"/>
         </w:rPr>
         <w:t xml:space="preserve"> The second book details the construction process of the town – this book doesn’t contain any particularly useful information to the character, but perhaps someone else could use this land survey and drilling information. Both books can be taken and donated back to the mainland library. Here you can also find a library card (ONESHOT REFERNCE!?!?) this allows you to take books from the mainland library, maybe used for a quest later.</w:t>
@@ -3567,7 +3938,21 @@
         <w:rPr>
           <w:lang w:val="en-US"/>
         </w:rPr>
-        <w:t>Upstairs: This leads to a small corridor with two rooms, the mayors office, and a meeting room.</w:t>
+        <w:t xml:space="preserve">Upstairs: This leads to a small corridor with two rooms, the </w:t>
+      </w:r>
+      <w:proofErr w:type="gramStart"/>
+      <w:r>
+        <w:rPr>
+          <w:lang w:val="en-US"/>
+        </w:rPr>
+        <w:t>mayors</w:t>
+      </w:r>
+      <w:proofErr w:type="gramEnd"/>
+      <w:r>
+        <w:rPr>
+          <w:lang w:val="en-US"/>
+        </w:rPr>
+        <w:t xml:space="preserve"> office, and a meeting room.</w:t>
       </w:r>
       <w:r>
         <w:rPr>
@@ -3640,7 +4025,33 @@
         <w:rPr>
           <w:lang w:val="en-US"/>
         </w:rPr>
-        <w:t>Basement: This contains a couple code based puzzles which need to be solved in order to continue to the dock</w:t>
+        <w:t xml:space="preserve">Basement: This contains a couple </w:t>
+      </w:r>
+      <w:r>
+        <w:rPr>
+          <w:lang w:val="en-US"/>
+        </w:rPr>
+        <w:t>code-based</w:t>
+      </w:r>
+      <w:r>
+        <w:rPr>
+          <w:lang w:val="en-US"/>
+        </w:rPr>
+        <w:t xml:space="preserve"> puzzles which need to be solved </w:t>
+      </w:r>
+      <w:proofErr w:type="gramStart"/>
+      <w:r>
+        <w:rPr>
+          <w:lang w:val="en-US"/>
+        </w:rPr>
+        <w:t>in order to</w:t>
+      </w:r>
+      <w:proofErr w:type="gramEnd"/>
+      <w:r>
+        <w:rPr>
+          <w:lang w:val="en-US"/>
+        </w:rPr>
+        <w:t xml:space="preserve"> continue to the dock</w:t>
       </w:r>
       <w:r>
         <w:rPr>
@@ -3659,7 +4070,26 @@
         <w:rPr>
           <w:lang w:val="en-US"/>
         </w:rPr>
-        <w:t>First code puzzle shows a bunch of colored stars which need to be replaced with numbers, each color corresponds to a number which is shown by the book of that color in the library.</w:t>
+        <w:t>The first</w:t>
+      </w:r>
+      <w:r>
+        <w:rPr>
+          <w:lang w:val="en-US"/>
+        </w:rPr>
+        <w:t xml:space="preserve"> code puzzle shows a bunch of colored stars which need to be replaced with numbers, each color corresponds to a number which is shown by the book of that color in the library.</w:t>
+      </w:r>
+    </w:p>
+    <w:p>
+      <w:pPr>
+        <w:rPr>
+          <w:lang w:val="en-US"/>
+        </w:rPr>
+      </w:pPr>
+      <w:r>
+        <w:rPr>
+          <w:lang w:val="en-US"/>
+        </w:rPr>
+        <w:t>The second code requires beating the skeleton upstairs in the meeting room which will reveal the code on defeat.</w:t>
       </w:r>
     </w:p>
     <w:p>
@@ -3965,33 +4395,89 @@
         <w:rPr>
           <w:lang w:val="en-US"/>
         </w:rPr>
-        <w:t>If close he will charge up and dash towards the player twice.</w:t>
-      </w:r>
-    </w:p>
-    <w:p>
-      <w:pPr>
-        <w:rPr>
-          <w:lang w:val="en-US"/>
-        </w:rPr>
-      </w:pPr>
-      <w:r>
-        <w:rPr>
-          <w:lang w:val="en-US"/>
-        </w:rPr>
-        <w:t>If far away he will charge up and dash until hitting a wall causing an explosion of projectiles OR cause projectile to come up from the ground tiles. If he would hit close to the heat button, he will use the projectile attack, if he will end up close to the player he will use the dash, otherwise its random.</w:t>
-      </w:r>
-    </w:p>
-    <w:p>
-      <w:pPr>
-        <w:rPr>
-          <w:lang w:val="en-US"/>
-        </w:rPr>
-      </w:pPr>
-      <w:r>
-        <w:rPr>
-          <w:lang w:val="en-US"/>
-        </w:rPr>
-        <w:t>If within a normal distance from the player cycles between these at random</w:t>
+        <w:t xml:space="preserve">If </w:t>
+      </w:r>
+      <w:proofErr w:type="gramStart"/>
+      <w:r>
+        <w:rPr>
+          <w:lang w:val="en-US"/>
+        </w:rPr>
+        <w:t>close</w:t>
+      </w:r>
+      <w:proofErr w:type="gramEnd"/>
+      <w:r>
+        <w:rPr>
+          <w:lang w:val="en-US"/>
+        </w:rPr>
+        <w:t xml:space="preserve"> he will charge up and dash towards the player twice.</w:t>
+      </w:r>
+    </w:p>
+    <w:p>
+      <w:pPr>
+        <w:rPr>
+          <w:lang w:val="en-US"/>
+        </w:rPr>
+      </w:pPr>
+      <w:r>
+        <w:rPr>
+          <w:lang w:val="en-US"/>
+        </w:rPr>
+        <w:t xml:space="preserve">If far away he will charge up and dash until hitting a wall causing an explosion of projectiles OR cause </w:t>
+      </w:r>
+      <w:proofErr w:type="gramStart"/>
+      <w:r>
+        <w:rPr>
+          <w:lang w:val="en-US"/>
+        </w:rPr>
+        <w:t>projectile</w:t>
+      </w:r>
+      <w:proofErr w:type="gramEnd"/>
+      <w:r>
+        <w:rPr>
+          <w:lang w:val="en-US"/>
+        </w:rPr>
+        <w:t xml:space="preserve"> to come up from the ground tiles. If </w:t>
+      </w:r>
+      <w:proofErr w:type="gramStart"/>
+      <w:r>
+        <w:rPr>
+          <w:lang w:val="en-US"/>
+        </w:rPr>
+        <w:t>he would</w:t>
+      </w:r>
+      <w:proofErr w:type="gramEnd"/>
+      <w:r>
+        <w:rPr>
+          <w:lang w:val="en-US"/>
+        </w:rPr>
+        <w:t xml:space="preserve"> hit close to the heat button, he will use the projectile attack, if he will end up close to the player he will use the dash, otherwise its random.</w:t>
+      </w:r>
+    </w:p>
+    <w:p>
+      <w:pPr>
+        <w:rPr>
+          <w:lang w:val="en-US"/>
+        </w:rPr>
+      </w:pPr>
+      <w:r>
+        <w:rPr>
+          <w:lang w:val="en-US"/>
+        </w:rPr>
+        <w:t xml:space="preserve">If within a normal </w:t>
+      </w:r>
+      <w:proofErr w:type="gramStart"/>
+      <w:r>
+        <w:rPr>
+          <w:lang w:val="en-US"/>
+        </w:rPr>
+        <w:t>distance from</w:t>
+      </w:r>
+      <w:proofErr w:type="gramEnd"/>
+      <w:r>
+        <w:rPr>
+          <w:lang w:val="en-US"/>
+        </w:rPr>
+        <w:t xml:space="preserve"> the player cycles between these at random</w:t>
       </w:r>
       <w:r>
         <w:rPr>
@@ -4015,7 +4501,14 @@
         <w:rPr>
           <w:lang w:val="en-US"/>
         </w:rPr>
-        <w:t>Runs half way around the player shooting projectiles then enters dash twice mode</w:t>
+        <w:t xml:space="preserve">Runs half way around the player shooting projectiles then enters dash twice </w:t>
+      </w:r>
+      <w:proofErr w:type="gramStart"/>
+      <w:r>
+        <w:rPr>
+          <w:lang w:val="en-US"/>
+        </w:rPr>
+        <w:t>mode</w:t>
       </w:r>
       <w:r>
         <w:rPr>
@@ -4023,6 +4516,7 @@
         </w:rPr>
         <w:t xml:space="preserve"> ;</w:t>
       </w:r>
+      <w:proofErr w:type="gramEnd"/>
     </w:p>
     <w:p>
       <w:pPr>
@@ -4039,7 +4533,14 @@
         <w:rPr>
           <w:lang w:val="en-US"/>
         </w:rPr>
-        <w:t>Goes to above or below the player (whichever is closer) and shoots a spread of shots</w:t>
+        <w:t xml:space="preserve">Goes to above or below the player (whichever is closer) and shoots a spread of </w:t>
+      </w:r>
+      <w:proofErr w:type="gramStart"/>
+      <w:r>
+        <w:rPr>
+          <w:lang w:val="en-US"/>
+        </w:rPr>
+        <w:t>shots</w:t>
       </w:r>
       <w:r>
         <w:rPr>
@@ -4047,6 +4548,7 @@
         </w:rPr>
         <w:t xml:space="preserve"> ;</w:t>
       </w:r>
+      <w:proofErr w:type="gramEnd"/>
     </w:p>
     <w:p>
       <w:pPr>
@@ -4063,7 +4565,14 @@
         <w:rPr>
           <w:lang w:val="en-US"/>
         </w:rPr>
-        <w:t>Goes to the sides of the player further away and shoots fast single shots then enters big dash mode, unless would end up close to the heat button.</w:t>
+        <w:t>Goes to the sides of the player further away and shoots fast single shots then enters big dash mode, unless would end up close to the heat button</w:t>
+      </w:r>
+      <w:proofErr w:type="gramStart"/>
+      <w:r>
+        <w:rPr>
+          <w:lang w:val="en-US"/>
+        </w:rPr>
+        <w:t>.</w:t>
       </w:r>
       <w:r>
         <w:rPr>
@@ -4071,6 +4580,7 @@
         </w:rPr>
         <w:t xml:space="preserve"> ;</w:t>
       </w:r>
+      <w:proofErr w:type="gramEnd"/>
     </w:p>
     <w:p>
       <w:pPr>
@@ -4087,13 +4597,41 @@
         <w:rPr>
           <w:lang w:val="en-US"/>
         </w:rPr>
-        <w:t>Dashes once through the player to the sniper point on the other side, can only use when similar y to the player</w:t>
-      </w:r>
-      <w:r>
-        <w:rPr>
-          <w:lang w:val="en-US"/>
-        </w:rPr>
-        <w:t xml:space="preserve"> ; </w:t>
+        <w:t xml:space="preserve">Dashes once through the player to the sniper point on the other side, can only </w:t>
+      </w:r>
+      <w:proofErr w:type="gramStart"/>
+      <w:r>
+        <w:rPr>
+          <w:lang w:val="en-US"/>
+        </w:rPr>
+        <w:t>use</w:t>
+      </w:r>
+      <w:proofErr w:type="gramEnd"/>
+      <w:r>
+        <w:rPr>
+          <w:lang w:val="en-US"/>
+        </w:rPr>
+        <w:t xml:space="preserve"> when similar y to the </w:t>
+      </w:r>
+      <w:proofErr w:type="gramStart"/>
+      <w:r>
+        <w:rPr>
+          <w:lang w:val="en-US"/>
+        </w:rPr>
+        <w:t>player</w:t>
+      </w:r>
+      <w:r>
+        <w:rPr>
+          <w:lang w:val="en-US"/>
+        </w:rPr>
+        <w:t xml:space="preserve"> ;</w:t>
+      </w:r>
+      <w:proofErr w:type="gramEnd"/>
+      <w:r>
+        <w:rPr>
+          <w:lang w:val="en-US"/>
+        </w:rPr>
+        <w:t xml:space="preserve"> </w:t>
       </w:r>
     </w:p>
     <w:p>
@@ -4111,7 +4649,14 @@
         <w:rPr>
           <w:lang w:val="en-US"/>
         </w:rPr>
-        <w:t>Every so often he phases out and does a bullet hell section</w:t>
+        <w:t xml:space="preserve">Every so often he phases out and does a bullet hell </w:t>
+      </w:r>
+      <w:proofErr w:type="gramStart"/>
+      <w:r>
+        <w:rPr>
+          <w:lang w:val="en-US"/>
+        </w:rPr>
+        <w:t>section</w:t>
       </w:r>
       <w:r>
         <w:rPr>
@@ -4119,6 +4664,7 @@
         </w:rPr>
         <w:t xml:space="preserve"> ;</w:t>
       </w:r>
+      <w:proofErr w:type="gramEnd"/>
     </w:p>
     <w:p>
       <w:pPr>
@@ -4157,54 +4703,76 @@
         <w:rPr>
           <w:lang w:val="en-US"/>
         </w:rPr>
-        <w:t>You never see the main body of the monster (TBC) but it attacks you with tentacles from the water. The water also has geysers which can hit both you and the boss.</w:t>
-      </w:r>
-    </w:p>
-    <w:p>
-      <w:pPr>
-        <w:rPr>
-          <w:lang w:val="en-US"/>
-        </w:rPr>
-      </w:pPr>
-      <w:r>
-        <w:rPr>
-          <w:lang w:val="en-US"/>
-        </w:rPr>
-        <w:t>The fight starts with only 1 tentacle attacking you, and after a couple attacks it will charge up and get hit by a geyser turn red and fall on the ground so you can attack it.</w:t>
-      </w:r>
-    </w:p>
-    <w:p>
-      <w:pPr>
-        <w:rPr>
-          <w:lang w:val="en-US"/>
-        </w:rPr>
-      </w:pPr>
-      <w:r>
-        <w:rPr>
-          <w:lang w:val="en-US"/>
-        </w:rPr>
-        <w:t>Once defeated, the real fight starts, the boss starts attacking you with 3 tentacles and each one defeated spawns 2 more until all 7 remaining are defeated.</w:t>
-      </w:r>
-    </w:p>
-    <w:p>
-      <w:pPr>
-        <w:rPr>
-          <w:lang w:val="en-US"/>
-        </w:rPr>
-      </w:pPr>
-      <w:r>
-        <w:rPr>
-          <w:lang w:val="en-US"/>
-        </w:rPr>
-        <w:t>When only 2 remain they do special attacks in overworld and you fight those both at once.</w:t>
-      </w:r>
-    </w:p>
-    <w:p>
-      <w:pPr>
-        <w:rPr>
-          <w:lang w:val="en-US"/>
-        </w:rPr>
-      </w:pPr>
+        <w:t>You never see the main body of the monster (TBC</w:t>
+      </w:r>
+      <w:proofErr w:type="gramStart"/>
+      <w:r>
+        <w:rPr>
+          <w:lang w:val="en-US"/>
+        </w:rPr>
+        <w:t>)</w:t>
+      </w:r>
+      <w:proofErr w:type="gramEnd"/>
+      <w:r>
+        <w:rPr>
+          <w:lang w:val="en-US"/>
+        </w:rPr>
+        <w:t xml:space="preserve"> but it attacks you with tentacles from the water. The water also has geysers which can hit both you and the boss.</w:t>
+      </w:r>
+    </w:p>
+    <w:p>
+      <w:pPr>
+        <w:rPr>
+          <w:lang w:val="en-US"/>
+        </w:rPr>
+      </w:pPr>
+      <w:r>
+        <w:rPr>
+          <w:lang w:val="en-US"/>
+        </w:rPr>
+        <w:t xml:space="preserve">The fight starts with only 1 tentacle attacking you, and after a </w:t>
+      </w:r>
+      <w:proofErr w:type="gramStart"/>
+      <w:r>
+        <w:rPr>
+          <w:lang w:val="en-US"/>
+        </w:rPr>
+        <w:t>couple</w:t>
+      </w:r>
+      <w:proofErr w:type="gramEnd"/>
+      <w:r>
+        <w:rPr>
+          <w:lang w:val="en-US"/>
+        </w:rPr>
+        <w:t xml:space="preserve"> attacks it will charge up and get hit by a geyser turn red and fall on the ground so you can attack it.</w:t>
+      </w:r>
+    </w:p>
+    <w:p>
+      <w:pPr>
+        <w:rPr>
+          <w:lang w:val="en-US"/>
+        </w:rPr>
+      </w:pPr>
+      <w:r>
+        <w:rPr>
+          <w:lang w:val="en-US"/>
+        </w:rPr>
+        <w:t xml:space="preserve">Once defeated, the real fight starts, the boss starts attacking you with 3 tentacles and each one defeated </w:t>
+      </w:r>
+      <w:proofErr w:type="gramStart"/>
+      <w:r>
+        <w:rPr>
+          <w:lang w:val="en-US"/>
+        </w:rPr>
+        <w:t>spawns</w:t>
+      </w:r>
+      <w:proofErr w:type="gramEnd"/>
+      <w:r>
+        <w:rPr>
+          <w:lang w:val="en-US"/>
+        </w:rPr>
+        <w:t xml:space="preserve"> 2 more until all 7 remaining are defeated.</w:t>
+      </w:r>
     </w:p>
     <w:p>
       <w:pPr>
@@ -4217,6 +4785,54 @@
           <w:lang w:val="en-US"/>
         </w:rPr>
         <w:lastRenderedPageBreak/>
+        <w:t xml:space="preserve">When only 2 </w:t>
+      </w:r>
+      <w:proofErr w:type="gramStart"/>
+      <w:r>
+        <w:rPr>
+          <w:lang w:val="en-US"/>
+        </w:rPr>
+        <w:t>remain</w:t>
+      </w:r>
+      <w:proofErr w:type="gramEnd"/>
+      <w:r>
+        <w:rPr>
+          <w:lang w:val="en-US"/>
+        </w:rPr>
+        <w:t xml:space="preserve"> they do special attacks in overworld and you </w:t>
+      </w:r>
+      <w:proofErr w:type="gramStart"/>
+      <w:r>
+        <w:rPr>
+          <w:lang w:val="en-US"/>
+        </w:rPr>
+        <w:t>fight those</w:t>
+      </w:r>
+      <w:proofErr w:type="gramEnd"/>
+      <w:r>
+        <w:rPr>
+          <w:lang w:val="en-US"/>
+        </w:rPr>
+        <w:t xml:space="preserve"> both at once.</w:t>
+      </w:r>
+    </w:p>
+    <w:p>
+      <w:pPr>
+        <w:rPr>
+          <w:lang w:val="en-US"/>
+        </w:rPr>
+      </w:pPr>
+    </w:p>
+    <w:p>
+      <w:pPr>
+        <w:rPr>
+          <w:lang w:val="en-US"/>
+        </w:rPr>
+      </w:pPr>
+      <w:r>
+        <w:rPr>
+          <w:lang w:val="en-US"/>
+        </w:rPr>
         <w:t>Tentacle overworld attacks:</w:t>
       </w:r>
     </w:p>
@@ -4231,11 +4847,19 @@
           <w:lang w:val="en-US"/>
         </w:rPr>
       </w:pPr>
-      <w:r>
-        <w:rPr>
-          <w:lang w:val="en-US"/>
-        </w:rPr>
-        <w:t>Short attack, does a short slash at the player</w:t>
+      <w:proofErr w:type="gramStart"/>
+      <w:r>
+        <w:rPr>
+          <w:lang w:val="en-US"/>
+        </w:rPr>
+        <w:t>Short attack,</w:t>
+      </w:r>
+      <w:proofErr w:type="gramEnd"/>
+      <w:r>
+        <w:rPr>
+          <w:lang w:val="en-US"/>
+        </w:rPr>
+        <w:t xml:space="preserve"> does a short slash at the player</w:t>
       </w:r>
       <w:r>
         <w:rPr>
@@ -4259,7 +4883,21 @@
         <w:rPr>
           <w:lang w:val="en-US"/>
         </w:rPr>
-        <w:t xml:space="preserve">Splash, if the player is close to the edge it can splash down doing </w:t>
+        <w:t xml:space="preserve">Splash, if the player is close to the </w:t>
+      </w:r>
+      <w:proofErr w:type="gramStart"/>
+      <w:r>
+        <w:rPr>
+          <w:lang w:val="en-US"/>
+        </w:rPr>
+        <w:t>edge</w:t>
+      </w:r>
+      <w:proofErr w:type="gramEnd"/>
+      <w:r>
+        <w:rPr>
+          <w:lang w:val="en-US"/>
+        </w:rPr>
+        <w:t xml:space="preserve"> it can splash down doing </w:t>
       </w:r>
       <w:proofErr w:type="spellStart"/>
       <w:r>
@@ -4291,7 +4929,21 @@
         <w:rPr>
           <w:lang w:val="en-US"/>
         </w:rPr>
-        <w:t>Slam, it charges up and slams down, here it can be hit by geysers, and it can be stunned to go into combat with it.</w:t>
+        <w:t xml:space="preserve">Slam, it charges up and slams down, here it can be hit by geysers, and it can be </w:t>
+      </w:r>
+      <w:proofErr w:type="gramStart"/>
+      <w:r>
+        <w:rPr>
+          <w:lang w:val="en-US"/>
+        </w:rPr>
+        <w:t>stunned</w:t>
+      </w:r>
+      <w:proofErr w:type="gramEnd"/>
+      <w:r>
+        <w:rPr>
+          <w:lang w:val="en-US"/>
+        </w:rPr>
+        <w:t xml:space="preserve"> to go into combat with it.</w:t>
       </w:r>
     </w:p>
     <w:p>
@@ -4421,7 +5073,21 @@
         <w:rPr>
           <w:lang w:val="en-US"/>
         </w:rPr>
-        <w:t>Splash hits both for  a lot of damage rarely</w:t>
+        <w:t xml:space="preserve">Splash hits both </w:t>
+      </w:r>
+      <w:proofErr w:type="gramStart"/>
+      <w:r>
+        <w:rPr>
+          <w:lang w:val="en-US"/>
+        </w:rPr>
+        <w:t>for  a</w:t>
+      </w:r>
+      <w:proofErr w:type="gramEnd"/>
+      <w:r>
+        <w:rPr>
+          <w:lang w:val="en-US"/>
+        </w:rPr>
+        <w:t xml:space="preserve"> lot of damage rarely</w:t>
       </w:r>
     </w:p>
     <w:p>
@@ -4453,7 +5119,21 @@
         <w:rPr>
           <w:lang w:val="en-US"/>
         </w:rPr>
-        <w:t xml:space="preserve"> more than 3 tentacles alive then they start dong other </w:t>
+        <w:t xml:space="preserve"> more than 3 tentacles alive then they start </w:t>
+      </w:r>
+      <w:proofErr w:type="gramStart"/>
+      <w:r>
+        <w:rPr>
+          <w:lang w:val="en-US"/>
+        </w:rPr>
+        <w:t>dong</w:t>
+      </w:r>
+      <w:proofErr w:type="gramEnd"/>
+      <w:r>
+        <w:rPr>
+          <w:lang w:val="en-US"/>
+        </w:rPr>
+        <w:t xml:space="preserve"> other </w:t>
       </w:r>
       <w:proofErr w:type="spellStart"/>
       <w:r>
@@ -4517,7 +5197,21 @@
         <w:rPr>
           <w:lang w:val="en-US"/>
         </w:rPr>
-        <w:t>A safe spot flashes close to the player and it sweeps round the rest of the arena</w:t>
+        <w:t xml:space="preserve">A safe spot flashes close to the </w:t>
+      </w:r>
+      <w:proofErr w:type="gramStart"/>
+      <w:r>
+        <w:rPr>
+          <w:lang w:val="en-US"/>
+        </w:rPr>
+        <w:t>player</w:t>
+      </w:r>
+      <w:proofErr w:type="gramEnd"/>
+      <w:r>
+        <w:rPr>
+          <w:lang w:val="en-US"/>
+        </w:rPr>
+        <w:t xml:space="preserve"> and it sweeps round the rest of the arena</w:t>
       </w:r>
     </w:p>
     <w:p>
@@ -4698,6 +5392,45 @@
     </w:sectPr>
   </w:body>
 </w:document>
+</file>
+
+<file path=word/comments.xml><?xml version="1.0" encoding="utf-8"?>
+<w:comments xmlns:wpc="http://schemas.microsoft.com/office/word/2010/wordprocessingCanvas" xmlns:cx="http://schemas.microsoft.com/office/drawing/2014/chartex" xmlns:cx1="http://schemas.microsoft.com/office/drawing/2015/9/8/chartex" xmlns:cx2="http://schemas.microsoft.com/office/drawing/2015/10/21/chartex" xmlns:cx3="http://schemas.microsoft.com/office/drawing/2016/5/9/chartex" xmlns:cx4="http://schemas.microsoft.com/office/drawing/2016/5/10/chartex" xmlns:cx5="http://schemas.microsoft.com/office/drawing/2016/5/11/chartex" xmlns:cx6="http://schemas.microsoft.com/office/drawing/2016/5/12/chartex" xmlns:cx7="http://schemas.microsoft.com/office/drawing/2016/5/13/chartex" xmlns:cx8="http://schemas.microsoft.com/office/drawing/2016/5/14/chartex" xmlns:mc="http://schemas.openxmlformats.org/markup-compatibility/2006" xmlns:aink="http://schemas.microsoft.com/office/drawing/2016/ink" xmlns:am3d="http://schemas.microsoft.com/office/drawing/2017/model3d" xmlns:o="urn:schemas-microsoft-com:office:office" xmlns:oel="http://schemas.microsoft.com/office/2019/extlst" xmlns:r="http://schemas.openxmlformats.org/officeDocument/2006/relationships" xmlns:m="http://schemas.openxmlformats.org/officeDocument/2006/math" xmlns:v="urn:schemas-microsoft-com:vml" xmlns:wp14="http://schemas.microsoft.com/office/word/2010/wordprocessingDrawing" xmlns:wp="http://schemas.openxmlformats.org/drawingml/2006/wordprocessingDrawing" xmlns:w10="urn:schemas-microsoft-com:office:word" xmlns:w="http://schemas.openxmlformats.org/wordprocessingml/2006/main" xmlns:w14="http://schemas.microsoft.com/office/word/2010/wordml" xmlns:w15="http://schemas.microsoft.com/office/word/2012/wordml" xmlns:w16cex="http://schemas.microsoft.com/office/word/2018/wordml/cex" xmlns:w16cid="http://schemas.microsoft.com/office/word/2016/wordml/cid" xmlns:w16="http://schemas.microsoft.com/office/word/2018/wordml" xmlns:w16du="http://schemas.microsoft.com/office/word/2023/wordml/word16du" xmlns:w16sdtdh="http://schemas.microsoft.com/office/word/2020/wordml/sdtdatahash" xmlns:w16se="http://schemas.microsoft.com/office/word/2015/wordml/symex" xmlns:wpg="http://schemas.microsoft.com/office/word/2010/wordprocessingGroup" xmlns:wpi="http://schemas.microsoft.com/office/word/2010/wordprocessingInk" xmlns:wne="http://schemas.microsoft.com/office/word/2006/wordml" xmlns:wps="http://schemas.microsoft.com/office/word/2010/wordprocessingShape" mc:Ignorable="w14 w15 w16se w16cid w16 w16cex w16sdtdh w16du wp14">
+  <w:comment w:id="0" w:author="liam hall" w:date="2025-01-08T16:29:00Z" w:initials="lh">
+    <w:p>
+      <w:pPr>
+        <w:pStyle w:val="CommentText"/>
+      </w:pPr>
+      <w:r>
+        <w:rPr>
+          <w:rStyle w:val="CommentReference"/>
+        </w:rPr>
+        <w:annotationRef/>
+      </w:r>
+      <w:r>
+        <w:t>This is moved to the fishermans house in icepuzzle</w:t>
+      </w:r>
+    </w:p>
+  </w:comment>
+</w:comments>
+</file>
+
+<file path=word/commentsExtended.xml><?xml version="1.0" encoding="utf-8"?>
+<w15:commentsEx xmlns:wpc="http://schemas.microsoft.com/office/word/2010/wordprocessingCanvas" xmlns:cx="http://schemas.microsoft.com/office/drawing/2014/chartex" xmlns:cx1="http://schemas.microsoft.com/office/drawing/2015/9/8/chartex" xmlns:cx2="http://schemas.microsoft.com/office/drawing/2015/10/21/chartex" xmlns:cx3="http://schemas.microsoft.com/office/drawing/2016/5/9/chartex" xmlns:cx4="http://schemas.microsoft.com/office/drawing/2016/5/10/chartex" xmlns:cx5="http://schemas.microsoft.com/office/drawing/2016/5/11/chartex" xmlns:cx6="http://schemas.microsoft.com/office/drawing/2016/5/12/chartex" xmlns:cx7="http://schemas.microsoft.com/office/drawing/2016/5/13/chartex" xmlns:cx8="http://schemas.microsoft.com/office/drawing/2016/5/14/chartex" xmlns:mc="http://schemas.openxmlformats.org/markup-compatibility/2006" xmlns:aink="http://schemas.microsoft.com/office/drawing/2016/ink" xmlns:am3d="http://schemas.microsoft.com/office/drawing/2017/model3d" xmlns:o="urn:schemas-microsoft-com:office:office" xmlns:oel="http://schemas.microsoft.com/office/2019/extlst" xmlns:r="http://schemas.openxmlformats.org/officeDocument/2006/relationships" xmlns:m="http://schemas.openxmlformats.org/officeDocument/2006/math" xmlns:v="urn:schemas-microsoft-com:vml" xmlns:wp14="http://schemas.microsoft.com/office/word/2010/wordprocessingDrawing" xmlns:wp="http://schemas.openxmlformats.org/drawingml/2006/wordprocessingDrawing" xmlns:w10="urn:schemas-microsoft-com:office:word" xmlns:w="http://schemas.openxmlformats.org/wordprocessingml/2006/main" xmlns:w14="http://schemas.microsoft.com/office/word/2010/wordml" xmlns:w15="http://schemas.microsoft.com/office/word/2012/wordml" xmlns:w16cex="http://schemas.microsoft.com/office/word/2018/wordml/cex" xmlns:w16cid="http://schemas.microsoft.com/office/word/2016/wordml/cid" xmlns:w16="http://schemas.microsoft.com/office/word/2018/wordml" xmlns:w16du="http://schemas.microsoft.com/office/word/2023/wordml/word16du" xmlns:w16sdtdh="http://schemas.microsoft.com/office/word/2020/wordml/sdtdatahash" xmlns:w16se="http://schemas.microsoft.com/office/word/2015/wordml/symex" xmlns:wpg="http://schemas.microsoft.com/office/word/2010/wordprocessingGroup" xmlns:wpi="http://schemas.microsoft.com/office/word/2010/wordprocessingInk" xmlns:wne="http://schemas.microsoft.com/office/word/2006/wordml" xmlns:wps="http://schemas.microsoft.com/office/word/2010/wordprocessingShape" mc:Ignorable="w14 w15 w16se w16cid w16 w16cex w16sdtdh w16du wp14">
+  <w15:commentEx w15:paraId="3D613929" w15:done="0"/>
+</w15:commentsEx>
+</file>
+
+<file path=word/commentsExtensible.xml><?xml version="1.0" encoding="utf-8"?>
+<w16cex:commentsExtensible xmlns:wpc="http://schemas.microsoft.com/office/word/2010/wordprocessingCanvas" xmlns:cx="http://schemas.microsoft.com/office/drawing/2014/chartex" xmlns:cx1="http://schemas.microsoft.com/office/drawing/2015/9/8/chartex" xmlns:cx2="http://schemas.microsoft.com/office/drawing/2015/10/21/chartex" xmlns:cx3="http://schemas.microsoft.com/office/drawing/2016/5/9/chartex" xmlns:cx4="http://schemas.microsoft.com/office/drawing/2016/5/10/chartex" xmlns:cx5="http://schemas.microsoft.com/office/drawing/2016/5/11/chartex" xmlns:cx6="http://schemas.microsoft.com/office/drawing/2016/5/12/chartex" xmlns:cx7="http://schemas.microsoft.com/office/drawing/2016/5/13/chartex" xmlns:cx8="http://schemas.microsoft.com/office/drawing/2016/5/14/chartex" xmlns:cr="http://schemas.microsoft.com/office/comments/2020/reactions" xmlns:mc="http://schemas.openxmlformats.org/markup-compatibility/2006" xmlns:aink="http://schemas.microsoft.com/office/drawing/2016/ink" xmlns:am3d="http://schemas.microsoft.com/office/drawing/2017/model3d" xmlns:o="urn:schemas-microsoft-com:office:office" xmlns:oel="http://schemas.microsoft.com/office/2019/extlst" xmlns:r="http://schemas.openxmlformats.org/officeDocument/2006/relationships" xmlns:m="http://schemas.openxmlformats.org/officeDocument/2006/math" xmlns:v="urn:schemas-microsoft-com:vml" xmlns:wp14="http://schemas.microsoft.com/office/word/2010/wordprocessingDrawing" xmlns:wp="http://schemas.openxmlformats.org/drawingml/2006/wordprocessingDrawing" xmlns:w10="urn:schemas-microsoft-com:office:word" xmlns:w="http://schemas.openxmlformats.org/wordprocessingml/2006/main" xmlns:w14="http://schemas.microsoft.com/office/word/2010/wordml" xmlns:w15="http://schemas.microsoft.com/office/word/2012/wordml" xmlns:w16cex="http://schemas.microsoft.com/office/word/2018/wordml/cex" xmlns:w16cid="http://schemas.microsoft.com/office/word/2016/wordml/cid" xmlns:w16="http://schemas.microsoft.com/office/word/2018/wordml" xmlns:w16du="http://schemas.microsoft.com/office/word/2023/wordml/word16du" xmlns:w16sdtdh="http://schemas.microsoft.com/office/word/2020/wordml/sdtdatahash" xmlns:w16se="http://schemas.microsoft.com/office/word/2015/wordml/symex" xmlns:wpg="http://schemas.microsoft.com/office/word/2010/wordprocessingGroup" xmlns:wpi="http://schemas.microsoft.com/office/word/2010/wordprocessingInk" xmlns:wne="http://schemas.microsoft.com/office/word/2006/wordml" xmlns:wps="http://schemas.microsoft.com/office/word/2010/wordprocessingShape" mc:Ignorable="w14 w15 w16se w16cid w16 w16cex w16sdtdh cr w16du wp14">
+  <w16cex:commentExtensible w16cex:durableId="26EFD4D6" w16cex:dateUtc="2025-01-08T03:29:00Z"/>
+</w16cex:commentsExtensible>
+</file>
+
+<file path=word/commentsIds.xml><?xml version="1.0" encoding="utf-8"?>
+<w16cid:commentsIds xmlns:wpc="http://schemas.microsoft.com/office/word/2010/wordprocessingCanvas" xmlns:cx="http://schemas.microsoft.com/office/drawing/2014/chartex" xmlns:cx1="http://schemas.microsoft.com/office/drawing/2015/9/8/chartex" xmlns:cx2="http://schemas.microsoft.com/office/drawing/2015/10/21/chartex" xmlns:cx3="http://schemas.microsoft.com/office/drawing/2016/5/9/chartex" xmlns:cx4="http://schemas.microsoft.com/office/drawing/2016/5/10/chartex" xmlns:cx5="http://schemas.microsoft.com/office/drawing/2016/5/11/chartex" xmlns:cx6="http://schemas.microsoft.com/office/drawing/2016/5/12/chartex" xmlns:cx7="http://schemas.microsoft.com/office/drawing/2016/5/13/chartex" xmlns:cx8="http://schemas.microsoft.com/office/drawing/2016/5/14/chartex" xmlns:mc="http://schemas.openxmlformats.org/markup-compatibility/2006" xmlns:aink="http://schemas.microsoft.com/office/drawing/2016/ink" xmlns:am3d="http://schemas.microsoft.com/office/drawing/2017/model3d" xmlns:o="urn:schemas-microsoft-com:office:office" xmlns:oel="http://schemas.microsoft.com/office/2019/extlst" xmlns:r="http://schemas.openxmlformats.org/officeDocument/2006/relationships" xmlns:m="http://schemas.openxmlformats.org/officeDocument/2006/math" xmlns:v="urn:schemas-microsoft-com:vml" xmlns:wp14="http://schemas.microsoft.com/office/word/2010/wordprocessingDrawing" xmlns:wp="http://schemas.openxmlformats.org/drawingml/2006/wordprocessingDrawing" xmlns:w10="urn:schemas-microsoft-com:office:word" xmlns:w="http://schemas.openxmlformats.org/wordprocessingml/2006/main" xmlns:w14="http://schemas.microsoft.com/office/word/2010/wordml" xmlns:w15="http://schemas.microsoft.com/office/word/2012/wordml" xmlns:w16cex="http://schemas.microsoft.com/office/word/2018/wordml/cex" xmlns:w16cid="http://schemas.microsoft.com/office/word/2016/wordml/cid" xmlns:w16="http://schemas.microsoft.com/office/word/2018/wordml" xmlns:w16du="http://schemas.microsoft.com/office/word/2023/wordml/word16du" xmlns:w16sdtdh="http://schemas.microsoft.com/office/word/2020/wordml/sdtdatahash" xmlns:w16se="http://schemas.microsoft.com/office/word/2015/wordml/symex" xmlns:wpg="http://schemas.microsoft.com/office/word/2010/wordprocessingGroup" xmlns:wpi="http://schemas.microsoft.com/office/word/2010/wordprocessingInk" xmlns:wne="http://schemas.microsoft.com/office/word/2006/wordml" xmlns:wps="http://schemas.microsoft.com/office/word/2010/wordprocessingShape" mc:Ignorable="w14 w15 w16se w16cid w16 w16cex w16sdtdh w16du wp14">
+  <w16cid:commentId w16cid:paraId="3D613929" w16cid:durableId="26EFD4D6"/>
+</w16cid:commentsIds>
 </file>
 
 <file path=word/numbering.xml><?xml version="1.0" encoding="utf-8"?>
@@ -6094,6 +6827,14 @@
     <w:abstractNumId w:val="7"/>
   </w:num>
 </w:numbering>
+</file>
+
+<file path=word/people.xml><?xml version="1.0" encoding="utf-8"?>
+<w15:people xmlns:wpc="http://schemas.microsoft.com/office/word/2010/wordprocessingCanvas" xmlns:cx="http://schemas.microsoft.com/office/drawing/2014/chartex" xmlns:cx1="http://schemas.microsoft.com/office/drawing/2015/9/8/chartex" xmlns:cx2="http://schemas.microsoft.com/office/drawing/2015/10/21/chartex" xmlns:cx3="http://schemas.microsoft.com/office/drawing/2016/5/9/chartex" xmlns:cx4="http://schemas.microsoft.com/office/drawing/2016/5/10/chartex" xmlns:cx5="http://schemas.microsoft.com/office/drawing/2016/5/11/chartex" xmlns:cx6="http://schemas.microsoft.com/office/drawing/2016/5/12/chartex" xmlns:cx7="http://schemas.microsoft.com/office/drawing/2016/5/13/chartex" xmlns:cx8="http://schemas.microsoft.com/office/drawing/2016/5/14/chartex" xmlns:mc="http://schemas.openxmlformats.org/markup-compatibility/2006" xmlns:aink="http://schemas.microsoft.com/office/drawing/2016/ink" xmlns:am3d="http://schemas.microsoft.com/office/drawing/2017/model3d" xmlns:o="urn:schemas-microsoft-com:office:office" xmlns:oel="http://schemas.microsoft.com/office/2019/extlst" xmlns:r="http://schemas.openxmlformats.org/officeDocument/2006/relationships" xmlns:m="http://schemas.openxmlformats.org/officeDocument/2006/math" xmlns:v="urn:schemas-microsoft-com:vml" xmlns:wp14="http://schemas.microsoft.com/office/word/2010/wordprocessingDrawing" xmlns:wp="http://schemas.openxmlformats.org/drawingml/2006/wordprocessingDrawing" xmlns:w10="urn:schemas-microsoft-com:office:word" xmlns:w="http://schemas.openxmlformats.org/wordprocessingml/2006/main" xmlns:w14="http://schemas.microsoft.com/office/word/2010/wordml" xmlns:w15="http://schemas.microsoft.com/office/word/2012/wordml" xmlns:w16cex="http://schemas.microsoft.com/office/word/2018/wordml/cex" xmlns:w16cid="http://schemas.microsoft.com/office/word/2016/wordml/cid" xmlns:w16="http://schemas.microsoft.com/office/word/2018/wordml" xmlns:w16du="http://schemas.microsoft.com/office/word/2023/wordml/word16du" xmlns:w16sdtdh="http://schemas.microsoft.com/office/word/2020/wordml/sdtdatahash" xmlns:w16se="http://schemas.microsoft.com/office/word/2015/wordml/symex" xmlns:wpg="http://schemas.microsoft.com/office/word/2010/wordprocessingGroup" xmlns:wpi="http://schemas.microsoft.com/office/word/2010/wordprocessingInk" xmlns:wne="http://schemas.microsoft.com/office/word/2006/wordml" xmlns:wps="http://schemas.microsoft.com/office/word/2010/wordprocessingShape" mc:Ignorable="w14 w15 w16se w16cid w16 w16cex w16sdtdh w16du wp14">
+  <w15:person w15:author="liam hall">
+    <w15:presenceInfo w15:providerId="Windows Live" w15:userId="bbdbeed5b53121a5"/>
+  </w15:person>
+</w15:people>
 </file>
 
 <file path=word/styles.xml><?xml version="1.0" encoding="utf-8"?>
@@ -7011,6 +7752,72 @@
       <w:spacing w:val="5"/>
     </w:rPr>
   </w:style>
+  <w:style w:type="character" w:styleId="CommentReference">
+    <w:name w:val="annotation reference"/>
+    <w:basedOn w:val="DefaultParagraphFont"/>
+    <w:uiPriority w:val="99"/>
+    <w:semiHidden/>
+    <w:unhideWhenUsed/>
+    <w:rsid w:val="00E410E8"/>
+    <w:rPr>
+      <w:sz w:val="16"/>
+      <w:szCs w:val="16"/>
+    </w:rPr>
+  </w:style>
+  <w:style w:type="paragraph" w:styleId="CommentText">
+    <w:name w:val="annotation text"/>
+    <w:basedOn w:val="Normal"/>
+    <w:link w:val="CommentTextChar"/>
+    <w:uiPriority w:val="99"/>
+    <w:unhideWhenUsed/>
+    <w:rsid w:val="00E410E8"/>
+    <w:pPr>
+      <w:spacing w:line="240" w:lineRule="auto"/>
+    </w:pPr>
+    <w:rPr>
+      <w:sz w:val="20"/>
+      <w:szCs w:val="20"/>
+    </w:rPr>
+  </w:style>
+  <w:style w:type="character" w:customStyle="1" w:styleId="CommentTextChar">
+    <w:name w:val="Comment Text Char"/>
+    <w:basedOn w:val="DefaultParagraphFont"/>
+    <w:link w:val="CommentText"/>
+    <w:uiPriority w:val="99"/>
+    <w:rsid w:val="00E410E8"/>
+    <w:rPr>
+      <w:sz w:val="20"/>
+      <w:szCs w:val="20"/>
+    </w:rPr>
+  </w:style>
+  <w:style w:type="paragraph" w:styleId="CommentSubject">
+    <w:name w:val="annotation subject"/>
+    <w:basedOn w:val="CommentText"/>
+    <w:next w:val="CommentText"/>
+    <w:link w:val="CommentSubjectChar"/>
+    <w:uiPriority w:val="99"/>
+    <w:semiHidden/>
+    <w:unhideWhenUsed/>
+    <w:rsid w:val="00E410E8"/>
+    <w:rPr>
+      <w:b/>
+      <w:bCs/>
+    </w:rPr>
+  </w:style>
+  <w:style w:type="character" w:customStyle="1" w:styleId="CommentSubjectChar">
+    <w:name w:val="Comment Subject Char"/>
+    <w:basedOn w:val="CommentTextChar"/>
+    <w:link w:val="CommentSubject"/>
+    <w:uiPriority w:val="99"/>
+    <w:semiHidden/>
+    <w:rsid w:val="00E410E8"/>
+    <w:rPr>
+      <w:b/>
+      <w:bCs/>
+      <w:sz w:val="20"/>
+      <w:szCs w:val="20"/>
+    </w:rPr>
+  </w:style>
 </w:styles>
 </file>
 

</xml_diff>

<commit_message>
rest of the mansion (almost) complete
</commit_message>
<xml_diff>
--- a/plan.docx
+++ b/plan.docx
@@ -1,6 +1,6 @@
 
 <file path=word/document.xml><?xml version="1.0" encoding="utf-8"?>
-<w:document xmlns:wpc="http://schemas.microsoft.com/office/word/2010/wordprocessingCanvas" xmlns:cx="http://schemas.microsoft.com/office/drawing/2014/chartex" xmlns:cx1="http://schemas.microsoft.com/office/drawing/2015/9/8/chartex" xmlns:cx2="http://schemas.microsoft.com/office/drawing/2015/10/21/chartex" xmlns:cx3="http://schemas.microsoft.com/office/drawing/2016/5/9/chartex" xmlns:cx4="http://schemas.microsoft.com/office/drawing/2016/5/10/chartex" xmlns:cx5="http://schemas.microsoft.com/office/drawing/2016/5/11/chartex" xmlns:cx6="http://schemas.microsoft.com/office/drawing/2016/5/12/chartex" xmlns:cx7="http://schemas.microsoft.com/office/drawing/2016/5/13/chartex" xmlns:cx8="http://schemas.microsoft.com/office/drawing/2016/5/14/chartex" xmlns:mc="http://schemas.openxmlformats.org/markup-compatibility/2006" xmlns:aink="http://schemas.microsoft.com/office/drawing/2016/ink" xmlns:am3d="http://schemas.microsoft.com/office/drawing/2017/model3d" xmlns:o="urn:schemas-microsoft-com:office:office" xmlns:oel="http://schemas.microsoft.com/office/2019/extlst" xmlns:r="http://schemas.openxmlformats.org/officeDocument/2006/relationships" xmlns:m="http://schemas.openxmlformats.org/officeDocument/2006/math" xmlns:v="urn:schemas-microsoft-com:vml" xmlns:wp14="http://schemas.microsoft.com/office/word/2010/wordprocessingDrawing" xmlns:wp="http://schemas.openxmlformats.org/drawingml/2006/wordprocessingDrawing" xmlns:w10="urn:schemas-microsoft-com:office:word" xmlns:w="http://schemas.openxmlformats.org/wordprocessingml/2006/main" xmlns:w14="http://schemas.microsoft.com/office/word/2010/wordml" xmlns:w15="http://schemas.microsoft.com/office/word/2012/wordml" xmlns:w16cex="http://schemas.microsoft.com/office/word/2018/wordml/cex" xmlns:w16cid="http://schemas.microsoft.com/office/word/2016/wordml/cid" xmlns:w16="http://schemas.microsoft.com/office/word/2018/wordml" xmlns:w16du="http://schemas.microsoft.com/office/word/2023/wordml/word16du" xmlns:w16sdtdh="http://schemas.microsoft.com/office/word/2020/wordml/sdtdatahash" xmlns:w16se="http://schemas.microsoft.com/office/word/2015/wordml/symex" xmlns:wpg="http://schemas.microsoft.com/office/word/2010/wordprocessingGroup" xmlns:wpi="http://schemas.microsoft.com/office/word/2010/wordprocessingInk" xmlns:wne="http://schemas.microsoft.com/office/word/2006/wordml" xmlns:wps="http://schemas.microsoft.com/office/word/2010/wordprocessingShape" mc:Ignorable="w14 w15 w16se w16cid w16 w16cex w16sdtdh w16du wp14">
+<w:document xmlns:wpc="http://schemas.microsoft.com/office/word/2010/wordprocessingCanvas" xmlns:cx="http://schemas.microsoft.com/office/drawing/2014/chartex" xmlns:cx1="http://schemas.microsoft.com/office/drawing/2015/9/8/chartex" xmlns:cx2="http://schemas.microsoft.com/office/drawing/2015/10/21/chartex" xmlns:cx3="http://schemas.microsoft.com/office/drawing/2016/5/9/chartex" xmlns:cx4="http://schemas.microsoft.com/office/drawing/2016/5/10/chartex" xmlns:cx5="http://schemas.microsoft.com/office/drawing/2016/5/11/chartex" xmlns:cx6="http://schemas.microsoft.com/office/drawing/2016/5/12/chartex" xmlns:cx7="http://schemas.microsoft.com/office/drawing/2016/5/13/chartex" xmlns:cx8="http://schemas.microsoft.com/office/drawing/2016/5/14/chartex" xmlns:mc="http://schemas.openxmlformats.org/markup-compatibility/2006" xmlns:aink="http://schemas.microsoft.com/office/drawing/2016/ink" xmlns:am3d="http://schemas.microsoft.com/office/drawing/2017/model3d" xmlns:o="urn:schemas-microsoft-com:office:office" xmlns:oel="http://schemas.microsoft.com/office/2019/extlst" xmlns:r="http://schemas.openxmlformats.org/officeDocument/2006/relationships" xmlns:m="http://schemas.openxmlformats.org/officeDocument/2006/math" xmlns:v="urn:schemas-microsoft-com:vml" xmlns:wp14="http://schemas.microsoft.com/office/word/2010/wordprocessingDrawing" xmlns:wp="http://schemas.openxmlformats.org/drawingml/2006/wordprocessingDrawing" xmlns:w10="urn:schemas-microsoft-com:office:word" xmlns:w="http://schemas.openxmlformats.org/wordprocessingml/2006/main" xmlns:w14="http://schemas.microsoft.com/office/word/2010/wordml" xmlns:w15="http://schemas.microsoft.com/office/word/2012/wordml" xmlns:w16cex="http://schemas.microsoft.com/office/word/2018/wordml/cex" xmlns:w16cid="http://schemas.microsoft.com/office/word/2016/wordml/cid" xmlns:w16="http://schemas.microsoft.com/office/word/2018/wordml" xmlns:w16du="http://schemas.microsoft.com/office/word/2023/wordml/word16du" xmlns:w16sdtdh="http://schemas.microsoft.com/office/word/2020/wordml/sdtdatahash" xmlns:w16sdtfl="http://schemas.microsoft.com/office/word/2024/wordml/sdtformatlock" xmlns:w16se="http://schemas.microsoft.com/office/word/2015/wordml/symex" xmlns:wpg="http://schemas.microsoft.com/office/word/2010/wordprocessingGroup" xmlns:wpi="http://schemas.microsoft.com/office/word/2010/wordprocessingInk" xmlns:wne="http://schemas.microsoft.com/office/word/2006/wordml" xmlns:wps="http://schemas.microsoft.com/office/word/2010/wordprocessingShape" mc:Ignorable="w14 w15 w16se w16cid w16 w16cex w16sdtdh w16sdtfl w16du wp14">
   <w:body>
     <w:p>
       <w:pPr>
@@ -38,19 +38,11 @@
         </w:rPr>
         <w:t xml:space="preserve">General aesthetics: </w:t>
       </w:r>
-      <w:proofErr w:type="spellStart"/>
-      <w:r>
-        <w:rPr>
-          <w:lang w:val="en-US"/>
-        </w:rPr>
-        <w:t>Pixelart</w:t>
-      </w:r>
-      <w:proofErr w:type="spellEnd"/>
-      <w:r>
-        <w:rPr>
-          <w:lang w:val="en-US"/>
-        </w:rPr>
-        <w:t xml:space="preserve"> – as typical for RPGs, </w:t>
+      <w:r>
+        <w:rPr>
+          <w:lang w:val="en-US"/>
+        </w:rPr>
+        <w:t xml:space="preserve">Pixelart – as typical for RPGs, </w:t>
       </w:r>
       <w:r>
         <w:rPr>
@@ -62,35 +54,7 @@
         <w:rPr>
           <w:lang w:val="en-US"/>
         </w:rPr>
-        <w:t xml:space="preserve"> disco Elysium and fear and hunger. Definitely have character portraits like disco Elysium </w:t>
-      </w:r>
-      <w:proofErr w:type="gramStart"/>
-      <w:r>
-        <w:rPr>
-          <w:lang w:val="en-US"/>
-        </w:rPr>
-        <w:t>has, and</w:t>
-      </w:r>
-      <w:proofErr w:type="gramEnd"/>
-      <w:r>
-        <w:rPr>
-          <w:lang w:val="en-US"/>
-        </w:rPr>
-        <w:t xml:space="preserve"> use the </w:t>
-      </w:r>
-      <w:proofErr w:type="spellStart"/>
-      <w:r>
-        <w:rPr>
-          <w:lang w:val="en-US"/>
-        </w:rPr>
-        <w:t>crosscode</w:t>
-      </w:r>
-      <w:proofErr w:type="spellEnd"/>
-      <w:r>
-        <w:rPr>
-          <w:lang w:val="en-US"/>
-        </w:rPr>
-        <w:t xml:space="preserve"> dialogue system.</w:t>
+        <w:t xml:space="preserve"> disco Elysium and fear and hunger. Definitely have character portraits like disco Elysium has, and use the crosscode dialogue system.</w:t>
       </w:r>
     </w:p>
     <w:p>
@@ -468,21 +432,7 @@
         <w:rPr>
           <w:lang w:val="en-US"/>
         </w:rPr>
-        <w:t xml:space="preserve">Hopefully the game ends out a little more lighthearted than these lmao, I want the aesthetic to be kind of </w:t>
-      </w:r>
-      <w:proofErr w:type="gramStart"/>
-      <w:r>
-        <w:rPr>
-          <w:lang w:val="en-US"/>
-        </w:rPr>
-        <w:t>dark, but</w:t>
-      </w:r>
-      <w:proofErr w:type="gramEnd"/>
-      <w:r>
-        <w:rPr>
-          <w:lang w:val="en-US"/>
-        </w:rPr>
-        <w:t xml:space="preserve"> have moments that show the humanity of the characters, as the darkness is supposed to reflect the world itself.</w:t>
+        <w:t>Hopefully the game ends out a little more lighthearted than these lmao, I want the aesthetic to be kind of dark, but have moments that show the humanity of the characters, as the darkness is supposed to reflect the world itself.</w:t>
       </w:r>
     </w:p>
     <w:p>
@@ -508,21 +458,7 @@
         <w:rPr>
           <w:lang w:val="en-US"/>
         </w:rPr>
-        <w:t xml:space="preserve">Basically, </w:t>
-      </w:r>
-      <w:proofErr w:type="gramStart"/>
-      <w:r>
-        <w:rPr>
-          <w:lang w:val="en-US"/>
-        </w:rPr>
-        <w:t>use</w:t>
-      </w:r>
-      <w:proofErr w:type="gramEnd"/>
-      <w:r>
-        <w:rPr>
-          <w:lang w:val="en-US"/>
-        </w:rPr>
-        <w:t xml:space="preserve"> peoples’ preconceptions about typical RPG tropes and ideas to trick people into making particular decisions.</w:t>
+        <w:t>Basically, use peoples’ preconceptions about typical RPG tropes and ideas to trick people into making particular decisions.</w:t>
       </w:r>
     </w:p>
     <w:p>
@@ -583,35 +519,7 @@
         <w:rPr>
           <w:lang w:val="en-US"/>
         </w:rPr>
-        <w:t xml:space="preserve">Boss fights will happen in the overworld, and you </w:t>
-      </w:r>
-      <w:proofErr w:type="gramStart"/>
-      <w:r>
-        <w:rPr>
-          <w:lang w:val="en-US"/>
-        </w:rPr>
-        <w:t>have to</w:t>
-      </w:r>
-      <w:proofErr w:type="gramEnd"/>
-      <w:r>
-        <w:rPr>
-          <w:lang w:val="en-US"/>
-        </w:rPr>
-        <w:t xml:space="preserve"> figure out how to get them into an </w:t>
-      </w:r>
-      <w:proofErr w:type="spellStart"/>
-      <w:r>
-        <w:rPr>
-          <w:lang w:val="en-US"/>
-        </w:rPr>
-        <w:t>actualy</w:t>
-      </w:r>
-      <w:proofErr w:type="spellEnd"/>
-      <w:r>
-        <w:rPr>
-          <w:lang w:val="en-US"/>
-        </w:rPr>
-        <w:t xml:space="preserve"> combat system.</w:t>
+        <w:t>Boss fights will happen in the overworld, and you have to figure out how to get them into an actualy combat system.</w:t>
       </w:r>
     </w:p>
     <w:p>
@@ -656,21 +564,7 @@
         <w:rPr>
           <w:lang w:val="en-US"/>
         </w:rPr>
-        <w:t xml:space="preserve">Potentially have “lookout points” for saving, where it will cut toa different perspective, and allow saving, this takes a lot of art </w:t>
-      </w:r>
-      <w:proofErr w:type="spellStart"/>
-      <w:r>
-        <w:rPr>
-          <w:lang w:val="en-US"/>
-        </w:rPr>
-        <w:t>tho</w:t>
-      </w:r>
-      <w:proofErr w:type="spellEnd"/>
-      <w:r>
-        <w:rPr>
-          <w:lang w:val="en-US"/>
-        </w:rPr>
-        <w:t>.</w:t>
+        <w:t>Potentially have “lookout points” for saving, where it will cut toa different perspective, and allow saving, this takes a lot of art tho.</w:t>
       </w:r>
     </w:p>
     <w:p>
@@ -702,21 +596,7 @@
         <w:rPr>
           <w:lang w:val="en-US"/>
         </w:rPr>
-        <w:t xml:space="preserve">ombat </w:t>
-      </w:r>
-      <w:proofErr w:type="spellStart"/>
-      <w:r>
-        <w:rPr>
-          <w:lang w:val="en-US"/>
-        </w:rPr>
-        <w:t>ui</w:t>
-      </w:r>
-      <w:proofErr w:type="spellEnd"/>
-      <w:r>
-        <w:rPr>
-          <w:lang w:val="en-US"/>
-        </w:rPr>
-        <w:t xml:space="preserve"> general idea:</w:t>
+        <w:t>ombat ui general idea:</w:t>
       </w:r>
     </w:p>
     <w:p>
@@ -772,19 +652,11 @@
           <w:lang w:val="en-US"/>
         </w:rPr>
       </w:pPr>
-      <w:proofErr w:type="spellStart"/>
-      <w:r>
-        <w:rPr>
-          <w:lang w:val="en-US"/>
-        </w:rPr>
-        <w:t>Obv</w:t>
-      </w:r>
-      <w:proofErr w:type="spellEnd"/>
-      <w:r>
-        <w:rPr>
-          <w:lang w:val="en-US"/>
-        </w:rPr>
-        <w:t xml:space="preserve"> not actual sprites yet :/.</w:t>
+      <w:r>
+        <w:rPr>
+          <w:lang w:val="en-US"/>
+        </w:rPr>
+        <w:t>Obv not actual sprites yet :/.</w:t>
       </w:r>
     </w:p>
     <w:p>
@@ -886,23 +758,7 @@
         <w:rPr>
           <w:lang w:val="en-US"/>
         </w:rPr>
-        <w:t xml:space="preserve">In </w:t>
-      </w:r>
-      <w:proofErr w:type="spellStart"/>
-      <w:proofErr w:type="gramStart"/>
-      <w:r>
-        <w:rPr>
-          <w:lang w:val="en-US"/>
-        </w:rPr>
-        <w:t>combatcontroller</w:t>
-      </w:r>
-      <w:proofErr w:type="spellEnd"/>
-      <w:proofErr w:type="gramEnd"/>
-      <w:r>
-        <w:rPr>
-          <w:lang w:val="en-US"/>
-        </w:rPr>
-        <w:t>, add it to the target selector</w:t>
+        <w:t>In combatcontroller, add it to the target selector</w:t>
       </w:r>
     </w:p>
     <w:p>
@@ -920,23 +776,7 @@
         <w:rPr>
           <w:lang w:val="en-US"/>
         </w:rPr>
-        <w:t xml:space="preserve">Put it in </w:t>
-      </w:r>
-      <w:proofErr w:type="spellStart"/>
-      <w:proofErr w:type="gramStart"/>
-      <w:r>
-        <w:rPr>
-          <w:lang w:val="en-US"/>
-        </w:rPr>
-        <w:t>playerdata</w:t>
-      </w:r>
-      <w:proofErr w:type="spellEnd"/>
-      <w:proofErr w:type="gramEnd"/>
-      <w:r>
-        <w:rPr>
-          <w:lang w:val="en-US"/>
-        </w:rPr>
-        <w:t xml:space="preserve"> when obtainable</w:t>
+        <w:t>Put it in playerdata when obtainable</w:t>
       </w:r>
     </w:p>
     <w:p>
@@ -1541,21 +1381,7 @@
         <w:rPr>
           <w:lang w:val="en-US"/>
         </w:rPr>
-        <w:t xml:space="preserve"> a whole and gives a brief overview of his life [</w:t>
-      </w:r>
-      <w:proofErr w:type="spellStart"/>
-      <w:r>
-        <w:rPr>
-          <w:lang w:val="en-US"/>
-        </w:rPr>
-        <w:t>yayy</w:t>
-      </w:r>
-      <w:proofErr w:type="spellEnd"/>
-      <w:r>
-        <w:rPr>
-          <w:lang w:val="en-US"/>
-        </w:rPr>
-        <w:t xml:space="preserve"> organic way to introduce backstory]. The broadcast then cuts to a speech from the minister of health</w:t>
+        <w:t xml:space="preserve"> a whole and gives a brief overview of his life [yayy organic way to introduce backstory]. The broadcast then cuts to a speech from the minister of health</w:t>
       </w:r>
       <w:r>
         <w:rPr>
@@ -1567,21 +1393,7 @@
         <w:rPr>
           <w:lang w:val="en-US"/>
         </w:rPr>
-        <w:t xml:space="preserve">. </w:t>
-      </w:r>
-      <w:proofErr w:type="gramStart"/>
-      <w:r>
-        <w:rPr>
-          <w:lang w:val="en-US"/>
-        </w:rPr>
-        <w:t>Your</w:t>
-      </w:r>
-      <w:proofErr w:type="gramEnd"/>
-      <w:r>
-        <w:rPr>
-          <w:lang w:val="en-US"/>
-        </w:rPr>
-        <w:t xml:space="preserve"> then </w:t>
+        <w:t xml:space="preserve">. Your then </w:t>
       </w:r>
       <w:r>
         <w:rPr>
@@ -1630,35 +1442,7 @@
         <w:rPr>
           <w:lang w:val="en-US"/>
         </w:rPr>
-        <w:t xml:space="preserve"> over there, they approach you and knock you to the ground, one says “this isn’t the one”, the other  “</w:t>
-      </w:r>
-      <w:proofErr w:type="spellStart"/>
-      <w:r>
-        <w:rPr>
-          <w:lang w:val="en-US"/>
-        </w:rPr>
-        <w:t>Lets</w:t>
-      </w:r>
-      <w:proofErr w:type="spellEnd"/>
-      <w:r>
-        <w:rPr>
-          <w:lang w:val="en-US"/>
-        </w:rPr>
-        <w:t xml:space="preserve"> take her anyways, we </w:t>
-      </w:r>
-      <w:proofErr w:type="spellStart"/>
-      <w:r>
-        <w:rPr>
-          <w:lang w:val="en-US"/>
-        </w:rPr>
-        <w:t>cant</w:t>
-      </w:r>
-      <w:proofErr w:type="spellEnd"/>
-      <w:r>
-        <w:rPr>
-          <w:lang w:val="en-US"/>
-        </w:rPr>
-        <w:t xml:space="preserve"> leave her here”</w:t>
+        <w:t xml:space="preserve"> over there, they approach you and knock you to the ground, one says “this isn’t the one”, the other  “Lets take her anyways, we cant leave her here”</w:t>
       </w:r>
       <w:r>
         <w:rPr>
@@ -1857,21 +1641,7 @@
         <w:rPr>
           <w:lang w:val="en-US"/>
         </w:rPr>
-        <w:t xml:space="preserve">he isn’t one for </w:t>
-      </w:r>
-      <w:proofErr w:type="gramStart"/>
-      <w:r>
-        <w:rPr>
-          <w:lang w:val="en-US"/>
-        </w:rPr>
-        <w:t>conversation, and</w:t>
-      </w:r>
-      <w:proofErr w:type="gramEnd"/>
-      <w:r>
-        <w:rPr>
-          <w:lang w:val="en-US"/>
-        </w:rPr>
-        <w:t xml:space="preserve"> attacks you saying something all dramatic like “you’ve proven your prowess against nature, but people haven’t worried about that for decades, people are the real enemy” and attacks you. </w:t>
+        <w:t xml:space="preserve">he isn’t one for conversation, and attacks you saying something all dramatic like “you’ve proven your prowess against nature, but people haven’t worried about that for decades, people are the real enemy” and attacks you. </w:t>
       </w:r>
       <w:r>
         <w:rPr>
@@ -1883,48 +1653,20 @@
         <w:rPr>
           <w:lang w:val="en-US"/>
         </w:rPr>
-        <w:t xml:space="preserve"> saying your </w:t>
-      </w:r>
-      <w:proofErr w:type="gramStart"/>
-      <w:r>
-        <w:rPr>
-          <w:lang w:val="en-US"/>
-        </w:rPr>
-        <w:t>weak</w:t>
-      </w:r>
-      <w:proofErr w:type="gramEnd"/>
-      <w:r>
-        <w:rPr>
-          <w:lang w:val="en-US"/>
-        </w:rPr>
-        <w:t>.</w:t>
-      </w:r>
-    </w:p>
-    <w:p>
-      <w:pPr>
-        <w:rPr>
-          <w:lang w:val="en-US"/>
-        </w:rPr>
-      </w:pPr>
-      <w:r>
-        <w:rPr>
-          <w:lang w:val="en-US"/>
-        </w:rPr>
-        <w:t xml:space="preserve">Once you wake up the guards escort you to a dormitory with many other people. From discussing with </w:t>
-      </w:r>
-      <w:proofErr w:type="gramStart"/>
-      <w:r>
-        <w:rPr>
-          <w:lang w:val="en-US"/>
-        </w:rPr>
-        <w:t>then</w:t>
-      </w:r>
-      <w:proofErr w:type="gramEnd"/>
-      <w:r>
-        <w:rPr>
-          <w:lang w:val="en-US"/>
-        </w:rPr>
-        <w:t xml:space="preserve"> you find that the overlord </w:t>
+        <w:t xml:space="preserve"> saying your weak.</w:t>
+      </w:r>
+    </w:p>
+    <w:p>
+      <w:pPr>
+        <w:rPr>
+          <w:lang w:val="en-US"/>
+        </w:rPr>
+      </w:pPr>
+      <w:r>
+        <w:rPr>
+          <w:lang w:val="en-US"/>
+        </w:rPr>
+        <w:t xml:space="preserve">Once you wake up the guards escort you to a dormitory with many other people. From discussing with then you find that the overlord </w:t>
       </w:r>
       <w:r>
         <w:rPr>
@@ -1942,64 +1684,26 @@
         <w:rPr>
           <w:lang w:val="en-US"/>
         </w:rPr>
-        <w:t xml:space="preserve">and feels he </w:t>
-      </w:r>
-      <w:proofErr w:type="gramStart"/>
-      <w:r>
-        <w:rPr>
-          <w:lang w:val="en-US"/>
-        </w:rPr>
-        <w:t>has to</w:t>
-      </w:r>
-      <w:proofErr w:type="gramEnd"/>
-      <w:r>
-        <w:rPr>
-          <w:lang w:val="en-US"/>
-        </w:rPr>
-        <w:t xml:space="preserve"> prove himself. So, challenging him and beating him in something simple could prove effective at wearing him down. After working at chopping trees, listening to the guards, it seems like they don’t enjoy working under the overlord, so you manage to convince them to let you back as an audience to the overlord.</w:t>
-      </w:r>
-    </w:p>
-    <w:p>
-      <w:pPr>
-        <w:rPr>
-          <w:lang w:val="en-US"/>
-        </w:rPr>
-      </w:pPr>
-      <w:r>
-        <w:rPr>
-          <w:lang w:val="en-US"/>
-        </w:rPr>
-        <w:t xml:space="preserve">The next day you challenge the overlord to a fight and boast that </w:t>
-      </w:r>
-      <w:proofErr w:type="gramStart"/>
-      <w:r>
-        <w:rPr>
-          <w:lang w:val="en-US"/>
-        </w:rPr>
-        <w:t>he</w:t>
-      </w:r>
-      <w:proofErr w:type="gramEnd"/>
-      <w:r>
-        <w:rPr>
-          <w:lang w:val="en-US"/>
-        </w:rPr>
-        <w:t xml:space="preserve"> </w:t>
-      </w:r>
-      <w:proofErr w:type="spellStart"/>
-      <w:proofErr w:type="gramStart"/>
-      <w:r>
-        <w:rPr>
-          <w:lang w:val="en-US"/>
-        </w:rPr>
-        <w:t>cant</w:t>
-      </w:r>
-      <w:proofErr w:type="spellEnd"/>
-      <w:proofErr w:type="gramEnd"/>
-      <w:r>
-        <w:rPr>
-          <w:lang w:val="en-US"/>
-        </w:rPr>
-        <w:t xml:space="preserve"> hit you in close combat, then you get into regular combat for a turn and you can attack him</w:t>
+        <w:t>and feels he has to prove himself. So, challenging him and beating him in something simple could prove effective at wearing him down. After working at chopping trees, listening to the guards, it seems like they don’t enjoy working under the overlord, so you manage to convince them to let you back as an audience to the overlord.</w:t>
+      </w:r>
+    </w:p>
+    <w:p>
+      <w:pPr>
+        <w:rPr>
+          <w:lang w:val="en-US"/>
+        </w:rPr>
+      </w:pPr>
+      <w:r>
+        <w:rPr>
+          <w:lang w:val="en-US"/>
+        </w:rPr>
+        <w:t xml:space="preserve">The next day you challenge the overlord to a fight and boast that he </w:t>
+      </w:r>
+      <w:r>
+        <w:rPr>
+          <w:lang w:val="en-US"/>
+        </w:rPr>
+        <w:t>cant hit you in close combat, then you get into regular combat for a turn and you can attack him</w:t>
       </w:r>
       <w:r>
         <w:rPr>
@@ -2098,35 +1802,7 @@
         <w:rPr>
           <w:lang w:val="en-US"/>
         </w:rPr>
-        <w:t xml:space="preserve">The royal place is strange, all the populated areas have no encounter, but the non-populated areas have many. The populated areas have puzzles involving moving people around to clear a path. In this area, there is a guard post, where you overhear that your eye is in the treasury. The second area is the prince’s living area, this is a stealthy area, having to stay out of the prince’s LOS and reach the treasury room. Upon looking for your </w:t>
-      </w:r>
-      <w:proofErr w:type="gramStart"/>
-      <w:r>
-        <w:rPr>
-          <w:lang w:val="en-US"/>
-        </w:rPr>
-        <w:t>eye</w:t>
-      </w:r>
-      <w:proofErr w:type="gramEnd"/>
-      <w:r>
-        <w:rPr>
-          <w:lang w:val="en-US"/>
-        </w:rPr>
-        <w:t xml:space="preserve"> </w:t>
-      </w:r>
-      <w:proofErr w:type="gramStart"/>
-      <w:r>
-        <w:rPr>
-          <w:lang w:val="en-US"/>
-        </w:rPr>
-        <w:t>he</w:t>
-      </w:r>
-      <w:proofErr w:type="gramEnd"/>
-      <w:r>
-        <w:rPr>
-          <w:lang w:val="en-US"/>
-        </w:rPr>
-        <w:t xml:space="preserve"> prince enters the room holding </w:t>
+        <w:t xml:space="preserve">The royal place is strange, all the populated areas have no encounter, but the non-populated areas have many. The populated areas have puzzles involving moving people around to clear a path. In this area, there is a guard post, where you overhear that your eye is in the treasury. The second area is the prince’s living area, this is a stealthy area, having to stay out of the prince’s LOS and reach the treasury room. Upon looking for your eye he prince enters the room holding </w:t>
       </w:r>
       <w:r>
         <w:rPr>
@@ -2139,62 +1815,20 @@
         <w:rPr>
           <w:lang w:val="en-US"/>
         </w:rPr>
-        <w:t xml:space="preserve">. Upon reaching half health he gets bored and leaves, stating “well, I guess you’ll never find them then, </w:t>
-      </w:r>
-      <w:proofErr w:type="spellStart"/>
-      <w:r>
-        <w:rPr>
-          <w:lang w:val="en-US"/>
-        </w:rPr>
-        <w:t>ill</w:t>
-      </w:r>
-      <w:proofErr w:type="spellEnd"/>
-      <w:r>
-        <w:rPr>
-          <w:lang w:val="en-US"/>
-        </w:rPr>
-        <w:t xml:space="preserve"> be in the throne room.” In reference to your kidnapped sibling.</w:t>
-      </w:r>
-    </w:p>
-    <w:p>
-      <w:pPr>
-        <w:rPr>
-          <w:lang w:val="en-US"/>
-        </w:rPr>
-      </w:pPr>
-      <w:r>
-        <w:rPr>
-          <w:lang w:val="en-US"/>
-        </w:rPr>
-        <w:t xml:space="preserve">You now </w:t>
-      </w:r>
-      <w:proofErr w:type="gramStart"/>
-      <w:r>
-        <w:rPr>
-          <w:lang w:val="en-US"/>
-        </w:rPr>
-        <w:t>have to</w:t>
-      </w:r>
-      <w:proofErr w:type="gramEnd"/>
-      <w:r>
-        <w:rPr>
-          <w:lang w:val="en-US"/>
-        </w:rPr>
-        <w:t xml:space="preserve"> find the prince in the throne room where the real boss fight begins. The prince has a few phases where he keeps switching out genes and changing attacks. During his final phase, he breaks the </w:t>
-      </w:r>
-      <w:proofErr w:type="gramStart"/>
-      <w:r>
-        <w:rPr>
-          <w:lang w:val="en-US"/>
-        </w:rPr>
-        <w:t>floor</w:t>
-      </w:r>
-      <w:proofErr w:type="gramEnd"/>
-      <w:r>
-        <w:rPr>
-          <w:lang w:val="en-US"/>
-        </w:rPr>
-        <w:t xml:space="preserve"> and you fall back into the main area of the palace, where you finally beat him and take his key. With this you can access where your sibling is held. </w:t>
+        <w:t>. Upon reaching half health he gets bored and leaves, stating “well, I guess you’ll never find them then, ill be in the throne room.” In reference to your kidnapped sibling.</w:t>
+      </w:r>
+    </w:p>
+    <w:p>
+      <w:pPr>
+        <w:rPr>
+          <w:lang w:val="en-US"/>
+        </w:rPr>
+      </w:pPr>
+      <w:r>
+        <w:rPr>
+          <w:lang w:val="en-US"/>
+        </w:rPr>
+        <w:t xml:space="preserve">You now have to find the prince in the throne room where the real boss fight begins. The prince has a few phases where he keeps switching out genes and changing attacks. During his final phase, he breaks the floor and you fall back into the main area of the palace, where you finally beat him and take his key. With this you can access where your sibling is held. </w:t>
       </w:r>
     </w:p>
     <w:p>
@@ -2227,49 +1861,7 @@
         <w:rPr>
           <w:lang w:val="en-US"/>
         </w:rPr>
-        <w:t xml:space="preserve">The next day, the prince makes an announcement about being attacked in his own </w:t>
-      </w:r>
-      <w:proofErr w:type="gramStart"/>
-      <w:r>
-        <w:rPr>
-          <w:lang w:val="en-US"/>
-        </w:rPr>
-        <w:t>home, and</w:t>
-      </w:r>
-      <w:proofErr w:type="gramEnd"/>
-      <w:r>
-        <w:rPr>
-          <w:lang w:val="en-US"/>
-        </w:rPr>
-        <w:t xml:space="preserve"> orders your arrest. When </w:t>
-      </w:r>
-      <w:proofErr w:type="gramStart"/>
-      <w:r>
-        <w:rPr>
-          <w:lang w:val="en-US"/>
-        </w:rPr>
-        <w:t>police</w:t>
-      </w:r>
-      <w:proofErr w:type="gramEnd"/>
-      <w:r>
-        <w:rPr>
-          <w:lang w:val="en-US"/>
-        </w:rPr>
-        <w:t xml:space="preserve"> arrive at your house, the overlord brings you back to his </w:t>
-      </w:r>
-      <w:proofErr w:type="gramStart"/>
-      <w:r>
-        <w:rPr>
-          <w:lang w:val="en-US"/>
-        </w:rPr>
-        <w:t>compound, and</w:t>
-      </w:r>
-      <w:proofErr w:type="gramEnd"/>
-      <w:r>
-        <w:rPr>
-          <w:lang w:val="en-US"/>
-        </w:rPr>
-        <w:t xml:space="preserve"> commends you for taking the prince down a notch, and tells you to leave town, which ends the game.</w:t>
+        <w:t>The next day, the prince makes an announcement about being attacked in his own home, and orders your arrest. When police arrive at your house, the overlord brings you back to his compound, and commends you for taking the prince down a notch, and tells you to leave town, which ends the game.</w:t>
       </w:r>
     </w:p>
     <w:p>
@@ -2400,21 +1992,7 @@
         <w:rPr>
           <w:lang w:val="en-US"/>
         </w:rPr>
-        <w:t>Msg class with – Name, text (string), body, face (sprite), speaker (</w:t>
-      </w:r>
-      <w:proofErr w:type="spellStart"/>
-      <w:r>
-        <w:rPr>
-          <w:lang w:val="en-US"/>
-        </w:rPr>
-        <w:t>gameobject</w:t>
-      </w:r>
-      <w:proofErr w:type="spellEnd"/>
-      <w:r>
-        <w:rPr>
-          <w:lang w:val="en-US"/>
-        </w:rPr>
-        <w:t>)</w:t>
+        <w:t>Msg class with – Name, text (string), body, face (sprite), speaker (gameobject)</w:t>
       </w:r>
     </w:p>
     <w:p>
@@ -2504,21 +2082,7 @@
         <w:rPr>
           <w:lang w:val="en-US"/>
         </w:rPr>
-        <w:t xml:space="preserve">When displaying next msg, make </w:t>
-      </w:r>
-      <w:proofErr w:type="gramStart"/>
-      <w:r>
-        <w:rPr>
-          <w:lang w:val="en-US"/>
-        </w:rPr>
-        <w:t>new</w:t>
-      </w:r>
-      <w:proofErr w:type="gramEnd"/>
-      <w:r>
-        <w:rPr>
-          <w:lang w:val="en-US"/>
-        </w:rPr>
-        <w:t xml:space="preserve"> textbox, which first decides its direction and height, and then moves all other boxes up.</w:t>
+        <w:t>When displaying next msg, make new textbox, which first decides its direction and height, and then moves all other boxes up.</w:t>
       </w:r>
     </w:p>
     <w:p>
@@ -2877,21 +2441,7 @@
         <w:rPr>
           <w:lang w:val="en-US"/>
         </w:rPr>
-        <w:t xml:space="preserve">Tutorial of how to push </w:t>
-      </w:r>
-      <w:proofErr w:type="gramStart"/>
-      <w:r>
-        <w:rPr>
-          <w:lang w:val="en-US"/>
-        </w:rPr>
-        <w:t>the boxes</w:t>
-      </w:r>
-      <w:proofErr w:type="gramEnd"/>
-      <w:r>
-        <w:rPr>
-          <w:lang w:val="en-US"/>
-        </w:rPr>
-        <w:t>.</w:t>
+        <w:t>Tutorial of how to push the boxes.</w:t>
       </w:r>
     </w:p>
     <w:p>
@@ -3180,21 +2730,7 @@
         <w:rPr>
           <w:lang w:val="en-US"/>
         </w:rPr>
-        <w:t xml:space="preserve">The first two basic heat puzzles where you </w:t>
-      </w:r>
-      <w:proofErr w:type="gramStart"/>
-      <w:r>
-        <w:rPr>
-          <w:lang w:val="en-US"/>
-        </w:rPr>
-        <w:t>have to</w:t>
-      </w:r>
-      <w:proofErr w:type="gramEnd"/>
-      <w:r>
-        <w:rPr>
-          <w:lang w:val="en-US"/>
-        </w:rPr>
-        <w:t xml:space="preserve"> relocate the block</w:t>
+        <w:t>The first two basic heat puzzles where you have to relocate the block</w:t>
       </w:r>
     </w:p>
     <w:p>
@@ -3302,21 +2838,7 @@
         <w:rPr>
           <w:lang w:val="en-US"/>
         </w:rPr>
-        <w:t xml:space="preserve">To the left is </w:t>
-      </w:r>
-      <w:proofErr w:type="gramStart"/>
-      <w:r>
-        <w:rPr>
-          <w:lang w:val="en-US"/>
-        </w:rPr>
-        <w:t>an</w:t>
-      </w:r>
-      <w:proofErr w:type="gramEnd"/>
-      <w:r>
-        <w:rPr>
-          <w:lang w:val="en-US"/>
-        </w:rPr>
-        <w:t xml:space="preserve"> potentially an outlook for saving – if not – it can just have some dialogue between the characters.</w:t>
+        <w:t>To the left is an potentially an outlook for saving – if not – it can just have some dialogue between the characters.</w:t>
       </w:r>
     </w:p>
     <w:p>
@@ -3509,31 +3031,15 @@
           <w:color w:val="A6A6A6" w:themeColor="background1" w:themeShade="A6"/>
           <w:lang w:val="en-US"/>
         </w:rPr>
-        <w:t xml:space="preserve">To reach the real ruins the player must both solve the ice </w:t>
-      </w:r>
-      <w:proofErr w:type="gramStart"/>
-      <w:r>
+        <w:t>To reach the real ruins the player must both solve the ice puzzle, and find the rusty key in one of the ruined houses.</w:t>
+      </w:r>
+    </w:p>
+    <w:p>
+      <w:pPr>
         <w:rPr>
           <w:color w:val="A6A6A6" w:themeColor="background1" w:themeShade="A6"/>
           <w:lang w:val="en-US"/>
         </w:rPr>
-        <w:t>puzzle, and</w:t>
-      </w:r>
-      <w:proofErr w:type="gramEnd"/>
-      <w:r>
-        <w:rPr>
-          <w:color w:val="A6A6A6" w:themeColor="background1" w:themeShade="A6"/>
-          <w:lang w:val="en-US"/>
-        </w:rPr>
-        <w:t xml:space="preserve"> find the rusty key in one of the ruined houses.</w:t>
-      </w:r>
-    </w:p>
-    <w:p>
-      <w:pPr>
-        <w:rPr>
-          <w:color w:val="A6A6A6" w:themeColor="background1" w:themeShade="A6"/>
-          <w:lang w:val="en-US"/>
-        </w:rPr>
       </w:pPr>
     </w:p>
     <w:p>
@@ -3559,21 +3065,7 @@
         <w:rPr>
           <w:lang w:val="en-US"/>
         </w:rPr>
-        <w:t xml:space="preserve">After solving the puzzle in the area, you can make your way forward up some stairs into </w:t>
-      </w:r>
-      <w:proofErr w:type="spellStart"/>
-      <w:r>
-        <w:rPr>
-          <w:lang w:val="en-US"/>
-        </w:rPr>
-        <w:t>into</w:t>
-      </w:r>
-      <w:proofErr w:type="spellEnd"/>
-      <w:r>
-        <w:rPr>
-          <w:lang w:val="en-US"/>
-        </w:rPr>
-        <w:t xml:space="preserve"> a larger house, which after some inspection is the old town hall of the village, there are some random items and combat encounters in the house.</w:t>
+        <w:t>After solving the puzzle in the area, you can make your way forward up some stairs into into a larger house, which after some inspection is the old town hall of the village, there are some random items and combat encounters in the house.</w:t>
       </w:r>
     </w:p>
     <w:p>
@@ -3721,21 +3213,22 @@
       </w:pPr>
       <w:r>
         <w:rPr>
+          <w:highlight w:val="yellow"/>
           <w:lang w:val="en-US"/>
         </w:rPr>
         <w:lastRenderedPageBreak/>
         <w:t xml:space="preserve">Storage room: This area is filled with boxes and crates containing canned food from at least 20 years ago, mostly still edible so you take some. The room is filled with dust, and you start sneezing. The room has a few rows and </w:t>
       </w:r>
-      <w:proofErr w:type="gramStart"/>
-      <w:r>
-        <w:rPr>
+      <w:r>
+        <w:rPr>
+          <w:highlight w:val="yellow"/>
           <w:lang w:val="en-US"/>
         </w:rPr>
         <w:t>hidden</w:t>
       </w:r>
-      <w:proofErr w:type="gramEnd"/>
-      <w:r>
-        <w:rPr>
+      <w:r>
+        <w:rPr>
+          <w:highlight w:val="yellow"/>
           <w:lang w:val="en-US"/>
         </w:rPr>
         <w:t xml:space="preserve"> behind a shelf out of view is the antihistamine gene, giving immunity to all DOT effects in combat (and the sneezing).</w:t>
@@ -3766,40 +3259,25 @@
           <w:highlight w:val="yellow"/>
           <w:lang w:val="en-US"/>
         </w:rPr>
-        <w:t xml:space="preserve">just one desk with a sealed letter on it, </w:t>
-      </w:r>
-      <w:proofErr w:type="gramStart"/>
+        <w:t>just one desk with a sealed letter on it, if opened it’s a letter to the mayor of the town from the mainland, giving approval to evacuate the town, it seems it arrived too late, as it was never opened.</w:t>
+      </w:r>
+    </w:p>
+    <w:p>
+      <w:pPr>
+        <w:rPr>
+          <w:lang w:val="en-US"/>
+        </w:rPr>
+      </w:pPr>
+    </w:p>
+    <w:p>
+      <w:pPr>
+        <w:rPr>
+          <w:lang w:val="en-US"/>
+        </w:rPr>
+      </w:pPr>
       <w:r>
         <w:rPr>
           <w:highlight w:val="yellow"/>
-          <w:lang w:val="en-US"/>
-        </w:rPr>
-        <w:t>if opened</w:t>
-      </w:r>
-      <w:proofErr w:type="gramEnd"/>
-      <w:r>
-        <w:rPr>
-          <w:highlight w:val="yellow"/>
-          <w:lang w:val="en-US"/>
-        </w:rPr>
-        <w:t xml:space="preserve"> it’s a letter to the mayor of the town from the mainland, giving approval to evacuate the town, it seems it arrived too late, as it was never opened.</w:t>
-      </w:r>
-    </w:p>
-    <w:p>
-      <w:pPr>
-        <w:rPr>
-          <w:lang w:val="en-US"/>
-        </w:rPr>
-      </w:pPr>
-    </w:p>
-    <w:p>
-      <w:pPr>
-        <w:rPr>
-          <w:lang w:val="en-US"/>
-        </w:rPr>
-      </w:pPr>
-      <w:r>
-        <w:rPr>
           <w:lang w:val="en-US"/>
         </w:rPr>
         <w:t>Official business room: In it there is one large desk with a set of stamps of papers on it, as well as space to line up. On the desk you can take the stamps, and the papers don’t seem to have a singular purpose, boat licenses, fishing licenses, building permits, normal bureaucratic stuff.</w:t>
@@ -3936,26 +3414,14 @@
       </w:pPr>
       <w:r>
         <w:rPr>
-          <w:lang w:val="en-US"/>
-        </w:rPr>
-        <w:t xml:space="preserve">Upstairs: This leads to a small corridor with two rooms, the </w:t>
-      </w:r>
-      <w:proofErr w:type="gramStart"/>
-      <w:r>
-        <w:rPr>
-          <w:lang w:val="en-US"/>
-        </w:rPr>
-        <w:t>mayors</w:t>
-      </w:r>
-      <w:proofErr w:type="gramEnd"/>
-      <w:r>
-        <w:rPr>
-          <w:lang w:val="en-US"/>
-        </w:rPr>
-        <w:t xml:space="preserve"> office, and a meeting room.</w:t>
-      </w:r>
-      <w:r>
-        <w:rPr>
+          <w:highlight w:val="yellow"/>
+          <w:lang w:val="en-US"/>
+        </w:rPr>
+        <w:t>Upstairs: This leads to a small corridor with two rooms, the mayors office, and a meeting room.</w:t>
+      </w:r>
+      <w:r>
+        <w:rPr>
+          <w:highlight w:val="yellow"/>
           <w:lang w:val="en-US"/>
         </w:rPr>
         <w:t xml:space="preserve"> To access the mayor’s office, the desk key is needed, and the fish key is needed to access the meeting room.</w:t>
@@ -3976,6 +3442,7 @@
       </w:pPr>
       <w:r>
         <w:rPr>
+          <w:highlight w:val="yellow"/>
           <w:lang w:val="en-US"/>
         </w:rPr>
         <w:t>Mayor’s office: In this room is a desk and set of drawers. You can take the mayor’s seal from their desk as well as read a bunch of documents detailing the evacuation of the town.</w:t>
@@ -3996,6 +3463,7 @@
       </w:pPr>
       <w:r>
         <w:rPr>
+          <w:highlight w:val="yellow"/>
           <w:lang w:val="en-US"/>
         </w:rPr>
         <w:lastRenderedPageBreak/>
@@ -4003,6 +3471,7 @@
       </w:r>
       <w:r>
         <w:rPr>
+          <w:highlight w:val="yellow"/>
           <w:lang w:val="en-US"/>
         </w:rPr>
         <w:t xml:space="preserve"> drops the calcium gene, reducing damage taken.</w:t>
@@ -4037,21 +3506,7 @@
         <w:rPr>
           <w:lang w:val="en-US"/>
         </w:rPr>
-        <w:t xml:space="preserve"> puzzles which need to be solved </w:t>
-      </w:r>
-      <w:proofErr w:type="gramStart"/>
-      <w:r>
-        <w:rPr>
-          <w:lang w:val="en-US"/>
-        </w:rPr>
-        <w:t>in order to</w:t>
-      </w:r>
-      <w:proofErr w:type="gramEnd"/>
-      <w:r>
-        <w:rPr>
-          <w:lang w:val="en-US"/>
-        </w:rPr>
-        <w:t xml:space="preserve"> continue to the dock</w:t>
+        <w:t xml:space="preserve"> puzzles which need to be solved in order to continue to the dock</w:t>
       </w:r>
       <w:r>
         <w:rPr>
@@ -4098,13 +3553,45 @@
           <w:lang w:val="en-US"/>
         </w:rPr>
       </w:pPr>
-    </w:p>
-    <w:p>
-      <w:pPr>
-        <w:rPr>
-          <w:lang w:val="en-US"/>
-        </w:rPr>
-      </w:pPr>
+      <w:r>
+        <w:rPr>
+          <w:lang w:val="en-US"/>
+        </w:rPr>
+        <w:t>First code = 9481</w:t>
+      </w:r>
+    </w:p>
+    <w:p>
+      <w:pPr>
+        <w:rPr>
+          <w:lang w:val="en-US"/>
+        </w:rPr>
+      </w:pPr>
+      <w:r>
+        <w:rPr>
+          <w:lang w:val="en-US"/>
+        </w:rPr>
+        <w:t>Second code = 1849</w:t>
+      </w:r>
+    </w:p>
+    <w:p>
+      <w:pPr>
+        <w:rPr>
+          <w:lang w:val="en-US"/>
+        </w:rPr>
+      </w:pPr>
+    </w:p>
+    <w:p>
+      <w:pPr>
+        <w:rPr>
+          <w:lang w:val="en-US"/>
+        </w:rPr>
+      </w:pPr>
+      <w:r>
+        <w:rPr>
+          <w:lang w:val="en-US"/>
+        </w:rPr>
+        <w:t>Docks: A set of wooden docks with ship parts scattered around, you have to collect 5 parts to repair the boat and travel to the island of the sea monster boss.</w:t>
+      </w:r>
     </w:p>
     <w:p>
       <w:pPr>
@@ -4237,21 +3724,7 @@
         <w:rPr>
           <w:lang w:val="en-US"/>
         </w:rPr>
-        <w:t xml:space="preserve">A book titled “The history of local coins” – </w:t>
-      </w:r>
-      <w:proofErr w:type="spellStart"/>
-      <w:r>
-        <w:rPr>
-          <w:lang w:val="en-US"/>
-        </w:rPr>
-        <w:t>its</w:t>
-      </w:r>
-      <w:proofErr w:type="spellEnd"/>
-      <w:r>
-        <w:rPr>
-          <w:lang w:val="en-US"/>
-        </w:rPr>
-        <w:t xml:space="preserve"> so boring I don’t even want to open it.</w:t>
+        <w:t>A book titled “The history of local coins” – its so boring I don’t even want to open it.</w:t>
       </w:r>
       <w:r>
         <w:rPr>
@@ -4395,89 +3868,33 @@
         <w:rPr>
           <w:lang w:val="en-US"/>
         </w:rPr>
-        <w:t xml:space="preserve">If </w:t>
-      </w:r>
-      <w:proofErr w:type="gramStart"/>
-      <w:r>
-        <w:rPr>
-          <w:lang w:val="en-US"/>
-        </w:rPr>
-        <w:t>close</w:t>
-      </w:r>
-      <w:proofErr w:type="gramEnd"/>
-      <w:r>
-        <w:rPr>
-          <w:lang w:val="en-US"/>
-        </w:rPr>
-        <w:t xml:space="preserve"> he will charge up and dash towards the player twice.</w:t>
-      </w:r>
-    </w:p>
-    <w:p>
-      <w:pPr>
-        <w:rPr>
-          <w:lang w:val="en-US"/>
-        </w:rPr>
-      </w:pPr>
-      <w:r>
-        <w:rPr>
-          <w:lang w:val="en-US"/>
-        </w:rPr>
-        <w:t xml:space="preserve">If far away he will charge up and dash until hitting a wall causing an explosion of projectiles OR cause </w:t>
-      </w:r>
-      <w:proofErr w:type="gramStart"/>
-      <w:r>
-        <w:rPr>
-          <w:lang w:val="en-US"/>
-        </w:rPr>
-        <w:t>projectile</w:t>
-      </w:r>
-      <w:proofErr w:type="gramEnd"/>
-      <w:r>
-        <w:rPr>
-          <w:lang w:val="en-US"/>
-        </w:rPr>
-        <w:t xml:space="preserve"> to come up from the ground tiles. If </w:t>
-      </w:r>
-      <w:proofErr w:type="gramStart"/>
-      <w:r>
-        <w:rPr>
-          <w:lang w:val="en-US"/>
-        </w:rPr>
-        <w:t>he would</w:t>
-      </w:r>
-      <w:proofErr w:type="gramEnd"/>
-      <w:r>
-        <w:rPr>
-          <w:lang w:val="en-US"/>
-        </w:rPr>
-        <w:t xml:space="preserve"> hit close to the heat button, he will use the projectile attack, if he will end up close to the player he will use the dash, otherwise its random.</w:t>
-      </w:r>
-    </w:p>
-    <w:p>
-      <w:pPr>
-        <w:rPr>
-          <w:lang w:val="en-US"/>
-        </w:rPr>
-      </w:pPr>
-      <w:r>
-        <w:rPr>
-          <w:lang w:val="en-US"/>
-        </w:rPr>
-        <w:t xml:space="preserve">If within a normal </w:t>
-      </w:r>
-      <w:proofErr w:type="gramStart"/>
-      <w:r>
-        <w:rPr>
-          <w:lang w:val="en-US"/>
-        </w:rPr>
-        <w:t>distance from</w:t>
-      </w:r>
-      <w:proofErr w:type="gramEnd"/>
-      <w:r>
-        <w:rPr>
-          <w:lang w:val="en-US"/>
-        </w:rPr>
-        <w:t xml:space="preserve"> the player cycles between these at random</w:t>
+        <w:t>If close he will charge up and dash towards the player twice.</w:t>
+      </w:r>
+    </w:p>
+    <w:p>
+      <w:pPr>
+        <w:rPr>
+          <w:lang w:val="en-US"/>
+        </w:rPr>
+      </w:pPr>
+      <w:r>
+        <w:rPr>
+          <w:lang w:val="en-US"/>
+        </w:rPr>
+        <w:t>If far away he will charge up and dash until hitting a wall causing an explosion of projectiles OR cause projectile to come up from the ground tiles. If he would hit close to the heat button, he will use the projectile attack, if he will end up close to the player he will use the dash, otherwise its random.</w:t>
+      </w:r>
+    </w:p>
+    <w:p>
+      <w:pPr>
+        <w:rPr>
+          <w:lang w:val="en-US"/>
+        </w:rPr>
+      </w:pPr>
+      <w:r>
+        <w:rPr>
+          <w:lang w:val="en-US"/>
+        </w:rPr>
+        <w:t>If within a normal distance from the player cycles between these at random</w:t>
       </w:r>
       <w:r>
         <w:rPr>
@@ -4501,14 +3918,7 @@
         <w:rPr>
           <w:lang w:val="en-US"/>
         </w:rPr>
-        <w:t xml:space="preserve">Runs half way around the player shooting projectiles then enters dash twice </w:t>
-      </w:r>
-      <w:proofErr w:type="gramStart"/>
-      <w:r>
-        <w:rPr>
-          <w:lang w:val="en-US"/>
-        </w:rPr>
-        <w:t>mode</w:t>
+        <w:t>Runs half way around the player shooting projectiles then enters dash twice mode</w:t>
       </w:r>
       <w:r>
         <w:rPr>
@@ -4516,7 +3926,6 @@
         </w:rPr>
         <w:t xml:space="preserve"> ;</w:t>
       </w:r>
-      <w:proofErr w:type="gramEnd"/>
     </w:p>
     <w:p>
       <w:pPr>
@@ -4533,14 +3942,7 @@
         <w:rPr>
           <w:lang w:val="en-US"/>
         </w:rPr>
-        <w:t xml:space="preserve">Goes to above or below the player (whichever is closer) and shoots a spread of </w:t>
-      </w:r>
-      <w:proofErr w:type="gramStart"/>
-      <w:r>
-        <w:rPr>
-          <w:lang w:val="en-US"/>
-        </w:rPr>
-        <w:t>shots</w:t>
+        <w:t>Goes to above or below the player (whichever is closer) and shoots a spread of shots</w:t>
       </w:r>
       <w:r>
         <w:rPr>
@@ -4548,7 +3950,6 @@
         </w:rPr>
         <w:t xml:space="preserve"> ;</w:t>
       </w:r>
-      <w:proofErr w:type="gramEnd"/>
     </w:p>
     <w:p>
       <w:pPr>
@@ -4565,14 +3966,7 @@
         <w:rPr>
           <w:lang w:val="en-US"/>
         </w:rPr>
-        <w:t>Goes to the sides of the player further away and shoots fast single shots then enters big dash mode, unless would end up close to the heat button</w:t>
-      </w:r>
-      <w:proofErr w:type="gramStart"/>
-      <w:r>
-        <w:rPr>
-          <w:lang w:val="en-US"/>
-        </w:rPr>
-        <w:t>.</w:t>
+        <w:t>Goes to the sides of the player further away and shoots fast single shots then enters big dash mode, unless would end up close to the heat button.</w:t>
       </w:r>
       <w:r>
         <w:rPr>
@@ -4580,7 +3974,6 @@
         </w:rPr>
         <w:t xml:space="preserve"> ;</w:t>
       </w:r>
-      <w:proofErr w:type="gramEnd"/>
     </w:p>
     <w:p>
       <w:pPr>
@@ -4597,41 +3990,13 @@
         <w:rPr>
           <w:lang w:val="en-US"/>
         </w:rPr>
-        <w:t xml:space="preserve">Dashes once through the player to the sniper point on the other side, can only </w:t>
-      </w:r>
-      <w:proofErr w:type="gramStart"/>
-      <w:r>
-        <w:rPr>
-          <w:lang w:val="en-US"/>
-        </w:rPr>
-        <w:t>use</w:t>
-      </w:r>
-      <w:proofErr w:type="gramEnd"/>
-      <w:r>
-        <w:rPr>
-          <w:lang w:val="en-US"/>
-        </w:rPr>
-        <w:t xml:space="preserve"> when similar y to the </w:t>
-      </w:r>
-      <w:proofErr w:type="gramStart"/>
-      <w:r>
-        <w:rPr>
-          <w:lang w:val="en-US"/>
-        </w:rPr>
-        <w:t>player</w:t>
-      </w:r>
-      <w:r>
-        <w:rPr>
-          <w:lang w:val="en-US"/>
-        </w:rPr>
-        <w:t xml:space="preserve"> ;</w:t>
-      </w:r>
-      <w:proofErr w:type="gramEnd"/>
-      <w:r>
-        <w:rPr>
-          <w:lang w:val="en-US"/>
-        </w:rPr>
-        <w:t xml:space="preserve"> </w:t>
+        <w:t>Dashes once through the player to the sniper point on the other side, can only use when similar y to the player</w:t>
+      </w:r>
+      <w:r>
+        <w:rPr>
+          <w:lang w:val="en-US"/>
+        </w:rPr>
+        <w:t xml:space="preserve"> ; </w:t>
       </w:r>
     </w:p>
     <w:p>
@@ -4649,14 +4014,7 @@
         <w:rPr>
           <w:lang w:val="en-US"/>
         </w:rPr>
-        <w:t xml:space="preserve">Every so often he phases out and does a bullet hell </w:t>
-      </w:r>
-      <w:proofErr w:type="gramStart"/>
-      <w:r>
-        <w:rPr>
-          <w:lang w:val="en-US"/>
-        </w:rPr>
-        <w:t>section</w:t>
+        <w:t>Every so often he phases out and does a bullet hell section</w:t>
       </w:r>
       <w:r>
         <w:rPr>
@@ -4664,7 +4022,6 @@
         </w:rPr>
         <w:t xml:space="preserve"> ;</w:t>
       </w:r>
-      <w:proofErr w:type="gramEnd"/>
     </w:p>
     <w:p>
       <w:pPr>
@@ -4703,75 +4060,20 @@
         <w:rPr>
           <w:lang w:val="en-US"/>
         </w:rPr>
-        <w:t>You never see the main body of the monster (TBC</w:t>
-      </w:r>
-      <w:proofErr w:type="gramStart"/>
-      <w:r>
-        <w:rPr>
-          <w:lang w:val="en-US"/>
-        </w:rPr>
-        <w:t>)</w:t>
-      </w:r>
-      <w:proofErr w:type="gramEnd"/>
-      <w:r>
-        <w:rPr>
-          <w:lang w:val="en-US"/>
-        </w:rPr>
-        <w:t xml:space="preserve"> but it attacks you with tentacles from the water. The water also has geysers which can hit both you and the boss.</w:t>
-      </w:r>
-    </w:p>
-    <w:p>
-      <w:pPr>
-        <w:rPr>
-          <w:lang w:val="en-US"/>
-        </w:rPr>
-      </w:pPr>
-      <w:r>
-        <w:rPr>
-          <w:lang w:val="en-US"/>
-        </w:rPr>
-        <w:t xml:space="preserve">The fight starts with only 1 tentacle attacking you, and after a </w:t>
-      </w:r>
-      <w:proofErr w:type="gramStart"/>
-      <w:r>
-        <w:rPr>
-          <w:lang w:val="en-US"/>
-        </w:rPr>
-        <w:t>couple</w:t>
-      </w:r>
-      <w:proofErr w:type="gramEnd"/>
-      <w:r>
-        <w:rPr>
-          <w:lang w:val="en-US"/>
-        </w:rPr>
-        <w:t xml:space="preserve"> attacks it will charge up and get hit by a geyser turn red and fall on the ground so you can attack it.</w:t>
-      </w:r>
-    </w:p>
-    <w:p>
-      <w:pPr>
-        <w:rPr>
-          <w:lang w:val="en-US"/>
-        </w:rPr>
-      </w:pPr>
-      <w:r>
-        <w:rPr>
-          <w:lang w:val="en-US"/>
-        </w:rPr>
-        <w:t xml:space="preserve">Once defeated, the real fight starts, the boss starts attacking you with 3 tentacles and each one defeated </w:t>
-      </w:r>
-      <w:proofErr w:type="gramStart"/>
-      <w:r>
-        <w:rPr>
-          <w:lang w:val="en-US"/>
-        </w:rPr>
-        <w:t>spawns</w:t>
-      </w:r>
-      <w:proofErr w:type="gramEnd"/>
-      <w:r>
-        <w:rPr>
-          <w:lang w:val="en-US"/>
-        </w:rPr>
-        <w:t xml:space="preserve"> 2 more until all 7 remaining are defeated.</w:t>
+        <w:t>You never see the main body of the monster (TBC) but it attacks you with tentacles from the water. The water also has geysers which can hit both you and the boss.</w:t>
+      </w:r>
+    </w:p>
+    <w:p>
+      <w:pPr>
+        <w:rPr>
+          <w:lang w:val="en-US"/>
+        </w:rPr>
+      </w:pPr>
+      <w:r>
+        <w:rPr>
+          <w:lang w:val="en-US"/>
+        </w:rPr>
+        <w:t>The fight starts with only 1 tentacle attacking you, and after a couple attacks it will charge up and get hit by a geyser turn red and fall on the ground so you can attack it.</w:t>
       </w:r>
     </w:p>
     <w:p>
@@ -4785,35 +4087,20 @@
           <w:lang w:val="en-US"/>
         </w:rPr>
         <w:lastRenderedPageBreak/>
-        <w:t xml:space="preserve">When only 2 </w:t>
-      </w:r>
-      <w:proofErr w:type="gramStart"/>
-      <w:r>
-        <w:rPr>
-          <w:lang w:val="en-US"/>
-        </w:rPr>
-        <w:t>remain</w:t>
-      </w:r>
-      <w:proofErr w:type="gramEnd"/>
-      <w:r>
-        <w:rPr>
-          <w:lang w:val="en-US"/>
-        </w:rPr>
-        <w:t xml:space="preserve"> they do special attacks in overworld and you </w:t>
-      </w:r>
-      <w:proofErr w:type="gramStart"/>
-      <w:r>
-        <w:rPr>
-          <w:lang w:val="en-US"/>
-        </w:rPr>
-        <w:t>fight those</w:t>
-      </w:r>
-      <w:proofErr w:type="gramEnd"/>
-      <w:r>
-        <w:rPr>
-          <w:lang w:val="en-US"/>
-        </w:rPr>
-        <w:t xml:space="preserve"> both at once.</w:t>
+        <w:t>Once defeated, the real fight starts, the boss starts attacking you with 3 tentacles and each one defeated spawns 2 more until all 7 remaining are defeated.</w:t>
+      </w:r>
+    </w:p>
+    <w:p>
+      <w:pPr>
+        <w:rPr>
+          <w:lang w:val="en-US"/>
+        </w:rPr>
+      </w:pPr>
+      <w:r>
+        <w:rPr>
+          <w:lang w:val="en-US"/>
+        </w:rPr>
+        <w:t>When only 2 remain they do special attacks in overworld and you fight those both at once.</w:t>
       </w:r>
     </w:p>
     <w:p>
@@ -4847,19 +4134,11 @@
           <w:lang w:val="en-US"/>
         </w:rPr>
       </w:pPr>
-      <w:proofErr w:type="gramStart"/>
-      <w:r>
-        <w:rPr>
-          <w:lang w:val="en-US"/>
-        </w:rPr>
-        <w:t>Short attack,</w:t>
-      </w:r>
-      <w:proofErr w:type="gramEnd"/>
-      <w:r>
-        <w:rPr>
-          <w:lang w:val="en-US"/>
-        </w:rPr>
-        <w:t xml:space="preserve"> does a short slash at the player</w:t>
+      <w:r>
+        <w:rPr>
+          <w:lang w:val="en-US"/>
+        </w:rPr>
+        <w:t>Short attack, does a short slash at the player</w:t>
       </w:r>
       <w:r>
         <w:rPr>
@@ -4883,35 +4162,7 @@
         <w:rPr>
           <w:lang w:val="en-US"/>
         </w:rPr>
-        <w:t xml:space="preserve">Splash, if the player is close to the </w:t>
-      </w:r>
-      <w:proofErr w:type="gramStart"/>
-      <w:r>
-        <w:rPr>
-          <w:lang w:val="en-US"/>
-        </w:rPr>
-        <w:t>edge</w:t>
-      </w:r>
-      <w:proofErr w:type="gramEnd"/>
-      <w:r>
-        <w:rPr>
-          <w:lang w:val="en-US"/>
-        </w:rPr>
-        <w:t xml:space="preserve"> it can splash down doing </w:t>
-      </w:r>
-      <w:proofErr w:type="spellStart"/>
-      <w:r>
-        <w:rPr>
-          <w:lang w:val="en-US"/>
-        </w:rPr>
-        <w:t>aoe</w:t>
-      </w:r>
-      <w:proofErr w:type="spellEnd"/>
-      <w:r>
-        <w:rPr>
-          <w:lang w:val="en-US"/>
-        </w:rPr>
-        <w:t>.</w:t>
+        <w:t>Splash, if the player is close to the edge it can splash down doing aoe.</w:t>
       </w:r>
     </w:p>
     <w:p>
@@ -4929,21 +4180,7 @@
         <w:rPr>
           <w:lang w:val="en-US"/>
         </w:rPr>
-        <w:t xml:space="preserve">Slam, it charges up and slams down, here it can be hit by geysers, and it can be </w:t>
-      </w:r>
-      <w:proofErr w:type="gramStart"/>
-      <w:r>
-        <w:rPr>
-          <w:lang w:val="en-US"/>
-        </w:rPr>
-        <w:t>stunned</w:t>
-      </w:r>
-      <w:proofErr w:type="gramEnd"/>
-      <w:r>
-        <w:rPr>
-          <w:lang w:val="en-US"/>
-        </w:rPr>
-        <w:t xml:space="preserve"> to go into combat with it.</w:t>
+        <w:t>Slam, it charges up and slams down, here it can be hit by geysers, and it can be stunned to go into combat with it.</w:t>
       </w:r>
     </w:p>
     <w:p>
@@ -5073,21 +4310,7 @@
         <w:rPr>
           <w:lang w:val="en-US"/>
         </w:rPr>
-        <w:t xml:space="preserve">Splash hits both </w:t>
-      </w:r>
-      <w:proofErr w:type="gramStart"/>
-      <w:r>
-        <w:rPr>
-          <w:lang w:val="en-US"/>
-        </w:rPr>
-        <w:t>for  a</w:t>
-      </w:r>
-      <w:proofErr w:type="gramEnd"/>
-      <w:r>
-        <w:rPr>
-          <w:lang w:val="en-US"/>
-        </w:rPr>
-        <w:t xml:space="preserve"> lot of damage rarely</w:t>
+        <w:t>Splash hits both for  a lot of damage rarely</w:t>
       </w:r>
     </w:p>
     <w:p>
@@ -5105,44 +4328,8 @@
         <w:rPr>
           <w:lang w:val="en-US"/>
         </w:rPr>
-        <w:t xml:space="preserve">If </w:t>
-      </w:r>
-      <w:proofErr w:type="spellStart"/>
-      <w:r>
-        <w:rPr>
-          <w:lang w:val="en-US"/>
-        </w:rPr>
-        <w:t>theres</w:t>
-      </w:r>
-      <w:proofErr w:type="spellEnd"/>
-      <w:r>
-        <w:rPr>
-          <w:lang w:val="en-US"/>
-        </w:rPr>
-        <w:t xml:space="preserve"> more than 3 tentacles alive then they start </w:t>
-      </w:r>
-      <w:proofErr w:type="gramStart"/>
-      <w:r>
-        <w:rPr>
-          <w:lang w:val="en-US"/>
-        </w:rPr>
-        <w:t>dong</w:t>
-      </w:r>
-      <w:proofErr w:type="gramEnd"/>
-      <w:r>
-        <w:rPr>
-          <w:lang w:val="en-US"/>
-        </w:rPr>
-        <w:t xml:space="preserve"> other </w:t>
-      </w:r>
-      <w:proofErr w:type="spellStart"/>
-      <w:r>
-        <w:rPr>
-          <w:lang w:val="en-US"/>
-        </w:rPr>
-        <w:t>thigns</w:t>
-      </w:r>
-      <w:proofErr w:type="spellEnd"/>
+        <w:t>If theres more than 3 tentacles alive then they start dong other thigns</w:t>
+      </w:r>
     </w:p>
     <w:p>
       <w:pPr>
@@ -5197,21 +4384,7 @@
         <w:rPr>
           <w:lang w:val="en-US"/>
         </w:rPr>
-        <w:t xml:space="preserve">A safe spot flashes close to the </w:t>
-      </w:r>
-      <w:proofErr w:type="gramStart"/>
-      <w:r>
-        <w:rPr>
-          <w:lang w:val="en-US"/>
-        </w:rPr>
-        <w:t>player</w:t>
-      </w:r>
-      <w:proofErr w:type="gramEnd"/>
-      <w:r>
-        <w:rPr>
-          <w:lang w:val="en-US"/>
-        </w:rPr>
-        <w:t xml:space="preserve"> and it sweeps round the rest of the arena</w:t>
+        <w:t>A safe spot flashes close to the player and it sweeps round the rest of the arena</w:t>
       </w:r>
     </w:p>
     <w:p>
@@ -5395,7 +4568,7 @@
 </file>
 
 <file path=word/comments.xml><?xml version="1.0" encoding="utf-8"?>
-<w:comments xmlns:wpc="http://schemas.microsoft.com/office/word/2010/wordprocessingCanvas" xmlns:cx="http://schemas.microsoft.com/office/drawing/2014/chartex" xmlns:cx1="http://schemas.microsoft.com/office/drawing/2015/9/8/chartex" xmlns:cx2="http://schemas.microsoft.com/office/drawing/2015/10/21/chartex" xmlns:cx3="http://schemas.microsoft.com/office/drawing/2016/5/9/chartex" xmlns:cx4="http://schemas.microsoft.com/office/drawing/2016/5/10/chartex" xmlns:cx5="http://schemas.microsoft.com/office/drawing/2016/5/11/chartex" xmlns:cx6="http://schemas.microsoft.com/office/drawing/2016/5/12/chartex" xmlns:cx7="http://schemas.microsoft.com/office/drawing/2016/5/13/chartex" xmlns:cx8="http://schemas.microsoft.com/office/drawing/2016/5/14/chartex" xmlns:mc="http://schemas.openxmlformats.org/markup-compatibility/2006" xmlns:aink="http://schemas.microsoft.com/office/drawing/2016/ink" xmlns:am3d="http://schemas.microsoft.com/office/drawing/2017/model3d" xmlns:o="urn:schemas-microsoft-com:office:office" xmlns:oel="http://schemas.microsoft.com/office/2019/extlst" xmlns:r="http://schemas.openxmlformats.org/officeDocument/2006/relationships" xmlns:m="http://schemas.openxmlformats.org/officeDocument/2006/math" xmlns:v="urn:schemas-microsoft-com:vml" xmlns:wp14="http://schemas.microsoft.com/office/word/2010/wordprocessingDrawing" xmlns:wp="http://schemas.openxmlformats.org/drawingml/2006/wordprocessingDrawing" xmlns:w10="urn:schemas-microsoft-com:office:word" xmlns:w="http://schemas.openxmlformats.org/wordprocessingml/2006/main" xmlns:w14="http://schemas.microsoft.com/office/word/2010/wordml" xmlns:w15="http://schemas.microsoft.com/office/word/2012/wordml" xmlns:w16cex="http://schemas.microsoft.com/office/word/2018/wordml/cex" xmlns:w16cid="http://schemas.microsoft.com/office/word/2016/wordml/cid" xmlns:w16="http://schemas.microsoft.com/office/word/2018/wordml" xmlns:w16du="http://schemas.microsoft.com/office/word/2023/wordml/word16du" xmlns:w16sdtdh="http://schemas.microsoft.com/office/word/2020/wordml/sdtdatahash" xmlns:w16se="http://schemas.microsoft.com/office/word/2015/wordml/symex" xmlns:wpg="http://schemas.microsoft.com/office/word/2010/wordprocessingGroup" xmlns:wpi="http://schemas.microsoft.com/office/word/2010/wordprocessingInk" xmlns:wne="http://schemas.microsoft.com/office/word/2006/wordml" xmlns:wps="http://schemas.microsoft.com/office/word/2010/wordprocessingShape" mc:Ignorable="w14 w15 w16se w16cid w16 w16cex w16sdtdh w16du wp14">
+<w:comments xmlns:wpc="http://schemas.microsoft.com/office/word/2010/wordprocessingCanvas" xmlns:cx="http://schemas.microsoft.com/office/drawing/2014/chartex" xmlns:cx1="http://schemas.microsoft.com/office/drawing/2015/9/8/chartex" xmlns:cx2="http://schemas.microsoft.com/office/drawing/2015/10/21/chartex" xmlns:cx3="http://schemas.microsoft.com/office/drawing/2016/5/9/chartex" xmlns:cx4="http://schemas.microsoft.com/office/drawing/2016/5/10/chartex" xmlns:cx5="http://schemas.microsoft.com/office/drawing/2016/5/11/chartex" xmlns:cx6="http://schemas.microsoft.com/office/drawing/2016/5/12/chartex" xmlns:cx7="http://schemas.microsoft.com/office/drawing/2016/5/13/chartex" xmlns:cx8="http://schemas.microsoft.com/office/drawing/2016/5/14/chartex" xmlns:mc="http://schemas.openxmlformats.org/markup-compatibility/2006" xmlns:aink="http://schemas.microsoft.com/office/drawing/2016/ink" xmlns:am3d="http://schemas.microsoft.com/office/drawing/2017/model3d" xmlns:o="urn:schemas-microsoft-com:office:office" xmlns:oel="http://schemas.microsoft.com/office/2019/extlst" xmlns:r="http://schemas.openxmlformats.org/officeDocument/2006/relationships" xmlns:m="http://schemas.openxmlformats.org/officeDocument/2006/math" xmlns:v="urn:schemas-microsoft-com:vml" xmlns:wp14="http://schemas.microsoft.com/office/word/2010/wordprocessingDrawing" xmlns:wp="http://schemas.openxmlformats.org/drawingml/2006/wordprocessingDrawing" xmlns:w10="urn:schemas-microsoft-com:office:word" xmlns:w="http://schemas.openxmlformats.org/wordprocessingml/2006/main" xmlns:w14="http://schemas.microsoft.com/office/word/2010/wordml" xmlns:w15="http://schemas.microsoft.com/office/word/2012/wordml" xmlns:w16cex="http://schemas.microsoft.com/office/word/2018/wordml/cex" xmlns:w16cid="http://schemas.microsoft.com/office/word/2016/wordml/cid" xmlns:w16="http://schemas.microsoft.com/office/word/2018/wordml" xmlns:w16du="http://schemas.microsoft.com/office/word/2023/wordml/word16du" xmlns:w16sdtdh="http://schemas.microsoft.com/office/word/2020/wordml/sdtdatahash" xmlns:w16sdtfl="http://schemas.microsoft.com/office/word/2024/wordml/sdtformatlock" xmlns:w16se="http://schemas.microsoft.com/office/word/2015/wordml/symex" xmlns:wpg="http://schemas.microsoft.com/office/word/2010/wordprocessingGroup" xmlns:wpi="http://schemas.microsoft.com/office/word/2010/wordprocessingInk" xmlns:wne="http://schemas.microsoft.com/office/word/2006/wordml" xmlns:wps="http://schemas.microsoft.com/office/word/2010/wordprocessingShape" mc:Ignorable="w14 w15 w16se w16cid w16 w16cex w16sdtdh w16sdtfl w16du wp14">
   <w:comment w:id="0" w:author="liam hall" w:date="2025-01-08T16:29:00Z" w:initials="lh">
     <w:p>
       <w:pPr>
@@ -5416,25 +4589,25 @@
 </file>
 
 <file path=word/commentsExtended.xml><?xml version="1.0" encoding="utf-8"?>
-<w15:commentsEx xmlns:wpc="http://schemas.microsoft.com/office/word/2010/wordprocessingCanvas" xmlns:cx="http://schemas.microsoft.com/office/drawing/2014/chartex" xmlns:cx1="http://schemas.microsoft.com/office/drawing/2015/9/8/chartex" xmlns:cx2="http://schemas.microsoft.com/office/drawing/2015/10/21/chartex" xmlns:cx3="http://schemas.microsoft.com/office/drawing/2016/5/9/chartex" xmlns:cx4="http://schemas.microsoft.com/office/drawing/2016/5/10/chartex" xmlns:cx5="http://schemas.microsoft.com/office/drawing/2016/5/11/chartex" xmlns:cx6="http://schemas.microsoft.com/office/drawing/2016/5/12/chartex" xmlns:cx7="http://schemas.microsoft.com/office/drawing/2016/5/13/chartex" xmlns:cx8="http://schemas.microsoft.com/office/drawing/2016/5/14/chartex" xmlns:mc="http://schemas.openxmlformats.org/markup-compatibility/2006" xmlns:aink="http://schemas.microsoft.com/office/drawing/2016/ink" xmlns:am3d="http://schemas.microsoft.com/office/drawing/2017/model3d" xmlns:o="urn:schemas-microsoft-com:office:office" xmlns:oel="http://schemas.microsoft.com/office/2019/extlst" xmlns:r="http://schemas.openxmlformats.org/officeDocument/2006/relationships" xmlns:m="http://schemas.openxmlformats.org/officeDocument/2006/math" xmlns:v="urn:schemas-microsoft-com:vml" xmlns:wp14="http://schemas.microsoft.com/office/word/2010/wordprocessingDrawing" xmlns:wp="http://schemas.openxmlformats.org/drawingml/2006/wordprocessingDrawing" xmlns:w10="urn:schemas-microsoft-com:office:word" xmlns:w="http://schemas.openxmlformats.org/wordprocessingml/2006/main" xmlns:w14="http://schemas.microsoft.com/office/word/2010/wordml" xmlns:w15="http://schemas.microsoft.com/office/word/2012/wordml" xmlns:w16cex="http://schemas.microsoft.com/office/word/2018/wordml/cex" xmlns:w16cid="http://schemas.microsoft.com/office/word/2016/wordml/cid" xmlns:w16="http://schemas.microsoft.com/office/word/2018/wordml" xmlns:w16du="http://schemas.microsoft.com/office/word/2023/wordml/word16du" xmlns:w16sdtdh="http://schemas.microsoft.com/office/word/2020/wordml/sdtdatahash" xmlns:w16se="http://schemas.microsoft.com/office/word/2015/wordml/symex" xmlns:wpg="http://schemas.microsoft.com/office/word/2010/wordprocessingGroup" xmlns:wpi="http://schemas.microsoft.com/office/word/2010/wordprocessingInk" xmlns:wne="http://schemas.microsoft.com/office/word/2006/wordml" xmlns:wps="http://schemas.microsoft.com/office/word/2010/wordprocessingShape" mc:Ignorable="w14 w15 w16se w16cid w16 w16cex w16sdtdh w16du wp14">
+<w15:commentsEx xmlns:wpc="http://schemas.microsoft.com/office/word/2010/wordprocessingCanvas" xmlns:cx="http://schemas.microsoft.com/office/drawing/2014/chartex" xmlns:cx1="http://schemas.microsoft.com/office/drawing/2015/9/8/chartex" xmlns:cx2="http://schemas.microsoft.com/office/drawing/2015/10/21/chartex" xmlns:cx3="http://schemas.microsoft.com/office/drawing/2016/5/9/chartex" xmlns:cx4="http://schemas.microsoft.com/office/drawing/2016/5/10/chartex" xmlns:cx5="http://schemas.microsoft.com/office/drawing/2016/5/11/chartex" xmlns:cx6="http://schemas.microsoft.com/office/drawing/2016/5/12/chartex" xmlns:cx7="http://schemas.microsoft.com/office/drawing/2016/5/13/chartex" xmlns:cx8="http://schemas.microsoft.com/office/drawing/2016/5/14/chartex" xmlns:mc="http://schemas.openxmlformats.org/markup-compatibility/2006" xmlns:aink="http://schemas.microsoft.com/office/drawing/2016/ink" xmlns:am3d="http://schemas.microsoft.com/office/drawing/2017/model3d" xmlns:o="urn:schemas-microsoft-com:office:office" xmlns:oel="http://schemas.microsoft.com/office/2019/extlst" xmlns:r="http://schemas.openxmlformats.org/officeDocument/2006/relationships" xmlns:m="http://schemas.openxmlformats.org/officeDocument/2006/math" xmlns:v="urn:schemas-microsoft-com:vml" xmlns:wp14="http://schemas.microsoft.com/office/word/2010/wordprocessingDrawing" xmlns:wp="http://schemas.openxmlformats.org/drawingml/2006/wordprocessingDrawing" xmlns:w10="urn:schemas-microsoft-com:office:word" xmlns:w="http://schemas.openxmlformats.org/wordprocessingml/2006/main" xmlns:w14="http://schemas.microsoft.com/office/word/2010/wordml" xmlns:w15="http://schemas.microsoft.com/office/word/2012/wordml" xmlns:w16cex="http://schemas.microsoft.com/office/word/2018/wordml/cex" xmlns:w16cid="http://schemas.microsoft.com/office/word/2016/wordml/cid" xmlns:w16="http://schemas.microsoft.com/office/word/2018/wordml" xmlns:w16du="http://schemas.microsoft.com/office/word/2023/wordml/word16du" xmlns:w16sdtdh="http://schemas.microsoft.com/office/word/2020/wordml/sdtdatahash" xmlns:w16sdtfl="http://schemas.microsoft.com/office/word/2024/wordml/sdtformatlock" xmlns:w16se="http://schemas.microsoft.com/office/word/2015/wordml/symex" xmlns:wpg="http://schemas.microsoft.com/office/word/2010/wordprocessingGroup" xmlns:wpi="http://schemas.microsoft.com/office/word/2010/wordprocessingInk" xmlns:wne="http://schemas.microsoft.com/office/word/2006/wordml" xmlns:wps="http://schemas.microsoft.com/office/word/2010/wordprocessingShape" mc:Ignorable="w14 w15 w16se w16cid w16 w16cex w16sdtdh w16sdtfl w16du wp14">
   <w15:commentEx w15:paraId="3D613929" w15:done="0"/>
 </w15:commentsEx>
 </file>
 
 <file path=word/commentsExtensible.xml><?xml version="1.0" encoding="utf-8"?>
-<w16cex:commentsExtensible xmlns:wpc="http://schemas.microsoft.com/office/word/2010/wordprocessingCanvas" xmlns:cx="http://schemas.microsoft.com/office/drawing/2014/chartex" xmlns:cx1="http://schemas.microsoft.com/office/drawing/2015/9/8/chartex" xmlns:cx2="http://schemas.microsoft.com/office/drawing/2015/10/21/chartex" xmlns:cx3="http://schemas.microsoft.com/office/drawing/2016/5/9/chartex" xmlns:cx4="http://schemas.microsoft.com/office/drawing/2016/5/10/chartex" xmlns:cx5="http://schemas.microsoft.com/office/drawing/2016/5/11/chartex" xmlns:cx6="http://schemas.microsoft.com/office/drawing/2016/5/12/chartex" xmlns:cx7="http://schemas.microsoft.com/office/drawing/2016/5/13/chartex" xmlns:cx8="http://schemas.microsoft.com/office/drawing/2016/5/14/chartex" xmlns:cr="http://schemas.microsoft.com/office/comments/2020/reactions" xmlns:mc="http://schemas.openxmlformats.org/markup-compatibility/2006" xmlns:aink="http://schemas.microsoft.com/office/drawing/2016/ink" xmlns:am3d="http://schemas.microsoft.com/office/drawing/2017/model3d" xmlns:o="urn:schemas-microsoft-com:office:office" xmlns:oel="http://schemas.microsoft.com/office/2019/extlst" xmlns:r="http://schemas.openxmlformats.org/officeDocument/2006/relationships" xmlns:m="http://schemas.openxmlformats.org/officeDocument/2006/math" xmlns:v="urn:schemas-microsoft-com:vml" xmlns:wp14="http://schemas.microsoft.com/office/word/2010/wordprocessingDrawing" xmlns:wp="http://schemas.openxmlformats.org/drawingml/2006/wordprocessingDrawing" xmlns:w10="urn:schemas-microsoft-com:office:word" xmlns:w="http://schemas.openxmlformats.org/wordprocessingml/2006/main" xmlns:w14="http://schemas.microsoft.com/office/word/2010/wordml" xmlns:w15="http://schemas.microsoft.com/office/word/2012/wordml" xmlns:w16cex="http://schemas.microsoft.com/office/word/2018/wordml/cex" xmlns:w16cid="http://schemas.microsoft.com/office/word/2016/wordml/cid" xmlns:w16="http://schemas.microsoft.com/office/word/2018/wordml" xmlns:w16du="http://schemas.microsoft.com/office/word/2023/wordml/word16du" xmlns:w16sdtdh="http://schemas.microsoft.com/office/word/2020/wordml/sdtdatahash" xmlns:w16se="http://schemas.microsoft.com/office/word/2015/wordml/symex" xmlns:wpg="http://schemas.microsoft.com/office/word/2010/wordprocessingGroup" xmlns:wpi="http://schemas.microsoft.com/office/word/2010/wordprocessingInk" xmlns:wne="http://schemas.microsoft.com/office/word/2006/wordml" xmlns:wps="http://schemas.microsoft.com/office/word/2010/wordprocessingShape" mc:Ignorable="w14 w15 w16se w16cid w16 w16cex w16sdtdh cr w16du wp14">
+<w16cex:commentsExtensible xmlns:wpc="http://schemas.microsoft.com/office/word/2010/wordprocessingCanvas" xmlns:cx="http://schemas.microsoft.com/office/drawing/2014/chartex" xmlns:cx1="http://schemas.microsoft.com/office/drawing/2015/9/8/chartex" xmlns:cx2="http://schemas.microsoft.com/office/drawing/2015/10/21/chartex" xmlns:cx3="http://schemas.microsoft.com/office/drawing/2016/5/9/chartex" xmlns:cx4="http://schemas.microsoft.com/office/drawing/2016/5/10/chartex" xmlns:cx5="http://schemas.microsoft.com/office/drawing/2016/5/11/chartex" xmlns:cx6="http://schemas.microsoft.com/office/drawing/2016/5/12/chartex" xmlns:cx7="http://schemas.microsoft.com/office/drawing/2016/5/13/chartex" xmlns:cx8="http://schemas.microsoft.com/office/drawing/2016/5/14/chartex" xmlns:cr="http://schemas.microsoft.com/office/comments/2020/reactions" xmlns:mc="http://schemas.openxmlformats.org/markup-compatibility/2006" xmlns:aink="http://schemas.microsoft.com/office/drawing/2016/ink" xmlns:am3d="http://schemas.microsoft.com/office/drawing/2017/model3d" xmlns:o="urn:schemas-microsoft-com:office:office" xmlns:oel="http://schemas.microsoft.com/office/2019/extlst" xmlns:r="http://schemas.openxmlformats.org/officeDocument/2006/relationships" xmlns:m="http://schemas.openxmlformats.org/officeDocument/2006/math" xmlns:v="urn:schemas-microsoft-com:vml" xmlns:wp14="http://schemas.microsoft.com/office/word/2010/wordprocessingDrawing" xmlns:wp="http://schemas.openxmlformats.org/drawingml/2006/wordprocessingDrawing" xmlns:w10="urn:schemas-microsoft-com:office:word" xmlns:w="http://schemas.openxmlformats.org/wordprocessingml/2006/main" xmlns:w14="http://schemas.microsoft.com/office/word/2010/wordml" xmlns:w15="http://schemas.microsoft.com/office/word/2012/wordml" xmlns:w16cex="http://schemas.microsoft.com/office/word/2018/wordml/cex" xmlns:w16cid="http://schemas.microsoft.com/office/word/2016/wordml/cid" xmlns:w16="http://schemas.microsoft.com/office/word/2018/wordml" xmlns:w16du="http://schemas.microsoft.com/office/word/2023/wordml/word16du" xmlns:w16sdtdh="http://schemas.microsoft.com/office/word/2020/wordml/sdtdatahash" xmlns:w16sdtfl="http://schemas.microsoft.com/office/word/2024/wordml/sdtformatlock" xmlns:w16se="http://schemas.microsoft.com/office/word/2015/wordml/symex" xmlns:wpg="http://schemas.microsoft.com/office/word/2010/wordprocessingGroup" xmlns:wpi="http://schemas.microsoft.com/office/word/2010/wordprocessingInk" xmlns:wne="http://schemas.microsoft.com/office/word/2006/wordml" xmlns:wps="http://schemas.microsoft.com/office/word/2010/wordprocessingShape" mc:Ignorable="w14 w15 w16se w16cid w16 w16cex w16sdtdh w16sdtfl cr w16du wp14">
   <w16cex:commentExtensible w16cex:durableId="26EFD4D6" w16cex:dateUtc="2025-01-08T03:29:00Z"/>
 </w16cex:commentsExtensible>
 </file>
 
 <file path=word/commentsIds.xml><?xml version="1.0" encoding="utf-8"?>
-<w16cid:commentsIds xmlns:wpc="http://schemas.microsoft.com/office/word/2010/wordprocessingCanvas" xmlns:cx="http://schemas.microsoft.com/office/drawing/2014/chartex" xmlns:cx1="http://schemas.microsoft.com/office/drawing/2015/9/8/chartex" xmlns:cx2="http://schemas.microsoft.com/office/drawing/2015/10/21/chartex" xmlns:cx3="http://schemas.microsoft.com/office/drawing/2016/5/9/chartex" xmlns:cx4="http://schemas.microsoft.com/office/drawing/2016/5/10/chartex" xmlns:cx5="http://schemas.microsoft.com/office/drawing/2016/5/11/chartex" xmlns:cx6="http://schemas.microsoft.com/office/drawing/2016/5/12/chartex" xmlns:cx7="http://schemas.microsoft.com/office/drawing/2016/5/13/chartex" xmlns:cx8="http://schemas.microsoft.com/office/drawing/2016/5/14/chartex" xmlns:mc="http://schemas.openxmlformats.org/markup-compatibility/2006" xmlns:aink="http://schemas.microsoft.com/office/drawing/2016/ink" xmlns:am3d="http://schemas.microsoft.com/office/drawing/2017/model3d" xmlns:o="urn:schemas-microsoft-com:office:office" xmlns:oel="http://schemas.microsoft.com/office/2019/extlst" xmlns:r="http://schemas.openxmlformats.org/officeDocument/2006/relationships" xmlns:m="http://schemas.openxmlformats.org/officeDocument/2006/math" xmlns:v="urn:schemas-microsoft-com:vml" xmlns:wp14="http://schemas.microsoft.com/office/word/2010/wordprocessingDrawing" xmlns:wp="http://schemas.openxmlformats.org/drawingml/2006/wordprocessingDrawing" xmlns:w10="urn:schemas-microsoft-com:office:word" xmlns:w="http://schemas.openxmlformats.org/wordprocessingml/2006/main" xmlns:w14="http://schemas.microsoft.com/office/word/2010/wordml" xmlns:w15="http://schemas.microsoft.com/office/word/2012/wordml" xmlns:w16cex="http://schemas.microsoft.com/office/word/2018/wordml/cex" xmlns:w16cid="http://schemas.microsoft.com/office/word/2016/wordml/cid" xmlns:w16="http://schemas.microsoft.com/office/word/2018/wordml" xmlns:w16du="http://schemas.microsoft.com/office/word/2023/wordml/word16du" xmlns:w16sdtdh="http://schemas.microsoft.com/office/word/2020/wordml/sdtdatahash" xmlns:w16se="http://schemas.microsoft.com/office/word/2015/wordml/symex" xmlns:wpg="http://schemas.microsoft.com/office/word/2010/wordprocessingGroup" xmlns:wpi="http://schemas.microsoft.com/office/word/2010/wordprocessingInk" xmlns:wne="http://schemas.microsoft.com/office/word/2006/wordml" xmlns:wps="http://schemas.microsoft.com/office/word/2010/wordprocessingShape" mc:Ignorable="w14 w15 w16se w16cid w16 w16cex w16sdtdh w16du wp14">
+<w16cid:commentsIds xmlns:wpc="http://schemas.microsoft.com/office/word/2010/wordprocessingCanvas" xmlns:cx="http://schemas.microsoft.com/office/drawing/2014/chartex" xmlns:cx1="http://schemas.microsoft.com/office/drawing/2015/9/8/chartex" xmlns:cx2="http://schemas.microsoft.com/office/drawing/2015/10/21/chartex" xmlns:cx3="http://schemas.microsoft.com/office/drawing/2016/5/9/chartex" xmlns:cx4="http://schemas.microsoft.com/office/drawing/2016/5/10/chartex" xmlns:cx5="http://schemas.microsoft.com/office/drawing/2016/5/11/chartex" xmlns:cx6="http://schemas.microsoft.com/office/drawing/2016/5/12/chartex" xmlns:cx7="http://schemas.microsoft.com/office/drawing/2016/5/13/chartex" xmlns:cx8="http://schemas.microsoft.com/office/drawing/2016/5/14/chartex" xmlns:mc="http://schemas.openxmlformats.org/markup-compatibility/2006" xmlns:aink="http://schemas.microsoft.com/office/drawing/2016/ink" xmlns:am3d="http://schemas.microsoft.com/office/drawing/2017/model3d" xmlns:o="urn:schemas-microsoft-com:office:office" xmlns:oel="http://schemas.microsoft.com/office/2019/extlst" xmlns:r="http://schemas.openxmlformats.org/officeDocument/2006/relationships" xmlns:m="http://schemas.openxmlformats.org/officeDocument/2006/math" xmlns:v="urn:schemas-microsoft-com:vml" xmlns:wp14="http://schemas.microsoft.com/office/word/2010/wordprocessingDrawing" xmlns:wp="http://schemas.openxmlformats.org/drawingml/2006/wordprocessingDrawing" xmlns:w10="urn:schemas-microsoft-com:office:word" xmlns:w="http://schemas.openxmlformats.org/wordprocessingml/2006/main" xmlns:w14="http://schemas.microsoft.com/office/word/2010/wordml" xmlns:w15="http://schemas.microsoft.com/office/word/2012/wordml" xmlns:w16cex="http://schemas.microsoft.com/office/word/2018/wordml/cex" xmlns:w16cid="http://schemas.microsoft.com/office/word/2016/wordml/cid" xmlns:w16="http://schemas.microsoft.com/office/word/2018/wordml" xmlns:w16du="http://schemas.microsoft.com/office/word/2023/wordml/word16du" xmlns:w16sdtdh="http://schemas.microsoft.com/office/word/2020/wordml/sdtdatahash" xmlns:w16sdtfl="http://schemas.microsoft.com/office/word/2024/wordml/sdtformatlock" xmlns:w16se="http://schemas.microsoft.com/office/word/2015/wordml/symex" xmlns:wpg="http://schemas.microsoft.com/office/word/2010/wordprocessingGroup" xmlns:wpi="http://schemas.microsoft.com/office/word/2010/wordprocessingInk" xmlns:wne="http://schemas.microsoft.com/office/word/2006/wordml" xmlns:wps="http://schemas.microsoft.com/office/word/2010/wordprocessingShape" mc:Ignorable="w14 w15 w16se w16cid w16 w16cex w16sdtdh w16sdtfl w16du wp14">
   <w16cid:commentId w16cid:paraId="3D613929" w16cid:durableId="26EFD4D6"/>
 </w16cid:commentsIds>
 </file>
 
 <file path=word/numbering.xml><?xml version="1.0" encoding="utf-8"?>
-<w:numbering xmlns:wpc="http://schemas.microsoft.com/office/word/2010/wordprocessingCanvas" xmlns:cx="http://schemas.microsoft.com/office/drawing/2014/chartex" xmlns:cx1="http://schemas.microsoft.com/office/drawing/2015/9/8/chartex" xmlns:cx2="http://schemas.microsoft.com/office/drawing/2015/10/21/chartex" xmlns:cx3="http://schemas.microsoft.com/office/drawing/2016/5/9/chartex" xmlns:cx4="http://schemas.microsoft.com/office/drawing/2016/5/10/chartex" xmlns:cx5="http://schemas.microsoft.com/office/drawing/2016/5/11/chartex" xmlns:cx6="http://schemas.microsoft.com/office/drawing/2016/5/12/chartex" xmlns:cx7="http://schemas.microsoft.com/office/drawing/2016/5/13/chartex" xmlns:cx8="http://schemas.microsoft.com/office/drawing/2016/5/14/chartex" xmlns:mc="http://schemas.openxmlformats.org/markup-compatibility/2006" xmlns:aink="http://schemas.microsoft.com/office/drawing/2016/ink" xmlns:am3d="http://schemas.microsoft.com/office/drawing/2017/model3d" xmlns:o="urn:schemas-microsoft-com:office:office" xmlns:oel="http://schemas.microsoft.com/office/2019/extlst" xmlns:r="http://schemas.openxmlformats.org/officeDocument/2006/relationships" xmlns:m="http://schemas.openxmlformats.org/officeDocument/2006/math" xmlns:v="urn:schemas-microsoft-com:vml" xmlns:wp14="http://schemas.microsoft.com/office/word/2010/wordprocessingDrawing" xmlns:wp="http://schemas.openxmlformats.org/drawingml/2006/wordprocessingDrawing" xmlns:w10="urn:schemas-microsoft-com:office:word" xmlns:w="http://schemas.openxmlformats.org/wordprocessingml/2006/main" xmlns:w14="http://schemas.microsoft.com/office/word/2010/wordml" xmlns:w15="http://schemas.microsoft.com/office/word/2012/wordml" xmlns:w16cex="http://schemas.microsoft.com/office/word/2018/wordml/cex" xmlns:w16cid="http://schemas.microsoft.com/office/word/2016/wordml/cid" xmlns:w16="http://schemas.microsoft.com/office/word/2018/wordml" xmlns:w16du="http://schemas.microsoft.com/office/word/2023/wordml/word16du" xmlns:w16sdtdh="http://schemas.microsoft.com/office/word/2020/wordml/sdtdatahash" xmlns:w16se="http://schemas.microsoft.com/office/word/2015/wordml/symex" xmlns:wpg="http://schemas.microsoft.com/office/word/2010/wordprocessingGroup" xmlns:wpi="http://schemas.microsoft.com/office/word/2010/wordprocessingInk" xmlns:wne="http://schemas.microsoft.com/office/word/2006/wordml" xmlns:wps="http://schemas.microsoft.com/office/word/2010/wordprocessingShape" mc:Ignorable="w14 w15 w16se w16cid w16 w16cex w16sdtdh w16du wp14">
+<w:numbering xmlns:wpc="http://schemas.microsoft.com/office/word/2010/wordprocessingCanvas" xmlns:cx="http://schemas.microsoft.com/office/drawing/2014/chartex" xmlns:cx1="http://schemas.microsoft.com/office/drawing/2015/9/8/chartex" xmlns:cx2="http://schemas.microsoft.com/office/drawing/2015/10/21/chartex" xmlns:cx3="http://schemas.microsoft.com/office/drawing/2016/5/9/chartex" xmlns:cx4="http://schemas.microsoft.com/office/drawing/2016/5/10/chartex" xmlns:cx5="http://schemas.microsoft.com/office/drawing/2016/5/11/chartex" xmlns:cx6="http://schemas.microsoft.com/office/drawing/2016/5/12/chartex" xmlns:cx7="http://schemas.microsoft.com/office/drawing/2016/5/13/chartex" xmlns:cx8="http://schemas.microsoft.com/office/drawing/2016/5/14/chartex" xmlns:mc="http://schemas.openxmlformats.org/markup-compatibility/2006" xmlns:aink="http://schemas.microsoft.com/office/drawing/2016/ink" xmlns:am3d="http://schemas.microsoft.com/office/drawing/2017/model3d" xmlns:o="urn:schemas-microsoft-com:office:office" xmlns:oel="http://schemas.microsoft.com/office/2019/extlst" xmlns:r="http://schemas.openxmlformats.org/officeDocument/2006/relationships" xmlns:m="http://schemas.openxmlformats.org/officeDocument/2006/math" xmlns:v="urn:schemas-microsoft-com:vml" xmlns:wp14="http://schemas.microsoft.com/office/word/2010/wordprocessingDrawing" xmlns:wp="http://schemas.openxmlformats.org/drawingml/2006/wordprocessingDrawing" xmlns:w10="urn:schemas-microsoft-com:office:word" xmlns:w="http://schemas.openxmlformats.org/wordprocessingml/2006/main" xmlns:w14="http://schemas.microsoft.com/office/word/2010/wordml" xmlns:w15="http://schemas.microsoft.com/office/word/2012/wordml" xmlns:w16cex="http://schemas.microsoft.com/office/word/2018/wordml/cex" xmlns:w16cid="http://schemas.microsoft.com/office/word/2016/wordml/cid" xmlns:w16="http://schemas.microsoft.com/office/word/2018/wordml" xmlns:w16du="http://schemas.microsoft.com/office/word/2023/wordml/word16du" xmlns:w16sdtdh="http://schemas.microsoft.com/office/word/2020/wordml/sdtdatahash" xmlns:w16sdtfl="http://schemas.microsoft.com/office/word/2024/wordml/sdtformatlock" xmlns:w16se="http://schemas.microsoft.com/office/word/2015/wordml/symex" xmlns:wpg="http://schemas.microsoft.com/office/word/2010/wordprocessingGroup" xmlns:wpi="http://schemas.microsoft.com/office/word/2010/wordprocessingInk" xmlns:wne="http://schemas.microsoft.com/office/word/2006/wordml" xmlns:wps="http://schemas.microsoft.com/office/word/2010/wordprocessingShape" mc:Ignorable="w14 w15 w16se w16cid w16 w16cex w16sdtdh w16sdtfl w16du wp14">
   <w:abstractNum w:abstractNumId="0" w15:restartNumberingAfterBreak="0">
     <w:nsid w:val="0F2949E2"/>
     <w:multiLevelType w:val="hybridMultilevel"/>
@@ -6830,7 +6003,7 @@
 </file>
 
 <file path=word/people.xml><?xml version="1.0" encoding="utf-8"?>
-<w15:people xmlns:wpc="http://schemas.microsoft.com/office/word/2010/wordprocessingCanvas" xmlns:cx="http://schemas.microsoft.com/office/drawing/2014/chartex" xmlns:cx1="http://schemas.microsoft.com/office/drawing/2015/9/8/chartex" xmlns:cx2="http://schemas.microsoft.com/office/drawing/2015/10/21/chartex" xmlns:cx3="http://schemas.microsoft.com/office/drawing/2016/5/9/chartex" xmlns:cx4="http://schemas.microsoft.com/office/drawing/2016/5/10/chartex" xmlns:cx5="http://schemas.microsoft.com/office/drawing/2016/5/11/chartex" xmlns:cx6="http://schemas.microsoft.com/office/drawing/2016/5/12/chartex" xmlns:cx7="http://schemas.microsoft.com/office/drawing/2016/5/13/chartex" xmlns:cx8="http://schemas.microsoft.com/office/drawing/2016/5/14/chartex" xmlns:mc="http://schemas.openxmlformats.org/markup-compatibility/2006" xmlns:aink="http://schemas.microsoft.com/office/drawing/2016/ink" xmlns:am3d="http://schemas.microsoft.com/office/drawing/2017/model3d" xmlns:o="urn:schemas-microsoft-com:office:office" xmlns:oel="http://schemas.microsoft.com/office/2019/extlst" xmlns:r="http://schemas.openxmlformats.org/officeDocument/2006/relationships" xmlns:m="http://schemas.openxmlformats.org/officeDocument/2006/math" xmlns:v="urn:schemas-microsoft-com:vml" xmlns:wp14="http://schemas.microsoft.com/office/word/2010/wordprocessingDrawing" xmlns:wp="http://schemas.openxmlformats.org/drawingml/2006/wordprocessingDrawing" xmlns:w10="urn:schemas-microsoft-com:office:word" xmlns:w="http://schemas.openxmlformats.org/wordprocessingml/2006/main" xmlns:w14="http://schemas.microsoft.com/office/word/2010/wordml" xmlns:w15="http://schemas.microsoft.com/office/word/2012/wordml" xmlns:w16cex="http://schemas.microsoft.com/office/word/2018/wordml/cex" xmlns:w16cid="http://schemas.microsoft.com/office/word/2016/wordml/cid" xmlns:w16="http://schemas.microsoft.com/office/word/2018/wordml" xmlns:w16du="http://schemas.microsoft.com/office/word/2023/wordml/word16du" xmlns:w16sdtdh="http://schemas.microsoft.com/office/word/2020/wordml/sdtdatahash" xmlns:w16se="http://schemas.microsoft.com/office/word/2015/wordml/symex" xmlns:wpg="http://schemas.microsoft.com/office/word/2010/wordprocessingGroup" xmlns:wpi="http://schemas.microsoft.com/office/word/2010/wordprocessingInk" xmlns:wne="http://schemas.microsoft.com/office/word/2006/wordml" xmlns:wps="http://schemas.microsoft.com/office/word/2010/wordprocessingShape" mc:Ignorable="w14 w15 w16se w16cid w16 w16cex w16sdtdh w16du wp14">
+<w15:people xmlns:wpc="http://schemas.microsoft.com/office/word/2010/wordprocessingCanvas" xmlns:cx="http://schemas.microsoft.com/office/drawing/2014/chartex" xmlns:cx1="http://schemas.microsoft.com/office/drawing/2015/9/8/chartex" xmlns:cx2="http://schemas.microsoft.com/office/drawing/2015/10/21/chartex" xmlns:cx3="http://schemas.microsoft.com/office/drawing/2016/5/9/chartex" xmlns:cx4="http://schemas.microsoft.com/office/drawing/2016/5/10/chartex" xmlns:cx5="http://schemas.microsoft.com/office/drawing/2016/5/11/chartex" xmlns:cx6="http://schemas.microsoft.com/office/drawing/2016/5/12/chartex" xmlns:cx7="http://schemas.microsoft.com/office/drawing/2016/5/13/chartex" xmlns:cx8="http://schemas.microsoft.com/office/drawing/2016/5/14/chartex" xmlns:mc="http://schemas.openxmlformats.org/markup-compatibility/2006" xmlns:aink="http://schemas.microsoft.com/office/drawing/2016/ink" xmlns:am3d="http://schemas.microsoft.com/office/drawing/2017/model3d" xmlns:o="urn:schemas-microsoft-com:office:office" xmlns:oel="http://schemas.microsoft.com/office/2019/extlst" xmlns:r="http://schemas.openxmlformats.org/officeDocument/2006/relationships" xmlns:m="http://schemas.openxmlformats.org/officeDocument/2006/math" xmlns:v="urn:schemas-microsoft-com:vml" xmlns:wp14="http://schemas.microsoft.com/office/word/2010/wordprocessingDrawing" xmlns:wp="http://schemas.openxmlformats.org/drawingml/2006/wordprocessingDrawing" xmlns:w10="urn:schemas-microsoft-com:office:word" xmlns:w="http://schemas.openxmlformats.org/wordprocessingml/2006/main" xmlns:w14="http://schemas.microsoft.com/office/word/2010/wordml" xmlns:w15="http://schemas.microsoft.com/office/word/2012/wordml" xmlns:w16cex="http://schemas.microsoft.com/office/word/2018/wordml/cex" xmlns:w16cid="http://schemas.microsoft.com/office/word/2016/wordml/cid" xmlns:w16="http://schemas.microsoft.com/office/word/2018/wordml" xmlns:w16du="http://schemas.microsoft.com/office/word/2023/wordml/word16du" xmlns:w16sdtdh="http://schemas.microsoft.com/office/word/2020/wordml/sdtdatahash" xmlns:w16sdtfl="http://schemas.microsoft.com/office/word/2024/wordml/sdtformatlock" xmlns:w16se="http://schemas.microsoft.com/office/word/2015/wordml/symex" xmlns:wpg="http://schemas.microsoft.com/office/word/2010/wordprocessingGroup" xmlns:wpi="http://schemas.microsoft.com/office/word/2010/wordprocessingInk" xmlns:wne="http://schemas.microsoft.com/office/word/2006/wordml" xmlns:wps="http://schemas.microsoft.com/office/word/2010/wordprocessingShape" mc:Ignorable="w14 w15 w16se w16cid w16 w16cex w16sdtdh w16sdtfl w16du wp14">
   <w15:person w15:author="liam hall">
     <w15:presenceInfo w15:providerId="Windows Live" w15:userId="bbdbeed5b53121a5"/>
   </w15:person>
@@ -6838,7 +6011,7 @@
 </file>
 
 <file path=word/styles.xml><?xml version="1.0" encoding="utf-8"?>
-<w:styles xmlns:mc="http://schemas.openxmlformats.org/markup-compatibility/2006" xmlns:r="http://schemas.openxmlformats.org/officeDocument/2006/relationships" xmlns:w="http://schemas.openxmlformats.org/wordprocessingml/2006/main" xmlns:w14="http://schemas.microsoft.com/office/word/2010/wordml" xmlns:w15="http://schemas.microsoft.com/office/word/2012/wordml" xmlns:w16cex="http://schemas.microsoft.com/office/word/2018/wordml/cex" xmlns:w16cid="http://schemas.microsoft.com/office/word/2016/wordml/cid" xmlns:w16="http://schemas.microsoft.com/office/word/2018/wordml" xmlns:w16du="http://schemas.microsoft.com/office/word/2023/wordml/word16du" xmlns:w16sdtdh="http://schemas.microsoft.com/office/word/2020/wordml/sdtdatahash" xmlns:w16se="http://schemas.microsoft.com/office/word/2015/wordml/symex" mc:Ignorable="w14 w15 w16se w16cid w16 w16cex w16sdtdh w16du">
+<w:styles xmlns:mc="http://schemas.openxmlformats.org/markup-compatibility/2006" xmlns:r="http://schemas.openxmlformats.org/officeDocument/2006/relationships" xmlns:w="http://schemas.openxmlformats.org/wordprocessingml/2006/main" xmlns:w14="http://schemas.microsoft.com/office/word/2010/wordml" xmlns:w15="http://schemas.microsoft.com/office/word/2012/wordml" xmlns:w16cex="http://schemas.microsoft.com/office/word/2018/wordml/cex" xmlns:w16cid="http://schemas.microsoft.com/office/word/2016/wordml/cid" xmlns:w16="http://schemas.microsoft.com/office/word/2018/wordml" xmlns:w16du="http://schemas.microsoft.com/office/word/2023/wordml/word16du" xmlns:w16sdtdh="http://schemas.microsoft.com/office/word/2020/wordml/sdtdatahash" xmlns:w16sdtfl="http://schemas.microsoft.com/office/word/2024/wordml/sdtformatlock" xmlns:w16se="http://schemas.microsoft.com/office/word/2015/wordml/symex" mc:Ignorable="w14 w15 w16se w16cid w16 w16cex w16sdtdh w16sdtfl w16du">
   <w:docDefaults>
     <w:rPrDefault>
       <w:rPr>

</xml_diff>

<commit_message>
some story rewriting and fleshing out areas
</commit_message>
<xml_diff>
--- a/plan.docx
+++ b/plan.docx
@@ -56,6 +56,7 @@
         </w:rPr>
         <w:t xml:space="preserve"> disco Elysium and fear and hunger. Definitely have character portraits like disco Elysium has, and use the crosscode dialogue system.</w:t>
       </w:r>
+      <w:commentRangeStart w:id="0"/>
     </w:p>
     <w:p>
       <w:pPr>
@@ -379,6 +380,13 @@
         </w:rPr>
         <w:t>A potential vibe to go for with the combat UI.</w:t>
       </w:r>
+      <w:commentRangeEnd w:id="0"/>
+      <w:r>
+        <w:rPr>
+          <w:rStyle w:val="CommentReference"/>
+        </w:rPr>
+        <w:commentReference w:id="0"/>
+      </w:r>
     </w:p>
     <w:p>
       <w:pPr>
@@ -625,7 +633,7 @@
                     <pic:cNvPicPr/>
                   </pic:nvPicPr>
                   <pic:blipFill>
-                    <a:blip r:embed="rId8"/>
+                    <a:blip r:embed="rId12"/>
                     <a:stretch>
                       <a:fillRect/>
                     </a:stretch>
@@ -684,6 +692,7 @@
           <w:lang w:val="en-US"/>
         </w:rPr>
       </w:pPr>
+      <w:commentRangeStart w:id="1"/>
       <w:r>
         <w:rPr>
           <w:lang w:val="en-US"/>
@@ -778,39 +787,52 @@
         </w:rPr>
         <w:t>Put it in playerdata when obtainable</w:t>
       </w:r>
-    </w:p>
-    <w:p>
-      <w:pPr>
-        <w:rPr>
-          <w:lang w:val="en-US"/>
-        </w:rPr>
-      </w:pPr>
-    </w:p>
-    <w:p>
-      <w:pPr>
-        <w:rPr>
-          <w:lang w:val="en-US"/>
-        </w:rPr>
-      </w:pPr>
-    </w:p>
-    <w:p>
-      <w:pPr>
-        <w:rPr>
-          <w:lang w:val="en-US"/>
-        </w:rPr>
-      </w:pPr>
-    </w:p>
-    <w:p>
-      <w:pPr>
-        <w:rPr>
-          <w:lang w:val="en-US"/>
-        </w:rPr>
-      </w:pPr>
-      <w:r>
-        <w:rPr>
-          <w:lang w:val="en-US"/>
-        </w:rPr>
-        <w:t>Backend things to do:</w:t>
+      <w:commentRangeEnd w:id="1"/>
+      <w:r>
+        <w:rPr>
+          <w:rStyle w:val="CommentReference"/>
+        </w:rPr>
+        <w:commentReference w:id="1"/>
+      </w:r>
+    </w:p>
+    <w:p>
+      <w:pPr>
+        <w:rPr>
+          <w:lang w:val="en-US"/>
+        </w:rPr>
+      </w:pPr>
+    </w:p>
+    <w:p>
+      <w:pPr>
+        <w:rPr>
+          <w:lang w:val="en-US"/>
+        </w:rPr>
+      </w:pPr>
+    </w:p>
+    <w:p>
+      <w:pPr>
+        <w:rPr>
+          <w:lang w:val="en-US"/>
+        </w:rPr>
+      </w:pPr>
+    </w:p>
+    <w:p>
+      <w:pPr>
+        <w:rPr>
+          <w:lang w:val="en-US"/>
+        </w:rPr>
+      </w:pPr>
+      <w:r>
+        <w:rPr>
+          <w:lang w:val="en-US"/>
+        </w:rPr>
+        <w:t xml:space="preserve">Backend things </w:t>
+      </w:r>
+      <w:r>
+        <w:rPr>
+          <w:lang w:val="en-US"/>
+        </w:rPr>
+        <w:t>:</w:t>
       </w:r>
     </w:p>
     <w:p>
@@ -1015,7 +1037,7 @@
         <w:rPr>
           <w:lang w:val="en-US"/>
         </w:rPr>
-        <w:t>Design things to do:</w:t>
+        <w:t>Design things:</w:t>
       </w:r>
     </w:p>
     <w:p>
@@ -1194,40 +1216,21 @@
           <w:lang w:val="en-US"/>
         </w:rPr>
       </w:pPr>
-    </w:p>
-    <w:p>
-      <w:pPr>
-        <w:rPr>
-          <w:lang w:val="en-US"/>
-        </w:rPr>
-      </w:pPr>
-    </w:p>
-    <w:p>
-      <w:pPr>
-        <w:rPr>
-          <w:lang w:val="en-US"/>
-        </w:rPr>
-      </w:pPr>
-    </w:p>
-    <w:p>
-      <w:pPr>
-        <w:rPr>
-          <w:lang w:val="en-US"/>
-        </w:rPr>
-      </w:pPr>
-    </w:p>
-    <w:p>
-      <w:pPr>
-        <w:rPr>
-          <w:lang w:val="en-US"/>
-        </w:rPr>
-      </w:pPr>
-      <w:r>
-        <w:rPr>
-          <w:lang w:val="en-US"/>
-        </w:rPr>
+      <w:commentRangeStart w:id="2"/>
+      <w:r>
+        <w:rPr>
+          <w:lang w:val="en-US"/>
+        </w:rPr>
+        <w:lastRenderedPageBreak/>
         <w:t>I haven’t thought of names yet D:</w:t>
       </w:r>
+      <w:commentRangeEnd w:id="2"/>
+      <w:r>
+        <w:rPr>
+          <w:rStyle w:val="CommentReference"/>
+        </w:rPr>
+        <w:commentReference w:id="2"/>
+      </w:r>
     </w:p>
     <w:p>
       <w:pPr>
@@ -1282,7 +1285,28 @@
         <w:rPr>
           <w:lang w:val="en-US"/>
         </w:rPr>
-        <w:t xml:space="preserve">. This created a “black market” of genes, small groups of people would dig graves and even murder to gain access to desirable genes. Now, a few decades later, this has escalated so </w:t>
+        <w:t xml:space="preserve">. </w:t>
+      </w:r>
+      <w:commentRangeStart w:id="3"/>
+      <w:r>
+        <w:rPr>
+          <w:lang w:val="en-US"/>
+        </w:rPr>
+        <w:t xml:space="preserve">This created a “black market” of genes, small groups of people would dig graves and even murder to gain access to desirable genes. </w:t>
+      </w:r>
+      <w:commentRangeEnd w:id="3"/>
+      <w:r>
+        <w:rPr>
+          <w:rStyle w:val="CommentReference"/>
+        </w:rPr>
+        <w:commentReference w:id="3"/>
+      </w:r>
+      <w:commentRangeStart w:id="4"/>
+      <w:r>
+        <w:rPr>
+          <w:lang w:val="en-US"/>
+        </w:rPr>
+        <w:t xml:space="preserve">Now, a few decades later, this has escalated so </w:t>
       </w:r>
       <w:r>
         <w:rPr>
@@ -1326,6 +1350,26 @@
         </w:rPr>
         <w:t xml:space="preserve"> are the only people who can afford the still expensive.</w:t>
       </w:r>
+      <w:commentRangeEnd w:id="4"/>
+      <w:r>
+        <w:rPr>
+          <w:rStyle w:val="CommentReference"/>
+        </w:rPr>
+        <w:commentReference w:id="4"/>
+      </w:r>
+    </w:p>
+    <w:p>
+      <w:pPr>
+        <w:rPr>
+          <w:lang w:val="en-US"/>
+        </w:rPr>
+      </w:pPr>
+      <w:r>
+        <w:rPr>
+          <w:lang w:val="en-US"/>
+        </w:rPr>
+        <w:t>With it being widespread a lot of people have it and a lot of people are against it too, this creates a bit of contention between the two groups.</w:t>
+      </w:r>
     </w:p>
     <w:p>
       <w:pPr>
@@ -1353,6 +1397,7 @@
           <w:lang w:val="en-US"/>
         </w:rPr>
       </w:pPr>
+      <w:commentRangeStart w:id="5"/>
       <w:r>
         <w:rPr>
           <w:lang w:val="en-US"/>
@@ -1419,19 +1464,41 @@
         </w:rPr>
         <w:t xml:space="preserve"> to deliver a letter, saying it’s very important it gets delivered properly.</w:t>
       </w:r>
-    </w:p>
-    <w:p>
-      <w:pPr>
-        <w:rPr>
-          <w:lang w:val="en-US"/>
-        </w:rPr>
-      </w:pPr>
-      <w:r>
-        <w:rPr>
-          <w:lang w:val="en-US"/>
-        </w:rPr>
-        <w:t xml:space="preserve">You then walk down the streets and get a little look at the world, something doesn’t quite seem right, some of the people don’t seem quite right. </w:t>
-      </w:r>
+      <w:commentRangeEnd w:id="5"/>
+      <w:r>
+        <w:rPr>
+          <w:rStyle w:val="CommentReference"/>
+        </w:rPr>
+        <w:commentReference w:id="5"/>
+      </w:r>
+    </w:p>
+    <w:p>
+      <w:pPr>
+        <w:rPr>
+          <w:lang w:val="en-US"/>
+        </w:rPr>
+      </w:pPr>
+      <w:r>
+        <w:rPr>
+          <w:lang w:val="en-US"/>
+        </w:rPr>
+        <w:t xml:space="preserve">You then walk down the streets and get a little look at the world, </w:t>
+      </w:r>
+      <w:commentRangeStart w:id="6"/>
+      <w:r>
+        <w:rPr>
+          <w:lang w:val="en-US"/>
+        </w:rPr>
+        <w:t xml:space="preserve">something doesn’t quite seem right, some of the people don’t seem quite right. </w:t>
+      </w:r>
+      <w:commentRangeEnd w:id="6"/>
+      <w:r>
+        <w:rPr>
+          <w:rStyle w:val="CommentReference"/>
+        </w:rPr>
+        <w:commentReference w:id="6"/>
+      </w:r>
+      <w:commentRangeStart w:id="7"/>
       <w:r>
         <w:rPr>
           <w:lang w:val="en-US"/>
@@ -1442,7 +1509,19 @@
         <w:rPr>
           <w:lang w:val="en-US"/>
         </w:rPr>
-        <w:t xml:space="preserve"> over there, they approach you and knock you to the ground, one says “this isn’t the one”, the other  “Lets take her anyways, we cant leave her here”</w:t>
+        <w:t xml:space="preserve"> over there, they approach you and knock you to the ground, one says “this isn’t the one”, the other  “</w:t>
+      </w:r>
+      <w:r>
+        <w:rPr>
+          <w:lang w:val="en-US"/>
+        </w:rPr>
+        <w:t>They definitely fit the description.</w:t>
+      </w:r>
+      <w:r>
+        <w:rPr>
+          <w:lang w:val="en-US"/>
+        </w:rPr>
+        <w:t>”</w:t>
       </w:r>
       <w:r>
         <w:rPr>
@@ -1450,6 +1529,13 @@
         </w:rPr>
         <w:t>. The last thing you know is they pick you up and you pass out.</w:t>
       </w:r>
+      <w:commentRangeEnd w:id="7"/>
+      <w:r>
+        <w:rPr>
+          <w:rStyle w:val="CommentReference"/>
+        </w:rPr>
+        <w:commentReference w:id="7"/>
+      </w:r>
     </w:p>
     <w:p>
       <w:pPr>
@@ -1467,13 +1553,57 @@
         <w:rPr>
           <w:lang w:val="en-US"/>
         </w:rPr>
-        <w:t xml:space="preserve">the main guy </w:t>
-      </w:r>
-      <w:r>
-        <w:rPr>
-          <w:lang w:val="en-US"/>
-        </w:rPr>
-        <w:t xml:space="preserve">poking at you asking if you’re ok. You, being confused ask what happened, apparently the two men just dumped you here, without an eye. You then panic and realize your eye is gone. The </w:t>
+        <w:t>the</w:t>
+      </w:r>
+      <w:r>
+        <w:rPr>
+          <w:lang w:val="en-US"/>
+        </w:rPr>
+        <w:t xml:space="preserve"> post office </w:t>
+      </w:r>
+      <w:r>
+        <w:rPr>
+          <w:lang w:val="en-US"/>
+        </w:rPr>
+        <w:t xml:space="preserve">guy </w:t>
+      </w:r>
+      <w:r>
+        <w:rPr>
+          <w:lang w:val="en-US"/>
+        </w:rPr>
+        <w:t>poking at you asking if you’re ok. You, being confused ask what happened, apparently the two men just dumped you</w:t>
+      </w:r>
+      <w:r>
+        <w:rPr>
+          <w:lang w:val="en-US"/>
+        </w:rPr>
+        <w:t xml:space="preserve"> two</w:t>
+      </w:r>
+      <w:r>
+        <w:rPr>
+          <w:lang w:val="en-US"/>
+        </w:rPr>
+        <w:t xml:space="preserve"> here, without an eye. </w:t>
+      </w:r>
+      <w:commentRangeStart w:id="8"/>
+      <w:r>
+        <w:rPr>
+          <w:lang w:val="en-US"/>
+        </w:rPr>
+        <w:t>You then panic and realize your eye is gone</w:t>
+      </w:r>
+      <w:commentRangeEnd w:id="8"/>
+      <w:r>
+        <w:rPr>
+          <w:rStyle w:val="CommentReference"/>
+        </w:rPr>
+        <w:commentReference w:id="8"/>
+      </w:r>
+      <w:r>
+        <w:rPr>
+          <w:lang w:val="en-US"/>
+        </w:rPr>
+        <w:t xml:space="preserve">. The </w:t>
       </w:r>
       <w:r>
         <w:rPr>
@@ -1498,8 +1628,110 @@
         <w:rPr>
           <w:lang w:val="en-US"/>
         </w:rPr>
+        <w:t xml:space="preserve">You then continue off int the streets of the </w:t>
+      </w:r>
+      <w:commentRangeStart w:id="9"/>
+      <w:r>
+        <w:rPr>
+          <w:lang w:val="en-US"/>
+        </w:rPr>
+        <w:t xml:space="preserve">undercity </w:t>
+      </w:r>
+      <w:commentRangeEnd w:id="9"/>
+      <w:r>
+        <w:rPr>
+          <w:rStyle w:val="CommentReference"/>
+        </w:rPr>
+        <w:commentReference w:id="9"/>
+      </w:r>
+      <w:r>
+        <w:rPr>
+          <w:lang w:val="en-US"/>
+        </w:rPr>
+        <w:t xml:space="preserve">with the </w:t>
+      </w:r>
+      <w:r>
+        <w:rPr>
+          <w:lang w:val="en-US"/>
+        </w:rPr>
+        <w:t>man</w:t>
+      </w:r>
+      <w:r>
+        <w:rPr>
+          <w:lang w:val="en-US"/>
+        </w:rPr>
+        <w:t xml:space="preserve"> showing you around the small area he live</w:t>
+      </w:r>
+      <w:r>
+        <w:rPr>
+          <w:lang w:val="en-US"/>
+        </w:rPr>
+        <w:t>d</w:t>
+      </w:r>
+      <w:r>
+        <w:rPr>
+          <w:lang w:val="en-US"/>
+        </w:rPr>
+        <w:t xml:space="preserve"> in</w:t>
+      </w:r>
+      <w:r>
+        <w:rPr>
+          <w:lang w:val="en-US"/>
+        </w:rPr>
+        <w:t xml:space="preserve">, he says this is where he grew up, </w:t>
+      </w:r>
+      <w:commentRangeStart w:id="10"/>
+      <w:r>
+        <w:rPr>
+          <w:lang w:val="en-US"/>
+        </w:rPr>
+        <w:t>but you don’t even recognize this area</w:t>
+      </w:r>
+      <w:commentRangeEnd w:id="10"/>
+      <w:r>
+        <w:rPr>
+          <w:rStyle w:val="CommentReference"/>
+        </w:rPr>
+        <w:commentReference w:id="10"/>
+      </w:r>
+      <w:r>
+        <w:rPr>
+          <w:lang w:val="en-US"/>
+        </w:rPr>
+        <w:t xml:space="preserve">, you discuss how you got here and that you want to leave. </w:t>
+      </w:r>
+      <w:commentRangeStart w:id="11"/>
+      <w:r>
+        <w:rPr>
+          <w:lang w:val="en-US"/>
+        </w:rPr>
+        <w:t xml:space="preserve">He agrees to help you leave and try to </w:t>
+      </w:r>
+      <w:r>
+        <w:rPr>
+          <w:lang w:val="en-US"/>
+        </w:rPr>
         <w:lastRenderedPageBreak/>
-        <w:t xml:space="preserve">You then continue off int the streets of the undercity with the </w:t>
+        <w:t>find your eye</w:t>
+      </w:r>
+      <w:commentRangeEnd w:id="11"/>
+      <w:r>
+        <w:rPr>
+          <w:rStyle w:val="CommentReference"/>
+        </w:rPr>
+        <w:commentReference w:id="11"/>
+      </w:r>
+      <w:r>
+        <w:rPr>
+          <w:lang w:val="en-US"/>
+        </w:rPr>
+        <w:t>.</w:t>
+      </w:r>
+      <w:r>
+        <w:rPr>
+          <w:lang w:val="en-US"/>
+        </w:rPr>
+        <w:t xml:space="preserve"> The </w:t>
       </w:r>
       <w:r>
         <w:rPr>
@@ -1511,57 +1743,36 @@
         <w:rPr>
           <w:lang w:val="en-US"/>
         </w:rPr>
-        <w:t xml:space="preserve"> showing you around the small area he live</w:t>
-      </w:r>
-      <w:r>
-        <w:rPr>
-          <w:lang w:val="en-US"/>
-        </w:rPr>
-        <w:t>d</w:t>
-      </w:r>
-      <w:r>
-        <w:rPr>
-          <w:lang w:val="en-US"/>
-        </w:rPr>
-        <w:t xml:space="preserve"> in</w:t>
-      </w:r>
-      <w:r>
-        <w:rPr>
-          <w:lang w:val="en-US"/>
-        </w:rPr>
-        <w:t>, he says this is where he grew up, but you don’t even recognize this area</w:t>
-      </w:r>
-      <w:r>
-        <w:rPr>
-          <w:lang w:val="en-US"/>
-        </w:rPr>
-        <w:t>, you discuss how you got here and that you want to leave. He agrees to help you leave and try to find your eye.</w:t>
-      </w:r>
-      <w:r>
-        <w:rPr>
-          <w:lang w:val="en-US"/>
-        </w:rPr>
-        <w:t xml:space="preserve"> The </w:t>
-      </w:r>
-      <w:r>
-        <w:rPr>
-          <w:lang w:val="en-US"/>
-        </w:rPr>
-        <w:t>man</w:t>
-      </w:r>
-      <w:r>
-        <w:rPr>
-          <w:lang w:val="en-US"/>
-        </w:rPr>
-        <w:t xml:space="preserve"> suggests it could’ve been the current overlord who took your eye, and you start trying to find information about him.</w:t>
-      </w:r>
-    </w:p>
-    <w:p>
-      <w:pPr>
-        <w:rPr>
-          <w:lang w:val="en-US"/>
-        </w:rPr>
-      </w:pPr>
+        <w:t xml:space="preserve"> suggests it could’ve been the current overlord </w:t>
+      </w:r>
+      <w:commentRangeStart w:id="12"/>
+      <w:r>
+        <w:rPr>
+          <w:lang w:val="en-US"/>
+        </w:rPr>
+        <w:t>who took your eye</w:t>
+      </w:r>
+      <w:commentRangeEnd w:id="12"/>
+      <w:r>
+        <w:rPr>
+          <w:rStyle w:val="CommentReference"/>
+        </w:rPr>
+        <w:commentReference w:id="12"/>
+      </w:r>
+      <w:r>
+        <w:rPr>
+          <w:lang w:val="en-US"/>
+        </w:rPr>
+        <w:t>, and you start trying to find information about him.</w:t>
+      </w:r>
+    </w:p>
+    <w:p>
+      <w:pPr>
+        <w:rPr>
+          <w:lang w:val="en-US"/>
+        </w:rPr>
+      </w:pPr>
+      <w:commentRangeStart w:id="13"/>
       <w:r>
         <w:rPr>
           <w:lang w:val="en-US"/>
@@ -1578,26 +1789,46 @@
         <w:rPr>
           <w:lang w:val="en-US"/>
         </w:rPr>
-        <w:t xml:space="preserve"> you are across the other side of the giant crater that the city sits on.</w:t>
-      </w:r>
-    </w:p>
-    <w:p>
-      <w:pPr>
-        <w:rPr>
-          <w:lang w:val="en-US"/>
-        </w:rPr>
-      </w:pPr>
-      <w:r>
-        <w:rPr>
-          <w:lang w:val="en-US"/>
-        </w:rPr>
-        <w:t>After a little digging you find the location of his hideout and take a visit, the “receptionist” dismisses you for not having an appointment and you can’t get to see him</w:t>
-      </w:r>
-      <w:r>
-        <w:rPr>
-          <w:lang w:val="en-US"/>
-        </w:rPr>
-        <w:t xml:space="preserve"> without “proving yourself”, </w:t>
+        <w:t xml:space="preserve"> you are across the other side of the giant crater that the city sits on</w:t>
+      </w:r>
+      <w:commentRangeEnd w:id="13"/>
+      <w:r>
+        <w:rPr>
+          <w:rStyle w:val="CommentReference"/>
+        </w:rPr>
+        <w:commentReference w:id="13"/>
+      </w:r>
+      <w:r>
+        <w:rPr>
+          <w:lang w:val="en-US"/>
+        </w:rPr>
+        <w:t>.</w:t>
+      </w:r>
+    </w:p>
+    <w:p>
+      <w:pPr>
+        <w:rPr>
+          <w:lang w:val="en-US"/>
+        </w:rPr>
+      </w:pPr>
+      <w:r>
+        <w:rPr>
+          <w:lang w:val="en-US"/>
+        </w:rPr>
+        <w:t>After a little digging you find the location of his hideout and take a visit, the receptionist dismisses you for not having an appointment and you can’t get to see him</w:t>
+      </w:r>
+      <w:r>
+        <w:rPr>
+          <w:lang w:val="en-US"/>
+        </w:rPr>
+        <w:t xml:space="preserve"> without </w:t>
+      </w:r>
+      <w:commentRangeStart w:id="14"/>
+      <w:r>
+        <w:rPr>
+          <w:lang w:val="en-US"/>
+        </w:rPr>
+        <w:t xml:space="preserve">“proving yourself”, </w:t>
       </w:r>
       <w:r>
         <w:rPr>
@@ -1605,6 +1836,13 @@
         </w:rPr>
         <w:t>by fetching an item from the abandoned town nearby.</w:t>
       </w:r>
+      <w:commentRangeEnd w:id="14"/>
+      <w:r>
+        <w:rPr>
+          <w:rStyle w:val="CommentReference"/>
+        </w:rPr>
+        <w:commentReference w:id="14"/>
+      </w:r>
     </w:p>
     <w:p>
       <w:pPr>
@@ -1635,7 +1873,28 @@
         <w:rPr>
           <w:lang w:val="en-US"/>
         </w:rPr>
-        <w:t xml:space="preserve">talk to the real overlord, </w:t>
+        <w:t xml:space="preserve">talk to the real </w:t>
+      </w:r>
+      <w:commentRangeStart w:id="15"/>
+      <w:r>
+        <w:rPr>
+          <w:lang w:val="en-US"/>
+        </w:rPr>
+        <w:t>overlord</w:t>
+      </w:r>
+      <w:commentRangeEnd w:id="15"/>
+      <w:r>
+        <w:rPr>
+          <w:rStyle w:val="CommentReference"/>
+        </w:rPr>
+        <w:commentReference w:id="15"/>
+      </w:r>
+      <w:commentRangeStart w:id="16"/>
+      <w:r>
+        <w:rPr>
+          <w:lang w:val="en-US"/>
+        </w:rPr>
+        <w:t xml:space="preserve">, </w:t>
       </w:r>
       <w:r>
         <w:rPr>
@@ -1655,13 +1914,21 @@
         </w:rPr>
         <w:t xml:space="preserve"> saying your weak.</w:t>
       </w:r>
-    </w:p>
-    <w:p>
-      <w:pPr>
-        <w:rPr>
-          <w:lang w:val="en-US"/>
-        </w:rPr>
-      </w:pPr>
+      <w:commentRangeEnd w:id="16"/>
+      <w:r>
+        <w:rPr>
+          <w:rStyle w:val="CommentReference"/>
+        </w:rPr>
+        <w:commentReference w:id="16"/>
+      </w:r>
+    </w:p>
+    <w:p>
+      <w:pPr>
+        <w:rPr>
+          <w:lang w:val="en-US"/>
+        </w:rPr>
+      </w:pPr>
+      <w:commentRangeStart w:id="17"/>
       <w:r>
         <w:rPr>
           <w:lang w:val="en-US"/>
@@ -1686,13 +1953,21 @@
         </w:rPr>
         <w:t>and feels he has to prove himself. So, challenging him and beating him in something simple could prove effective at wearing him down. After working at chopping trees, listening to the guards, it seems like they don’t enjoy working under the overlord, so you manage to convince them to let you back as an audience to the overlord.</w:t>
       </w:r>
-    </w:p>
-    <w:p>
-      <w:pPr>
-        <w:rPr>
-          <w:lang w:val="en-US"/>
-        </w:rPr>
-      </w:pPr>
+      <w:commentRangeEnd w:id="17"/>
+      <w:r>
+        <w:rPr>
+          <w:rStyle w:val="CommentReference"/>
+        </w:rPr>
+        <w:commentReference w:id="17"/>
+      </w:r>
+    </w:p>
+    <w:p>
+      <w:pPr>
+        <w:rPr>
+          <w:lang w:val="en-US"/>
+        </w:rPr>
+      </w:pPr>
+      <w:commentRangeStart w:id="18"/>
       <w:r>
         <w:rPr>
           <w:lang w:val="en-US"/>
@@ -1735,13 +2010,21 @@
         </w:rPr>
         <w:t xml:space="preserve"> only other person above him in the city.</w:t>
       </w:r>
-    </w:p>
-    <w:p>
-      <w:pPr>
-        <w:rPr>
-          <w:lang w:val="en-US"/>
-        </w:rPr>
-      </w:pPr>
+      <w:commentRangeEnd w:id="18"/>
+      <w:r>
+        <w:rPr>
+          <w:rStyle w:val="CommentReference"/>
+        </w:rPr>
+        <w:commentReference w:id="18"/>
+      </w:r>
+    </w:p>
+    <w:p>
+      <w:pPr>
+        <w:rPr>
+          <w:lang w:val="en-US"/>
+        </w:rPr>
+      </w:pPr>
+      <w:commentRangeStart w:id="19"/>
       <w:r>
         <w:rPr>
           <w:lang w:val="en-US"/>
@@ -1760,13 +2043,21 @@
         </w:rPr>
         <w:t xml:space="preserve"> find that your sibling is missing… and you remember back to the guys who attacked you earlier. The journey into the royal palace begins.</w:t>
       </w:r>
-    </w:p>
-    <w:p>
-      <w:pPr>
-        <w:rPr>
-          <w:lang w:val="en-US"/>
-        </w:rPr>
-      </w:pPr>
+      <w:commentRangeEnd w:id="19"/>
+      <w:r>
+        <w:rPr>
+          <w:rStyle w:val="CommentReference"/>
+        </w:rPr>
+        <w:commentReference w:id="19"/>
+      </w:r>
+    </w:p>
+    <w:p>
+      <w:pPr>
+        <w:rPr>
+          <w:lang w:val="en-US"/>
+        </w:rPr>
+      </w:pPr>
+      <w:commentRangeStart w:id="20"/>
       <w:r>
         <w:rPr>
           <w:lang w:val="en-US"/>
@@ -1777,7 +2068,7 @@
         <w:rPr>
           <w:lang w:val="en-US"/>
         </w:rPr>
-        <w:t>kid</w:t>
+        <w:t xml:space="preserve">mail boy </w:t>
       </w:r>
       <w:r>
         <w:rPr>
@@ -1791,59 +2082,121 @@
         </w:rPr>
         <w:t>. This place has some mechanical puzzles, and some physics puzzles. In the middle of the area a scripted encounter with guards who escape happens. The area continues until walking across a high catwalk above a vat of acid, when the head guard comes along, and a boss fight occurs. The headguard is strong and can’t be damaged initially. But reaching the end of the catwalk reveals a button that drops the catwalk and the head guard into the acid, he then climbs up and can be fought normally. When you beat him, you gain access to the royal palace.</w:t>
       </w:r>
-    </w:p>
-    <w:p>
-      <w:pPr>
-        <w:rPr>
-          <w:lang w:val="en-US"/>
-        </w:rPr>
-      </w:pPr>
-      <w:r>
-        <w:rPr>
-          <w:lang w:val="en-US"/>
-        </w:rPr>
-        <w:t xml:space="preserve">The royal place is strange, all the populated areas have no encounter, but the non-populated areas have many. The populated areas have puzzles involving moving people around to clear a path. In this area, there is a guard post, where you overhear that your eye is in the treasury. The second area is the prince’s living area, this is a stealthy area, having to stay out of the prince’s LOS and reach the treasury room. Upon looking for your eye he prince enters the room holding </w:t>
-      </w:r>
+      <w:commentRangeEnd w:id="20"/>
+      <w:r>
+        <w:rPr>
+          <w:rStyle w:val="CommentReference"/>
+        </w:rPr>
+        <w:commentReference w:id="20"/>
+      </w:r>
+    </w:p>
+    <w:p>
+      <w:pPr>
+        <w:rPr>
+          <w:lang w:val="en-US"/>
+        </w:rPr>
+      </w:pPr>
+      <w:commentRangeStart w:id="21"/>
+      <w:commentRangeStart w:id="22"/>
+      <w:r>
+        <w:rPr>
+          <w:lang w:val="en-US"/>
+        </w:rPr>
+        <w:t>The royal place is strange, all the populated areas have no encounter, but the non-populated areas have many. The populated areas have puzzles involving moving people around to clear a path. In this area, there is a guard post, where you overhear that your eye is in the treasury. The second area is the prince’s living area, this is a stealthy area, having to stay out of the prince’s LOS and reach the treasury room. Upon looking for your eye he prince enters the room holding your eye, rolls it along the floor towards you and before you can put it in, a boss fight begins</w:t>
+      </w:r>
+      <w:r>
+        <w:rPr>
+          <w:lang w:val="en-US"/>
+        </w:rPr>
+        <w:t xml:space="preserve">. Upon reaching half health he gets bored and leaves, stating “well, I guess you’ll never find them then, </w:t>
+      </w:r>
+      <w:r>
+        <w:rPr>
+          <w:lang w:val="en-US"/>
+        </w:rPr>
+        <w:t>I’ll</w:t>
+      </w:r>
+      <w:r>
+        <w:rPr>
+          <w:lang w:val="en-US"/>
+        </w:rPr>
+        <w:t xml:space="preserve"> be in the throne room.” In reference to your kidnapped sibling.</w:t>
+      </w:r>
+      <w:commentRangeEnd w:id="21"/>
+      <w:r>
+        <w:rPr>
+          <w:rStyle w:val="CommentReference"/>
+        </w:rPr>
+        <w:commentReference w:id="21"/>
+      </w:r>
+      <w:commentRangeEnd w:id="22"/>
+      <w:r>
+        <w:rPr>
+          <w:rStyle w:val="CommentReference"/>
+        </w:rPr>
+        <w:commentReference w:id="22"/>
+      </w:r>
+    </w:p>
+    <w:p>
+      <w:pPr>
+        <w:rPr>
+          <w:lang w:val="en-US"/>
+        </w:rPr>
+      </w:pPr>
+      <w:commentRangeStart w:id="23"/>
       <w:r>
         <w:rPr>
           <w:lang w:val="en-US"/>
         </w:rPr>
         <w:lastRenderedPageBreak/>
-        <w:t>your eye, rolls it along the floor towards you and before you can put it in, a boss fight begins</w:t>
-      </w:r>
-      <w:r>
-        <w:rPr>
-          <w:lang w:val="en-US"/>
-        </w:rPr>
-        <w:t>. Upon reaching half health he gets bored and leaves, stating “well, I guess you’ll never find them then, ill be in the throne room.” In reference to your kidnapped sibling.</w:t>
-      </w:r>
-    </w:p>
-    <w:p>
-      <w:pPr>
-        <w:rPr>
-          <w:lang w:val="en-US"/>
-        </w:rPr>
-      </w:pPr>
-      <w:r>
-        <w:rPr>
-          <w:lang w:val="en-US"/>
-        </w:rPr>
-        <w:t xml:space="preserve">You now have to find the prince in the throne room where the real boss fight begins. The prince has a few phases where he keeps switching out genes and changing attacks. During his final phase, he breaks the floor and you fall back into the main area of the palace, where you finally beat him and take his key. With this you can access where your sibling is held. </w:t>
-      </w:r>
-    </w:p>
-    <w:p>
-      <w:pPr>
-        <w:rPr>
-          <w:lang w:val="en-US"/>
-        </w:rPr>
-      </w:pPr>
-    </w:p>
-    <w:p>
-      <w:pPr>
-        <w:rPr>
-          <w:lang w:val="en-US"/>
-        </w:rPr>
-      </w:pPr>
+        <w:t xml:space="preserve">You now </w:t>
+      </w:r>
+      <w:r>
+        <w:rPr>
+          <w:lang w:val="en-US"/>
+        </w:rPr>
+        <w:t>must</w:t>
+      </w:r>
+      <w:r>
+        <w:rPr>
+          <w:lang w:val="en-US"/>
+        </w:rPr>
+        <w:t xml:space="preserve"> find the prince in the throne room where the real boss fight begins. The prince has a few phases where he keeps switching out genes and changing attacks. During his final phase, he breaks the </w:t>
+      </w:r>
+      <w:r>
+        <w:rPr>
+          <w:lang w:val="en-US"/>
+        </w:rPr>
+        <w:t>floor,</w:t>
+      </w:r>
+      <w:r>
+        <w:rPr>
+          <w:lang w:val="en-US"/>
+        </w:rPr>
+        <w:t xml:space="preserve"> and you fall back into the main area of the palace, where you finally beat him and take his key. With this you can access where your sibling is held. </w:t>
+      </w:r>
+      <w:commentRangeEnd w:id="23"/>
+      <w:r>
+        <w:rPr>
+          <w:rStyle w:val="CommentReference"/>
+        </w:rPr>
+        <w:commentReference w:id="23"/>
+      </w:r>
+    </w:p>
+    <w:p>
+      <w:pPr>
+        <w:rPr>
+          <w:lang w:val="en-US"/>
+        </w:rPr>
+      </w:pPr>
+    </w:p>
+    <w:p>
+      <w:pPr>
+        <w:rPr>
+          <w:lang w:val="en-US"/>
+        </w:rPr>
+      </w:pPr>
+      <w:commentRangeStart w:id="24"/>
       <w:r>
         <w:rPr>
           <w:lang w:val="en-US"/>
@@ -1861,15 +2214,135 @@
         <w:rPr>
           <w:lang w:val="en-US"/>
         </w:rPr>
-        <w:t>The next day, the prince makes an announcement about being attacked in his own home, and orders your arrest. When police arrive at your house, the overlord brings you back to his compound, and commends you for taking the prince down a notch, and tells you to leave town, which ends the game.</w:t>
-      </w:r>
-    </w:p>
-    <w:p>
-      <w:pPr>
-        <w:rPr>
-          <w:lang w:val="en-US"/>
-        </w:rPr>
-      </w:pPr>
+        <w:t xml:space="preserve">The next day, the prince </w:t>
+      </w:r>
+      <w:r>
+        <w:rPr>
+          <w:lang w:val="en-US"/>
+        </w:rPr>
+        <w:t>announces</w:t>
+      </w:r>
+      <w:r>
+        <w:rPr>
+          <w:lang w:val="en-US"/>
+        </w:rPr>
+        <w:t xml:space="preserve"> being attacked in his own </w:t>
+      </w:r>
+      <w:r>
+        <w:rPr>
+          <w:lang w:val="en-US"/>
+        </w:rPr>
+        <w:t>home and</w:t>
+      </w:r>
+      <w:r>
+        <w:rPr>
+          <w:lang w:val="en-US"/>
+        </w:rPr>
+        <w:t xml:space="preserve"> orders your arrest. When police arrive at your house, the overlord brings you back to his </w:t>
+      </w:r>
+      <w:r>
+        <w:rPr>
+          <w:lang w:val="en-US"/>
+        </w:rPr>
+        <w:t>compound and</w:t>
+      </w:r>
+      <w:r>
+        <w:rPr>
+          <w:lang w:val="en-US"/>
+        </w:rPr>
+        <w:t xml:space="preserve"> commends you for taking the prince down a notch, and tells you to leave town, which ends the game.</w:t>
+      </w:r>
+      <w:commentRangeEnd w:id="24"/>
+      <w:r>
+        <w:rPr>
+          <w:rStyle w:val="CommentReference"/>
+        </w:rPr>
+        <w:commentReference w:id="24"/>
+      </w:r>
+    </w:p>
+    <w:p>
+      <w:pPr>
+        <w:rPr>
+          <w:lang w:val="en-US"/>
+        </w:rPr>
+      </w:pPr>
+      <w:r>
+        <w:rPr>
+          <w:lang w:val="en-US"/>
+        </w:rPr>
+        <w:t>When you arrive you find out that you were too late, and your sibling already gave them what they wanted to know as well as the intercepted letter so the whole point of coming to stop them didn’t work.</w:t>
+      </w:r>
+    </w:p>
+    <w:p>
+      <w:pPr>
+        <w:rPr>
+          <w:lang w:val="en-US"/>
+        </w:rPr>
+      </w:pPr>
+      <w:r>
+        <w:rPr>
+          <w:lang w:val="en-US"/>
+        </w:rPr>
+        <w:t>Then the game heavily implies that you could’ve done something different earlier – then you (player) are prompted to return to before entering the chemical plant and hinted on what you need to do to continue (TBD – likely some item fetching stuff with the books or red seals or smth – this hint is for a quicker way to enter the palace)</w:t>
+      </w:r>
+    </w:p>
+    <w:p>
+      <w:pPr>
+        <w:rPr>
+          <w:lang w:val="en-US"/>
+        </w:rPr>
+      </w:pPr>
+      <w:r>
+        <w:rPr>
+          <w:lang w:val="en-US"/>
+        </w:rPr>
+        <w:t>Try 2 of stopping the information getting out skips the entire chemical plant, and meets you with the emperor immediately in the palace, he then takes you to where your sibling is being held and all three of you go to his “special dungeon” (I swear it’s not sus).</w:t>
+      </w:r>
+    </w:p>
+    <w:p>
+      <w:pPr>
+        <w:rPr>
+          <w:lang w:val="en-US"/>
+        </w:rPr>
+      </w:pPr>
+      <w:r>
+        <w:rPr>
+          <w:lang w:val="en-US"/>
+        </w:rPr>
+        <w:t xml:space="preserve">After some puzzles to escape the </w:t>
+      </w:r>
+      <w:r>
+        <w:rPr>
+          <w:lang w:val="en-US"/>
+        </w:rPr>
+        <w:t>dungeon you confront the emperor again for a harder final boss, which ends in you getting hurt (scripted) and your sibling gives up the information to save you.</w:t>
+      </w:r>
+    </w:p>
+    <w:p>
+      <w:pPr>
+        <w:rPr>
+          <w:lang w:val="en-US"/>
+        </w:rPr>
+      </w:pPr>
+      <w:r>
+        <w:rPr>
+          <w:lang w:val="en-US"/>
+        </w:rPr>
+        <w:t>You then return home and keep thinking about what you could’ve done and the option to return and try again comes up but then your sibling enters and you discuss how they needed that information at some point and not to dwell on the past so much.</w:t>
+      </w:r>
+    </w:p>
+    <w:p>
+      <w:pPr>
+        <w:rPr>
+          <w:lang w:val="en-US"/>
+        </w:rPr>
+      </w:pPr>
+      <w:r>
+        <w:rPr>
+          <w:lang w:val="en-US"/>
+        </w:rPr>
+        <w:t>(tee hee fake out)</w:t>
+      </w:r>
     </w:p>
     <w:p>
       <w:pPr>
@@ -1882,6 +2355,177 @@
           <w:lang w:val="en-US"/>
         </w:rPr>
         <w:t xml:space="preserve">END </w:t>
+      </w:r>
+    </w:p>
+    <w:p>
+      <w:pPr>
+        <w:rPr>
+          <w:lang w:val="en-US"/>
+        </w:rPr>
+      </w:pPr>
+      <w:r>
+        <w:rPr>
+          <w:lang w:val="en-US"/>
+        </w:rPr>
+        <w:t>Some notes: lil mail boi keeps talking about how bad it is for the gene tec in general how its being used for eugenics and stuff. But the idea of it being good builds up over the course of the game, beginning with the prison guards talking about people who could get cured of all these diseases bc of it. This builds up all throughout the game – hopefully at the time of the first final boss the player doesn’t quite know what to think about it but doesn’t question the MC/Game and does everything again. And by the 2</w:t>
+      </w:r>
+      <w:r>
+        <w:rPr>
+          <w:vertAlign w:val="superscript"/>
+          <w:lang w:val="en-US"/>
+        </w:rPr>
+        <w:t xml:space="preserve">nd </w:t>
+      </w:r>
+      <w:r>
+        <w:rPr>
+          <w:lang w:val="en-US"/>
+        </w:rPr>
+        <w:t>fake reset the player doesn’t really want to.</w:t>
+      </w:r>
+    </w:p>
+    <w:p>
+      <w:pPr>
+        <w:rPr>
+          <w:lang w:val="en-US"/>
+        </w:rPr>
+      </w:pPr>
+      <w:r>
+        <w:rPr>
+          <w:lang w:val="en-US"/>
+        </w:rPr>
+        <w:br/>
+      </w:r>
+    </w:p>
+    <w:p>
+      <w:pPr>
+        <w:rPr>
+          <w:lang w:val="en-US"/>
+        </w:rPr>
+      </w:pPr>
+    </w:p>
+    <w:p>
+      <w:pPr>
+        <w:rPr>
+          <w:lang w:val="en-US"/>
+        </w:rPr>
+      </w:pPr>
+    </w:p>
+    <w:p>
+      <w:pPr>
+        <w:rPr>
+          <w:lang w:val="en-US"/>
+        </w:rPr>
+      </w:pPr>
+    </w:p>
+    <w:p>
+      <w:pPr>
+        <w:rPr>
+          <w:lang w:val="en-US"/>
+        </w:rPr>
+      </w:pPr>
+      <w:r>
+        <w:rPr>
+          <w:lang w:val="en-US"/>
+        </w:rPr>
+        <w:lastRenderedPageBreak/>
+        <w:t>IDEA: SECRET BOSS</w:t>
+      </w:r>
+    </w:p>
+    <w:p>
+      <w:pPr>
+        <w:rPr>
+          <w:lang w:val="en-US"/>
+        </w:rPr>
+      </w:pPr>
+      <w:r>
+        <w:rPr>
+          <w:lang w:val="en-US"/>
+        </w:rPr>
+        <w:t>A long questline leads to a secret boss at the end of the game.</w:t>
+      </w:r>
+    </w:p>
+    <w:p>
+      <w:pPr>
+        <w:rPr>
+          <w:lang w:val="en-US"/>
+        </w:rPr>
+      </w:pPr>
+      <w:r>
+        <w:rPr>
+          <w:lang w:val="en-US"/>
+        </w:rPr>
+        <w:t>Potential Leads: find the library card to get a book to give to someone, the mayor’s seal found in their office with the desk key.</w:t>
+      </w:r>
+    </w:p>
+    <w:p>
+      <w:pPr>
+        <w:rPr>
+          <w:lang w:val="en-US"/>
+        </w:rPr>
+      </w:pPr>
+      <w:r>
+        <w:rPr>
+          <w:lang w:val="en-US"/>
+        </w:rPr>
+        <w:t>Once you’ve found 5 library books the librarian gives you access to the “secret library for true book lovers”. For after the 5</w:t>
+      </w:r>
+      <w:r>
+        <w:rPr>
+          <w:vertAlign w:val="superscript"/>
+          <w:lang w:val="en-US"/>
+        </w:rPr>
+        <w:t>th</w:t>
+      </w:r>
+      <w:r>
+        <w:rPr>
+          <w:lang w:val="en-US"/>
+        </w:rPr>
+        <w:t xml:space="preserve"> book the librarian doesn’t let you give it in saying smth like “Please keep it, you earned it.”</w:t>
+      </w:r>
+    </w:p>
+    <w:p>
+      <w:pPr>
+        <w:rPr>
+          <w:lang w:val="en-US"/>
+        </w:rPr>
+      </w:pPr>
+      <w:r>
+        <w:rPr>
+          <w:lang w:val="en-US"/>
+        </w:rPr>
+        <w:t>This secret library is in the city you begin in, so when there at the midpoint of the game if you visit you can meet the book dealer, he trades items for books and books for items. Here you must show him the library card - which is his!!!! He is very happy about this since he can now return to the regular library and has twice the choice of books. He gives you a “royal researcher’s recommendation”, which when sealed with the red seal can be used in the special dungeon in after the reset to access the royal archives. The secret boss is the royal archives themselves.</w:t>
+      </w:r>
+      <w:r>
+        <w:rPr>
+          <w:lang w:val="en-US"/>
+        </w:rPr>
+        <w:t xml:space="preserve"> Defeating it gives you the bookworm gene – gives attack for each book you’ve found.</w:t>
+      </w:r>
+    </w:p>
+    <w:p>
+      <w:pPr>
+        <w:rPr>
+          <w:lang w:val="en-US"/>
+        </w:rPr>
+      </w:pPr>
+      <w:r>
+        <w:rPr>
+          <w:lang w:val="en-US"/>
+        </w:rPr>
+        <w:t>The idea is to have 7 books accessible before returning to the original city – 1 near to the library, 1 other before leaving to regia aqua, 2 in regia aqua, 2 in the prison and 1 near the exit AFTER the boss fight to encourage players to go to the library first. 1 more can be found at your house after returning.</w:t>
+      </w:r>
+    </w:p>
+    <w:p>
+      <w:pPr>
+        <w:rPr>
+          <w:lang w:val="en-US"/>
+        </w:rPr>
+      </w:pPr>
+      <w:r>
+        <w:rPr>
+          <w:lang w:val="en-US"/>
+        </w:rPr>
+        <w:t>The 3 extra books can be redeemed with the book dealer for some healing and buff items – as only 5 books are needed for the actual quest.</w:t>
       </w:r>
     </w:p>
     <w:p>
@@ -1943,7 +2587,7 @@
                     <pic:cNvPicPr/>
                   </pic:nvPicPr>
                   <pic:blipFill>
-                    <a:blip r:embed="rId9"/>
+                    <a:blip r:embed="rId13"/>
                     <a:stretch>
                       <a:fillRect/>
                     </a:stretch>
@@ -2010,6 +2654,7 @@
         <w:rPr>
           <w:lang w:val="en-US"/>
         </w:rPr>
+        <w:lastRenderedPageBreak/>
         <w:t>Text is a delegate</w:t>
       </w:r>
     </w:p>
@@ -2100,7 +2745,6 @@
         <w:rPr>
           <w:lang w:val="en-US"/>
         </w:rPr>
-        <w:lastRenderedPageBreak/>
         <w:t>When leaving dialogue (trying to go to next text without having any in the queue), destroy all the textboxes</w:t>
       </w:r>
     </w:p>
@@ -2157,7 +2801,7 @@
                     <pic:cNvPicPr/>
                   </pic:nvPicPr>
                   <pic:blipFill>
-                    <a:blip r:embed="rId10"/>
+                    <a:blip r:embed="rId14"/>
                     <a:stretch>
                       <a:fillRect/>
                     </a:stretch>
@@ -2235,6 +2879,7 @@
           <w:lang w:val="en-US"/>
         </w:rPr>
       </w:pPr>
+      <w:commentRangeStart w:id="25"/>
       <w:r>
         <w:rPr>
           <w:b/>
@@ -2245,6 +2890,13 @@
         </w:rPr>
         <w:t>Heat puzzle</w:t>
       </w:r>
+      <w:commentRangeEnd w:id="25"/>
+      <w:r>
+        <w:rPr>
+          <w:rStyle w:val="CommentReference"/>
+        </w:rPr>
+        <w:commentReference w:id="25"/>
+      </w:r>
     </w:p>
     <w:p>
       <w:pPr>
@@ -2320,6 +2972,7 @@
         <w:rPr>
           <w:lang w:val="en-US"/>
         </w:rPr>
+        <w:lastRenderedPageBreak/>
         <w:t>If there are 2 boxes in a row, it acts how you would expect on ice, but in water it flings the 2</w:t>
       </w:r>
       <w:r>
@@ -2417,7 +3070,7 @@
                     <pic:cNvPicPr/>
                   </pic:nvPicPr>
                   <pic:blipFill>
-                    <a:blip r:embed="rId11"/>
+                    <a:blip r:embed="rId15"/>
                     <a:stretch>
                       <a:fillRect/>
                     </a:stretch>
@@ -2470,7 +3123,7 @@
                     <pic:cNvPicPr/>
                   </pic:nvPicPr>
                   <pic:blipFill>
-                    <a:blip r:embed="rId12"/>
+                    <a:blip r:embed="rId16"/>
                     <a:stretch>
                       <a:fillRect/>
                     </a:stretch>
@@ -2518,7 +3171,7 @@
                     <pic:cNvPicPr/>
                   </pic:nvPicPr>
                   <pic:blipFill>
-                    <a:blip r:embed="rId13"/>
+                    <a:blip r:embed="rId17"/>
                     <a:stretch>
                       <a:fillRect/>
                     </a:stretch>
@@ -2578,7 +3231,7 @@
                     <pic:cNvPicPr/>
                   </pic:nvPicPr>
                   <pic:blipFill>
-                    <a:blip r:embed="rId14"/>
+                    <a:blip r:embed="rId18"/>
                     <a:stretch>
                       <a:fillRect/>
                     </a:stretch>
@@ -2639,7 +3292,7 @@
                     <pic:cNvPicPr/>
                   </pic:nvPicPr>
                   <pic:blipFill>
-                    <a:blip r:embed="rId15"/>
+                    <a:blip r:embed="rId19"/>
                     <a:stretch>
                       <a:fillRect/>
                     </a:stretch>
@@ -2699,7 +3352,7 @@
                     <pic:cNvPicPr/>
                   </pic:nvPicPr>
                   <pic:blipFill>
-                    <a:blip r:embed="rId16"/>
+                    <a:blip r:embed="rId20"/>
                     <a:stretch>
                       <a:fillRect/>
                     </a:stretch>
@@ -2787,7 +3440,7 @@
                     <pic:cNvPicPr/>
                   </pic:nvPicPr>
                   <pic:blipFill>
-                    <a:blip r:embed="rId17"/>
+                    <a:blip r:embed="rId21"/>
                     <a:stretch>
                       <a:fillRect/>
                     </a:stretch>
@@ -2847,19 +3500,28 @@
           <w:lang w:val="en-US"/>
         </w:rPr>
       </w:pPr>
+      <w:commentRangeStart w:id="26"/>
       <w:r>
         <w:rPr>
           <w:lang w:val="en-US"/>
         </w:rPr>
         <w:t>To the right is a fisherman’s hut, which you can talk to him to play a fishing minigame, and he has books in his house too, which give more info on why there is random ice and stuff.</w:t>
       </w:r>
-    </w:p>
-    <w:p>
-      <w:pPr>
-        <w:rPr>
-          <w:lang w:val="en-US"/>
-        </w:rPr>
-      </w:pPr>
+      <w:commentRangeEnd w:id="26"/>
+      <w:r>
+        <w:rPr>
+          <w:rStyle w:val="CommentReference"/>
+        </w:rPr>
+        <w:commentReference w:id="26"/>
+      </w:r>
+    </w:p>
+    <w:p>
+      <w:pPr>
+        <w:rPr>
+          <w:lang w:val="en-US"/>
+        </w:rPr>
+      </w:pPr>
+      <w:commentRangeStart w:id="27"/>
       <w:r>
         <w:rPr>
           <w:lang w:val="en-US"/>
@@ -2921,6 +3583,13 @@
           <w:lang w:val="en-US"/>
         </w:rPr>
         <w:t>A book titled “Geological reports part 17” from around 30 years ago. “The lake supports more life under its bed than in the waters – having a bed made of soft mud, many creatures burrow and live in the slurry, including a few species of fish. It is suspected this mud extends for up to a hundred meters down.”</w:t>
+      </w:r>
+      <w:commentRangeEnd w:id="27"/>
+      <w:r>
+        <w:rPr>
+          <w:rStyle w:val="CommentReference"/>
+        </w:rPr>
+        <w:commentReference w:id="27"/>
       </w:r>
     </w:p>
     <w:p>
@@ -3104,7 +3773,7 @@
                     </pic:cNvPicPr>
                   </pic:nvPicPr>
                   <pic:blipFill>
-                    <a:blip r:embed="rId18">
+                    <a:blip r:embed="rId22">
                       <a:extLst>
                         <a:ext uri="{28A0092B-C50C-407E-A947-70E740481C1C}">
                           <a14:useLocalDpi xmlns:a14="http://schemas.microsoft.com/office/drawing/2010/main" val="0"/>
@@ -3310,7 +3979,7 @@
         </w:rPr>
         <w:t xml:space="preserve"> There are hundreds of shelves containing books, but almost all of them are water damaged, or just crumble when you try to pick them up, after a while of looking around and inspecting books, there are two salvageable ones, a book about the local marine life – “</w:t>
       </w:r>
-      <w:commentRangeStart w:id="0"/>
+      <w:commentRangeStart w:id="28"/>
       <w:r>
         <w:rPr>
           <w:highlight w:val="yellow"/>
@@ -3318,13 +3987,13 @@
         </w:rPr>
         <w:t>A diverse ecosystem of wildlife exists under our feet, with biodiversity the like we haven’t seen before. Even though there exist many predators to prey on the smaller herbivorous fish, there is an abundance of freshwater trout, which flock to the shallower waters to breed, safe from the predators. Local fish school movements suggest the existence of an apex predator in the waters, the existence of is yet to be confirmed</w:t>
       </w:r>
-      <w:commentRangeEnd w:id="0"/>
+      <w:commentRangeEnd w:id="28"/>
       <w:r>
         <w:rPr>
           <w:rStyle w:val="CommentReference"/>
           <w:highlight w:val="yellow"/>
         </w:rPr>
-        <w:commentReference w:id="0"/>
+        <w:commentReference w:id="28"/>
       </w:r>
       <w:r>
         <w:rPr>
@@ -3347,84 +4016,33 @@
           <w:lang w:val="en-US"/>
         </w:rPr>
       </w:pPr>
-    </w:p>
-    <w:p>
-      <w:pPr>
-        <w:rPr>
-          <w:lang w:val="en-US"/>
-        </w:rPr>
-      </w:pPr>
-      <w:r>
-        <w:rPr>
-          <w:lang w:val="en-US"/>
-        </w:rPr>
-        <w:t>IDEA: SECRET BOSS</w:t>
-      </w:r>
-    </w:p>
-    <w:p>
-      <w:pPr>
-        <w:rPr>
-          <w:lang w:val="en-US"/>
-        </w:rPr>
-      </w:pPr>
-      <w:r>
-        <w:rPr>
-          <w:lang w:val="en-US"/>
-        </w:rPr>
-        <w:t>A long questline leads to a secret boss at the end of the game.</w:t>
-      </w:r>
-    </w:p>
-    <w:p>
-      <w:pPr>
-        <w:rPr>
-          <w:lang w:val="en-US"/>
-        </w:rPr>
-      </w:pPr>
-      <w:r>
-        <w:rPr>
-          <w:lang w:val="en-US"/>
-        </w:rPr>
-        <w:t xml:space="preserve">Potential Leads: find the library card to get a book to give to someone, the </w:t>
-      </w:r>
-      <w:r>
-        <w:rPr>
-          <w:lang w:val="en-US"/>
-        </w:rPr>
-        <w:t>mayor’s</w:t>
-      </w:r>
-      <w:r>
-        <w:rPr>
-          <w:lang w:val="en-US"/>
-        </w:rPr>
-        <w:t xml:space="preserve"> seal found in their office with the desk key.</w:t>
-      </w:r>
-    </w:p>
-    <w:p>
-      <w:pPr>
-        <w:rPr>
-          <w:lang w:val="en-US"/>
-        </w:rPr>
-      </w:pPr>
-    </w:p>
-    <w:p>
-      <w:pPr>
-        <w:rPr>
-          <w:lang w:val="en-US"/>
-        </w:rPr>
-      </w:pPr>
       <w:r>
         <w:rPr>
           <w:highlight w:val="yellow"/>
           <w:lang w:val="en-US"/>
         </w:rPr>
-        <w:t>Upstairs: This leads to a small corridor with two rooms, the mayors office, and a meeting room.</w:t>
-      </w:r>
+        <w:t>Upstairs: This leads to a small corridor with two rooms, the mayors office, and a meeting room. To access the mayor’s office, the desk key is needed, and the fish key is needed to access the meeting room.</w:t>
+      </w:r>
+    </w:p>
+    <w:p>
+      <w:pPr>
+        <w:rPr>
+          <w:lang w:val="en-US"/>
+        </w:rPr>
+      </w:pPr>
+    </w:p>
+    <w:p>
+      <w:pPr>
+        <w:rPr>
+          <w:lang w:val="en-US"/>
+        </w:rPr>
+      </w:pPr>
       <w:r>
         <w:rPr>
           <w:highlight w:val="yellow"/>
           <w:lang w:val="en-US"/>
         </w:rPr>
-        <w:t xml:space="preserve"> To access the mayor’s office, the desk key is needed, and the fish key is needed to access the meeting room.</w:t>
+        <w:t>Mayor’s office: In this room is a desk and set of drawers. You can take the mayor’s seal from their desk as well as read a bunch of documents detailing the evacuation of the town.</w:t>
       </w:r>
     </w:p>
     <w:p>
@@ -3445,86 +4063,65 @@
           <w:highlight w:val="yellow"/>
           <w:lang w:val="en-US"/>
         </w:rPr>
-        <w:t>Mayor’s office: In this room is a desk and set of drawers. You can take the mayor’s seal from their desk as well as read a bunch of documents detailing the evacuation of the town.</w:t>
-      </w:r>
-    </w:p>
-    <w:p>
-      <w:pPr>
-        <w:rPr>
-          <w:lang w:val="en-US"/>
-        </w:rPr>
-      </w:pPr>
-    </w:p>
-    <w:p>
-      <w:pPr>
-        <w:rPr>
-          <w:lang w:val="en-US"/>
-        </w:rPr>
-      </w:pPr>
-      <w:r>
-        <w:rPr>
-          <w:highlight w:val="yellow"/>
+        <w:t>Meeting room: This room has a combat encounter with the business skeleton, which when defeated drops the calcium gene, reducing damage taken.</w:t>
+      </w:r>
+    </w:p>
+    <w:p>
+      <w:pPr>
+        <w:rPr>
+          <w:lang w:val="en-US"/>
+        </w:rPr>
+      </w:pPr>
+    </w:p>
+    <w:p>
+      <w:pPr>
+        <w:rPr>
+          <w:lang w:val="en-US"/>
+        </w:rPr>
+      </w:pPr>
+    </w:p>
+    <w:p>
+      <w:pPr>
+        <w:rPr>
+          <w:lang w:val="en-US"/>
+        </w:rPr>
+      </w:pPr>
+      <w:r>
+        <w:rPr>
+          <w:lang w:val="en-US"/>
+        </w:rPr>
+        <w:t xml:space="preserve">Basement: This contains a couple </w:t>
+      </w:r>
+      <w:r>
+        <w:rPr>
+          <w:lang w:val="en-US"/>
+        </w:rPr>
+        <w:t>code-based</w:t>
+      </w:r>
+      <w:r>
+        <w:rPr>
+          <w:lang w:val="en-US"/>
+        </w:rPr>
+        <w:t xml:space="preserve"> puzzles which need to be solved in order to continue to the dock</w:t>
+      </w:r>
+      <w:r>
+        <w:rPr>
+          <w:lang w:val="en-US"/>
+        </w:rPr>
+        <w:t xml:space="preserve"> area.</w:t>
+      </w:r>
+    </w:p>
+    <w:p>
+      <w:pPr>
+        <w:rPr>
+          <w:lang w:val="en-US"/>
+        </w:rPr>
+      </w:pPr>
+      <w:r>
+        <w:rPr>
           <w:lang w:val="en-US"/>
         </w:rPr>
         <w:lastRenderedPageBreak/>
-        <w:t>Meeting room: This room has a combat encounter with the business skeleton, which when defeated</w:t>
-      </w:r>
-      <w:r>
-        <w:rPr>
-          <w:highlight w:val="yellow"/>
-          <w:lang w:val="en-US"/>
-        </w:rPr>
-        <w:t xml:space="preserve"> drops the calcium gene, reducing damage taken.</w:t>
-      </w:r>
-    </w:p>
-    <w:p>
-      <w:pPr>
-        <w:rPr>
-          <w:lang w:val="en-US"/>
-        </w:rPr>
-      </w:pPr>
-    </w:p>
-    <w:p>
-      <w:pPr>
-        <w:rPr>
-          <w:lang w:val="en-US"/>
-        </w:rPr>
-      </w:pPr>
-      <w:r>
-        <w:rPr>
-          <w:lang w:val="en-US"/>
-        </w:rPr>
-        <w:t xml:space="preserve">Basement: This contains a couple </w:t>
-      </w:r>
-      <w:r>
-        <w:rPr>
-          <w:lang w:val="en-US"/>
-        </w:rPr>
-        <w:t>code-based</w:t>
-      </w:r>
-      <w:r>
-        <w:rPr>
-          <w:lang w:val="en-US"/>
-        </w:rPr>
-        <w:t xml:space="preserve"> puzzles which need to be solved in order to continue to the dock</w:t>
-      </w:r>
-      <w:r>
-        <w:rPr>
-          <w:lang w:val="en-US"/>
-        </w:rPr>
-        <w:t xml:space="preserve"> area.</w:t>
-      </w:r>
-    </w:p>
-    <w:p>
-      <w:pPr>
-        <w:rPr>
-          <w:lang w:val="en-US"/>
-        </w:rPr>
-      </w:pPr>
-      <w:r>
-        <w:rPr>
-          <w:lang w:val="en-US"/>
-        </w:rPr>
         <w:t>The first</w:t>
       </w:r>
       <w:r>
@@ -4086,40 +4683,40 @@
         <w:rPr>
           <w:lang w:val="en-US"/>
         </w:rPr>
+        <w:t>Once defeated, the real fight starts, the boss starts attacking you with 3 tentacles and each one defeated spawns 2 more until all 7 remaining are defeated.</w:t>
+      </w:r>
+    </w:p>
+    <w:p>
+      <w:pPr>
+        <w:rPr>
+          <w:lang w:val="en-US"/>
+        </w:rPr>
+      </w:pPr>
+      <w:r>
+        <w:rPr>
+          <w:lang w:val="en-US"/>
+        </w:rPr>
+        <w:t>When only 2 remain they do special attacks in overworld and you fight those both at once.</w:t>
+      </w:r>
+    </w:p>
+    <w:p>
+      <w:pPr>
+        <w:rPr>
+          <w:lang w:val="en-US"/>
+        </w:rPr>
+      </w:pPr>
+    </w:p>
+    <w:p>
+      <w:pPr>
+        <w:rPr>
+          <w:lang w:val="en-US"/>
+        </w:rPr>
+      </w:pPr>
+      <w:r>
+        <w:rPr>
+          <w:lang w:val="en-US"/>
+        </w:rPr>
         <w:lastRenderedPageBreak/>
-        <w:t>Once defeated, the real fight starts, the boss starts attacking you with 3 tentacles and each one defeated spawns 2 more until all 7 remaining are defeated.</w:t>
-      </w:r>
-    </w:p>
-    <w:p>
-      <w:pPr>
-        <w:rPr>
-          <w:lang w:val="en-US"/>
-        </w:rPr>
-      </w:pPr>
-      <w:r>
-        <w:rPr>
-          <w:lang w:val="en-US"/>
-        </w:rPr>
-        <w:t>When only 2 remain they do special attacks in overworld and you fight those both at once.</w:t>
-      </w:r>
-    </w:p>
-    <w:p>
-      <w:pPr>
-        <w:rPr>
-          <w:lang w:val="en-US"/>
-        </w:rPr>
-      </w:pPr>
-    </w:p>
-    <w:p>
-      <w:pPr>
-        <w:rPr>
-          <w:lang w:val="en-US"/>
-        </w:rPr>
-      </w:pPr>
-      <w:r>
-        <w:rPr>
-          <w:lang w:val="en-US"/>
-        </w:rPr>
         <w:t>Tentacle overworld attacks:</w:t>
       </w:r>
     </w:p>
@@ -4569,7 +5166,512 @@
 
 <file path=word/comments.xml><?xml version="1.0" encoding="utf-8"?>
 <w:comments xmlns:wpc="http://schemas.microsoft.com/office/word/2010/wordprocessingCanvas" xmlns:cx="http://schemas.microsoft.com/office/drawing/2014/chartex" xmlns:cx1="http://schemas.microsoft.com/office/drawing/2015/9/8/chartex" xmlns:cx2="http://schemas.microsoft.com/office/drawing/2015/10/21/chartex" xmlns:cx3="http://schemas.microsoft.com/office/drawing/2016/5/9/chartex" xmlns:cx4="http://schemas.microsoft.com/office/drawing/2016/5/10/chartex" xmlns:cx5="http://schemas.microsoft.com/office/drawing/2016/5/11/chartex" xmlns:cx6="http://schemas.microsoft.com/office/drawing/2016/5/12/chartex" xmlns:cx7="http://schemas.microsoft.com/office/drawing/2016/5/13/chartex" xmlns:cx8="http://schemas.microsoft.com/office/drawing/2016/5/14/chartex" xmlns:mc="http://schemas.openxmlformats.org/markup-compatibility/2006" xmlns:aink="http://schemas.microsoft.com/office/drawing/2016/ink" xmlns:am3d="http://schemas.microsoft.com/office/drawing/2017/model3d" xmlns:o="urn:schemas-microsoft-com:office:office" xmlns:oel="http://schemas.microsoft.com/office/2019/extlst" xmlns:r="http://schemas.openxmlformats.org/officeDocument/2006/relationships" xmlns:m="http://schemas.openxmlformats.org/officeDocument/2006/math" xmlns:v="urn:schemas-microsoft-com:vml" xmlns:wp14="http://schemas.microsoft.com/office/word/2010/wordprocessingDrawing" xmlns:wp="http://schemas.openxmlformats.org/drawingml/2006/wordprocessingDrawing" xmlns:w10="urn:schemas-microsoft-com:office:word" xmlns:w="http://schemas.openxmlformats.org/wordprocessingml/2006/main" xmlns:w14="http://schemas.microsoft.com/office/word/2010/wordml" xmlns:w15="http://schemas.microsoft.com/office/word/2012/wordml" xmlns:w16cex="http://schemas.microsoft.com/office/word/2018/wordml/cex" xmlns:w16cid="http://schemas.microsoft.com/office/word/2016/wordml/cid" xmlns:w16="http://schemas.microsoft.com/office/word/2018/wordml" xmlns:w16du="http://schemas.microsoft.com/office/word/2023/wordml/word16du" xmlns:w16sdtdh="http://schemas.microsoft.com/office/word/2020/wordml/sdtdatahash" xmlns:w16sdtfl="http://schemas.microsoft.com/office/word/2024/wordml/sdtformatlock" xmlns:w16se="http://schemas.microsoft.com/office/word/2015/wordml/symex" xmlns:wpg="http://schemas.microsoft.com/office/word/2010/wordprocessingGroup" xmlns:wpi="http://schemas.microsoft.com/office/word/2010/wordprocessingInk" xmlns:wne="http://schemas.microsoft.com/office/word/2006/wordml" xmlns:wps="http://schemas.microsoft.com/office/word/2010/wordprocessingShape" mc:Ignorable="w14 w15 w16se w16cid w16 w16cex w16sdtdh w16sdtfl w16du wp14">
-  <w:comment w:id="0" w:author="liam hall" w:date="2025-01-08T16:29:00Z" w:initials="lh">
+  <w:comment w:id="0" w:author="liam hall" w:date="2025-01-15T16:39:00Z" w:initials="lh">
+    <w:p>
+      <w:pPr>
+        <w:pStyle w:val="CommentText"/>
+      </w:pPr>
+      <w:r>
+        <w:rPr>
+          <w:rStyle w:val="CommentReference"/>
+        </w:rPr>
+        <w:annotationRef/>
+      </w:r>
+      <w:r>
+        <w:t>Out of these the typical rpg type aesthetic is comingn thorugh the portraits are a little ambitious and out of the style, the combat could still go for that like 2.5d layered stuff tho if I can figure out how to do it</w:t>
+      </w:r>
+    </w:p>
+  </w:comment>
+  <w:comment w:id="1" w:author="liam hall" w:date="2025-01-15T16:37:00Z" w:initials="lh">
+    <w:p>
+      <w:pPr>
+        <w:pStyle w:val="CommentText"/>
+      </w:pPr>
+      <w:r>
+        <w:rPr>
+          <w:rStyle w:val="CommentReference"/>
+        </w:rPr>
+        <w:annotationRef/>
+      </w:r>
+      <w:r>
+        <w:t>Out of date.</w:t>
+      </w:r>
+    </w:p>
+    <w:p>
+      <w:pPr>
+        <w:pStyle w:val="CommentText"/>
+      </w:pPr>
+      <w:r>
+        <w:t>Still add function in playerclass and combat controller, but associate a gene with that ability</w:t>
+      </w:r>
+    </w:p>
+  </w:comment>
+  <w:comment w:id="2" w:author="liam hall" w:date="2025-01-15T16:36:00Z" w:initials="lh">
+    <w:p>
+      <w:pPr>
+        <w:pStyle w:val="CommentText"/>
+      </w:pPr>
+      <w:r>
+        <w:rPr>
+          <w:rStyle w:val="CommentReference"/>
+        </w:rPr>
+        <w:annotationRef/>
+      </w:r>
+      <w:r>
+        <w:t>Still this</w:t>
+      </w:r>
+    </w:p>
+  </w:comment>
+  <w:comment w:id="3" w:author="liam hall" w:date="2025-01-15T16:35:00Z" w:initials="lh">
+    <w:p>
+      <w:pPr>
+        <w:pStyle w:val="CommentText"/>
+      </w:pPr>
+      <w:r>
+        <w:rPr>
+          <w:rStyle w:val="CommentReference"/>
+        </w:rPr>
+        <w:annotationRef/>
+      </w:r>
+      <w:r>
+        <w:t>Even this is too much</w:t>
+      </w:r>
+    </w:p>
+  </w:comment>
+  <w:comment w:id="4" w:author="liam hall" w:date="2025-01-15T16:35:00Z" w:initials="lh">
+    <w:p>
+      <w:pPr>
+        <w:pStyle w:val="CommentText"/>
+      </w:pPr>
+      <w:r>
+        <w:rPr>
+          <w:rStyle w:val="CommentReference"/>
+        </w:rPr>
+        <w:annotationRef/>
+      </w:r>
+      <w:r>
+        <w:t>This is a little overkill / I was too inspired by arcane</w:t>
+      </w:r>
+    </w:p>
+  </w:comment>
+  <w:comment w:id="5" w:author="liam hall" w:date="2025-01-15T15:45:00Z" w:initials="lh">
+    <w:p>
+      <w:pPr>
+        <w:pStyle w:val="CommentText"/>
+      </w:pPr>
+      <w:r>
+        <w:rPr>
+          <w:rStyle w:val="CommentReference"/>
+        </w:rPr>
+        <w:annotationRef/>
+      </w:r>
+      <w:r>
+        <w:t>Make it relatively short.</w:t>
+      </w:r>
+    </w:p>
+  </w:comment>
+  <w:comment w:id="6" w:author="liam hall" w:date="2025-01-15T15:45:00Z" w:initials="lh">
+    <w:p>
+      <w:pPr>
+        <w:pStyle w:val="CommentText"/>
+      </w:pPr>
+      <w:r>
+        <w:rPr>
+          <w:rStyle w:val="CommentReference"/>
+        </w:rPr>
+        <w:annotationRef/>
+      </w:r>
+      <w:r>
+        <w:t>Idk what this even means???</w:t>
+      </w:r>
+    </w:p>
+  </w:comment>
+  <w:comment w:id="7" w:author="liam hall" w:date="2025-01-15T15:46:00Z" w:initials="lh">
+    <w:p>
+      <w:pPr>
+        <w:pStyle w:val="CommentText"/>
+      </w:pPr>
+      <w:r>
+        <w:rPr>
+          <w:rStyle w:val="CommentReference"/>
+        </w:rPr>
+        <w:annotationRef/>
+      </w:r>
+      <w:r>
+        <w:t>This can help introduce the characters, the number of men is variable</w:t>
+      </w:r>
+    </w:p>
+  </w:comment>
+  <w:comment w:id="8" w:author="liam hall" w:date="2025-01-15T15:47:00Z" w:initials="lh">
+    <w:p>
+      <w:pPr>
+        <w:pStyle w:val="CommentText"/>
+      </w:pPr>
+      <w:r>
+        <w:rPr>
+          <w:rStyle w:val="CommentReference"/>
+        </w:rPr>
+        <w:annotationRef/>
+      </w:r>
+      <w:r>
+        <w:t>I don’t think the whole eye losing thing is necessary honestly</w:t>
+      </w:r>
+    </w:p>
+  </w:comment>
+  <w:comment w:id="9" w:author="liam hall" w:date="2025-01-15T15:47:00Z" w:initials="lh">
+    <w:p>
+      <w:pPr>
+        <w:pStyle w:val="CommentText"/>
+      </w:pPr>
+      <w:r>
+        <w:rPr>
+          <w:rStyle w:val="CommentReference"/>
+        </w:rPr>
+        <w:annotationRef/>
+      </w:r>
+      <w:r>
+        <w:t>I think just being a different city makes a lot more sence, gives the motivation for needed to intercept that letter</w:t>
+      </w:r>
+    </w:p>
+  </w:comment>
+  <w:comment w:id="10" w:author="liam hall" w:date="2025-01-15T15:49:00Z" w:initials="lh">
+    <w:p>
+      <w:pPr>
+        <w:pStyle w:val="CommentText"/>
+      </w:pPr>
+      <w:r>
+        <w:rPr>
+          <w:rStyle w:val="CommentReference"/>
+        </w:rPr>
+        <w:annotationRef/>
+      </w:r>
+      <w:r>
+        <w:t>Because it’s a different city - as well make it look different enough to the first place toi make it feel believeable but similar enough that it explains the characters’ confusion.</w:t>
+      </w:r>
+    </w:p>
+  </w:comment>
+  <w:comment w:id="11" w:author="liam hall" w:date="2025-01-15T15:50:00Z" w:initials="lh">
+    <w:p>
+      <w:pPr>
+        <w:pStyle w:val="CommentText"/>
+      </w:pPr>
+      <w:r>
+        <w:rPr>
+          <w:rStyle w:val="CommentReference"/>
+        </w:rPr>
+        <w:annotationRef/>
+      </w:r>
+      <w:r>
+        <w:t>This makes more sence to change it too getting back to warn ur sibling about whats going on. Since the new idea is to make it so this city wants access to the gene eediting technology as well.</w:t>
+      </w:r>
+    </w:p>
+  </w:comment>
+  <w:comment w:id="12" w:author="liam hall" w:date="2025-01-15T15:50:00Z" w:initials="lh">
+    <w:p>
+      <w:pPr>
+        <w:pStyle w:val="CommentText"/>
+      </w:pPr>
+      <w:r>
+        <w:rPr>
+          <w:rStyle w:val="CommentReference"/>
+        </w:rPr>
+        <w:annotationRef/>
+      </w:r>
+      <w:r>
+        <w:t>The leader of this city (havent decided title) can grant a permit to exit the border.</w:t>
+      </w:r>
+    </w:p>
+  </w:comment>
+  <w:comment w:id="13" w:author="liam hall" w:date="2025-01-15T15:51:00Z" w:initials="lh">
+    <w:p>
+      <w:pPr>
+        <w:pStyle w:val="CommentText"/>
+      </w:pPr>
+      <w:r>
+        <w:rPr>
+          <w:rStyle w:val="CommentReference"/>
+        </w:rPr>
+        <w:annotationRef/>
+      </w:r>
+      <w:r>
+        <w:t>More like see it firsthand for the first time</w:t>
+      </w:r>
+    </w:p>
+  </w:comment>
+  <w:comment w:id="14" w:author="liam hall" w:date="2025-01-15T15:52:00Z" w:initials="lh">
+    <w:p>
+      <w:pPr>
+        <w:pStyle w:val="CommentText"/>
+      </w:pPr>
+      <w:r>
+        <w:rPr>
+          <w:rStyle w:val="CommentReference"/>
+        </w:rPr>
+        <w:annotationRef/>
+      </w:r>
+      <w:r>
+        <w:t>Change it to you see him and he says hell grant it to you if you fetch him “a valuable item” from the nearby abandoned village, it turns out he wanted you to deal with that kraken so the city could start fishing in that area again.</w:t>
+      </w:r>
+    </w:p>
+  </w:comment>
+  <w:comment w:id="15" w:author="liam hall" w:date="2025-01-15T15:54:00Z" w:initials="lh">
+    <w:p>
+      <w:pPr>
+        <w:pStyle w:val="CommentText"/>
+      </w:pPr>
+      <w:r>
+        <w:rPr>
+          <w:rStyle w:val="CommentReference"/>
+        </w:rPr>
+        <w:annotationRef/>
+      </w:r>
+      <w:r>
+        <w:t>Big man</w:t>
+      </w:r>
+    </w:p>
+  </w:comment>
+  <w:comment w:id="16" w:author="liam hall" w:date="2025-01-15T15:55:00Z" w:initials="lh">
+    <w:p>
+      <w:pPr>
+        <w:pStyle w:val="CommentText"/>
+      </w:pPr>
+      <w:r>
+        <w:rPr>
+          <w:rStyle w:val="CommentReference"/>
+        </w:rPr>
+        <w:annotationRef/>
+      </w:r>
+      <w:r>
+        <w:t>This is similar but the leader never had any intention to let you leave bc he knows abt the whole situation and fights you bc of that. Still scripted fight and you still get sent to prison.</w:t>
+      </w:r>
+    </w:p>
+  </w:comment>
+  <w:comment w:id="17" w:author="liam hall" w:date="2025-01-15T15:58:00Z" w:initials="lh">
+    <w:p>
+      <w:pPr>
+        <w:pStyle w:val="CommentText"/>
+      </w:pPr>
+      <w:r>
+        <w:rPr>
+          <w:rStyle w:val="CommentReference"/>
+        </w:rPr>
+        <w:annotationRef/>
+      </w:r>
+      <w:r>
+        <w:t>Working in prison just make this implied not that you actually have to.</w:t>
+      </w:r>
+    </w:p>
+    <w:p>
+      <w:pPr>
+        <w:pStyle w:val="CommentText"/>
+      </w:pPr>
+      <w:r>
+        <w:t>The guards are actually really smypathetic, so they tell you about the other exit to the town if you get out. After a little time in the prison you have a stealth segment (its mostly just full of jokes) to escape</w:t>
+      </w:r>
+    </w:p>
+  </w:comment>
+  <w:comment w:id="18" w:author="liam hall" w:date="2025-01-15T16:10:00Z" w:initials="lh">
+    <w:p>
+      <w:pPr>
+        <w:pStyle w:val="CommentText"/>
+      </w:pPr>
+      <w:r>
+        <w:rPr>
+          <w:rStyle w:val="CommentReference"/>
+        </w:rPr>
+        <w:annotationRef/>
+      </w:r>
+      <w:r>
+        <w:t>From what you hear from the guards, the leader guy is both protecting the 2</w:t>
+      </w:r>
+      <w:r>
+        <w:rPr>
+          <w:vertAlign w:val="superscript"/>
+        </w:rPr>
+        <w:t>nd</w:t>
+      </w:r>
+      <w:r>
+        <w:t xml:space="preserve"> exit and is super egotistical, so he will accept every challenge you give him, for each boast you need to dodge for 10 sec then he gets angrier, and you enter real combat where you can attack twice then he hits you and his def drops and atk raises.</w:t>
+      </w:r>
+    </w:p>
+  </w:comment>
+  <w:comment w:id="19" w:author="liam hall" w:date="2025-01-15T16:12:00Z" w:initials="lh">
+    <w:p>
+      <w:pPr>
+        <w:pStyle w:val="CommentText"/>
+      </w:pPr>
+      <w:r>
+        <w:rPr>
+          <w:rStyle w:val="CommentReference"/>
+        </w:rPr>
+        <w:annotationRef/>
+      </w:r>
+      <w:r>
+        <w:t>Royal palace maybe change this to imperial palace of the other city???</w:t>
+      </w:r>
+    </w:p>
+    <w:p>
+      <w:pPr>
+        <w:pStyle w:val="CommentText"/>
+      </w:pPr>
+      <w:r>
+        <w:t>You have to return there and they are nowhere to be found. The only other place that they could be in is the imperial palace which you go to.</w:t>
+      </w:r>
+    </w:p>
+  </w:comment>
+  <w:comment w:id="20" w:author="liam hall" w:date="2025-01-15T16:12:00Z" w:initials="lh">
+    <w:p>
+      <w:pPr>
+        <w:pStyle w:val="CommentText"/>
+      </w:pPr>
+      <w:r>
+        <w:rPr>
+          <w:rStyle w:val="CommentReference"/>
+        </w:rPr>
+        <w:annotationRef/>
+      </w:r>
+      <w:r>
+        <w:t>Physics puzzles are scuffed I don’t think that’s a good idea. Head guard? I think that’s what the leader could be? Maybe thing of something else for this, or just have like a second fight actual fight against him and have like a rivalry. (like papyrus but angry)</w:t>
+      </w:r>
+    </w:p>
+  </w:comment>
+  <w:comment w:id="21" w:author="liam hall" w:date="2025-01-15T16:16:00Z" w:initials="lh">
+    <w:p>
+      <w:pPr>
+        <w:pStyle w:val="CommentText"/>
+      </w:pPr>
+      <w:r>
+        <w:rPr>
+          <w:rStyle w:val="CommentReference"/>
+        </w:rPr>
+        <w:annotationRef/>
+      </w:r>
+      <w:r>
+        <w:t>*imperial palace.</w:t>
+      </w:r>
+    </w:p>
+    <w:p>
+      <w:pPr>
+        <w:pStyle w:val="CommentText"/>
+      </w:pPr>
+      <w:r>
+        <w:t>Change prince to something less royal, like chancellor or emperor or smth. And obv none of the eye stuff happens.</w:t>
+      </w:r>
+    </w:p>
+  </w:comment>
+  <w:comment w:id="22" w:author="liam hall" w:date="2025-01-15T16:28:00Z" w:initials="lh">
+    <w:p>
+      <w:pPr>
+        <w:pStyle w:val="CommentText"/>
+      </w:pPr>
+      <w:r>
+        <w:rPr>
+          <w:rStyle w:val="CommentReference"/>
+        </w:rPr>
+        <w:annotationRef/>
+      </w:r>
+      <w:r>
+        <w:t>This is also where that idea of the doors are.</w:t>
+      </w:r>
+    </w:p>
+  </w:comment>
+  <w:comment w:id="23" w:author="liam hall" w:date="2025-01-15T16:17:00Z" w:initials="lh">
+    <w:p>
+      <w:pPr>
+        <w:pStyle w:val="CommentText"/>
+      </w:pPr>
+      <w:r>
+        <w:rPr>
+          <w:rStyle w:val="CommentReference"/>
+        </w:rPr>
+        <w:annotationRef/>
+      </w:r>
+      <w:r>
+        <w:t>This is unchanges but not changing genes bc the whole motivation is that they need the gene changing tech.</w:t>
+      </w:r>
+    </w:p>
+    <w:p>
+      <w:pPr>
+        <w:pStyle w:val="CommentText"/>
+      </w:pPr>
+      <w:r>
+        <w:t>DEFINETELY have places where changing out genes is beneficial bc it emphasies the need for it.</w:t>
+      </w:r>
+    </w:p>
+  </w:comment>
+  <w:comment w:id="24" w:author="liam hall" w:date="2025-01-15T16:18:00Z" w:initials="lh">
+    <w:p>
+      <w:pPr>
+        <w:pStyle w:val="CommentText"/>
+      </w:pPr>
+      <w:r>
+        <w:rPr>
+          <w:rStyle w:val="CommentReference"/>
+        </w:rPr>
+        <w:annotationRef/>
+      </w:r>
+      <w:r>
+        <w:t>Yes this is bad</w:t>
+      </w:r>
+    </w:p>
+    <w:p>
+      <w:pPr>
+        <w:pStyle w:val="CommentText"/>
+      </w:pPr>
+      <w:r>
+        <w:t>Change ending</w:t>
+      </w:r>
+    </w:p>
+  </w:comment>
+  <w:comment w:id="25" w:author="liam hall" w:date="2025-01-15T16:39:00Z" w:initials="lh">
+    <w:p>
+      <w:pPr>
+        <w:pStyle w:val="CommentText"/>
+      </w:pPr>
+      <w:r>
+        <w:rPr>
+          <w:rStyle w:val="CommentReference"/>
+        </w:rPr>
+        <w:annotationRef/>
+      </w:r>
+      <w:r>
+        <w:t>Ok mb not</w:t>
+      </w:r>
+    </w:p>
+  </w:comment>
+  <w:comment w:id="26" w:author="liam hall" w:date="2025-01-15T16:40:00Z" w:initials="lh">
+    <w:p>
+      <w:pPr>
+        <w:pStyle w:val="CommentText"/>
+      </w:pPr>
+      <w:r>
+        <w:rPr>
+          <w:rStyle w:val="CommentReference"/>
+        </w:rPr>
+        <w:annotationRef/>
+      </w:r>
+      <w:r>
+        <w:t>None of this, just a house I feel like having someone to talk to here goes against the idea od this place.</w:t>
+      </w:r>
+    </w:p>
+  </w:comment>
+  <w:comment w:id="27" w:author="liam hall" w:date="2025-01-15T16:40:00Z" w:initials="lh">
+    <w:p>
+      <w:pPr>
+        <w:pStyle w:val="CommentText"/>
+      </w:pPr>
+      <w:r>
+        <w:rPr>
+          <w:rStyle w:val="CommentReference"/>
+        </w:rPr>
+        <w:annotationRef/>
+      </w:r>
+      <w:r>
+        <w:t>Cut down to 1 book for the library</w:t>
+      </w:r>
+    </w:p>
+  </w:comment>
+  <w:comment w:id="28" w:author="liam hall" w:date="2025-01-08T16:29:00Z" w:initials="lh">
     <w:p>
       <w:pPr>
         <w:pStyle w:val="CommentText"/>
@@ -4590,18 +5692,102 @@
 
 <file path=word/commentsExtended.xml><?xml version="1.0" encoding="utf-8"?>
 <w15:commentsEx xmlns:wpc="http://schemas.microsoft.com/office/word/2010/wordprocessingCanvas" xmlns:cx="http://schemas.microsoft.com/office/drawing/2014/chartex" xmlns:cx1="http://schemas.microsoft.com/office/drawing/2015/9/8/chartex" xmlns:cx2="http://schemas.microsoft.com/office/drawing/2015/10/21/chartex" xmlns:cx3="http://schemas.microsoft.com/office/drawing/2016/5/9/chartex" xmlns:cx4="http://schemas.microsoft.com/office/drawing/2016/5/10/chartex" xmlns:cx5="http://schemas.microsoft.com/office/drawing/2016/5/11/chartex" xmlns:cx6="http://schemas.microsoft.com/office/drawing/2016/5/12/chartex" xmlns:cx7="http://schemas.microsoft.com/office/drawing/2016/5/13/chartex" xmlns:cx8="http://schemas.microsoft.com/office/drawing/2016/5/14/chartex" xmlns:mc="http://schemas.openxmlformats.org/markup-compatibility/2006" xmlns:aink="http://schemas.microsoft.com/office/drawing/2016/ink" xmlns:am3d="http://schemas.microsoft.com/office/drawing/2017/model3d" xmlns:o="urn:schemas-microsoft-com:office:office" xmlns:oel="http://schemas.microsoft.com/office/2019/extlst" xmlns:r="http://schemas.openxmlformats.org/officeDocument/2006/relationships" xmlns:m="http://schemas.openxmlformats.org/officeDocument/2006/math" xmlns:v="urn:schemas-microsoft-com:vml" xmlns:wp14="http://schemas.microsoft.com/office/word/2010/wordprocessingDrawing" xmlns:wp="http://schemas.openxmlformats.org/drawingml/2006/wordprocessingDrawing" xmlns:w10="urn:schemas-microsoft-com:office:word" xmlns:w="http://schemas.openxmlformats.org/wordprocessingml/2006/main" xmlns:w14="http://schemas.microsoft.com/office/word/2010/wordml" xmlns:w15="http://schemas.microsoft.com/office/word/2012/wordml" xmlns:w16cex="http://schemas.microsoft.com/office/word/2018/wordml/cex" xmlns:w16cid="http://schemas.microsoft.com/office/word/2016/wordml/cid" xmlns:w16="http://schemas.microsoft.com/office/word/2018/wordml" xmlns:w16du="http://schemas.microsoft.com/office/word/2023/wordml/word16du" xmlns:w16sdtdh="http://schemas.microsoft.com/office/word/2020/wordml/sdtdatahash" xmlns:w16sdtfl="http://schemas.microsoft.com/office/word/2024/wordml/sdtformatlock" xmlns:w16se="http://schemas.microsoft.com/office/word/2015/wordml/symex" xmlns:wpg="http://schemas.microsoft.com/office/word/2010/wordprocessingGroup" xmlns:wpi="http://schemas.microsoft.com/office/word/2010/wordprocessingInk" xmlns:wne="http://schemas.microsoft.com/office/word/2006/wordml" xmlns:wps="http://schemas.microsoft.com/office/word/2010/wordprocessingShape" mc:Ignorable="w14 w15 w16se w16cid w16 w16cex w16sdtdh w16sdtfl w16du wp14">
+  <w15:commentEx w15:paraId="43F870FC" w15:done="0"/>
+  <w15:commentEx w15:paraId="0825EE84" w15:done="0"/>
+  <w15:commentEx w15:paraId="682A1965" w15:done="0"/>
+  <w15:commentEx w15:paraId="59070933" w15:done="0"/>
+  <w15:commentEx w15:paraId="184108EC" w15:done="0"/>
+  <w15:commentEx w15:paraId="1EA7B392" w15:done="0"/>
+  <w15:commentEx w15:paraId="0D5EC302" w15:done="0"/>
+  <w15:commentEx w15:paraId="4171E104" w15:done="0"/>
+  <w15:commentEx w15:paraId="2F3640A1" w15:done="0"/>
+  <w15:commentEx w15:paraId="3AE9EC95" w15:done="0"/>
+  <w15:commentEx w15:paraId="166C6AA0" w15:done="0"/>
+  <w15:commentEx w15:paraId="53C1B895" w15:done="0"/>
+  <w15:commentEx w15:paraId="6C610BE7" w15:done="0"/>
+  <w15:commentEx w15:paraId="0C80D835" w15:done="0"/>
+  <w15:commentEx w15:paraId="3F642FD9" w15:done="0"/>
+  <w15:commentEx w15:paraId="52BEFB77" w15:done="0"/>
+  <w15:commentEx w15:paraId="3D4767B5" w15:done="0"/>
+  <w15:commentEx w15:paraId="47BD1D04" w15:done="0"/>
+  <w15:commentEx w15:paraId="3FC81488" w15:done="0"/>
+  <w15:commentEx w15:paraId="50C32AE8" w15:done="0"/>
+  <w15:commentEx w15:paraId="01683454" w15:done="0"/>
+  <w15:commentEx w15:paraId="4AB66BC0" w15:done="0"/>
+  <w15:commentEx w15:paraId="7E655EE8" w15:paraIdParent="4AB66BC0" w15:done="0"/>
+  <w15:commentEx w15:paraId="6AC8DD15" w15:done="0"/>
+  <w15:commentEx w15:paraId="6E9C2819" w15:done="0"/>
+  <w15:commentEx w15:paraId="70F56D20" w15:done="0"/>
+  <w15:commentEx w15:paraId="1FD1E1EC" w15:done="0"/>
+  <w15:commentEx w15:paraId="10805ABA" w15:done="0"/>
   <w15:commentEx w15:paraId="3D613929" w15:done="0"/>
 </w15:commentsEx>
 </file>
 
 <file path=word/commentsExtensible.xml><?xml version="1.0" encoding="utf-8"?>
 <w16cex:commentsExtensible xmlns:wpc="http://schemas.microsoft.com/office/word/2010/wordprocessingCanvas" xmlns:cx="http://schemas.microsoft.com/office/drawing/2014/chartex" xmlns:cx1="http://schemas.microsoft.com/office/drawing/2015/9/8/chartex" xmlns:cx2="http://schemas.microsoft.com/office/drawing/2015/10/21/chartex" xmlns:cx3="http://schemas.microsoft.com/office/drawing/2016/5/9/chartex" xmlns:cx4="http://schemas.microsoft.com/office/drawing/2016/5/10/chartex" xmlns:cx5="http://schemas.microsoft.com/office/drawing/2016/5/11/chartex" xmlns:cx6="http://schemas.microsoft.com/office/drawing/2016/5/12/chartex" xmlns:cx7="http://schemas.microsoft.com/office/drawing/2016/5/13/chartex" xmlns:cx8="http://schemas.microsoft.com/office/drawing/2016/5/14/chartex" xmlns:cr="http://schemas.microsoft.com/office/comments/2020/reactions" xmlns:mc="http://schemas.openxmlformats.org/markup-compatibility/2006" xmlns:aink="http://schemas.microsoft.com/office/drawing/2016/ink" xmlns:am3d="http://schemas.microsoft.com/office/drawing/2017/model3d" xmlns:o="urn:schemas-microsoft-com:office:office" xmlns:oel="http://schemas.microsoft.com/office/2019/extlst" xmlns:r="http://schemas.openxmlformats.org/officeDocument/2006/relationships" xmlns:m="http://schemas.openxmlformats.org/officeDocument/2006/math" xmlns:v="urn:schemas-microsoft-com:vml" xmlns:wp14="http://schemas.microsoft.com/office/word/2010/wordprocessingDrawing" xmlns:wp="http://schemas.openxmlformats.org/drawingml/2006/wordprocessingDrawing" xmlns:w10="urn:schemas-microsoft-com:office:word" xmlns:w="http://schemas.openxmlformats.org/wordprocessingml/2006/main" xmlns:w14="http://schemas.microsoft.com/office/word/2010/wordml" xmlns:w15="http://schemas.microsoft.com/office/word/2012/wordml" xmlns:w16cex="http://schemas.microsoft.com/office/word/2018/wordml/cex" xmlns:w16cid="http://schemas.microsoft.com/office/word/2016/wordml/cid" xmlns:w16="http://schemas.microsoft.com/office/word/2018/wordml" xmlns:w16du="http://schemas.microsoft.com/office/word/2023/wordml/word16du" xmlns:w16sdtdh="http://schemas.microsoft.com/office/word/2020/wordml/sdtdatahash" xmlns:w16sdtfl="http://schemas.microsoft.com/office/word/2024/wordml/sdtformatlock" xmlns:w16se="http://schemas.microsoft.com/office/word/2015/wordml/symex" xmlns:wpg="http://schemas.microsoft.com/office/word/2010/wordprocessingGroup" xmlns:wpi="http://schemas.microsoft.com/office/word/2010/wordprocessingInk" xmlns:wne="http://schemas.microsoft.com/office/word/2006/wordml" xmlns:wps="http://schemas.microsoft.com/office/word/2010/wordprocessingShape" mc:Ignorable="w14 w15 w16se w16cid w16 w16cex w16sdtdh w16sdtfl cr w16du wp14">
+  <w16cex:commentExtensible w16cex:durableId="76F53EA7" w16cex:dateUtc="2025-01-15T03:39:00Z"/>
+  <w16cex:commentExtensible w16cex:durableId="1E2CD197" w16cex:dateUtc="2025-01-15T03:37:00Z"/>
+  <w16cex:commentExtensible w16cex:durableId="075B4DE7" w16cex:dateUtc="2025-01-15T03:36:00Z"/>
+  <w16cex:commentExtensible w16cex:durableId="44BCA364" w16cex:dateUtc="2025-01-15T03:35:00Z"/>
+  <w16cex:commentExtensible w16cex:durableId="09C55934" w16cex:dateUtc="2025-01-15T03:35:00Z"/>
+  <w16cex:commentExtensible w16cex:durableId="221584D3" w16cex:dateUtc="2025-01-15T02:45:00Z"/>
+  <w16cex:commentExtensible w16cex:durableId="225F9FBA" w16cex:dateUtc="2025-01-15T02:45:00Z"/>
+  <w16cex:commentExtensible w16cex:durableId="14589CA1" w16cex:dateUtc="2025-01-15T02:46:00Z"/>
+  <w16cex:commentExtensible w16cex:durableId="6CD5734A" w16cex:dateUtc="2025-01-15T02:47:00Z"/>
+  <w16cex:commentExtensible w16cex:durableId="271AAAC5" w16cex:dateUtc="2025-01-15T02:47:00Z"/>
+  <w16cex:commentExtensible w16cex:durableId="22941765" w16cex:dateUtc="2025-01-15T02:49:00Z"/>
+  <w16cex:commentExtensible w16cex:durableId="48BC6264" w16cex:dateUtc="2025-01-15T02:50:00Z"/>
+  <w16cex:commentExtensible w16cex:durableId="7E63B0C8" w16cex:dateUtc="2025-01-15T02:50:00Z"/>
+  <w16cex:commentExtensible w16cex:durableId="0837E5FF" w16cex:dateUtc="2025-01-15T02:51:00Z"/>
+  <w16cex:commentExtensible w16cex:durableId="47D0EAEB" w16cex:dateUtc="2025-01-15T02:52:00Z"/>
+  <w16cex:commentExtensible w16cex:durableId="6AB5DCB7" w16cex:dateUtc="2025-01-15T02:54:00Z"/>
+  <w16cex:commentExtensible w16cex:durableId="589AC711" w16cex:dateUtc="2025-01-15T02:55:00Z"/>
+  <w16cex:commentExtensible w16cex:durableId="0D9F59A4" w16cex:dateUtc="2025-01-15T02:58:00Z"/>
+  <w16cex:commentExtensible w16cex:durableId="61AF3192" w16cex:dateUtc="2025-01-15T03:10:00Z"/>
+  <w16cex:commentExtensible w16cex:durableId="77A1B641" w16cex:dateUtc="2025-01-15T03:12:00Z"/>
+  <w16cex:commentExtensible w16cex:durableId="3F84BC05" w16cex:dateUtc="2025-01-15T03:12:00Z"/>
+  <w16cex:commentExtensible w16cex:durableId="52A9A45A" w16cex:dateUtc="2025-01-15T03:16:00Z"/>
+  <w16cex:commentExtensible w16cex:durableId="15801249" w16cex:dateUtc="2025-01-15T03:28:00Z"/>
+  <w16cex:commentExtensible w16cex:durableId="5B2B8DEB" w16cex:dateUtc="2025-01-15T03:17:00Z"/>
+  <w16cex:commentExtensible w16cex:durableId="5B70C454" w16cex:dateUtc="2025-01-15T03:18:00Z"/>
+  <w16cex:commentExtensible w16cex:durableId="18B96172" w16cex:dateUtc="2025-01-15T03:39:00Z"/>
+  <w16cex:commentExtensible w16cex:durableId="1E4807C5" w16cex:dateUtc="2025-01-15T03:40:00Z"/>
+  <w16cex:commentExtensible w16cex:durableId="44983D7B" w16cex:dateUtc="2025-01-15T03:40:00Z"/>
   <w16cex:commentExtensible w16cex:durableId="26EFD4D6" w16cex:dateUtc="2025-01-08T03:29:00Z"/>
 </w16cex:commentsExtensible>
 </file>
 
 <file path=word/commentsIds.xml><?xml version="1.0" encoding="utf-8"?>
 <w16cid:commentsIds xmlns:wpc="http://schemas.microsoft.com/office/word/2010/wordprocessingCanvas" xmlns:cx="http://schemas.microsoft.com/office/drawing/2014/chartex" xmlns:cx1="http://schemas.microsoft.com/office/drawing/2015/9/8/chartex" xmlns:cx2="http://schemas.microsoft.com/office/drawing/2015/10/21/chartex" xmlns:cx3="http://schemas.microsoft.com/office/drawing/2016/5/9/chartex" xmlns:cx4="http://schemas.microsoft.com/office/drawing/2016/5/10/chartex" xmlns:cx5="http://schemas.microsoft.com/office/drawing/2016/5/11/chartex" xmlns:cx6="http://schemas.microsoft.com/office/drawing/2016/5/12/chartex" xmlns:cx7="http://schemas.microsoft.com/office/drawing/2016/5/13/chartex" xmlns:cx8="http://schemas.microsoft.com/office/drawing/2016/5/14/chartex" xmlns:mc="http://schemas.openxmlformats.org/markup-compatibility/2006" xmlns:aink="http://schemas.microsoft.com/office/drawing/2016/ink" xmlns:am3d="http://schemas.microsoft.com/office/drawing/2017/model3d" xmlns:o="urn:schemas-microsoft-com:office:office" xmlns:oel="http://schemas.microsoft.com/office/2019/extlst" xmlns:r="http://schemas.openxmlformats.org/officeDocument/2006/relationships" xmlns:m="http://schemas.openxmlformats.org/officeDocument/2006/math" xmlns:v="urn:schemas-microsoft-com:vml" xmlns:wp14="http://schemas.microsoft.com/office/word/2010/wordprocessingDrawing" xmlns:wp="http://schemas.openxmlformats.org/drawingml/2006/wordprocessingDrawing" xmlns:w10="urn:schemas-microsoft-com:office:word" xmlns:w="http://schemas.openxmlformats.org/wordprocessingml/2006/main" xmlns:w14="http://schemas.microsoft.com/office/word/2010/wordml" xmlns:w15="http://schemas.microsoft.com/office/word/2012/wordml" xmlns:w16cex="http://schemas.microsoft.com/office/word/2018/wordml/cex" xmlns:w16cid="http://schemas.microsoft.com/office/word/2016/wordml/cid" xmlns:w16="http://schemas.microsoft.com/office/word/2018/wordml" xmlns:w16du="http://schemas.microsoft.com/office/word/2023/wordml/word16du" xmlns:w16sdtdh="http://schemas.microsoft.com/office/word/2020/wordml/sdtdatahash" xmlns:w16sdtfl="http://schemas.microsoft.com/office/word/2024/wordml/sdtformatlock" xmlns:w16se="http://schemas.microsoft.com/office/word/2015/wordml/symex" xmlns:wpg="http://schemas.microsoft.com/office/word/2010/wordprocessingGroup" xmlns:wpi="http://schemas.microsoft.com/office/word/2010/wordprocessingInk" xmlns:wne="http://schemas.microsoft.com/office/word/2006/wordml" xmlns:wps="http://schemas.microsoft.com/office/word/2010/wordprocessingShape" mc:Ignorable="w14 w15 w16se w16cid w16 w16cex w16sdtdh w16sdtfl w16du wp14">
+  <w16cid:commentId w16cid:paraId="43F870FC" w16cid:durableId="76F53EA7"/>
+  <w16cid:commentId w16cid:paraId="0825EE84" w16cid:durableId="1E2CD197"/>
+  <w16cid:commentId w16cid:paraId="682A1965" w16cid:durableId="075B4DE7"/>
+  <w16cid:commentId w16cid:paraId="59070933" w16cid:durableId="44BCA364"/>
+  <w16cid:commentId w16cid:paraId="184108EC" w16cid:durableId="09C55934"/>
+  <w16cid:commentId w16cid:paraId="1EA7B392" w16cid:durableId="221584D3"/>
+  <w16cid:commentId w16cid:paraId="0D5EC302" w16cid:durableId="225F9FBA"/>
+  <w16cid:commentId w16cid:paraId="4171E104" w16cid:durableId="14589CA1"/>
+  <w16cid:commentId w16cid:paraId="2F3640A1" w16cid:durableId="6CD5734A"/>
+  <w16cid:commentId w16cid:paraId="3AE9EC95" w16cid:durableId="271AAAC5"/>
+  <w16cid:commentId w16cid:paraId="166C6AA0" w16cid:durableId="22941765"/>
+  <w16cid:commentId w16cid:paraId="53C1B895" w16cid:durableId="48BC6264"/>
+  <w16cid:commentId w16cid:paraId="6C610BE7" w16cid:durableId="7E63B0C8"/>
+  <w16cid:commentId w16cid:paraId="0C80D835" w16cid:durableId="0837E5FF"/>
+  <w16cid:commentId w16cid:paraId="3F642FD9" w16cid:durableId="47D0EAEB"/>
+  <w16cid:commentId w16cid:paraId="52BEFB77" w16cid:durableId="6AB5DCB7"/>
+  <w16cid:commentId w16cid:paraId="3D4767B5" w16cid:durableId="589AC711"/>
+  <w16cid:commentId w16cid:paraId="47BD1D04" w16cid:durableId="0D9F59A4"/>
+  <w16cid:commentId w16cid:paraId="3FC81488" w16cid:durableId="61AF3192"/>
+  <w16cid:commentId w16cid:paraId="50C32AE8" w16cid:durableId="77A1B641"/>
+  <w16cid:commentId w16cid:paraId="01683454" w16cid:durableId="3F84BC05"/>
+  <w16cid:commentId w16cid:paraId="4AB66BC0" w16cid:durableId="52A9A45A"/>
+  <w16cid:commentId w16cid:paraId="7E655EE8" w16cid:durableId="15801249"/>
+  <w16cid:commentId w16cid:paraId="6AC8DD15" w16cid:durableId="5B2B8DEB"/>
+  <w16cid:commentId w16cid:paraId="6E9C2819" w16cid:durableId="5B70C454"/>
+  <w16cid:commentId w16cid:paraId="70F56D20" w16cid:durableId="18B96172"/>
+  <w16cid:commentId w16cid:paraId="1FD1E1EC" w16cid:durableId="1E4807C5"/>
+  <w16cid:commentId w16cid:paraId="10805ABA" w16cid:durableId="44983D7B"/>
   <w16cid:commentId w16cid:paraId="3D613929" w16cid:durableId="26EFD4D6"/>
 </w16cid:commentsIds>
 </file>

</xml_diff>

<commit_message>
library and book donation and some bugfixes
</commit_message>
<xml_diff>
--- a/plan.docx
+++ b/plan.docx
@@ -38,11 +38,19 @@
         </w:rPr>
         <w:t xml:space="preserve">General aesthetics: </w:t>
       </w:r>
-      <w:r>
-        <w:rPr>
-          <w:lang w:val="en-US"/>
-        </w:rPr>
-        <w:t xml:space="preserve">Pixelart – as typical for RPGs, </w:t>
+      <w:proofErr w:type="spellStart"/>
+      <w:r>
+        <w:rPr>
+          <w:lang w:val="en-US"/>
+        </w:rPr>
+        <w:t>Pixelart</w:t>
+      </w:r>
+      <w:proofErr w:type="spellEnd"/>
+      <w:r>
+        <w:rPr>
+          <w:lang w:val="en-US"/>
+        </w:rPr>
+        <w:t xml:space="preserve"> – as typical for RPGs, </w:t>
       </w:r>
       <w:r>
         <w:rPr>
@@ -54,7 +62,35 @@
         <w:rPr>
           <w:lang w:val="en-US"/>
         </w:rPr>
-        <w:t xml:space="preserve"> disco Elysium and fear and hunger. Definitely have character portraits like disco Elysium has, and use the crosscode dialogue system.</w:t>
+        <w:t xml:space="preserve"> disco Elysium and fear and hunger. Definitely have character portraits like disco Elysium </w:t>
+      </w:r>
+      <w:proofErr w:type="gramStart"/>
+      <w:r>
+        <w:rPr>
+          <w:lang w:val="en-US"/>
+        </w:rPr>
+        <w:t>has, and</w:t>
+      </w:r>
+      <w:proofErr w:type="gramEnd"/>
+      <w:r>
+        <w:rPr>
+          <w:lang w:val="en-US"/>
+        </w:rPr>
+        <w:t xml:space="preserve"> use the </w:t>
+      </w:r>
+      <w:proofErr w:type="spellStart"/>
+      <w:r>
+        <w:rPr>
+          <w:lang w:val="en-US"/>
+        </w:rPr>
+        <w:t>crosscode</w:t>
+      </w:r>
+      <w:proofErr w:type="spellEnd"/>
+      <w:r>
+        <w:rPr>
+          <w:lang w:val="en-US"/>
+        </w:rPr>
+        <w:t xml:space="preserve"> dialogue system.</w:t>
       </w:r>
       <w:commentRangeStart w:id="0"/>
     </w:p>
@@ -440,7 +476,21 @@
         <w:rPr>
           <w:lang w:val="en-US"/>
         </w:rPr>
-        <w:t>Hopefully the game ends out a little more lighthearted than these lmao, I want the aesthetic to be kind of dark, but have moments that show the humanity of the characters, as the darkness is supposed to reflect the world itself.</w:t>
+        <w:t xml:space="preserve">Hopefully the game ends out a little more lighthearted than these lmao, I want the aesthetic to be kind of </w:t>
+      </w:r>
+      <w:proofErr w:type="gramStart"/>
+      <w:r>
+        <w:rPr>
+          <w:lang w:val="en-US"/>
+        </w:rPr>
+        <w:t>dark, but</w:t>
+      </w:r>
+      <w:proofErr w:type="gramEnd"/>
+      <w:r>
+        <w:rPr>
+          <w:lang w:val="en-US"/>
+        </w:rPr>
+        <w:t xml:space="preserve"> have moments that show the humanity of the characters, as the darkness is supposed to reflect the world itself.</w:t>
       </w:r>
     </w:p>
     <w:p>
@@ -466,7 +516,21 @@
         <w:rPr>
           <w:lang w:val="en-US"/>
         </w:rPr>
-        <w:t>Basically, use peoples’ preconceptions about typical RPG tropes and ideas to trick people into making particular decisions.</w:t>
+        <w:t xml:space="preserve">Basically, </w:t>
+      </w:r>
+      <w:proofErr w:type="gramStart"/>
+      <w:r>
+        <w:rPr>
+          <w:lang w:val="en-US"/>
+        </w:rPr>
+        <w:t>use</w:t>
+      </w:r>
+      <w:proofErr w:type="gramEnd"/>
+      <w:r>
+        <w:rPr>
+          <w:lang w:val="en-US"/>
+        </w:rPr>
+        <w:t xml:space="preserve"> peoples’ preconceptions about typical RPG tropes and ideas to trick people into making particular decisions.</w:t>
       </w:r>
     </w:p>
     <w:p>
@@ -527,7 +591,35 @@
         <w:rPr>
           <w:lang w:val="en-US"/>
         </w:rPr>
-        <w:t>Boss fights will happen in the overworld, and you have to figure out how to get them into an actualy combat system.</w:t>
+        <w:t xml:space="preserve">Boss fights will happen in the overworld, and you </w:t>
+      </w:r>
+      <w:proofErr w:type="gramStart"/>
+      <w:r>
+        <w:rPr>
+          <w:lang w:val="en-US"/>
+        </w:rPr>
+        <w:t>have to</w:t>
+      </w:r>
+      <w:proofErr w:type="gramEnd"/>
+      <w:r>
+        <w:rPr>
+          <w:lang w:val="en-US"/>
+        </w:rPr>
+        <w:t xml:space="preserve"> figure out how to get them into an </w:t>
+      </w:r>
+      <w:proofErr w:type="spellStart"/>
+      <w:r>
+        <w:rPr>
+          <w:lang w:val="en-US"/>
+        </w:rPr>
+        <w:t>actualy</w:t>
+      </w:r>
+      <w:proofErr w:type="spellEnd"/>
+      <w:r>
+        <w:rPr>
+          <w:lang w:val="en-US"/>
+        </w:rPr>
+        <w:t xml:space="preserve"> combat system.</w:t>
       </w:r>
     </w:p>
     <w:p>
@@ -572,7 +664,21 @@
         <w:rPr>
           <w:lang w:val="en-US"/>
         </w:rPr>
-        <w:t>Potentially have “lookout points” for saving, where it will cut toa different perspective, and allow saving, this takes a lot of art tho.</w:t>
+        <w:t xml:space="preserve">Potentially have “lookout points” for saving, where it will cut toa different perspective, and allow saving, this takes a lot of art </w:t>
+      </w:r>
+      <w:proofErr w:type="spellStart"/>
+      <w:r>
+        <w:rPr>
+          <w:lang w:val="en-US"/>
+        </w:rPr>
+        <w:t>tho</w:t>
+      </w:r>
+      <w:proofErr w:type="spellEnd"/>
+      <w:r>
+        <w:rPr>
+          <w:lang w:val="en-US"/>
+        </w:rPr>
+        <w:t>.</w:t>
       </w:r>
     </w:p>
     <w:p>
@@ -604,7 +710,21 @@
         <w:rPr>
           <w:lang w:val="en-US"/>
         </w:rPr>
-        <w:t>ombat ui general idea:</w:t>
+        <w:t xml:space="preserve">ombat </w:t>
+      </w:r>
+      <w:proofErr w:type="spellStart"/>
+      <w:r>
+        <w:rPr>
+          <w:lang w:val="en-US"/>
+        </w:rPr>
+        <w:t>ui</w:t>
+      </w:r>
+      <w:proofErr w:type="spellEnd"/>
+      <w:r>
+        <w:rPr>
+          <w:lang w:val="en-US"/>
+        </w:rPr>
+        <w:t xml:space="preserve"> general idea:</w:t>
       </w:r>
     </w:p>
     <w:p>
@@ -660,11 +780,19 @@
           <w:lang w:val="en-US"/>
         </w:rPr>
       </w:pPr>
-      <w:r>
-        <w:rPr>
-          <w:lang w:val="en-US"/>
-        </w:rPr>
-        <w:t>Obv not actual sprites yet :/.</w:t>
+      <w:proofErr w:type="spellStart"/>
+      <w:r>
+        <w:rPr>
+          <w:lang w:val="en-US"/>
+        </w:rPr>
+        <w:t>Obv</w:t>
+      </w:r>
+      <w:proofErr w:type="spellEnd"/>
+      <w:r>
+        <w:rPr>
+          <w:lang w:val="en-US"/>
+        </w:rPr>
+        <w:t xml:space="preserve"> not actual sprites yet :/.</w:t>
       </w:r>
     </w:p>
     <w:p>
@@ -767,7 +895,23 @@
         <w:rPr>
           <w:lang w:val="en-US"/>
         </w:rPr>
-        <w:t>In combatcontroller, add it to the target selector</w:t>
+        <w:t xml:space="preserve">In </w:t>
+      </w:r>
+      <w:proofErr w:type="spellStart"/>
+      <w:proofErr w:type="gramStart"/>
+      <w:r>
+        <w:rPr>
+          <w:lang w:val="en-US"/>
+        </w:rPr>
+        <w:t>combatcontroller</w:t>
+      </w:r>
+      <w:proofErr w:type="spellEnd"/>
+      <w:proofErr w:type="gramEnd"/>
+      <w:r>
+        <w:rPr>
+          <w:lang w:val="en-US"/>
+        </w:rPr>
+        <w:t>, add it to the target selector</w:t>
       </w:r>
     </w:p>
     <w:p>
@@ -785,7 +929,23 @@
         <w:rPr>
           <w:lang w:val="en-US"/>
         </w:rPr>
-        <w:t>Put it in playerdata when obtainable</w:t>
+        <w:t xml:space="preserve">Put it in </w:t>
+      </w:r>
+      <w:proofErr w:type="spellStart"/>
+      <w:proofErr w:type="gramStart"/>
+      <w:r>
+        <w:rPr>
+          <w:lang w:val="en-US"/>
+        </w:rPr>
+        <w:t>playerdata</w:t>
+      </w:r>
+      <w:proofErr w:type="spellEnd"/>
+      <w:proofErr w:type="gramEnd"/>
+      <w:r>
+        <w:rPr>
+          <w:lang w:val="en-US"/>
+        </w:rPr>
+        <w:t xml:space="preserve"> when obtainable</w:t>
       </w:r>
       <w:commentRangeEnd w:id="1"/>
       <w:r>
@@ -826,7 +986,14 @@
         <w:rPr>
           <w:lang w:val="en-US"/>
         </w:rPr>
-        <w:t xml:space="preserve">Backend things </w:t>
+        <w:t xml:space="preserve">Backend </w:t>
+      </w:r>
+      <w:proofErr w:type="gramStart"/>
+      <w:r>
+        <w:rPr>
+          <w:lang w:val="en-US"/>
+        </w:rPr>
+        <w:t xml:space="preserve">things </w:t>
       </w:r>
       <w:r>
         <w:rPr>
@@ -834,6 +1001,7 @@
         </w:rPr>
         <w:t>:</w:t>
       </w:r>
+      <w:proofErr w:type="gramEnd"/>
     </w:p>
     <w:p>
       <w:pPr>
@@ -1426,7 +1594,21 @@
         <w:rPr>
           <w:lang w:val="en-US"/>
         </w:rPr>
-        <w:t xml:space="preserve"> a whole and gives a brief overview of his life [yayy organic way to introduce backstory]. The broadcast then cuts to a speech from the minister of health</w:t>
+        <w:t xml:space="preserve"> a whole and gives a brief overview of his life [</w:t>
+      </w:r>
+      <w:proofErr w:type="spellStart"/>
+      <w:r>
+        <w:rPr>
+          <w:lang w:val="en-US"/>
+        </w:rPr>
+        <w:t>yayy</w:t>
+      </w:r>
+      <w:proofErr w:type="spellEnd"/>
+      <w:r>
+        <w:rPr>
+          <w:lang w:val="en-US"/>
+        </w:rPr>
+        <w:t xml:space="preserve"> organic way to introduce backstory]. The broadcast then cuts to a speech from the minister of health</w:t>
       </w:r>
       <w:r>
         <w:rPr>
@@ -1438,7 +1620,21 @@
         <w:rPr>
           <w:lang w:val="en-US"/>
         </w:rPr>
-        <w:t xml:space="preserve">. Your then </w:t>
+        <w:t xml:space="preserve">. </w:t>
+      </w:r>
+      <w:proofErr w:type="gramStart"/>
+      <w:r>
+        <w:rPr>
+          <w:lang w:val="en-US"/>
+        </w:rPr>
+        <w:t>Your</w:t>
+      </w:r>
+      <w:proofErr w:type="gramEnd"/>
+      <w:r>
+        <w:rPr>
+          <w:lang w:val="en-US"/>
+        </w:rPr>
+        <w:t xml:space="preserve"> then </w:t>
       </w:r>
       <w:r>
         <w:rPr>
@@ -1900,7 +2096,21 @@
         <w:rPr>
           <w:lang w:val="en-US"/>
         </w:rPr>
-        <w:t xml:space="preserve">he isn’t one for conversation, and attacks you saying something all dramatic like “you’ve proven your prowess against nature, but people haven’t worried about that for decades, people are the real enemy” and attacks you. </w:t>
+        <w:t xml:space="preserve">he isn’t one for </w:t>
+      </w:r>
+      <w:proofErr w:type="gramStart"/>
+      <w:r>
+        <w:rPr>
+          <w:lang w:val="en-US"/>
+        </w:rPr>
+        <w:t>conversation, and</w:t>
+      </w:r>
+      <w:proofErr w:type="gramEnd"/>
+      <w:r>
+        <w:rPr>
+          <w:lang w:val="en-US"/>
+        </w:rPr>
+        <w:t xml:space="preserve"> attacks you saying something all dramatic like “you’ve proven your prowess against nature, but people haven’t worried about that for decades, people are the real enemy” and attacks you. </w:t>
       </w:r>
       <w:r>
         <w:rPr>
@@ -1933,7 +2143,21 @@
         <w:rPr>
           <w:lang w:val="en-US"/>
         </w:rPr>
-        <w:t xml:space="preserve">Once you wake up the guards escort you to a dormitory with many other people. From discussing with then you find that the overlord </w:t>
+        <w:t xml:space="preserve">Once you wake up the guards escort you to a dormitory with many other people. From discussing with </w:t>
+      </w:r>
+      <w:proofErr w:type="gramStart"/>
+      <w:r>
+        <w:rPr>
+          <w:lang w:val="en-US"/>
+        </w:rPr>
+        <w:t>then</w:t>
+      </w:r>
+      <w:proofErr w:type="gramEnd"/>
+      <w:r>
+        <w:rPr>
+          <w:lang w:val="en-US"/>
+        </w:rPr>
+        <w:t xml:space="preserve"> you find that the overlord </w:t>
       </w:r>
       <w:r>
         <w:rPr>
@@ -1951,7 +2175,21 @@
         <w:rPr>
           <w:lang w:val="en-US"/>
         </w:rPr>
-        <w:t>and feels he has to prove himself. So, challenging him and beating him in something simple could prove effective at wearing him down. After working at chopping trees, listening to the guards, it seems like they don’t enjoy working under the overlord, so you manage to convince them to let you back as an audience to the overlord.</w:t>
+        <w:t xml:space="preserve">and feels he </w:t>
+      </w:r>
+      <w:proofErr w:type="gramStart"/>
+      <w:r>
+        <w:rPr>
+          <w:lang w:val="en-US"/>
+        </w:rPr>
+        <w:t>has to</w:t>
+      </w:r>
+      <w:proofErr w:type="gramEnd"/>
+      <w:r>
+        <w:rPr>
+          <w:lang w:val="en-US"/>
+        </w:rPr>
+        <w:t xml:space="preserve"> prove himself. So, challenging him and beating him in something simple could prove effective at wearing him down. After working at chopping trees, listening to the guards, it seems like they don’t enjoy working under the overlord, so you manage to convince them to let you back as an audience to the overlord.</w:t>
       </w:r>
       <w:commentRangeEnd w:id="17"/>
       <w:r>
@@ -1972,13 +2210,37 @@
         <w:rPr>
           <w:lang w:val="en-US"/>
         </w:rPr>
-        <w:t xml:space="preserve">The next day you challenge the overlord to a fight and boast that he </w:t>
-      </w:r>
-      <w:r>
-        <w:rPr>
-          <w:lang w:val="en-US"/>
-        </w:rPr>
-        <w:t>cant hit you in close combat, then you get into regular combat for a turn and you can attack him</w:t>
+        <w:t xml:space="preserve">The next day you challenge the overlord to a fight and boast that </w:t>
+      </w:r>
+      <w:proofErr w:type="gramStart"/>
+      <w:r>
+        <w:rPr>
+          <w:lang w:val="en-US"/>
+        </w:rPr>
+        <w:t>he</w:t>
+      </w:r>
+      <w:proofErr w:type="gramEnd"/>
+      <w:r>
+        <w:rPr>
+          <w:lang w:val="en-US"/>
+        </w:rPr>
+        <w:t xml:space="preserve"> </w:t>
+      </w:r>
+      <w:proofErr w:type="spellStart"/>
+      <w:proofErr w:type="gramStart"/>
+      <w:r>
+        <w:rPr>
+          <w:lang w:val="en-US"/>
+        </w:rPr>
+        <w:t>cant</w:t>
+      </w:r>
+      <w:proofErr w:type="spellEnd"/>
+      <w:proofErr w:type="gramEnd"/>
+      <w:r>
+        <w:rPr>
+          <w:lang w:val="en-US"/>
+        </w:rPr>
+        <w:t xml:space="preserve"> hit you in close combat, then you get into regular combat for a turn and you can attack him</w:t>
       </w:r>
       <w:r>
         <w:rPr>
@@ -2068,13 +2330,27 @@
         <w:rPr>
           <w:lang w:val="en-US"/>
         </w:rPr>
-        <w:t xml:space="preserve">mail boy </w:t>
-      </w:r>
-      <w:r>
-        <w:rPr>
-          <w:lang w:val="en-US"/>
-        </w:rPr>
-        <w:t xml:space="preserve"> suggests entering through the chemical plant. You two then sneak in through the ventilation ducts in the chemical plant</w:t>
+        <w:t xml:space="preserve">mail </w:t>
+      </w:r>
+      <w:proofErr w:type="gramStart"/>
+      <w:r>
+        <w:rPr>
+          <w:lang w:val="en-US"/>
+        </w:rPr>
+        <w:t xml:space="preserve">boy </w:t>
+      </w:r>
+      <w:r>
+        <w:rPr>
+          <w:lang w:val="en-US"/>
+        </w:rPr>
+        <w:t xml:space="preserve"> suggests</w:t>
+      </w:r>
+      <w:proofErr w:type="gramEnd"/>
+      <w:r>
+        <w:rPr>
+          <w:lang w:val="en-US"/>
+        </w:rPr>
+        <w:t xml:space="preserve"> entering through the chemical plant. You two then sneak in through the ventilation ducts in the chemical plant</w:t>
       </w:r>
       <w:r>
         <w:rPr>
@@ -2102,7 +2378,35 @@
         <w:rPr>
           <w:lang w:val="en-US"/>
         </w:rPr>
-        <w:t>The royal place is strange, all the populated areas have no encounter, but the non-populated areas have many. The populated areas have puzzles involving moving people around to clear a path. In this area, there is a guard post, where you overhear that your eye is in the treasury. The second area is the prince’s living area, this is a stealthy area, having to stay out of the prince’s LOS and reach the treasury room. Upon looking for your eye he prince enters the room holding your eye, rolls it along the floor towards you and before you can put it in, a boss fight begins</w:t>
+        <w:t xml:space="preserve">The royal place is strange, all the populated areas have no encounter, but the non-populated areas have many. The populated areas have puzzles involving moving people around to clear a path. In this area, there is a guard post, where you overhear that your eye is in the treasury. The second area is the prince’s living area, this is a stealthy area, having to stay out of the prince’s LOS and reach the treasury room. Upon looking for your </w:t>
+      </w:r>
+      <w:proofErr w:type="gramStart"/>
+      <w:r>
+        <w:rPr>
+          <w:lang w:val="en-US"/>
+        </w:rPr>
+        <w:t>eye</w:t>
+      </w:r>
+      <w:proofErr w:type="gramEnd"/>
+      <w:r>
+        <w:rPr>
+          <w:lang w:val="en-US"/>
+        </w:rPr>
+        <w:t xml:space="preserve"> </w:t>
+      </w:r>
+      <w:proofErr w:type="gramStart"/>
+      <w:r>
+        <w:rPr>
+          <w:lang w:val="en-US"/>
+        </w:rPr>
+        <w:t>he</w:t>
+      </w:r>
+      <w:proofErr w:type="gramEnd"/>
+      <w:r>
+        <w:rPr>
+          <w:lang w:val="en-US"/>
+        </w:rPr>
+        <w:t xml:space="preserve"> prince enters the room holding your eye, rolls it along the floor towards you and before you can put it in, a boss fight begins</w:t>
       </w:r>
       <w:r>
         <w:rPr>
@@ -2238,7 +2542,21 @@
         <w:rPr>
           <w:lang w:val="en-US"/>
         </w:rPr>
-        <w:t xml:space="preserve"> orders your arrest. When police arrive at your house, the overlord brings you back to his </w:t>
+        <w:t xml:space="preserve"> orders your arrest. When </w:t>
+      </w:r>
+      <w:proofErr w:type="gramStart"/>
+      <w:r>
+        <w:rPr>
+          <w:lang w:val="en-US"/>
+        </w:rPr>
+        <w:t>police</w:t>
+      </w:r>
+      <w:proofErr w:type="gramEnd"/>
+      <w:r>
+        <w:rPr>
+          <w:lang w:val="en-US"/>
+        </w:rPr>
+        <w:t xml:space="preserve"> arrive at your house, the overlord brings you back to his </w:t>
       </w:r>
       <w:r>
         <w:rPr>
@@ -2270,33 +2588,109 @@
         <w:rPr>
           <w:lang w:val="en-US"/>
         </w:rPr>
-        <w:t>When you arrive you find out that you were too late, and your sibling already gave them what they wanted to know as well as the intercepted letter so the whole point of coming to stop them didn’t work.</w:t>
-      </w:r>
-    </w:p>
-    <w:p>
-      <w:pPr>
-        <w:rPr>
-          <w:lang w:val="en-US"/>
-        </w:rPr>
-      </w:pPr>
-      <w:r>
-        <w:rPr>
-          <w:lang w:val="en-US"/>
-        </w:rPr>
-        <w:t>Then the game heavily implies that you could’ve done something different earlier – then you (player) are prompted to return to before entering the chemical plant and hinted on what you need to do to continue (TBD – likely some item fetching stuff with the books or red seals or smth – this hint is for a quicker way to enter the palace)</w:t>
-      </w:r>
-    </w:p>
-    <w:p>
-      <w:pPr>
-        <w:rPr>
-          <w:lang w:val="en-US"/>
-        </w:rPr>
-      </w:pPr>
-      <w:r>
-        <w:rPr>
-          <w:lang w:val="en-US"/>
-        </w:rPr>
-        <w:t>Try 2 of stopping the information getting out skips the entire chemical plant, and meets you with the emperor immediately in the palace, he then takes you to where your sibling is being held and all three of you go to his “special dungeon” (I swear it’s not sus).</w:t>
+        <w:t xml:space="preserve">When you arrive you find out that you were too late, and your </w:t>
+      </w:r>
+      <w:proofErr w:type="gramStart"/>
+      <w:r>
+        <w:rPr>
+          <w:lang w:val="en-US"/>
+        </w:rPr>
+        <w:t>sibling</w:t>
+      </w:r>
+      <w:proofErr w:type="gramEnd"/>
+      <w:r>
+        <w:rPr>
+          <w:lang w:val="en-US"/>
+        </w:rPr>
+        <w:t xml:space="preserve"> already gave them what they wanted to know as well as the intercepted letter so the whole point of coming to stop them didn’t work.</w:t>
+      </w:r>
+    </w:p>
+    <w:p>
+      <w:pPr>
+        <w:rPr>
+          <w:lang w:val="en-US"/>
+        </w:rPr>
+      </w:pPr>
+      <w:r>
+        <w:rPr>
+          <w:lang w:val="en-US"/>
+        </w:rPr>
+        <w:t xml:space="preserve">Then the game heavily implies that you could’ve done something different earlier – then you (player) are prompted to return to before entering the chemical plant and hinted on what you need to do to continue (TBD – likely some item fetching stuff with the books or red seals or </w:t>
+      </w:r>
+      <w:proofErr w:type="spellStart"/>
+      <w:r>
+        <w:rPr>
+          <w:lang w:val="en-US"/>
+        </w:rPr>
+        <w:t>smth</w:t>
+      </w:r>
+      <w:proofErr w:type="spellEnd"/>
+      <w:r>
+        <w:rPr>
+          <w:lang w:val="en-US"/>
+        </w:rPr>
+        <w:t xml:space="preserve"> – this hint is for a quicker way to enter the palace)</w:t>
+      </w:r>
+    </w:p>
+    <w:p>
+      <w:pPr>
+        <w:rPr>
+          <w:lang w:val="en-US"/>
+        </w:rPr>
+      </w:pPr>
+      <w:r>
+        <w:rPr>
+          <w:lang w:val="en-US"/>
+        </w:rPr>
+        <w:t xml:space="preserve">Try 2 of stopping the information getting out skips the entire chemical </w:t>
+      </w:r>
+      <w:proofErr w:type="gramStart"/>
+      <w:r>
+        <w:rPr>
+          <w:lang w:val="en-US"/>
+        </w:rPr>
+        <w:t>plant, and</w:t>
+      </w:r>
+      <w:proofErr w:type="gramEnd"/>
+      <w:r>
+        <w:rPr>
+          <w:lang w:val="en-US"/>
+        </w:rPr>
+        <w:t xml:space="preserve"> meets you with the emperor immediately in the palace, he then takes you to where your sibling is being held and all three of you go to his “</w:t>
+      </w:r>
+      <w:commentRangeStart w:id="25"/>
+      <w:r>
+        <w:rPr>
+          <w:lang w:val="en-US"/>
+        </w:rPr>
+        <w:t xml:space="preserve">special </w:t>
+      </w:r>
+      <w:proofErr w:type="spellStart"/>
+      <w:r>
+        <w:rPr>
+          <w:lang w:val="en-US"/>
+        </w:rPr>
+        <w:t>dungeon</w:t>
+      </w:r>
+      <w:commentRangeEnd w:id="25"/>
+      <w:r>
+        <w:rPr>
+          <w:rStyle w:val="CommentReference"/>
+        </w:rPr>
+        <w:commentReference w:id="25"/>
+      </w:r>
+      <w:r>
+        <w:rPr>
+          <w:lang w:val="en-US"/>
+        </w:rPr>
+        <w:t>v</w:t>
+      </w:r>
+      <w:proofErr w:type="spellEnd"/>
+      <w:r>
+        <w:rPr>
+          <w:lang w:val="en-US"/>
+        </w:rPr>
+        <w:t>” (I swear it’s not sus).</w:t>
       </w:r>
     </w:p>
     <w:p>
@@ -2315,33 +2709,89 @@
         <w:rPr>
           <w:lang w:val="en-US"/>
         </w:rPr>
-        <w:t>dungeon you confront the emperor again for a harder final boss, which ends in you getting hurt (scripted) and your sibling gives up the information to save you.</w:t>
-      </w:r>
-    </w:p>
-    <w:p>
-      <w:pPr>
-        <w:rPr>
-          <w:lang w:val="en-US"/>
-        </w:rPr>
-      </w:pPr>
-      <w:r>
-        <w:rPr>
-          <w:lang w:val="en-US"/>
-        </w:rPr>
-        <w:t>You then return home and keep thinking about what you could’ve done and the option to return and try again comes up but then your sibling enters and you discuss how they needed that information at some point and not to dwell on the past so much.</w:t>
-      </w:r>
-    </w:p>
-    <w:p>
-      <w:pPr>
-        <w:rPr>
-          <w:lang w:val="en-US"/>
-        </w:rPr>
-      </w:pPr>
-      <w:r>
-        <w:rPr>
-          <w:lang w:val="en-US"/>
-        </w:rPr>
-        <w:t>(tee hee fake out)</w:t>
+        <w:t xml:space="preserve">dungeon you confront the emperor again for a harder final boss, which ends </w:t>
+      </w:r>
+      <w:proofErr w:type="gramStart"/>
+      <w:r>
+        <w:rPr>
+          <w:lang w:val="en-US"/>
+        </w:rPr>
+        <w:t>in you</w:t>
+      </w:r>
+      <w:proofErr w:type="gramEnd"/>
+      <w:r>
+        <w:rPr>
+          <w:lang w:val="en-US"/>
+        </w:rPr>
+        <w:t xml:space="preserve"> getting hurt (scripted) and your sibling gives up the information to save you.</w:t>
+      </w:r>
+    </w:p>
+    <w:p>
+      <w:pPr>
+        <w:rPr>
+          <w:lang w:val="en-US"/>
+        </w:rPr>
+      </w:pPr>
+      <w:r>
+        <w:rPr>
+          <w:lang w:val="en-US"/>
+        </w:rPr>
+        <w:t xml:space="preserve">You then return home and keep thinking about what you could’ve done and the option to return and try again comes up but then your sibling </w:t>
+      </w:r>
+      <w:proofErr w:type="gramStart"/>
+      <w:r>
+        <w:rPr>
+          <w:lang w:val="en-US"/>
+        </w:rPr>
+        <w:t>enters</w:t>
+      </w:r>
+      <w:proofErr w:type="gramEnd"/>
+      <w:r>
+        <w:rPr>
+          <w:lang w:val="en-US"/>
+        </w:rPr>
+        <w:t xml:space="preserve"> and you discuss how they needed that information at some point and not </w:t>
+      </w:r>
+      <w:proofErr w:type="gramStart"/>
+      <w:r>
+        <w:rPr>
+          <w:lang w:val="en-US"/>
+        </w:rPr>
+        <w:t>to dwell</w:t>
+      </w:r>
+      <w:proofErr w:type="gramEnd"/>
+      <w:r>
+        <w:rPr>
+          <w:lang w:val="en-US"/>
+        </w:rPr>
+        <w:t xml:space="preserve"> on the past so much.</w:t>
+      </w:r>
+    </w:p>
+    <w:p>
+      <w:pPr>
+        <w:rPr>
+          <w:lang w:val="en-US"/>
+        </w:rPr>
+      </w:pPr>
+      <w:r>
+        <w:rPr>
+          <w:lang w:val="en-US"/>
+        </w:rPr>
+        <w:t xml:space="preserve">(tee </w:t>
+      </w:r>
+      <w:proofErr w:type="spellStart"/>
+      <w:r>
+        <w:rPr>
+          <w:lang w:val="en-US"/>
+        </w:rPr>
+        <w:t>hee</w:t>
+      </w:r>
+      <w:proofErr w:type="spellEnd"/>
+      <w:r>
+        <w:rPr>
+          <w:lang w:val="en-US"/>
+        </w:rPr>
+        <w:t xml:space="preserve"> fake out)</w:t>
       </w:r>
     </w:p>
     <w:p>
@@ -2367,7 +2817,77 @@
         <w:rPr>
           <w:lang w:val="en-US"/>
         </w:rPr>
-        <w:t>Some notes: lil mail boi keeps talking about how bad it is for the gene tec in general how its being used for eugenics and stuff. But the idea of it being good builds up over the course of the game, beginning with the prison guards talking about people who could get cured of all these diseases bc of it. This builds up all throughout the game – hopefully at the time of the first final boss the player doesn’t quite know what to think about it but doesn’t question the MC/Game and does everything again. And by the 2</w:t>
+        <w:t xml:space="preserve">Some notes: </w:t>
+      </w:r>
+      <w:proofErr w:type="spellStart"/>
+      <w:r>
+        <w:rPr>
+          <w:lang w:val="en-US"/>
+        </w:rPr>
+        <w:t>lil</w:t>
+      </w:r>
+      <w:proofErr w:type="spellEnd"/>
+      <w:r>
+        <w:rPr>
+          <w:lang w:val="en-US"/>
+        </w:rPr>
+        <w:t xml:space="preserve"> mail </w:t>
+      </w:r>
+      <w:proofErr w:type="spellStart"/>
+      <w:r>
+        <w:rPr>
+          <w:lang w:val="en-US"/>
+        </w:rPr>
+        <w:t>boi</w:t>
+      </w:r>
+      <w:proofErr w:type="spellEnd"/>
+      <w:r>
+        <w:rPr>
+          <w:lang w:val="en-US"/>
+        </w:rPr>
+        <w:t xml:space="preserve"> keeps talking about how bad it is for the gene tec in general how </w:t>
+      </w:r>
+      <w:proofErr w:type="spellStart"/>
+      <w:r>
+        <w:rPr>
+          <w:lang w:val="en-US"/>
+        </w:rPr>
+        <w:t>its</w:t>
+      </w:r>
+      <w:proofErr w:type="spellEnd"/>
+      <w:r>
+        <w:rPr>
+          <w:lang w:val="en-US"/>
+        </w:rPr>
+        <w:t xml:space="preserve"> being used for eugenics and stuff. But the idea of it being good builds up over the course of the game, beginning with the prison guards talking about people who could get cured of all these diseases </w:t>
+      </w:r>
+      <w:proofErr w:type="spellStart"/>
+      <w:r>
+        <w:rPr>
+          <w:lang w:val="en-US"/>
+        </w:rPr>
+        <w:t>bc</w:t>
+      </w:r>
+      <w:proofErr w:type="spellEnd"/>
+      <w:r>
+        <w:rPr>
+          <w:lang w:val="en-US"/>
+        </w:rPr>
+        <w:t xml:space="preserve"> of it. This builds up all throughout the game – hopefully at the time of the first final boss the player doesn’t quite know what to think about it but doesn’t question the MC/Game and does everything again. And </w:t>
+      </w:r>
+      <w:proofErr w:type="gramStart"/>
+      <w:r>
+        <w:rPr>
+          <w:lang w:val="en-US"/>
+        </w:rPr>
+        <w:t>by</w:t>
+      </w:r>
+      <w:proofErr w:type="gramEnd"/>
+      <w:r>
+        <w:rPr>
+          <w:lang w:val="en-US"/>
+        </w:rPr>
+        <w:t xml:space="preserve"> the 2</w:t>
       </w:r>
       <w:r>
         <w:rPr>
@@ -2480,7 +3000,21 @@
         <w:rPr>
           <w:lang w:val="en-US"/>
         </w:rPr>
-        <w:t xml:space="preserve"> book the librarian doesn’t let you give it in saying smth like “Please keep it, you earned it.”</w:t>
+        <w:t xml:space="preserve"> book the librarian doesn’t let you give it in saying </w:t>
+      </w:r>
+      <w:proofErr w:type="spellStart"/>
+      <w:r>
+        <w:rPr>
+          <w:lang w:val="en-US"/>
+        </w:rPr>
+        <w:t>smth</w:t>
+      </w:r>
+      <w:proofErr w:type="spellEnd"/>
+      <w:r>
+        <w:rPr>
+          <w:lang w:val="en-US"/>
+        </w:rPr>
+        <w:t xml:space="preserve"> like “Please keep it, you earned it.”</w:t>
       </w:r>
     </w:p>
     <w:p>
@@ -2636,7 +3170,21 @@
         <w:rPr>
           <w:lang w:val="en-US"/>
         </w:rPr>
-        <w:t>Msg class with – Name, text (string), body, face (sprite), speaker (gameobject)</w:t>
+        <w:t>Msg class with – Name, text (string), body, face (sprite), speaker (</w:t>
+      </w:r>
+      <w:proofErr w:type="spellStart"/>
+      <w:r>
+        <w:rPr>
+          <w:lang w:val="en-US"/>
+        </w:rPr>
+        <w:t>gameobject</w:t>
+      </w:r>
+      <w:proofErr w:type="spellEnd"/>
+      <w:r>
+        <w:rPr>
+          <w:lang w:val="en-US"/>
+        </w:rPr>
+        <w:t>)</w:t>
       </w:r>
     </w:p>
     <w:p>
@@ -2727,7 +3275,21 @@
         <w:rPr>
           <w:lang w:val="en-US"/>
         </w:rPr>
-        <w:t>When displaying next msg, make new textbox, which first decides its direction and height, and then moves all other boxes up.</w:t>
+        <w:t xml:space="preserve">When displaying next msg, make </w:t>
+      </w:r>
+      <w:proofErr w:type="gramStart"/>
+      <w:r>
+        <w:rPr>
+          <w:lang w:val="en-US"/>
+        </w:rPr>
+        <w:t>new</w:t>
+      </w:r>
+      <w:proofErr w:type="gramEnd"/>
+      <w:r>
+        <w:rPr>
+          <w:lang w:val="en-US"/>
+        </w:rPr>
+        <w:t xml:space="preserve"> textbox, which first decides its direction and height, and then moves all other boxes up.</w:t>
       </w:r>
     </w:p>
     <w:p>
@@ -2879,7 +3441,7 @@
           <w:lang w:val="en-US"/>
         </w:rPr>
       </w:pPr>
-      <w:commentRangeStart w:id="25"/>
+      <w:commentRangeStart w:id="26"/>
       <w:r>
         <w:rPr>
           <w:b/>
@@ -2890,12 +3452,12 @@
         </w:rPr>
         <w:t>Heat puzzle</w:t>
       </w:r>
-      <w:commentRangeEnd w:id="25"/>
+      <w:commentRangeEnd w:id="26"/>
       <w:r>
         <w:rPr>
           <w:rStyle w:val="CommentReference"/>
         </w:rPr>
-        <w:commentReference w:id="25"/>
+        <w:commentReference w:id="26"/>
       </w:r>
     </w:p>
     <w:p>
@@ -3094,7 +3656,21 @@
         <w:rPr>
           <w:lang w:val="en-US"/>
         </w:rPr>
-        <w:t>Tutorial of how to push the boxes.</w:t>
+        <w:t xml:space="preserve">Tutorial of how to push </w:t>
+      </w:r>
+      <w:proofErr w:type="gramStart"/>
+      <w:r>
+        <w:rPr>
+          <w:lang w:val="en-US"/>
+        </w:rPr>
+        <w:t>the boxes</w:t>
+      </w:r>
+      <w:proofErr w:type="gramEnd"/>
+      <w:r>
+        <w:rPr>
+          <w:lang w:val="en-US"/>
+        </w:rPr>
+        <w:t>.</w:t>
       </w:r>
     </w:p>
     <w:p>
@@ -3383,7 +3959,21 @@
         <w:rPr>
           <w:lang w:val="en-US"/>
         </w:rPr>
-        <w:t>The first two basic heat puzzles where you have to relocate the block</w:t>
+        <w:t xml:space="preserve">The first two basic heat puzzles where you </w:t>
+      </w:r>
+      <w:proofErr w:type="gramStart"/>
+      <w:r>
+        <w:rPr>
+          <w:lang w:val="en-US"/>
+        </w:rPr>
+        <w:t>have to</w:t>
+      </w:r>
+      <w:proofErr w:type="gramEnd"/>
+      <w:r>
+        <w:rPr>
+          <w:lang w:val="en-US"/>
+        </w:rPr>
+        <w:t xml:space="preserve"> relocate the block</w:t>
       </w:r>
     </w:p>
     <w:p>
@@ -3491,37 +4081,65 @@
         <w:rPr>
           <w:lang w:val="en-US"/>
         </w:rPr>
-        <w:t>To the left is an potentially an outlook for saving – if not – it can just have some dialogue between the characters.</w:t>
-      </w:r>
-    </w:p>
-    <w:p>
-      <w:pPr>
-        <w:rPr>
-          <w:lang w:val="en-US"/>
-        </w:rPr>
-      </w:pPr>
-      <w:commentRangeStart w:id="26"/>
-      <w:r>
-        <w:rPr>
-          <w:lang w:val="en-US"/>
-        </w:rPr>
-        <w:t>To the right is a fisherman’s hut, which you can talk to him to play a fishing minigame, and he has books in his house too, which give more info on why there is random ice and stuff.</w:t>
-      </w:r>
-      <w:commentRangeEnd w:id="26"/>
+        <w:t xml:space="preserve">To the left is </w:t>
+      </w:r>
+      <w:proofErr w:type="gramStart"/>
+      <w:r>
+        <w:rPr>
+          <w:lang w:val="en-US"/>
+        </w:rPr>
+        <w:t>an</w:t>
+      </w:r>
+      <w:proofErr w:type="gramEnd"/>
+      <w:r>
+        <w:rPr>
+          <w:lang w:val="en-US"/>
+        </w:rPr>
+        <w:t xml:space="preserve"> potentially an outlook for saving – if not – it can just have some dialogue between the characters.</w:t>
+      </w:r>
+    </w:p>
+    <w:p>
+      <w:pPr>
+        <w:rPr>
+          <w:lang w:val="en-US"/>
+        </w:rPr>
+      </w:pPr>
+      <w:commentRangeStart w:id="27"/>
+      <w:r>
+        <w:rPr>
+          <w:lang w:val="en-US"/>
+        </w:rPr>
+        <w:t xml:space="preserve">To the right is a fisherman’s hut, which you can talk to him </w:t>
+      </w:r>
+      <w:proofErr w:type="gramStart"/>
+      <w:r>
+        <w:rPr>
+          <w:lang w:val="en-US"/>
+        </w:rPr>
+        <w:t>to play</w:t>
+      </w:r>
+      <w:proofErr w:type="gramEnd"/>
+      <w:r>
+        <w:rPr>
+          <w:lang w:val="en-US"/>
+        </w:rPr>
+        <w:t xml:space="preserve"> a fishing minigame, and he has books in his house too, which give more info on why there is random ice and stuff.</w:t>
+      </w:r>
+      <w:commentRangeEnd w:id="27"/>
       <w:r>
         <w:rPr>
           <w:rStyle w:val="CommentReference"/>
         </w:rPr>
-        <w:commentReference w:id="26"/>
-      </w:r>
-    </w:p>
-    <w:p>
-      <w:pPr>
-        <w:rPr>
-          <w:lang w:val="en-US"/>
-        </w:rPr>
-      </w:pPr>
-      <w:commentRangeStart w:id="27"/>
+        <w:commentReference w:id="27"/>
+      </w:r>
+    </w:p>
+    <w:p>
+      <w:pPr>
+        <w:rPr>
+          <w:lang w:val="en-US"/>
+        </w:rPr>
+      </w:pPr>
+      <w:commentRangeStart w:id="28"/>
       <w:r>
         <w:rPr>
           <w:lang w:val="en-US"/>
@@ -3584,12 +4202,12 @@
         </w:rPr>
         <w:t>A book titled “Geological reports part 17” from around 30 years ago. “The lake supports more life under its bed than in the waters – having a bed made of soft mud, many creatures burrow and live in the slurry, including a few species of fish. It is suspected this mud extends for up to a hundred meters down.”</w:t>
       </w:r>
-      <w:commentRangeEnd w:id="27"/>
+      <w:commentRangeEnd w:id="28"/>
       <w:r>
         <w:rPr>
           <w:rStyle w:val="CommentReference"/>
         </w:rPr>
-        <w:commentReference w:id="27"/>
+        <w:commentReference w:id="28"/>
       </w:r>
     </w:p>
     <w:p>
@@ -3700,15 +4318,31 @@
           <w:color w:val="A6A6A6" w:themeColor="background1" w:themeShade="A6"/>
           <w:lang w:val="en-US"/>
         </w:rPr>
-        <w:t>To reach the real ruins the player must both solve the ice puzzle, and find the rusty key in one of the ruined houses.</w:t>
-      </w:r>
-    </w:p>
-    <w:p>
-      <w:pPr>
+        <w:t xml:space="preserve">To reach the real ruins the player must both solve the ice </w:t>
+      </w:r>
+      <w:proofErr w:type="gramStart"/>
+      <w:r>
         <w:rPr>
           <w:color w:val="A6A6A6" w:themeColor="background1" w:themeShade="A6"/>
           <w:lang w:val="en-US"/>
         </w:rPr>
+        <w:t>puzzle, and</w:t>
+      </w:r>
+      <w:proofErr w:type="gramEnd"/>
+      <w:r>
+        <w:rPr>
+          <w:color w:val="A6A6A6" w:themeColor="background1" w:themeShade="A6"/>
+          <w:lang w:val="en-US"/>
+        </w:rPr>
+        <w:t xml:space="preserve"> find the rusty key in one of the ruined houses.</w:t>
+      </w:r>
+    </w:p>
+    <w:p>
+      <w:pPr>
+        <w:rPr>
+          <w:color w:val="A6A6A6" w:themeColor="background1" w:themeShade="A6"/>
+          <w:lang w:val="en-US"/>
+        </w:rPr>
       </w:pPr>
     </w:p>
     <w:p>
@@ -3734,7 +4368,21 @@
         <w:rPr>
           <w:lang w:val="en-US"/>
         </w:rPr>
-        <w:t>After solving the puzzle in the area, you can make your way forward up some stairs into into a larger house, which after some inspection is the old town hall of the village, there are some random items and combat encounters in the house.</w:t>
+        <w:t xml:space="preserve">After solving the puzzle in the area, you can make your way forward up some stairs into </w:t>
+      </w:r>
+      <w:proofErr w:type="spellStart"/>
+      <w:r>
+        <w:rPr>
+          <w:lang w:val="en-US"/>
+        </w:rPr>
+        <w:t>into</w:t>
+      </w:r>
+      <w:proofErr w:type="spellEnd"/>
+      <w:r>
+        <w:rPr>
+          <w:lang w:val="en-US"/>
+        </w:rPr>
+        <w:t xml:space="preserve"> a larger house, which after some inspection is the old town hall of the village, there are some random items and combat encounters in the house.</w:t>
       </w:r>
     </w:p>
     <w:p>
@@ -3888,6 +4536,7 @@
         <w:lastRenderedPageBreak/>
         <w:t xml:space="preserve">Storage room: This area is filled with boxes and crates containing canned food from at least 20 years ago, mostly still edible so you take some. The room is filled with dust, and you start sneezing. The room has a few rows and </w:t>
       </w:r>
+      <w:proofErr w:type="gramStart"/>
       <w:r>
         <w:rPr>
           <w:highlight w:val="yellow"/>
@@ -3895,6 +4544,7 @@
         </w:rPr>
         <w:t>hidden</w:t>
       </w:r>
+      <w:proofErr w:type="gramEnd"/>
       <w:r>
         <w:rPr>
           <w:highlight w:val="yellow"/>
@@ -3928,27 +4578,43 @@
           <w:highlight w:val="yellow"/>
           <w:lang w:val="en-US"/>
         </w:rPr>
-        <w:t>just one desk with a sealed letter on it, if opened it’s a letter to the mayor of the town from the mainland, giving approval to evacuate the town, it seems it arrived too late, as it was never opened.</w:t>
-      </w:r>
-    </w:p>
-    <w:p>
-      <w:pPr>
-        <w:rPr>
-          <w:lang w:val="en-US"/>
-        </w:rPr>
-      </w:pPr>
-    </w:p>
-    <w:p>
-      <w:pPr>
-        <w:rPr>
-          <w:lang w:val="en-US"/>
-        </w:rPr>
-      </w:pPr>
+        <w:t xml:space="preserve">just one desk with a sealed letter on it, </w:t>
+      </w:r>
+      <w:proofErr w:type="gramStart"/>
       <w:r>
         <w:rPr>
           <w:highlight w:val="yellow"/>
           <w:lang w:val="en-US"/>
         </w:rPr>
+        <w:t>if opened</w:t>
+      </w:r>
+      <w:proofErr w:type="gramEnd"/>
+      <w:r>
+        <w:rPr>
+          <w:highlight w:val="yellow"/>
+          <w:lang w:val="en-US"/>
+        </w:rPr>
+        <w:t xml:space="preserve"> it’s a letter to the mayor of the town from the mainland, giving approval to evacuate the town, it seems it arrived too late, as it was never opened.</w:t>
+      </w:r>
+    </w:p>
+    <w:p>
+      <w:pPr>
+        <w:rPr>
+          <w:lang w:val="en-US"/>
+        </w:rPr>
+      </w:pPr>
+    </w:p>
+    <w:p>
+      <w:pPr>
+        <w:rPr>
+          <w:lang w:val="en-US"/>
+        </w:rPr>
+      </w:pPr>
+      <w:r>
+        <w:rPr>
+          <w:highlight w:val="yellow"/>
+          <w:lang w:val="en-US"/>
+        </w:rPr>
         <w:t>Official business room: In it there is one large desk with a set of stamps of papers on it, as well as space to line up. On the desk you can take the stamps, and the papers don’t seem to have a singular purpose, boat licenses, fishing licenses, building permits, normal bureaucratic stuff.</w:t>
       </w:r>
     </w:p>
@@ -3979,7 +4645,7 @@
         </w:rPr>
         <w:t xml:space="preserve"> There are hundreds of shelves containing books, but almost all of them are water damaged, or just crumble when you try to pick them up, after a while of looking around and inspecting books, there are two salvageable ones, a book about the local marine life – “</w:t>
       </w:r>
-      <w:commentRangeStart w:id="28"/>
+      <w:commentRangeStart w:id="29"/>
       <w:r>
         <w:rPr>
           <w:highlight w:val="yellow"/>
@@ -3987,13 +4653,13 @@
         </w:rPr>
         <w:t>A diverse ecosystem of wildlife exists under our feet, with biodiversity the like we haven’t seen before. Even though there exist many predators to prey on the smaller herbivorous fish, there is an abundance of freshwater trout, which flock to the shallower waters to breed, safe from the predators. Local fish school movements suggest the existence of an apex predator in the waters, the existence of is yet to be confirmed</w:t>
       </w:r>
-      <w:commentRangeEnd w:id="28"/>
+      <w:commentRangeEnd w:id="29"/>
       <w:r>
         <w:rPr>
           <w:rStyle w:val="CommentReference"/>
           <w:highlight w:val="yellow"/>
         </w:rPr>
-        <w:commentReference w:id="28"/>
+        <w:commentReference w:id="29"/>
       </w:r>
       <w:r>
         <w:rPr>
@@ -4021,27 +4687,45 @@
           <w:highlight w:val="yellow"/>
           <w:lang w:val="en-US"/>
         </w:rPr>
-        <w:t>Upstairs: This leads to a small corridor with two rooms, the mayors office, and a meeting room. To access the mayor’s office, the desk key is needed, and the fish key is needed to access the meeting room.</w:t>
-      </w:r>
-    </w:p>
-    <w:p>
-      <w:pPr>
-        <w:rPr>
-          <w:lang w:val="en-US"/>
-        </w:rPr>
-      </w:pPr>
-    </w:p>
-    <w:p>
-      <w:pPr>
-        <w:rPr>
-          <w:lang w:val="en-US"/>
-        </w:rPr>
-      </w:pPr>
+        <w:t xml:space="preserve">Upstairs: This leads to a small corridor with two rooms, the </w:t>
+      </w:r>
+      <w:proofErr w:type="spellStart"/>
+      <w:proofErr w:type="gramStart"/>
       <w:r>
         <w:rPr>
           <w:highlight w:val="yellow"/>
           <w:lang w:val="en-US"/>
         </w:rPr>
+        <w:t>mayors</w:t>
+      </w:r>
+      <w:proofErr w:type="spellEnd"/>
+      <w:proofErr w:type="gramEnd"/>
+      <w:r>
+        <w:rPr>
+          <w:highlight w:val="yellow"/>
+          <w:lang w:val="en-US"/>
+        </w:rPr>
+        <w:t xml:space="preserve"> office, and a meeting room. To access the mayor’s office, the desk key is needed, and the fish key is needed to access the meeting room.</w:t>
+      </w:r>
+    </w:p>
+    <w:p>
+      <w:pPr>
+        <w:rPr>
+          <w:lang w:val="en-US"/>
+        </w:rPr>
+      </w:pPr>
+    </w:p>
+    <w:p>
+      <w:pPr>
+        <w:rPr>
+          <w:lang w:val="en-US"/>
+        </w:rPr>
+      </w:pPr>
+      <w:r>
+        <w:rPr>
+          <w:highlight w:val="yellow"/>
+          <w:lang w:val="en-US"/>
+        </w:rPr>
         <w:t>Mayor’s office: In this room is a desk and set of drawers. You can take the mayor’s seal from their desk as well as read a bunch of documents detailing the evacuation of the town.</w:t>
       </w:r>
     </w:p>
@@ -4102,7 +4786,21 @@
         <w:rPr>
           <w:lang w:val="en-US"/>
         </w:rPr>
-        <w:t xml:space="preserve"> puzzles which need to be solved in order to continue to the dock</w:t>
+        <w:t xml:space="preserve"> puzzles which need to be solved </w:t>
+      </w:r>
+      <w:proofErr w:type="gramStart"/>
+      <w:r>
+        <w:rPr>
+          <w:lang w:val="en-US"/>
+        </w:rPr>
+        <w:t>in order to</w:t>
+      </w:r>
+      <w:proofErr w:type="gramEnd"/>
+      <w:r>
+        <w:rPr>
+          <w:lang w:val="en-US"/>
+        </w:rPr>
+        <w:t xml:space="preserve"> continue to the dock</w:t>
       </w:r>
       <w:r>
         <w:rPr>
@@ -4187,7 +4885,21 @@
         <w:rPr>
           <w:lang w:val="en-US"/>
         </w:rPr>
-        <w:t>Docks: A set of wooden docks with ship parts scattered around, you have to collect 5 parts to repair the boat and travel to the island of the sea monster boss.</w:t>
+        <w:t xml:space="preserve">Docks: A set of wooden docks with ship parts scattered around, you </w:t>
+      </w:r>
+      <w:proofErr w:type="gramStart"/>
+      <w:r>
+        <w:rPr>
+          <w:lang w:val="en-US"/>
+        </w:rPr>
+        <w:t>have to</w:t>
+      </w:r>
+      <w:proofErr w:type="gramEnd"/>
+      <w:r>
+        <w:rPr>
+          <w:lang w:val="en-US"/>
+        </w:rPr>
+        <w:t xml:space="preserve"> collect 5 parts to repair the boat and travel to the island of the sea monster boss.</w:t>
       </w:r>
     </w:p>
     <w:p>
@@ -4321,7 +5033,21 @@
         <w:rPr>
           <w:lang w:val="en-US"/>
         </w:rPr>
-        <w:t>A book titled “The history of local coins” – its so boring I don’t even want to open it.</w:t>
+        <w:t xml:space="preserve">A book titled “The history of local coins” – </w:t>
+      </w:r>
+      <w:proofErr w:type="spellStart"/>
+      <w:r>
+        <w:rPr>
+          <w:lang w:val="en-US"/>
+        </w:rPr>
+        <w:t>its</w:t>
+      </w:r>
+      <w:proofErr w:type="spellEnd"/>
+      <w:r>
+        <w:rPr>
+          <w:lang w:val="en-US"/>
+        </w:rPr>
+        <w:t xml:space="preserve"> so boring I don’t even want to open it.</w:t>
       </w:r>
       <w:r>
         <w:rPr>
@@ -4465,33 +5191,89 @@
         <w:rPr>
           <w:lang w:val="en-US"/>
         </w:rPr>
-        <w:t>If close he will charge up and dash towards the player twice.</w:t>
-      </w:r>
-    </w:p>
-    <w:p>
-      <w:pPr>
-        <w:rPr>
-          <w:lang w:val="en-US"/>
-        </w:rPr>
-      </w:pPr>
-      <w:r>
-        <w:rPr>
-          <w:lang w:val="en-US"/>
-        </w:rPr>
-        <w:t>If far away he will charge up and dash until hitting a wall causing an explosion of projectiles OR cause projectile to come up from the ground tiles. If he would hit close to the heat button, he will use the projectile attack, if he will end up close to the player he will use the dash, otherwise its random.</w:t>
-      </w:r>
-    </w:p>
-    <w:p>
-      <w:pPr>
-        <w:rPr>
-          <w:lang w:val="en-US"/>
-        </w:rPr>
-      </w:pPr>
-      <w:r>
-        <w:rPr>
-          <w:lang w:val="en-US"/>
-        </w:rPr>
-        <w:t>If within a normal distance from the player cycles between these at random</w:t>
+        <w:t xml:space="preserve">If </w:t>
+      </w:r>
+      <w:proofErr w:type="gramStart"/>
+      <w:r>
+        <w:rPr>
+          <w:lang w:val="en-US"/>
+        </w:rPr>
+        <w:t>close</w:t>
+      </w:r>
+      <w:proofErr w:type="gramEnd"/>
+      <w:r>
+        <w:rPr>
+          <w:lang w:val="en-US"/>
+        </w:rPr>
+        <w:t xml:space="preserve"> he will charge up and dash towards the player twice.</w:t>
+      </w:r>
+    </w:p>
+    <w:p>
+      <w:pPr>
+        <w:rPr>
+          <w:lang w:val="en-US"/>
+        </w:rPr>
+      </w:pPr>
+      <w:r>
+        <w:rPr>
+          <w:lang w:val="en-US"/>
+        </w:rPr>
+        <w:t xml:space="preserve">If far away he will charge up and dash until hitting a wall causing an explosion of projectiles OR cause </w:t>
+      </w:r>
+      <w:proofErr w:type="gramStart"/>
+      <w:r>
+        <w:rPr>
+          <w:lang w:val="en-US"/>
+        </w:rPr>
+        <w:t>projectile</w:t>
+      </w:r>
+      <w:proofErr w:type="gramEnd"/>
+      <w:r>
+        <w:rPr>
+          <w:lang w:val="en-US"/>
+        </w:rPr>
+        <w:t xml:space="preserve"> to come up from the ground tiles. If </w:t>
+      </w:r>
+      <w:proofErr w:type="gramStart"/>
+      <w:r>
+        <w:rPr>
+          <w:lang w:val="en-US"/>
+        </w:rPr>
+        <w:t>he would</w:t>
+      </w:r>
+      <w:proofErr w:type="gramEnd"/>
+      <w:r>
+        <w:rPr>
+          <w:lang w:val="en-US"/>
+        </w:rPr>
+        <w:t xml:space="preserve"> hit close to the heat button, he will use the projectile attack, if he will end up close to the player he will use the dash, otherwise its random.</w:t>
+      </w:r>
+    </w:p>
+    <w:p>
+      <w:pPr>
+        <w:rPr>
+          <w:lang w:val="en-US"/>
+        </w:rPr>
+      </w:pPr>
+      <w:r>
+        <w:rPr>
+          <w:lang w:val="en-US"/>
+        </w:rPr>
+        <w:t xml:space="preserve">If within a normal </w:t>
+      </w:r>
+      <w:proofErr w:type="gramStart"/>
+      <w:r>
+        <w:rPr>
+          <w:lang w:val="en-US"/>
+        </w:rPr>
+        <w:t>distance from</w:t>
+      </w:r>
+      <w:proofErr w:type="gramEnd"/>
+      <w:r>
+        <w:rPr>
+          <w:lang w:val="en-US"/>
+        </w:rPr>
+        <w:t xml:space="preserve"> the player cycles between these at random</w:t>
       </w:r>
       <w:r>
         <w:rPr>
@@ -4515,7 +5297,14 @@
         <w:rPr>
           <w:lang w:val="en-US"/>
         </w:rPr>
-        <w:t>Runs half way around the player shooting projectiles then enters dash twice mode</w:t>
+        <w:t xml:space="preserve">Runs half way around the player shooting projectiles then enters dash twice </w:t>
+      </w:r>
+      <w:proofErr w:type="gramStart"/>
+      <w:r>
+        <w:rPr>
+          <w:lang w:val="en-US"/>
+        </w:rPr>
+        <w:t>mode</w:t>
       </w:r>
       <w:r>
         <w:rPr>
@@ -4523,6 +5312,7 @@
         </w:rPr>
         <w:t xml:space="preserve"> ;</w:t>
       </w:r>
+      <w:proofErr w:type="gramEnd"/>
     </w:p>
     <w:p>
       <w:pPr>
@@ -4539,7 +5329,14 @@
         <w:rPr>
           <w:lang w:val="en-US"/>
         </w:rPr>
-        <w:t>Goes to above or below the player (whichever is closer) and shoots a spread of shots</w:t>
+        <w:t xml:space="preserve">Goes to above or below the player (whichever is closer) and shoots a spread of </w:t>
+      </w:r>
+      <w:proofErr w:type="gramStart"/>
+      <w:r>
+        <w:rPr>
+          <w:lang w:val="en-US"/>
+        </w:rPr>
+        <w:t>shots</w:t>
       </w:r>
       <w:r>
         <w:rPr>
@@ -4547,6 +5344,7 @@
         </w:rPr>
         <w:t xml:space="preserve"> ;</w:t>
       </w:r>
+      <w:proofErr w:type="gramEnd"/>
     </w:p>
     <w:p>
       <w:pPr>
@@ -4563,7 +5361,14 @@
         <w:rPr>
           <w:lang w:val="en-US"/>
         </w:rPr>
-        <w:t>Goes to the sides of the player further away and shoots fast single shots then enters big dash mode, unless would end up close to the heat button.</w:t>
+        <w:t>Goes to the sides of the player further away and shoots fast single shots then enters big dash mode, unless would end up close to the heat button</w:t>
+      </w:r>
+      <w:proofErr w:type="gramStart"/>
+      <w:r>
+        <w:rPr>
+          <w:lang w:val="en-US"/>
+        </w:rPr>
+        <w:t>.</w:t>
       </w:r>
       <w:r>
         <w:rPr>
@@ -4571,6 +5376,7 @@
         </w:rPr>
         <w:t xml:space="preserve"> ;</w:t>
       </w:r>
+      <w:proofErr w:type="gramEnd"/>
     </w:p>
     <w:p>
       <w:pPr>
@@ -4587,13 +5393,41 @@
         <w:rPr>
           <w:lang w:val="en-US"/>
         </w:rPr>
-        <w:t>Dashes once through the player to the sniper point on the other side, can only use when similar y to the player</w:t>
-      </w:r>
-      <w:r>
-        <w:rPr>
-          <w:lang w:val="en-US"/>
-        </w:rPr>
-        <w:t xml:space="preserve"> ; </w:t>
+        <w:t xml:space="preserve">Dashes once through the player to the sniper point on the other side, can only </w:t>
+      </w:r>
+      <w:proofErr w:type="gramStart"/>
+      <w:r>
+        <w:rPr>
+          <w:lang w:val="en-US"/>
+        </w:rPr>
+        <w:t>use</w:t>
+      </w:r>
+      <w:proofErr w:type="gramEnd"/>
+      <w:r>
+        <w:rPr>
+          <w:lang w:val="en-US"/>
+        </w:rPr>
+        <w:t xml:space="preserve"> when similar y to the </w:t>
+      </w:r>
+      <w:proofErr w:type="gramStart"/>
+      <w:r>
+        <w:rPr>
+          <w:lang w:val="en-US"/>
+        </w:rPr>
+        <w:t>player</w:t>
+      </w:r>
+      <w:r>
+        <w:rPr>
+          <w:lang w:val="en-US"/>
+        </w:rPr>
+        <w:t xml:space="preserve"> ;</w:t>
+      </w:r>
+      <w:proofErr w:type="gramEnd"/>
+      <w:r>
+        <w:rPr>
+          <w:lang w:val="en-US"/>
+        </w:rPr>
+        <w:t xml:space="preserve"> </w:t>
       </w:r>
     </w:p>
     <w:p>
@@ -4611,7 +5445,14 @@
         <w:rPr>
           <w:lang w:val="en-US"/>
         </w:rPr>
-        <w:t>Every so often he phases out and does a bullet hell section</w:t>
+        <w:t xml:space="preserve">Every so often he phases out and does a bullet hell </w:t>
+      </w:r>
+      <w:proofErr w:type="gramStart"/>
+      <w:r>
+        <w:rPr>
+          <w:lang w:val="en-US"/>
+        </w:rPr>
+        <w:t>section</w:t>
       </w:r>
       <w:r>
         <w:rPr>
@@ -4619,6 +5460,7 @@
         </w:rPr>
         <w:t xml:space="preserve"> ;</w:t>
       </w:r>
+      <w:proofErr w:type="gramEnd"/>
     </w:p>
     <w:p>
       <w:pPr>
@@ -4657,46 +5499,116 @@
         <w:rPr>
           <w:lang w:val="en-US"/>
         </w:rPr>
-        <w:t>You never see the main body of the monster (TBC) but it attacks you with tentacles from the water. The water also has geysers which can hit both you and the boss.</w:t>
-      </w:r>
-    </w:p>
-    <w:p>
-      <w:pPr>
-        <w:rPr>
-          <w:lang w:val="en-US"/>
-        </w:rPr>
-      </w:pPr>
-      <w:r>
-        <w:rPr>
-          <w:lang w:val="en-US"/>
-        </w:rPr>
-        <w:t>The fight starts with only 1 tentacle attacking you, and after a couple attacks it will charge up and get hit by a geyser turn red and fall on the ground so you can attack it.</w:t>
-      </w:r>
-    </w:p>
-    <w:p>
-      <w:pPr>
-        <w:rPr>
-          <w:lang w:val="en-US"/>
-        </w:rPr>
-      </w:pPr>
-      <w:r>
-        <w:rPr>
-          <w:lang w:val="en-US"/>
-        </w:rPr>
-        <w:t>Once defeated, the real fight starts, the boss starts attacking you with 3 tentacles and each one defeated spawns 2 more until all 7 remaining are defeated.</w:t>
-      </w:r>
-    </w:p>
-    <w:p>
-      <w:pPr>
-        <w:rPr>
-          <w:lang w:val="en-US"/>
-        </w:rPr>
-      </w:pPr>
-      <w:r>
-        <w:rPr>
-          <w:lang w:val="en-US"/>
-        </w:rPr>
-        <w:t>When only 2 remain they do special attacks in overworld and you fight those both at once.</w:t>
+        <w:t>You never see the main body of the monster (TBC</w:t>
+      </w:r>
+      <w:proofErr w:type="gramStart"/>
+      <w:r>
+        <w:rPr>
+          <w:lang w:val="en-US"/>
+        </w:rPr>
+        <w:t>)</w:t>
+      </w:r>
+      <w:proofErr w:type="gramEnd"/>
+      <w:r>
+        <w:rPr>
+          <w:lang w:val="en-US"/>
+        </w:rPr>
+        <w:t xml:space="preserve"> but it attacks you with tentacles from the water. The water also has geysers which can hit both you and the boss.</w:t>
+      </w:r>
+    </w:p>
+    <w:p>
+      <w:pPr>
+        <w:rPr>
+          <w:lang w:val="en-US"/>
+        </w:rPr>
+      </w:pPr>
+      <w:r>
+        <w:rPr>
+          <w:lang w:val="en-US"/>
+        </w:rPr>
+        <w:t xml:space="preserve">The fight starts with only 1 tentacle attacking you, and after a </w:t>
+      </w:r>
+      <w:proofErr w:type="gramStart"/>
+      <w:r>
+        <w:rPr>
+          <w:lang w:val="en-US"/>
+        </w:rPr>
+        <w:t>couple</w:t>
+      </w:r>
+      <w:proofErr w:type="gramEnd"/>
+      <w:r>
+        <w:rPr>
+          <w:lang w:val="en-US"/>
+        </w:rPr>
+        <w:t xml:space="preserve"> attacks it will charge up and get hit by a geyser turn red and fall on the ground so you can attack it.</w:t>
+      </w:r>
+    </w:p>
+    <w:p>
+      <w:pPr>
+        <w:rPr>
+          <w:lang w:val="en-US"/>
+        </w:rPr>
+      </w:pPr>
+      <w:r>
+        <w:rPr>
+          <w:lang w:val="en-US"/>
+        </w:rPr>
+        <w:t xml:space="preserve">Once defeated, the real fight starts, the boss starts attacking you with 3 tentacles and each one defeated </w:t>
+      </w:r>
+      <w:proofErr w:type="gramStart"/>
+      <w:r>
+        <w:rPr>
+          <w:lang w:val="en-US"/>
+        </w:rPr>
+        <w:t>spawns</w:t>
+      </w:r>
+      <w:proofErr w:type="gramEnd"/>
+      <w:r>
+        <w:rPr>
+          <w:lang w:val="en-US"/>
+        </w:rPr>
+        <w:t xml:space="preserve"> 2 more until all 7 remaining are defeated.</w:t>
+      </w:r>
+    </w:p>
+    <w:p>
+      <w:pPr>
+        <w:rPr>
+          <w:lang w:val="en-US"/>
+        </w:rPr>
+      </w:pPr>
+      <w:r>
+        <w:rPr>
+          <w:lang w:val="en-US"/>
+        </w:rPr>
+        <w:t xml:space="preserve">When only 2 </w:t>
+      </w:r>
+      <w:proofErr w:type="gramStart"/>
+      <w:r>
+        <w:rPr>
+          <w:lang w:val="en-US"/>
+        </w:rPr>
+        <w:t>remain</w:t>
+      </w:r>
+      <w:proofErr w:type="gramEnd"/>
+      <w:r>
+        <w:rPr>
+          <w:lang w:val="en-US"/>
+        </w:rPr>
+        <w:t xml:space="preserve"> they do special attacks in overworld and you </w:t>
+      </w:r>
+      <w:proofErr w:type="gramStart"/>
+      <w:r>
+        <w:rPr>
+          <w:lang w:val="en-US"/>
+        </w:rPr>
+        <w:t>fight those</w:t>
+      </w:r>
+      <w:proofErr w:type="gramEnd"/>
+      <w:r>
+        <w:rPr>
+          <w:lang w:val="en-US"/>
+        </w:rPr>
+        <w:t xml:space="preserve"> both at once.</w:t>
       </w:r>
     </w:p>
     <w:p>
@@ -4731,11 +5643,19 @@
           <w:lang w:val="en-US"/>
         </w:rPr>
       </w:pPr>
-      <w:r>
-        <w:rPr>
-          <w:lang w:val="en-US"/>
-        </w:rPr>
-        <w:t>Short attack, does a short slash at the player</w:t>
+      <w:proofErr w:type="gramStart"/>
+      <w:r>
+        <w:rPr>
+          <w:lang w:val="en-US"/>
+        </w:rPr>
+        <w:t>Short attack,</w:t>
+      </w:r>
+      <w:proofErr w:type="gramEnd"/>
+      <w:r>
+        <w:rPr>
+          <w:lang w:val="en-US"/>
+        </w:rPr>
+        <w:t xml:space="preserve"> does a short slash at the player</w:t>
       </w:r>
       <w:r>
         <w:rPr>
@@ -4759,7 +5679,35 @@
         <w:rPr>
           <w:lang w:val="en-US"/>
         </w:rPr>
-        <w:t>Splash, if the player is close to the edge it can splash down doing aoe.</w:t>
+        <w:t xml:space="preserve">Splash, if the player is close to the </w:t>
+      </w:r>
+      <w:proofErr w:type="gramStart"/>
+      <w:r>
+        <w:rPr>
+          <w:lang w:val="en-US"/>
+        </w:rPr>
+        <w:t>edge</w:t>
+      </w:r>
+      <w:proofErr w:type="gramEnd"/>
+      <w:r>
+        <w:rPr>
+          <w:lang w:val="en-US"/>
+        </w:rPr>
+        <w:t xml:space="preserve"> it can splash down doing </w:t>
+      </w:r>
+      <w:proofErr w:type="spellStart"/>
+      <w:r>
+        <w:rPr>
+          <w:lang w:val="en-US"/>
+        </w:rPr>
+        <w:t>aoe</w:t>
+      </w:r>
+      <w:proofErr w:type="spellEnd"/>
+      <w:r>
+        <w:rPr>
+          <w:lang w:val="en-US"/>
+        </w:rPr>
+        <w:t>.</w:t>
       </w:r>
     </w:p>
     <w:p>
@@ -4777,7 +5725,21 @@
         <w:rPr>
           <w:lang w:val="en-US"/>
         </w:rPr>
-        <w:t>Slam, it charges up and slams down, here it can be hit by geysers, and it can be stunned to go into combat with it.</w:t>
+        <w:t xml:space="preserve">Slam, it charges up and slams down, here it can be hit by geysers, and it can be </w:t>
+      </w:r>
+      <w:proofErr w:type="gramStart"/>
+      <w:r>
+        <w:rPr>
+          <w:lang w:val="en-US"/>
+        </w:rPr>
+        <w:t>stunned</w:t>
+      </w:r>
+      <w:proofErr w:type="gramEnd"/>
+      <w:r>
+        <w:rPr>
+          <w:lang w:val="en-US"/>
+        </w:rPr>
+        <w:t xml:space="preserve"> to go into combat with it.</w:t>
       </w:r>
     </w:p>
     <w:p>
@@ -4907,7 +5869,21 @@
         <w:rPr>
           <w:lang w:val="en-US"/>
         </w:rPr>
-        <w:t>Splash hits both for  a lot of damage rarely</w:t>
+        <w:t xml:space="preserve">Splash hits both </w:t>
+      </w:r>
+      <w:proofErr w:type="gramStart"/>
+      <w:r>
+        <w:rPr>
+          <w:lang w:val="en-US"/>
+        </w:rPr>
+        <w:t>for  a</w:t>
+      </w:r>
+      <w:proofErr w:type="gramEnd"/>
+      <w:r>
+        <w:rPr>
+          <w:lang w:val="en-US"/>
+        </w:rPr>
+        <w:t xml:space="preserve"> lot of damage rarely</w:t>
       </w:r>
     </w:p>
     <w:p>
@@ -4925,8 +5901,44 @@
         <w:rPr>
           <w:lang w:val="en-US"/>
         </w:rPr>
-        <w:t>If theres more than 3 tentacles alive then they start dong other thigns</w:t>
-      </w:r>
+        <w:t xml:space="preserve">If </w:t>
+      </w:r>
+      <w:proofErr w:type="spellStart"/>
+      <w:r>
+        <w:rPr>
+          <w:lang w:val="en-US"/>
+        </w:rPr>
+        <w:t>theres</w:t>
+      </w:r>
+      <w:proofErr w:type="spellEnd"/>
+      <w:r>
+        <w:rPr>
+          <w:lang w:val="en-US"/>
+        </w:rPr>
+        <w:t xml:space="preserve"> more than 3 tentacles alive then they start </w:t>
+      </w:r>
+      <w:proofErr w:type="gramStart"/>
+      <w:r>
+        <w:rPr>
+          <w:lang w:val="en-US"/>
+        </w:rPr>
+        <w:t>dong</w:t>
+      </w:r>
+      <w:proofErr w:type="gramEnd"/>
+      <w:r>
+        <w:rPr>
+          <w:lang w:val="en-US"/>
+        </w:rPr>
+        <w:t xml:space="preserve"> other </w:t>
+      </w:r>
+      <w:proofErr w:type="spellStart"/>
+      <w:r>
+        <w:rPr>
+          <w:lang w:val="en-US"/>
+        </w:rPr>
+        <w:t>thigns</w:t>
+      </w:r>
+      <w:proofErr w:type="spellEnd"/>
     </w:p>
     <w:p>
       <w:pPr>
@@ -4981,7 +5993,21 @@
         <w:rPr>
           <w:lang w:val="en-US"/>
         </w:rPr>
-        <w:t>A safe spot flashes close to the player and it sweeps round the rest of the arena</w:t>
+        <w:t xml:space="preserve">A safe spot flashes close to the </w:t>
+      </w:r>
+      <w:proofErr w:type="gramStart"/>
+      <w:r>
+        <w:rPr>
+          <w:lang w:val="en-US"/>
+        </w:rPr>
+        <w:t>player</w:t>
+      </w:r>
+      <w:proofErr w:type="gramEnd"/>
+      <w:r>
+        <w:rPr>
+          <w:lang w:val="en-US"/>
+        </w:rPr>
+        <w:t xml:space="preserve"> and it sweeps round the rest of the arena</w:t>
       </w:r>
     </w:p>
     <w:p>
@@ -5623,7 +6649,7 @@
       </w:r>
     </w:p>
   </w:comment>
-  <w:comment w:id="25" w:author="liam hall" w:date="2025-01-15T16:39:00Z" w:initials="lh">
+  <w:comment w:id="25" w:author="liam hall" w:date="2025-01-22T10:37:00Z" w:initials="lh">
     <w:p>
       <w:pPr>
         <w:pStyle w:val="CommentText"/>
@@ -5635,23 +6661,23 @@
         <w:annotationRef/>
       </w:r>
       <w:r>
+        <w:t>Vibes of the vermillion dungeon in crosscode</w:t>
+      </w:r>
+    </w:p>
+  </w:comment>
+  <w:comment w:id="26" w:author="liam hall" w:date="2025-01-15T16:39:00Z" w:initials="lh">
+    <w:p>
+      <w:pPr>
+        <w:pStyle w:val="CommentText"/>
+      </w:pPr>
+      <w:r>
+        <w:rPr>
+          <w:rStyle w:val="CommentReference"/>
+        </w:rPr>
+        <w:annotationRef/>
+      </w:r>
+      <w:r>
         <w:t>Ok mb not</w:t>
-      </w:r>
-    </w:p>
-  </w:comment>
-  <w:comment w:id="26" w:author="liam hall" w:date="2025-01-15T16:40:00Z" w:initials="lh">
-    <w:p>
-      <w:pPr>
-        <w:pStyle w:val="CommentText"/>
-      </w:pPr>
-      <w:r>
-        <w:rPr>
-          <w:rStyle w:val="CommentReference"/>
-        </w:rPr>
-        <w:annotationRef/>
-      </w:r>
-      <w:r>
-        <w:t>None of this, just a house I feel like having someone to talk to here goes against the idea od this place.</w:t>
       </w:r>
     </w:p>
   </w:comment>
@@ -5667,11 +6693,27 @@
         <w:annotationRef/>
       </w:r>
       <w:r>
+        <w:t>None of this, just a house I feel like having someone to talk to here goes against the idea od this place.</w:t>
+      </w:r>
+    </w:p>
+  </w:comment>
+  <w:comment w:id="28" w:author="liam hall" w:date="2025-01-15T16:40:00Z" w:initials="lh">
+    <w:p>
+      <w:pPr>
+        <w:pStyle w:val="CommentText"/>
+      </w:pPr>
+      <w:r>
+        <w:rPr>
+          <w:rStyle w:val="CommentReference"/>
+        </w:rPr>
+        <w:annotationRef/>
+      </w:r>
+      <w:r>
         <w:t>Cut down to 1 book for the library</w:t>
       </w:r>
     </w:p>
   </w:comment>
-  <w:comment w:id="28" w:author="liam hall" w:date="2025-01-08T16:29:00Z" w:initials="lh">
+  <w:comment w:id="29" w:author="liam hall" w:date="2025-01-08T16:29:00Z" w:initials="lh">
     <w:p>
       <w:pPr>
         <w:pStyle w:val="CommentText"/>
@@ -5717,6 +6759,7 @@
   <w15:commentEx w15:paraId="7E655EE8" w15:paraIdParent="4AB66BC0" w15:done="0"/>
   <w15:commentEx w15:paraId="6AC8DD15" w15:done="0"/>
   <w15:commentEx w15:paraId="6E9C2819" w15:done="0"/>
+  <w15:commentEx w15:paraId="3560564D" w15:done="0"/>
   <w15:commentEx w15:paraId="70F56D20" w15:done="0"/>
   <w15:commentEx w15:paraId="1FD1E1EC" w15:done="0"/>
   <w15:commentEx w15:paraId="10805ABA" w15:done="0"/>
@@ -5751,6 +6794,7 @@
   <w16cex:commentExtensible w16cex:durableId="15801249" w16cex:dateUtc="2025-01-15T03:28:00Z"/>
   <w16cex:commentExtensible w16cex:durableId="5B2B8DEB" w16cex:dateUtc="2025-01-15T03:17:00Z"/>
   <w16cex:commentExtensible w16cex:durableId="5B70C454" w16cex:dateUtc="2025-01-15T03:18:00Z"/>
+  <w16cex:commentExtensible w16cex:durableId="0B81C4B5" w16cex:dateUtc="2025-01-21T21:37:00Z"/>
   <w16cex:commentExtensible w16cex:durableId="18B96172" w16cex:dateUtc="2025-01-15T03:39:00Z"/>
   <w16cex:commentExtensible w16cex:durableId="1E4807C5" w16cex:dateUtc="2025-01-15T03:40:00Z"/>
   <w16cex:commentExtensible w16cex:durableId="44983D7B" w16cex:dateUtc="2025-01-15T03:40:00Z"/>
@@ -5785,6 +6829,7 @@
   <w16cid:commentId w16cid:paraId="7E655EE8" w16cid:durableId="15801249"/>
   <w16cid:commentId w16cid:paraId="6AC8DD15" w16cid:durableId="5B2B8DEB"/>
   <w16cid:commentId w16cid:paraId="6E9C2819" w16cid:durableId="5B70C454"/>
+  <w16cid:commentId w16cid:paraId="3560564D" w16cid:durableId="0B81C4B5"/>
   <w16cid:commentId w16cid:paraId="70F56D20" w16cid:durableId="18B96172"/>
   <w16cid:commentId w16cid:paraId="1FD1E1EC" w16cid:durableId="1E4807C5"/>
   <w16cid:commentId w16cid:paraId="10805ABA" w16cid:durableId="44983D7B"/>

</xml_diff>

<commit_message>
more fleshing out of content
</commit_message>
<xml_diff>
--- a/plan.docx
+++ b/plan.docx
@@ -38,19 +38,11 @@
         </w:rPr>
         <w:t xml:space="preserve">General aesthetics: </w:t>
       </w:r>
-      <w:proofErr w:type="spellStart"/>
-      <w:r>
-        <w:rPr>
-          <w:lang w:val="en-US"/>
-        </w:rPr>
-        <w:t>Pixelart</w:t>
-      </w:r>
-      <w:proofErr w:type="spellEnd"/>
-      <w:r>
-        <w:rPr>
-          <w:lang w:val="en-US"/>
-        </w:rPr>
-        <w:t xml:space="preserve"> – as typical for RPGs, </w:t>
+      <w:r>
+        <w:rPr>
+          <w:lang w:val="en-US"/>
+        </w:rPr>
+        <w:t xml:space="preserve">Pixelart – as typical for RPGs, </w:t>
       </w:r>
       <w:r>
         <w:rPr>
@@ -62,35 +54,7 @@
         <w:rPr>
           <w:lang w:val="en-US"/>
         </w:rPr>
-        <w:t xml:space="preserve"> disco Elysium and fear and hunger. Definitely have character portraits like disco Elysium </w:t>
-      </w:r>
-      <w:proofErr w:type="gramStart"/>
-      <w:r>
-        <w:rPr>
-          <w:lang w:val="en-US"/>
-        </w:rPr>
-        <w:t>has, and</w:t>
-      </w:r>
-      <w:proofErr w:type="gramEnd"/>
-      <w:r>
-        <w:rPr>
-          <w:lang w:val="en-US"/>
-        </w:rPr>
-        <w:t xml:space="preserve"> use the </w:t>
-      </w:r>
-      <w:proofErr w:type="spellStart"/>
-      <w:r>
-        <w:rPr>
-          <w:lang w:val="en-US"/>
-        </w:rPr>
-        <w:t>crosscode</w:t>
-      </w:r>
-      <w:proofErr w:type="spellEnd"/>
-      <w:r>
-        <w:rPr>
-          <w:lang w:val="en-US"/>
-        </w:rPr>
-        <w:t xml:space="preserve"> dialogue system.</w:t>
+        <w:t xml:space="preserve"> disco Elysium and fear and hunger. Definitely have character portraits like disco Elysium has, and use the crosscode dialogue system.</w:t>
       </w:r>
       <w:commentRangeStart w:id="0"/>
     </w:p>
@@ -476,21 +440,7 @@
         <w:rPr>
           <w:lang w:val="en-US"/>
         </w:rPr>
-        <w:t xml:space="preserve">Hopefully the game ends out a little more lighthearted than these lmao, I want the aesthetic to be kind of </w:t>
-      </w:r>
-      <w:proofErr w:type="gramStart"/>
-      <w:r>
-        <w:rPr>
-          <w:lang w:val="en-US"/>
-        </w:rPr>
-        <w:t>dark, but</w:t>
-      </w:r>
-      <w:proofErr w:type="gramEnd"/>
-      <w:r>
-        <w:rPr>
-          <w:lang w:val="en-US"/>
-        </w:rPr>
-        <w:t xml:space="preserve"> have moments that show the humanity of the characters, as the darkness is supposed to reflect the world itself.</w:t>
+        <w:t>Hopefully the game ends out a little more lighthearted than these lmao, I want the aesthetic to be kind of dark, but have moments that show the humanity of the characters, as the darkness is supposed to reflect the world itself.</w:t>
       </w:r>
     </w:p>
     <w:p>
@@ -516,21 +466,7 @@
         <w:rPr>
           <w:lang w:val="en-US"/>
         </w:rPr>
-        <w:t xml:space="preserve">Basically, </w:t>
-      </w:r>
-      <w:proofErr w:type="gramStart"/>
-      <w:r>
-        <w:rPr>
-          <w:lang w:val="en-US"/>
-        </w:rPr>
-        <w:t>use</w:t>
-      </w:r>
-      <w:proofErr w:type="gramEnd"/>
-      <w:r>
-        <w:rPr>
-          <w:lang w:val="en-US"/>
-        </w:rPr>
-        <w:t xml:space="preserve"> peoples’ preconceptions about typical RPG tropes and ideas to trick people into making particular decisions.</w:t>
+        <w:t>Basically, use peoples’ preconceptions about typical RPG tropes and ideas to trick people into making particular decisions.</w:t>
       </w:r>
     </w:p>
     <w:p>
@@ -591,35 +527,7 @@
         <w:rPr>
           <w:lang w:val="en-US"/>
         </w:rPr>
-        <w:t xml:space="preserve">Boss fights will happen in the overworld, and you </w:t>
-      </w:r>
-      <w:proofErr w:type="gramStart"/>
-      <w:r>
-        <w:rPr>
-          <w:lang w:val="en-US"/>
-        </w:rPr>
-        <w:t>have to</w:t>
-      </w:r>
-      <w:proofErr w:type="gramEnd"/>
-      <w:r>
-        <w:rPr>
-          <w:lang w:val="en-US"/>
-        </w:rPr>
-        <w:t xml:space="preserve"> figure out how to get them into an </w:t>
-      </w:r>
-      <w:proofErr w:type="spellStart"/>
-      <w:r>
-        <w:rPr>
-          <w:lang w:val="en-US"/>
-        </w:rPr>
-        <w:t>actualy</w:t>
-      </w:r>
-      <w:proofErr w:type="spellEnd"/>
-      <w:r>
-        <w:rPr>
-          <w:lang w:val="en-US"/>
-        </w:rPr>
-        <w:t xml:space="preserve"> combat system.</w:t>
+        <w:t>Boss fights will happen in the overworld, and you have to figure out how to get them into an actualy combat system.</w:t>
       </w:r>
     </w:p>
     <w:p>
@@ -664,21 +572,7 @@
         <w:rPr>
           <w:lang w:val="en-US"/>
         </w:rPr>
-        <w:t xml:space="preserve">Potentially have “lookout points” for saving, where it will cut toa different perspective, and allow saving, this takes a lot of art </w:t>
-      </w:r>
-      <w:proofErr w:type="spellStart"/>
-      <w:r>
-        <w:rPr>
-          <w:lang w:val="en-US"/>
-        </w:rPr>
-        <w:t>tho</w:t>
-      </w:r>
-      <w:proofErr w:type="spellEnd"/>
-      <w:r>
-        <w:rPr>
-          <w:lang w:val="en-US"/>
-        </w:rPr>
-        <w:t>.</w:t>
+        <w:t>Potentially have “lookout points” for saving, where it will cut toa different perspective, and allow saving, this takes a lot of art tho.</w:t>
       </w:r>
     </w:p>
     <w:p>
@@ -710,21 +604,7 @@
         <w:rPr>
           <w:lang w:val="en-US"/>
         </w:rPr>
-        <w:t xml:space="preserve">ombat </w:t>
-      </w:r>
-      <w:proofErr w:type="spellStart"/>
-      <w:r>
-        <w:rPr>
-          <w:lang w:val="en-US"/>
-        </w:rPr>
-        <w:t>ui</w:t>
-      </w:r>
-      <w:proofErr w:type="spellEnd"/>
-      <w:r>
-        <w:rPr>
-          <w:lang w:val="en-US"/>
-        </w:rPr>
-        <w:t xml:space="preserve"> general idea:</w:t>
+        <w:t>ombat ui general idea:</w:t>
       </w:r>
     </w:p>
     <w:p>
@@ -780,19 +660,11 @@
           <w:lang w:val="en-US"/>
         </w:rPr>
       </w:pPr>
-      <w:proofErr w:type="spellStart"/>
-      <w:r>
-        <w:rPr>
-          <w:lang w:val="en-US"/>
-        </w:rPr>
-        <w:t>Obv</w:t>
-      </w:r>
-      <w:proofErr w:type="spellEnd"/>
-      <w:r>
-        <w:rPr>
-          <w:lang w:val="en-US"/>
-        </w:rPr>
-        <w:t xml:space="preserve"> not actual sprites yet :/.</w:t>
+      <w:r>
+        <w:rPr>
+          <w:lang w:val="en-US"/>
+        </w:rPr>
+        <w:t>Obv not actual sprites yet :/.</w:t>
       </w:r>
     </w:p>
     <w:p>
@@ -895,23 +767,7 @@
         <w:rPr>
           <w:lang w:val="en-US"/>
         </w:rPr>
-        <w:t xml:space="preserve">In </w:t>
-      </w:r>
-      <w:proofErr w:type="spellStart"/>
-      <w:proofErr w:type="gramStart"/>
-      <w:r>
-        <w:rPr>
-          <w:lang w:val="en-US"/>
-        </w:rPr>
-        <w:t>combatcontroller</w:t>
-      </w:r>
-      <w:proofErr w:type="spellEnd"/>
-      <w:proofErr w:type="gramEnd"/>
-      <w:r>
-        <w:rPr>
-          <w:lang w:val="en-US"/>
-        </w:rPr>
-        <w:t>, add it to the target selector</w:t>
+        <w:t>In combatcontroller, add it to the target selector</w:t>
       </w:r>
     </w:p>
     <w:p>
@@ -929,23 +785,7 @@
         <w:rPr>
           <w:lang w:val="en-US"/>
         </w:rPr>
-        <w:t xml:space="preserve">Put it in </w:t>
-      </w:r>
-      <w:proofErr w:type="spellStart"/>
-      <w:proofErr w:type="gramStart"/>
-      <w:r>
-        <w:rPr>
-          <w:lang w:val="en-US"/>
-        </w:rPr>
-        <w:t>playerdata</w:t>
-      </w:r>
-      <w:proofErr w:type="spellEnd"/>
-      <w:proofErr w:type="gramEnd"/>
-      <w:r>
-        <w:rPr>
-          <w:lang w:val="en-US"/>
-        </w:rPr>
-        <w:t xml:space="preserve"> when obtainable</w:t>
+        <w:t>Put it in playerdata when obtainable</w:t>
       </w:r>
       <w:commentRangeEnd w:id="1"/>
       <w:r>
@@ -986,14 +826,7 @@
         <w:rPr>
           <w:lang w:val="en-US"/>
         </w:rPr>
-        <w:t xml:space="preserve">Backend </w:t>
-      </w:r>
-      <w:proofErr w:type="gramStart"/>
-      <w:r>
-        <w:rPr>
-          <w:lang w:val="en-US"/>
-        </w:rPr>
-        <w:t xml:space="preserve">things </w:t>
+        <w:t xml:space="preserve">Backend things </w:t>
       </w:r>
       <w:r>
         <w:rPr>
@@ -1001,7 +834,6 @@
         </w:rPr>
         <w:t>:</w:t>
       </w:r>
-      <w:proofErr w:type="gramEnd"/>
     </w:p>
     <w:p>
       <w:pPr>
@@ -1594,21 +1426,7 @@
         <w:rPr>
           <w:lang w:val="en-US"/>
         </w:rPr>
-        <w:t xml:space="preserve"> a whole and gives a brief overview of his life [</w:t>
-      </w:r>
-      <w:proofErr w:type="spellStart"/>
-      <w:r>
-        <w:rPr>
-          <w:lang w:val="en-US"/>
-        </w:rPr>
-        <w:t>yayy</w:t>
-      </w:r>
-      <w:proofErr w:type="spellEnd"/>
-      <w:r>
-        <w:rPr>
-          <w:lang w:val="en-US"/>
-        </w:rPr>
-        <w:t xml:space="preserve"> organic way to introduce backstory]. The broadcast then cuts to a speech from the minister of health</w:t>
+        <w:t xml:space="preserve"> a whole and gives a brief overview of his life [yayy organic way to introduce backstory]. The broadcast then cuts to a speech from the minister of health</w:t>
       </w:r>
       <w:r>
         <w:rPr>
@@ -1620,21 +1438,7 @@
         <w:rPr>
           <w:lang w:val="en-US"/>
         </w:rPr>
-        <w:t xml:space="preserve">. </w:t>
-      </w:r>
-      <w:proofErr w:type="gramStart"/>
-      <w:r>
-        <w:rPr>
-          <w:lang w:val="en-US"/>
-        </w:rPr>
-        <w:t>Your</w:t>
-      </w:r>
-      <w:proofErr w:type="gramEnd"/>
-      <w:r>
-        <w:rPr>
-          <w:lang w:val="en-US"/>
-        </w:rPr>
-        <w:t xml:space="preserve"> then </w:t>
+        <w:t xml:space="preserve">. Your then </w:t>
       </w:r>
       <w:r>
         <w:rPr>
@@ -1968,6 +1772,39 @@
           <w:lang w:val="en-US"/>
         </w:rPr>
       </w:pPr>
+    </w:p>
+    <w:p>
+      <w:pPr>
+        <w:rPr>
+          <w:lang w:val="en-US"/>
+        </w:rPr>
+      </w:pPr>
+      <w:r>
+        <w:rPr>
+          <w:lang w:val="en-US"/>
+        </w:rPr>
+        <w:t>This part is now you find the gondola and this is the real realization that your in the other city</w:t>
+      </w:r>
+      <w:r>
+        <w:rPr>
+          <w:lang w:val="en-US"/>
+        </w:rPr>
+        <w:t>. To return you need a gondola pass from the other side, or be a citizen of this place, which mail boy is but he stays with you to help you return. So you decide to visit the town hall to try solve it.</w:t>
+      </w:r>
+    </w:p>
+    <w:p>
+      <w:pPr>
+        <w:rPr>
+          <w:lang w:val="en-US"/>
+        </w:rPr>
+      </w:pPr>
+    </w:p>
+    <w:p>
+      <w:pPr>
+        <w:rPr>
+          <w:lang w:val="en-US"/>
+        </w:rPr>
+      </w:pPr>
       <w:commentRangeStart w:id="13"/>
       <w:r>
         <w:rPr>
@@ -2096,21 +1933,7 @@
         <w:rPr>
           <w:lang w:val="en-US"/>
         </w:rPr>
-        <w:t xml:space="preserve">he isn’t one for </w:t>
-      </w:r>
-      <w:proofErr w:type="gramStart"/>
-      <w:r>
-        <w:rPr>
-          <w:lang w:val="en-US"/>
-        </w:rPr>
-        <w:t>conversation, and</w:t>
-      </w:r>
-      <w:proofErr w:type="gramEnd"/>
-      <w:r>
-        <w:rPr>
-          <w:lang w:val="en-US"/>
-        </w:rPr>
-        <w:t xml:space="preserve"> attacks you saying something all dramatic like “you’ve proven your prowess against nature, but people haven’t worried about that for decades, people are the real enemy” and attacks you. </w:t>
+        <w:t xml:space="preserve">he isn’t one for conversation, and attacks you saying something all dramatic like “you’ve proven your prowess against nature, but people haven’t worried about that for decades, people are the real enemy” and attacks you. </w:t>
       </w:r>
       <w:r>
         <w:rPr>
@@ -2143,21 +1966,7 @@
         <w:rPr>
           <w:lang w:val="en-US"/>
         </w:rPr>
-        <w:t xml:space="preserve">Once you wake up the guards escort you to a dormitory with many other people. From discussing with </w:t>
-      </w:r>
-      <w:proofErr w:type="gramStart"/>
-      <w:r>
-        <w:rPr>
-          <w:lang w:val="en-US"/>
-        </w:rPr>
-        <w:t>then</w:t>
-      </w:r>
-      <w:proofErr w:type="gramEnd"/>
-      <w:r>
-        <w:rPr>
-          <w:lang w:val="en-US"/>
-        </w:rPr>
-        <w:t xml:space="preserve"> you find that the overlord </w:t>
+        <w:t xml:space="preserve">Once you wake up the guards escort you to a dormitory with many other people. From discussing with then you find that the overlord </w:t>
       </w:r>
       <w:r>
         <w:rPr>
@@ -2175,21 +1984,7 @@
         <w:rPr>
           <w:lang w:val="en-US"/>
         </w:rPr>
-        <w:t xml:space="preserve">and feels he </w:t>
-      </w:r>
-      <w:proofErr w:type="gramStart"/>
-      <w:r>
-        <w:rPr>
-          <w:lang w:val="en-US"/>
-        </w:rPr>
-        <w:t>has to</w:t>
-      </w:r>
-      <w:proofErr w:type="gramEnd"/>
-      <w:r>
-        <w:rPr>
-          <w:lang w:val="en-US"/>
-        </w:rPr>
-        <w:t xml:space="preserve"> prove himself. So, challenging him and beating him in something simple could prove effective at wearing him down. After working at chopping trees, listening to the guards, it seems like they don’t enjoy working under the overlord, so you manage to convince them to let you back as an audience to the overlord.</w:t>
+        <w:t>and feels he has to prove himself. So, challenging him and beating him in something simple could prove effective at wearing him down. After working at chopping trees, listening to the guards, it seems like they don’t enjoy working under the overlord, so you manage to convince them to let you back as an audience to the overlord.</w:t>
       </w:r>
       <w:commentRangeEnd w:id="17"/>
       <w:r>
@@ -2210,37 +2005,13 @@
         <w:rPr>
           <w:lang w:val="en-US"/>
         </w:rPr>
-        <w:t xml:space="preserve">The next day you challenge the overlord to a fight and boast that </w:t>
-      </w:r>
-      <w:proofErr w:type="gramStart"/>
-      <w:r>
-        <w:rPr>
-          <w:lang w:val="en-US"/>
-        </w:rPr>
-        <w:t>he</w:t>
-      </w:r>
-      <w:proofErr w:type="gramEnd"/>
-      <w:r>
-        <w:rPr>
-          <w:lang w:val="en-US"/>
-        </w:rPr>
-        <w:t xml:space="preserve"> </w:t>
-      </w:r>
-      <w:proofErr w:type="spellStart"/>
-      <w:proofErr w:type="gramStart"/>
-      <w:r>
-        <w:rPr>
-          <w:lang w:val="en-US"/>
-        </w:rPr>
-        <w:t>cant</w:t>
-      </w:r>
-      <w:proofErr w:type="spellEnd"/>
-      <w:proofErr w:type="gramEnd"/>
-      <w:r>
-        <w:rPr>
-          <w:lang w:val="en-US"/>
-        </w:rPr>
-        <w:t xml:space="preserve"> hit you in close combat, then you get into regular combat for a turn and you can attack him</w:t>
+        <w:t xml:space="preserve">The next day you challenge the overlord to a fight and boast that he </w:t>
+      </w:r>
+      <w:r>
+        <w:rPr>
+          <w:lang w:val="en-US"/>
+        </w:rPr>
+        <w:t>cant hit you in close combat, then you get into regular combat for a turn and you can attack him</w:t>
       </w:r>
       <w:r>
         <w:rPr>
@@ -2330,27 +2101,13 @@
         <w:rPr>
           <w:lang w:val="en-US"/>
         </w:rPr>
-        <w:t xml:space="preserve">mail </w:t>
-      </w:r>
-      <w:proofErr w:type="gramStart"/>
-      <w:r>
-        <w:rPr>
-          <w:lang w:val="en-US"/>
-        </w:rPr>
-        <w:t xml:space="preserve">boy </w:t>
-      </w:r>
-      <w:r>
-        <w:rPr>
-          <w:lang w:val="en-US"/>
-        </w:rPr>
-        <w:t xml:space="preserve"> suggests</w:t>
-      </w:r>
-      <w:proofErr w:type="gramEnd"/>
-      <w:r>
-        <w:rPr>
-          <w:lang w:val="en-US"/>
-        </w:rPr>
-        <w:t xml:space="preserve"> entering through the chemical plant. You two then sneak in through the ventilation ducts in the chemical plant</w:t>
+        <w:t xml:space="preserve">mail boy </w:t>
+      </w:r>
+      <w:r>
+        <w:rPr>
+          <w:lang w:val="en-US"/>
+        </w:rPr>
+        <w:t xml:space="preserve"> suggests entering through the chemical plant. You two then sneak in through the ventilation ducts in the chemical plant</w:t>
       </w:r>
       <w:r>
         <w:rPr>
@@ -2378,35 +2135,8 @@
         <w:rPr>
           <w:lang w:val="en-US"/>
         </w:rPr>
-        <w:t xml:space="preserve">The royal place is strange, all the populated areas have no encounter, but the non-populated areas have many. The populated areas have puzzles involving moving people around to clear a path. In this area, there is a guard post, where you overhear that your eye is in the treasury. The second area is the prince’s living area, this is a stealthy area, having to stay out of the prince’s LOS and reach the treasury room. Upon looking for your </w:t>
-      </w:r>
-      <w:proofErr w:type="gramStart"/>
-      <w:r>
-        <w:rPr>
-          <w:lang w:val="en-US"/>
-        </w:rPr>
-        <w:t>eye</w:t>
-      </w:r>
-      <w:proofErr w:type="gramEnd"/>
-      <w:r>
-        <w:rPr>
-          <w:lang w:val="en-US"/>
-        </w:rPr>
-        <w:t xml:space="preserve"> </w:t>
-      </w:r>
-      <w:proofErr w:type="gramStart"/>
-      <w:r>
-        <w:rPr>
-          <w:lang w:val="en-US"/>
-        </w:rPr>
-        <w:t>he</w:t>
-      </w:r>
-      <w:proofErr w:type="gramEnd"/>
-      <w:r>
-        <w:rPr>
-          <w:lang w:val="en-US"/>
-        </w:rPr>
-        <w:t xml:space="preserve"> prince enters the room holding your eye, rolls it along the floor towards you and before you can put it in, a boss fight begins</w:t>
+        <w:lastRenderedPageBreak/>
+        <w:t>The royal place is strange, all the populated areas have no encounter, but the non-populated areas have many. The populated areas have puzzles involving moving people around to clear a path. In this area, there is a guard post, where you overhear that your eye is in the treasury. The second area is the prince’s living area, this is a stealthy area, having to stay out of the prince’s LOS and reach the treasury room. Upon looking for your eye he prince enters the room holding your eye, rolls it along the floor towards you and before you can put it in, a boss fight begins</w:t>
       </w:r>
       <w:r>
         <w:rPr>
@@ -2452,442 +2182,258 @@
         <w:rPr>
           <w:lang w:val="en-US"/>
         </w:rPr>
+        <w:t xml:space="preserve">You now </w:t>
+      </w:r>
+      <w:r>
+        <w:rPr>
+          <w:lang w:val="en-US"/>
+        </w:rPr>
+        <w:t>must</w:t>
+      </w:r>
+      <w:r>
+        <w:rPr>
+          <w:lang w:val="en-US"/>
+        </w:rPr>
+        <w:t xml:space="preserve"> find the prince in the throne room where the real boss fight begins. The prince has a few phases where he keeps switching out genes and changing attacks. During his final phase, he breaks the </w:t>
+      </w:r>
+      <w:r>
+        <w:rPr>
+          <w:lang w:val="en-US"/>
+        </w:rPr>
+        <w:t>floor,</w:t>
+      </w:r>
+      <w:r>
+        <w:rPr>
+          <w:lang w:val="en-US"/>
+        </w:rPr>
+        <w:t xml:space="preserve"> and you fall back into the main area of the palace, where you finally beat him and take his key. With this you can access where your sibling is held. </w:t>
+      </w:r>
+      <w:commentRangeEnd w:id="23"/>
+      <w:r>
+        <w:rPr>
+          <w:rStyle w:val="CommentReference"/>
+        </w:rPr>
+        <w:commentReference w:id="23"/>
+      </w:r>
+    </w:p>
+    <w:p>
+      <w:pPr>
+        <w:rPr>
+          <w:lang w:val="en-US"/>
+        </w:rPr>
+      </w:pPr>
+    </w:p>
+    <w:p>
+      <w:pPr>
+        <w:rPr>
+          <w:lang w:val="en-US"/>
+        </w:rPr>
+      </w:pPr>
+      <w:commentRangeStart w:id="24"/>
+      <w:r>
+        <w:rPr>
+          <w:lang w:val="en-US"/>
+        </w:rPr>
+        <w:t>(WIP – I think this this is bad)</w:t>
+      </w:r>
+    </w:p>
+    <w:p>
+      <w:pPr>
+        <w:rPr>
+          <w:lang w:val="en-US"/>
+        </w:rPr>
+      </w:pPr>
+      <w:r>
+        <w:rPr>
+          <w:lang w:val="en-US"/>
+        </w:rPr>
+        <w:t xml:space="preserve">The next day, the prince </w:t>
+      </w:r>
+      <w:r>
+        <w:rPr>
+          <w:lang w:val="en-US"/>
+        </w:rPr>
+        <w:t>announces</w:t>
+      </w:r>
+      <w:r>
+        <w:rPr>
+          <w:lang w:val="en-US"/>
+        </w:rPr>
+        <w:t xml:space="preserve"> being attacked in his own </w:t>
+      </w:r>
+      <w:r>
+        <w:rPr>
+          <w:lang w:val="en-US"/>
+        </w:rPr>
+        <w:t>home and</w:t>
+      </w:r>
+      <w:r>
+        <w:rPr>
+          <w:lang w:val="en-US"/>
+        </w:rPr>
+        <w:t xml:space="preserve"> orders your arrest. When police arrive at your house, the overlord brings you back to his </w:t>
+      </w:r>
+      <w:r>
+        <w:rPr>
+          <w:lang w:val="en-US"/>
+        </w:rPr>
+        <w:t>compound and</w:t>
+      </w:r>
+      <w:r>
+        <w:rPr>
+          <w:lang w:val="en-US"/>
+        </w:rPr>
+        <w:t xml:space="preserve"> commends you for taking the prince down a notch, and tells you to leave town, which ends the game.</w:t>
+      </w:r>
+      <w:commentRangeEnd w:id="24"/>
+      <w:r>
+        <w:rPr>
+          <w:rStyle w:val="CommentReference"/>
+        </w:rPr>
+        <w:commentReference w:id="24"/>
+      </w:r>
+    </w:p>
+    <w:p>
+      <w:pPr>
+        <w:rPr>
+          <w:lang w:val="en-US"/>
+        </w:rPr>
+      </w:pPr>
+      <w:r>
+        <w:rPr>
+          <w:lang w:val="en-US"/>
+        </w:rPr>
+        <w:t>When you arrive you find out that you were too late, and your sibling already gave them what they wanted to know as well as the intercepted letter so the whole point of coming to stop them didn’t work.</w:t>
+      </w:r>
+    </w:p>
+    <w:p>
+      <w:pPr>
+        <w:rPr>
+          <w:lang w:val="en-US"/>
+        </w:rPr>
+      </w:pPr>
+      <w:r>
+        <w:rPr>
+          <w:lang w:val="en-US"/>
+        </w:rPr>
+        <w:t>Then the game heavily implies that you could’ve done something different earlier – then you (player) are prompted to return to before entering the chemical plant and hinted on what you need to do to continue (TBD – likely some item fetching stuff with the books or red seals or smth – this hint is for a quicker way to enter the palace)</w:t>
+      </w:r>
+    </w:p>
+    <w:p>
+      <w:pPr>
+        <w:rPr>
+          <w:lang w:val="en-US"/>
+        </w:rPr>
+      </w:pPr>
+      <w:r>
+        <w:rPr>
+          <w:lang w:val="en-US"/>
+        </w:rPr>
+        <w:t>Try 2 of stopping the information getting out skips the entire chemical plant, and meets you with the emperor immediately in the palace, he then takes you to where your sibling is being held and all three of you go to his “</w:t>
+      </w:r>
+      <w:commentRangeStart w:id="25"/>
+      <w:r>
+        <w:rPr>
+          <w:lang w:val="en-US"/>
+        </w:rPr>
+        <w:t>special dungeon</w:t>
+      </w:r>
+      <w:commentRangeEnd w:id="25"/>
+      <w:r>
+        <w:rPr>
+          <w:rStyle w:val="CommentReference"/>
+        </w:rPr>
+        <w:commentReference w:id="25"/>
+      </w:r>
+      <w:r>
+        <w:rPr>
+          <w:lang w:val="en-US"/>
+        </w:rPr>
+        <w:t>v</w:t>
+      </w:r>
+      <w:r>
+        <w:rPr>
+          <w:lang w:val="en-US"/>
+        </w:rPr>
+        <w:t>” (I swear it’s not sus).</w:t>
+      </w:r>
+    </w:p>
+    <w:p>
+      <w:pPr>
+        <w:rPr>
+          <w:lang w:val="en-US"/>
+        </w:rPr>
+      </w:pPr>
+      <w:r>
+        <w:rPr>
+          <w:lang w:val="en-US"/>
+        </w:rPr>
+        <w:t xml:space="preserve">After some puzzles to escape the </w:t>
+      </w:r>
+      <w:r>
+        <w:rPr>
+          <w:lang w:val="en-US"/>
+        </w:rPr>
+        <w:t>dungeon you confront the emperor again for a harder final boss, which ends in you getting hurt (scripted) and your sibling gives up the information to save you.</w:t>
+      </w:r>
+    </w:p>
+    <w:p>
+      <w:pPr>
+        <w:rPr>
+          <w:lang w:val="en-US"/>
+        </w:rPr>
+      </w:pPr>
+      <w:r>
+        <w:rPr>
+          <w:lang w:val="en-US"/>
+        </w:rPr>
+        <w:t>You then return home and keep thinking about what you could’ve done and the option to return and try again comes up but then your sibling enters and you discuss how they needed that information at some point and not to dwell on the past so much.</w:t>
+      </w:r>
+    </w:p>
+    <w:p>
+      <w:pPr>
+        <w:rPr>
+          <w:lang w:val="en-US"/>
+        </w:rPr>
+      </w:pPr>
+      <w:r>
+        <w:rPr>
+          <w:lang w:val="en-US"/>
+        </w:rPr>
+        <w:t>(tee hee fake out)</w:t>
+      </w:r>
+    </w:p>
+    <w:p>
+      <w:pPr>
+        <w:rPr>
+          <w:lang w:val="en-US"/>
+        </w:rPr>
+      </w:pPr>
+      <w:r>
+        <w:rPr>
+          <w:lang w:val="en-US"/>
+        </w:rPr>
+        <w:t xml:space="preserve">END </w:t>
+      </w:r>
+    </w:p>
+    <w:p>
+      <w:pPr>
+        <w:rPr>
+          <w:lang w:val="en-US"/>
+        </w:rPr>
+      </w:pPr>
+      <w:r>
+        <w:rPr>
+          <w:lang w:val="en-US"/>
+        </w:rPr>
+        <w:t xml:space="preserve">Some notes: lil mail boi keeps talking about how bad it is for the gene tec in general how its being used for eugenics and stuff. But the idea of it being good builds up over the course of the game, beginning with the prison guards talking about people who could get cured of all these diseases bc of it. This builds up all throughout the game – hopefully at the time of the first final </w:t>
+      </w:r>
+      <w:r>
+        <w:rPr>
+          <w:lang w:val="en-US"/>
+        </w:rPr>
         <w:lastRenderedPageBreak/>
-        <w:t xml:space="preserve">You now </w:t>
-      </w:r>
-      <w:r>
-        <w:rPr>
-          <w:lang w:val="en-US"/>
-        </w:rPr>
-        <w:t>must</w:t>
-      </w:r>
-      <w:r>
-        <w:rPr>
-          <w:lang w:val="en-US"/>
-        </w:rPr>
-        <w:t xml:space="preserve"> find the prince in the throne room where the real boss fight begins. The prince has a few phases where he keeps switching out genes and changing attacks. During his final phase, he breaks the </w:t>
-      </w:r>
-      <w:r>
-        <w:rPr>
-          <w:lang w:val="en-US"/>
-        </w:rPr>
-        <w:t>floor,</w:t>
-      </w:r>
-      <w:r>
-        <w:rPr>
-          <w:lang w:val="en-US"/>
-        </w:rPr>
-        <w:t xml:space="preserve"> and you fall back into the main area of the palace, where you finally beat him and take his key. With this you can access where your sibling is held. </w:t>
-      </w:r>
-      <w:commentRangeEnd w:id="23"/>
-      <w:r>
-        <w:rPr>
-          <w:rStyle w:val="CommentReference"/>
-        </w:rPr>
-        <w:commentReference w:id="23"/>
-      </w:r>
-    </w:p>
-    <w:p>
-      <w:pPr>
-        <w:rPr>
-          <w:lang w:val="en-US"/>
-        </w:rPr>
-      </w:pPr>
-    </w:p>
-    <w:p>
-      <w:pPr>
-        <w:rPr>
-          <w:lang w:val="en-US"/>
-        </w:rPr>
-      </w:pPr>
-      <w:commentRangeStart w:id="24"/>
-      <w:r>
-        <w:rPr>
-          <w:lang w:val="en-US"/>
-        </w:rPr>
-        <w:t>(WIP – I think this this is bad)</w:t>
-      </w:r>
-    </w:p>
-    <w:p>
-      <w:pPr>
-        <w:rPr>
-          <w:lang w:val="en-US"/>
-        </w:rPr>
-      </w:pPr>
-      <w:r>
-        <w:rPr>
-          <w:lang w:val="en-US"/>
-        </w:rPr>
-        <w:t xml:space="preserve">The next day, the prince </w:t>
-      </w:r>
-      <w:r>
-        <w:rPr>
-          <w:lang w:val="en-US"/>
-        </w:rPr>
-        <w:t>announces</w:t>
-      </w:r>
-      <w:r>
-        <w:rPr>
-          <w:lang w:val="en-US"/>
-        </w:rPr>
-        <w:t xml:space="preserve"> being attacked in his own </w:t>
-      </w:r>
-      <w:r>
-        <w:rPr>
-          <w:lang w:val="en-US"/>
-        </w:rPr>
-        <w:t>home and</w:t>
-      </w:r>
-      <w:r>
-        <w:rPr>
-          <w:lang w:val="en-US"/>
-        </w:rPr>
-        <w:t xml:space="preserve"> orders your arrest. When </w:t>
-      </w:r>
-      <w:proofErr w:type="gramStart"/>
-      <w:r>
-        <w:rPr>
-          <w:lang w:val="en-US"/>
-        </w:rPr>
-        <w:t>police</w:t>
-      </w:r>
-      <w:proofErr w:type="gramEnd"/>
-      <w:r>
-        <w:rPr>
-          <w:lang w:val="en-US"/>
-        </w:rPr>
-        <w:t xml:space="preserve"> arrive at your house, the overlord brings you back to his </w:t>
-      </w:r>
-      <w:r>
-        <w:rPr>
-          <w:lang w:val="en-US"/>
-        </w:rPr>
-        <w:t>compound and</w:t>
-      </w:r>
-      <w:r>
-        <w:rPr>
-          <w:lang w:val="en-US"/>
-        </w:rPr>
-        <w:t xml:space="preserve"> commends you for taking the prince down a notch, and tells you to leave town, which ends the game.</w:t>
-      </w:r>
-      <w:commentRangeEnd w:id="24"/>
-      <w:r>
-        <w:rPr>
-          <w:rStyle w:val="CommentReference"/>
-        </w:rPr>
-        <w:commentReference w:id="24"/>
-      </w:r>
-    </w:p>
-    <w:p>
-      <w:pPr>
-        <w:rPr>
-          <w:lang w:val="en-US"/>
-        </w:rPr>
-      </w:pPr>
-      <w:r>
-        <w:rPr>
-          <w:lang w:val="en-US"/>
-        </w:rPr>
-        <w:t xml:space="preserve">When you arrive you find out that you were too late, and your </w:t>
-      </w:r>
-      <w:proofErr w:type="gramStart"/>
-      <w:r>
-        <w:rPr>
-          <w:lang w:val="en-US"/>
-        </w:rPr>
-        <w:t>sibling</w:t>
-      </w:r>
-      <w:proofErr w:type="gramEnd"/>
-      <w:r>
-        <w:rPr>
-          <w:lang w:val="en-US"/>
-        </w:rPr>
-        <w:t xml:space="preserve"> already gave them what they wanted to know as well as the intercepted letter so the whole point of coming to stop them didn’t work.</w:t>
-      </w:r>
-    </w:p>
-    <w:p>
-      <w:pPr>
-        <w:rPr>
-          <w:lang w:val="en-US"/>
-        </w:rPr>
-      </w:pPr>
-      <w:r>
-        <w:rPr>
-          <w:lang w:val="en-US"/>
-        </w:rPr>
-        <w:t xml:space="preserve">Then the game heavily implies that you could’ve done something different earlier – then you (player) are prompted to return to before entering the chemical plant and hinted on what you need to do to continue (TBD – likely some item fetching stuff with the books or red seals or </w:t>
-      </w:r>
-      <w:proofErr w:type="spellStart"/>
-      <w:r>
-        <w:rPr>
-          <w:lang w:val="en-US"/>
-        </w:rPr>
-        <w:t>smth</w:t>
-      </w:r>
-      <w:proofErr w:type="spellEnd"/>
-      <w:r>
-        <w:rPr>
-          <w:lang w:val="en-US"/>
-        </w:rPr>
-        <w:t xml:space="preserve"> – this hint is for a quicker way to enter the palace)</w:t>
-      </w:r>
-    </w:p>
-    <w:p>
-      <w:pPr>
-        <w:rPr>
-          <w:lang w:val="en-US"/>
-        </w:rPr>
-      </w:pPr>
-      <w:r>
-        <w:rPr>
-          <w:lang w:val="en-US"/>
-        </w:rPr>
-        <w:t xml:space="preserve">Try 2 of stopping the information getting out skips the entire chemical </w:t>
-      </w:r>
-      <w:proofErr w:type="gramStart"/>
-      <w:r>
-        <w:rPr>
-          <w:lang w:val="en-US"/>
-        </w:rPr>
-        <w:t>plant, and</w:t>
-      </w:r>
-      <w:proofErr w:type="gramEnd"/>
-      <w:r>
-        <w:rPr>
-          <w:lang w:val="en-US"/>
-        </w:rPr>
-        <w:t xml:space="preserve"> meets you with the emperor immediately in the palace, he then takes you to where your sibling is being held and all three of you go to his “</w:t>
-      </w:r>
-      <w:commentRangeStart w:id="25"/>
-      <w:r>
-        <w:rPr>
-          <w:lang w:val="en-US"/>
-        </w:rPr>
-        <w:t xml:space="preserve">special </w:t>
-      </w:r>
-      <w:proofErr w:type="spellStart"/>
-      <w:r>
-        <w:rPr>
-          <w:lang w:val="en-US"/>
-        </w:rPr>
-        <w:t>dungeon</w:t>
-      </w:r>
-      <w:commentRangeEnd w:id="25"/>
-      <w:r>
-        <w:rPr>
-          <w:rStyle w:val="CommentReference"/>
-        </w:rPr>
-        <w:commentReference w:id="25"/>
-      </w:r>
-      <w:r>
-        <w:rPr>
-          <w:lang w:val="en-US"/>
-        </w:rPr>
-        <w:t>v</w:t>
-      </w:r>
-      <w:proofErr w:type="spellEnd"/>
-      <w:r>
-        <w:rPr>
-          <w:lang w:val="en-US"/>
-        </w:rPr>
-        <w:t>” (I swear it’s not sus).</w:t>
-      </w:r>
-    </w:p>
-    <w:p>
-      <w:pPr>
-        <w:rPr>
-          <w:lang w:val="en-US"/>
-        </w:rPr>
-      </w:pPr>
-      <w:r>
-        <w:rPr>
-          <w:lang w:val="en-US"/>
-        </w:rPr>
-        <w:t xml:space="preserve">After some puzzles to escape the </w:t>
-      </w:r>
-      <w:r>
-        <w:rPr>
-          <w:lang w:val="en-US"/>
-        </w:rPr>
-        <w:t xml:space="preserve">dungeon you confront the emperor again for a harder final boss, which ends </w:t>
-      </w:r>
-      <w:proofErr w:type="gramStart"/>
-      <w:r>
-        <w:rPr>
-          <w:lang w:val="en-US"/>
-        </w:rPr>
-        <w:t>in you</w:t>
-      </w:r>
-      <w:proofErr w:type="gramEnd"/>
-      <w:r>
-        <w:rPr>
-          <w:lang w:val="en-US"/>
-        </w:rPr>
-        <w:t xml:space="preserve"> getting hurt (scripted) and your sibling gives up the information to save you.</w:t>
-      </w:r>
-    </w:p>
-    <w:p>
-      <w:pPr>
-        <w:rPr>
-          <w:lang w:val="en-US"/>
-        </w:rPr>
-      </w:pPr>
-      <w:r>
-        <w:rPr>
-          <w:lang w:val="en-US"/>
-        </w:rPr>
-        <w:t xml:space="preserve">You then return home and keep thinking about what you could’ve done and the option to return and try again comes up but then your sibling </w:t>
-      </w:r>
-      <w:proofErr w:type="gramStart"/>
-      <w:r>
-        <w:rPr>
-          <w:lang w:val="en-US"/>
-        </w:rPr>
-        <w:t>enters</w:t>
-      </w:r>
-      <w:proofErr w:type="gramEnd"/>
-      <w:r>
-        <w:rPr>
-          <w:lang w:val="en-US"/>
-        </w:rPr>
-        <w:t xml:space="preserve"> and you discuss how they needed that information at some point and not </w:t>
-      </w:r>
-      <w:proofErr w:type="gramStart"/>
-      <w:r>
-        <w:rPr>
-          <w:lang w:val="en-US"/>
-        </w:rPr>
-        <w:t>to dwell</w:t>
-      </w:r>
-      <w:proofErr w:type="gramEnd"/>
-      <w:r>
-        <w:rPr>
-          <w:lang w:val="en-US"/>
-        </w:rPr>
-        <w:t xml:space="preserve"> on the past so much.</w:t>
-      </w:r>
-    </w:p>
-    <w:p>
-      <w:pPr>
-        <w:rPr>
-          <w:lang w:val="en-US"/>
-        </w:rPr>
-      </w:pPr>
-      <w:r>
-        <w:rPr>
-          <w:lang w:val="en-US"/>
-        </w:rPr>
-        <w:t xml:space="preserve">(tee </w:t>
-      </w:r>
-      <w:proofErr w:type="spellStart"/>
-      <w:r>
-        <w:rPr>
-          <w:lang w:val="en-US"/>
-        </w:rPr>
-        <w:t>hee</w:t>
-      </w:r>
-      <w:proofErr w:type="spellEnd"/>
-      <w:r>
-        <w:rPr>
-          <w:lang w:val="en-US"/>
-        </w:rPr>
-        <w:t xml:space="preserve"> fake out)</w:t>
-      </w:r>
-    </w:p>
-    <w:p>
-      <w:pPr>
-        <w:rPr>
-          <w:lang w:val="en-US"/>
-        </w:rPr>
-      </w:pPr>
-      <w:r>
-        <w:rPr>
-          <w:lang w:val="en-US"/>
-        </w:rPr>
-        <w:t xml:space="preserve">END </w:t>
-      </w:r>
-    </w:p>
-    <w:p>
-      <w:pPr>
-        <w:rPr>
-          <w:lang w:val="en-US"/>
-        </w:rPr>
-      </w:pPr>
-      <w:r>
-        <w:rPr>
-          <w:lang w:val="en-US"/>
-        </w:rPr>
-        <w:t xml:space="preserve">Some notes: </w:t>
-      </w:r>
-      <w:proofErr w:type="spellStart"/>
-      <w:r>
-        <w:rPr>
-          <w:lang w:val="en-US"/>
-        </w:rPr>
-        <w:t>lil</w:t>
-      </w:r>
-      <w:proofErr w:type="spellEnd"/>
-      <w:r>
-        <w:rPr>
-          <w:lang w:val="en-US"/>
-        </w:rPr>
-        <w:t xml:space="preserve"> mail </w:t>
-      </w:r>
-      <w:proofErr w:type="spellStart"/>
-      <w:r>
-        <w:rPr>
-          <w:lang w:val="en-US"/>
-        </w:rPr>
-        <w:t>boi</w:t>
-      </w:r>
-      <w:proofErr w:type="spellEnd"/>
-      <w:r>
-        <w:rPr>
-          <w:lang w:val="en-US"/>
-        </w:rPr>
-        <w:t xml:space="preserve"> keeps talking about how bad it is for the gene tec in general how </w:t>
-      </w:r>
-      <w:proofErr w:type="spellStart"/>
-      <w:r>
-        <w:rPr>
-          <w:lang w:val="en-US"/>
-        </w:rPr>
-        <w:t>its</w:t>
-      </w:r>
-      <w:proofErr w:type="spellEnd"/>
-      <w:r>
-        <w:rPr>
-          <w:lang w:val="en-US"/>
-        </w:rPr>
-        <w:t xml:space="preserve"> being used for eugenics and stuff. But the idea of it being good builds up over the course of the game, beginning with the prison guards talking about people who could get cured of all these diseases </w:t>
-      </w:r>
-      <w:proofErr w:type="spellStart"/>
-      <w:r>
-        <w:rPr>
-          <w:lang w:val="en-US"/>
-        </w:rPr>
-        <w:t>bc</w:t>
-      </w:r>
-      <w:proofErr w:type="spellEnd"/>
-      <w:r>
-        <w:rPr>
-          <w:lang w:val="en-US"/>
-        </w:rPr>
-        <w:t xml:space="preserve"> of it. This builds up all throughout the game – hopefully at the time of the first final boss the player doesn’t quite know what to think about it but doesn’t question the MC/Game and does everything again. And </w:t>
-      </w:r>
-      <w:proofErr w:type="gramStart"/>
-      <w:r>
-        <w:rPr>
-          <w:lang w:val="en-US"/>
-        </w:rPr>
-        <w:t>by</w:t>
-      </w:r>
-      <w:proofErr w:type="gramEnd"/>
-      <w:r>
-        <w:rPr>
-          <w:lang w:val="en-US"/>
-        </w:rPr>
-        <w:t xml:space="preserve"> the 2</w:t>
+        <w:t>boss the player doesn’t quite know what to think about it but doesn’t question the MC/Game and does everything again. And by the 2</w:t>
       </w:r>
       <w:r>
         <w:rPr>
@@ -2947,164 +2493,150 @@
         <w:rPr>
           <w:lang w:val="en-US"/>
         </w:rPr>
+        <w:t>IDEA: SECRET BOSS</w:t>
+      </w:r>
+    </w:p>
+    <w:p>
+      <w:pPr>
+        <w:rPr>
+          <w:lang w:val="en-US"/>
+        </w:rPr>
+      </w:pPr>
+      <w:r>
+        <w:rPr>
+          <w:lang w:val="en-US"/>
+        </w:rPr>
+        <w:t>A long questline leads to a secret boss at the end of the game.</w:t>
+      </w:r>
+    </w:p>
+    <w:p>
+      <w:pPr>
+        <w:rPr>
+          <w:lang w:val="en-US"/>
+        </w:rPr>
+      </w:pPr>
+      <w:r>
+        <w:rPr>
+          <w:lang w:val="en-US"/>
+        </w:rPr>
+        <w:t>Potential Leads: find the library card to get a book to give to someone, the mayor’s seal found in their office with the desk key.</w:t>
+      </w:r>
+    </w:p>
+    <w:p>
+      <w:pPr>
+        <w:rPr>
+          <w:lang w:val="en-US"/>
+        </w:rPr>
+      </w:pPr>
+      <w:r>
+        <w:rPr>
+          <w:lang w:val="en-US"/>
+        </w:rPr>
+        <w:t>Once you’ve found 5 library books the librarian gives you access to the “secret library for true book lovers”. For after the 5</w:t>
+      </w:r>
+      <w:r>
+        <w:rPr>
+          <w:vertAlign w:val="superscript"/>
+          <w:lang w:val="en-US"/>
+        </w:rPr>
+        <w:t>th</w:t>
+      </w:r>
+      <w:r>
+        <w:rPr>
+          <w:lang w:val="en-US"/>
+        </w:rPr>
+        <w:t xml:space="preserve"> book the librarian doesn’t let you give it in saying smth like “Please keep it, you earned it.”</w:t>
+      </w:r>
+    </w:p>
+    <w:p>
+      <w:pPr>
+        <w:rPr>
+          <w:lang w:val="en-US"/>
+        </w:rPr>
+      </w:pPr>
+      <w:r>
+        <w:rPr>
+          <w:lang w:val="en-US"/>
+        </w:rPr>
+        <w:t>This secret library is in the city you begin in, so when there at the midpoint of the game if you visit you can meet the book dealer, he trades items for books and books for items. Here you must show him the library card - which is his!!!! He is very happy about this since he can now return to the regular library and has twice the choice of books. He gives you a “royal researcher’s recommendation”, which when sealed with the red seal can be used in the special dungeon in after the reset to access the royal archives. The secret boss is the royal archives themselves.</w:t>
+      </w:r>
+      <w:r>
+        <w:rPr>
+          <w:lang w:val="en-US"/>
+        </w:rPr>
+        <w:t xml:space="preserve"> Defeating it gives you the bookworm gene – gives attack for each book you’ve found.</w:t>
+      </w:r>
+    </w:p>
+    <w:p>
+      <w:pPr>
+        <w:rPr>
+          <w:lang w:val="en-US"/>
+        </w:rPr>
+      </w:pPr>
+      <w:r>
+        <w:rPr>
+          <w:lang w:val="en-US"/>
+        </w:rPr>
+        <w:t>The idea is to have 7 books accessible before returning to the original city – 1 near to the library, 1 other before leaving to regia aqua, 2 in regia aqua, 2 in the prison and 1 near the exit AFTER the boss fight to encourage players to go to the library first. 1 more can be found at your house after returning.</w:t>
+      </w:r>
+    </w:p>
+    <w:p>
+      <w:pPr>
+        <w:rPr>
+          <w:lang w:val="en-US"/>
+        </w:rPr>
+      </w:pPr>
+      <w:r>
+        <w:rPr>
+          <w:lang w:val="en-US"/>
+        </w:rPr>
+        <w:t>The 3 extra books can be redeemed with the book dealer for some healing and buff items – as only 5 books are needed for the actual quest.</w:t>
+      </w:r>
+    </w:p>
+    <w:p>
+      <w:pPr>
+        <w:rPr>
+          <w:lang w:val="en-US"/>
+        </w:rPr>
+      </w:pPr>
+    </w:p>
+    <w:p>
+      <w:pPr>
+        <w:rPr>
+          <w:lang w:val="en-US"/>
+        </w:rPr>
+      </w:pPr>
+    </w:p>
+    <w:p>
+      <w:pPr>
+        <w:rPr>
+          <w:lang w:val="en-US"/>
+        </w:rPr>
+      </w:pPr>
+      <w:r>
+        <w:rPr>
+          <w:lang w:val="en-US"/>
+        </w:rPr>
+        <w:t>Dialogue System</w:t>
+      </w:r>
+      <w:r>
+        <w:rPr>
+          <w:lang w:val="en-US"/>
+        </w:rPr>
+        <w:t>:</w:t>
+      </w:r>
+    </w:p>
+    <w:p>
+      <w:pPr>
+        <w:rPr>
+          <w:lang w:val="en-US"/>
+        </w:rPr>
+      </w:pPr>
+      <w:r>
+        <w:rPr>
+          <w:noProof/>
+        </w:rPr>
         <w:lastRenderedPageBreak/>
-        <w:t>IDEA: SECRET BOSS</w:t>
-      </w:r>
-    </w:p>
-    <w:p>
-      <w:pPr>
-        <w:rPr>
-          <w:lang w:val="en-US"/>
-        </w:rPr>
-      </w:pPr>
-      <w:r>
-        <w:rPr>
-          <w:lang w:val="en-US"/>
-        </w:rPr>
-        <w:t>A long questline leads to a secret boss at the end of the game.</w:t>
-      </w:r>
-    </w:p>
-    <w:p>
-      <w:pPr>
-        <w:rPr>
-          <w:lang w:val="en-US"/>
-        </w:rPr>
-      </w:pPr>
-      <w:r>
-        <w:rPr>
-          <w:lang w:val="en-US"/>
-        </w:rPr>
-        <w:t>Potential Leads: find the library card to get a book to give to someone, the mayor’s seal found in their office with the desk key.</w:t>
-      </w:r>
-    </w:p>
-    <w:p>
-      <w:pPr>
-        <w:rPr>
-          <w:lang w:val="en-US"/>
-        </w:rPr>
-      </w:pPr>
-      <w:r>
-        <w:rPr>
-          <w:lang w:val="en-US"/>
-        </w:rPr>
-        <w:t>Once you’ve found 5 library books the librarian gives you access to the “secret library for true book lovers”. For after the 5</w:t>
-      </w:r>
-      <w:r>
-        <w:rPr>
-          <w:vertAlign w:val="superscript"/>
-          <w:lang w:val="en-US"/>
-        </w:rPr>
-        <w:t>th</w:t>
-      </w:r>
-      <w:r>
-        <w:rPr>
-          <w:lang w:val="en-US"/>
-        </w:rPr>
-        <w:t xml:space="preserve"> book the librarian doesn’t let you give it in saying </w:t>
-      </w:r>
-      <w:proofErr w:type="spellStart"/>
-      <w:r>
-        <w:rPr>
-          <w:lang w:val="en-US"/>
-        </w:rPr>
-        <w:t>smth</w:t>
-      </w:r>
-      <w:proofErr w:type="spellEnd"/>
-      <w:r>
-        <w:rPr>
-          <w:lang w:val="en-US"/>
-        </w:rPr>
-        <w:t xml:space="preserve"> like “Please keep it, you earned it.”</w:t>
-      </w:r>
-    </w:p>
-    <w:p>
-      <w:pPr>
-        <w:rPr>
-          <w:lang w:val="en-US"/>
-        </w:rPr>
-      </w:pPr>
-      <w:r>
-        <w:rPr>
-          <w:lang w:val="en-US"/>
-        </w:rPr>
-        <w:t>This secret library is in the city you begin in, so when there at the midpoint of the game if you visit you can meet the book dealer, he trades items for books and books for items. Here you must show him the library card - which is his!!!! He is very happy about this since he can now return to the regular library and has twice the choice of books. He gives you a “royal researcher’s recommendation”, which when sealed with the red seal can be used in the special dungeon in after the reset to access the royal archives. The secret boss is the royal archives themselves.</w:t>
-      </w:r>
-      <w:r>
-        <w:rPr>
-          <w:lang w:val="en-US"/>
-        </w:rPr>
-        <w:t xml:space="preserve"> Defeating it gives you the bookworm gene – gives attack for each book you’ve found.</w:t>
-      </w:r>
-    </w:p>
-    <w:p>
-      <w:pPr>
-        <w:rPr>
-          <w:lang w:val="en-US"/>
-        </w:rPr>
-      </w:pPr>
-      <w:r>
-        <w:rPr>
-          <w:lang w:val="en-US"/>
-        </w:rPr>
-        <w:t>The idea is to have 7 books accessible before returning to the original city – 1 near to the library, 1 other before leaving to regia aqua, 2 in regia aqua, 2 in the prison and 1 near the exit AFTER the boss fight to encourage players to go to the library first. 1 more can be found at your house after returning.</w:t>
-      </w:r>
-    </w:p>
-    <w:p>
-      <w:pPr>
-        <w:rPr>
-          <w:lang w:val="en-US"/>
-        </w:rPr>
-      </w:pPr>
-      <w:r>
-        <w:rPr>
-          <w:lang w:val="en-US"/>
-        </w:rPr>
-        <w:t>The 3 extra books can be redeemed with the book dealer for some healing and buff items – as only 5 books are needed for the actual quest.</w:t>
-      </w:r>
-    </w:p>
-    <w:p>
-      <w:pPr>
-        <w:rPr>
-          <w:lang w:val="en-US"/>
-        </w:rPr>
-      </w:pPr>
-    </w:p>
-    <w:p>
-      <w:pPr>
-        <w:rPr>
-          <w:lang w:val="en-US"/>
-        </w:rPr>
-      </w:pPr>
-    </w:p>
-    <w:p>
-      <w:pPr>
-        <w:rPr>
-          <w:lang w:val="en-US"/>
-        </w:rPr>
-      </w:pPr>
-      <w:r>
-        <w:rPr>
-          <w:lang w:val="en-US"/>
-        </w:rPr>
-        <w:t>Dialogue System</w:t>
-      </w:r>
-      <w:r>
-        <w:rPr>
-          <w:lang w:val="en-US"/>
-        </w:rPr>
-        <w:t>:</w:t>
-      </w:r>
-    </w:p>
-    <w:p>
-      <w:pPr>
-        <w:rPr>
-          <w:lang w:val="en-US"/>
-        </w:rPr>
-      </w:pPr>
-      <w:r>
-        <w:rPr>
-          <w:noProof/>
-        </w:rPr>
         <w:drawing>
           <wp:inline distT="0" distB="0" distL="0" distR="0" wp14:anchorId="460E5924" wp14:editId="3834A618">
             <wp:extent cx="5731510" cy="2657475"/>
@@ -3170,21 +2702,7 @@
         <w:rPr>
           <w:lang w:val="en-US"/>
         </w:rPr>
-        <w:t>Msg class with – Name, text (string), body, face (sprite), speaker (</w:t>
-      </w:r>
-      <w:proofErr w:type="spellStart"/>
-      <w:r>
-        <w:rPr>
-          <w:lang w:val="en-US"/>
-        </w:rPr>
-        <w:t>gameobject</w:t>
-      </w:r>
-      <w:proofErr w:type="spellEnd"/>
-      <w:r>
-        <w:rPr>
-          <w:lang w:val="en-US"/>
-        </w:rPr>
-        <w:t>)</w:t>
+        <w:t>Msg class with – Name, text (string), body, face (sprite), speaker (gameobject)</w:t>
       </w:r>
     </w:p>
     <w:p>
@@ -3202,7 +2720,6 @@
         <w:rPr>
           <w:lang w:val="en-US"/>
         </w:rPr>
-        <w:lastRenderedPageBreak/>
         <w:t>Text is a delegate</w:t>
       </w:r>
     </w:p>
@@ -3275,21 +2792,7 @@
         <w:rPr>
           <w:lang w:val="en-US"/>
         </w:rPr>
-        <w:t xml:space="preserve">When displaying next msg, make </w:t>
-      </w:r>
-      <w:proofErr w:type="gramStart"/>
-      <w:r>
-        <w:rPr>
-          <w:lang w:val="en-US"/>
-        </w:rPr>
-        <w:t>new</w:t>
-      </w:r>
-      <w:proofErr w:type="gramEnd"/>
-      <w:r>
-        <w:rPr>
-          <w:lang w:val="en-US"/>
-        </w:rPr>
-        <w:t xml:space="preserve"> textbox, which first decides its direction and height, and then moves all other boxes up.</w:t>
+        <w:t>When displaying next msg, make new textbox, which first decides its direction and height, and then moves all other boxes up.</w:t>
       </w:r>
     </w:p>
     <w:p>
@@ -3394,6 +2897,7 @@
         <w:rPr>
           <w:lang w:val="en-US"/>
         </w:rPr>
+        <w:lastRenderedPageBreak/>
         <w:t>The status portrait will change based on the genes being used, showing any visual changes to the player character.</w:t>
       </w:r>
     </w:p>
@@ -3534,7 +3038,6 @@
         <w:rPr>
           <w:lang w:val="en-US"/>
         </w:rPr>
-        <w:lastRenderedPageBreak/>
         <w:t>If there are 2 boxes in a row, it acts how you would expect on ice, but in water it flings the 2</w:t>
       </w:r>
       <w:r>
@@ -3656,21 +3159,7 @@
         <w:rPr>
           <w:lang w:val="en-US"/>
         </w:rPr>
-        <w:t xml:space="preserve">Tutorial of how to push </w:t>
-      </w:r>
-      <w:proofErr w:type="gramStart"/>
-      <w:r>
-        <w:rPr>
-          <w:lang w:val="en-US"/>
-        </w:rPr>
-        <w:t>the boxes</w:t>
-      </w:r>
-      <w:proofErr w:type="gramEnd"/>
-      <w:r>
-        <w:rPr>
-          <w:lang w:val="en-US"/>
-        </w:rPr>
-        <w:t>.</w:t>
+        <w:t>Tutorial of how to push the boxes.</w:t>
       </w:r>
     </w:p>
     <w:p>
@@ -3683,6 +3172,7 @@
         <w:rPr>
           <w:noProof/>
         </w:rPr>
+        <w:lastRenderedPageBreak/>
         <w:drawing>
           <wp:inline distT="0" distB="0" distL="0" distR="0" wp14:anchorId="0B16C526" wp14:editId="1B8C63D5">
             <wp:extent cx="4629150" cy="3314700"/>
@@ -3730,7 +3220,6 @@
         <w:rPr>
           <w:noProof/>
         </w:rPr>
-        <w:lastRenderedPageBreak/>
         <w:drawing>
           <wp:inline distT="0" distB="0" distL="0" distR="0" wp14:anchorId="09868CE8" wp14:editId="2878E502">
             <wp:extent cx="4105275" cy="3009900"/>
@@ -3791,6 +3280,7 @@
         <w:rPr>
           <w:noProof/>
         </w:rPr>
+        <w:lastRenderedPageBreak/>
         <w:drawing>
           <wp:inline distT="0" distB="0" distL="0" distR="0" wp14:anchorId="5A533B4F" wp14:editId="4F4D46B9">
             <wp:extent cx="4524375" cy="3971925"/>
@@ -3851,7 +3341,6 @@
         <w:rPr>
           <w:noProof/>
         </w:rPr>
-        <w:lastRenderedPageBreak/>
         <w:drawing>
           <wp:inline distT="0" distB="0" distL="0" distR="0" wp14:anchorId="34E35BB3" wp14:editId="5C6DDDBA">
             <wp:extent cx="5731510" cy="3380105"/>
@@ -3912,6 +3401,7 @@
         <w:rPr>
           <w:noProof/>
         </w:rPr>
+        <w:lastRenderedPageBreak/>
         <w:drawing>
           <wp:inline distT="0" distB="0" distL="0" distR="0" wp14:anchorId="70078A11" wp14:editId="2E439967">
             <wp:extent cx="5731510" cy="2962910"/>
@@ -3959,55 +3449,40 @@
         <w:rPr>
           <w:lang w:val="en-US"/>
         </w:rPr>
-        <w:t xml:space="preserve">The first two basic heat puzzles where you </w:t>
-      </w:r>
-      <w:proofErr w:type="gramStart"/>
-      <w:r>
-        <w:rPr>
-          <w:lang w:val="en-US"/>
-        </w:rPr>
-        <w:t>have to</w:t>
-      </w:r>
-      <w:proofErr w:type="gramEnd"/>
-      <w:r>
-        <w:rPr>
-          <w:lang w:val="en-US"/>
-        </w:rPr>
-        <w:t xml:space="preserve"> relocate the block</w:t>
-      </w:r>
-    </w:p>
-    <w:p>
-      <w:pPr>
-        <w:rPr>
-          <w:lang w:val="en-US"/>
-        </w:rPr>
-      </w:pPr>
-    </w:p>
-    <w:p>
-      <w:pPr>
-        <w:rPr>
-          <w:lang w:val="en-US"/>
-        </w:rPr>
-      </w:pPr>
-    </w:p>
-    <w:p>
-      <w:pPr>
-        <w:rPr>
-          <w:lang w:val="en-US"/>
-        </w:rPr>
-      </w:pPr>
-    </w:p>
-    <w:p>
-      <w:pPr>
-        <w:rPr>
-          <w:lang w:val="en-US"/>
-        </w:rPr>
-      </w:pPr>
-      <w:r>
-        <w:rPr>
-          <w:lang w:val="en-US"/>
-        </w:rPr>
-        <w:lastRenderedPageBreak/>
+        <w:t>The first two basic heat puzzles where you have to relocate the block</w:t>
+      </w:r>
+    </w:p>
+    <w:p>
+      <w:pPr>
+        <w:rPr>
+          <w:lang w:val="en-US"/>
+        </w:rPr>
+      </w:pPr>
+    </w:p>
+    <w:p>
+      <w:pPr>
+        <w:rPr>
+          <w:lang w:val="en-US"/>
+        </w:rPr>
+      </w:pPr>
+    </w:p>
+    <w:p>
+      <w:pPr>
+        <w:rPr>
+          <w:lang w:val="en-US"/>
+        </w:rPr>
+      </w:pPr>
+    </w:p>
+    <w:p>
+      <w:pPr>
+        <w:rPr>
+          <w:lang w:val="en-US"/>
+        </w:rPr>
+      </w:pPr>
+      <w:r>
+        <w:rPr>
+          <w:lang w:val="en-US"/>
+        </w:rPr>
         <w:t xml:space="preserve">In this area </w:t>
       </w:r>
       <w:r>
@@ -4081,21 +3556,7 @@
         <w:rPr>
           <w:lang w:val="en-US"/>
         </w:rPr>
-        <w:t xml:space="preserve">To the left is </w:t>
-      </w:r>
-      <w:proofErr w:type="gramStart"/>
-      <w:r>
-        <w:rPr>
-          <w:lang w:val="en-US"/>
-        </w:rPr>
-        <w:t>an</w:t>
-      </w:r>
-      <w:proofErr w:type="gramEnd"/>
-      <w:r>
-        <w:rPr>
-          <w:lang w:val="en-US"/>
-        </w:rPr>
-        <w:t xml:space="preserve"> potentially an outlook for saving – if not – it can just have some dialogue between the characters.</w:t>
+        <w:t>To the left is an potentially an outlook for saving – if not – it can just have some dialogue between the characters.</w:t>
       </w:r>
     </w:p>
     <w:p>
@@ -4109,21 +3570,7 @@
         <w:rPr>
           <w:lang w:val="en-US"/>
         </w:rPr>
-        <w:t xml:space="preserve">To the right is a fisherman’s hut, which you can talk to him </w:t>
-      </w:r>
-      <w:proofErr w:type="gramStart"/>
-      <w:r>
-        <w:rPr>
-          <w:lang w:val="en-US"/>
-        </w:rPr>
-        <w:t>to play</w:t>
-      </w:r>
-      <w:proofErr w:type="gramEnd"/>
-      <w:r>
-        <w:rPr>
-          <w:lang w:val="en-US"/>
-        </w:rPr>
-        <w:t xml:space="preserve"> a fishing minigame, and he has books in his house too, which give more info on why there is random ice and stuff.</w:t>
+        <w:t>To the right is a fisherman’s hut, which you can talk to him to play a fishing minigame, and he has books in his house too, which give more info on why there is random ice and stuff.</w:t>
       </w:r>
       <w:commentRangeEnd w:id="27"/>
       <w:r>
@@ -4144,6 +3591,7 @@
         <w:rPr>
           <w:lang w:val="en-US"/>
         </w:rPr>
+        <w:lastRenderedPageBreak/>
         <w:t xml:space="preserve">A book titled “Thermal reservoirs and the lack thereof” this book </w:t>
       </w:r>
       <w:r>
@@ -4265,144 +3713,107 @@
           <w:color w:val="A6A6A6" w:themeColor="background1" w:themeShade="A6"/>
           <w:lang w:val="en-US"/>
         </w:rPr>
-        <w:t xml:space="preserve"> alternate all the arrow keys to reel in and out, there are only 3 types of fish – trout, eel, and sturgeon with difficulty in that order. You must catch each fish before catching </w:t>
+        <w:t xml:space="preserve"> alternate all the arrow keys to reel in and out, there are only 3 types of fish – trout, eel, and sturgeon with difficulty in that order. You must catch each fish before catching the next one. Once caught all three fish, the fisherman will congratulate you and show you his special fishing area, </w:t>
       </w:r>
       <w:r>
         <w:rPr>
           <w:color w:val="A6A6A6" w:themeColor="background1" w:themeShade="A6"/>
           <w:lang w:val="en-US"/>
         </w:rPr>
+        <w:t>where you can fish for fun, this doesn’t really do anything except get you food to heal with. In the special fishing area, there is the Giant Rock, which you can get and continue the puzzles.</w:t>
+      </w:r>
+    </w:p>
+    <w:p>
+      <w:pPr>
+        <w:rPr>
+          <w:color w:val="A6A6A6" w:themeColor="background1" w:themeShade="A6"/>
+          <w:lang w:val="en-US"/>
+        </w:rPr>
+      </w:pPr>
+    </w:p>
+    <w:p>
+      <w:pPr>
+        <w:rPr>
+          <w:color w:val="A6A6A6" w:themeColor="background1" w:themeShade="A6"/>
+          <w:lang w:val="en-US"/>
+        </w:rPr>
+      </w:pPr>
+      <w:r>
+        <w:rPr>
+          <w:color w:val="A6A6A6" w:themeColor="background1" w:themeShade="A6"/>
+          <w:lang w:val="en-US"/>
+        </w:rPr>
+        <w:t>The second ice puzzle room will have a lot more evidence of this village, like ruins of buildings and pieces of wood and things like that.</w:t>
+      </w:r>
+    </w:p>
+    <w:p>
+      <w:pPr>
+        <w:rPr>
+          <w:color w:val="A6A6A6" w:themeColor="background1" w:themeShade="A6"/>
+          <w:lang w:val="en-US"/>
+        </w:rPr>
+      </w:pPr>
+      <w:r>
+        <w:rPr>
+          <w:color w:val="A6A6A6" w:themeColor="background1" w:themeShade="A6"/>
+          <w:lang w:val="en-US"/>
+        </w:rPr>
+        <w:t>To reach the real ruins the player must both solve the ice puzzle, and find the rusty key in one of the ruined houses.</w:t>
+      </w:r>
+    </w:p>
+    <w:p>
+      <w:pPr>
+        <w:rPr>
+          <w:color w:val="A6A6A6" w:themeColor="background1" w:themeShade="A6"/>
+          <w:lang w:val="en-US"/>
+        </w:rPr>
+      </w:pPr>
+    </w:p>
+    <w:p>
+      <w:pPr>
+        <w:rPr>
+          <w:lang w:val="en-US"/>
+        </w:rPr>
+      </w:pPr>
+      <w:r>
+        <w:rPr>
+          <w:lang w:val="en-US"/>
+        </w:rPr>
+        <w:t>In the next room, there are a few more abandoned houses containing random items, one house contains a key required to continue, and another house has a combat encounter with a giant rat, which gives the “rat tail” gene, which make the player slightly faster in the overworld.</w:t>
+      </w:r>
+    </w:p>
+    <w:p>
+      <w:pPr>
+        <w:rPr>
+          <w:lang w:val="en-US"/>
+        </w:rPr>
+      </w:pPr>
+      <w:r>
+        <w:rPr>
+          <w:lang w:val="en-US"/>
+        </w:rPr>
+        <w:t>After solving the puzzle in the area, you can make your way forward up some stairs into into a larger house, which after some inspection is the old town hall of the village, there are some random items and combat encounters in the house.</w:t>
+      </w:r>
+    </w:p>
+    <w:p>
+      <w:pPr>
+        <w:rPr>
+          <w:lang w:val="en-US"/>
+        </w:rPr>
+      </w:pPr>
+    </w:p>
+    <w:p>
+      <w:pPr>
+        <w:rPr>
+          <w:lang w:val="en-US"/>
+        </w:rPr>
+      </w:pPr>
+      <w:r>
+        <w:rPr>
+          <w:noProof/>
+          <w:lang w:val="en-US"/>
+        </w:rPr>
         <w:lastRenderedPageBreak/>
-        <w:t xml:space="preserve">the next one. Once caught all three fish, the fisherman will congratulate you and show you his special fishing area, </w:t>
-      </w:r>
-      <w:r>
-        <w:rPr>
-          <w:color w:val="A6A6A6" w:themeColor="background1" w:themeShade="A6"/>
-          <w:lang w:val="en-US"/>
-        </w:rPr>
-        <w:t>where you can fish for fun, this doesn’t really do anything except get you food to heal with. In the special fishing area, there is the Giant Rock, which you can get and continue the puzzles.</w:t>
-      </w:r>
-    </w:p>
-    <w:p>
-      <w:pPr>
-        <w:rPr>
-          <w:color w:val="A6A6A6" w:themeColor="background1" w:themeShade="A6"/>
-          <w:lang w:val="en-US"/>
-        </w:rPr>
-      </w:pPr>
-    </w:p>
-    <w:p>
-      <w:pPr>
-        <w:rPr>
-          <w:color w:val="A6A6A6" w:themeColor="background1" w:themeShade="A6"/>
-          <w:lang w:val="en-US"/>
-        </w:rPr>
-      </w:pPr>
-      <w:r>
-        <w:rPr>
-          <w:color w:val="A6A6A6" w:themeColor="background1" w:themeShade="A6"/>
-          <w:lang w:val="en-US"/>
-        </w:rPr>
-        <w:t>The second ice puzzle room will have a lot more evidence of this village, like ruins of buildings and pieces of wood and things like that.</w:t>
-      </w:r>
-    </w:p>
-    <w:p>
-      <w:pPr>
-        <w:rPr>
-          <w:color w:val="A6A6A6" w:themeColor="background1" w:themeShade="A6"/>
-          <w:lang w:val="en-US"/>
-        </w:rPr>
-      </w:pPr>
-      <w:r>
-        <w:rPr>
-          <w:color w:val="A6A6A6" w:themeColor="background1" w:themeShade="A6"/>
-          <w:lang w:val="en-US"/>
-        </w:rPr>
-        <w:t xml:space="preserve">To reach the real ruins the player must both solve the ice </w:t>
-      </w:r>
-      <w:proofErr w:type="gramStart"/>
-      <w:r>
-        <w:rPr>
-          <w:color w:val="A6A6A6" w:themeColor="background1" w:themeShade="A6"/>
-          <w:lang w:val="en-US"/>
-        </w:rPr>
-        <w:t>puzzle, and</w:t>
-      </w:r>
-      <w:proofErr w:type="gramEnd"/>
-      <w:r>
-        <w:rPr>
-          <w:color w:val="A6A6A6" w:themeColor="background1" w:themeShade="A6"/>
-          <w:lang w:val="en-US"/>
-        </w:rPr>
-        <w:t xml:space="preserve"> find the rusty key in one of the ruined houses.</w:t>
-      </w:r>
-    </w:p>
-    <w:p>
-      <w:pPr>
-        <w:rPr>
-          <w:color w:val="A6A6A6" w:themeColor="background1" w:themeShade="A6"/>
-          <w:lang w:val="en-US"/>
-        </w:rPr>
-      </w:pPr>
-    </w:p>
-    <w:p>
-      <w:pPr>
-        <w:rPr>
-          <w:lang w:val="en-US"/>
-        </w:rPr>
-      </w:pPr>
-      <w:r>
-        <w:rPr>
-          <w:lang w:val="en-US"/>
-        </w:rPr>
-        <w:t>In the next room, there are a few more abandoned houses containing random items, one house contains a key required to continue, and another house has a combat encounter with a giant rat, which gives the “rat tail” gene, which make the player slightly faster in the overworld.</w:t>
-      </w:r>
-    </w:p>
-    <w:p>
-      <w:pPr>
-        <w:rPr>
-          <w:lang w:val="en-US"/>
-        </w:rPr>
-      </w:pPr>
-      <w:r>
-        <w:rPr>
-          <w:lang w:val="en-US"/>
-        </w:rPr>
-        <w:t xml:space="preserve">After solving the puzzle in the area, you can make your way forward up some stairs into </w:t>
-      </w:r>
-      <w:proofErr w:type="spellStart"/>
-      <w:r>
-        <w:rPr>
-          <w:lang w:val="en-US"/>
-        </w:rPr>
-        <w:t>into</w:t>
-      </w:r>
-      <w:proofErr w:type="spellEnd"/>
-      <w:r>
-        <w:rPr>
-          <w:lang w:val="en-US"/>
-        </w:rPr>
-        <w:t xml:space="preserve"> a larger house, which after some inspection is the old town hall of the village, there are some random items and combat encounters in the house.</w:t>
-      </w:r>
-    </w:p>
-    <w:p>
-      <w:pPr>
-        <w:rPr>
-          <w:lang w:val="en-US"/>
-        </w:rPr>
-      </w:pPr>
-    </w:p>
-    <w:p>
-      <w:pPr>
-        <w:rPr>
-          <w:lang w:val="en-US"/>
-        </w:rPr>
-      </w:pPr>
-      <w:r>
-        <w:rPr>
-          <w:noProof/>
-          <w:lang w:val="en-US"/>
-        </w:rPr>
         <w:drawing>
           <wp:inline distT="0" distB="0" distL="0" distR="0" wp14:anchorId="15DED09E" wp14:editId="11D36221">
             <wp:extent cx="5724525" cy="2619375"/>
@@ -4533,125 +3944,114 @@
           <w:highlight w:val="yellow"/>
           <w:lang w:val="en-US"/>
         </w:rPr>
+        <w:t xml:space="preserve">Storage room: This area is filled with boxes and crates containing canned food from at least 20 years ago, mostly still edible so you take some. The room is filled with dust, and you start sneezing. The room has a few rows and </w:t>
+      </w:r>
+      <w:r>
+        <w:rPr>
+          <w:highlight w:val="yellow"/>
+          <w:lang w:val="en-US"/>
+        </w:rPr>
+        <w:t>hidden</w:t>
+      </w:r>
+      <w:r>
+        <w:rPr>
+          <w:highlight w:val="yellow"/>
+          <w:lang w:val="en-US"/>
+        </w:rPr>
+        <w:t xml:space="preserve"> behind a shelf out of view is the antihistamine gene, giving immunity to all DOT effects in combat (and the sneezing).</w:t>
+      </w:r>
+    </w:p>
+    <w:p>
+      <w:pPr>
+        <w:rPr>
+          <w:lang w:val="en-US"/>
+        </w:rPr>
+      </w:pPr>
+    </w:p>
+    <w:p>
+      <w:pPr>
+        <w:rPr>
+          <w:lang w:val="en-US"/>
+        </w:rPr>
+      </w:pPr>
+      <w:r>
+        <w:rPr>
+          <w:highlight w:val="yellow"/>
+          <w:lang w:val="en-US"/>
+        </w:rPr>
+        <w:t xml:space="preserve">Room to the right: There isn’t much in here, </w:t>
+      </w:r>
+      <w:r>
+        <w:rPr>
+          <w:highlight w:val="yellow"/>
+          <w:lang w:val="en-US"/>
+        </w:rPr>
+        <w:t>just one desk with a sealed letter on it, if opened it’s a letter to the mayor of the town from the mainland, giving approval to evacuate the town, it seems it arrived too late, as it was never opened.</w:t>
+      </w:r>
+    </w:p>
+    <w:p>
+      <w:pPr>
+        <w:rPr>
+          <w:lang w:val="en-US"/>
+        </w:rPr>
+      </w:pPr>
+    </w:p>
+    <w:p>
+      <w:pPr>
+        <w:rPr>
+          <w:lang w:val="en-US"/>
+        </w:rPr>
+      </w:pPr>
+      <w:r>
+        <w:rPr>
+          <w:highlight w:val="yellow"/>
+          <w:lang w:val="en-US"/>
+        </w:rPr>
+        <w:t>Official business room: In it there is one large desk with a set of stamps of papers on it, as well as space to line up. On the desk you can take the stamps, and the papers don’t seem to have a singular purpose, boat licenses, fishing licenses, building permits, normal bureaucratic stuff.</w:t>
+      </w:r>
+    </w:p>
+    <w:p>
+      <w:pPr>
+        <w:rPr>
+          <w:lang w:val="en-US"/>
+        </w:rPr>
+      </w:pPr>
+    </w:p>
+    <w:p>
+      <w:pPr>
+        <w:rPr>
+          <w:lang w:val="en-US"/>
+        </w:rPr>
+      </w:pPr>
+      <w:r>
+        <w:rPr>
+          <w:highlight w:val="yellow"/>
+          <w:lang w:val="en-US"/>
+        </w:rPr>
+        <w:t>Library:</w:t>
+      </w:r>
+      <w:r>
+        <w:rPr>
+          <w:highlight w:val="yellow"/>
+          <w:lang w:val="en-US"/>
+        </w:rPr>
+        <w:t xml:space="preserve"> There are hundreds of shelves containing books, but almost all of them are water damaged, or just crumble when you try to pick them up, after a while of looking around and inspecting books, there are two salvageable ones, a book about the local marine life – “</w:t>
+      </w:r>
+      <w:commentRangeStart w:id="29"/>
+      <w:r>
+        <w:rPr>
+          <w:highlight w:val="yellow"/>
+          <w:lang w:val="en-US"/>
+        </w:rPr>
+        <w:t xml:space="preserve">A diverse ecosystem of wildlife exists under our feet, with biodiversity the like we haven’t seen before. Even though there exist many predators to prey on the smaller herbivorous fish, there is an abundance of freshwater trout, which flock to the shallower waters to breed, safe from the </w:t>
+      </w:r>
+      <w:r>
+        <w:rPr>
+          <w:highlight w:val="yellow"/>
+          <w:lang w:val="en-US"/>
+        </w:rPr>
         <w:lastRenderedPageBreak/>
-        <w:t xml:space="preserve">Storage room: This area is filled with boxes and crates containing canned food from at least 20 years ago, mostly still edible so you take some. The room is filled with dust, and you start sneezing. The room has a few rows and </w:t>
-      </w:r>
-      <w:proofErr w:type="gramStart"/>
-      <w:r>
-        <w:rPr>
-          <w:highlight w:val="yellow"/>
-          <w:lang w:val="en-US"/>
-        </w:rPr>
-        <w:t>hidden</w:t>
-      </w:r>
-      <w:proofErr w:type="gramEnd"/>
-      <w:r>
-        <w:rPr>
-          <w:highlight w:val="yellow"/>
-          <w:lang w:val="en-US"/>
-        </w:rPr>
-        <w:t xml:space="preserve"> behind a shelf out of view is the antihistamine gene, giving immunity to all DOT effects in combat (and the sneezing).</w:t>
-      </w:r>
-    </w:p>
-    <w:p>
-      <w:pPr>
-        <w:rPr>
-          <w:lang w:val="en-US"/>
-        </w:rPr>
-      </w:pPr>
-    </w:p>
-    <w:p>
-      <w:pPr>
-        <w:rPr>
-          <w:lang w:val="en-US"/>
-        </w:rPr>
-      </w:pPr>
-      <w:r>
-        <w:rPr>
-          <w:highlight w:val="yellow"/>
-          <w:lang w:val="en-US"/>
-        </w:rPr>
-        <w:t xml:space="preserve">Room to the right: There isn’t much in here, </w:t>
-      </w:r>
-      <w:r>
-        <w:rPr>
-          <w:highlight w:val="yellow"/>
-          <w:lang w:val="en-US"/>
-        </w:rPr>
-        <w:t xml:space="preserve">just one desk with a sealed letter on it, </w:t>
-      </w:r>
-      <w:proofErr w:type="gramStart"/>
-      <w:r>
-        <w:rPr>
-          <w:highlight w:val="yellow"/>
-          <w:lang w:val="en-US"/>
-        </w:rPr>
-        <w:t>if opened</w:t>
-      </w:r>
-      <w:proofErr w:type="gramEnd"/>
-      <w:r>
-        <w:rPr>
-          <w:highlight w:val="yellow"/>
-          <w:lang w:val="en-US"/>
-        </w:rPr>
-        <w:t xml:space="preserve"> it’s a letter to the mayor of the town from the mainland, giving approval to evacuate the town, it seems it arrived too late, as it was never opened.</w:t>
-      </w:r>
-    </w:p>
-    <w:p>
-      <w:pPr>
-        <w:rPr>
-          <w:lang w:val="en-US"/>
-        </w:rPr>
-      </w:pPr>
-    </w:p>
-    <w:p>
-      <w:pPr>
-        <w:rPr>
-          <w:lang w:val="en-US"/>
-        </w:rPr>
-      </w:pPr>
-      <w:r>
-        <w:rPr>
-          <w:highlight w:val="yellow"/>
-          <w:lang w:val="en-US"/>
-        </w:rPr>
-        <w:t>Official business room: In it there is one large desk with a set of stamps of papers on it, as well as space to line up. On the desk you can take the stamps, and the papers don’t seem to have a singular purpose, boat licenses, fishing licenses, building permits, normal bureaucratic stuff.</w:t>
-      </w:r>
-    </w:p>
-    <w:p>
-      <w:pPr>
-        <w:rPr>
-          <w:lang w:val="en-US"/>
-        </w:rPr>
-      </w:pPr>
-    </w:p>
-    <w:p>
-      <w:pPr>
-        <w:rPr>
-          <w:lang w:val="en-US"/>
-        </w:rPr>
-      </w:pPr>
-      <w:r>
-        <w:rPr>
-          <w:highlight w:val="yellow"/>
-          <w:lang w:val="en-US"/>
-        </w:rPr>
-        <w:t>Library:</w:t>
-      </w:r>
-      <w:r>
-        <w:rPr>
-          <w:highlight w:val="yellow"/>
-          <w:lang w:val="en-US"/>
-        </w:rPr>
-        <w:t xml:space="preserve"> There are hundreds of shelves containing books, but almost all of them are water damaged, or just crumble when you try to pick them up, after a while of looking around and inspecting books, there are two salvageable ones, a book about the local marine life – “</w:t>
-      </w:r>
-      <w:commentRangeStart w:id="29"/>
-      <w:r>
-        <w:rPr>
-          <w:highlight w:val="yellow"/>
-          <w:lang w:val="en-US"/>
-        </w:rPr>
-        <w:t>A diverse ecosystem of wildlife exists under our feet, with biodiversity the like we haven’t seen before. Even though there exist many predators to prey on the smaller herbivorous fish, there is an abundance of freshwater trout, which flock to the shallower waters to breed, safe from the predators. Local fish school movements suggest the existence of an apex predator in the waters, the existence of is yet to be confirmed</w:t>
+        <w:t>predators. Local fish school movements suggest the existence of an apex predator in the waters, the existence of is yet to be confirmed</w:t>
       </w:r>
       <w:commentRangeEnd w:id="29"/>
       <w:r>
@@ -4687,66 +4087,48 @@
           <w:highlight w:val="yellow"/>
           <w:lang w:val="en-US"/>
         </w:rPr>
-        <w:t xml:space="preserve">Upstairs: This leads to a small corridor with two rooms, the </w:t>
-      </w:r>
-      <w:proofErr w:type="spellStart"/>
-      <w:proofErr w:type="gramStart"/>
+        <w:t>Upstairs: This leads to a small corridor with two rooms, the mayors office, and a meeting room. To access the mayor’s office, the desk key is needed, and the fish key is needed to access the meeting room.</w:t>
+      </w:r>
+    </w:p>
+    <w:p>
+      <w:pPr>
+        <w:rPr>
+          <w:lang w:val="en-US"/>
+        </w:rPr>
+      </w:pPr>
+    </w:p>
+    <w:p>
+      <w:pPr>
+        <w:rPr>
+          <w:lang w:val="en-US"/>
+        </w:rPr>
+      </w:pPr>
       <w:r>
         <w:rPr>
           <w:highlight w:val="yellow"/>
           <w:lang w:val="en-US"/>
         </w:rPr>
-        <w:t>mayors</w:t>
-      </w:r>
-      <w:proofErr w:type="spellEnd"/>
-      <w:proofErr w:type="gramEnd"/>
+        <w:t>Mayor’s office: In this room is a desk and set of drawers. You can take the mayor’s seal from their desk as well as read a bunch of documents detailing the evacuation of the town.</w:t>
+      </w:r>
+    </w:p>
+    <w:p>
+      <w:pPr>
+        <w:rPr>
+          <w:lang w:val="en-US"/>
+        </w:rPr>
+      </w:pPr>
+    </w:p>
+    <w:p>
+      <w:pPr>
+        <w:rPr>
+          <w:lang w:val="en-US"/>
+        </w:rPr>
+      </w:pPr>
       <w:r>
         <w:rPr>
           <w:highlight w:val="yellow"/>
           <w:lang w:val="en-US"/>
         </w:rPr>
-        <w:t xml:space="preserve"> office, and a meeting room. To access the mayor’s office, the desk key is needed, and the fish key is needed to access the meeting room.</w:t>
-      </w:r>
-    </w:p>
-    <w:p>
-      <w:pPr>
-        <w:rPr>
-          <w:lang w:val="en-US"/>
-        </w:rPr>
-      </w:pPr>
-    </w:p>
-    <w:p>
-      <w:pPr>
-        <w:rPr>
-          <w:lang w:val="en-US"/>
-        </w:rPr>
-      </w:pPr>
-      <w:r>
-        <w:rPr>
-          <w:highlight w:val="yellow"/>
-          <w:lang w:val="en-US"/>
-        </w:rPr>
-        <w:t>Mayor’s office: In this room is a desk and set of drawers. You can take the mayor’s seal from their desk as well as read a bunch of documents detailing the evacuation of the town.</w:t>
-      </w:r>
-    </w:p>
-    <w:p>
-      <w:pPr>
-        <w:rPr>
-          <w:lang w:val="en-US"/>
-        </w:rPr>
-      </w:pPr>
-    </w:p>
-    <w:p>
-      <w:pPr>
-        <w:rPr>
-          <w:lang w:val="en-US"/>
-        </w:rPr>
-      </w:pPr>
-      <w:r>
-        <w:rPr>
-          <w:highlight w:val="yellow"/>
-          <w:lang w:val="en-US"/>
-        </w:rPr>
         <w:t>Meeting room: This room has a combat encounter with the business skeleton, which when defeated drops the calcium gene, reducing damage taken.</w:t>
       </w:r>
     </w:p>
@@ -4786,21 +4168,7 @@
         <w:rPr>
           <w:lang w:val="en-US"/>
         </w:rPr>
-        <w:t xml:space="preserve"> puzzles which need to be solved </w:t>
-      </w:r>
-      <w:proofErr w:type="gramStart"/>
-      <w:r>
-        <w:rPr>
-          <w:lang w:val="en-US"/>
-        </w:rPr>
-        <w:t>in order to</w:t>
-      </w:r>
-      <w:proofErr w:type="gramEnd"/>
-      <w:r>
-        <w:rPr>
-          <w:lang w:val="en-US"/>
-        </w:rPr>
-        <w:t xml:space="preserve"> continue to the dock</w:t>
+        <w:t xml:space="preserve"> puzzles which need to be solved in order to continue to the dock</w:t>
       </w:r>
       <w:r>
         <w:rPr>
@@ -4819,7 +4187,6 @@
         <w:rPr>
           <w:lang w:val="en-US"/>
         </w:rPr>
-        <w:lastRenderedPageBreak/>
         <w:t>The first</w:t>
       </w:r>
       <w:r>
@@ -4885,21 +4252,7 @@
         <w:rPr>
           <w:lang w:val="en-US"/>
         </w:rPr>
-        <w:t xml:space="preserve">Docks: A set of wooden docks with ship parts scattered around, you </w:t>
-      </w:r>
-      <w:proofErr w:type="gramStart"/>
-      <w:r>
-        <w:rPr>
-          <w:lang w:val="en-US"/>
-        </w:rPr>
-        <w:t>have to</w:t>
-      </w:r>
-      <w:proofErr w:type="gramEnd"/>
-      <w:r>
-        <w:rPr>
-          <w:lang w:val="en-US"/>
-        </w:rPr>
-        <w:t xml:space="preserve"> collect 5 parts to repair the boat and travel to the island of the sea monster boss.</w:t>
+        <w:t>Docks: A set of wooden docks with ship parts scattered around, you have to collect 5 parts to repair the boat and travel to the island of the sea monster boss.</w:t>
       </w:r>
     </w:p>
     <w:p>
@@ -4993,6 +4346,7 @@
         <w:rPr>
           <w:lang w:val="en-US"/>
         </w:rPr>
+        <w:lastRenderedPageBreak/>
         <w:t>This is only findable after returning from regia aqua</w:t>
       </w:r>
     </w:p>
@@ -5033,21 +4387,7 @@
         <w:rPr>
           <w:lang w:val="en-US"/>
         </w:rPr>
-        <w:t xml:space="preserve">A book titled “The history of local coins” – </w:t>
-      </w:r>
-      <w:proofErr w:type="spellStart"/>
-      <w:r>
-        <w:rPr>
-          <w:lang w:val="en-US"/>
-        </w:rPr>
-        <w:t>its</w:t>
-      </w:r>
-      <w:proofErr w:type="spellEnd"/>
-      <w:r>
-        <w:rPr>
-          <w:lang w:val="en-US"/>
-        </w:rPr>
-        <w:t xml:space="preserve"> so boring I don’t even want to open it.</w:t>
+        <w:t>A book titled “The history of local coins” – its so boring I don’t even want to open it.</w:t>
       </w:r>
       <w:r>
         <w:rPr>
@@ -5191,89 +4531,34 @@
         <w:rPr>
           <w:lang w:val="en-US"/>
         </w:rPr>
-        <w:t xml:space="preserve">If </w:t>
-      </w:r>
-      <w:proofErr w:type="gramStart"/>
-      <w:r>
-        <w:rPr>
-          <w:lang w:val="en-US"/>
-        </w:rPr>
-        <w:t>close</w:t>
-      </w:r>
-      <w:proofErr w:type="gramEnd"/>
-      <w:r>
-        <w:rPr>
-          <w:lang w:val="en-US"/>
-        </w:rPr>
-        <w:t xml:space="preserve"> he will charge up and dash towards the player twice.</w:t>
-      </w:r>
-    </w:p>
-    <w:p>
-      <w:pPr>
-        <w:rPr>
-          <w:lang w:val="en-US"/>
-        </w:rPr>
-      </w:pPr>
-      <w:r>
-        <w:rPr>
-          <w:lang w:val="en-US"/>
-        </w:rPr>
-        <w:t xml:space="preserve">If far away he will charge up and dash until hitting a wall causing an explosion of projectiles OR cause </w:t>
-      </w:r>
-      <w:proofErr w:type="gramStart"/>
-      <w:r>
-        <w:rPr>
-          <w:lang w:val="en-US"/>
-        </w:rPr>
-        <w:t>projectile</w:t>
-      </w:r>
-      <w:proofErr w:type="gramEnd"/>
-      <w:r>
-        <w:rPr>
-          <w:lang w:val="en-US"/>
-        </w:rPr>
-        <w:t xml:space="preserve"> to come up from the ground tiles. If </w:t>
-      </w:r>
-      <w:proofErr w:type="gramStart"/>
-      <w:r>
-        <w:rPr>
-          <w:lang w:val="en-US"/>
-        </w:rPr>
-        <w:t>he would</w:t>
-      </w:r>
-      <w:proofErr w:type="gramEnd"/>
-      <w:r>
-        <w:rPr>
-          <w:lang w:val="en-US"/>
-        </w:rPr>
-        <w:t xml:space="preserve"> hit close to the heat button, he will use the projectile attack, if he will end up close to the player he will use the dash, otherwise its random.</w:t>
-      </w:r>
-    </w:p>
-    <w:p>
-      <w:pPr>
-        <w:rPr>
-          <w:lang w:val="en-US"/>
-        </w:rPr>
-      </w:pPr>
-      <w:r>
-        <w:rPr>
-          <w:lang w:val="en-US"/>
-        </w:rPr>
-        <w:t xml:space="preserve">If within a normal </w:t>
-      </w:r>
-      <w:proofErr w:type="gramStart"/>
-      <w:r>
-        <w:rPr>
-          <w:lang w:val="en-US"/>
-        </w:rPr>
-        <w:t>distance from</w:t>
-      </w:r>
-      <w:proofErr w:type="gramEnd"/>
-      <w:r>
-        <w:rPr>
-          <w:lang w:val="en-US"/>
-        </w:rPr>
-        <w:t xml:space="preserve"> the player cycles between these at random</w:t>
+        <w:t>If close he will charge up and dash towards the player twice.</w:t>
+      </w:r>
+    </w:p>
+    <w:p>
+      <w:pPr>
+        <w:rPr>
+          <w:lang w:val="en-US"/>
+        </w:rPr>
+      </w:pPr>
+      <w:r>
+        <w:rPr>
+          <w:lang w:val="en-US"/>
+        </w:rPr>
+        <w:t>If far away he will charge up and dash until hitting a wall causing an explosion of projectiles OR cause projectile to come up from the ground tiles. If he would hit close to the heat button, he will use the projectile attack, if he will end up close to the player he will use the dash, otherwise its random.</w:t>
+      </w:r>
+    </w:p>
+    <w:p>
+      <w:pPr>
+        <w:rPr>
+          <w:lang w:val="en-US"/>
+        </w:rPr>
+      </w:pPr>
+      <w:r>
+        <w:rPr>
+          <w:lang w:val="en-US"/>
+        </w:rPr>
+        <w:lastRenderedPageBreak/>
+        <w:t>If within a normal distance from the player cycles between these at random</w:t>
       </w:r>
       <w:r>
         <w:rPr>
@@ -5297,14 +4582,7 @@
         <w:rPr>
           <w:lang w:val="en-US"/>
         </w:rPr>
-        <w:t xml:space="preserve">Runs half way around the player shooting projectiles then enters dash twice </w:t>
-      </w:r>
-      <w:proofErr w:type="gramStart"/>
-      <w:r>
-        <w:rPr>
-          <w:lang w:val="en-US"/>
-        </w:rPr>
-        <w:t>mode</w:t>
+        <w:t>Runs half way around the player shooting projectiles then enters dash twice mode</w:t>
       </w:r>
       <w:r>
         <w:rPr>
@@ -5312,7 +4590,6 @@
         </w:rPr>
         <w:t xml:space="preserve"> ;</w:t>
       </w:r>
-      <w:proofErr w:type="gramEnd"/>
     </w:p>
     <w:p>
       <w:pPr>
@@ -5329,14 +4606,7 @@
         <w:rPr>
           <w:lang w:val="en-US"/>
         </w:rPr>
-        <w:t xml:space="preserve">Goes to above or below the player (whichever is closer) and shoots a spread of </w:t>
-      </w:r>
-      <w:proofErr w:type="gramStart"/>
-      <w:r>
-        <w:rPr>
-          <w:lang w:val="en-US"/>
-        </w:rPr>
-        <w:t>shots</w:t>
+        <w:t>Goes to above or below the player (whichever is closer) and shoots a spread of shots</w:t>
       </w:r>
       <w:r>
         <w:rPr>
@@ -5344,7 +4614,6 @@
         </w:rPr>
         <w:t xml:space="preserve"> ;</w:t>
       </w:r>
-      <w:proofErr w:type="gramEnd"/>
     </w:p>
     <w:p>
       <w:pPr>
@@ -5361,14 +4630,7 @@
         <w:rPr>
           <w:lang w:val="en-US"/>
         </w:rPr>
-        <w:t>Goes to the sides of the player further away and shoots fast single shots then enters big dash mode, unless would end up close to the heat button</w:t>
-      </w:r>
-      <w:proofErr w:type="gramStart"/>
-      <w:r>
-        <w:rPr>
-          <w:lang w:val="en-US"/>
-        </w:rPr>
-        <w:t>.</w:t>
+        <w:t>Goes to the sides of the player further away and shoots fast single shots then enters big dash mode, unless would end up close to the heat button.</w:t>
       </w:r>
       <w:r>
         <w:rPr>
@@ -5376,7 +4638,6 @@
         </w:rPr>
         <w:t xml:space="preserve"> ;</w:t>
       </w:r>
-      <w:proofErr w:type="gramEnd"/>
     </w:p>
     <w:p>
       <w:pPr>
@@ -5393,41 +4654,13 @@
         <w:rPr>
           <w:lang w:val="en-US"/>
         </w:rPr>
-        <w:t xml:space="preserve">Dashes once through the player to the sniper point on the other side, can only </w:t>
-      </w:r>
-      <w:proofErr w:type="gramStart"/>
-      <w:r>
-        <w:rPr>
-          <w:lang w:val="en-US"/>
-        </w:rPr>
-        <w:t>use</w:t>
-      </w:r>
-      <w:proofErr w:type="gramEnd"/>
-      <w:r>
-        <w:rPr>
-          <w:lang w:val="en-US"/>
-        </w:rPr>
-        <w:t xml:space="preserve"> when similar y to the </w:t>
-      </w:r>
-      <w:proofErr w:type="gramStart"/>
-      <w:r>
-        <w:rPr>
-          <w:lang w:val="en-US"/>
-        </w:rPr>
-        <w:t>player</w:t>
-      </w:r>
-      <w:r>
-        <w:rPr>
-          <w:lang w:val="en-US"/>
-        </w:rPr>
-        <w:t xml:space="preserve"> ;</w:t>
-      </w:r>
-      <w:proofErr w:type="gramEnd"/>
-      <w:r>
-        <w:rPr>
-          <w:lang w:val="en-US"/>
-        </w:rPr>
-        <w:t xml:space="preserve"> </w:t>
+        <w:t>Dashes once through the player to the sniper point on the other side, can only use when similar y to the player</w:t>
+      </w:r>
+      <w:r>
+        <w:rPr>
+          <w:lang w:val="en-US"/>
+        </w:rPr>
+        <w:t xml:space="preserve"> ; </w:t>
       </w:r>
     </w:p>
     <w:p>
@@ -5445,14 +4678,7 @@
         <w:rPr>
           <w:lang w:val="en-US"/>
         </w:rPr>
-        <w:t xml:space="preserve">Every so often he phases out and does a bullet hell </w:t>
-      </w:r>
-      <w:proofErr w:type="gramStart"/>
-      <w:r>
-        <w:rPr>
-          <w:lang w:val="en-US"/>
-        </w:rPr>
-        <w:t>section</w:t>
+        <w:t>Every so often he phases out and does a bullet hell section</w:t>
       </w:r>
       <w:r>
         <w:rPr>
@@ -5460,7 +4686,6 @@
         </w:rPr>
         <w:t xml:space="preserve"> ;</w:t>
       </w:r>
-      <w:proofErr w:type="gramEnd"/>
     </w:p>
     <w:p>
       <w:pPr>
@@ -5499,136 +4724,65 @@
         <w:rPr>
           <w:lang w:val="en-US"/>
         </w:rPr>
-        <w:t>You never see the main body of the monster (TBC</w:t>
-      </w:r>
-      <w:proofErr w:type="gramStart"/>
-      <w:r>
-        <w:rPr>
-          <w:lang w:val="en-US"/>
-        </w:rPr>
-        <w:t>)</w:t>
-      </w:r>
-      <w:proofErr w:type="gramEnd"/>
-      <w:r>
-        <w:rPr>
-          <w:lang w:val="en-US"/>
-        </w:rPr>
-        <w:t xml:space="preserve"> but it attacks you with tentacles from the water. The water also has geysers which can hit both you and the boss.</w:t>
-      </w:r>
-    </w:p>
-    <w:p>
-      <w:pPr>
-        <w:rPr>
-          <w:lang w:val="en-US"/>
-        </w:rPr>
-      </w:pPr>
-      <w:r>
-        <w:rPr>
-          <w:lang w:val="en-US"/>
-        </w:rPr>
-        <w:t xml:space="preserve">The fight starts with only 1 tentacle attacking you, and after a </w:t>
-      </w:r>
-      <w:proofErr w:type="gramStart"/>
-      <w:r>
-        <w:rPr>
-          <w:lang w:val="en-US"/>
-        </w:rPr>
-        <w:t>couple</w:t>
-      </w:r>
-      <w:proofErr w:type="gramEnd"/>
-      <w:r>
-        <w:rPr>
-          <w:lang w:val="en-US"/>
-        </w:rPr>
-        <w:t xml:space="preserve"> attacks it will charge up and get hit by a geyser turn red and fall on the ground so you can attack it.</w:t>
-      </w:r>
-    </w:p>
-    <w:p>
-      <w:pPr>
-        <w:rPr>
-          <w:lang w:val="en-US"/>
-        </w:rPr>
-      </w:pPr>
-      <w:r>
-        <w:rPr>
-          <w:lang w:val="en-US"/>
-        </w:rPr>
-        <w:t xml:space="preserve">Once defeated, the real fight starts, the boss starts attacking you with 3 tentacles and each one defeated </w:t>
-      </w:r>
-      <w:proofErr w:type="gramStart"/>
-      <w:r>
-        <w:rPr>
-          <w:lang w:val="en-US"/>
-        </w:rPr>
-        <w:t>spawns</w:t>
-      </w:r>
-      <w:proofErr w:type="gramEnd"/>
-      <w:r>
-        <w:rPr>
-          <w:lang w:val="en-US"/>
-        </w:rPr>
-        <w:t xml:space="preserve"> 2 more until all 7 remaining are defeated.</w:t>
-      </w:r>
-    </w:p>
-    <w:p>
-      <w:pPr>
-        <w:rPr>
-          <w:lang w:val="en-US"/>
-        </w:rPr>
-      </w:pPr>
-      <w:r>
-        <w:rPr>
-          <w:lang w:val="en-US"/>
-        </w:rPr>
-        <w:t xml:space="preserve">When only 2 </w:t>
-      </w:r>
-      <w:proofErr w:type="gramStart"/>
-      <w:r>
-        <w:rPr>
-          <w:lang w:val="en-US"/>
-        </w:rPr>
-        <w:t>remain</w:t>
-      </w:r>
-      <w:proofErr w:type="gramEnd"/>
-      <w:r>
-        <w:rPr>
-          <w:lang w:val="en-US"/>
-        </w:rPr>
-        <w:t xml:space="preserve"> they do special attacks in overworld and you </w:t>
-      </w:r>
-      <w:proofErr w:type="gramStart"/>
-      <w:r>
-        <w:rPr>
-          <w:lang w:val="en-US"/>
-        </w:rPr>
-        <w:t>fight those</w:t>
-      </w:r>
-      <w:proofErr w:type="gramEnd"/>
-      <w:r>
-        <w:rPr>
-          <w:lang w:val="en-US"/>
-        </w:rPr>
-        <w:t xml:space="preserve"> both at once.</w:t>
-      </w:r>
-    </w:p>
-    <w:p>
-      <w:pPr>
-        <w:rPr>
-          <w:lang w:val="en-US"/>
-        </w:rPr>
-      </w:pPr>
-    </w:p>
-    <w:p>
-      <w:pPr>
-        <w:rPr>
-          <w:lang w:val="en-US"/>
-        </w:rPr>
-      </w:pPr>
-      <w:r>
-        <w:rPr>
-          <w:lang w:val="en-US"/>
-        </w:rPr>
-        <w:lastRenderedPageBreak/>
+        <w:t>You never see the main body of the monster (TBC) but it attacks you with tentacles from the water. The water also has geysers which can hit both you and the boss.</w:t>
+      </w:r>
+    </w:p>
+    <w:p>
+      <w:pPr>
+        <w:rPr>
+          <w:lang w:val="en-US"/>
+        </w:rPr>
+      </w:pPr>
+      <w:r>
+        <w:rPr>
+          <w:lang w:val="en-US"/>
+        </w:rPr>
+        <w:t>The fight starts with only 1 tentacle attacking you, and after a couple attacks it will charge up and get hit by a geyser turn red and fall on the ground so you can attack it.</w:t>
+      </w:r>
+    </w:p>
+    <w:p>
+      <w:pPr>
+        <w:rPr>
+          <w:lang w:val="en-US"/>
+        </w:rPr>
+      </w:pPr>
+      <w:r>
+        <w:rPr>
+          <w:lang w:val="en-US"/>
+        </w:rPr>
+        <w:t>Once defeated, the real fight starts, the boss starts attacking you with 3 tentacles and each one defeated spawns 2 more until all 7 remaining are defeated.</w:t>
+      </w:r>
+    </w:p>
+    <w:p>
+      <w:pPr>
+        <w:rPr>
+          <w:lang w:val="en-US"/>
+        </w:rPr>
+      </w:pPr>
+      <w:r>
+        <w:rPr>
+          <w:lang w:val="en-US"/>
+        </w:rPr>
+        <w:t>When only 2 remain they do special attacks in overworld and you fight those both at once.</w:t>
+      </w:r>
+    </w:p>
+    <w:p>
+      <w:pPr>
+        <w:rPr>
+          <w:lang w:val="en-US"/>
+        </w:rPr>
+      </w:pPr>
+    </w:p>
+    <w:p>
+      <w:pPr>
+        <w:rPr>
+          <w:lang w:val="en-US"/>
+        </w:rPr>
+      </w:pPr>
+      <w:r>
+        <w:rPr>
+          <w:lang w:val="en-US"/>
+        </w:rPr>
         <w:t>Tentacle overworld attacks:</w:t>
       </w:r>
     </w:p>
@@ -5643,19 +4797,11 @@
           <w:lang w:val="en-US"/>
         </w:rPr>
       </w:pPr>
-      <w:proofErr w:type="gramStart"/>
-      <w:r>
-        <w:rPr>
-          <w:lang w:val="en-US"/>
-        </w:rPr>
-        <w:t>Short attack,</w:t>
-      </w:r>
-      <w:proofErr w:type="gramEnd"/>
-      <w:r>
-        <w:rPr>
-          <w:lang w:val="en-US"/>
-        </w:rPr>
-        <w:t xml:space="preserve"> does a short slash at the player</w:t>
+      <w:r>
+        <w:rPr>
+          <w:lang w:val="en-US"/>
+        </w:rPr>
+        <w:t>Short attack, does a short slash at the player</w:t>
       </w:r>
       <w:r>
         <w:rPr>
@@ -5679,35 +4825,7 @@
         <w:rPr>
           <w:lang w:val="en-US"/>
         </w:rPr>
-        <w:t xml:space="preserve">Splash, if the player is close to the </w:t>
-      </w:r>
-      <w:proofErr w:type="gramStart"/>
-      <w:r>
-        <w:rPr>
-          <w:lang w:val="en-US"/>
-        </w:rPr>
-        <w:t>edge</w:t>
-      </w:r>
-      <w:proofErr w:type="gramEnd"/>
-      <w:r>
-        <w:rPr>
-          <w:lang w:val="en-US"/>
-        </w:rPr>
-        <w:t xml:space="preserve"> it can splash down doing </w:t>
-      </w:r>
-      <w:proofErr w:type="spellStart"/>
-      <w:r>
-        <w:rPr>
-          <w:lang w:val="en-US"/>
-        </w:rPr>
-        <w:t>aoe</w:t>
-      </w:r>
-      <w:proofErr w:type="spellEnd"/>
-      <w:r>
-        <w:rPr>
-          <w:lang w:val="en-US"/>
-        </w:rPr>
-        <w:t>.</w:t>
+        <w:t>Splash, if the player is close to the edge it can splash down doing aoe.</w:t>
       </w:r>
     </w:p>
     <w:p>
@@ -5725,21 +4843,7 @@
         <w:rPr>
           <w:lang w:val="en-US"/>
         </w:rPr>
-        <w:t xml:space="preserve">Slam, it charges up and slams down, here it can be hit by geysers, and it can be </w:t>
-      </w:r>
-      <w:proofErr w:type="gramStart"/>
-      <w:r>
-        <w:rPr>
-          <w:lang w:val="en-US"/>
-        </w:rPr>
-        <w:t>stunned</w:t>
-      </w:r>
-      <w:proofErr w:type="gramEnd"/>
-      <w:r>
-        <w:rPr>
-          <w:lang w:val="en-US"/>
-        </w:rPr>
-        <w:t xml:space="preserve"> to go into combat with it.</w:t>
+        <w:t>Slam, it charges up and slams down, here it can be hit by geysers, and it can be stunned to go into combat with it.</w:t>
       </w:r>
     </w:p>
     <w:p>
@@ -5869,21 +4973,7 @@
         <w:rPr>
           <w:lang w:val="en-US"/>
         </w:rPr>
-        <w:t xml:space="preserve">Splash hits both </w:t>
-      </w:r>
-      <w:proofErr w:type="gramStart"/>
-      <w:r>
-        <w:rPr>
-          <w:lang w:val="en-US"/>
-        </w:rPr>
-        <w:t>for  a</w:t>
-      </w:r>
-      <w:proofErr w:type="gramEnd"/>
-      <w:r>
-        <w:rPr>
-          <w:lang w:val="en-US"/>
-        </w:rPr>
-        <w:t xml:space="preserve"> lot of damage rarely</w:t>
+        <w:t>Splash hits both for  a lot of damage rarely</w:t>
       </w:r>
     </w:p>
     <w:p>
@@ -5901,44 +4991,8 @@
         <w:rPr>
           <w:lang w:val="en-US"/>
         </w:rPr>
-        <w:t xml:space="preserve">If </w:t>
-      </w:r>
-      <w:proofErr w:type="spellStart"/>
-      <w:r>
-        <w:rPr>
-          <w:lang w:val="en-US"/>
-        </w:rPr>
-        <w:t>theres</w:t>
-      </w:r>
-      <w:proofErr w:type="spellEnd"/>
-      <w:r>
-        <w:rPr>
-          <w:lang w:val="en-US"/>
-        </w:rPr>
-        <w:t xml:space="preserve"> more than 3 tentacles alive then they start </w:t>
-      </w:r>
-      <w:proofErr w:type="gramStart"/>
-      <w:r>
-        <w:rPr>
-          <w:lang w:val="en-US"/>
-        </w:rPr>
-        <w:t>dong</w:t>
-      </w:r>
-      <w:proofErr w:type="gramEnd"/>
-      <w:r>
-        <w:rPr>
-          <w:lang w:val="en-US"/>
-        </w:rPr>
-        <w:t xml:space="preserve"> other </w:t>
-      </w:r>
-      <w:proofErr w:type="spellStart"/>
-      <w:r>
-        <w:rPr>
-          <w:lang w:val="en-US"/>
-        </w:rPr>
-        <w:t>thigns</w:t>
-      </w:r>
-      <w:proofErr w:type="spellEnd"/>
+        <w:t>If theres more than 3 tentacles alive then they start dong other thigns</w:t>
+      </w:r>
     </w:p>
     <w:p>
       <w:pPr>
@@ -5993,21 +5047,7 @@
         <w:rPr>
           <w:lang w:val="en-US"/>
         </w:rPr>
-        <w:t xml:space="preserve">A safe spot flashes close to the </w:t>
-      </w:r>
-      <w:proofErr w:type="gramStart"/>
-      <w:r>
-        <w:rPr>
-          <w:lang w:val="en-US"/>
-        </w:rPr>
-        <w:t>player</w:t>
-      </w:r>
-      <w:proofErr w:type="gramEnd"/>
-      <w:r>
-        <w:rPr>
-          <w:lang w:val="en-US"/>
-        </w:rPr>
-        <w:t xml:space="preserve"> and it sweeps round the rest of the arena</w:t>
+        <w:t>A safe spot flashes close to the player and it sweeps round the rest of the arena</w:t>
       </w:r>
     </w:p>
     <w:p>

</xml_diff>